<commit_message>
[General] Added repository design pattern
</commit_message>
<xml_diff>
--- a/General Skills/Design Patterns/Design Patters Beschreibung.docx
+++ b/General Skills/Design Patterns/Design Patters Beschreibung.docx
@@ -123,7 +123,16 @@
           <w:szCs w:val="24"/>
           <w:lang w:val="en-US"/>
         </w:rPr>
-        <w:t>- Beispiel</w:t>
+        <w:t xml:space="preserve">- </w:t>
+      </w:r>
+      <w:proofErr w:type="spellStart"/>
+      <w:r>
+        <w:rPr>
+          <w:sz w:val="24"/>
+          <w:szCs w:val="24"/>
+          <w:lang w:val="en-US"/>
+        </w:rPr>
+        <w:t>Beispiel</w:t>
       </w:r>
       <w:r>
         <w:rPr>
@@ -133,6 +142,7 @@
         </w:rPr>
         <w:t>e</w:t>
       </w:r>
+      <w:proofErr w:type="spellEnd"/>
       <w:r>
         <w:rPr>
           <w:sz w:val="24"/>
@@ -147,7 +157,25 @@
           <w:szCs w:val="24"/>
           <w:lang w:val="en-US"/>
         </w:rPr>
-        <w:t>, PropertyChanged Even</w:t>
+        <w:t xml:space="preserve">, </w:t>
+      </w:r>
+      <w:proofErr w:type="spellStart"/>
+      <w:r>
+        <w:rPr>
+          <w:sz w:val="24"/>
+          <w:szCs w:val="24"/>
+          <w:lang w:val="en-US"/>
+        </w:rPr>
+        <w:t>PropertyChanged</w:t>
+      </w:r>
+      <w:proofErr w:type="spellEnd"/>
+      <w:r>
+        <w:rPr>
+          <w:sz w:val="24"/>
+          <w:szCs w:val="24"/>
+          <w:lang w:val="en-US"/>
+        </w:rPr>
+        <w:t xml:space="preserve"> Even</w:t>
       </w:r>
       <w:r>
         <w:rPr>
@@ -322,7 +350,15 @@
         <w:pStyle w:val="NoSpacing"/>
       </w:pPr>
       <w:r>
-        <w:t>- Erweitern die Funktionalität einer Klasse / Interfaces ohne diese zu ändern</w:t>
+        <w:t xml:space="preserve">- Erweitern die Funktionalität einer Klasse / </w:t>
+      </w:r>
+      <w:proofErr w:type="gramStart"/>
+      <w:r>
+        <w:t>Interfaces</w:t>
+      </w:r>
+      <w:proofErr w:type="gramEnd"/>
+      <w:r>
+        <w:t xml:space="preserve"> ohne diese zu ändern</w:t>
       </w:r>
     </w:p>
     <w:p>
@@ -341,7 +377,15 @@
         <w:pStyle w:val="NoSpacing"/>
       </w:pPr>
       <w:r>
-        <w:t>- Werden normallerweise durch andere Muster wie Factory oder Builder erstellt</w:t>
+        <w:t xml:space="preserve">- Werden normallerweise durch andere Muster wie Factory oder </w:t>
+      </w:r>
+      <w:proofErr w:type="spellStart"/>
+      <w:r>
+        <w:t>Builder</w:t>
+      </w:r>
+      <w:proofErr w:type="spellEnd"/>
+      <w:r>
+        <w:t xml:space="preserve"> erstellt</w:t>
       </w:r>
     </w:p>
     <w:p>
@@ -521,12 +565,37 @@
           <w:lang w:val="en-US"/>
         </w:rPr>
       </w:pPr>
+      <w:proofErr w:type="spellStart"/>
       <w:r>
         <w:rPr>
           <w:color w:val="538135" w:themeColor="accent6" w:themeShade="BF"/>
           <w:lang w:val="en-US"/>
         </w:rPr>
-        <w:t>IDrink coffee = new Coffee();</w:t>
+        <w:t>IDrink</w:t>
+      </w:r>
+      <w:proofErr w:type="spellEnd"/>
+      <w:r>
+        <w:rPr>
+          <w:color w:val="538135" w:themeColor="accent6" w:themeShade="BF"/>
+          <w:lang w:val="en-US"/>
+        </w:rPr>
+        <w:t xml:space="preserve"> coffee = new </w:t>
+      </w:r>
+      <w:proofErr w:type="gramStart"/>
+      <w:r>
+        <w:rPr>
+          <w:color w:val="538135" w:themeColor="accent6" w:themeShade="BF"/>
+          <w:lang w:val="en-US"/>
+        </w:rPr>
+        <w:t>Coffee(</w:t>
+      </w:r>
+      <w:proofErr w:type="gramEnd"/>
+      <w:r>
+        <w:rPr>
+          <w:color w:val="538135" w:themeColor="accent6" w:themeShade="BF"/>
+          <w:lang w:val="en-US"/>
+        </w:rPr>
+        <w:t>);</w:t>
       </w:r>
     </w:p>
     <w:p>
@@ -542,8 +611,17 @@
           <w:color w:val="538135" w:themeColor="accent6" w:themeShade="BF"/>
           <w:lang w:val="en-US"/>
         </w:rPr>
-        <w:t>coffee = new Sugar(coffee);</w:t>
-      </w:r>
+        <w:t>coffee = new Sugar(coffee</w:t>
+      </w:r>
+      <w:proofErr w:type="gramStart"/>
+      <w:r>
+        <w:rPr>
+          <w:color w:val="538135" w:themeColor="accent6" w:themeShade="BF"/>
+          <w:lang w:val="en-US"/>
+        </w:rPr>
+        <w:t>);</w:t>
+      </w:r>
+      <w:proofErr w:type="gramEnd"/>
     </w:p>
     <w:p>
       <w:pPr>
@@ -558,8 +636,17 @@
           <w:color w:val="538135" w:themeColor="accent6" w:themeShade="BF"/>
           <w:lang w:val="en-US"/>
         </w:rPr>
-        <w:t>coffee = new Milk(coffee);</w:t>
-      </w:r>
+        <w:t>coffee = new Milk(coffee</w:t>
+      </w:r>
+      <w:proofErr w:type="gramStart"/>
+      <w:r>
+        <w:rPr>
+          <w:color w:val="538135" w:themeColor="accent6" w:themeShade="BF"/>
+          <w:lang w:val="en-US"/>
+        </w:rPr>
+        <w:t>);</w:t>
+      </w:r>
+      <w:proofErr w:type="gramEnd"/>
     </w:p>
     <w:p>
       <w:pPr>
@@ -617,18 +704,7 @@
           <w:u w:val="single"/>
           <w:lang w:val="en-US"/>
         </w:rPr>
-        <w:t>M</w:t>
-      </w:r>
-      <w:r>
-        <w:rPr>
-          <w:b/>
-          <w:bCs/>
-          <w:sz w:val="28"/>
-          <w:szCs w:val="28"/>
-          <w:u w:val="single"/>
-          <w:lang w:val="en-US"/>
-        </w:rPr>
-        <w:t>ethod</w:t>
+        <w:t>Method</w:t>
       </w:r>
     </w:p>
     <w:p>
@@ -664,13 +740,7 @@
         <w:t xml:space="preserve"> vom Code für die Erstellung</w:t>
       </w:r>
       <w:r>
-        <w:t xml:space="preserve"> eines Objektes (</w:t>
-      </w:r>
-      <w:r>
-        <w:t>Kapselung ist sinnvoll, weil Instanziierung mit häufigen Änderungen assoziiert ist</w:t>
-      </w:r>
-      <w:r>
-        <w:t>)</w:t>
+        <w:t xml:space="preserve"> eines Objektes (Kapselung ist sinnvoll, weil Instanziierung mit häufigen Änderungen assoziiert ist)</w:t>
       </w:r>
     </w:p>
     <w:p>
@@ -681,19 +751,17 @@
         <w:t xml:space="preserve">- </w:t>
       </w:r>
       <w:r>
-        <w:rPr>
-          <w:lang w:val="en-US"/>
-        </w:rPr>
         <w:t xml:space="preserve">Factory Method statt </w:t>
       </w:r>
+      <w:proofErr w:type="spellStart"/>
       <w:r>
         <w:rPr>
           <w:i/>
           <w:iCs/>
-          <w:lang w:val="en-US"/>
         </w:rPr>
         <w:t>new</w:t>
       </w:r>
+      <w:proofErr w:type="spellEnd"/>
     </w:p>
     <w:p>
       <w:pPr>
@@ -708,10 +776,7 @@
         <w:pStyle w:val="NoSpacing"/>
       </w:pPr>
       <w:r>
-        <w:t xml:space="preserve">- </w:t>
-      </w:r>
-      <w:r>
-        <w:t xml:space="preserve">Die Factory Method erzeugt </w:t>
+        <w:t xml:space="preserve">- Die Factory Method erzeugt </w:t>
       </w:r>
       <w:r>
         <w:rPr>
@@ -740,14 +805,50 @@
         <w:rPr>
           <w:lang w:val="en-US"/>
         </w:rPr>
-        <w:t xml:space="preserve"> I</w:t>
-      </w:r>
-      <w:r>
-        <w:rPr>
-          <w:lang w:val="en-US"/>
-        </w:rPr>
-        <w:t>st auf Vererbung basiert</w:t>
-      </w:r>
+        <w:t xml:space="preserve"> </w:t>
+      </w:r>
+      <w:proofErr w:type="spellStart"/>
+      <w:r>
+        <w:rPr>
+          <w:lang w:val="en-US"/>
+        </w:rPr>
+        <w:t>I</w:t>
+      </w:r>
+      <w:r>
+        <w:rPr>
+          <w:lang w:val="en-US"/>
+        </w:rPr>
+        <w:t>st</w:t>
+      </w:r>
+      <w:proofErr w:type="spellEnd"/>
+      <w:r>
+        <w:rPr>
+          <w:lang w:val="en-US"/>
+        </w:rPr>
+        <w:t xml:space="preserve"> auf </w:t>
+      </w:r>
+      <w:proofErr w:type="spellStart"/>
+      <w:r>
+        <w:rPr>
+          <w:lang w:val="en-US"/>
+        </w:rPr>
+        <w:t>Vererbung</w:t>
+      </w:r>
+      <w:proofErr w:type="spellEnd"/>
+      <w:r>
+        <w:rPr>
+          <w:lang w:val="en-US"/>
+        </w:rPr>
+        <w:t xml:space="preserve"> </w:t>
+      </w:r>
+      <w:proofErr w:type="spellStart"/>
+      <w:r>
+        <w:rPr>
+          <w:lang w:val="en-US"/>
+        </w:rPr>
+        <w:t>basiert</w:t>
+      </w:r>
+      <w:proofErr w:type="spellEnd"/>
     </w:p>
     <w:p>
       <w:pPr>
@@ -956,10 +1057,7 @@
         <w:t>-</w:t>
       </w:r>
       <w:r>
-        <w:t xml:space="preserve"> </w:t>
-      </w:r>
-      <w:r>
-        <w:t xml:space="preserve">Die Abstract Factory erzeugt </w:t>
+        <w:t xml:space="preserve"> Die Abstract Factory erzeugt </w:t>
       </w:r>
       <w:r>
         <w:rPr>
@@ -979,7 +1077,15 @@
         <w:t xml:space="preserve">- </w:t>
       </w:r>
       <w:r>
-        <w:t>Der Client sieht nur was im Fabrik Interface definiert ist</w:t>
+        <w:t xml:space="preserve">Der Client sieht </w:t>
+      </w:r>
+      <w:proofErr w:type="gramStart"/>
+      <w:r>
+        <w:t>nur</w:t>
+      </w:r>
+      <w:proofErr w:type="gramEnd"/>
+      <w:r>
+        <w:t xml:space="preserve"> was im Fabrik Interface definiert ist</w:t>
       </w:r>
     </w:p>
     <w:p>
@@ -1177,12 +1283,6 @@
     </w:p>
     <w:p/>
     <w:p>
-      <w:r>
-        <w:lastRenderedPageBreak/>
-        <w:br w:type="page"/>
-      </w:r>
-    </w:p>
-    <w:p>
       <w:pPr>
         <w:rPr>
           <w:b/>
@@ -1201,9 +1301,323 @@
           <w:u w:val="single"/>
         </w:rPr>
         <w:lastRenderedPageBreak/>
-        <w:t>XXX</w:t>
-      </w:r>
-      <w:r>
+        <w:t>Repository</w:t>
+      </w:r>
+    </w:p>
+    <w:p>
+      <w:pPr>
+        <w:rPr>
+          <w:b/>
+          <w:bCs/>
+          <w:sz w:val="24"/>
+          <w:szCs w:val="24"/>
+        </w:rPr>
+      </w:pPr>
+      <w:r>
+        <w:rPr>
+          <w:b/>
+          <w:bCs/>
+          <w:sz w:val="24"/>
+          <w:szCs w:val="24"/>
+        </w:rPr>
+        <w:t>Beschreibung</w:t>
+      </w:r>
+      <w:r>
+        <w:rPr>
+          <w:b/>
+          <w:bCs/>
+          <w:sz w:val="24"/>
+          <w:szCs w:val="24"/>
+        </w:rPr>
+        <w:t>:</w:t>
+      </w:r>
+    </w:p>
+    <w:p>
+      <w:pPr>
+        <w:pStyle w:val="ListParagraph"/>
+        <w:numPr>
+          <w:ilvl w:val="0"/>
+          <w:numId w:val="2"/>
+        </w:numPr>
+        <w:rPr>
+          <w:sz w:val="24"/>
+          <w:szCs w:val="24"/>
+        </w:rPr>
+      </w:pPr>
+      <w:r>
+        <w:rPr>
+          <w:sz w:val="24"/>
+          <w:szCs w:val="24"/>
+        </w:rPr>
+        <w:t xml:space="preserve">Kapselung des Datenzugriffs (Trennung Data Access und Business </w:t>
+      </w:r>
+      <w:proofErr w:type="spellStart"/>
+      <w:r>
+        <w:rPr>
+          <w:sz w:val="24"/>
+          <w:szCs w:val="24"/>
+        </w:rPr>
+        <w:t>Logic</w:t>
+      </w:r>
+      <w:proofErr w:type="spellEnd"/>
+      <w:r>
+        <w:rPr>
+          <w:sz w:val="24"/>
+          <w:szCs w:val="24"/>
+        </w:rPr>
+        <w:t>)</w:t>
+      </w:r>
+    </w:p>
+    <w:p>
+      <w:pPr>
+        <w:pStyle w:val="ListParagraph"/>
+        <w:numPr>
+          <w:ilvl w:val="0"/>
+          <w:numId w:val="2"/>
+        </w:numPr>
+        <w:rPr>
+          <w:sz w:val="24"/>
+          <w:szCs w:val="24"/>
+        </w:rPr>
+      </w:pPr>
+      <w:r>
+        <w:rPr>
+          <w:sz w:val="24"/>
+          <w:szCs w:val="24"/>
+        </w:rPr>
+        <w:t xml:space="preserve">Generisches Interfase mit </w:t>
+      </w:r>
+      <w:proofErr w:type="gramStart"/>
+      <w:r>
+        <w:rPr>
+          <w:sz w:val="24"/>
+          <w:szCs w:val="24"/>
+        </w:rPr>
+        <w:t>CRUD Methoden</w:t>
+      </w:r>
+      <w:proofErr w:type="gramEnd"/>
+    </w:p>
+    <w:p>
+      <w:pPr>
+        <w:pStyle w:val="ListParagraph"/>
+        <w:numPr>
+          <w:ilvl w:val="0"/>
+          <w:numId w:val="2"/>
+        </w:numPr>
+        <w:rPr>
+          <w:sz w:val="24"/>
+          <w:szCs w:val="24"/>
+        </w:rPr>
+      </w:pPr>
+      <w:r>
+        <w:rPr>
+          <w:sz w:val="24"/>
+          <w:szCs w:val="24"/>
+        </w:rPr>
+        <w:t>Pro Datentyp wird eigenes Repository erstellt</w:t>
+      </w:r>
+    </w:p>
+    <w:p>
+      <w:pPr>
+        <w:pStyle w:val="ListParagraph"/>
+        <w:numPr>
+          <w:ilvl w:val="0"/>
+          <w:numId w:val="2"/>
+        </w:numPr>
+        <w:rPr>
+          <w:sz w:val="24"/>
+          <w:szCs w:val="24"/>
+        </w:rPr>
+      </w:pPr>
+      <w:r>
+        <w:rPr>
+          <w:sz w:val="24"/>
+          <w:szCs w:val="24"/>
+        </w:rPr>
+        <w:t>Bessere Testbarkeit</w:t>
+      </w:r>
+    </w:p>
+    <w:p>
+      <w:pPr>
+        <w:rPr>
+          <w:b/>
+          <w:bCs/>
+          <w:sz w:val="24"/>
+          <w:szCs w:val="24"/>
+        </w:rPr>
+      </w:pPr>
+      <w:r>
+        <w:rPr>
+          <w:b/>
+          <w:bCs/>
+          <w:sz w:val="24"/>
+          <w:szCs w:val="24"/>
+        </w:rPr>
+        <w:t>Diagramm</w:t>
+      </w:r>
+    </w:p>
+    <w:p>
+      <w:pPr>
+        <w:rPr>
+          <w:b/>
+          <w:bCs/>
+          <w:sz w:val="24"/>
+          <w:szCs w:val="24"/>
+        </w:rPr>
+      </w:pPr>
+      <w:r>
+        <w:rPr>
+          <w:noProof/>
+        </w:rPr>
+        <w:drawing>
+          <wp:inline distT="0" distB="0" distL="0" distR="0" wp14:anchorId="3C4D9F3D" wp14:editId="2FC392EF">
+            <wp:extent cx="3761117" cy="2260733"/>
+            <wp:effectExtent l="0" t="0" r="0" b="6350"/>
+            <wp:docPr id="7" name="Picture 7"/>
+            <wp:cNvGraphicFramePr>
+              <a:graphicFrameLocks xmlns:a="http://schemas.openxmlformats.org/drawingml/2006/main" noChangeAspect="1"/>
+            </wp:cNvGraphicFramePr>
+            <a:graphic xmlns:a="http://schemas.openxmlformats.org/drawingml/2006/main">
+              <a:graphicData uri="http://schemas.openxmlformats.org/drawingml/2006/picture">
+                <pic:pic xmlns:pic="http://schemas.openxmlformats.org/drawingml/2006/picture">
+                  <pic:nvPicPr>
+                    <pic:cNvPr id="1" name=""/>
+                    <pic:cNvPicPr/>
+                  </pic:nvPicPr>
+                  <pic:blipFill>
+                    <a:blip r:embed="rId13"/>
+                    <a:stretch>
+                      <a:fillRect/>
+                    </a:stretch>
+                  </pic:blipFill>
+                  <pic:spPr>
+                    <a:xfrm>
+                      <a:off x="0" y="0"/>
+                      <a:ext cx="3775390" cy="2269313"/>
+                    </a:xfrm>
+                    <a:prstGeom prst="rect">
+                      <a:avLst/>
+                    </a:prstGeom>
+                  </pic:spPr>
+                </pic:pic>
+              </a:graphicData>
+            </a:graphic>
+          </wp:inline>
+        </w:drawing>
+      </w:r>
+    </w:p>
+    <w:p>
+      <w:pPr>
+        <w:rPr>
+          <w:b/>
+          <w:bCs/>
+          <w:sz w:val="24"/>
+          <w:szCs w:val="24"/>
+        </w:rPr>
+      </w:pPr>
+    </w:p>
+    <w:p>
+      <w:pPr>
+        <w:rPr>
+          <w:b/>
+          <w:bCs/>
+          <w:sz w:val="24"/>
+          <w:szCs w:val="24"/>
+        </w:rPr>
+      </w:pPr>
+      <w:r>
+        <w:rPr>
+          <w:b/>
+          <w:bCs/>
+          <w:sz w:val="24"/>
+          <w:szCs w:val="24"/>
+        </w:rPr>
+        <w:t>Code Beispiel:</w:t>
+      </w:r>
+    </w:p>
+    <w:p>
+      <w:r>
+        <w:drawing>
+          <wp:inline distT="0" distB="0" distL="0" distR="0" wp14:anchorId="6E07E5A7" wp14:editId="6B736A7A">
+            <wp:extent cx="3881887" cy="1739085"/>
+            <wp:effectExtent l="0" t="0" r="4445" b="0"/>
+            <wp:docPr id="8" name="Picture 8"/>
+            <wp:cNvGraphicFramePr>
+              <a:graphicFrameLocks xmlns:a="http://schemas.openxmlformats.org/drawingml/2006/main" noChangeAspect="1"/>
+            </wp:cNvGraphicFramePr>
+            <a:graphic xmlns:a="http://schemas.openxmlformats.org/drawingml/2006/main">
+              <a:graphicData uri="http://schemas.openxmlformats.org/drawingml/2006/picture">
+                <pic:pic xmlns:pic="http://schemas.openxmlformats.org/drawingml/2006/picture">
+                  <pic:nvPicPr>
+                    <pic:cNvPr id="1" name=""/>
+                    <pic:cNvPicPr/>
+                  </pic:nvPicPr>
+                  <pic:blipFill>
+                    <a:blip r:embed="rId14"/>
+                    <a:stretch>
+                      <a:fillRect/>
+                    </a:stretch>
+                  </pic:blipFill>
+                  <pic:spPr>
+                    <a:xfrm>
+                      <a:off x="0" y="0"/>
+                      <a:ext cx="3893343" cy="1744217"/>
+                    </a:xfrm>
+                    <a:prstGeom prst="rect">
+                      <a:avLst/>
+                    </a:prstGeom>
+                  </pic:spPr>
+                </pic:pic>
+              </a:graphicData>
+            </a:graphic>
+          </wp:inline>
+        </w:drawing>
+      </w:r>
+    </w:p>
+    <w:p>
+      <w:r>
+        <w:drawing>
+          <wp:inline distT="0" distB="0" distL="0" distR="0" wp14:anchorId="3AED7A45" wp14:editId="76B23CD1">
+            <wp:extent cx="5760720" cy="1699404"/>
+            <wp:effectExtent l="0" t="0" r="0" b="0"/>
+            <wp:docPr id="10" name="Picture 10"/>
+            <wp:cNvGraphicFramePr>
+              <a:graphicFrameLocks xmlns:a="http://schemas.openxmlformats.org/drawingml/2006/main" noChangeAspect="1"/>
+            </wp:cNvGraphicFramePr>
+            <a:graphic xmlns:a="http://schemas.openxmlformats.org/drawingml/2006/main">
+              <a:graphicData uri="http://schemas.openxmlformats.org/drawingml/2006/picture">
+                <pic:pic xmlns:pic="http://schemas.openxmlformats.org/drawingml/2006/picture">
+                  <pic:nvPicPr>
+                    <pic:cNvPr id="1" name=""/>
+                    <pic:cNvPicPr/>
+                  </pic:nvPicPr>
+                  <pic:blipFill>
+                    <a:blip r:embed="rId15"/>
+                    <a:stretch>
+                      <a:fillRect/>
+                    </a:stretch>
+                  </pic:blipFill>
+                  <pic:spPr>
+                    <a:xfrm>
+                      <a:off x="0" y="0"/>
+                      <a:ext cx="5762802" cy="1700018"/>
+                    </a:xfrm>
+                    <a:prstGeom prst="rect">
+                      <a:avLst/>
+                    </a:prstGeom>
+                  </pic:spPr>
+                </pic:pic>
+              </a:graphicData>
+            </a:graphic>
+          </wp:inline>
+        </w:drawing>
+      </w:r>
+      <w:r>
+        <w:br w:type="page"/>
+      </w:r>
+    </w:p>
+    <w:p>
+      <w:pPr>
         <w:rPr>
           <w:b/>
           <w:bCs/>
@@ -1211,73 +1625,9 @@
           <w:szCs w:val="28"/>
           <w:u w:val="single"/>
         </w:rPr>
-        <w:t xml:space="preserve"> Muster</w:t>
-      </w:r>
-    </w:p>
-    <w:p>
-      <w:pPr>
-        <w:rPr>
-          <w:b/>
-          <w:bCs/>
-          <w:sz w:val="24"/>
-          <w:szCs w:val="24"/>
-        </w:rPr>
-      </w:pPr>
-      <w:r>
-        <w:rPr>
-          <w:b/>
-          <w:bCs/>
-          <w:sz w:val="24"/>
-          <w:szCs w:val="24"/>
-        </w:rPr>
-        <w:t>Beschreibung</w:t>
-      </w:r>
-    </w:p>
-    <w:p>
-      <w:pPr>
-        <w:rPr>
-          <w:b/>
-          <w:bCs/>
-          <w:sz w:val="24"/>
-          <w:szCs w:val="24"/>
-        </w:rPr>
-      </w:pPr>
-      <w:r>
-        <w:rPr>
-          <w:b/>
-          <w:bCs/>
-          <w:sz w:val="24"/>
-          <w:szCs w:val="24"/>
-        </w:rPr>
-        <w:t>Diagramm</w:t>
-      </w:r>
-    </w:p>
-    <w:p>
-      <w:pPr>
-        <w:rPr>
-          <w:b/>
-          <w:bCs/>
-          <w:sz w:val="24"/>
-          <w:szCs w:val="24"/>
-        </w:rPr>
-      </w:pPr>
-      <w:r>
-        <w:rPr>
-          <w:b/>
-          <w:bCs/>
-          <w:sz w:val="24"/>
-          <w:szCs w:val="24"/>
-        </w:rPr>
-        <w:t>Code Beispiel:</w:t>
-      </w:r>
-    </w:p>
-    <w:p>
-      <w:r>
-        <w:br w:type="page"/>
-      </w:r>
-    </w:p>
-    <w:p>
-      <w:pPr>
+      </w:pPr>
+      <w:proofErr w:type="gramStart"/>
+      <w:r>
         <w:rPr>
           <w:b/>
           <w:bCs/>
@@ -1285,7 +1635,9 @@
           <w:szCs w:val="28"/>
           <w:u w:val="single"/>
         </w:rPr>
-      </w:pPr>
+        <w:lastRenderedPageBreak/>
+        <w:t>XXX</w:t>
+      </w:r>
       <w:r>
         <w:rPr>
           <w:b/>
@@ -1294,10 +1646,74 @@
           <w:szCs w:val="28"/>
           <w:u w:val="single"/>
         </w:rPr>
-        <w:lastRenderedPageBreak/>
-        <w:t>XXX</w:t>
-      </w:r>
-      <w:r>
+        <w:t xml:space="preserve"> Muster</w:t>
+      </w:r>
+      <w:proofErr w:type="gramEnd"/>
+    </w:p>
+    <w:p>
+      <w:pPr>
+        <w:rPr>
+          <w:b/>
+          <w:bCs/>
+          <w:sz w:val="24"/>
+          <w:szCs w:val="24"/>
+        </w:rPr>
+      </w:pPr>
+      <w:r>
+        <w:rPr>
+          <w:b/>
+          <w:bCs/>
+          <w:sz w:val="24"/>
+          <w:szCs w:val="24"/>
+        </w:rPr>
+        <w:t>Beschreibung</w:t>
+      </w:r>
+    </w:p>
+    <w:p>
+      <w:pPr>
+        <w:rPr>
+          <w:b/>
+          <w:bCs/>
+          <w:sz w:val="24"/>
+          <w:szCs w:val="24"/>
+        </w:rPr>
+      </w:pPr>
+      <w:r>
+        <w:rPr>
+          <w:b/>
+          <w:bCs/>
+          <w:sz w:val="24"/>
+          <w:szCs w:val="24"/>
+        </w:rPr>
+        <w:t>Diagramm</w:t>
+      </w:r>
+    </w:p>
+    <w:p>
+      <w:pPr>
+        <w:rPr>
+          <w:b/>
+          <w:bCs/>
+          <w:sz w:val="24"/>
+          <w:szCs w:val="24"/>
+        </w:rPr>
+      </w:pPr>
+      <w:r>
+        <w:rPr>
+          <w:b/>
+          <w:bCs/>
+          <w:sz w:val="24"/>
+          <w:szCs w:val="24"/>
+        </w:rPr>
+        <w:t>Code Beispiel:</w:t>
+      </w:r>
+    </w:p>
+    <w:p>
+      <w:r>
+        <w:br w:type="page"/>
+      </w:r>
+    </w:p>
+    <w:p>
+      <w:pPr>
         <w:rPr>
           <w:b/>
           <w:bCs/>
@@ -1305,8 +1721,30 @@
           <w:szCs w:val="28"/>
           <w:u w:val="single"/>
         </w:rPr>
+      </w:pPr>
+      <w:proofErr w:type="gramStart"/>
+      <w:r>
+        <w:rPr>
+          <w:b/>
+          <w:bCs/>
+          <w:sz w:val="28"/>
+          <w:szCs w:val="28"/>
+          <w:u w:val="single"/>
+        </w:rPr>
+        <w:lastRenderedPageBreak/>
+        <w:t>XXX</w:t>
+      </w:r>
+      <w:r>
+        <w:rPr>
+          <w:b/>
+          <w:bCs/>
+          <w:sz w:val="28"/>
+          <w:szCs w:val="28"/>
+          <w:u w:val="single"/>
+        </w:rPr>
         <w:t xml:space="preserve"> Muster</w:t>
       </w:r>
+      <w:proofErr w:type="gramEnd"/>
     </w:p>
     <w:p>
       <w:pPr>
@@ -1532,8 +1970,123 @@
       </w:rPr>
     </w:lvl>
   </w:abstractNum>
+  <w:abstractNum w:abstractNumId="1" w15:restartNumberingAfterBreak="0">
+    <w:nsid w:val="5E7E5182"/>
+    <w:multiLevelType w:val="hybridMultilevel"/>
+    <w:tmpl w:val="354ABF8A"/>
+    <w:lvl w:ilvl="0" w:tplc="76449B4C">
+      <w:numFmt w:val="bullet"/>
+      <w:lvlText w:val="-"/>
+      <w:lvlJc w:val="left"/>
+      <w:pPr>
+        <w:ind w:left="720" w:hanging="360"/>
+      </w:pPr>
+      <w:rPr>
+        <w:rFonts w:ascii="Calibri" w:eastAsiaTheme="minorHAnsi" w:hAnsi="Calibri" w:cs="Calibri" w:hint="default"/>
+      </w:rPr>
+    </w:lvl>
+    <w:lvl w:ilvl="1" w:tplc="04070003" w:tentative="1">
+      <w:start w:val="1"/>
+      <w:numFmt w:val="bullet"/>
+      <w:lvlText w:val="o"/>
+      <w:lvlJc w:val="left"/>
+      <w:pPr>
+        <w:ind w:left="1440" w:hanging="360"/>
+      </w:pPr>
+      <w:rPr>
+        <w:rFonts w:ascii="Courier New" w:hAnsi="Courier New" w:cs="Courier New" w:hint="default"/>
+      </w:rPr>
+    </w:lvl>
+    <w:lvl w:ilvl="2" w:tplc="04070005" w:tentative="1">
+      <w:start w:val="1"/>
+      <w:numFmt w:val="bullet"/>
+      <w:lvlText w:val=""/>
+      <w:lvlJc w:val="left"/>
+      <w:pPr>
+        <w:ind w:left="2160" w:hanging="360"/>
+      </w:pPr>
+      <w:rPr>
+        <w:rFonts w:ascii="Wingdings" w:hAnsi="Wingdings" w:hint="default"/>
+      </w:rPr>
+    </w:lvl>
+    <w:lvl w:ilvl="3" w:tplc="04070001" w:tentative="1">
+      <w:start w:val="1"/>
+      <w:numFmt w:val="bullet"/>
+      <w:lvlText w:val=""/>
+      <w:lvlJc w:val="left"/>
+      <w:pPr>
+        <w:ind w:left="2880" w:hanging="360"/>
+      </w:pPr>
+      <w:rPr>
+        <w:rFonts w:ascii="Symbol" w:hAnsi="Symbol" w:hint="default"/>
+      </w:rPr>
+    </w:lvl>
+    <w:lvl w:ilvl="4" w:tplc="04070003" w:tentative="1">
+      <w:start w:val="1"/>
+      <w:numFmt w:val="bullet"/>
+      <w:lvlText w:val="o"/>
+      <w:lvlJc w:val="left"/>
+      <w:pPr>
+        <w:ind w:left="3600" w:hanging="360"/>
+      </w:pPr>
+      <w:rPr>
+        <w:rFonts w:ascii="Courier New" w:hAnsi="Courier New" w:cs="Courier New" w:hint="default"/>
+      </w:rPr>
+    </w:lvl>
+    <w:lvl w:ilvl="5" w:tplc="04070005" w:tentative="1">
+      <w:start w:val="1"/>
+      <w:numFmt w:val="bullet"/>
+      <w:lvlText w:val=""/>
+      <w:lvlJc w:val="left"/>
+      <w:pPr>
+        <w:ind w:left="4320" w:hanging="360"/>
+      </w:pPr>
+      <w:rPr>
+        <w:rFonts w:ascii="Wingdings" w:hAnsi="Wingdings" w:hint="default"/>
+      </w:rPr>
+    </w:lvl>
+    <w:lvl w:ilvl="6" w:tplc="04070001" w:tentative="1">
+      <w:start w:val="1"/>
+      <w:numFmt w:val="bullet"/>
+      <w:lvlText w:val=""/>
+      <w:lvlJc w:val="left"/>
+      <w:pPr>
+        <w:ind w:left="5040" w:hanging="360"/>
+      </w:pPr>
+      <w:rPr>
+        <w:rFonts w:ascii="Symbol" w:hAnsi="Symbol" w:hint="default"/>
+      </w:rPr>
+    </w:lvl>
+    <w:lvl w:ilvl="7" w:tplc="04070003" w:tentative="1">
+      <w:start w:val="1"/>
+      <w:numFmt w:val="bullet"/>
+      <w:lvlText w:val="o"/>
+      <w:lvlJc w:val="left"/>
+      <w:pPr>
+        <w:ind w:left="5760" w:hanging="360"/>
+      </w:pPr>
+      <w:rPr>
+        <w:rFonts w:ascii="Courier New" w:hAnsi="Courier New" w:cs="Courier New" w:hint="default"/>
+      </w:rPr>
+    </w:lvl>
+    <w:lvl w:ilvl="8" w:tplc="04070005" w:tentative="1">
+      <w:start w:val="1"/>
+      <w:numFmt w:val="bullet"/>
+      <w:lvlText w:val=""/>
+      <w:lvlJc w:val="left"/>
+      <w:pPr>
+        <w:ind w:left="6480" w:hanging="360"/>
+      </w:pPr>
+      <w:rPr>
+        <w:rFonts w:ascii="Wingdings" w:hAnsi="Wingdings" w:hint="default"/>
+      </w:rPr>
+    </w:lvl>
+  </w:abstractNum>
   <w:num w:numId="1" w16cid:durableId="1801803662">
     <w:abstractNumId w:val="0"/>
+  </w:num>
+  <w:num w:numId="2" w16cid:durableId="1271813720">
+    <w:abstractNumId w:val="1"/>
   </w:num>
 </w:numbering>
 </file>

</xml_diff>

<commit_message>
[General Skills] Added proxy design pattern
</commit_message>
<xml_diff>
--- a/General Skills/Design Patterns/Design Patters Beschreibung.docx
+++ b/General Skills/Design Patterns/Design Patters Beschreibung.docx
@@ -27,6 +27,9 @@
       <w:sdtPr>
         <w:rPr>
           <w:rFonts w:asciiTheme="minorHAnsi" w:eastAsiaTheme="minorHAnsi" w:hAnsiTheme="minorHAnsi" w:cstheme="minorBidi"/>
+          <w:b w:val="0"/>
+          <w:spacing w:val="0"/>
+          <w:kern w:val="0"/>
           <w:sz w:val="22"/>
           <w:szCs w:val="22"/>
           <w:lang w:val="de-DE"/>
@@ -41,8 +44,6 @@
         <w:rPr>
           <w:bCs/>
           <w:noProof/>
-          <w:spacing w:val="0"/>
-          <w:kern w:val="0"/>
         </w:rPr>
       </w:sdtEndPr>
       <w:sdtContent>
@@ -871,14 +872,9 @@
         <w:pStyle w:val="Heading1"/>
       </w:pPr>
       <w:bookmarkStart w:id="0" w:name="_Toc169177415"/>
-      <w:proofErr w:type="spellStart"/>
       <w:r>
         <w:lastRenderedPageBreak/>
-        <w:t>Structural</w:t>
-      </w:r>
-      <w:proofErr w:type="spellEnd"/>
-      <w:r>
-        <w:t xml:space="preserve"> Patterns</w:t>
+        <w:t>Structural Patterns</w:t>
       </w:r>
       <w:bookmarkEnd w:id="0"/>
     </w:p>
@@ -916,15 +912,7 @@
         <w:pStyle w:val="NoSpacing"/>
       </w:pPr>
       <w:r>
-        <w:t xml:space="preserve">- Erweitern die Funktionalität einer Klasse / </w:t>
-      </w:r>
-      <w:proofErr w:type="gramStart"/>
-      <w:r>
-        <w:t>Interfaces</w:t>
-      </w:r>
-      <w:proofErr w:type="gramEnd"/>
-      <w:r>
-        <w:t xml:space="preserve"> ohne diese zu ändern</w:t>
+        <w:t>- Erweitern die Funktionalität einer Klasse / Interfaces ohne diese zu ändern</w:t>
       </w:r>
     </w:p>
     <w:p>
@@ -940,15 +928,7 @@
         <w:pStyle w:val="NoSpacing"/>
       </w:pPr>
       <w:r>
-        <w:t xml:space="preserve">- Werden normallerweise durch andere Muster wie Factory oder </w:t>
-      </w:r>
-      <w:proofErr w:type="spellStart"/>
-      <w:r>
-        <w:t>Builder</w:t>
-      </w:r>
-      <w:proofErr w:type="spellEnd"/>
-      <w:r>
-        <w:t xml:space="preserve"> erstellt</w:t>
+        <w:t>- Werden normallerweise durch andere Muster wie Factory oder Builder erstellt</w:t>
       </w:r>
     </w:p>
     <w:p>
@@ -1128,112 +1108,42 @@
           <w:lang w:val="en-US"/>
         </w:rPr>
       </w:pPr>
-      <w:proofErr w:type="spellStart"/>
       <w:r>
         <w:rPr>
           <w:color w:val="538135" w:themeColor="accent6" w:themeShade="BF"/>
           <w:lang w:val="en-US"/>
         </w:rPr>
-        <w:t>IDrink</w:t>
-      </w:r>
-      <w:proofErr w:type="spellEnd"/>
-      <w:r>
+        <w:t>IDrink coffee = new Coffee();</w:t>
+      </w:r>
+    </w:p>
+    <w:p>
+      <w:pPr>
+        <w:pStyle w:val="NoSpacing"/>
         <w:rPr>
           <w:color w:val="538135" w:themeColor="accent6" w:themeShade="BF"/>
           <w:lang w:val="en-US"/>
         </w:rPr>
-        <w:t xml:space="preserve"> coffee = new </w:t>
-      </w:r>
-      <w:proofErr w:type="gramStart"/>
+      </w:pPr>
       <w:r>
         <w:rPr>
           <w:color w:val="538135" w:themeColor="accent6" w:themeShade="BF"/>
           <w:lang w:val="en-US"/>
         </w:rPr>
-        <w:t>Coffee(</w:t>
-      </w:r>
-      <w:proofErr w:type="gramEnd"/>
-      <w:r>
+        <w:t>coffee = new Sugar(coffee);</w:t>
+      </w:r>
+    </w:p>
+    <w:p>
+      <w:pPr>
+        <w:pStyle w:val="NoSpacing"/>
         <w:rPr>
           <w:color w:val="538135" w:themeColor="accent6" w:themeShade="BF"/>
-          <w:lang w:val="en-US"/>
-        </w:rPr>
-        <w:t>);</w:t>
-      </w:r>
-    </w:p>
-    <w:p>
-      <w:pPr>
-        <w:pStyle w:val="NoSpacing"/>
+        </w:rPr>
+      </w:pPr>
+      <w:r>
         <w:rPr>
           <w:color w:val="538135" w:themeColor="accent6" w:themeShade="BF"/>
-          <w:lang w:val="en-US"/>
-        </w:rPr>
-      </w:pPr>
-      <w:r>
-        <w:rPr>
-          <w:color w:val="538135" w:themeColor="accent6" w:themeShade="BF"/>
-          <w:lang w:val="en-US"/>
-        </w:rPr>
-        <w:t>coffee = new Sugar(coffee</w:t>
-      </w:r>
-      <w:proofErr w:type="gramStart"/>
-      <w:r>
-        <w:rPr>
-          <w:color w:val="538135" w:themeColor="accent6" w:themeShade="BF"/>
-          <w:lang w:val="en-US"/>
-        </w:rPr>
-        <w:t>);</w:t>
-      </w:r>
-      <w:proofErr w:type="gramEnd"/>
-    </w:p>
-    <w:p>
-      <w:pPr>
-        <w:pStyle w:val="NoSpacing"/>
-        <w:rPr>
-          <w:color w:val="538135" w:themeColor="accent6" w:themeShade="BF"/>
-        </w:rPr>
-      </w:pPr>
-      <w:proofErr w:type="spellStart"/>
-      <w:r>
-        <w:rPr>
-          <w:color w:val="538135" w:themeColor="accent6" w:themeShade="BF"/>
-        </w:rPr>
-        <w:t>coffee</w:t>
-      </w:r>
-      <w:proofErr w:type="spellEnd"/>
-      <w:r>
-        <w:rPr>
-          <w:color w:val="538135" w:themeColor="accent6" w:themeShade="BF"/>
-        </w:rPr>
-        <w:t xml:space="preserve"> = </w:t>
-      </w:r>
-      <w:proofErr w:type="spellStart"/>
-      <w:r>
-        <w:rPr>
-          <w:color w:val="538135" w:themeColor="accent6" w:themeShade="BF"/>
-        </w:rPr>
-        <w:t>new</w:t>
-      </w:r>
-      <w:proofErr w:type="spellEnd"/>
-      <w:r>
-        <w:rPr>
-          <w:color w:val="538135" w:themeColor="accent6" w:themeShade="BF"/>
-        </w:rPr>
-        <w:t xml:space="preserve"> Milk(</w:t>
-      </w:r>
-      <w:proofErr w:type="spellStart"/>
-      <w:r>
-        <w:rPr>
-          <w:color w:val="538135" w:themeColor="accent6" w:themeShade="BF"/>
-        </w:rPr>
-        <w:t>coffee</w:t>
-      </w:r>
-      <w:proofErr w:type="spellEnd"/>
-      <w:r>
-        <w:rPr>
-          <w:color w:val="538135" w:themeColor="accent6" w:themeShade="BF"/>
-        </w:rPr>
-        <w:t>);</w:t>
+        </w:rPr>
+        <w:t>coffee = new Milk(coffee);</w:t>
       </w:r>
     </w:p>
     <w:p>
@@ -1406,15 +1316,7 @@
         <w:t>Adapter:</w:t>
       </w:r>
       <w:r>
-        <w:t xml:space="preserve"> Diese Klasse implementiert das Target-Interface und passt die Aufrufe an die Schnittstelle der </w:t>
-      </w:r>
-      <w:proofErr w:type="spellStart"/>
-      <w:r>
-        <w:t>Adaptee</w:t>
-      </w:r>
-      <w:proofErr w:type="spellEnd"/>
-      <w:r>
-        <w:t>-Klasse an.</w:t>
+        <w:t xml:space="preserve"> Diese Klasse implementiert das Target-Interface und passt die Aufrufe an die Schnittstelle der Adaptee-Klasse an.</w:t>
       </w:r>
     </w:p>
     <w:p>
@@ -1431,7 +1333,6 @@
           <w:szCs w:val="24"/>
         </w:rPr>
       </w:pPr>
-      <w:proofErr w:type="spellStart"/>
       <w:r>
         <w:rPr>
           <w:rStyle w:val="Strong"/>
@@ -1444,7 +1345,6 @@
         </w:rPr>
         <w:t>e</w:t>
       </w:r>
-      <w:proofErr w:type="spellEnd"/>
       <w:r>
         <w:rPr>
           <w:rStyle w:val="Strong"/>
@@ -1585,6 +1485,7 @@
       </w:pPr>
       <w:r>
         <w:rPr>
+          <w:noProof/>
           <w:color w:val="538135" w:themeColor="accent6" w:themeShade="BF"/>
         </w:rPr>
         <w:drawing>
@@ -1632,6 +1533,7 @@
       </w:pPr>
       <w:r>
         <w:rPr>
+          <w:noProof/>
           <w:color w:val="538135" w:themeColor="accent6" w:themeShade="BF"/>
         </w:rPr>
         <w:drawing>
@@ -1690,13 +1592,8 @@
         <w:pStyle w:val="Heading1"/>
       </w:pPr>
       <w:bookmarkStart w:id="2" w:name="_Toc169177417"/>
-      <w:proofErr w:type="spellStart"/>
-      <w:r>
-        <w:t>Creational</w:t>
-      </w:r>
-      <w:proofErr w:type="spellEnd"/>
-      <w:r>
-        <w:t xml:space="preserve"> Patterns</w:t>
+      <w:r>
+        <w:t>Creational Patterns</w:t>
       </w:r>
       <w:bookmarkEnd w:id="2"/>
     </w:p>
@@ -1775,23 +1672,7 @@
           <w:sz w:val="24"/>
           <w:szCs w:val="24"/>
         </w:rPr>
-        <w:t xml:space="preserve">Globaler Zugriff auf die Klasse (z.B. </w:t>
-      </w:r>
-      <w:proofErr w:type="spellStart"/>
-      <w:r>
-        <w:rPr>
-          <w:sz w:val="24"/>
-          <w:szCs w:val="24"/>
-        </w:rPr>
-        <w:t>static</w:t>
-      </w:r>
-      <w:proofErr w:type="spellEnd"/>
-      <w:r>
-        <w:rPr>
-          <w:sz w:val="24"/>
-          <w:szCs w:val="24"/>
-        </w:rPr>
-        <w:t>)</w:t>
+        <w:t>Globaler Zugriff auf die Klasse (z.B. static)</w:t>
       </w:r>
     </w:p>
     <w:p>
@@ -1851,39 +1732,7 @@
           <w:sz w:val="24"/>
           <w:szCs w:val="24"/>
         </w:rPr>
-        <w:t xml:space="preserve">Wir häufig als Anti-Pattern bezeichnet (Verletzung </w:t>
-      </w:r>
-      <w:proofErr w:type="gramStart"/>
-      <w:r>
-        <w:rPr>
-          <w:sz w:val="24"/>
-          <w:szCs w:val="24"/>
-        </w:rPr>
-        <w:t xml:space="preserve">Single </w:t>
-      </w:r>
-      <w:proofErr w:type="spellStart"/>
-      <w:r>
-        <w:rPr>
-          <w:sz w:val="24"/>
-          <w:szCs w:val="24"/>
-        </w:rPr>
-        <w:t>Responsibility</w:t>
-      </w:r>
-      <w:proofErr w:type="spellEnd"/>
-      <w:r>
-        <w:rPr>
-          <w:sz w:val="24"/>
-          <w:szCs w:val="24"/>
-        </w:rPr>
-        <w:t xml:space="preserve"> Prinzip</w:t>
-      </w:r>
-      <w:proofErr w:type="gramEnd"/>
-      <w:r>
-        <w:rPr>
-          <w:sz w:val="24"/>
-          <w:szCs w:val="24"/>
-        </w:rPr>
-        <w:t>, schwierige Testbarkeit, Einschränkung bei Parallelität…)</w:t>
+        <w:t>Wir häufig als Anti-Pattern bezeichnet (Verletzung Single Responsibility Prinzip, schwierige Testbarkeit, Einschränkung bei Parallelität…)</w:t>
       </w:r>
     </w:p>
     <w:p>
@@ -1996,6 +1845,7 @@
         <w:rPr>
           <w:b/>
           <w:bCs/>
+          <w:noProof/>
           <w:sz w:val="24"/>
           <w:szCs w:val="24"/>
         </w:rPr>
@@ -2100,7 +1950,6 @@
       <w:r>
         <w:t xml:space="preserve">Factory Method statt </w:t>
       </w:r>
-      <w:proofErr w:type="spellStart"/>
       <w:r>
         <w:rPr>
           <w:i/>
@@ -2108,7 +1957,6 @@
         </w:rPr>
         <w:t>new</w:t>
       </w:r>
-      <w:proofErr w:type="spellEnd"/>
     </w:p>
     <w:p>
       <w:pPr>
@@ -2146,50 +1994,14 @@
         <w:rPr>
           <w:lang w:val="en-US"/>
         </w:rPr>
-        <w:t xml:space="preserve">- </w:t>
-      </w:r>
-      <w:proofErr w:type="spellStart"/>
+        <w:t>- I</w:t>
+      </w:r>
       <w:r>
         <w:rPr>
           <w:lang w:val="en-US"/>
         </w:rPr>
-        <w:t>I</w:t>
-      </w:r>
-      <w:r>
-        <w:rPr>
-          <w:lang w:val="en-US"/>
-        </w:rPr>
-        <w:t>st</w:t>
-      </w:r>
-      <w:proofErr w:type="spellEnd"/>
-      <w:r>
-        <w:rPr>
-          <w:lang w:val="en-US"/>
-        </w:rPr>
-        <w:t xml:space="preserve"> auf </w:t>
-      </w:r>
-      <w:proofErr w:type="spellStart"/>
-      <w:r>
-        <w:rPr>
-          <w:lang w:val="en-US"/>
-        </w:rPr>
-        <w:t>Vererbung</w:t>
-      </w:r>
-      <w:proofErr w:type="spellEnd"/>
-      <w:r>
-        <w:rPr>
-          <w:lang w:val="en-US"/>
-        </w:rPr>
-        <w:t xml:space="preserve"> </w:t>
-      </w:r>
-      <w:proofErr w:type="spellStart"/>
-      <w:r>
-        <w:rPr>
-          <w:lang w:val="en-US"/>
-        </w:rPr>
-        <w:t>basiert</w:t>
-      </w:r>
-      <w:proofErr w:type="spellEnd"/>
+        <w:t>st auf Vererbung basiert</w:t>
+      </w:r>
     </w:p>
     <w:p>
       <w:pPr>
@@ -2401,15 +2213,7 @@
         <w:pStyle w:val="NoSpacing"/>
       </w:pPr>
       <w:r>
-        <w:t xml:space="preserve">- Der Client sieht </w:t>
-      </w:r>
-      <w:proofErr w:type="gramStart"/>
-      <w:r>
-        <w:t>nur</w:t>
-      </w:r>
-      <w:proofErr w:type="gramEnd"/>
-      <w:r>
-        <w:t xml:space="preserve"> was im Fabrik Interface definiert ist</w:t>
+        <w:t>- Der Client sieht nur was im Fabrik Interface definiert ist</w:t>
       </w:r>
     </w:p>
     <w:p>
@@ -2617,27 +2421,12 @@
     </w:p>
     <w:p>
       <w:pPr>
-        <w:pStyle w:val="Heading1"/>
-      </w:pPr>
-      <w:bookmarkStart w:id="6" w:name="_Toc169177421"/>
+        <w:pStyle w:val="Heading2"/>
+      </w:pPr>
       <w:r>
         <w:lastRenderedPageBreak/>
-        <w:t>Behavioral Patterns</w:t>
-      </w:r>
-      <w:bookmarkEnd w:id="6"/>
-    </w:p>
-    <w:p>
-      <w:pPr>
-        <w:pStyle w:val="Heading2"/>
-      </w:pPr>
-      <w:bookmarkStart w:id="7" w:name="_Toc169177422"/>
-      <w:r>
-        <w:t>Observer</w:t>
-      </w:r>
-      <w:r>
-        <w:t xml:space="preserve"> Muster</w:t>
-      </w:r>
-      <w:bookmarkEnd w:id="7"/>
+        <w:t>Proxy</w:t>
+      </w:r>
     </w:p>
     <w:p>
       <w:pPr>
@@ -2657,15 +2446,6 @@
         </w:rPr>
         <w:t>Beschreibung</w:t>
       </w:r>
-      <w:r>
-        <w:rPr>
-          <w:b/>
-          <w:bCs/>
-          <w:sz w:val="24"/>
-          <w:szCs w:val="24"/>
-        </w:rPr>
-        <w:t>:</w:t>
-      </w:r>
     </w:p>
     <w:p>
       <w:pPr>
@@ -2675,28 +2455,7 @@
         <w:t xml:space="preserve">- </w:t>
       </w:r>
       <w:r>
-        <w:t>Ein Subjekt</w:t>
-      </w:r>
-      <w:r>
-        <w:t xml:space="preserve"> benachrichtigt </w:t>
-      </w:r>
-      <w:r>
-        <w:t xml:space="preserve">und aktualisiert </w:t>
-      </w:r>
-      <w:r>
-        <w:t>die anderen (</w:t>
-      </w:r>
-      <w:r>
-        <w:t>Observer</w:t>
-      </w:r>
-      <w:r>
-        <w:t xml:space="preserve">) </w:t>
-      </w:r>
-      <w:r>
-        <w:t xml:space="preserve">bei </w:t>
-      </w:r>
-      <w:r>
-        <w:t>Änderung</w:t>
+        <w:t>Der direkte Zugriff auf eine bestimmte Klasse wird durch eine andere Klasse (Proxy) ersetzt</w:t>
       </w:r>
     </w:p>
     <w:p>
@@ -2704,7 +2463,7 @@
         <w:pStyle w:val="NoSpacing"/>
       </w:pPr>
       <w:r>
-        <w:t>- 1-zu-n Beziehung (unendlich viele Observer möglich)</w:t>
+        <w:t>- Die Proxy Klasse erzeugt intern eine Instanz der Originalklasse und managt die Zugriffe auf diese von außen (durch Client)</w:t>
       </w:r>
     </w:p>
     <w:p>
@@ -2712,77 +2471,26 @@
         <w:pStyle w:val="NoSpacing"/>
       </w:pPr>
       <w:r>
-        <w:t>- Subjekt registriert und entfernt Subscriber</w:t>
-      </w:r>
-    </w:p>
-    <w:p>
-      <w:pPr>
-        <w:rPr>
-          <w:sz w:val="24"/>
-          <w:szCs w:val="24"/>
-          <w:lang w:val="en-US"/>
-        </w:rPr>
-      </w:pPr>
-      <w:r>
-        <w:rPr>
-          <w:sz w:val="24"/>
-          <w:szCs w:val="24"/>
-          <w:lang w:val="en-US"/>
-        </w:rPr>
-        <w:t xml:space="preserve">- </w:t>
-      </w:r>
-      <w:proofErr w:type="spellStart"/>
-      <w:r>
-        <w:rPr>
-          <w:sz w:val="24"/>
-          <w:szCs w:val="24"/>
-          <w:lang w:val="en-US"/>
-        </w:rPr>
-        <w:t>Beispiele</w:t>
-      </w:r>
-      <w:proofErr w:type="spellEnd"/>
-      <w:r>
-        <w:rPr>
-          <w:sz w:val="24"/>
-          <w:szCs w:val="24"/>
-          <w:lang w:val="en-US"/>
-        </w:rPr>
-        <w:t xml:space="preserve">: Event + Event Handler in C#, </w:t>
-      </w:r>
-      <w:proofErr w:type="spellStart"/>
-      <w:r>
-        <w:rPr>
-          <w:sz w:val="24"/>
-          <w:szCs w:val="24"/>
-          <w:lang w:val="en-US"/>
-        </w:rPr>
-        <w:t>PropertyChanged</w:t>
-      </w:r>
-      <w:proofErr w:type="spellEnd"/>
-      <w:r>
-        <w:rPr>
-          <w:sz w:val="24"/>
-          <w:szCs w:val="24"/>
-          <w:lang w:val="en-US"/>
-        </w:rPr>
-        <w:t xml:space="preserve"> Even</w:t>
-      </w:r>
-      <w:r>
-        <w:rPr>
-          <w:sz w:val="24"/>
-          <w:szCs w:val="24"/>
-          <w:lang w:val="en-US"/>
-        </w:rPr>
-        <w:t>t in WPF</w:t>
-      </w:r>
-    </w:p>
-    <w:p>
-      <w:pPr>
-        <w:rPr>
-          <w:sz w:val="24"/>
-          <w:szCs w:val="24"/>
-          <w:lang w:val="en-US"/>
-        </w:rPr>
+        <w:t xml:space="preserve"> - Sowohl die Original Klasse als auch ihre Proxyklasse implementieren das gleiche Interface</w:t>
+      </w:r>
+    </w:p>
+    <w:p>
+      <w:pPr>
+        <w:pStyle w:val="NoSpacing"/>
+      </w:pPr>
+      <w:r>
+        <w:t xml:space="preserve">- Proxy wird häufig für </w:t>
+      </w:r>
+      <w:r>
+        <w:t>Lazy Initialization</w:t>
+      </w:r>
+      <w:r>
+        <w:t>, Access Control, DB Zugriffsmanagement usw. verwendet</w:t>
+      </w:r>
+    </w:p>
+    <w:p>
+      <w:pPr>
+        <w:pStyle w:val="NoSpacing"/>
       </w:pPr>
     </w:p>
     <w:p>
@@ -2818,10 +2526,10 @@
           <w:noProof/>
         </w:rPr>
         <w:drawing>
-          <wp:inline distT="0" distB="0" distL="0" distR="0" wp14:anchorId="6326438C" wp14:editId="4DFA3297">
-            <wp:extent cx="5760720" cy="2220595"/>
-            <wp:effectExtent l="0" t="0" r="0" b="8255"/>
-            <wp:docPr id="5" name="Picture 5"/>
+          <wp:inline distT="0" distB="0" distL="0" distR="0" wp14:anchorId="58B15349" wp14:editId="3ADD87A1">
+            <wp:extent cx="4149306" cy="2577766"/>
+            <wp:effectExtent l="0" t="0" r="3810" b="0"/>
+            <wp:docPr id="15" name="Picture 15"/>
             <wp:cNvGraphicFramePr>
               <a:graphicFrameLocks xmlns:a="http://schemas.openxmlformats.org/drawingml/2006/main" noChangeAspect="1"/>
             </wp:cNvGraphicFramePr>
@@ -2841,7 +2549,7 @@
                   <pic:spPr>
                     <a:xfrm>
                       <a:off x="0" y="0"/>
-                      <a:ext cx="5760720" cy="2220595"/>
+                      <a:ext cx="4162544" cy="2585990"/>
                     </a:xfrm>
                     <a:prstGeom prst="rect">
                       <a:avLst/>
@@ -2874,207 +2582,12 @@
       </w:r>
     </w:p>
     <w:p>
-      <w:pPr>
-        <w:rPr>
-          <w:b/>
-          <w:bCs/>
-          <w:sz w:val="28"/>
-          <w:szCs w:val="28"/>
-          <w:u w:val="single"/>
-        </w:rPr>
-      </w:pPr>
-      <w:r>
-        <w:rPr>
-          <w:b/>
-          <w:bCs/>
-          <w:sz w:val="28"/>
-          <w:szCs w:val="28"/>
-          <w:u w:val="single"/>
-        </w:rPr>
-        <w:br w:type="page"/>
-      </w:r>
-    </w:p>
-    <w:p>
-      <w:pPr>
-        <w:pStyle w:val="Heading2"/>
-      </w:pPr>
-      <w:bookmarkStart w:id="8" w:name="_Toc169177423"/>
-      <w:r>
-        <w:lastRenderedPageBreak/>
-        <w:t>Repository</w:t>
-      </w:r>
-      <w:bookmarkEnd w:id="8"/>
-    </w:p>
-    <w:p>
-      <w:pPr>
-        <w:rPr>
-          <w:b/>
-          <w:bCs/>
-          <w:sz w:val="24"/>
-          <w:szCs w:val="24"/>
-        </w:rPr>
-      </w:pPr>
-      <w:r>
-        <w:rPr>
-          <w:b/>
-          <w:bCs/>
-          <w:sz w:val="24"/>
-          <w:szCs w:val="24"/>
-        </w:rPr>
-        <w:t>Beschreibung</w:t>
-      </w:r>
-      <w:r>
-        <w:rPr>
-          <w:b/>
-          <w:bCs/>
-          <w:sz w:val="24"/>
-          <w:szCs w:val="24"/>
-        </w:rPr>
-        <w:t>:</w:t>
-      </w:r>
-    </w:p>
-    <w:p>
-      <w:pPr>
-        <w:pStyle w:val="ListParagraph"/>
-        <w:numPr>
-          <w:ilvl w:val="0"/>
-          <w:numId w:val="2"/>
-        </w:numPr>
-        <w:rPr>
-          <w:sz w:val="24"/>
-          <w:szCs w:val="24"/>
-        </w:rPr>
-      </w:pPr>
-      <w:r>
-        <w:rPr>
-          <w:sz w:val="24"/>
-          <w:szCs w:val="24"/>
-        </w:rPr>
-        <w:t xml:space="preserve">Kapselung des Datenzugriffs (Trennung Data Access und Business </w:t>
-      </w:r>
-      <w:proofErr w:type="spellStart"/>
-      <w:r>
-        <w:rPr>
-          <w:sz w:val="24"/>
-          <w:szCs w:val="24"/>
-        </w:rPr>
-        <w:t>Logic</w:t>
-      </w:r>
-      <w:proofErr w:type="spellEnd"/>
-      <w:r>
-        <w:rPr>
-          <w:sz w:val="24"/>
-          <w:szCs w:val="24"/>
-        </w:rPr>
-        <w:t>)</w:t>
-      </w:r>
-    </w:p>
-    <w:p>
-      <w:pPr>
-        <w:pStyle w:val="ListParagraph"/>
-        <w:numPr>
-          <w:ilvl w:val="0"/>
-          <w:numId w:val="2"/>
-        </w:numPr>
-        <w:rPr>
-          <w:sz w:val="24"/>
-          <w:szCs w:val="24"/>
-        </w:rPr>
-      </w:pPr>
-      <w:r>
-        <w:rPr>
-          <w:sz w:val="24"/>
-          <w:szCs w:val="24"/>
-        </w:rPr>
-        <w:t xml:space="preserve">Generisches Interfase mit </w:t>
-      </w:r>
-      <w:proofErr w:type="gramStart"/>
-      <w:r>
-        <w:rPr>
-          <w:sz w:val="24"/>
-          <w:szCs w:val="24"/>
-        </w:rPr>
-        <w:t>CRUD Methoden</w:t>
-      </w:r>
-      <w:proofErr w:type="gramEnd"/>
-    </w:p>
-    <w:p>
-      <w:pPr>
-        <w:pStyle w:val="ListParagraph"/>
-        <w:numPr>
-          <w:ilvl w:val="0"/>
-          <w:numId w:val="2"/>
-        </w:numPr>
-        <w:rPr>
-          <w:sz w:val="24"/>
-          <w:szCs w:val="24"/>
-        </w:rPr>
-      </w:pPr>
-      <w:r>
-        <w:rPr>
-          <w:sz w:val="24"/>
-          <w:szCs w:val="24"/>
-        </w:rPr>
-        <w:t>Pro Datentyp wird eigenes Repository erstellt</w:t>
-      </w:r>
-    </w:p>
-    <w:p>
-      <w:pPr>
-        <w:pStyle w:val="ListParagraph"/>
-        <w:numPr>
-          <w:ilvl w:val="0"/>
-          <w:numId w:val="2"/>
-        </w:numPr>
-        <w:rPr>
-          <w:sz w:val="24"/>
-          <w:szCs w:val="24"/>
-        </w:rPr>
-      </w:pPr>
-      <w:r>
-        <w:rPr>
-          <w:sz w:val="24"/>
-          <w:szCs w:val="24"/>
-        </w:rPr>
-        <w:t>Bessere Testbarkeit</w:t>
-      </w:r>
-    </w:p>
-    <w:p>
-      <w:pPr>
-        <w:rPr>
-          <w:b/>
-          <w:bCs/>
-          <w:sz w:val="24"/>
-          <w:szCs w:val="24"/>
-        </w:rPr>
-      </w:pPr>
-      <w:r>
-        <w:rPr>
-          <w:b/>
-          <w:bCs/>
-          <w:sz w:val="24"/>
-          <w:szCs w:val="24"/>
-        </w:rPr>
-        <w:t>Diagramm</w:t>
-      </w:r>
-    </w:p>
-    <w:p>
-      <w:pPr>
-        <w:rPr>
-          <w:b/>
-          <w:bCs/>
-          <w:sz w:val="24"/>
-          <w:szCs w:val="24"/>
-        </w:rPr>
-      </w:pPr>
-      <w:r>
-        <w:rPr>
-          <w:noProof/>
-        </w:rPr>
+      <w:r>
         <w:drawing>
-          <wp:inline distT="0" distB="0" distL="0" distR="0" wp14:anchorId="3C4D9F3D" wp14:editId="2FC392EF">
-            <wp:extent cx="3761117" cy="2260733"/>
-            <wp:effectExtent l="0" t="0" r="0" b="6350"/>
-            <wp:docPr id="7" name="Picture 7"/>
+          <wp:inline distT="0" distB="0" distL="0" distR="0" wp14:anchorId="12AC7F76" wp14:editId="7FBE5C5E">
+            <wp:extent cx="4416290" cy="4037162"/>
+            <wp:effectExtent l="0" t="0" r="3810" b="1905"/>
+            <wp:docPr id="18" name="Picture 18"/>
             <wp:cNvGraphicFramePr>
               <a:graphicFrameLocks xmlns:a="http://schemas.openxmlformats.org/drawingml/2006/main" noChangeAspect="1"/>
             </wp:cNvGraphicFramePr>
@@ -3094,7 +2607,7 @@
                   <pic:spPr>
                     <a:xfrm>
                       <a:off x="0" y="0"/>
-                      <a:ext cx="3775390" cy="2269313"/>
+                      <a:ext cx="4424365" cy="4044544"/>
                     </a:xfrm>
                     <a:prstGeom prst="rect">
                       <a:avLst/>
@@ -3107,45 +2620,197 @@
         </w:drawing>
       </w:r>
     </w:p>
-    <w:p>
-      <w:pPr>
-        <w:rPr>
-          <w:b/>
-          <w:bCs/>
-          <w:sz w:val="24"/>
-          <w:szCs w:val="24"/>
-        </w:rPr>
-      </w:pPr>
-    </w:p>
-    <w:p>
-      <w:pPr>
-        <w:rPr>
-          <w:b/>
-          <w:bCs/>
-          <w:sz w:val="24"/>
-          <w:szCs w:val="24"/>
-        </w:rPr>
-      </w:pPr>
-      <w:r>
-        <w:rPr>
-          <w:b/>
-          <w:bCs/>
-          <w:sz w:val="24"/>
-          <w:szCs w:val="24"/>
-        </w:rPr>
-        <w:t>Code Beispiel:</w:t>
-      </w:r>
-    </w:p>
-    <w:p>
+    <w:p/>
+    <w:p>
+      <w:pPr>
+        <w:rPr>
+          <w:lang w:val="en-US"/>
+        </w:rPr>
+      </w:pPr>
+      <w:r>
+        <w:rPr>
+          <w:lang w:val="en-US"/>
+        </w:rPr>
+        <w:br w:type="page"/>
+      </w:r>
+    </w:p>
+    <w:p>
+      <w:pPr>
+        <w:rPr>
+          <w:lang w:val="en-US"/>
+        </w:rPr>
+      </w:pPr>
+    </w:p>
+    <w:p>
+      <w:pPr>
+        <w:pStyle w:val="Heading1"/>
+      </w:pPr>
+      <w:bookmarkStart w:id="6" w:name="_Toc169177421"/>
+      <w:r>
+        <w:t>Behavioral Patterns</w:t>
+      </w:r>
+      <w:bookmarkEnd w:id="6"/>
+    </w:p>
+    <w:p>
+      <w:pPr>
+        <w:pStyle w:val="Heading2"/>
+      </w:pPr>
+      <w:bookmarkStart w:id="7" w:name="_Toc169177422"/>
+      <w:r>
+        <w:t>Observer</w:t>
+      </w:r>
+      <w:r>
+        <w:t xml:space="preserve"> Muster</w:t>
+      </w:r>
+      <w:bookmarkEnd w:id="7"/>
+    </w:p>
+    <w:p>
+      <w:pPr>
+        <w:rPr>
+          <w:b/>
+          <w:bCs/>
+          <w:sz w:val="24"/>
+          <w:szCs w:val="24"/>
+        </w:rPr>
+      </w:pPr>
+      <w:r>
+        <w:rPr>
+          <w:b/>
+          <w:bCs/>
+          <w:sz w:val="24"/>
+          <w:szCs w:val="24"/>
+        </w:rPr>
+        <w:t>Beschreibung</w:t>
+      </w:r>
+      <w:r>
+        <w:rPr>
+          <w:b/>
+          <w:bCs/>
+          <w:sz w:val="24"/>
+          <w:szCs w:val="24"/>
+        </w:rPr>
+        <w:t>:</w:t>
+      </w:r>
+    </w:p>
+    <w:p>
+      <w:pPr>
+        <w:pStyle w:val="NoSpacing"/>
+      </w:pPr>
+      <w:r>
+        <w:t xml:space="preserve">- </w:t>
+      </w:r>
+      <w:r>
+        <w:t>Ein Subjekt</w:t>
+      </w:r>
+      <w:r>
+        <w:t xml:space="preserve"> benachrichtigt </w:t>
+      </w:r>
+      <w:r>
+        <w:t xml:space="preserve">und aktualisiert </w:t>
+      </w:r>
+      <w:r>
+        <w:t>die anderen (</w:t>
+      </w:r>
+      <w:r>
+        <w:t>Observer</w:t>
+      </w:r>
+      <w:r>
+        <w:t xml:space="preserve">) </w:t>
+      </w:r>
+      <w:r>
+        <w:t xml:space="preserve">bei </w:t>
+      </w:r>
+      <w:r>
+        <w:t>Änderung</w:t>
+      </w:r>
+    </w:p>
+    <w:p>
+      <w:pPr>
+        <w:pStyle w:val="NoSpacing"/>
+      </w:pPr>
+      <w:r>
+        <w:t>- 1-zu-n Beziehung (unendlich viele Observer möglich)</w:t>
+      </w:r>
+    </w:p>
+    <w:p>
+      <w:pPr>
+        <w:pStyle w:val="NoSpacing"/>
+      </w:pPr>
+      <w:r>
+        <w:t>- Subjekt registriert und entfernt Subscriber</w:t>
+      </w:r>
+    </w:p>
+    <w:p>
+      <w:pPr>
+        <w:rPr>
+          <w:sz w:val="24"/>
+          <w:szCs w:val="24"/>
+          <w:lang w:val="en-US"/>
+        </w:rPr>
+      </w:pPr>
+      <w:r>
+        <w:rPr>
+          <w:sz w:val="24"/>
+          <w:szCs w:val="24"/>
+          <w:lang w:val="en-US"/>
+        </w:rPr>
+        <w:t>- Beispiele: Event + Event Handler in C#, PropertyChanged Even</w:t>
+      </w:r>
+      <w:r>
+        <w:rPr>
+          <w:sz w:val="24"/>
+          <w:szCs w:val="24"/>
+          <w:lang w:val="en-US"/>
+        </w:rPr>
+        <w:t>t in WPF</w:t>
+      </w:r>
+    </w:p>
+    <w:p>
+      <w:pPr>
+        <w:rPr>
+          <w:sz w:val="24"/>
+          <w:szCs w:val="24"/>
+          <w:lang w:val="en-US"/>
+        </w:rPr>
+      </w:pPr>
+    </w:p>
+    <w:p>
+      <w:pPr>
+        <w:rPr>
+          <w:b/>
+          <w:bCs/>
+          <w:sz w:val="24"/>
+          <w:szCs w:val="24"/>
+        </w:rPr>
+      </w:pPr>
+      <w:r>
+        <w:rPr>
+          <w:b/>
+          <w:bCs/>
+          <w:sz w:val="24"/>
+          <w:szCs w:val="24"/>
+        </w:rPr>
+        <w:t>Diagramm</w:t>
+      </w:r>
+    </w:p>
+    <w:p>
+      <w:pPr>
+        <w:rPr>
+          <w:b/>
+          <w:bCs/>
+          <w:sz w:val="24"/>
+          <w:szCs w:val="24"/>
+        </w:rPr>
+      </w:pPr>
       <w:r>
         <w:rPr>
           <w:noProof/>
         </w:rPr>
         <w:drawing>
-          <wp:inline distT="0" distB="0" distL="0" distR="0" wp14:anchorId="6E07E5A7" wp14:editId="6B736A7A">
-            <wp:extent cx="3881887" cy="1739085"/>
-            <wp:effectExtent l="0" t="0" r="4445" b="0"/>
-            <wp:docPr id="8" name="Picture 8"/>
+          <wp:inline distT="0" distB="0" distL="0" distR="0" wp14:anchorId="6326438C" wp14:editId="4DFA3297">
+            <wp:extent cx="5760720" cy="2220595"/>
+            <wp:effectExtent l="0" t="0" r="0" b="8255"/>
+            <wp:docPr id="5" name="Picture 5"/>
             <wp:cNvGraphicFramePr>
               <a:graphicFrameLocks xmlns:a="http://schemas.openxmlformats.org/drawingml/2006/main" noChangeAspect="1"/>
             </wp:cNvGraphicFramePr>
@@ -3165,7 +2830,7 @@
                   <pic:spPr>
                     <a:xfrm>
                       <a:off x="0" y="0"/>
-                      <a:ext cx="3893343" cy="1744217"/>
+                      <a:ext cx="5760720" cy="2220595"/>
                     </a:xfrm>
                     <a:prstGeom prst="rect">
                       <a:avLst/>
@@ -3178,17 +2843,202 @@
         </w:drawing>
       </w:r>
     </w:p>
-    <w:p/>
-    <w:p>
+    <w:p>
+      <w:pPr>
+        <w:rPr>
+          <w:b/>
+          <w:bCs/>
+          <w:sz w:val="24"/>
+          <w:szCs w:val="24"/>
+        </w:rPr>
+      </w:pPr>
+      <w:r>
+        <w:rPr>
+          <w:b/>
+          <w:bCs/>
+          <w:sz w:val="24"/>
+          <w:szCs w:val="24"/>
+        </w:rPr>
+        <w:t>Code Beispiel:</w:t>
+      </w:r>
+    </w:p>
+    <w:p>
+      <w:pPr>
+        <w:rPr>
+          <w:b/>
+          <w:bCs/>
+          <w:sz w:val="28"/>
+          <w:szCs w:val="28"/>
+          <w:u w:val="single"/>
+        </w:rPr>
+      </w:pPr>
+      <w:r>
+        <w:rPr>
+          <w:b/>
+          <w:bCs/>
+          <w:sz w:val="28"/>
+          <w:szCs w:val="28"/>
+          <w:u w:val="single"/>
+        </w:rPr>
+        <w:br w:type="page"/>
+      </w:r>
+    </w:p>
+    <w:p>
+      <w:pPr>
+        <w:pStyle w:val="Heading2"/>
+      </w:pPr>
+      <w:bookmarkStart w:id="8" w:name="_Toc169177423"/>
+      <w:r>
+        <w:lastRenderedPageBreak/>
+        <w:t>Repository</w:t>
+      </w:r>
+      <w:bookmarkEnd w:id="8"/>
+    </w:p>
+    <w:p>
+      <w:pPr>
+        <w:rPr>
+          <w:b/>
+          <w:bCs/>
+          <w:sz w:val="24"/>
+          <w:szCs w:val="24"/>
+        </w:rPr>
+      </w:pPr>
+      <w:r>
+        <w:rPr>
+          <w:b/>
+          <w:bCs/>
+          <w:sz w:val="24"/>
+          <w:szCs w:val="24"/>
+        </w:rPr>
+        <w:t>Beschreibung</w:t>
+      </w:r>
+      <w:r>
+        <w:rPr>
+          <w:b/>
+          <w:bCs/>
+          <w:sz w:val="24"/>
+          <w:szCs w:val="24"/>
+        </w:rPr>
+        <w:t>:</w:t>
+      </w:r>
+    </w:p>
+    <w:p>
+      <w:pPr>
+        <w:pStyle w:val="ListParagraph"/>
+        <w:numPr>
+          <w:ilvl w:val="0"/>
+          <w:numId w:val="2"/>
+        </w:numPr>
+        <w:rPr>
+          <w:sz w:val="24"/>
+          <w:szCs w:val="24"/>
+        </w:rPr>
+      </w:pPr>
+      <w:r>
+        <w:rPr>
+          <w:sz w:val="24"/>
+          <w:szCs w:val="24"/>
+        </w:rPr>
+        <w:t>Kapselung des Datenzugriffs (Trennung Data Access und Business Logic)</w:t>
+      </w:r>
+    </w:p>
+    <w:p>
+      <w:pPr>
+        <w:pStyle w:val="ListParagraph"/>
+        <w:numPr>
+          <w:ilvl w:val="0"/>
+          <w:numId w:val="2"/>
+        </w:numPr>
+        <w:rPr>
+          <w:sz w:val="24"/>
+          <w:szCs w:val="24"/>
+        </w:rPr>
+      </w:pPr>
+      <w:r>
+        <w:rPr>
+          <w:sz w:val="24"/>
+          <w:szCs w:val="24"/>
+        </w:rPr>
+        <w:t>Generisches Interfase mit CRUD Methoden</w:t>
+      </w:r>
+    </w:p>
+    <w:p>
+      <w:pPr>
+        <w:pStyle w:val="ListParagraph"/>
+        <w:numPr>
+          <w:ilvl w:val="0"/>
+          <w:numId w:val="2"/>
+        </w:numPr>
+        <w:rPr>
+          <w:sz w:val="24"/>
+          <w:szCs w:val="24"/>
+        </w:rPr>
+      </w:pPr>
+      <w:r>
+        <w:rPr>
+          <w:sz w:val="24"/>
+          <w:szCs w:val="24"/>
+        </w:rPr>
+        <w:t>Pro Datentyp wird eigenes Repository erstellt</w:t>
+      </w:r>
+    </w:p>
+    <w:p>
+      <w:pPr>
+        <w:pStyle w:val="ListParagraph"/>
+        <w:numPr>
+          <w:ilvl w:val="0"/>
+          <w:numId w:val="2"/>
+        </w:numPr>
+        <w:rPr>
+          <w:sz w:val="24"/>
+          <w:szCs w:val="24"/>
+        </w:rPr>
+      </w:pPr>
+      <w:r>
+        <w:rPr>
+          <w:sz w:val="24"/>
+          <w:szCs w:val="24"/>
+        </w:rPr>
+        <w:t>Bessere Testbarkeit</w:t>
+      </w:r>
+    </w:p>
+    <w:p>
+      <w:pPr>
+        <w:rPr>
+          <w:b/>
+          <w:bCs/>
+          <w:sz w:val="24"/>
+          <w:szCs w:val="24"/>
+        </w:rPr>
+      </w:pPr>
+      <w:r>
+        <w:rPr>
+          <w:b/>
+          <w:bCs/>
+          <w:sz w:val="24"/>
+          <w:szCs w:val="24"/>
+        </w:rPr>
+        <w:t>Diagramm</w:t>
+      </w:r>
+    </w:p>
+    <w:p>
+      <w:pPr>
+        <w:rPr>
+          <w:b/>
+          <w:bCs/>
+          <w:sz w:val="24"/>
+          <w:szCs w:val="24"/>
+        </w:rPr>
+      </w:pPr>
       <w:r>
         <w:rPr>
           <w:noProof/>
         </w:rPr>
         <w:drawing>
-          <wp:inline distT="0" distB="0" distL="0" distR="0" wp14:anchorId="3AED7A45" wp14:editId="76B23CD1">
-            <wp:extent cx="5760720" cy="1699404"/>
-            <wp:effectExtent l="0" t="0" r="0" b="0"/>
-            <wp:docPr id="10" name="Picture 10"/>
+          <wp:inline distT="0" distB="0" distL="0" distR="0" wp14:anchorId="3C4D9F3D" wp14:editId="2FC392EF">
+            <wp:extent cx="3761117" cy="2260733"/>
+            <wp:effectExtent l="0" t="0" r="0" b="6350"/>
+            <wp:docPr id="7" name="Picture 7"/>
             <wp:cNvGraphicFramePr>
               <a:graphicFrameLocks xmlns:a="http://schemas.openxmlformats.org/drawingml/2006/main" noChangeAspect="1"/>
             </wp:cNvGraphicFramePr>
@@ -3208,7 +3058,7 @@
                   <pic:spPr>
                     <a:xfrm>
                       <a:off x="0" y="0"/>
-                      <a:ext cx="5762802" cy="1700018"/>
+                      <a:ext cx="3775390" cy="2269313"/>
                     </a:xfrm>
                     <a:prstGeom prst="rect">
                       <a:avLst/>
@@ -3220,164 +3070,46 @@
           </wp:inline>
         </w:drawing>
       </w:r>
-      <w:r>
-        <w:br w:type="page"/>
-      </w:r>
-    </w:p>
-    <w:p>
-      <w:pPr>
-        <w:pStyle w:val="Heading2"/>
-      </w:pPr>
-      <w:bookmarkStart w:id="9" w:name="_Toc169177424"/>
-      <w:proofErr w:type="spellStart"/>
-      <w:r>
-        <w:lastRenderedPageBreak/>
-        <w:t>Facade</w:t>
-      </w:r>
-      <w:bookmarkEnd w:id="9"/>
-      <w:proofErr w:type="spellEnd"/>
-    </w:p>
-    <w:p>
-      <w:pPr>
-        <w:rPr>
-          <w:b/>
-          <w:bCs/>
-          <w:sz w:val="24"/>
-          <w:szCs w:val="24"/>
-        </w:rPr>
-      </w:pPr>
-      <w:r>
-        <w:rPr>
-          <w:b/>
-          <w:bCs/>
-          <w:sz w:val="24"/>
-          <w:szCs w:val="24"/>
-        </w:rPr>
-        <w:t>Beschreibung</w:t>
-      </w:r>
-      <w:r>
-        <w:rPr>
-          <w:b/>
-          <w:bCs/>
-          <w:sz w:val="24"/>
-          <w:szCs w:val="24"/>
-        </w:rPr>
-        <w:t>:</w:t>
-      </w:r>
-    </w:p>
-    <w:p>
-      <w:pPr>
-        <w:pStyle w:val="ListParagraph"/>
-        <w:numPr>
-          <w:ilvl w:val="0"/>
-          <w:numId w:val="2"/>
-        </w:numPr>
-        <w:rPr>
-          <w:sz w:val="24"/>
-          <w:szCs w:val="24"/>
-        </w:rPr>
-      </w:pPr>
-      <w:r>
-        <w:rPr>
-          <w:sz w:val="24"/>
-          <w:szCs w:val="24"/>
-        </w:rPr>
-        <w:t>Biete eine einfache Schnittstelle zu einem komplexen System</w:t>
-      </w:r>
-    </w:p>
-    <w:p>
-      <w:pPr>
-        <w:pStyle w:val="ListParagraph"/>
-        <w:numPr>
-          <w:ilvl w:val="0"/>
-          <w:numId w:val="2"/>
-        </w:numPr>
-        <w:rPr>
-          <w:sz w:val="24"/>
-          <w:szCs w:val="24"/>
-        </w:rPr>
-      </w:pPr>
-      <w:r>
-        <w:rPr>
-          <w:sz w:val="24"/>
-          <w:szCs w:val="24"/>
-        </w:rPr>
-        <w:t>Komplexität wird versteckt</w:t>
-      </w:r>
-    </w:p>
-    <w:p>
-      <w:pPr>
-        <w:pStyle w:val="ListParagraph"/>
-        <w:numPr>
-          <w:ilvl w:val="0"/>
-          <w:numId w:val="2"/>
-        </w:numPr>
-        <w:rPr>
-          <w:sz w:val="24"/>
-          <w:szCs w:val="24"/>
-        </w:rPr>
-      </w:pPr>
-      <w:r>
-        <w:rPr>
-          <w:sz w:val="24"/>
-          <w:szCs w:val="24"/>
-        </w:rPr>
-        <w:t>Reduziert Kopplung zwischen System und Client</w:t>
-      </w:r>
-    </w:p>
-    <w:p>
-      <w:pPr>
-        <w:rPr>
-          <w:b/>
-          <w:bCs/>
-          <w:sz w:val="24"/>
-          <w:szCs w:val="24"/>
-        </w:rPr>
-      </w:pPr>
-      <w:r>
-        <w:rPr>
-          <w:b/>
-          <w:bCs/>
-          <w:sz w:val="24"/>
-          <w:szCs w:val="24"/>
-        </w:rPr>
-        <w:t>Diagramm</w:t>
-      </w:r>
-      <w:r>
-        <w:rPr>
-          <w:b/>
-          <w:bCs/>
-          <w:sz w:val="24"/>
-          <w:szCs w:val="24"/>
-        </w:rPr>
-        <w:t>:</w:t>
-      </w:r>
-    </w:p>
-    <w:p>
-      <w:pPr>
-        <w:jc w:val="both"/>
-        <w:rPr>
-          <w:b/>
-          <w:bCs/>
-          <w:sz w:val="24"/>
-          <w:szCs w:val="24"/>
-        </w:rPr>
-      </w:pPr>
+    </w:p>
+    <w:p>
+      <w:pPr>
+        <w:rPr>
+          <w:b/>
+          <w:bCs/>
+          <w:sz w:val="24"/>
+          <w:szCs w:val="24"/>
+        </w:rPr>
+      </w:pPr>
+    </w:p>
+    <w:p>
+      <w:pPr>
+        <w:rPr>
+          <w:b/>
+          <w:bCs/>
+          <w:sz w:val="24"/>
+          <w:szCs w:val="24"/>
+        </w:rPr>
+      </w:pPr>
+      <w:r>
+        <w:rPr>
+          <w:b/>
+          <w:bCs/>
+          <w:sz w:val="24"/>
+          <w:szCs w:val="24"/>
+        </w:rPr>
+        <w:t>Code Beispiel:</w:t>
+      </w:r>
+    </w:p>
+    <w:p>
       <w:r>
         <w:rPr>
           <w:noProof/>
         </w:rPr>
-        <w:t xml:space="preserve"> </w:t>
-      </w:r>
-      <w:r>
-        <w:rPr>
-          <w:noProof/>
-        </w:rPr>
         <w:drawing>
-          <wp:inline distT="0" distB="0" distL="0" distR="0" wp14:anchorId="3BCF4756" wp14:editId="437BDC07">
-            <wp:extent cx="4001073" cy="2879893"/>
-            <wp:effectExtent l="0" t="0" r="0" b="0"/>
-            <wp:docPr id="20" name="Picture 20"/>
+          <wp:inline distT="0" distB="0" distL="0" distR="0" wp14:anchorId="6E07E5A7" wp14:editId="6B736A7A">
+            <wp:extent cx="3881887" cy="1739085"/>
+            <wp:effectExtent l="0" t="0" r="4445" b="0"/>
+            <wp:docPr id="8" name="Picture 8"/>
             <wp:cNvGraphicFramePr>
               <a:graphicFrameLocks xmlns:a="http://schemas.openxmlformats.org/drawingml/2006/main" noChangeAspect="1"/>
             </wp:cNvGraphicFramePr>
@@ -3397,7 +3129,7 @@
                   <pic:spPr>
                     <a:xfrm>
                       <a:off x="0" y="0"/>
-                      <a:ext cx="4015625" cy="2890367"/>
+                      <a:ext cx="3893343" cy="1744217"/>
                     </a:xfrm>
                     <a:prstGeom prst="rect">
                       <a:avLst/>
@@ -3410,32 +3142,17 @@
         </w:drawing>
       </w:r>
     </w:p>
-    <w:p>
-      <w:pPr>
-        <w:rPr>
-          <w:b/>
-          <w:bCs/>
-          <w:sz w:val="24"/>
-          <w:szCs w:val="24"/>
-        </w:rPr>
-      </w:pPr>
-      <w:r>
-        <w:rPr>
-          <w:b/>
-          <w:bCs/>
-          <w:sz w:val="24"/>
-          <w:szCs w:val="24"/>
-        </w:rPr>
-        <w:t>Code Beispiel:</w:t>
-      </w:r>
-    </w:p>
-    <w:p>
-      <w:r>
+    <w:p/>
+    <w:p>
+      <w:r>
+        <w:rPr>
+          <w:noProof/>
+        </w:rPr>
         <w:drawing>
-          <wp:inline distT="0" distB="0" distL="0" distR="0" wp14:anchorId="151DF56C" wp14:editId="3B1115E8">
-            <wp:extent cx="4054415" cy="3580906"/>
-            <wp:effectExtent l="0" t="0" r="3810" b="635"/>
-            <wp:docPr id="19" name="Picture 19"/>
+          <wp:inline distT="0" distB="0" distL="0" distR="0" wp14:anchorId="3AED7A45" wp14:editId="76B23CD1">
+            <wp:extent cx="5760720" cy="1699404"/>
+            <wp:effectExtent l="0" t="0" r="0" b="0"/>
+            <wp:docPr id="10" name="Picture 10"/>
             <wp:cNvGraphicFramePr>
               <a:graphicFrameLocks xmlns:a="http://schemas.openxmlformats.org/drawingml/2006/main" noChangeAspect="1"/>
             </wp:cNvGraphicFramePr>
@@ -3455,6 +3172,254 @@
                   <pic:spPr>
                     <a:xfrm>
                       <a:off x="0" y="0"/>
+                      <a:ext cx="5762802" cy="1700018"/>
+                    </a:xfrm>
+                    <a:prstGeom prst="rect">
+                      <a:avLst/>
+                    </a:prstGeom>
+                  </pic:spPr>
+                </pic:pic>
+              </a:graphicData>
+            </a:graphic>
+          </wp:inline>
+        </w:drawing>
+      </w:r>
+      <w:r>
+        <w:br w:type="page"/>
+      </w:r>
+    </w:p>
+    <w:p>
+      <w:pPr>
+        <w:pStyle w:val="Heading2"/>
+      </w:pPr>
+      <w:bookmarkStart w:id="9" w:name="_Toc169177424"/>
+      <w:r>
+        <w:lastRenderedPageBreak/>
+        <w:t>Facade</w:t>
+      </w:r>
+      <w:bookmarkEnd w:id="9"/>
+    </w:p>
+    <w:p>
+      <w:pPr>
+        <w:rPr>
+          <w:b/>
+          <w:bCs/>
+          <w:sz w:val="24"/>
+          <w:szCs w:val="24"/>
+        </w:rPr>
+      </w:pPr>
+      <w:r>
+        <w:rPr>
+          <w:b/>
+          <w:bCs/>
+          <w:sz w:val="24"/>
+          <w:szCs w:val="24"/>
+        </w:rPr>
+        <w:t>Beschreibung</w:t>
+      </w:r>
+      <w:r>
+        <w:rPr>
+          <w:b/>
+          <w:bCs/>
+          <w:sz w:val="24"/>
+          <w:szCs w:val="24"/>
+        </w:rPr>
+        <w:t>:</w:t>
+      </w:r>
+    </w:p>
+    <w:p>
+      <w:pPr>
+        <w:pStyle w:val="ListParagraph"/>
+        <w:numPr>
+          <w:ilvl w:val="0"/>
+          <w:numId w:val="2"/>
+        </w:numPr>
+        <w:rPr>
+          <w:sz w:val="24"/>
+          <w:szCs w:val="24"/>
+        </w:rPr>
+      </w:pPr>
+      <w:r>
+        <w:rPr>
+          <w:sz w:val="24"/>
+          <w:szCs w:val="24"/>
+        </w:rPr>
+        <w:t>Biete eine einfache Schnittstelle zu einem komplexen System</w:t>
+      </w:r>
+    </w:p>
+    <w:p>
+      <w:pPr>
+        <w:pStyle w:val="ListParagraph"/>
+        <w:numPr>
+          <w:ilvl w:val="0"/>
+          <w:numId w:val="2"/>
+        </w:numPr>
+        <w:rPr>
+          <w:sz w:val="24"/>
+          <w:szCs w:val="24"/>
+        </w:rPr>
+      </w:pPr>
+      <w:r>
+        <w:rPr>
+          <w:sz w:val="24"/>
+          <w:szCs w:val="24"/>
+        </w:rPr>
+        <w:t>Komplexität wird versteckt</w:t>
+      </w:r>
+    </w:p>
+    <w:p>
+      <w:pPr>
+        <w:pStyle w:val="ListParagraph"/>
+        <w:numPr>
+          <w:ilvl w:val="0"/>
+          <w:numId w:val="2"/>
+        </w:numPr>
+        <w:rPr>
+          <w:sz w:val="24"/>
+          <w:szCs w:val="24"/>
+        </w:rPr>
+      </w:pPr>
+      <w:r>
+        <w:rPr>
+          <w:sz w:val="24"/>
+          <w:szCs w:val="24"/>
+        </w:rPr>
+        <w:t>Reduziert Kopplung zwischen System und Client</w:t>
+      </w:r>
+    </w:p>
+    <w:p>
+      <w:pPr>
+        <w:rPr>
+          <w:b/>
+          <w:bCs/>
+          <w:sz w:val="24"/>
+          <w:szCs w:val="24"/>
+        </w:rPr>
+      </w:pPr>
+      <w:r>
+        <w:rPr>
+          <w:b/>
+          <w:bCs/>
+          <w:sz w:val="24"/>
+          <w:szCs w:val="24"/>
+        </w:rPr>
+        <w:t>Diagramm</w:t>
+      </w:r>
+      <w:r>
+        <w:rPr>
+          <w:b/>
+          <w:bCs/>
+          <w:sz w:val="24"/>
+          <w:szCs w:val="24"/>
+        </w:rPr>
+        <w:t>:</w:t>
+      </w:r>
+    </w:p>
+    <w:p>
+      <w:pPr>
+        <w:jc w:val="both"/>
+        <w:rPr>
+          <w:b/>
+          <w:bCs/>
+          <w:sz w:val="24"/>
+          <w:szCs w:val="24"/>
+        </w:rPr>
+      </w:pPr>
+      <w:r>
+        <w:rPr>
+          <w:noProof/>
+        </w:rPr>
+        <w:t xml:space="preserve"> </w:t>
+      </w:r>
+      <w:r>
+        <w:rPr>
+          <w:noProof/>
+        </w:rPr>
+        <w:drawing>
+          <wp:inline distT="0" distB="0" distL="0" distR="0" wp14:anchorId="3BCF4756" wp14:editId="437BDC07">
+            <wp:extent cx="4001073" cy="2879893"/>
+            <wp:effectExtent l="0" t="0" r="0" b="0"/>
+            <wp:docPr id="20" name="Picture 20"/>
+            <wp:cNvGraphicFramePr>
+              <a:graphicFrameLocks xmlns:a="http://schemas.openxmlformats.org/drawingml/2006/main" noChangeAspect="1"/>
+            </wp:cNvGraphicFramePr>
+            <a:graphic xmlns:a="http://schemas.openxmlformats.org/drawingml/2006/main">
+              <a:graphicData uri="http://schemas.openxmlformats.org/drawingml/2006/picture">
+                <pic:pic xmlns:pic="http://schemas.openxmlformats.org/drawingml/2006/picture">
+                  <pic:nvPicPr>
+                    <pic:cNvPr id="1" name=""/>
+                    <pic:cNvPicPr/>
+                  </pic:nvPicPr>
+                  <pic:blipFill>
+                    <a:blip r:embed="rId24"/>
+                    <a:stretch>
+                      <a:fillRect/>
+                    </a:stretch>
+                  </pic:blipFill>
+                  <pic:spPr>
+                    <a:xfrm>
+                      <a:off x="0" y="0"/>
+                      <a:ext cx="4015625" cy="2890367"/>
+                    </a:xfrm>
+                    <a:prstGeom prst="rect">
+                      <a:avLst/>
+                    </a:prstGeom>
+                  </pic:spPr>
+                </pic:pic>
+              </a:graphicData>
+            </a:graphic>
+          </wp:inline>
+        </w:drawing>
+      </w:r>
+    </w:p>
+    <w:p>
+      <w:pPr>
+        <w:rPr>
+          <w:b/>
+          <w:bCs/>
+          <w:sz w:val="24"/>
+          <w:szCs w:val="24"/>
+        </w:rPr>
+      </w:pPr>
+      <w:r>
+        <w:rPr>
+          <w:b/>
+          <w:bCs/>
+          <w:sz w:val="24"/>
+          <w:szCs w:val="24"/>
+        </w:rPr>
+        <w:t>Code Beispiel:</w:t>
+      </w:r>
+    </w:p>
+    <w:p>
+      <w:r>
+        <w:rPr>
+          <w:noProof/>
+        </w:rPr>
+        <w:drawing>
+          <wp:inline distT="0" distB="0" distL="0" distR="0" wp14:anchorId="151DF56C" wp14:editId="3B1115E8">
+            <wp:extent cx="4054415" cy="3580906"/>
+            <wp:effectExtent l="0" t="0" r="3810" b="635"/>
+            <wp:docPr id="19" name="Picture 19"/>
+            <wp:cNvGraphicFramePr>
+              <a:graphicFrameLocks xmlns:a="http://schemas.openxmlformats.org/drawingml/2006/main" noChangeAspect="1"/>
+            </wp:cNvGraphicFramePr>
+            <a:graphic xmlns:a="http://schemas.openxmlformats.org/drawingml/2006/main">
+              <a:graphicData uri="http://schemas.openxmlformats.org/drawingml/2006/picture">
+                <pic:pic xmlns:pic="http://schemas.openxmlformats.org/drawingml/2006/picture">
+                  <pic:nvPicPr>
+                    <pic:cNvPr id="1" name=""/>
+                    <pic:cNvPicPr/>
+                  </pic:nvPicPr>
+                  <pic:blipFill>
+                    <a:blip r:embed="rId25"/>
+                    <a:stretch>
+                      <a:fillRect/>
+                    </a:stretch>
+                  </pic:blipFill>
+                  <pic:spPr>
+                    <a:xfrm>
+                      <a:off x="0" y="0"/>
                       <a:ext cx="4057900" cy="3583984"/>
                     </a:xfrm>
                     <a:prstGeom prst="rect">
@@ -3481,7 +3446,6 @@
           <w:u w:val="single"/>
         </w:rPr>
       </w:pPr>
-      <w:proofErr w:type="gramStart"/>
       <w:r>
         <w:rPr>
           <w:b/>
@@ -3503,7 +3467,6 @@
         </w:rPr>
         <w:t xml:space="preserve"> Muster</w:t>
       </w:r>
-      <w:proofErr w:type="gramEnd"/>
     </w:p>
     <w:p>
       <w:pPr>
@@ -4528,6 +4491,7 @@
   <w:style w:type="character" w:default="1" w:styleId="DefaultParagraphFont">
     <w:name w:val="Default Paragraph Font"/>
     <w:uiPriority w:val="1"/>
+    <w:semiHidden/>
     <w:unhideWhenUsed/>
   </w:style>
   <w:style w:type="table" w:default="1" w:styleId="TableNormal">

</xml_diff>

<commit_message>
[General Skills] Added prototype design pattern
</commit_message>
<xml_diff>
--- a/General Skills/Design Patterns/Design Patters Beschreibung.docx
+++ b/General Skills/Design Patterns/Design Patters Beschreibung.docx
@@ -1098,6 +1098,9 @@
       </w:pPr>
       <w:bookmarkStart w:id="0" w:name="_Toc169284921"/>
       <w:r>
+        <w:rPr>
+          <w:noProof/>
+        </w:rPr>
         <w:lastRenderedPageBreak/>
         <w:drawing>
           <wp:anchor distT="0" distB="0" distL="114300" distR="114300" simplePos="0" relativeHeight="251652096" behindDoc="1" locked="0" layoutInCell="1" allowOverlap="1" wp14:anchorId="20BF471F" wp14:editId="67E745F6">
@@ -1428,6 +1431,9 @@
       </w:pPr>
       <w:bookmarkStart w:id="2" w:name="_Toc169284923"/>
       <w:r>
+        <w:rPr>
+          <w:noProof/>
+        </w:rPr>
         <w:lastRenderedPageBreak/>
         <w:drawing>
           <wp:anchor distT="0" distB="0" distL="114300" distR="114300" simplePos="0" relativeHeight="251660288" behindDoc="1" locked="0" layoutInCell="1" allowOverlap="1" wp14:anchorId="4EA5BBA1" wp14:editId="471BF2D8">
@@ -1676,6 +1682,9 @@
       </w:pPr>
       <w:bookmarkStart w:id="3" w:name="_Toc169284924"/>
       <w:r>
+        <w:rPr>
+          <w:noProof/>
+        </w:rPr>
         <w:lastRenderedPageBreak/>
         <w:drawing>
           <wp:anchor distT="0" distB="0" distL="114300" distR="114300" simplePos="0" relativeHeight="251653120" behindDoc="1" locked="0" layoutInCell="1" allowOverlap="1" wp14:anchorId="3F95F62E" wp14:editId="0158127F">
@@ -2157,6 +2166,7 @@
       <w:r>
         <w:rPr>
           <w:bCs/>
+          <w:noProof/>
           <w:sz w:val="24"/>
           <w:szCs w:val="24"/>
         </w:rPr>
@@ -2857,6 +2867,9 @@
       </w:pPr>
       <w:bookmarkStart w:id="7" w:name="_Toc169284928"/>
       <w:r>
+        <w:rPr>
+          <w:noProof/>
+        </w:rPr>
         <w:lastRenderedPageBreak/>
         <w:drawing>
           <wp:anchor distT="0" distB="0" distL="114300" distR="114300" simplePos="0" relativeHeight="251654144" behindDoc="1" locked="0" layoutInCell="1" allowOverlap="1" wp14:anchorId="70D2300A" wp14:editId="2B6CC720">
@@ -3159,6 +3172,9 @@
       </w:pPr>
       <w:bookmarkStart w:id="8" w:name="_Toc169284929"/>
       <w:r>
+        <w:rPr>
+          <w:noProof/>
+        </w:rPr>
         <w:lastRenderedPageBreak/>
         <w:drawing>
           <wp:anchor distT="0" distB="0" distL="114300" distR="114300" simplePos="0" relativeHeight="251655168" behindDoc="1" locked="0" layoutInCell="1" allowOverlap="1" wp14:anchorId="23524D3C" wp14:editId="01F03159">
@@ -3478,6 +3494,354 @@
     </w:p>
     <w:p>
       <w:pPr>
+        <w:pStyle w:val="Heading2"/>
+      </w:pPr>
+      <w:r>
+        <w:rPr>
+          <w:noProof/>
+        </w:rPr>
+        <w:lastRenderedPageBreak/>
+        <w:drawing>
+          <wp:anchor distT="0" distB="0" distL="114300" distR="114300" simplePos="0" relativeHeight="251659776" behindDoc="1" locked="0" layoutInCell="1" allowOverlap="1" wp14:anchorId="02FEB65B" wp14:editId="3856B4C2">
+            <wp:simplePos x="0" y="0"/>
+            <wp:positionH relativeFrom="column">
+              <wp:posOffset>4654844</wp:posOffset>
+            </wp:positionH>
+            <wp:positionV relativeFrom="paragraph">
+              <wp:posOffset>-531305</wp:posOffset>
+            </wp:positionV>
+            <wp:extent cx="1364776" cy="847062"/>
+            <wp:effectExtent l="0" t="0" r="0" b="0"/>
+            <wp:wrapNone/>
+            <wp:docPr id="43" name="Picture 43"/>
+            <wp:cNvGraphicFramePr>
+              <a:graphicFrameLocks xmlns:a="http://schemas.openxmlformats.org/drawingml/2006/main" noChangeAspect="1"/>
+            </wp:cNvGraphicFramePr>
+            <a:graphic xmlns:a="http://schemas.openxmlformats.org/drawingml/2006/main">
+              <a:graphicData uri="http://schemas.openxmlformats.org/drawingml/2006/picture">
+                <pic:pic xmlns:pic="http://schemas.openxmlformats.org/drawingml/2006/picture">
+                  <pic:nvPicPr>
+                    <pic:cNvPr id="0" name="Picture 1"/>
+                    <pic:cNvPicPr>
+                      <a:picLocks noChangeAspect="1" noChangeArrowheads="1"/>
+                    </pic:cNvPicPr>
+                  </pic:nvPicPr>
+                  <pic:blipFill>
+                    <a:blip r:embed="rId29">
+                      <a:extLst>
+                        <a:ext uri="{28A0092B-C50C-407E-A947-70E740481C1C}">
+                          <a14:useLocalDpi xmlns:a14="http://schemas.microsoft.com/office/drawing/2010/main" val="0"/>
+                        </a:ext>
+                      </a:extLst>
+                    </a:blip>
+                    <a:srcRect/>
+                    <a:stretch>
+                      <a:fillRect/>
+                    </a:stretch>
+                  </pic:blipFill>
+                  <pic:spPr bwMode="auto">
+                    <a:xfrm>
+                      <a:off x="0" y="0"/>
+                      <a:ext cx="1369776" cy="850165"/>
+                    </a:xfrm>
+                    <a:prstGeom prst="rect">
+                      <a:avLst/>
+                    </a:prstGeom>
+                    <a:noFill/>
+                    <a:ln>
+                      <a:noFill/>
+                    </a:ln>
+                  </pic:spPr>
+                </pic:pic>
+              </a:graphicData>
+            </a:graphic>
+            <wp14:sizeRelH relativeFrom="margin">
+              <wp14:pctWidth>0</wp14:pctWidth>
+            </wp14:sizeRelH>
+            <wp14:sizeRelV relativeFrom="margin">
+              <wp14:pctHeight>0</wp14:pctHeight>
+            </wp14:sizeRelV>
+          </wp:anchor>
+        </w:drawing>
+      </w:r>
+      <w:r>
+        <w:t>Prototype</w:t>
+      </w:r>
+    </w:p>
+    <w:p>
+      <w:pPr>
+        <w:rPr>
+          <w:b/>
+          <w:bCs/>
+          <w:sz w:val="24"/>
+          <w:szCs w:val="24"/>
+        </w:rPr>
+      </w:pPr>
+      <w:r>
+        <w:rPr>
+          <w:b/>
+          <w:bCs/>
+          <w:sz w:val="24"/>
+          <w:szCs w:val="24"/>
+        </w:rPr>
+        <w:t>Beschreibung</w:t>
+      </w:r>
+    </w:p>
+    <w:p>
+      <w:pPr>
+        <w:pStyle w:val="NoSpacing"/>
+      </w:pPr>
+      <w:r>
+        <w:t xml:space="preserve">- </w:t>
+      </w:r>
+      <w:r>
+        <w:t xml:space="preserve">Ermöglicht die Erstellung von neuen Klassen durch Kopieren statt </w:t>
+      </w:r>
+      <w:r>
+        <w:t>Konstruktor</w:t>
+      </w:r>
+      <w:r>
+        <w:t xml:space="preserve"> </w:t>
+      </w:r>
+      <w:r>
+        <w:t>Instanziierung</w:t>
+      </w:r>
+    </w:p>
+    <w:p>
+      <w:pPr>
+        <w:pStyle w:val="NoSpacing"/>
+      </w:pPr>
+      <w:r>
+        <w:t xml:space="preserve">- Die </w:t>
+      </w:r>
+      <w:proofErr w:type="gramStart"/>
+      <w:r>
+        <w:t>Original Klasse</w:t>
+      </w:r>
+      <w:proofErr w:type="gramEnd"/>
+      <w:r>
+        <w:t xml:space="preserve"> kümmert sich selbst um das Kopieren von sich selbst</w:t>
+      </w:r>
+    </w:p>
+    <w:p>
+      <w:pPr>
+        <w:pStyle w:val="NoSpacing"/>
+      </w:pPr>
+      <w:r>
+        <w:t xml:space="preserve">- </w:t>
+      </w:r>
+      <w:r>
+        <w:t xml:space="preserve">Es wird die gesamte Info aus der Ausgangsklasse kopiert </w:t>
+      </w:r>
+      <w:r>
+        <w:t>(</w:t>
+      </w:r>
+      <w:proofErr w:type="spellStart"/>
+      <w:r>
+        <w:t>deep</w:t>
+      </w:r>
+      <w:proofErr w:type="spellEnd"/>
+      <w:r>
+        <w:t xml:space="preserve"> </w:t>
+      </w:r>
+      <w:proofErr w:type="spellStart"/>
+      <w:r>
+        <w:t>copy</w:t>
+      </w:r>
+      <w:proofErr w:type="spellEnd"/>
+      <w:r>
+        <w:t>)</w:t>
+      </w:r>
+      <w:r>
+        <w:t>, was von außen nicht immer möglich ist.</w:t>
+      </w:r>
+    </w:p>
+    <w:p>
+      <w:pPr>
+        <w:pStyle w:val="NoSpacing"/>
+      </w:pPr>
+      <w:r>
+        <w:t xml:space="preserve">- Besonders nützlich für die Erstellung von teuren </w:t>
+      </w:r>
+      <w:r>
+        <w:t xml:space="preserve">oder komplexen </w:t>
+      </w:r>
+      <w:r>
+        <w:t>Objekten</w:t>
+      </w:r>
+      <w:r>
+        <w:t xml:space="preserve"> oder </w:t>
+      </w:r>
+      <w:r>
+        <w:t xml:space="preserve">wenn eine exakte Kopie </w:t>
+      </w:r>
+      <w:proofErr w:type="gramStart"/>
+      <w:r>
+        <w:t>benötigt</w:t>
+      </w:r>
+      <w:proofErr w:type="gramEnd"/>
+      <w:r>
+        <w:t xml:space="preserve"> wird</w:t>
+      </w:r>
+    </w:p>
+    <w:p>
+      <w:pPr>
+        <w:pStyle w:val="NoSpacing"/>
+      </w:pPr>
+      <w:r>
+        <w:t xml:space="preserve">- Umsetzung erfolgt oft durch Implementierung einer </w:t>
+      </w:r>
+      <w:proofErr w:type="gramStart"/>
+      <w:r>
+        <w:t>Clone(</w:t>
+      </w:r>
+      <w:proofErr w:type="gramEnd"/>
+      <w:r>
+        <w:t>) Methode</w:t>
+      </w:r>
+    </w:p>
+    <w:p>
+      <w:pPr>
+        <w:rPr>
+          <w:b/>
+          <w:bCs/>
+          <w:sz w:val="24"/>
+          <w:szCs w:val="24"/>
+        </w:rPr>
+      </w:pPr>
+    </w:p>
+    <w:p>
+      <w:pPr>
+        <w:rPr>
+          <w:b/>
+          <w:bCs/>
+          <w:sz w:val="24"/>
+          <w:szCs w:val="24"/>
+        </w:rPr>
+      </w:pPr>
+      <w:r>
+        <w:rPr>
+          <w:b/>
+          <w:bCs/>
+          <w:sz w:val="24"/>
+          <w:szCs w:val="24"/>
+        </w:rPr>
+        <w:t>Diagramm</w:t>
+      </w:r>
+    </w:p>
+    <w:p>
+      <w:pPr>
+        <w:rPr>
+          <w:b/>
+          <w:bCs/>
+          <w:sz w:val="24"/>
+          <w:szCs w:val="24"/>
+        </w:rPr>
+      </w:pPr>
+      <w:r>
+        <w:rPr>
+          <w:noProof/>
+        </w:rPr>
+        <w:drawing>
+          <wp:inline distT="0" distB="0" distL="0" distR="0" wp14:anchorId="30558E8A" wp14:editId="23AC873C">
+            <wp:extent cx="3525925" cy="2941921"/>
+            <wp:effectExtent l="0" t="0" r="0" b="0"/>
+            <wp:docPr id="41" name="Picture 41"/>
+            <wp:cNvGraphicFramePr>
+              <a:graphicFrameLocks xmlns:a="http://schemas.openxmlformats.org/drawingml/2006/main" noChangeAspect="1"/>
+            </wp:cNvGraphicFramePr>
+            <a:graphic xmlns:a="http://schemas.openxmlformats.org/drawingml/2006/main">
+              <a:graphicData uri="http://schemas.openxmlformats.org/drawingml/2006/picture">
+                <pic:pic xmlns:pic="http://schemas.openxmlformats.org/drawingml/2006/picture">
+                  <pic:nvPicPr>
+                    <pic:cNvPr id="1" name=""/>
+                    <pic:cNvPicPr/>
+                  </pic:nvPicPr>
+                  <pic:blipFill>
+                    <a:blip r:embed="rId30"/>
+                    <a:stretch>
+                      <a:fillRect/>
+                    </a:stretch>
+                  </pic:blipFill>
+                  <pic:spPr>
+                    <a:xfrm>
+                      <a:off x="0" y="0"/>
+                      <a:ext cx="3537101" cy="2951246"/>
+                    </a:xfrm>
+                    <a:prstGeom prst="rect">
+                      <a:avLst/>
+                    </a:prstGeom>
+                  </pic:spPr>
+                </pic:pic>
+              </a:graphicData>
+            </a:graphic>
+          </wp:inline>
+        </w:drawing>
+      </w:r>
+    </w:p>
+    <w:p>
+      <w:pPr>
+        <w:rPr>
+          <w:b/>
+          <w:bCs/>
+          <w:sz w:val="24"/>
+          <w:szCs w:val="24"/>
+        </w:rPr>
+      </w:pPr>
+      <w:r>
+        <w:rPr>
+          <w:b/>
+          <w:bCs/>
+          <w:sz w:val="24"/>
+          <w:szCs w:val="24"/>
+        </w:rPr>
+        <w:t>Code Beispiel:</w:t>
+      </w:r>
+    </w:p>
+    <w:p>
+      <w:r>
+        <w:rPr>
+          <w:noProof/>
+        </w:rPr>
+        <w:drawing>
+          <wp:inline distT="0" distB="0" distL="0" distR="0" wp14:anchorId="68FCF366" wp14:editId="2E0ACC94">
+            <wp:extent cx="5760720" cy="3263900"/>
+            <wp:effectExtent l="0" t="0" r="0" b="0"/>
+            <wp:docPr id="40" name="Picture 40"/>
+            <wp:cNvGraphicFramePr>
+              <a:graphicFrameLocks xmlns:a="http://schemas.openxmlformats.org/drawingml/2006/main" noChangeAspect="1"/>
+            </wp:cNvGraphicFramePr>
+            <a:graphic xmlns:a="http://schemas.openxmlformats.org/drawingml/2006/main">
+              <a:graphicData uri="http://schemas.openxmlformats.org/drawingml/2006/picture">
+                <pic:pic xmlns:pic="http://schemas.openxmlformats.org/drawingml/2006/picture">
+                  <pic:nvPicPr>
+                    <pic:cNvPr id="1" name=""/>
+                    <pic:cNvPicPr/>
+                  </pic:nvPicPr>
+                  <pic:blipFill>
+                    <a:blip r:embed="rId31"/>
+                    <a:stretch>
+                      <a:fillRect/>
+                    </a:stretch>
+                  </pic:blipFill>
+                  <pic:spPr>
+                    <a:xfrm>
+                      <a:off x="0" y="0"/>
+                      <a:ext cx="5760720" cy="3263900"/>
+                    </a:xfrm>
+                    <a:prstGeom prst="rect">
+                      <a:avLst/>
+                    </a:prstGeom>
+                  </pic:spPr>
+                </pic:pic>
+              </a:graphicData>
+            </a:graphic>
+          </wp:inline>
+        </w:drawing>
+      </w:r>
+    </w:p>
+    <w:p>
+      <w:pPr>
         <w:rPr>
           <w:lang w:val="en-US"/>
         </w:rPr>
@@ -3503,6 +3867,9 @@
       </w:pPr>
       <w:bookmarkStart w:id="9" w:name="_Toc169284930"/>
       <w:r>
+        <w:rPr>
+          <w:noProof/>
+        </w:rPr>
         <w:drawing>
           <wp:anchor distT="0" distB="0" distL="114300" distR="114300" simplePos="0" relativeHeight="251657216" behindDoc="1" locked="0" layoutInCell="1" allowOverlap="1" wp14:anchorId="3CC0C890" wp14:editId="3751D0A6">
             <wp:simplePos x="0" y="0"/>
@@ -3527,7 +3894,7 @@
                     <pic:cNvPicPr/>
                   </pic:nvPicPr>
                   <pic:blipFill>
-                    <a:blip r:embed="rId29">
+                    <a:blip r:embed="rId32">
                       <a:extLst>
                         <a:ext uri="{28A0092B-C50C-407E-A947-70E740481C1C}">
                           <a14:useLocalDpi xmlns:a14="http://schemas.microsoft.com/office/drawing/2010/main" val="0"/>
@@ -3735,7 +4102,7 @@
                     <pic:cNvPicPr/>
                   </pic:nvPicPr>
                   <pic:blipFill>
-                    <a:blip r:embed="rId30"/>
+                    <a:blip r:embed="rId33"/>
                     <a:stretch>
                       <a:fillRect/>
                     </a:stretch>
@@ -3769,6 +4136,7 @@
         <w:rPr>
           <w:b/>
           <w:bCs/>
+          <w:noProof/>
           <w:sz w:val="28"/>
           <w:szCs w:val="28"/>
           <w:u w:val="single"/>
@@ -3797,7 +4165,7 @@
                     <pic:cNvPicPr/>
                   </pic:nvPicPr>
                   <pic:blipFill>
-                    <a:blip r:embed="rId31">
+                    <a:blip r:embed="rId34">
                       <a:extLst>
                         <a:ext uri="{28A0092B-C50C-407E-A947-70E740481C1C}">
                           <a14:useLocalDpi xmlns:a14="http://schemas.microsoft.com/office/drawing/2010/main" val="0"/>
@@ -3850,6 +4218,7 @@
         <w:rPr>
           <w:b/>
           <w:bCs/>
+          <w:noProof/>
           <w:sz w:val="28"/>
           <w:szCs w:val="28"/>
           <w:u w:val="single"/>
@@ -3878,7 +4247,7 @@
                     <pic:cNvPicPr/>
                   </pic:nvPicPr>
                   <pic:blipFill>
-                    <a:blip r:embed="rId32">
+                    <a:blip r:embed="rId35">
                       <a:extLst>
                         <a:ext uri="{28A0092B-C50C-407E-A947-70E740481C1C}">
                           <a14:useLocalDpi xmlns:a14="http://schemas.microsoft.com/office/drawing/2010/main" val="0"/>
@@ -3914,6 +4283,7 @@
         <w:rPr>
           <w:b/>
           <w:bCs/>
+          <w:noProof/>
           <w:sz w:val="28"/>
           <w:szCs w:val="28"/>
           <w:u w:val="single"/>
@@ -3934,7 +4304,7 @@
                     <pic:cNvPicPr/>
                   </pic:nvPicPr>
                   <pic:blipFill>
-                    <a:blip r:embed="rId33"/>
+                    <a:blip r:embed="rId36"/>
                     <a:stretch>
                       <a:fillRect/>
                     </a:stretch>
@@ -3971,6 +4341,9 @@
       </w:pPr>
       <w:bookmarkStart w:id="11" w:name="_Toc169284932"/>
       <w:r>
+        <w:rPr>
+          <w:noProof/>
+        </w:rPr>
         <w:lastRenderedPageBreak/>
         <w:drawing>
           <wp:anchor distT="0" distB="0" distL="114300" distR="114300" simplePos="0" relativeHeight="251663360" behindDoc="1" locked="0" layoutInCell="1" allowOverlap="1" wp14:anchorId="542A45CB" wp14:editId="052FBDC0">
@@ -3996,7 +4369,7 @@
                     <pic:cNvPicPr/>
                   </pic:nvPicPr>
                   <pic:blipFill>
-                    <a:blip r:embed="rId34">
+                    <a:blip r:embed="rId37">
                       <a:extLst>
                         <a:ext uri="{28A0092B-C50C-407E-A947-70E740481C1C}">
                           <a14:useLocalDpi xmlns:a14="http://schemas.microsoft.com/office/drawing/2010/main" val="0"/>
@@ -4191,7 +4564,7 @@
                     <pic:cNvPicPr/>
                   </pic:nvPicPr>
                   <pic:blipFill>
-                    <a:blip r:embed="rId35"/>
+                    <a:blip r:embed="rId38"/>
                     <a:stretch>
                       <a:fillRect/>
                     </a:stretch>
@@ -4243,312 +4616,14 @@
     </w:p>
     <w:p>
       <w:r>
+        <w:rPr>
+          <w:noProof/>
+        </w:rPr>
         <w:drawing>
           <wp:inline distT="0" distB="0" distL="0" distR="0" wp14:anchorId="2C305703" wp14:editId="6296C6A3">
             <wp:extent cx="5760720" cy="2135505"/>
             <wp:effectExtent l="0" t="0" r="0" b="0"/>
             <wp:docPr id="36" name="Picture 36"/>
-            <wp:cNvGraphicFramePr>
-              <a:graphicFrameLocks xmlns:a="http://schemas.openxmlformats.org/drawingml/2006/main" noChangeAspect="1"/>
-            </wp:cNvGraphicFramePr>
-            <a:graphic xmlns:a="http://schemas.openxmlformats.org/drawingml/2006/main">
-              <a:graphicData uri="http://schemas.openxmlformats.org/drawingml/2006/picture">
-                <pic:pic xmlns:pic="http://schemas.openxmlformats.org/drawingml/2006/picture">
-                  <pic:nvPicPr>
-                    <pic:cNvPr id="1" name=""/>
-                    <pic:cNvPicPr/>
-                  </pic:nvPicPr>
-                  <pic:blipFill>
-                    <a:blip r:embed="rId36"/>
-                    <a:stretch>
-                      <a:fillRect/>
-                    </a:stretch>
-                  </pic:blipFill>
-                  <pic:spPr>
-                    <a:xfrm>
-                      <a:off x="0" y="0"/>
-                      <a:ext cx="5760720" cy="2135505"/>
-                    </a:xfrm>
-                    <a:prstGeom prst="rect">
-                      <a:avLst/>
-                    </a:prstGeom>
-                  </pic:spPr>
-                </pic:pic>
-              </a:graphicData>
-            </a:graphic>
-          </wp:inline>
-        </w:drawing>
-      </w:r>
-    </w:p>
-    <w:p>
-      <w:r>
-        <w:drawing>
-          <wp:inline distT="0" distB="0" distL="0" distR="0" wp14:anchorId="6325EBF9" wp14:editId="57D64F4E">
-            <wp:extent cx="5733455" cy="1765005"/>
-            <wp:effectExtent l="0" t="0" r="0" b="0"/>
-            <wp:docPr id="37" name="Picture 37"/>
-            <wp:cNvGraphicFramePr>
-              <a:graphicFrameLocks xmlns:a="http://schemas.openxmlformats.org/drawingml/2006/main" noChangeAspect="1"/>
-            </wp:cNvGraphicFramePr>
-            <a:graphic xmlns:a="http://schemas.openxmlformats.org/drawingml/2006/main">
-              <a:graphicData uri="http://schemas.openxmlformats.org/drawingml/2006/picture">
-                <pic:pic xmlns:pic="http://schemas.openxmlformats.org/drawingml/2006/picture">
-                  <pic:nvPicPr>
-                    <pic:cNvPr id="1" name=""/>
-                    <pic:cNvPicPr/>
-                  </pic:nvPicPr>
-                  <pic:blipFill>
-                    <a:blip r:embed="rId37"/>
-                    <a:stretch>
-                      <a:fillRect/>
-                    </a:stretch>
-                  </pic:blipFill>
-                  <pic:spPr>
-                    <a:xfrm>
-                      <a:off x="0" y="0"/>
-                      <a:ext cx="5756799" cy="1772191"/>
-                    </a:xfrm>
-                    <a:prstGeom prst="rect">
-                      <a:avLst/>
-                    </a:prstGeom>
-                  </pic:spPr>
-                </pic:pic>
-              </a:graphicData>
-            </a:graphic>
-          </wp:inline>
-        </w:drawing>
-      </w:r>
-      <w:r>
-        <w:br w:type="page"/>
-      </w:r>
-    </w:p>
-    <w:p>
-      <w:pPr>
-        <w:pStyle w:val="Heading2"/>
-      </w:pPr>
-      <w:bookmarkStart w:id="12" w:name="_Toc169284933"/>
-      <w:r>
-        <w:lastRenderedPageBreak/>
-        <w:t>Repository</w:t>
-      </w:r>
-      <w:bookmarkEnd w:id="12"/>
-    </w:p>
-    <w:p>
-      <w:pPr>
-        <w:rPr>
-          <w:b/>
-          <w:bCs/>
-          <w:sz w:val="24"/>
-          <w:szCs w:val="24"/>
-        </w:rPr>
-      </w:pPr>
-      <w:r>
-        <w:rPr>
-          <w:b/>
-          <w:bCs/>
-          <w:sz w:val="24"/>
-          <w:szCs w:val="24"/>
-        </w:rPr>
-        <w:t>Beschreibung</w:t>
-      </w:r>
-      <w:r>
-        <w:rPr>
-          <w:b/>
-          <w:bCs/>
-          <w:sz w:val="24"/>
-          <w:szCs w:val="24"/>
-        </w:rPr>
-        <w:t>:</w:t>
-      </w:r>
-    </w:p>
-    <w:p>
-      <w:pPr>
-        <w:pStyle w:val="ListParagraph"/>
-        <w:numPr>
-          <w:ilvl w:val="0"/>
-          <w:numId w:val="2"/>
-        </w:numPr>
-        <w:rPr>
-          <w:sz w:val="24"/>
-          <w:szCs w:val="24"/>
-        </w:rPr>
-      </w:pPr>
-      <w:r>
-        <w:rPr>
-          <w:sz w:val="24"/>
-          <w:szCs w:val="24"/>
-        </w:rPr>
-        <w:t>Kapselung des Datenzugriffs (Trennung Data Access und Business Logic)</w:t>
-      </w:r>
-    </w:p>
-    <w:p>
-      <w:pPr>
-        <w:pStyle w:val="ListParagraph"/>
-        <w:numPr>
-          <w:ilvl w:val="0"/>
-          <w:numId w:val="2"/>
-        </w:numPr>
-        <w:rPr>
-          <w:sz w:val="24"/>
-          <w:szCs w:val="24"/>
-        </w:rPr>
-      </w:pPr>
-      <w:r>
-        <w:rPr>
-          <w:sz w:val="24"/>
-          <w:szCs w:val="24"/>
-        </w:rPr>
-        <w:t>Generisches Interfase mit CRUD Methoden</w:t>
-      </w:r>
-    </w:p>
-    <w:p>
-      <w:pPr>
-        <w:pStyle w:val="ListParagraph"/>
-        <w:numPr>
-          <w:ilvl w:val="0"/>
-          <w:numId w:val="2"/>
-        </w:numPr>
-        <w:rPr>
-          <w:sz w:val="24"/>
-          <w:szCs w:val="24"/>
-        </w:rPr>
-      </w:pPr>
-      <w:r>
-        <w:rPr>
-          <w:sz w:val="24"/>
-          <w:szCs w:val="24"/>
-        </w:rPr>
-        <w:t>Pro Datentyp wird eigenes Repository erstellt</w:t>
-      </w:r>
-    </w:p>
-    <w:p>
-      <w:pPr>
-        <w:pStyle w:val="ListParagraph"/>
-        <w:numPr>
-          <w:ilvl w:val="0"/>
-          <w:numId w:val="2"/>
-        </w:numPr>
-        <w:rPr>
-          <w:sz w:val="24"/>
-          <w:szCs w:val="24"/>
-        </w:rPr>
-      </w:pPr>
-      <w:r>
-        <w:rPr>
-          <w:sz w:val="24"/>
-          <w:szCs w:val="24"/>
-        </w:rPr>
-        <w:t>Bessere Testbarkeit</w:t>
-      </w:r>
-    </w:p>
-    <w:p>
-      <w:pPr>
-        <w:rPr>
-          <w:b/>
-          <w:bCs/>
-          <w:sz w:val="24"/>
-          <w:szCs w:val="24"/>
-        </w:rPr>
-      </w:pPr>
-      <w:r>
-        <w:rPr>
-          <w:b/>
-          <w:bCs/>
-          <w:sz w:val="24"/>
-          <w:szCs w:val="24"/>
-        </w:rPr>
-        <w:t>Diagramm</w:t>
-      </w:r>
-    </w:p>
-    <w:p>
-      <w:pPr>
-        <w:rPr>
-          <w:b/>
-          <w:bCs/>
-          <w:sz w:val="24"/>
-          <w:szCs w:val="24"/>
-        </w:rPr>
-      </w:pPr>
-      <w:r>
-        <w:rPr>
-          <w:noProof/>
-        </w:rPr>
-        <w:drawing>
-          <wp:inline distT="0" distB="0" distL="0" distR="0" wp14:anchorId="3C4D9F3D" wp14:editId="2FC392EF">
-            <wp:extent cx="3761117" cy="2260733"/>
-            <wp:effectExtent l="0" t="0" r="0" b="6350"/>
-            <wp:docPr id="7" name="Picture 7"/>
-            <wp:cNvGraphicFramePr>
-              <a:graphicFrameLocks xmlns:a="http://schemas.openxmlformats.org/drawingml/2006/main" noChangeAspect="1"/>
-            </wp:cNvGraphicFramePr>
-            <a:graphic xmlns:a="http://schemas.openxmlformats.org/drawingml/2006/main">
-              <a:graphicData uri="http://schemas.openxmlformats.org/drawingml/2006/picture">
-                <pic:pic xmlns:pic="http://schemas.openxmlformats.org/drawingml/2006/picture">
-                  <pic:nvPicPr>
-                    <pic:cNvPr id="1" name=""/>
-                    <pic:cNvPicPr/>
-                  </pic:nvPicPr>
-                  <pic:blipFill>
-                    <a:blip r:embed="rId38"/>
-                    <a:stretch>
-                      <a:fillRect/>
-                    </a:stretch>
-                  </pic:blipFill>
-                  <pic:spPr>
-                    <a:xfrm>
-                      <a:off x="0" y="0"/>
-                      <a:ext cx="3775390" cy="2269313"/>
-                    </a:xfrm>
-                    <a:prstGeom prst="rect">
-                      <a:avLst/>
-                    </a:prstGeom>
-                  </pic:spPr>
-                </pic:pic>
-              </a:graphicData>
-            </a:graphic>
-          </wp:inline>
-        </w:drawing>
-      </w:r>
-    </w:p>
-    <w:p>
-      <w:pPr>
-        <w:rPr>
-          <w:b/>
-          <w:bCs/>
-          <w:sz w:val="24"/>
-          <w:szCs w:val="24"/>
-        </w:rPr>
-      </w:pPr>
-    </w:p>
-    <w:p>
-      <w:pPr>
-        <w:rPr>
-          <w:b/>
-          <w:bCs/>
-          <w:sz w:val="24"/>
-          <w:szCs w:val="24"/>
-        </w:rPr>
-      </w:pPr>
-      <w:r>
-        <w:rPr>
-          <w:b/>
-          <w:bCs/>
-          <w:sz w:val="24"/>
-          <w:szCs w:val="24"/>
-        </w:rPr>
-        <w:t>Code Beispiel:</w:t>
-      </w:r>
-    </w:p>
-    <w:p>
-      <w:r>
-        <w:rPr>
-          <w:noProof/>
-        </w:rPr>
-        <w:drawing>
-          <wp:inline distT="0" distB="0" distL="0" distR="0" wp14:anchorId="6E07E5A7" wp14:editId="6B736A7A">
-            <wp:extent cx="3881887" cy="1739085"/>
-            <wp:effectExtent l="0" t="0" r="4445" b="0"/>
-            <wp:docPr id="8" name="Picture 8"/>
             <wp:cNvGraphicFramePr>
               <a:graphicFrameLocks xmlns:a="http://schemas.openxmlformats.org/drawingml/2006/main" noChangeAspect="1"/>
             </wp:cNvGraphicFramePr>
@@ -4568,6 +4643,310 @@
                   <pic:spPr>
                     <a:xfrm>
                       <a:off x="0" y="0"/>
+                      <a:ext cx="5760720" cy="2135505"/>
+                    </a:xfrm>
+                    <a:prstGeom prst="rect">
+                      <a:avLst/>
+                    </a:prstGeom>
+                  </pic:spPr>
+                </pic:pic>
+              </a:graphicData>
+            </a:graphic>
+          </wp:inline>
+        </w:drawing>
+      </w:r>
+    </w:p>
+    <w:p>
+      <w:r>
+        <w:rPr>
+          <w:noProof/>
+        </w:rPr>
+        <w:drawing>
+          <wp:inline distT="0" distB="0" distL="0" distR="0" wp14:anchorId="6325EBF9" wp14:editId="57D64F4E">
+            <wp:extent cx="5733455" cy="1765005"/>
+            <wp:effectExtent l="0" t="0" r="0" b="0"/>
+            <wp:docPr id="37" name="Picture 37"/>
+            <wp:cNvGraphicFramePr>
+              <a:graphicFrameLocks xmlns:a="http://schemas.openxmlformats.org/drawingml/2006/main" noChangeAspect="1"/>
+            </wp:cNvGraphicFramePr>
+            <a:graphic xmlns:a="http://schemas.openxmlformats.org/drawingml/2006/main">
+              <a:graphicData uri="http://schemas.openxmlformats.org/drawingml/2006/picture">
+                <pic:pic xmlns:pic="http://schemas.openxmlformats.org/drawingml/2006/picture">
+                  <pic:nvPicPr>
+                    <pic:cNvPr id="1" name=""/>
+                    <pic:cNvPicPr/>
+                  </pic:nvPicPr>
+                  <pic:blipFill>
+                    <a:blip r:embed="rId40"/>
+                    <a:stretch>
+                      <a:fillRect/>
+                    </a:stretch>
+                  </pic:blipFill>
+                  <pic:spPr>
+                    <a:xfrm>
+                      <a:off x="0" y="0"/>
+                      <a:ext cx="5756799" cy="1772191"/>
+                    </a:xfrm>
+                    <a:prstGeom prst="rect">
+                      <a:avLst/>
+                    </a:prstGeom>
+                  </pic:spPr>
+                </pic:pic>
+              </a:graphicData>
+            </a:graphic>
+          </wp:inline>
+        </w:drawing>
+      </w:r>
+      <w:r>
+        <w:br w:type="page"/>
+      </w:r>
+    </w:p>
+    <w:p>
+      <w:pPr>
+        <w:pStyle w:val="Heading2"/>
+      </w:pPr>
+      <w:bookmarkStart w:id="12" w:name="_Toc169284933"/>
+      <w:r>
+        <w:lastRenderedPageBreak/>
+        <w:t>Repository</w:t>
+      </w:r>
+      <w:bookmarkEnd w:id="12"/>
+    </w:p>
+    <w:p>
+      <w:pPr>
+        <w:rPr>
+          <w:b/>
+          <w:bCs/>
+          <w:sz w:val="24"/>
+          <w:szCs w:val="24"/>
+        </w:rPr>
+      </w:pPr>
+      <w:r>
+        <w:rPr>
+          <w:b/>
+          <w:bCs/>
+          <w:sz w:val="24"/>
+          <w:szCs w:val="24"/>
+        </w:rPr>
+        <w:t>Beschreibung</w:t>
+      </w:r>
+      <w:r>
+        <w:rPr>
+          <w:b/>
+          <w:bCs/>
+          <w:sz w:val="24"/>
+          <w:szCs w:val="24"/>
+        </w:rPr>
+        <w:t>:</w:t>
+      </w:r>
+    </w:p>
+    <w:p>
+      <w:pPr>
+        <w:pStyle w:val="ListParagraph"/>
+        <w:numPr>
+          <w:ilvl w:val="0"/>
+          <w:numId w:val="2"/>
+        </w:numPr>
+        <w:rPr>
+          <w:sz w:val="24"/>
+          <w:szCs w:val="24"/>
+        </w:rPr>
+      </w:pPr>
+      <w:r>
+        <w:rPr>
+          <w:sz w:val="24"/>
+          <w:szCs w:val="24"/>
+        </w:rPr>
+        <w:t>Kapselung des Datenzugriffs (Trennung Data Access und Business Logic)</w:t>
+      </w:r>
+    </w:p>
+    <w:p>
+      <w:pPr>
+        <w:pStyle w:val="ListParagraph"/>
+        <w:numPr>
+          <w:ilvl w:val="0"/>
+          <w:numId w:val="2"/>
+        </w:numPr>
+        <w:rPr>
+          <w:sz w:val="24"/>
+          <w:szCs w:val="24"/>
+        </w:rPr>
+      </w:pPr>
+      <w:r>
+        <w:rPr>
+          <w:sz w:val="24"/>
+          <w:szCs w:val="24"/>
+        </w:rPr>
+        <w:t>Generisches Interfase mit CRUD Methoden</w:t>
+      </w:r>
+    </w:p>
+    <w:p>
+      <w:pPr>
+        <w:pStyle w:val="ListParagraph"/>
+        <w:numPr>
+          <w:ilvl w:val="0"/>
+          <w:numId w:val="2"/>
+        </w:numPr>
+        <w:rPr>
+          <w:sz w:val="24"/>
+          <w:szCs w:val="24"/>
+        </w:rPr>
+      </w:pPr>
+      <w:r>
+        <w:rPr>
+          <w:sz w:val="24"/>
+          <w:szCs w:val="24"/>
+        </w:rPr>
+        <w:t>Pro Datentyp wird eigenes Repository erstellt</w:t>
+      </w:r>
+    </w:p>
+    <w:p>
+      <w:pPr>
+        <w:pStyle w:val="ListParagraph"/>
+        <w:numPr>
+          <w:ilvl w:val="0"/>
+          <w:numId w:val="2"/>
+        </w:numPr>
+        <w:rPr>
+          <w:sz w:val="24"/>
+          <w:szCs w:val="24"/>
+        </w:rPr>
+      </w:pPr>
+      <w:r>
+        <w:rPr>
+          <w:sz w:val="24"/>
+          <w:szCs w:val="24"/>
+        </w:rPr>
+        <w:t>Bessere Testbarkeit</w:t>
+      </w:r>
+    </w:p>
+    <w:p>
+      <w:pPr>
+        <w:rPr>
+          <w:b/>
+          <w:bCs/>
+          <w:sz w:val="24"/>
+          <w:szCs w:val="24"/>
+        </w:rPr>
+      </w:pPr>
+      <w:r>
+        <w:rPr>
+          <w:b/>
+          <w:bCs/>
+          <w:sz w:val="24"/>
+          <w:szCs w:val="24"/>
+        </w:rPr>
+        <w:t>Diagramm</w:t>
+      </w:r>
+    </w:p>
+    <w:p>
+      <w:pPr>
+        <w:rPr>
+          <w:b/>
+          <w:bCs/>
+          <w:sz w:val="24"/>
+          <w:szCs w:val="24"/>
+        </w:rPr>
+      </w:pPr>
+      <w:r>
+        <w:rPr>
+          <w:noProof/>
+        </w:rPr>
+        <w:drawing>
+          <wp:inline distT="0" distB="0" distL="0" distR="0" wp14:anchorId="3C4D9F3D" wp14:editId="2FC392EF">
+            <wp:extent cx="3761117" cy="2260733"/>
+            <wp:effectExtent l="0" t="0" r="0" b="6350"/>
+            <wp:docPr id="7" name="Picture 7"/>
+            <wp:cNvGraphicFramePr>
+              <a:graphicFrameLocks xmlns:a="http://schemas.openxmlformats.org/drawingml/2006/main" noChangeAspect="1"/>
+            </wp:cNvGraphicFramePr>
+            <a:graphic xmlns:a="http://schemas.openxmlformats.org/drawingml/2006/main">
+              <a:graphicData uri="http://schemas.openxmlformats.org/drawingml/2006/picture">
+                <pic:pic xmlns:pic="http://schemas.openxmlformats.org/drawingml/2006/picture">
+                  <pic:nvPicPr>
+                    <pic:cNvPr id="1" name=""/>
+                    <pic:cNvPicPr/>
+                  </pic:nvPicPr>
+                  <pic:blipFill>
+                    <a:blip r:embed="rId41"/>
+                    <a:stretch>
+                      <a:fillRect/>
+                    </a:stretch>
+                  </pic:blipFill>
+                  <pic:spPr>
+                    <a:xfrm>
+                      <a:off x="0" y="0"/>
+                      <a:ext cx="3775390" cy="2269313"/>
+                    </a:xfrm>
+                    <a:prstGeom prst="rect">
+                      <a:avLst/>
+                    </a:prstGeom>
+                  </pic:spPr>
+                </pic:pic>
+              </a:graphicData>
+            </a:graphic>
+          </wp:inline>
+        </w:drawing>
+      </w:r>
+    </w:p>
+    <w:p>
+      <w:pPr>
+        <w:rPr>
+          <w:b/>
+          <w:bCs/>
+          <w:sz w:val="24"/>
+          <w:szCs w:val="24"/>
+        </w:rPr>
+      </w:pPr>
+    </w:p>
+    <w:p>
+      <w:pPr>
+        <w:rPr>
+          <w:b/>
+          <w:bCs/>
+          <w:sz w:val="24"/>
+          <w:szCs w:val="24"/>
+        </w:rPr>
+      </w:pPr>
+      <w:r>
+        <w:rPr>
+          <w:b/>
+          <w:bCs/>
+          <w:sz w:val="24"/>
+          <w:szCs w:val="24"/>
+        </w:rPr>
+        <w:t>Code Beispiel:</w:t>
+      </w:r>
+    </w:p>
+    <w:p>
+      <w:r>
+        <w:rPr>
+          <w:noProof/>
+        </w:rPr>
+        <w:drawing>
+          <wp:inline distT="0" distB="0" distL="0" distR="0" wp14:anchorId="6E07E5A7" wp14:editId="6B736A7A">
+            <wp:extent cx="3881887" cy="1739085"/>
+            <wp:effectExtent l="0" t="0" r="4445" b="0"/>
+            <wp:docPr id="8" name="Picture 8"/>
+            <wp:cNvGraphicFramePr>
+              <a:graphicFrameLocks xmlns:a="http://schemas.openxmlformats.org/drawingml/2006/main" noChangeAspect="1"/>
+            </wp:cNvGraphicFramePr>
+            <a:graphic xmlns:a="http://schemas.openxmlformats.org/drawingml/2006/main">
+              <a:graphicData uri="http://schemas.openxmlformats.org/drawingml/2006/picture">
+                <pic:pic xmlns:pic="http://schemas.openxmlformats.org/drawingml/2006/picture">
+                  <pic:nvPicPr>
+                    <pic:cNvPr id="1" name=""/>
+                    <pic:cNvPicPr/>
+                  </pic:nvPicPr>
+                  <pic:blipFill>
+                    <a:blip r:embed="rId42"/>
+                    <a:stretch>
+                      <a:fillRect/>
+                    </a:stretch>
+                  </pic:blipFill>
+                  <pic:spPr>
+                    <a:xfrm>
+                      <a:off x="0" y="0"/>
                       <a:ext cx="3893343" cy="1744217"/>
                     </a:xfrm>
                     <a:prstGeom prst="rect">
@@ -4603,7 +4982,7 @@
                     <pic:cNvPicPr/>
                   </pic:nvPicPr>
                   <pic:blipFill>
-                    <a:blip r:embed="rId40"/>
+                    <a:blip r:embed="rId43"/>
                     <a:stretch>
                       <a:fillRect/>
                     </a:stretch>

</xml_diff>

<commit_message>
[General Skills] Added builder design pattern
</commit_message>
<xml_diff>
--- a/General Skills/Design Patterns/Design Patters Beschreibung.docx
+++ b/General Skills/Design Patterns/Design Patters Beschreibung.docx
@@ -2479,11 +2479,634 @@
     </w:p>
     <w:p>
       <w:pPr>
-        <w:pStyle w:val="NoSpacing"/>
-        <w:rPr>
-          <w:color w:val="538135" w:themeColor="accent6" w:themeShade="BF"/>
-        </w:rPr>
-      </w:pPr>
+        <w:pStyle w:val="Heading2"/>
+      </w:pPr>
+      <w:r>
+        <w:lastRenderedPageBreak/>
+        <w:drawing>
+          <wp:anchor distT="0" distB="0" distL="114300" distR="114300" simplePos="0" relativeHeight="251606528" behindDoc="1" locked="0" layoutInCell="1" allowOverlap="1" wp14:anchorId="40C862DA" wp14:editId="383703B5">
+            <wp:simplePos x="0" y="0"/>
+            <wp:positionH relativeFrom="column">
+              <wp:posOffset>5142570</wp:posOffset>
+            </wp:positionH>
+            <wp:positionV relativeFrom="paragraph">
+              <wp:posOffset>-697510</wp:posOffset>
+            </wp:positionV>
+            <wp:extent cx="1122743" cy="1270222"/>
+            <wp:effectExtent l="0" t="0" r="0" b="0"/>
+            <wp:wrapNone/>
+            <wp:docPr id="39" name="Picture 39"/>
+            <wp:cNvGraphicFramePr>
+              <a:graphicFrameLocks xmlns:a="http://schemas.openxmlformats.org/drawingml/2006/main" noChangeAspect="1"/>
+            </wp:cNvGraphicFramePr>
+            <a:graphic xmlns:a="http://schemas.openxmlformats.org/drawingml/2006/main">
+              <a:graphicData uri="http://schemas.openxmlformats.org/drawingml/2006/picture">
+                <pic:pic xmlns:pic="http://schemas.openxmlformats.org/drawingml/2006/picture">
+                  <pic:nvPicPr>
+                    <pic:cNvPr id="1" name=""/>
+                    <pic:cNvPicPr/>
+                  </pic:nvPicPr>
+                  <pic:blipFill>
+                    <a:blip r:embed="rId19">
+                      <a:extLst>
+                        <a:ext uri="{28A0092B-C50C-407E-A947-70E740481C1C}">
+                          <a14:useLocalDpi xmlns:a14="http://schemas.microsoft.com/office/drawing/2010/main" val="0"/>
+                        </a:ext>
+                      </a:extLst>
+                    </a:blip>
+                    <a:stretch>
+                      <a:fillRect/>
+                    </a:stretch>
+                  </pic:blipFill>
+                  <pic:spPr>
+                    <a:xfrm>
+                      <a:off x="0" y="0"/>
+                      <a:ext cx="1122743" cy="1270222"/>
+                    </a:xfrm>
+                    <a:prstGeom prst="rect">
+                      <a:avLst/>
+                    </a:prstGeom>
+                  </pic:spPr>
+                </pic:pic>
+              </a:graphicData>
+            </a:graphic>
+            <wp14:sizeRelH relativeFrom="margin">
+              <wp14:pctWidth>0</wp14:pctWidth>
+            </wp14:sizeRelH>
+            <wp14:sizeRelV relativeFrom="margin">
+              <wp14:pctHeight>0</wp14:pctHeight>
+            </wp14:sizeRelV>
+          </wp:anchor>
+        </w:drawing>
+      </w:r>
+      <w:proofErr w:type="spellStart"/>
+      <w:r>
+        <w:t>Builder</w:t>
+      </w:r>
+      <w:proofErr w:type="spellEnd"/>
+    </w:p>
+    <w:p>
+      <w:pPr>
+        <w:rPr>
+          <w:b/>
+          <w:bCs/>
+          <w:sz w:val="24"/>
+          <w:szCs w:val="24"/>
+        </w:rPr>
+      </w:pPr>
+      <w:r>
+        <w:rPr>
+          <w:b/>
+          <w:bCs/>
+          <w:sz w:val="24"/>
+          <w:szCs w:val="24"/>
+        </w:rPr>
+        <w:t>Beschreibung</w:t>
+      </w:r>
+      <w:r>
+        <w:rPr>
+          <w:b/>
+          <w:bCs/>
+          <w:sz w:val="24"/>
+          <w:szCs w:val="24"/>
+        </w:rPr>
+        <w:t>:</w:t>
+      </w:r>
+      <w:r>
+        <w:rPr>
+          <w:noProof/>
+        </w:rPr>
+        <w:t xml:space="preserve"> </w:t>
+      </w:r>
+    </w:p>
+    <w:p>
+      <w:pPr>
+        <w:pStyle w:val="ListParagraph"/>
+        <w:numPr>
+          <w:ilvl w:val="0"/>
+          <w:numId w:val="2"/>
+        </w:numPr>
+        <w:rPr>
+          <w:sz w:val="24"/>
+          <w:szCs w:val="24"/>
+        </w:rPr>
+      </w:pPr>
+      <w:r>
+        <w:rPr>
+          <w:sz w:val="24"/>
+          <w:szCs w:val="24"/>
+        </w:rPr>
+        <w:t xml:space="preserve">Spezielle Klasse, die </w:t>
+      </w:r>
+      <w:r>
+        <w:rPr>
+          <w:sz w:val="24"/>
+          <w:szCs w:val="24"/>
+        </w:rPr>
+        <w:t>eine flexible</w:t>
+      </w:r>
+      <w:r>
+        <w:rPr>
+          <w:sz w:val="24"/>
+          <w:szCs w:val="24"/>
+        </w:rPr>
+        <w:t>, schrittweise</w:t>
+      </w:r>
+      <w:r>
+        <w:rPr>
+          <w:sz w:val="24"/>
+          <w:szCs w:val="24"/>
+        </w:rPr>
+        <w:t xml:space="preserve"> Konstruktion </w:t>
+      </w:r>
+      <w:r>
+        <w:rPr>
+          <w:sz w:val="24"/>
+          <w:szCs w:val="24"/>
+        </w:rPr>
+        <w:t>einer</w:t>
+      </w:r>
+      <w:r>
+        <w:rPr>
+          <w:sz w:val="24"/>
+          <w:szCs w:val="24"/>
+        </w:rPr>
+        <w:t xml:space="preserve"> </w:t>
+      </w:r>
+      <w:r>
+        <w:rPr>
+          <w:sz w:val="24"/>
+          <w:szCs w:val="24"/>
+        </w:rPr>
+        <w:t xml:space="preserve">anderen </w:t>
+      </w:r>
+      <w:r>
+        <w:rPr>
+          <w:sz w:val="24"/>
+          <w:szCs w:val="24"/>
+        </w:rPr>
+        <w:t xml:space="preserve">komplexen </w:t>
+      </w:r>
+      <w:r>
+        <w:rPr>
+          <w:sz w:val="24"/>
+          <w:szCs w:val="24"/>
+        </w:rPr>
+        <w:t>Klasse ermöglicht</w:t>
+      </w:r>
+    </w:p>
+    <w:p>
+      <w:pPr>
+        <w:pStyle w:val="ListParagraph"/>
+        <w:numPr>
+          <w:ilvl w:val="0"/>
+          <w:numId w:val="2"/>
+        </w:numPr>
+        <w:rPr>
+          <w:sz w:val="24"/>
+          <w:szCs w:val="24"/>
+        </w:rPr>
+      </w:pPr>
+      <w:r>
+        <w:rPr>
+          <w:sz w:val="24"/>
+          <w:szCs w:val="24"/>
+        </w:rPr>
+        <w:t>Konstruktor mit vielen Parametern</w:t>
+      </w:r>
+      <w:r>
+        <w:rPr>
+          <w:sz w:val="24"/>
+          <w:szCs w:val="24"/>
+        </w:rPr>
+        <w:t xml:space="preserve"> wird überflüssig</w:t>
+      </w:r>
+    </w:p>
+    <w:p>
+      <w:pPr>
+        <w:pStyle w:val="ListParagraph"/>
+        <w:numPr>
+          <w:ilvl w:val="0"/>
+          <w:numId w:val="2"/>
+        </w:numPr>
+        <w:rPr>
+          <w:sz w:val="24"/>
+          <w:szCs w:val="24"/>
+        </w:rPr>
+      </w:pPr>
+      <w:r>
+        <w:rPr>
+          <w:sz w:val="24"/>
+          <w:szCs w:val="24"/>
+        </w:rPr>
+        <w:t xml:space="preserve">Nicht alle </w:t>
+      </w:r>
+      <w:proofErr w:type="gramStart"/>
+      <w:r>
+        <w:rPr>
+          <w:sz w:val="24"/>
+          <w:szCs w:val="24"/>
+        </w:rPr>
+        <w:t>verfügbare Parametern</w:t>
+      </w:r>
+      <w:proofErr w:type="gramEnd"/>
+      <w:r>
+        <w:rPr>
+          <w:sz w:val="24"/>
+          <w:szCs w:val="24"/>
+        </w:rPr>
+        <w:t xml:space="preserve"> müssen zwingend für die Konstruktion verwendet werden, nur diejenigen, die gebraucht werden</w:t>
+      </w:r>
+    </w:p>
+    <w:p>
+      <w:pPr>
+        <w:pStyle w:val="ListParagraph"/>
+        <w:numPr>
+          <w:ilvl w:val="0"/>
+          <w:numId w:val="2"/>
+        </w:numPr>
+        <w:rPr>
+          <w:sz w:val="24"/>
+          <w:szCs w:val="24"/>
+        </w:rPr>
+      </w:pPr>
+      <w:r>
+        <w:rPr>
+          <w:sz w:val="24"/>
+          <w:szCs w:val="24"/>
+        </w:rPr>
+        <w:t xml:space="preserve">Sich wiederholende Bauschrittkombinationen können optional in einer </w:t>
+      </w:r>
+      <w:proofErr w:type="spellStart"/>
+      <w:r>
+        <w:rPr>
+          <w:sz w:val="24"/>
+          <w:szCs w:val="24"/>
+        </w:rPr>
+        <w:t>Director</w:t>
+      </w:r>
+      <w:proofErr w:type="spellEnd"/>
+      <w:r>
+        <w:rPr>
+          <w:sz w:val="24"/>
+          <w:szCs w:val="24"/>
+        </w:rPr>
+        <w:t xml:space="preserve"> Klasse gespeichert werden</w:t>
+      </w:r>
+      <w:r>
+        <w:rPr>
+          <w:sz w:val="24"/>
+          <w:szCs w:val="24"/>
+        </w:rPr>
+        <w:t>.</w:t>
+      </w:r>
+    </w:p>
+    <w:p>
+      <w:pPr>
+        <w:pStyle w:val="ListParagraph"/>
+        <w:numPr>
+          <w:ilvl w:val="0"/>
+          <w:numId w:val="2"/>
+        </w:numPr>
+        <w:rPr>
+          <w:sz w:val="24"/>
+          <w:szCs w:val="24"/>
+        </w:rPr>
+      </w:pPr>
+      <w:r>
+        <w:rPr>
+          <w:sz w:val="24"/>
+          <w:szCs w:val="24"/>
+        </w:rPr>
+        <w:t>Für einfachere Konfiguration von Objekten evtl. besserer Factory zu benutzen</w:t>
+      </w:r>
+    </w:p>
+    <w:p>
+      <w:pPr>
+        <w:rPr>
+          <w:b/>
+          <w:bCs/>
+          <w:sz w:val="24"/>
+          <w:szCs w:val="24"/>
+        </w:rPr>
+      </w:pPr>
+      <w:r>
+        <w:rPr>
+          <w:b/>
+          <w:bCs/>
+          <w:sz w:val="24"/>
+          <w:szCs w:val="24"/>
+        </w:rPr>
+        <w:t>Diagramm</w:t>
+      </w:r>
+      <w:r>
+        <w:rPr>
+          <w:b/>
+          <w:bCs/>
+          <w:sz w:val="24"/>
+          <w:szCs w:val="24"/>
+        </w:rPr>
+        <w:t>:</w:t>
+      </w:r>
+    </w:p>
+    <w:p>
+      <w:pPr>
+        <w:jc w:val="both"/>
+        <w:rPr>
+          <w:noProof/>
+        </w:rPr>
+      </w:pPr>
+      <w:r>
+        <w:rPr>
+          <w:noProof/>
+        </w:rPr>
+        <w:t xml:space="preserve"> </w:t>
+      </w:r>
+      <w:r>
+        <w:rPr>
+          <w:noProof/>
+        </w:rPr>
+        <w:drawing>
+          <wp:inline distT="0" distB="0" distL="0" distR="0" wp14:anchorId="149FBCF5" wp14:editId="53943DBE">
+            <wp:extent cx="2721935" cy="2189621"/>
+            <wp:effectExtent l="0" t="0" r="0" b="0"/>
+            <wp:docPr id="47" name="Picture 47"/>
+            <wp:cNvGraphicFramePr>
+              <a:graphicFrameLocks xmlns:a="http://schemas.openxmlformats.org/drawingml/2006/main" noChangeAspect="1"/>
+            </wp:cNvGraphicFramePr>
+            <a:graphic xmlns:a="http://schemas.openxmlformats.org/drawingml/2006/main">
+              <a:graphicData uri="http://schemas.openxmlformats.org/drawingml/2006/picture">
+                <pic:pic xmlns:pic="http://schemas.openxmlformats.org/drawingml/2006/picture">
+                  <pic:nvPicPr>
+                    <pic:cNvPr id="1" name=""/>
+                    <pic:cNvPicPr/>
+                  </pic:nvPicPr>
+                  <pic:blipFill>
+                    <a:blip r:embed="rId20"/>
+                    <a:stretch>
+                      <a:fillRect/>
+                    </a:stretch>
+                  </pic:blipFill>
+                  <pic:spPr>
+                    <a:xfrm>
+                      <a:off x="0" y="0"/>
+                      <a:ext cx="2730146" cy="2196226"/>
+                    </a:xfrm>
+                    <a:prstGeom prst="rect">
+                      <a:avLst/>
+                    </a:prstGeom>
+                  </pic:spPr>
+                </pic:pic>
+              </a:graphicData>
+            </a:graphic>
+          </wp:inline>
+        </w:drawing>
+      </w:r>
+    </w:p>
+    <w:p>
+      <w:pPr>
+        <w:rPr>
+          <w:b/>
+          <w:bCs/>
+          <w:sz w:val="24"/>
+          <w:szCs w:val="24"/>
+        </w:rPr>
+      </w:pPr>
+      <w:r>
+        <w:rPr>
+          <w:b/>
+          <w:bCs/>
+          <w:sz w:val="24"/>
+          <w:szCs w:val="24"/>
+        </w:rPr>
+        <w:t>Code Beispiel:</w:t>
+      </w:r>
+    </w:p>
+    <w:p>
+      <w:pPr>
+        <w:rPr>
+          <w:b/>
+          <w:bCs/>
+          <w:sz w:val="24"/>
+          <w:szCs w:val="24"/>
+        </w:rPr>
+      </w:pPr>
+      <w:r>
+        <w:rPr>
+          <w:noProof/>
+        </w:rPr>
+        <w:drawing>
+          <wp:anchor distT="0" distB="0" distL="114300" distR="114300" simplePos="0" relativeHeight="251715072" behindDoc="1" locked="0" layoutInCell="1" allowOverlap="1" wp14:anchorId="6AE1DF0C" wp14:editId="1A565091">
+            <wp:simplePos x="0" y="0"/>
+            <wp:positionH relativeFrom="column">
+              <wp:posOffset>1779491</wp:posOffset>
+            </wp:positionH>
+            <wp:positionV relativeFrom="paragraph">
+              <wp:posOffset>2428698</wp:posOffset>
+            </wp:positionV>
+            <wp:extent cx="2029581" cy="1610891"/>
+            <wp:effectExtent l="0" t="0" r="0" b="0"/>
+            <wp:wrapNone/>
+            <wp:docPr id="46" name="Picture 5">
+              <a:extLst xmlns:a="http://schemas.openxmlformats.org/drawingml/2006/main">
+                <a:ext uri="{FF2B5EF4-FFF2-40B4-BE49-F238E27FC236}">
+                  <a16:creationId xmlns:a16="http://schemas.microsoft.com/office/drawing/2014/main" id="{1E1583ED-92D0-BBBB-18B7-9ECE056A79CB}"/>
+                </a:ext>
+              </a:extLst>
+            </wp:docPr>
+            <wp:cNvGraphicFramePr>
+              <a:graphicFrameLocks xmlns:a="http://schemas.openxmlformats.org/drawingml/2006/main" noChangeAspect="1"/>
+            </wp:cNvGraphicFramePr>
+            <a:graphic xmlns:a="http://schemas.openxmlformats.org/drawingml/2006/main">
+              <a:graphicData uri="http://schemas.openxmlformats.org/drawingml/2006/picture">
+                <pic:pic xmlns:pic="http://schemas.openxmlformats.org/drawingml/2006/picture">
+                  <pic:nvPicPr>
+                    <pic:cNvPr id="6" name="Picture 5">
+                      <a:extLst>
+                        <a:ext uri="{FF2B5EF4-FFF2-40B4-BE49-F238E27FC236}">
+                          <a16:creationId xmlns:a16="http://schemas.microsoft.com/office/drawing/2014/main" id="{1E1583ED-92D0-BBBB-18B7-9ECE056A79CB}"/>
+                        </a:ext>
+                      </a:extLst>
+                    </pic:cNvPr>
+                    <pic:cNvPicPr>
+                      <a:picLocks noChangeAspect="1"/>
+                    </pic:cNvPicPr>
+                  </pic:nvPicPr>
+                  <pic:blipFill>
+                    <a:blip r:embed="rId21">
+                      <a:extLst>
+                        <a:ext uri="{28A0092B-C50C-407E-A947-70E740481C1C}">
+                          <a14:useLocalDpi xmlns:a14="http://schemas.microsoft.com/office/drawing/2010/main" val="0"/>
+                        </a:ext>
+                      </a:extLst>
+                    </a:blip>
+                    <a:stretch>
+                      <a:fillRect/>
+                    </a:stretch>
+                  </pic:blipFill>
+                  <pic:spPr>
+                    <a:xfrm>
+                      <a:off x="0" y="0"/>
+                      <a:ext cx="2029581" cy="1610891"/>
+                    </a:xfrm>
+                    <a:prstGeom prst="rect">
+                      <a:avLst/>
+                    </a:prstGeom>
+                  </pic:spPr>
+                </pic:pic>
+              </a:graphicData>
+            </a:graphic>
+            <wp14:sizeRelH relativeFrom="margin">
+              <wp14:pctWidth>0</wp14:pctWidth>
+            </wp14:sizeRelH>
+            <wp14:sizeRelV relativeFrom="margin">
+              <wp14:pctHeight>0</wp14:pctHeight>
+            </wp14:sizeRelV>
+          </wp:anchor>
+        </w:drawing>
+      </w:r>
+      <w:r>
+        <w:rPr>
+          <w:noProof/>
+        </w:rPr>
+        <w:drawing>
+          <wp:anchor distT="0" distB="0" distL="114300" distR="114300" simplePos="0" relativeHeight="251655680" behindDoc="0" locked="0" layoutInCell="1" allowOverlap="1" wp14:anchorId="05A0A4BE" wp14:editId="1BB987F2">
+            <wp:simplePos x="0" y="0"/>
+            <wp:positionH relativeFrom="column">
+              <wp:posOffset>3139440</wp:posOffset>
+            </wp:positionH>
+            <wp:positionV relativeFrom="paragraph">
+              <wp:posOffset>17780</wp:posOffset>
+            </wp:positionV>
+            <wp:extent cx="2480310" cy="2296160"/>
+            <wp:effectExtent l="0" t="0" r="0" b="0"/>
+            <wp:wrapNone/>
+            <wp:docPr id="44" name="Picture 4">
+              <a:extLst xmlns:a="http://schemas.openxmlformats.org/drawingml/2006/main">
+                <a:ext uri="{FF2B5EF4-FFF2-40B4-BE49-F238E27FC236}">
+                  <a16:creationId xmlns:a16="http://schemas.microsoft.com/office/drawing/2014/main" id="{1AE0A267-3204-5370-8996-ABE0B73062AC}"/>
+                </a:ext>
+              </a:extLst>
+            </wp:docPr>
+            <wp:cNvGraphicFramePr>
+              <a:graphicFrameLocks xmlns:a="http://schemas.openxmlformats.org/drawingml/2006/main" noChangeAspect="1"/>
+            </wp:cNvGraphicFramePr>
+            <a:graphic xmlns:a="http://schemas.openxmlformats.org/drawingml/2006/main">
+              <a:graphicData uri="http://schemas.openxmlformats.org/drawingml/2006/picture">
+                <pic:pic xmlns:pic="http://schemas.openxmlformats.org/drawingml/2006/picture">
+                  <pic:nvPicPr>
+                    <pic:cNvPr id="5" name="Picture 4">
+                      <a:extLst>
+                        <a:ext uri="{FF2B5EF4-FFF2-40B4-BE49-F238E27FC236}">
+                          <a16:creationId xmlns:a16="http://schemas.microsoft.com/office/drawing/2014/main" id="{1AE0A267-3204-5370-8996-ABE0B73062AC}"/>
+                        </a:ext>
+                      </a:extLst>
+                    </pic:cNvPr>
+                    <pic:cNvPicPr>
+                      <a:picLocks noChangeAspect="1"/>
+                    </pic:cNvPicPr>
+                  </pic:nvPicPr>
+                  <pic:blipFill>
+                    <a:blip r:embed="rId22"/>
+                    <a:stretch>
+                      <a:fillRect/>
+                    </a:stretch>
+                  </pic:blipFill>
+                  <pic:spPr>
+                    <a:xfrm>
+                      <a:off x="0" y="0"/>
+                      <a:ext cx="2480310" cy="2296160"/>
+                    </a:xfrm>
+                    <a:prstGeom prst="rect">
+                      <a:avLst/>
+                    </a:prstGeom>
+                  </pic:spPr>
+                </pic:pic>
+              </a:graphicData>
+            </a:graphic>
+            <wp14:sizeRelH relativeFrom="margin">
+              <wp14:pctWidth>0</wp14:pctWidth>
+            </wp14:sizeRelH>
+            <wp14:sizeRelV relativeFrom="margin">
+              <wp14:pctHeight>0</wp14:pctHeight>
+            </wp14:sizeRelV>
+          </wp:anchor>
+        </w:drawing>
+      </w:r>
+      <w:r>
+        <w:rPr>
+          <w:noProof/>
+        </w:rPr>
+        <w:drawing>
+          <wp:anchor distT="0" distB="0" distL="114300" distR="114300" simplePos="0" relativeHeight="251692544" behindDoc="0" locked="0" layoutInCell="1" allowOverlap="1" wp14:anchorId="754206A3" wp14:editId="186398B1">
+            <wp:simplePos x="0" y="0"/>
+            <wp:positionH relativeFrom="column">
+              <wp:posOffset>35722</wp:posOffset>
+            </wp:positionH>
+            <wp:positionV relativeFrom="paragraph">
+              <wp:posOffset>18621</wp:posOffset>
+            </wp:positionV>
+            <wp:extent cx="2360428" cy="2296441"/>
+            <wp:effectExtent l="0" t="0" r="0" b="0"/>
+            <wp:wrapNone/>
+            <wp:docPr id="45" name="Picture 7">
+              <a:extLst xmlns:a="http://schemas.openxmlformats.org/drawingml/2006/main">
+                <a:ext uri="{FF2B5EF4-FFF2-40B4-BE49-F238E27FC236}">
+                  <a16:creationId xmlns:a16="http://schemas.microsoft.com/office/drawing/2014/main" id="{623611E8-02E5-8E80-2218-2372ED0B78B3}"/>
+                </a:ext>
+              </a:extLst>
+            </wp:docPr>
+            <wp:cNvGraphicFramePr>
+              <a:graphicFrameLocks xmlns:a="http://schemas.openxmlformats.org/drawingml/2006/main" noChangeAspect="1"/>
+            </wp:cNvGraphicFramePr>
+            <a:graphic xmlns:a="http://schemas.openxmlformats.org/drawingml/2006/main">
+              <a:graphicData uri="http://schemas.openxmlformats.org/drawingml/2006/picture">
+                <pic:pic xmlns:pic="http://schemas.openxmlformats.org/drawingml/2006/picture">
+                  <pic:nvPicPr>
+                    <pic:cNvPr id="8" name="Picture 7">
+                      <a:extLst>
+                        <a:ext uri="{FF2B5EF4-FFF2-40B4-BE49-F238E27FC236}">
+                          <a16:creationId xmlns:a16="http://schemas.microsoft.com/office/drawing/2014/main" id="{623611E8-02E5-8E80-2218-2372ED0B78B3}"/>
+                        </a:ext>
+                      </a:extLst>
+                    </pic:cNvPr>
+                    <pic:cNvPicPr>
+                      <a:picLocks noChangeAspect="1"/>
+                    </pic:cNvPicPr>
+                  </pic:nvPicPr>
+                  <pic:blipFill>
+                    <a:blip r:embed="rId23"/>
+                    <a:stretch>
+                      <a:fillRect/>
+                    </a:stretch>
+                  </pic:blipFill>
+                  <pic:spPr>
+                    <a:xfrm>
+                      <a:off x="0" y="0"/>
+                      <a:ext cx="2360428" cy="2296441"/>
+                    </a:xfrm>
+                    <a:prstGeom prst="rect">
+                      <a:avLst/>
+                    </a:prstGeom>
+                  </pic:spPr>
+                </pic:pic>
+              </a:graphicData>
+            </a:graphic>
+            <wp14:sizeRelH relativeFrom="margin">
+              <wp14:pctWidth>0</wp14:pctWidth>
+            </wp14:sizeRelH>
+            <wp14:sizeRelV relativeFrom="margin">
+              <wp14:pctHeight>0</wp14:pctHeight>
+            </wp14:sizeRelV>
+          </wp:anchor>
+        </w:drawing>
+      </w:r>
+      <w:r>
+        <w:rPr>
+          <w:noProof/>
+        </w:rPr>
+        <w:br w:type="page"/>
+      </w:r>
     </w:p>
     <w:p>
       <w:pPr>
@@ -2494,8 +3117,9 @@
         <w:rPr>
           <w:noProof/>
         </w:rPr>
+        <w:lastRenderedPageBreak/>
         <w:drawing>
-          <wp:anchor distT="0" distB="0" distL="114300" distR="114300" simplePos="0" relativeHeight="251656192" behindDoc="1" locked="0" layoutInCell="1" allowOverlap="1" wp14:anchorId="399690C8" wp14:editId="65561858">
+          <wp:anchor distT="0" distB="0" distL="114300" distR="114300" simplePos="0" relativeHeight="251603456" behindDoc="1" locked="0" layoutInCell="1" allowOverlap="1" wp14:anchorId="399690C8" wp14:editId="65561858">
             <wp:simplePos x="0" y="0"/>
             <wp:positionH relativeFrom="column">
               <wp:posOffset>4293522</wp:posOffset>
@@ -2520,7 +3144,7 @@
                     </pic:cNvPicPr>
                   </pic:nvPicPr>
                   <pic:blipFill>
-                    <a:blip r:embed="rId19" cstate="print">
+                    <a:blip r:embed="rId24" cstate="print">
                       <a:extLst>
                         <a:ext uri="{28A0092B-C50C-407E-A947-70E740481C1C}">
                           <a14:useLocalDpi xmlns:a14="http://schemas.microsoft.com/office/drawing/2010/main" val="0"/>
@@ -2557,8 +3181,13 @@
           </wp:anchor>
         </w:drawing>
       </w:r>
-      <w:r>
-        <w:t>Creational Patterns</w:t>
+      <w:proofErr w:type="spellStart"/>
+      <w:r>
+        <w:t>Creational</w:t>
+      </w:r>
+      <w:proofErr w:type="spellEnd"/>
+      <w:r>
+        <w:t xml:space="preserve"> Patterns</w:t>
       </w:r>
       <w:bookmarkEnd w:id="5"/>
     </w:p>
@@ -2757,7 +3386,7 @@
                     <pic:cNvPicPr/>
                   </pic:nvPicPr>
                   <pic:blipFill>
-                    <a:blip r:embed="rId20"/>
+                    <a:blip r:embed="rId25"/>
                     <a:stretch>
                       <a:fillRect/>
                     </a:stretch>
@@ -2830,7 +3459,7 @@
                     <pic:cNvPicPr/>
                   </pic:nvPicPr>
                   <pic:blipFill>
-                    <a:blip r:embed="rId21"/>
+                    <a:blip r:embed="rId26"/>
                     <a:stretch>
                       <a:fillRect/>
                     </a:stretch>
@@ -2895,7 +3524,7 @@
                     <pic:cNvPicPr/>
                   </pic:nvPicPr>
                   <pic:blipFill>
-                    <a:blip r:embed="rId22">
+                    <a:blip r:embed="rId27">
                       <a:extLst>
                         <a:ext uri="{28A0092B-C50C-407E-A947-70E740481C1C}">
                           <a14:useLocalDpi xmlns:a14="http://schemas.microsoft.com/office/drawing/2010/main" val="0"/>
@@ -3078,7 +3707,7 @@
                     <pic:cNvPicPr/>
                   </pic:nvPicPr>
                   <pic:blipFill>
-                    <a:blip r:embed="rId23"/>
+                    <a:blip r:embed="rId28"/>
                     <a:stretch>
                       <a:fillRect/>
                     </a:stretch>
@@ -3139,7 +3768,7 @@
                     <pic:cNvPicPr/>
                   </pic:nvPicPr>
                   <pic:blipFill>
-                    <a:blip r:embed="rId24"/>
+                    <a:blip r:embed="rId29"/>
                     <a:stretch>
                       <a:fillRect/>
                     </a:stretch>
@@ -3200,7 +3829,7 @@
                     <pic:cNvPicPr/>
                   </pic:nvPicPr>
                   <pic:blipFill>
-                    <a:blip r:embed="rId25">
+                    <a:blip r:embed="rId30">
                       <a:extLst>
                         <a:ext uri="{28A0092B-C50C-407E-A947-70E740481C1C}">
                           <a14:useLocalDpi xmlns:a14="http://schemas.microsoft.com/office/drawing/2010/main" val="0"/>
@@ -3355,7 +3984,7 @@
                     <pic:cNvPicPr/>
                   </pic:nvPicPr>
                   <pic:blipFill>
-                    <a:blip r:embed="rId26"/>
+                    <a:blip r:embed="rId31"/>
                     <a:stretch>
                       <a:fillRect/>
                     </a:stretch>
@@ -3416,7 +4045,7 @@
                     <pic:cNvPicPr/>
                   </pic:nvPicPr>
                   <pic:blipFill>
-                    <a:blip r:embed="rId27"/>
+                    <a:blip r:embed="rId32"/>
                     <a:stretch>
                       <a:fillRect/>
                     </a:stretch>
@@ -3458,7 +4087,7 @@
                     <pic:cNvPicPr/>
                   </pic:nvPicPr>
                   <pic:blipFill>
-                    <a:blip r:embed="rId28"/>
+                    <a:blip r:embed="rId33"/>
                     <a:stretch>
                       <a:fillRect/>
                     </a:stretch>
@@ -3527,7 +4156,7 @@
                     </pic:cNvPicPr>
                   </pic:nvPicPr>
                   <pic:blipFill>
-                    <a:blip r:embed="rId29">
+                    <a:blip r:embed="rId34">
                       <a:extLst>
                         <a:ext uri="{28A0092B-C50C-407E-A947-70E740481C1C}">
                           <a14:useLocalDpi xmlns:a14="http://schemas.microsoft.com/office/drawing/2010/main" val="0"/>
@@ -3592,10 +4221,7 @@
         <w:pStyle w:val="NoSpacing"/>
       </w:pPr>
       <w:r>
-        <w:t xml:space="preserve">- </w:t>
-      </w:r>
-      <w:r>
-        <w:t xml:space="preserve">Ermöglicht die Erstellung von neuen Klassen durch Kopieren statt </w:t>
+        <w:t xml:space="preserve">- Ermöglicht die Erstellung von neuen Klassen durch Kopieren statt </w:t>
       </w:r>
       <w:r>
         <w:t>Konstruktor</w:t>
@@ -3758,7 +4384,7 @@
                     <pic:cNvPicPr/>
                   </pic:nvPicPr>
                   <pic:blipFill>
-                    <a:blip r:embed="rId30"/>
+                    <a:blip r:embed="rId35"/>
                     <a:stretch>
                       <a:fillRect/>
                     </a:stretch>
@@ -3819,7 +4445,7 @@
                     <pic:cNvPicPr/>
                   </pic:nvPicPr>
                   <pic:blipFill>
-                    <a:blip r:embed="rId31"/>
+                    <a:blip r:embed="rId36"/>
                     <a:stretch>
                       <a:fillRect/>
                     </a:stretch>
@@ -3894,7 +4520,7 @@
                     <pic:cNvPicPr/>
                   </pic:nvPicPr>
                   <pic:blipFill>
-                    <a:blip r:embed="rId32">
+                    <a:blip r:embed="rId37">
                       <a:extLst>
                         <a:ext uri="{28A0092B-C50C-407E-A947-70E740481C1C}">
                           <a14:useLocalDpi xmlns:a14="http://schemas.microsoft.com/office/drawing/2010/main" val="0"/>
@@ -4102,7 +4728,7 @@
                     <pic:cNvPicPr/>
                   </pic:nvPicPr>
                   <pic:blipFill>
-                    <a:blip r:embed="rId33"/>
+                    <a:blip r:embed="rId38"/>
                     <a:stretch>
                       <a:fillRect/>
                     </a:stretch>
@@ -4165,7 +4791,7 @@
                     <pic:cNvPicPr/>
                   </pic:nvPicPr>
                   <pic:blipFill>
-                    <a:blip r:embed="rId34">
+                    <a:blip r:embed="rId39">
                       <a:extLst>
                         <a:ext uri="{28A0092B-C50C-407E-A947-70E740481C1C}">
                           <a14:useLocalDpi xmlns:a14="http://schemas.microsoft.com/office/drawing/2010/main" val="0"/>
@@ -4247,7 +4873,7 @@
                     <pic:cNvPicPr/>
                   </pic:nvPicPr>
                   <pic:blipFill>
-                    <a:blip r:embed="rId35">
+                    <a:blip r:embed="rId40">
                       <a:extLst>
                         <a:ext uri="{28A0092B-C50C-407E-A947-70E740481C1C}">
                           <a14:useLocalDpi xmlns:a14="http://schemas.microsoft.com/office/drawing/2010/main" val="0"/>
@@ -4304,7 +4930,7 @@
                     <pic:cNvPicPr/>
                   </pic:nvPicPr>
                   <pic:blipFill>
-                    <a:blip r:embed="rId36"/>
+                    <a:blip r:embed="rId41"/>
                     <a:stretch>
                       <a:fillRect/>
                     </a:stretch>
@@ -4369,7 +4995,7 @@
                     <pic:cNvPicPr/>
                   </pic:nvPicPr>
                   <pic:blipFill>
-                    <a:blip r:embed="rId37">
+                    <a:blip r:embed="rId42">
                       <a:extLst>
                         <a:ext uri="{28A0092B-C50C-407E-A947-70E740481C1C}">
                           <a14:useLocalDpi xmlns:a14="http://schemas.microsoft.com/office/drawing/2010/main" val="0"/>
@@ -4564,7 +5190,7 @@
                     <pic:cNvPicPr/>
                   </pic:nvPicPr>
                   <pic:blipFill>
-                    <a:blip r:embed="rId38"/>
+                    <a:blip r:embed="rId43"/>
                     <a:stretch>
                       <a:fillRect/>
                     </a:stretch>
@@ -4635,7 +5261,7 @@
                     <pic:cNvPicPr/>
                   </pic:nvPicPr>
                   <pic:blipFill>
-                    <a:blip r:embed="rId39"/>
+                    <a:blip r:embed="rId44"/>
                     <a:stretch>
                       <a:fillRect/>
                     </a:stretch>
@@ -4677,7 +5303,7 @@
                     <pic:cNvPicPr/>
                   </pic:nvPicPr>
                   <pic:blipFill>
-                    <a:blip r:embed="rId40"/>
+                    <a:blip r:embed="rId45"/>
                     <a:stretch>
                       <a:fillRect/>
                     </a:stretch>
@@ -4868,7 +5494,7 @@
                     <pic:cNvPicPr/>
                   </pic:nvPicPr>
                   <pic:blipFill>
-                    <a:blip r:embed="rId41"/>
+                    <a:blip r:embed="rId46"/>
                     <a:stretch>
                       <a:fillRect/>
                     </a:stretch>
@@ -4939,7 +5565,7 @@
                     <pic:cNvPicPr/>
                   </pic:nvPicPr>
                   <pic:blipFill>
-                    <a:blip r:embed="rId42"/>
+                    <a:blip r:embed="rId47"/>
                     <a:stretch>
                       <a:fillRect/>
                     </a:stretch>
@@ -4982,7 +5608,7 @@
                     <pic:cNvPicPr/>
                   </pic:nvPicPr>
                   <pic:blipFill>
-                    <a:blip r:embed="rId43"/>
+                    <a:blip r:embed="rId48"/>
                     <a:stretch>
                       <a:fillRect/>
                     </a:stretch>
@@ -6067,7 +6693,6 @@
   <w:style w:type="character" w:default="1" w:styleId="DefaultParagraphFont">
     <w:name w:val="Default Paragraph Font"/>
     <w:uiPriority w:val="1"/>
-    <w:semiHidden/>
     <w:unhideWhenUsed/>
   </w:style>
   <w:style w:type="table" w:default="1" w:styleId="TableNormal">

</xml_diff>

<commit_message>
[General Skills] Added bridge design pattern
</commit_message>
<xml_diff>
--- a/General Skills/Design Patterns/Design Patters Beschreibung.docx
+++ b/General Skills/Design Patterns/Design Patters Beschreibung.docx
@@ -111,7 +111,7 @@
             </w:rPr>
             <w:fldChar w:fldCharType="separate"/>
           </w:r>
-          <w:hyperlink w:anchor="_Toc169284921" w:history="1">
+          <w:hyperlink w:anchor="_Toc169545818" w:history="1">
             <w:r>
               <w:rPr>
                 <w:rStyle w:val="Hyperlink"/>
@@ -138,7 +138,7 @@
                 <w:noProof/>
                 <w:webHidden/>
               </w:rPr>
-              <w:instrText xml:space="preserve"> PAGEREF _Toc169284921 \h </w:instrText>
+              <w:instrText xml:space="preserve"> PAGEREF _Toc169545818 \h </w:instrText>
             </w:r>
             <w:r>
               <w:rPr>
@@ -186,7 +186,7 @@
               <w14:ligatures w14:val="standardContextual"/>
             </w:rPr>
           </w:pPr>
-          <w:hyperlink w:anchor="_Toc169284922" w:history="1">
+          <w:hyperlink w:anchor="_Toc169545819" w:history="1">
             <w:r>
               <w:rPr>
                 <w:rStyle w:val="Hyperlink"/>
@@ -213,7 +213,7 @@
                 <w:noProof/>
                 <w:webHidden/>
               </w:rPr>
-              <w:instrText xml:space="preserve"> PAGEREF _Toc169284922 \h </w:instrText>
+              <w:instrText xml:space="preserve"> PAGEREF _Toc169545819 \h </w:instrText>
             </w:r>
             <w:r>
               <w:rPr>
@@ -261,7 +261,7 @@
               <w14:ligatures w14:val="standardContextual"/>
             </w:rPr>
           </w:pPr>
-          <w:hyperlink w:anchor="_Toc169284923" w:history="1">
+          <w:hyperlink w:anchor="_Toc169545820" w:history="1">
             <w:r>
               <w:rPr>
                 <w:rStyle w:val="Hyperlink"/>
@@ -288,7 +288,7 @@
                 <w:noProof/>
                 <w:webHidden/>
               </w:rPr>
-              <w:instrText xml:space="preserve"> PAGEREF _Toc169284923 \h </w:instrText>
+              <w:instrText xml:space="preserve"> PAGEREF _Toc169545820 \h </w:instrText>
             </w:r>
             <w:r>
               <w:rPr>
@@ -336,7 +336,7 @@
               <w14:ligatures w14:val="standardContextual"/>
             </w:rPr>
           </w:pPr>
-          <w:hyperlink w:anchor="_Toc169284924" w:history="1">
+          <w:hyperlink w:anchor="_Toc169545821" w:history="1">
             <w:r>
               <w:rPr>
                 <w:rStyle w:val="Hyperlink"/>
@@ -363,7 +363,7 @@
                 <w:noProof/>
                 <w:webHidden/>
               </w:rPr>
-              <w:instrText xml:space="preserve"> PAGEREF _Toc169284924 \h </w:instrText>
+              <w:instrText xml:space="preserve"> PAGEREF _Toc169545821 \h </w:instrText>
             </w:r>
             <w:r>
               <w:rPr>
@@ -411,7 +411,7 @@
               <w14:ligatures w14:val="standardContextual"/>
             </w:rPr>
           </w:pPr>
-          <w:hyperlink w:anchor="_Toc169284925" w:history="1">
+          <w:hyperlink w:anchor="_Toc169545822" w:history="1">
             <w:r>
               <w:rPr>
                 <w:rStyle w:val="Hyperlink"/>
@@ -438,7 +438,7 @@
                 <w:noProof/>
                 <w:webHidden/>
               </w:rPr>
-              <w:instrText xml:space="preserve"> PAGEREF _Toc169284925 \h </w:instrText>
+              <w:instrText xml:space="preserve"> PAGEREF _Toc169545822 \h </w:instrText>
             </w:r>
             <w:r>
               <w:rPr>
@@ -459,6 +459,81 @@
                 <w:webHidden/>
               </w:rPr>
               <w:t>5</w:t>
+            </w:r>
+            <w:r>
+              <w:rPr>
+                <w:noProof/>
+                <w:webHidden/>
+              </w:rPr>
+              <w:fldChar w:fldCharType="end"/>
+            </w:r>
+          </w:hyperlink>
+        </w:p>
+        <w:p>
+          <w:pPr>
+            <w:pStyle w:val="TOC2"/>
+            <w:tabs>
+              <w:tab w:val="right" w:pos="9062"/>
+            </w:tabs>
+            <w:rPr>
+              <w:rFonts w:eastAsiaTheme="minorEastAsia" w:cstheme="minorBidi"/>
+              <w:b w:val="0"/>
+              <w:bCs w:val="0"/>
+              <w:smallCaps w:val="0"/>
+              <w:noProof/>
+              <w:kern w:val="2"/>
+              <w:lang w:eastAsia="de-DE"/>
+              <w14:ligatures w14:val="standardContextual"/>
+            </w:rPr>
+          </w:pPr>
+          <w:hyperlink w:anchor="_Toc169545823" w:history="1">
+            <w:r>
+              <w:rPr>
+                <w:rStyle w:val="Hyperlink"/>
+                <w:noProof/>
+              </w:rPr>
+              <w:t>Bridge</w:t>
+            </w:r>
+            <w:r>
+              <w:rPr>
+                <w:noProof/>
+                <w:webHidden/>
+              </w:rPr>
+              <w:tab/>
+            </w:r>
+            <w:r>
+              <w:rPr>
+                <w:noProof/>
+                <w:webHidden/>
+              </w:rPr>
+              <w:fldChar w:fldCharType="begin"/>
+            </w:r>
+            <w:r>
+              <w:rPr>
+                <w:noProof/>
+                <w:webHidden/>
+              </w:rPr>
+              <w:instrText xml:space="preserve"> PAGEREF _Toc169545823 \h </w:instrText>
+            </w:r>
+            <w:r>
+              <w:rPr>
+                <w:noProof/>
+                <w:webHidden/>
+              </w:rPr>
+            </w:r>
+            <w:r>
+              <w:rPr>
+                <w:noProof/>
+                <w:webHidden/>
+              </w:rPr>
+              <w:fldChar w:fldCharType="separate"/>
+            </w:r>
+            <w:r>
+              <w:rPr>
+                <w:noProof/>
+                <w:webHidden/>
+              </w:rPr>
+              <w:t>6</w:t>
             </w:r>
             <w:r>
               <w:rPr>
@@ -487,7 +562,7 @@
               <w14:ligatures w14:val="standardContextual"/>
             </w:rPr>
           </w:pPr>
-          <w:hyperlink w:anchor="_Toc169284926" w:history="1">
+          <w:hyperlink w:anchor="_Toc169545824" w:history="1">
             <w:r>
               <w:rPr>
                 <w:rStyle w:val="Hyperlink"/>
@@ -514,7 +589,7 @@
                 <w:noProof/>
                 <w:webHidden/>
               </w:rPr>
-              <w:instrText xml:space="preserve"> PAGEREF _Toc169284926 \h </w:instrText>
+              <w:instrText xml:space="preserve"> PAGEREF _Toc169545824 \h </w:instrText>
             </w:r>
             <w:r>
               <w:rPr>
@@ -534,7 +609,7 @@
                 <w:noProof/>
                 <w:webHidden/>
               </w:rPr>
-              <w:t>6</w:t>
+              <w:t>7</w:t>
             </w:r>
             <w:r>
               <w:rPr>
@@ -562,7 +637,7 @@
               <w14:ligatures w14:val="standardContextual"/>
             </w:rPr>
           </w:pPr>
-          <w:hyperlink w:anchor="_Toc169284927" w:history="1">
+          <w:hyperlink w:anchor="_Toc169545825" w:history="1">
             <w:r>
               <w:rPr>
                 <w:rStyle w:val="Hyperlink"/>
@@ -589,7 +664,7 @@
                 <w:noProof/>
                 <w:webHidden/>
               </w:rPr>
-              <w:instrText xml:space="preserve"> PAGEREF _Toc169284927 \h </w:instrText>
+              <w:instrText xml:space="preserve"> PAGEREF _Toc169545825 \h </w:instrText>
             </w:r>
             <w:r>
               <w:rPr>
@@ -609,7 +684,7 @@
                 <w:noProof/>
                 <w:webHidden/>
               </w:rPr>
-              <w:t>6</w:t>
+              <w:t>7</w:t>
             </w:r>
             <w:r>
               <w:rPr>
@@ -637,7 +712,7 @@
               <w14:ligatures w14:val="standardContextual"/>
             </w:rPr>
           </w:pPr>
-          <w:hyperlink w:anchor="_Toc169284928" w:history="1">
+          <w:hyperlink w:anchor="_Toc169545826" w:history="1">
             <w:r>
               <w:rPr>
                 <w:rStyle w:val="Hyperlink"/>
@@ -664,7 +739,7 @@
                 <w:noProof/>
                 <w:webHidden/>
               </w:rPr>
-              <w:instrText xml:space="preserve"> PAGEREF _Toc169284928 \h </w:instrText>
+              <w:instrText xml:space="preserve"> PAGEREF _Toc169545826 \h </w:instrText>
             </w:r>
             <w:r>
               <w:rPr>
@@ -684,7 +759,7 @@
                 <w:noProof/>
                 <w:webHidden/>
               </w:rPr>
-              <w:t>7</w:t>
+              <w:t>8</w:t>
             </w:r>
             <w:r>
               <w:rPr>
@@ -712,7 +787,7 @@
               <w14:ligatures w14:val="standardContextual"/>
             </w:rPr>
           </w:pPr>
-          <w:hyperlink w:anchor="_Toc169284929" w:history="1">
+          <w:hyperlink w:anchor="_Toc169545827" w:history="1">
             <w:r>
               <w:rPr>
                 <w:rStyle w:val="Hyperlink"/>
@@ -739,7 +814,7 @@
                 <w:noProof/>
                 <w:webHidden/>
               </w:rPr>
-              <w:instrText xml:space="preserve"> PAGEREF _Toc169284929 \h </w:instrText>
+              <w:instrText xml:space="preserve"> PAGEREF _Toc169545827 \h </w:instrText>
             </w:r>
             <w:r>
               <w:rPr>
@@ -759,7 +834,157 @@
                 <w:noProof/>
                 <w:webHidden/>
               </w:rPr>
-              <w:t>8</w:t>
+              <w:t>9</w:t>
+            </w:r>
+            <w:r>
+              <w:rPr>
+                <w:noProof/>
+                <w:webHidden/>
+              </w:rPr>
+              <w:fldChar w:fldCharType="end"/>
+            </w:r>
+          </w:hyperlink>
+        </w:p>
+        <w:p>
+          <w:pPr>
+            <w:pStyle w:val="TOC2"/>
+            <w:tabs>
+              <w:tab w:val="right" w:pos="9062"/>
+            </w:tabs>
+            <w:rPr>
+              <w:rFonts w:eastAsiaTheme="minorEastAsia" w:cstheme="minorBidi"/>
+              <w:b w:val="0"/>
+              <w:bCs w:val="0"/>
+              <w:smallCaps w:val="0"/>
+              <w:noProof/>
+              <w:kern w:val="2"/>
+              <w:lang w:eastAsia="de-DE"/>
+              <w14:ligatures w14:val="standardContextual"/>
+            </w:rPr>
+          </w:pPr>
+          <w:hyperlink w:anchor="_Toc169545828" w:history="1">
+            <w:r>
+              <w:rPr>
+                <w:rStyle w:val="Hyperlink"/>
+                <w:noProof/>
+              </w:rPr>
+              <w:t>Prototype</w:t>
+            </w:r>
+            <w:r>
+              <w:rPr>
+                <w:noProof/>
+                <w:webHidden/>
+              </w:rPr>
+              <w:tab/>
+            </w:r>
+            <w:r>
+              <w:rPr>
+                <w:noProof/>
+                <w:webHidden/>
+              </w:rPr>
+              <w:fldChar w:fldCharType="begin"/>
+            </w:r>
+            <w:r>
+              <w:rPr>
+                <w:noProof/>
+                <w:webHidden/>
+              </w:rPr>
+              <w:instrText xml:space="preserve"> PAGEREF _Toc169545828 \h </w:instrText>
+            </w:r>
+            <w:r>
+              <w:rPr>
+                <w:noProof/>
+                <w:webHidden/>
+              </w:rPr>
+            </w:r>
+            <w:r>
+              <w:rPr>
+                <w:noProof/>
+                <w:webHidden/>
+              </w:rPr>
+              <w:fldChar w:fldCharType="separate"/>
+            </w:r>
+            <w:r>
+              <w:rPr>
+                <w:noProof/>
+                <w:webHidden/>
+              </w:rPr>
+              <w:t>10</w:t>
+            </w:r>
+            <w:r>
+              <w:rPr>
+                <w:noProof/>
+                <w:webHidden/>
+              </w:rPr>
+              <w:fldChar w:fldCharType="end"/>
+            </w:r>
+          </w:hyperlink>
+        </w:p>
+        <w:p>
+          <w:pPr>
+            <w:pStyle w:val="TOC2"/>
+            <w:tabs>
+              <w:tab w:val="right" w:pos="9062"/>
+            </w:tabs>
+            <w:rPr>
+              <w:rFonts w:eastAsiaTheme="minorEastAsia" w:cstheme="minorBidi"/>
+              <w:b w:val="0"/>
+              <w:bCs w:val="0"/>
+              <w:smallCaps w:val="0"/>
+              <w:noProof/>
+              <w:kern w:val="2"/>
+              <w:lang w:eastAsia="de-DE"/>
+              <w14:ligatures w14:val="standardContextual"/>
+            </w:rPr>
+          </w:pPr>
+          <w:hyperlink w:anchor="_Toc169545829" w:history="1">
+            <w:r>
+              <w:rPr>
+                <w:rStyle w:val="Hyperlink"/>
+                <w:noProof/>
+              </w:rPr>
+              <w:t>Builder</w:t>
+            </w:r>
+            <w:r>
+              <w:rPr>
+                <w:noProof/>
+                <w:webHidden/>
+              </w:rPr>
+              <w:tab/>
+            </w:r>
+            <w:r>
+              <w:rPr>
+                <w:noProof/>
+                <w:webHidden/>
+              </w:rPr>
+              <w:fldChar w:fldCharType="begin"/>
+            </w:r>
+            <w:r>
+              <w:rPr>
+                <w:noProof/>
+                <w:webHidden/>
+              </w:rPr>
+              <w:instrText xml:space="preserve"> PAGEREF _Toc169545829 \h </w:instrText>
+            </w:r>
+            <w:r>
+              <w:rPr>
+                <w:noProof/>
+                <w:webHidden/>
+              </w:rPr>
+            </w:r>
+            <w:r>
+              <w:rPr>
+                <w:noProof/>
+                <w:webHidden/>
+              </w:rPr>
+              <w:fldChar w:fldCharType="separate"/>
+            </w:r>
+            <w:r>
+              <w:rPr>
+                <w:noProof/>
+                <w:webHidden/>
+              </w:rPr>
+              <w:t>11</w:t>
             </w:r>
             <w:r>
               <w:rPr>
@@ -788,7 +1013,7 @@
               <w14:ligatures w14:val="standardContextual"/>
             </w:rPr>
           </w:pPr>
-          <w:hyperlink w:anchor="_Toc169284930" w:history="1">
+          <w:hyperlink w:anchor="_Toc169545830" w:history="1">
             <w:r>
               <w:rPr>
                 <w:rStyle w:val="Hyperlink"/>
@@ -815,7 +1040,7 @@
                 <w:noProof/>
                 <w:webHidden/>
               </w:rPr>
-              <w:instrText xml:space="preserve"> PAGEREF _Toc169284930 \h </w:instrText>
+              <w:instrText xml:space="preserve"> PAGEREF _Toc169545830 \h </w:instrText>
             </w:r>
             <w:r>
               <w:rPr>
@@ -835,7 +1060,7 @@
                 <w:noProof/>
                 <w:webHidden/>
               </w:rPr>
-              <w:t>10</w:t>
+              <w:t>12</w:t>
             </w:r>
             <w:r>
               <w:rPr>
@@ -863,7 +1088,7 @@
               <w14:ligatures w14:val="standardContextual"/>
             </w:rPr>
           </w:pPr>
-          <w:hyperlink w:anchor="_Toc169284931" w:history="1">
+          <w:hyperlink w:anchor="_Toc169545831" w:history="1">
             <w:r>
               <w:rPr>
                 <w:rStyle w:val="Hyperlink"/>
@@ -890,7 +1115,7 @@
                 <w:noProof/>
                 <w:webHidden/>
               </w:rPr>
-              <w:instrText xml:space="preserve"> PAGEREF _Toc169284931 \h </w:instrText>
+              <w:instrText xml:space="preserve"> PAGEREF _Toc169545831 \h </w:instrText>
             </w:r>
             <w:r>
               <w:rPr>
@@ -910,7 +1135,7 @@
                 <w:noProof/>
                 <w:webHidden/>
               </w:rPr>
-              <w:t>10</w:t>
+              <w:t>12</w:t>
             </w:r>
             <w:r>
               <w:rPr>
@@ -938,7 +1163,7 @@
               <w14:ligatures w14:val="standardContextual"/>
             </w:rPr>
           </w:pPr>
-          <w:hyperlink w:anchor="_Toc169284932" w:history="1">
+          <w:hyperlink w:anchor="_Toc169545832" w:history="1">
             <w:r>
               <w:rPr>
                 <w:rStyle w:val="Hyperlink"/>
@@ -965,7 +1190,7 @@
                 <w:noProof/>
                 <w:webHidden/>
               </w:rPr>
-              <w:instrText xml:space="preserve"> PAGEREF _Toc169284932 \h </w:instrText>
+              <w:instrText xml:space="preserve"> PAGEREF _Toc169545832 \h </w:instrText>
             </w:r>
             <w:r>
               <w:rPr>
@@ -985,7 +1210,7 @@
                 <w:noProof/>
                 <w:webHidden/>
               </w:rPr>
-              <w:t>11</w:t>
+              <w:t>13</w:t>
             </w:r>
             <w:r>
               <w:rPr>
@@ -1013,7 +1238,7 @@
               <w14:ligatures w14:val="standardContextual"/>
             </w:rPr>
           </w:pPr>
-          <w:hyperlink w:anchor="_Toc169284933" w:history="1">
+          <w:hyperlink w:anchor="_Toc169545833" w:history="1">
             <w:r>
               <w:rPr>
                 <w:rStyle w:val="Hyperlink"/>
@@ -1040,7 +1265,7 @@
                 <w:noProof/>
                 <w:webHidden/>
               </w:rPr>
-              <w:instrText xml:space="preserve"> PAGEREF _Toc169284933 \h </w:instrText>
+              <w:instrText xml:space="preserve"> PAGEREF _Toc169545833 \h </w:instrText>
             </w:r>
             <w:r>
               <w:rPr>
@@ -1060,7 +1285,7 @@
                 <w:noProof/>
                 <w:webHidden/>
               </w:rPr>
-              <w:t>12</w:t>
+              <w:t>14</w:t>
             </w:r>
             <w:r>
               <w:rPr>
@@ -1096,14 +1321,14 @@
       <w:pPr>
         <w:pStyle w:val="Heading1"/>
       </w:pPr>
-      <w:bookmarkStart w:id="0" w:name="_Toc169284921"/>
+      <w:bookmarkStart w:id="0" w:name="_Toc169545818"/>
       <w:r>
         <w:rPr>
           <w:noProof/>
         </w:rPr>
         <w:lastRenderedPageBreak/>
         <w:drawing>
-          <wp:anchor distT="0" distB="0" distL="114300" distR="114300" simplePos="0" relativeHeight="251652096" behindDoc="1" locked="0" layoutInCell="1" allowOverlap="1" wp14:anchorId="20BF471F" wp14:editId="67E745F6">
+          <wp:anchor distT="0" distB="0" distL="114300" distR="114300" simplePos="0" relativeHeight="251615744" behindDoc="1" locked="0" layoutInCell="1" allowOverlap="1" wp14:anchorId="20BF471F" wp14:editId="67E745F6">
             <wp:simplePos x="0" y="0"/>
             <wp:positionH relativeFrom="column">
               <wp:posOffset>4802242</wp:posOffset>
@@ -1161,7 +1386,7 @@
       <w:pPr>
         <w:pStyle w:val="Heading2"/>
       </w:pPr>
-      <w:bookmarkStart w:id="1" w:name="_Toc169284922"/>
+      <w:bookmarkStart w:id="1" w:name="_Toc169545819"/>
       <w:r>
         <w:t>Decorator</w:t>
       </w:r>
@@ -1191,7 +1416,15 @@
         <w:pStyle w:val="NoSpacing"/>
       </w:pPr>
       <w:r>
-        <w:t>- Erweitern die Funktionalität einer Klasse / Interfaces ohne diese zu ändern</w:t>
+        <w:t xml:space="preserve">- Erweitern die Funktionalität einer Klasse / </w:t>
+      </w:r>
+      <w:proofErr w:type="gramStart"/>
+      <w:r>
+        <w:t>Interfaces</w:t>
+      </w:r>
+      <w:proofErr w:type="gramEnd"/>
+      <w:r>
+        <w:t xml:space="preserve"> ohne diese zu ändern</w:t>
       </w:r>
     </w:p>
     <w:p>
@@ -1390,7 +1623,21 @@
         <w:rPr>
           <w:color w:val="538135" w:themeColor="accent6" w:themeShade="BF"/>
         </w:rPr>
-        <w:t>IDrink coffee = new Coffee();</w:t>
+        <w:t xml:space="preserve">IDrink coffee = new </w:t>
+      </w:r>
+      <w:proofErr w:type="gramStart"/>
+      <w:r>
+        <w:rPr>
+          <w:color w:val="538135" w:themeColor="accent6" w:themeShade="BF"/>
+        </w:rPr>
+        <w:t>Coffee(</w:t>
+      </w:r>
+      <w:proofErr w:type="gramEnd"/>
+      <w:r>
+        <w:rPr>
+          <w:color w:val="538135" w:themeColor="accent6" w:themeShade="BF"/>
+        </w:rPr>
+        <w:t>);</w:t>
       </w:r>
     </w:p>
     <w:p>
@@ -1406,37 +1653,55 @@
           <w:color w:val="538135" w:themeColor="accent6" w:themeShade="BF"/>
           <w:lang w:val="en-US"/>
         </w:rPr>
-        <w:t>coffee = new Sugar(coffee);</w:t>
-      </w:r>
-    </w:p>
-    <w:p>
-      <w:pPr>
-        <w:pStyle w:val="NoSpacing"/>
+        <w:t>coffee = new Sugar(coffee</w:t>
+      </w:r>
+      <w:proofErr w:type="gramStart"/>
+      <w:r>
         <w:rPr>
           <w:color w:val="538135" w:themeColor="accent6" w:themeShade="BF"/>
           <w:lang w:val="en-US"/>
         </w:rPr>
-      </w:pPr>
-      <w:r>
+        <w:t>);</w:t>
+      </w:r>
+      <w:proofErr w:type="gramEnd"/>
+    </w:p>
+    <w:p>
+      <w:pPr>
+        <w:pStyle w:val="NoSpacing"/>
         <w:rPr>
           <w:color w:val="538135" w:themeColor="accent6" w:themeShade="BF"/>
           <w:lang w:val="en-US"/>
         </w:rPr>
-        <w:t>coffee = new Milk(coffee);</w:t>
-      </w:r>
+      </w:pPr>
+      <w:r>
+        <w:rPr>
+          <w:color w:val="538135" w:themeColor="accent6" w:themeShade="BF"/>
+          <w:lang w:val="en-US"/>
+        </w:rPr>
+        <w:t>coffee = new Milk(coffee</w:t>
+      </w:r>
+      <w:proofErr w:type="gramStart"/>
+      <w:r>
+        <w:rPr>
+          <w:color w:val="538135" w:themeColor="accent6" w:themeShade="BF"/>
+          <w:lang w:val="en-US"/>
+        </w:rPr>
+        <w:t>);</w:t>
+      </w:r>
+      <w:proofErr w:type="gramEnd"/>
     </w:p>
     <w:p>
       <w:pPr>
         <w:pStyle w:val="Heading2"/>
       </w:pPr>
-      <w:bookmarkStart w:id="2" w:name="_Toc169284923"/>
+      <w:bookmarkStart w:id="2" w:name="_Toc169545820"/>
       <w:r>
         <w:rPr>
           <w:noProof/>
         </w:rPr>
         <w:lastRenderedPageBreak/>
         <w:drawing>
-          <wp:anchor distT="0" distB="0" distL="114300" distR="114300" simplePos="0" relativeHeight="251660288" behindDoc="1" locked="0" layoutInCell="1" allowOverlap="1" wp14:anchorId="4EA5BBA1" wp14:editId="471BF2D8">
+          <wp:anchor distT="0" distB="0" distL="114300" distR="114300" simplePos="0" relativeHeight="251636224" behindDoc="1" locked="0" layoutInCell="1" allowOverlap="1" wp14:anchorId="4EA5BBA1" wp14:editId="471BF2D8">
             <wp:simplePos x="0" y="0"/>
             <wp:positionH relativeFrom="column">
               <wp:posOffset>4775775</wp:posOffset>
@@ -1530,7 +1795,15 @@
         <w:pStyle w:val="NoSpacing"/>
       </w:pPr>
       <w:r>
-        <w:t xml:space="preserve"> - Sowohl die Original Klasse als auch ihre Proxyklasse implementieren das gleiche Interface</w:t>
+        <w:t xml:space="preserve"> - Sowohl die </w:t>
+      </w:r>
+      <w:proofErr w:type="gramStart"/>
+      <w:r>
+        <w:t>Original Klasse</w:t>
+      </w:r>
+      <w:proofErr w:type="gramEnd"/>
+      <w:r>
+        <w:t xml:space="preserve"> als auch ihre Proxyklasse implementieren das gleiche Interface</w:t>
       </w:r>
     </w:p>
     <w:p>
@@ -1538,7 +1811,15 @@
         <w:pStyle w:val="NoSpacing"/>
       </w:pPr>
       <w:r>
-        <w:t>- Proxy wird häufig für Lazy Initialization, Access Control, DB Zugriffsmanagement usw. verwendet</w:t>
+        <w:t xml:space="preserve">- Proxy wird häufig für Lazy Initialization, Access Control, </w:t>
+      </w:r>
+      <w:proofErr w:type="gramStart"/>
+      <w:r>
+        <w:t>DB Zugriffsmanagement</w:t>
+      </w:r>
+      <w:proofErr w:type="gramEnd"/>
+      <w:r>
+        <w:t xml:space="preserve"> usw. verwendet</w:t>
       </w:r>
     </w:p>
     <w:p>
@@ -1680,14 +1961,14 @@
       <w:pPr>
         <w:pStyle w:val="Heading2"/>
       </w:pPr>
-      <w:bookmarkStart w:id="3" w:name="_Toc169284924"/>
+      <w:bookmarkStart w:id="3" w:name="_Toc169545821"/>
       <w:r>
         <w:rPr>
           <w:noProof/>
         </w:rPr>
         <w:lastRenderedPageBreak/>
         <w:drawing>
-          <wp:anchor distT="0" distB="0" distL="114300" distR="114300" simplePos="0" relativeHeight="251653120" behindDoc="1" locked="0" layoutInCell="1" allowOverlap="1" wp14:anchorId="3F95F62E" wp14:editId="0158127F">
+          <wp:anchor distT="0" distB="0" distL="114300" distR="114300" simplePos="0" relativeHeight="251617792" behindDoc="1" locked="0" layoutInCell="1" allowOverlap="1" wp14:anchorId="3F95F62E" wp14:editId="0158127F">
             <wp:simplePos x="0" y="0"/>
             <wp:positionH relativeFrom="column">
               <wp:posOffset>4655125</wp:posOffset>
@@ -2053,30 +2334,107 @@
       </w:pPr>
       <w:r>
         <w:rPr>
-          <w:b/>
-          <w:bCs/>
-          <w:sz w:val="24"/>
-          <w:szCs w:val="24"/>
-        </w:rPr>
-        <w:t>Code Beispiel:</w:t>
-      </w:r>
-    </w:p>
-    <w:p>
-      <w:pPr>
-        <w:pStyle w:val="NoSpacing"/>
-        <w:rPr>
-          <w:color w:val="538135" w:themeColor="accent6" w:themeShade="BF"/>
-        </w:rPr>
-      </w:pPr>
-      <w:r>
-        <w:rPr>
           <w:noProof/>
           <w:color w:val="538135" w:themeColor="accent6" w:themeShade="BF"/>
         </w:rPr>
         <w:drawing>
-          <wp:inline distT="0" distB="0" distL="0" distR="0" wp14:anchorId="1E33055F" wp14:editId="0B1D4384">
-            <wp:extent cx="3372928" cy="1210416"/>
-            <wp:effectExtent l="0" t="0" r="0" b="8890"/>
+          <wp:anchor distT="0" distB="0" distL="114300" distR="114300" simplePos="0" relativeHeight="251699712" behindDoc="1" locked="0" layoutInCell="1" allowOverlap="1" wp14:anchorId="4CB829EB" wp14:editId="4D4831C9">
+            <wp:simplePos x="0" y="0"/>
+            <wp:positionH relativeFrom="column">
+              <wp:posOffset>3559308</wp:posOffset>
+            </wp:positionH>
+            <wp:positionV relativeFrom="paragraph">
+              <wp:posOffset>308743</wp:posOffset>
+            </wp:positionV>
+            <wp:extent cx="2553970" cy="2276475"/>
+            <wp:effectExtent l="0" t="0" r="0" b="0"/>
+            <wp:wrapNone/>
+            <wp:docPr id="22" name="Picture 22"/>
+            <wp:cNvGraphicFramePr>
+              <a:graphicFrameLocks xmlns:a="http://schemas.openxmlformats.org/drawingml/2006/main" noChangeAspect="1"/>
+            </wp:cNvGraphicFramePr>
+            <a:graphic xmlns:a="http://schemas.openxmlformats.org/drawingml/2006/main">
+              <a:graphicData uri="http://schemas.openxmlformats.org/drawingml/2006/picture">
+                <pic:pic xmlns:pic="http://schemas.openxmlformats.org/drawingml/2006/picture">
+                  <pic:nvPicPr>
+                    <pic:cNvPr id="1" name=""/>
+                    <pic:cNvPicPr/>
+                  </pic:nvPicPr>
+                  <pic:blipFill>
+                    <a:blip r:embed="rId14">
+                      <a:extLst>
+                        <a:ext uri="{28A0092B-C50C-407E-A947-70E740481C1C}">
+                          <a14:useLocalDpi xmlns:a14="http://schemas.microsoft.com/office/drawing/2010/main" val="0"/>
+                        </a:ext>
+                      </a:extLst>
+                    </a:blip>
+                    <a:stretch>
+                      <a:fillRect/>
+                    </a:stretch>
+                  </pic:blipFill>
+                  <pic:spPr>
+                    <a:xfrm>
+                      <a:off x="0" y="0"/>
+                      <a:ext cx="2553970" cy="2276475"/>
+                    </a:xfrm>
+                    <a:prstGeom prst="rect">
+                      <a:avLst/>
+                    </a:prstGeom>
+                  </pic:spPr>
+                </pic:pic>
+              </a:graphicData>
+            </a:graphic>
+          </wp:anchor>
+        </w:drawing>
+      </w:r>
+      <w:r>
+        <w:rPr>
+          <w:b/>
+          <w:bCs/>
+          <w:sz w:val="24"/>
+          <w:szCs w:val="24"/>
+        </w:rPr>
+        <w:t>Code Beispiel:</w:t>
+      </w:r>
+    </w:p>
+    <w:p>
+      <w:pPr>
+        <w:pStyle w:val="NoSpacing"/>
+        <w:rPr>
+          <w:color w:val="538135" w:themeColor="accent6" w:themeShade="BF"/>
+        </w:rPr>
+      </w:pPr>
+    </w:p>
+    <w:p>
+      <w:pPr>
+        <w:rPr>
+          <w:color w:val="538135" w:themeColor="accent6" w:themeShade="BF"/>
+        </w:rPr>
+      </w:pPr>
+    </w:p>
+    <w:p>
+      <w:pPr>
+        <w:rPr>
+          <w:color w:val="538135" w:themeColor="accent6" w:themeShade="BF"/>
+        </w:rPr>
+      </w:pPr>
+      <w:r>
+        <w:rPr>
+          <w:noProof/>
+          <w:color w:val="538135" w:themeColor="accent6" w:themeShade="BF"/>
+        </w:rPr>
+        <w:drawing>
+          <wp:anchor distT="0" distB="0" distL="114300" distR="114300" simplePos="0" relativeHeight="251701760" behindDoc="1" locked="0" layoutInCell="1" allowOverlap="1" wp14:anchorId="7CD4872B" wp14:editId="19FA5EBD">
+            <wp:simplePos x="0" y="0"/>
+            <wp:positionH relativeFrom="column">
+              <wp:posOffset>3810</wp:posOffset>
+            </wp:positionH>
+            <wp:positionV relativeFrom="paragraph">
+              <wp:posOffset>34925</wp:posOffset>
+            </wp:positionV>
+            <wp:extent cx="3372485" cy="1210310"/>
+            <wp:effectExtent l="0" t="0" r="0" b="0"/>
+            <wp:wrapNone/>
             <wp:docPr id="21" name="Picture 21"/>
             <wp:cNvGraphicFramePr>
               <a:graphicFrameLocks xmlns:a="http://schemas.openxmlformats.org/drawingml/2006/main" noChangeAspect="1"/>
@@ -2089,7 +2447,13 @@
                     <pic:cNvPicPr/>
                   </pic:nvPicPr>
                   <pic:blipFill>
-                    <a:blip r:embed="rId14"/>
+                    <a:blip r:embed="rId15">
+                      <a:extLst>
+                        <a:ext uri="{28A0092B-C50C-407E-A947-70E740481C1C}">
+                          <a14:useLocalDpi xmlns:a14="http://schemas.microsoft.com/office/drawing/2010/main" val="0"/>
+                        </a:ext>
+                      </a:extLst>
+                    </a:blip>
                     <a:stretch>
                       <a:fillRect/>
                     </a:stretch>
@@ -2097,7 +2461,7 @@
                   <pic:spPr>
                     <a:xfrm>
                       <a:off x="0" y="0"/>
-                      <a:ext cx="3381741" cy="1213579"/>
+                      <a:ext cx="3372485" cy="1210310"/>
                     </a:xfrm>
                     <a:prstGeom prst="rect">
                       <a:avLst/>
@@ -2106,7 +2470,7 @@
                 </pic:pic>
               </a:graphicData>
             </a:graphic>
-          </wp:inline>
+          </wp:anchor>
         </w:drawing>
       </w:r>
     </w:p>
@@ -2116,53 +2480,60 @@
           <w:color w:val="538135" w:themeColor="accent6" w:themeShade="BF"/>
         </w:rPr>
       </w:pPr>
-      <w:r>
-        <w:rPr>
-          <w:noProof/>
+    </w:p>
+    <w:p>
+      <w:pPr>
+        <w:rPr>
           <w:color w:val="538135" w:themeColor="accent6" w:themeShade="BF"/>
         </w:rPr>
-        <w:drawing>
-          <wp:inline distT="0" distB="0" distL="0" distR="0" wp14:anchorId="43625FF0" wp14:editId="6B74C803">
-            <wp:extent cx="2829464" cy="2521914"/>
-            <wp:effectExtent l="0" t="0" r="9525" b="0"/>
-            <wp:docPr id="22" name="Picture 22"/>
-            <wp:cNvGraphicFramePr>
-              <a:graphicFrameLocks xmlns:a="http://schemas.openxmlformats.org/drawingml/2006/main" noChangeAspect="1"/>
-            </wp:cNvGraphicFramePr>
-            <a:graphic xmlns:a="http://schemas.openxmlformats.org/drawingml/2006/main">
-              <a:graphicData uri="http://schemas.openxmlformats.org/drawingml/2006/picture">
-                <pic:pic xmlns:pic="http://schemas.openxmlformats.org/drawingml/2006/picture">
-                  <pic:nvPicPr>
-                    <pic:cNvPr id="1" name=""/>
-                    <pic:cNvPicPr/>
-                  </pic:nvPicPr>
-                  <pic:blipFill>
-                    <a:blip r:embed="rId15"/>
-                    <a:stretch>
-                      <a:fillRect/>
-                    </a:stretch>
-                  </pic:blipFill>
-                  <pic:spPr>
-                    <a:xfrm>
-                      <a:off x="0" y="0"/>
-                      <a:ext cx="2840186" cy="2531471"/>
-                    </a:xfrm>
-                    <a:prstGeom prst="rect">
-                      <a:avLst/>
-                    </a:prstGeom>
-                  </pic:spPr>
-                </pic:pic>
-              </a:graphicData>
-            </a:graphic>
-          </wp:inline>
-        </w:drawing>
+      </w:pPr>
+    </w:p>
+    <w:p>
+      <w:pPr>
+        <w:rPr>
+          <w:color w:val="538135" w:themeColor="accent6" w:themeShade="BF"/>
+        </w:rPr>
+      </w:pPr>
+    </w:p>
+    <w:p>
+      <w:pPr>
+        <w:rPr>
+          <w:color w:val="538135" w:themeColor="accent6" w:themeShade="BF"/>
+        </w:rPr>
+      </w:pPr>
+    </w:p>
+    <w:p>
+      <w:pPr>
+        <w:rPr>
+          <w:color w:val="538135" w:themeColor="accent6" w:themeShade="BF"/>
+        </w:rPr>
+      </w:pPr>
+    </w:p>
+    <w:p>
+      <w:pPr>
+        <w:rPr>
+          <w:color w:val="538135" w:themeColor="accent6" w:themeShade="BF"/>
+        </w:rPr>
+      </w:pPr>
+    </w:p>
+    <w:p>
+      <w:pPr>
+        <w:rPr>
+          <w:color w:val="538135" w:themeColor="accent6" w:themeShade="BF"/>
+        </w:rPr>
+      </w:pPr>
+      <w:r>
+        <w:rPr>
+          <w:color w:val="538135" w:themeColor="accent6" w:themeShade="BF"/>
+        </w:rPr>
+        <w:br w:type="page"/>
       </w:r>
     </w:p>
     <w:p>
       <w:pPr>
         <w:pStyle w:val="Heading2"/>
       </w:pPr>
-      <w:bookmarkStart w:id="4" w:name="_Toc169284925"/>
+      <w:bookmarkStart w:id="4" w:name="_Toc169545822"/>
       <w:r>
         <w:rPr>
           <w:bCs/>
@@ -2172,7 +2543,7 @@
         </w:rPr>
         <w:lastRenderedPageBreak/>
         <w:drawing>
-          <wp:anchor distT="0" distB="0" distL="114300" distR="114300" simplePos="0" relativeHeight="251661312" behindDoc="1" locked="0" layoutInCell="1" allowOverlap="1" wp14:anchorId="07181EC8" wp14:editId="43618997">
+          <wp:anchor distT="0" distB="0" distL="114300" distR="114300" simplePos="0" relativeHeight="251641344" behindDoc="1" locked="0" layoutInCell="1" allowOverlap="1" wp14:anchorId="07181EC8" wp14:editId="43618997">
             <wp:simplePos x="0" y="0"/>
             <wp:positionH relativeFrom="column">
               <wp:posOffset>4724628</wp:posOffset>
@@ -2221,10 +2592,12 @@
           </wp:anchor>
         </w:drawing>
       </w:r>
+      <w:proofErr w:type="spellStart"/>
       <w:r>
         <w:t>Facade</w:t>
       </w:r>
       <w:bookmarkEnd w:id="4"/>
+      <w:proofErr w:type="spellEnd"/>
     </w:p>
     <w:p>
       <w:pPr>
@@ -2481,21 +2854,22 @@
       <w:pPr>
         <w:pStyle w:val="Heading2"/>
       </w:pPr>
+      <w:bookmarkStart w:id="5" w:name="_Toc169545823"/>
       <w:r>
         <w:lastRenderedPageBreak/>
         <w:drawing>
-          <wp:anchor distT="0" distB="0" distL="114300" distR="114300" simplePos="0" relativeHeight="251606528" behindDoc="1" locked="0" layoutInCell="1" allowOverlap="1" wp14:anchorId="40C862DA" wp14:editId="383703B5">
+          <wp:anchor distT="0" distB="0" distL="114300" distR="114300" simplePos="0" relativeHeight="251654656" behindDoc="1" locked="0" layoutInCell="1" allowOverlap="1" wp14:anchorId="3A79A92D" wp14:editId="00B3BCAD">
             <wp:simplePos x="0" y="0"/>
             <wp:positionH relativeFrom="column">
-              <wp:posOffset>5142570</wp:posOffset>
+              <wp:posOffset>4777991</wp:posOffset>
             </wp:positionH>
             <wp:positionV relativeFrom="paragraph">
-              <wp:posOffset>-697510</wp:posOffset>
+              <wp:posOffset>-442758</wp:posOffset>
             </wp:positionV>
-            <wp:extent cx="1122743" cy="1270222"/>
+            <wp:extent cx="1343025" cy="962025"/>
             <wp:effectExtent l="0" t="0" r="0" b="0"/>
             <wp:wrapNone/>
-            <wp:docPr id="39" name="Picture 39"/>
+            <wp:docPr id="18" name="Picture 18"/>
             <wp:cNvGraphicFramePr>
               <a:graphicFrameLocks xmlns:a="http://schemas.openxmlformats.org/drawingml/2006/main" noChangeAspect="1"/>
             </wp:cNvGraphicFramePr>
@@ -2521,7 +2895,7 @@
                   <pic:spPr>
                     <a:xfrm>
                       <a:off x="0" y="0"/>
-                      <a:ext cx="1122743" cy="1270222"/>
+                      <a:ext cx="1343025" cy="962025"/>
                     </a:xfrm>
                     <a:prstGeom prst="rect">
                       <a:avLst/>
@@ -2530,20 +2904,13 @@
                 </pic:pic>
               </a:graphicData>
             </a:graphic>
-            <wp14:sizeRelH relativeFrom="margin">
-              <wp14:pctWidth>0</wp14:pctWidth>
-            </wp14:sizeRelH>
-            <wp14:sizeRelV relativeFrom="margin">
-              <wp14:pctHeight>0</wp14:pctHeight>
-            </wp14:sizeRelV>
           </wp:anchor>
         </w:drawing>
       </w:r>
-      <w:proofErr w:type="spellStart"/>
-      <w:r>
-        <w:t>Builder</w:t>
-      </w:r>
-      <w:proofErr w:type="spellEnd"/>
+      <w:r>
+        <w:t>Bridge</w:t>
+      </w:r>
+      <w:bookmarkEnd w:id="5"/>
     </w:p>
     <w:p>
       <w:pPr>
@@ -2596,63 +2963,7 @@
           <w:sz w:val="24"/>
           <w:szCs w:val="24"/>
         </w:rPr>
-        <w:t xml:space="preserve">Spezielle Klasse, die </w:t>
-      </w:r>
-      <w:r>
-        <w:rPr>
-          <w:sz w:val="24"/>
-          <w:szCs w:val="24"/>
-        </w:rPr>
-        <w:t>eine flexible</w:t>
-      </w:r>
-      <w:r>
-        <w:rPr>
-          <w:sz w:val="24"/>
-          <w:szCs w:val="24"/>
-        </w:rPr>
-        <w:t>, schrittweise</w:t>
-      </w:r>
-      <w:r>
-        <w:rPr>
-          <w:sz w:val="24"/>
-          <w:szCs w:val="24"/>
-        </w:rPr>
-        <w:t xml:space="preserve"> Konstruktion </w:t>
-      </w:r>
-      <w:r>
-        <w:rPr>
-          <w:sz w:val="24"/>
-          <w:szCs w:val="24"/>
-        </w:rPr>
-        <w:t>einer</w:t>
-      </w:r>
-      <w:r>
-        <w:rPr>
-          <w:sz w:val="24"/>
-          <w:szCs w:val="24"/>
-        </w:rPr>
-        <w:t xml:space="preserve"> </w:t>
-      </w:r>
-      <w:r>
-        <w:rPr>
-          <w:sz w:val="24"/>
-          <w:szCs w:val="24"/>
-        </w:rPr>
-        <w:t xml:space="preserve">anderen </w:t>
-      </w:r>
-      <w:r>
-        <w:rPr>
-          <w:sz w:val="24"/>
-          <w:szCs w:val="24"/>
-        </w:rPr>
-        <w:t xml:space="preserve">komplexen </w:t>
-      </w:r>
-      <w:r>
-        <w:rPr>
-          <w:sz w:val="24"/>
-          <w:szCs w:val="24"/>
-        </w:rPr>
-        <w:t>Klasse ermöglicht</w:t>
+        <w:t>Komposition statt Vererbung</w:t>
       </w:r>
     </w:p>
     <w:p>
@@ -2672,14 +2983,7 @@
           <w:sz w:val="24"/>
           <w:szCs w:val="24"/>
         </w:rPr>
-        <w:t>Konstruktor mit vielen Parametern</w:t>
-      </w:r>
-      <w:r>
-        <w:rPr>
-          <w:sz w:val="24"/>
-          <w:szCs w:val="24"/>
-        </w:rPr>
-        <w:t xml:space="preserve"> wird überflüssig</w:t>
+        <w:t>3 Komponenten: Abstraktion (was), Implementierung (wie) und eine Schnittstelle dazwischen</w:t>
       </w:r>
     </w:p>
     <w:p>
@@ -2699,7 +3003,21 @@
           <w:sz w:val="24"/>
           <w:szCs w:val="24"/>
         </w:rPr>
-        <w:t xml:space="preserve">Nicht alle </w:t>
+        <w:t xml:space="preserve">Trennung </w:t>
+      </w:r>
+      <w:r>
+        <w:rPr>
+          <w:sz w:val="24"/>
+          <w:szCs w:val="24"/>
+        </w:rPr>
+        <w:t>ermöglich</w:t>
+      </w:r>
+      <w:r>
+        <w:rPr>
+          <w:sz w:val="24"/>
+          <w:szCs w:val="24"/>
+        </w:rPr>
+        <w:t xml:space="preserve">, </w:t>
       </w:r>
       <w:proofErr w:type="gramStart"/>
       <w:r>
@@ -2707,7 +3025,7 @@
           <w:sz w:val="24"/>
           <w:szCs w:val="24"/>
         </w:rPr>
-        <w:t>verfügbare Parametern</w:t>
+        <w:t>das</w:t>
       </w:r>
       <w:proofErr w:type="gramEnd"/>
       <w:r>
@@ -2715,7 +3033,14 @@
           <w:sz w:val="24"/>
           <w:szCs w:val="24"/>
         </w:rPr>
-        <w:t xml:space="preserve"> müssen zwingend für die Konstruktion verwendet werden, nur diejenigen, die gebraucht werden</w:t>
+        <w:t xml:space="preserve"> </w:t>
+      </w:r>
+      <w:r>
+        <w:rPr>
+          <w:sz w:val="24"/>
+          <w:szCs w:val="24"/>
+        </w:rPr>
+        <w:t>beide Seiten unabhängig voneinander überarbeitet oder erweitert werden können</w:t>
       </w:r>
     </w:p>
     <w:p>
@@ -2730,56 +3055,6 @@
           <w:szCs w:val="24"/>
         </w:rPr>
       </w:pPr>
-      <w:r>
-        <w:rPr>
-          <w:sz w:val="24"/>
-          <w:szCs w:val="24"/>
-        </w:rPr>
-        <w:t xml:space="preserve">Sich wiederholende Bauschrittkombinationen können optional in einer </w:t>
-      </w:r>
-      <w:proofErr w:type="spellStart"/>
-      <w:r>
-        <w:rPr>
-          <w:sz w:val="24"/>
-          <w:szCs w:val="24"/>
-        </w:rPr>
-        <w:t>Director</w:t>
-      </w:r>
-      <w:proofErr w:type="spellEnd"/>
-      <w:r>
-        <w:rPr>
-          <w:sz w:val="24"/>
-          <w:szCs w:val="24"/>
-        </w:rPr>
-        <w:t xml:space="preserve"> Klasse gespeichert werden</w:t>
-      </w:r>
-      <w:r>
-        <w:rPr>
-          <w:sz w:val="24"/>
-          <w:szCs w:val="24"/>
-        </w:rPr>
-        <w:t>.</w:t>
-      </w:r>
-    </w:p>
-    <w:p>
-      <w:pPr>
-        <w:pStyle w:val="ListParagraph"/>
-        <w:numPr>
-          <w:ilvl w:val="0"/>
-          <w:numId w:val="2"/>
-        </w:numPr>
-        <w:rPr>
-          <w:sz w:val="24"/>
-          <w:szCs w:val="24"/>
-        </w:rPr>
-      </w:pPr>
-      <w:r>
-        <w:rPr>
-          <w:sz w:val="24"/>
-          <w:szCs w:val="24"/>
-        </w:rPr>
-        <w:t>Für einfachere Konfiguration von Objekten evtl. besserer Factory zu benutzen</w:t>
-      </w:r>
     </w:p>
     <w:p>
       <w:pPr>
@@ -2811,26 +3086,22 @@
     </w:p>
     <w:p>
       <w:pPr>
-        <w:jc w:val="both"/>
+        <w:rPr>
+          <w:b/>
+          <w:bCs/>
+          <w:sz w:val="24"/>
+          <w:szCs w:val="24"/>
+        </w:rPr>
+      </w:pPr>
+      <w:r>
         <w:rPr>
           <w:noProof/>
         </w:rPr>
-      </w:pPr>
-      <w:r>
-        <w:rPr>
-          <w:noProof/>
-        </w:rPr>
-        <w:t xml:space="preserve"> </w:t>
-      </w:r>
-      <w:r>
-        <w:rPr>
-          <w:noProof/>
-        </w:rPr>
         <w:drawing>
-          <wp:inline distT="0" distB="0" distL="0" distR="0" wp14:anchorId="149FBCF5" wp14:editId="53943DBE">
-            <wp:extent cx="2721935" cy="2189621"/>
+          <wp:inline distT="0" distB="0" distL="0" distR="0" wp14:anchorId="0527FF85" wp14:editId="06C01752">
+            <wp:extent cx="5760720" cy="2626995"/>
             <wp:effectExtent l="0" t="0" r="0" b="0"/>
-            <wp:docPr id="47" name="Picture 47"/>
+            <wp:docPr id="53" name="Picture 53"/>
             <wp:cNvGraphicFramePr>
               <a:graphicFrameLocks xmlns:a="http://schemas.openxmlformats.org/drawingml/2006/main" noChangeAspect="1"/>
             </wp:cNvGraphicFramePr>
@@ -2850,7 +3121,7 @@
                   <pic:spPr>
                     <a:xfrm>
                       <a:off x="0" y="0"/>
-                      <a:ext cx="2730146" cy="2196226"/>
+                      <a:ext cx="5760720" cy="2626995"/>
                     </a:xfrm>
                     <a:prstGeom prst="rect">
                       <a:avLst/>
@@ -2872,45 +3143,67 @@
           <w:szCs w:val="24"/>
         </w:rPr>
       </w:pPr>
-      <w:r>
-        <w:rPr>
-          <w:b/>
-          <w:bCs/>
-          <w:sz w:val="24"/>
-          <w:szCs w:val="24"/>
-        </w:rPr>
-        <w:t>Code Beispiel:</w:t>
-      </w:r>
-    </w:p>
-    <w:p>
-      <w:pPr>
-        <w:rPr>
-          <w:b/>
-          <w:bCs/>
-          <w:sz w:val="24"/>
-          <w:szCs w:val="24"/>
-        </w:rPr>
-      </w:pPr>
-      <w:r>
-        <w:rPr>
-          <w:noProof/>
+    </w:p>
+    <w:p>
+      <w:pPr>
+        <w:rPr>
+          <w:b/>
+          <w:bCs/>
+          <w:sz w:val="24"/>
+          <w:szCs w:val="24"/>
+        </w:rPr>
+      </w:pPr>
+      <w:r>
+        <w:rPr>
+          <w:b/>
+          <w:bCs/>
+          <w:sz w:val="24"/>
+          <w:szCs w:val="24"/>
+        </w:rPr>
+        <w:t>Code Beispiel</w:t>
+      </w:r>
+      <w:r>
+        <w:rPr>
+          <w:b/>
+          <w:bCs/>
+          <w:sz w:val="24"/>
+          <w:szCs w:val="24"/>
+        </w:rPr>
+        <w:t>:</w:t>
+      </w:r>
+    </w:p>
+    <w:p>
+      <w:pPr>
+        <w:rPr>
+          <w:b/>
+          <w:bCs/>
+          <w:sz w:val="24"/>
+          <w:szCs w:val="24"/>
+        </w:rPr>
+      </w:pPr>
+      <w:r>
+        <w:rPr>
+          <w:b/>
+          <w:bCs/>
+          <w:sz w:val="24"/>
+          <w:szCs w:val="24"/>
         </w:rPr>
         <w:drawing>
-          <wp:anchor distT="0" distB="0" distL="114300" distR="114300" simplePos="0" relativeHeight="251715072" behindDoc="1" locked="0" layoutInCell="1" allowOverlap="1" wp14:anchorId="6AE1DF0C" wp14:editId="1A565091">
+          <wp:anchor distT="0" distB="0" distL="114300" distR="114300" simplePos="0" relativeHeight="251667968" behindDoc="1" locked="0" layoutInCell="1" allowOverlap="1" wp14:anchorId="0E0129C2" wp14:editId="3EE3234A">
             <wp:simplePos x="0" y="0"/>
             <wp:positionH relativeFrom="column">
-              <wp:posOffset>1779491</wp:posOffset>
+              <wp:posOffset>3973</wp:posOffset>
             </wp:positionH>
             <wp:positionV relativeFrom="paragraph">
-              <wp:posOffset>2428698</wp:posOffset>
+              <wp:posOffset>101542</wp:posOffset>
             </wp:positionV>
-            <wp:extent cx="2029581" cy="1610891"/>
+            <wp:extent cx="2666394" cy="1945758"/>
             <wp:effectExtent l="0" t="0" r="0" b="0"/>
             <wp:wrapNone/>
-            <wp:docPr id="46" name="Picture 5">
+            <wp:docPr id="51" name="Picture 8">
               <a:extLst xmlns:a="http://schemas.openxmlformats.org/drawingml/2006/main">
                 <a:ext uri="{FF2B5EF4-FFF2-40B4-BE49-F238E27FC236}">
-                  <a16:creationId xmlns:a16="http://schemas.microsoft.com/office/drawing/2014/main" id="{1E1583ED-92D0-BBBB-18B7-9ECE056A79CB}"/>
+                  <a16:creationId xmlns:a16="http://schemas.microsoft.com/office/drawing/2014/main" id="{9CDE5376-F1F0-0ADF-7469-017DB41F610E}"/>
                 </a:ext>
               </a:extLst>
             </wp:docPr>
@@ -2921,10 +3214,10 @@
               <a:graphicData uri="http://schemas.openxmlformats.org/drawingml/2006/picture">
                 <pic:pic xmlns:pic="http://schemas.openxmlformats.org/drawingml/2006/picture">
                   <pic:nvPicPr>
-                    <pic:cNvPr id="6" name="Picture 5">
+                    <pic:cNvPr id="9" name="Picture 8">
                       <a:extLst>
                         <a:ext uri="{FF2B5EF4-FFF2-40B4-BE49-F238E27FC236}">
-                          <a16:creationId xmlns:a16="http://schemas.microsoft.com/office/drawing/2014/main" id="{1E1583ED-92D0-BBBB-18B7-9ECE056A79CB}"/>
+                          <a16:creationId xmlns:a16="http://schemas.microsoft.com/office/drawing/2014/main" id="{9CDE5376-F1F0-0ADF-7469-017DB41F610E}"/>
                         </a:ext>
                       </a:extLst>
                     </pic:cNvPr>
@@ -2947,7 +3240,7 @@
                   <pic:spPr>
                     <a:xfrm>
                       <a:off x="0" y="0"/>
-                      <a:ext cx="2029581" cy="1610891"/>
+                      <a:ext cx="2673376" cy="1950853"/>
                     </a:xfrm>
                     <a:prstGeom prst="rect">
                       <a:avLst/>
@@ -2965,29 +3258,44 @@
           </wp:anchor>
         </w:drawing>
       </w:r>
-      <w:r>
+    </w:p>
+    <w:p>
+      <w:pPr>
+        <w:rPr>
+          <w:b/>
+          <w:bCs/>
+          <w:sz w:val="24"/>
+          <w:szCs w:val="24"/>
+        </w:rPr>
+      </w:pPr>
+    </w:p>
+    <w:p>
+      <w:pPr>
+        <w:jc w:val="both"/>
         <w:rPr>
           <w:noProof/>
         </w:rPr>
+      </w:pPr>
+      <w:r>
+        <w:rPr>
+          <w:b/>
+          <w:bCs/>
+          <w:sz w:val="24"/>
+          <w:szCs w:val="24"/>
+        </w:rPr>
         <w:drawing>
-          <wp:anchor distT="0" distB="0" distL="114300" distR="114300" simplePos="0" relativeHeight="251655680" behindDoc="0" locked="0" layoutInCell="1" allowOverlap="1" wp14:anchorId="05A0A4BE" wp14:editId="1BB987F2">
+          <wp:anchor distT="0" distB="0" distL="114300" distR="114300" simplePos="0" relativeHeight="251692544" behindDoc="1" locked="0" layoutInCell="1" allowOverlap="1" wp14:anchorId="64183175" wp14:editId="1EB56558">
             <wp:simplePos x="0" y="0"/>
             <wp:positionH relativeFrom="column">
-              <wp:posOffset>3139440</wp:posOffset>
+              <wp:posOffset>2927350</wp:posOffset>
             </wp:positionH>
             <wp:positionV relativeFrom="paragraph">
-              <wp:posOffset>17780</wp:posOffset>
+              <wp:posOffset>272415</wp:posOffset>
             </wp:positionV>
-            <wp:extent cx="2480310" cy="2296160"/>
+            <wp:extent cx="3018790" cy="1637030"/>
             <wp:effectExtent l="0" t="0" r="0" b="0"/>
             <wp:wrapNone/>
-            <wp:docPr id="44" name="Picture 4">
-              <a:extLst xmlns:a="http://schemas.openxmlformats.org/drawingml/2006/main">
-                <a:ext uri="{FF2B5EF4-FFF2-40B4-BE49-F238E27FC236}">
-                  <a16:creationId xmlns:a16="http://schemas.microsoft.com/office/drawing/2014/main" id="{1AE0A267-3204-5370-8996-ABE0B73062AC}"/>
-                </a:ext>
-              </a:extLst>
-            </wp:docPr>
+            <wp:docPr id="54" name="Picture 54"/>
             <wp:cNvGraphicFramePr>
               <a:graphicFrameLocks xmlns:a="http://schemas.openxmlformats.org/drawingml/2006/main" noChangeAspect="1"/>
             </wp:cNvGraphicFramePr>
@@ -2995,19 +3303,17 @@
               <a:graphicData uri="http://schemas.openxmlformats.org/drawingml/2006/picture">
                 <pic:pic xmlns:pic="http://schemas.openxmlformats.org/drawingml/2006/picture">
                   <pic:nvPicPr>
-                    <pic:cNvPr id="5" name="Picture 4">
+                    <pic:cNvPr id="1" name=""/>
+                    <pic:cNvPicPr/>
+                  </pic:nvPicPr>
+                  <pic:blipFill>
+                    <a:blip r:embed="rId22">
                       <a:extLst>
-                        <a:ext uri="{FF2B5EF4-FFF2-40B4-BE49-F238E27FC236}">
-                          <a16:creationId xmlns:a16="http://schemas.microsoft.com/office/drawing/2014/main" id="{1AE0A267-3204-5370-8996-ABE0B73062AC}"/>
+                        <a:ext uri="{28A0092B-C50C-407E-A947-70E740481C1C}">
+                          <a14:useLocalDpi xmlns:a14="http://schemas.microsoft.com/office/drawing/2010/main" val="0"/>
                         </a:ext>
                       </a:extLst>
-                    </pic:cNvPr>
-                    <pic:cNvPicPr>
-                      <a:picLocks noChangeAspect="1"/>
-                    </pic:cNvPicPr>
-                  </pic:nvPicPr>
-                  <pic:blipFill>
-                    <a:blip r:embed="rId22"/>
+                    </a:blip>
                     <a:stretch>
                       <a:fillRect/>
                     </a:stretch>
@@ -3015,7 +3321,7 @@
                   <pic:spPr>
                     <a:xfrm>
                       <a:off x="0" y="0"/>
-                      <a:ext cx="2480310" cy="2296160"/>
+                      <a:ext cx="3018790" cy="1637030"/>
                     </a:xfrm>
                     <a:prstGeom prst="rect">
                       <a:avLst/>
@@ -3037,22 +3343,59 @@
         <w:rPr>
           <w:noProof/>
         </w:rPr>
+        <w:t xml:space="preserve"> </w:t>
+      </w:r>
+    </w:p>
+    <w:p>
+      <w:pPr>
+        <w:jc w:val="both"/>
+        <w:rPr>
+          <w:b/>
+          <w:bCs/>
+          <w:sz w:val="24"/>
+          <w:szCs w:val="24"/>
+        </w:rPr>
+      </w:pPr>
+    </w:p>
+    <w:p>
+      <w:pPr>
+        <w:rPr>
+          <w:b/>
+          <w:bCs/>
+          <w:sz w:val="24"/>
+          <w:szCs w:val="24"/>
+        </w:rPr>
+      </w:pPr>
+      <w:r>
+        <w:rPr>
+          <w:b/>
+          <w:bCs/>
+          <w:sz w:val="24"/>
+          <w:szCs w:val="24"/>
+        </w:rPr>
+        <w:t>Code Beispiel:</w:t>
+      </w:r>
+    </w:p>
+    <w:p/>
+    <w:p/>
+    <w:p>
+      <w:r>
         <w:drawing>
-          <wp:anchor distT="0" distB="0" distL="114300" distR="114300" simplePos="0" relativeHeight="251692544" behindDoc="0" locked="0" layoutInCell="1" allowOverlap="1" wp14:anchorId="754206A3" wp14:editId="186398B1">
+          <wp:anchor distT="0" distB="0" distL="114300" distR="114300" simplePos="0" relativeHeight="251686400" behindDoc="1" locked="0" layoutInCell="1" allowOverlap="1" wp14:anchorId="6C8A48A1" wp14:editId="6EBBE6DC">
             <wp:simplePos x="0" y="0"/>
             <wp:positionH relativeFrom="column">
-              <wp:posOffset>35722</wp:posOffset>
+              <wp:posOffset>29534</wp:posOffset>
             </wp:positionH>
             <wp:positionV relativeFrom="paragraph">
-              <wp:posOffset>18621</wp:posOffset>
+              <wp:posOffset>53857</wp:posOffset>
             </wp:positionV>
-            <wp:extent cx="2360428" cy="2296441"/>
+            <wp:extent cx="2642870" cy="1138555"/>
             <wp:effectExtent l="0" t="0" r="0" b="0"/>
             <wp:wrapNone/>
-            <wp:docPr id="45" name="Picture 7">
+            <wp:docPr id="52" name="Picture 9">
               <a:extLst xmlns:a="http://schemas.openxmlformats.org/drawingml/2006/main">
                 <a:ext uri="{FF2B5EF4-FFF2-40B4-BE49-F238E27FC236}">
-                  <a16:creationId xmlns:a16="http://schemas.microsoft.com/office/drawing/2014/main" id="{623611E8-02E5-8E80-2218-2372ED0B78B3}"/>
+                  <a16:creationId xmlns:a16="http://schemas.microsoft.com/office/drawing/2014/main" id="{F9FF84E3-97C9-A461-60A3-77ABE718D35C}"/>
                 </a:ext>
               </a:extLst>
             </wp:docPr>
@@ -3063,10 +3406,10 @@
               <a:graphicData uri="http://schemas.openxmlformats.org/drawingml/2006/picture">
                 <pic:pic xmlns:pic="http://schemas.openxmlformats.org/drawingml/2006/picture">
                   <pic:nvPicPr>
-                    <pic:cNvPr id="8" name="Picture 7">
+                    <pic:cNvPr id="10" name="Picture 9">
                       <a:extLst>
                         <a:ext uri="{FF2B5EF4-FFF2-40B4-BE49-F238E27FC236}">
-                          <a16:creationId xmlns:a16="http://schemas.microsoft.com/office/drawing/2014/main" id="{623611E8-02E5-8E80-2218-2372ED0B78B3}"/>
+                          <a16:creationId xmlns:a16="http://schemas.microsoft.com/office/drawing/2014/main" id="{F9FF84E3-97C9-A461-60A3-77ABE718D35C}"/>
                         </a:ext>
                       </a:extLst>
                     </pic:cNvPr>
@@ -3075,7 +3418,13 @@
                     </pic:cNvPicPr>
                   </pic:nvPicPr>
                   <pic:blipFill>
-                    <a:blip r:embed="rId23"/>
+                    <a:blip r:embed="rId23">
+                      <a:extLst>
+                        <a:ext uri="{28A0092B-C50C-407E-A947-70E740481C1C}">
+                          <a14:useLocalDpi xmlns:a14="http://schemas.microsoft.com/office/drawing/2010/main" val="0"/>
+                        </a:ext>
+                      </a:extLst>
+                    </a:blip>
                     <a:stretch>
                       <a:fillRect/>
                     </a:stretch>
@@ -3083,7 +3432,7 @@
                   <pic:spPr>
                     <a:xfrm>
                       <a:off x="0" y="0"/>
-                      <a:ext cx="2360428" cy="2296441"/>
+                      <a:ext cx="2642870" cy="1138555"/>
                     </a:xfrm>
                     <a:prstGeom prst="rect">
                       <a:avLst/>
@@ -3101,10 +3450,22 @@
           </wp:anchor>
         </w:drawing>
       </w:r>
-      <w:r>
-        <w:rPr>
-          <w:noProof/>
-        </w:rPr>
+    </w:p>
+    <w:p/>
+    <w:p/>
+    <w:p/>
+    <w:p>
+      <w:pPr>
+        <w:rPr>
+          <w:rFonts w:eastAsiaTheme="majorEastAsia" w:cstheme="majorBidi"/>
+          <w:b/>
+          <w:color w:val="2F5496" w:themeColor="accent1" w:themeShade="BF"/>
+          <w:sz w:val="32"/>
+          <w:szCs w:val="32"/>
+          <w:u w:val="single"/>
+        </w:rPr>
+      </w:pPr>
+      <w:r>
         <w:br w:type="page"/>
       </w:r>
     </w:p>
@@ -3112,14 +3473,14 @@
       <w:pPr>
         <w:pStyle w:val="Heading1"/>
       </w:pPr>
-      <w:bookmarkStart w:id="5" w:name="_Toc169284926"/>
+      <w:bookmarkStart w:id="6" w:name="_Toc169545824"/>
       <w:r>
         <w:rPr>
           <w:noProof/>
         </w:rPr>
         <w:lastRenderedPageBreak/>
         <w:drawing>
-          <wp:anchor distT="0" distB="0" distL="114300" distR="114300" simplePos="0" relativeHeight="251603456" behindDoc="1" locked="0" layoutInCell="1" allowOverlap="1" wp14:anchorId="399690C8" wp14:editId="65561858">
+          <wp:anchor distT="0" distB="0" distL="114300" distR="114300" simplePos="0" relativeHeight="251612672" behindDoc="1" locked="0" layoutInCell="1" allowOverlap="1" wp14:anchorId="399690C8" wp14:editId="65561858">
             <wp:simplePos x="0" y="0"/>
             <wp:positionH relativeFrom="column">
               <wp:posOffset>4293522</wp:posOffset>
@@ -3189,17 +3550,17 @@
       <w:r>
         <w:t xml:space="preserve"> Patterns</w:t>
       </w:r>
-      <w:bookmarkEnd w:id="5"/>
+      <w:bookmarkEnd w:id="6"/>
     </w:p>
     <w:p>
       <w:pPr>
         <w:pStyle w:val="Heading2"/>
       </w:pPr>
-      <w:bookmarkStart w:id="6" w:name="_Toc169284927"/>
+      <w:bookmarkStart w:id="7" w:name="_Toc169545825"/>
       <w:r>
         <w:t>Singleton</w:t>
       </w:r>
-      <w:bookmarkEnd w:id="6"/>
+      <w:bookmarkEnd w:id="7"/>
     </w:p>
     <w:p>
       <w:pPr>
@@ -3326,7 +3687,23 @@
           <w:sz w:val="24"/>
           <w:szCs w:val="24"/>
         </w:rPr>
-        <w:t>Wir häufig als Anti-Pattern bezeichnet (Verletzung Single Responsibility Prinzip, schwierige Testbarkeit, Einschränkung bei Parallelität…)</w:t>
+        <w:t xml:space="preserve">Wir häufig als Anti-Pattern bezeichnet (Verletzung </w:t>
+      </w:r>
+      <w:proofErr w:type="gramStart"/>
+      <w:r>
+        <w:rPr>
+          <w:sz w:val="24"/>
+          <w:szCs w:val="24"/>
+        </w:rPr>
+        <w:t>Single Responsibility Prinzip</w:t>
+      </w:r>
+      <w:proofErr w:type="gramEnd"/>
+      <w:r>
+        <w:rPr>
+          <w:sz w:val="24"/>
+          <w:szCs w:val="24"/>
+        </w:rPr>
+        <w:t>, schwierige Testbarkeit, Einschränkung bei Parallelität…)</w:t>
       </w:r>
     </w:p>
     <w:p>
@@ -3494,14 +3871,14 @@
       <w:pPr>
         <w:pStyle w:val="Heading2"/>
       </w:pPr>
-      <w:bookmarkStart w:id="7" w:name="_Toc169284928"/>
+      <w:bookmarkStart w:id="8" w:name="_Toc169545826"/>
       <w:r>
         <w:rPr>
           <w:noProof/>
         </w:rPr>
         <w:lastRenderedPageBreak/>
         <w:drawing>
-          <wp:anchor distT="0" distB="0" distL="114300" distR="114300" simplePos="0" relativeHeight="251654144" behindDoc="1" locked="0" layoutInCell="1" allowOverlap="1" wp14:anchorId="70D2300A" wp14:editId="2B6CC720">
+          <wp:anchor distT="0" distB="0" distL="114300" distR="114300" simplePos="0" relativeHeight="251619840" behindDoc="1" locked="0" layoutInCell="1" allowOverlap="1" wp14:anchorId="70D2300A" wp14:editId="2B6CC720">
             <wp:simplePos x="0" y="0"/>
             <wp:positionH relativeFrom="column">
               <wp:posOffset>4594621</wp:posOffset>
@@ -3553,7 +3930,7 @@
       <w:r>
         <w:t>Factory Method</w:t>
       </w:r>
-      <w:bookmarkEnd w:id="7"/>
+      <w:bookmarkEnd w:id="8"/>
     </w:p>
     <w:p>
       <w:pPr>
@@ -3799,14 +4176,14 @@
       <w:pPr>
         <w:pStyle w:val="Heading2"/>
       </w:pPr>
-      <w:bookmarkStart w:id="8" w:name="_Toc169284929"/>
+      <w:bookmarkStart w:id="9" w:name="_Toc169545827"/>
       <w:r>
         <w:rPr>
           <w:noProof/>
         </w:rPr>
         <w:lastRenderedPageBreak/>
         <w:drawing>
-          <wp:anchor distT="0" distB="0" distL="114300" distR="114300" simplePos="0" relativeHeight="251655168" behindDoc="1" locked="0" layoutInCell="1" allowOverlap="1" wp14:anchorId="23524D3C" wp14:editId="01F03159">
+          <wp:anchor distT="0" distB="0" distL="114300" distR="114300" simplePos="0" relativeHeight="251621888" behindDoc="1" locked="0" layoutInCell="1" allowOverlap="1" wp14:anchorId="23524D3C" wp14:editId="01F03159">
             <wp:simplePos x="0" y="0"/>
             <wp:positionH relativeFrom="column">
               <wp:posOffset>4491523</wp:posOffset>
@@ -3858,7 +4235,7 @@
       <w:r>
         <w:t>Abstract Factory</w:t>
       </w:r>
-      <w:bookmarkEnd w:id="8"/>
+      <w:bookmarkEnd w:id="9"/>
     </w:p>
     <w:p>
       <w:pPr>
@@ -3915,7 +4292,15 @@
         <w:pStyle w:val="NoSpacing"/>
       </w:pPr>
       <w:r>
-        <w:t>- Der Client sieht nur was im Fabrik Interface definiert ist</w:t>
+        <w:t xml:space="preserve">- Der Client sieht </w:t>
+      </w:r>
+      <w:proofErr w:type="gramStart"/>
+      <w:r>
+        <w:t>nur</w:t>
+      </w:r>
+      <w:proofErr w:type="gramEnd"/>
+      <w:r>
+        <w:t xml:space="preserve"> was im Fabrik Interface definiert ist</w:t>
       </w:r>
     </w:p>
     <w:p>
@@ -4125,13 +4510,14 @@
       <w:pPr>
         <w:pStyle w:val="Heading2"/>
       </w:pPr>
+      <w:bookmarkStart w:id="10" w:name="_Toc169545828"/>
       <w:r>
         <w:rPr>
           <w:noProof/>
         </w:rPr>
         <w:lastRenderedPageBreak/>
         <w:drawing>
-          <wp:anchor distT="0" distB="0" distL="114300" distR="114300" simplePos="0" relativeHeight="251659776" behindDoc="1" locked="0" layoutInCell="1" allowOverlap="1" wp14:anchorId="02FEB65B" wp14:editId="3856B4C2">
+          <wp:anchor distT="0" distB="0" distL="114300" distR="114300" simplePos="0" relativeHeight="251634176" behindDoc="1" locked="0" layoutInCell="1" allowOverlap="1" wp14:anchorId="02FEB65B" wp14:editId="3856B4C2">
             <wp:simplePos x="0" y="0"/>
             <wp:positionH relativeFrom="column">
               <wp:posOffset>4654844</wp:posOffset>
@@ -4196,6 +4582,7 @@
       <w:r>
         <w:t>Prototype</w:t>
       </w:r>
+      <w:bookmarkEnd w:id="10"/>
     </w:p>
     <w:p>
       <w:pPr>
@@ -4468,36 +4855,589 @@
     </w:p>
     <w:p>
       <w:pPr>
-        <w:rPr>
-          <w:lang w:val="en-US"/>
-        </w:rPr>
-      </w:pPr>
-      <w:r>
-        <w:rPr>
-          <w:lang w:val="en-US"/>
+        <w:pStyle w:val="Heading2"/>
+      </w:pPr>
+      <w:bookmarkStart w:id="11" w:name="_Toc169545829"/>
+      <w:r>
+        <w:rPr>
+          <w:noProof/>
         </w:rPr>
         <w:lastRenderedPageBreak/>
+        <w:drawing>
+          <wp:anchor distT="0" distB="0" distL="114300" distR="114300" simplePos="0" relativeHeight="251645440" behindDoc="1" locked="0" layoutInCell="1" allowOverlap="1" wp14:anchorId="640EEEF9" wp14:editId="2BF2C071">
+            <wp:simplePos x="0" y="0"/>
+            <wp:positionH relativeFrom="column">
+              <wp:posOffset>5142570</wp:posOffset>
+            </wp:positionH>
+            <wp:positionV relativeFrom="paragraph">
+              <wp:posOffset>-697510</wp:posOffset>
+            </wp:positionV>
+            <wp:extent cx="1122743" cy="1270222"/>
+            <wp:effectExtent l="0" t="0" r="0" b="0"/>
+            <wp:wrapNone/>
+            <wp:docPr id="39" name="Picture 39"/>
+            <wp:cNvGraphicFramePr>
+              <a:graphicFrameLocks xmlns:a="http://schemas.openxmlformats.org/drawingml/2006/main" noChangeAspect="1"/>
+            </wp:cNvGraphicFramePr>
+            <a:graphic xmlns:a="http://schemas.openxmlformats.org/drawingml/2006/main">
+              <a:graphicData uri="http://schemas.openxmlformats.org/drawingml/2006/picture">
+                <pic:pic xmlns:pic="http://schemas.openxmlformats.org/drawingml/2006/picture">
+                  <pic:nvPicPr>
+                    <pic:cNvPr id="1" name=""/>
+                    <pic:cNvPicPr/>
+                  </pic:nvPicPr>
+                  <pic:blipFill>
+                    <a:blip r:embed="rId37">
+                      <a:extLst>
+                        <a:ext uri="{28A0092B-C50C-407E-A947-70E740481C1C}">
+                          <a14:useLocalDpi xmlns:a14="http://schemas.microsoft.com/office/drawing/2010/main" val="0"/>
+                        </a:ext>
+                      </a:extLst>
+                    </a:blip>
+                    <a:stretch>
+                      <a:fillRect/>
+                    </a:stretch>
+                  </pic:blipFill>
+                  <pic:spPr>
+                    <a:xfrm>
+                      <a:off x="0" y="0"/>
+                      <a:ext cx="1122743" cy="1270222"/>
+                    </a:xfrm>
+                    <a:prstGeom prst="rect">
+                      <a:avLst/>
+                    </a:prstGeom>
+                  </pic:spPr>
+                </pic:pic>
+              </a:graphicData>
+            </a:graphic>
+            <wp14:sizeRelH relativeFrom="margin">
+              <wp14:pctWidth>0</wp14:pctWidth>
+            </wp14:sizeRelH>
+            <wp14:sizeRelV relativeFrom="margin">
+              <wp14:pctHeight>0</wp14:pctHeight>
+            </wp14:sizeRelV>
+          </wp:anchor>
+        </w:drawing>
+      </w:r>
+      <w:proofErr w:type="spellStart"/>
+      <w:r>
+        <w:t>Builder</w:t>
+      </w:r>
+      <w:bookmarkEnd w:id="11"/>
+      <w:proofErr w:type="spellEnd"/>
+    </w:p>
+    <w:p>
+      <w:pPr>
+        <w:rPr>
+          <w:b/>
+          <w:bCs/>
+          <w:sz w:val="24"/>
+          <w:szCs w:val="24"/>
+        </w:rPr>
+      </w:pPr>
+      <w:r>
+        <w:rPr>
+          <w:b/>
+          <w:bCs/>
+          <w:sz w:val="24"/>
+          <w:szCs w:val="24"/>
+        </w:rPr>
+        <w:t>Beschreibung</w:t>
+      </w:r>
+      <w:r>
+        <w:rPr>
+          <w:b/>
+          <w:bCs/>
+          <w:sz w:val="24"/>
+          <w:szCs w:val="24"/>
+        </w:rPr>
+        <w:t>:</w:t>
+      </w:r>
+      <w:r>
+        <w:rPr>
+          <w:noProof/>
+        </w:rPr>
+        <w:t xml:space="preserve"> </w:t>
+      </w:r>
+    </w:p>
+    <w:p>
+      <w:pPr>
+        <w:pStyle w:val="ListParagraph"/>
+        <w:numPr>
+          <w:ilvl w:val="0"/>
+          <w:numId w:val="2"/>
+        </w:numPr>
+        <w:rPr>
+          <w:sz w:val="24"/>
+          <w:szCs w:val="24"/>
+        </w:rPr>
+      </w:pPr>
+      <w:r>
+        <w:rPr>
+          <w:sz w:val="24"/>
+          <w:szCs w:val="24"/>
+        </w:rPr>
+        <w:t xml:space="preserve">Spezielle Klasse, die eine flexible, schrittweise Konstruktion einer </w:t>
+      </w:r>
+      <w:r>
+        <w:rPr>
+          <w:sz w:val="24"/>
+          <w:szCs w:val="24"/>
+        </w:rPr>
+        <w:t>anderen komplexen Klasse ermöglicht</w:t>
+      </w:r>
+    </w:p>
+    <w:p>
+      <w:pPr>
+        <w:pStyle w:val="ListParagraph"/>
+        <w:numPr>
+          <w:ilvl w:val="0"/>
+          <w:numId w:val="2"/>
+        </w:numPr>
+        <w:rPr>
+          <w:sz w:val="24"/>
+          <w:szCs w:val="24"/>
+        </w:rPr>
+      </w:pPr>
+      <w:r>
+        <w:rPr>
+          <w:sz w:val="24"/>
+          <w:szCs w:val="24"/>
+        </w:rPr>
+        <w:t>Konstruktor mit vielen Parametern wird überflüssig</w:t>
+      </w:r>
+    </w:p>
+    <w:p>
+      <w:pPr>
+        <w:pStyle w:val="ListParagraph"/>
+        <w:numPr>
+          <w:ilvl w:val="0"/>
+          <w:numId w:val="2"/>
+        </w:numPr>
+        <w:rPr>
+          <w:sz w:val="24"/>
+          <w:szCs w:val="24"/>
+        </w:rPr>
+      </w:pPr>
+      <w:r>
+        <w:rPr>
+          <w:sz w:val="24"/>
+          <w:szCs w:val="24"/>
+        </w:rPr>
+        <w:t xml:space="preserve">Nicht alle </w:t>
+      </w:r>
+      <w:proofErr w:type="gramStart"/>
+      <w:r>
+        <w:rPr>
+          <w:sz w:val="24"/>
+          <w:szCs w:val="24"/>
+        </w:rPr>
+        <w:t>verfügbare Parametern</w:t>
+      </w:r>
+      <w:proofErr w:type="gramEnd"/>
+      <w:r>
+        <w:rPr>
+          <w:sz w:val="24"/>
+          <w:szCs w:val="24"/>
+        </w:rPr>
+        <w:t xml:space="preserve"> müssen zwingend für die Konstruktion verwendet werden, nur diejenigen, die gebraucht werden</w:t>
+      </w:r>
+    </w:p>
+    <w:p>
+      <w:pPr>
+        <w:pStyle w:val="ListParagraph"/>
+        <w:numPr>
+          <w:ilvl w:val="0"/>
+          <w:numId w:val="2"/>
+        </w:numPr>
+        <w:rPr>
+          <w:sz w:val="24"/>
+          <w:szCs w:val="24"/>
+        </w:rPr>
+      </w:pPr>
+      <w:r>
+        <w:rPr>
+          <w:sz w:val="24"/>
+          <w:szCs w:val="24"/>
+        </w:rPr>
+        <w:t xml:space="preserve">Sich wiederholende Bauschrittkombinationen können optional in einer </w:t>
+      </w:r>
+      <w:proofErr w:type="spellStart"/>
+      <w:r>
+        <w:rPr>
+          <w:sz w:val="24"/>
+          <w:szCs w:val="24"/>
+        </w:rPr>
+        <w:t>Director</w:t>
+      </w:r>
+      <w:proofErr w:type="spellEnd"/>
+      <w:r>
+        <w:rPr>
+          <w:sz w:val="24"/>
+          <w:szCs w:val="24"/>
+        </w:rPr>
+        <w:t xml:space="preserve"> Klasse gespeichert werden.</w:t>
+      </w:r>
+    </w:p>
+    <w:p>
+      <w:pPr>
+        <w:pStyle w:val="ListParagraph"/>
+        <w:numPr>
+          <w:ilvl w:val="0"/>
+          <w:numId w:val="2"/>
+        </w:numPr>
+        <w:rPr>
+          <w:sz w:val="24"/>
+          <w:szCs w:val="24"/>
+        </w:rPr>
+      </w:pPr>
+      <w:r>
+        <w:rPr>
+          <w:sz w:val="24"/>
+          <w:szCs w:val="24"/>
+        </w:rPr>
+        <w:t>Für einfachere Konfiguration von Objekten evtl. besserer Factory zu benutzen</w:t>
+      </w:r>
+    </w:p>
+    <w:p>
+      <w:pPr>
+        <w:rPr>
+          <w:b/>
+          <w:bCs/>
+          <w:sz w:val="24"/>
+          <w:szCs w:val="24"/>
+        </w:rPr>
+      </w:pPr>
+      <w:r>
+        <w:rPr>
+          <w:b/>
+          <w:bCs/>
+          <w:sz w:val="24"/>
+          <w:szCs w:val="24"/>
+        </w:rPr>
+        <w:t>Diagramm</w:t>
+      </w:r>
+      <w:r>
+        <w:rPr>
+          <w:b/>
+          <w:bCs/>
+          <w:sz w:val="24"/>
+          <w:szCs w:val="24"/>
+        </w:rPr>
+        <w:t>:</w:t>
+      </w:r>
+    </w:p>
+    <w:p>
+      <w:pPr>
+        <w:jc w:val="both"/>
+        <w:rPr>
+          <w:noProof/>
+        </w:rPr>
+      </w:pPr>
+      <w:r>
+        <w:rPr>
+          <w:noProof/>
+        </w:rPr>
+        <w:t xml:space="preserve"> </w:t>
+      </w:r>
+      <w:r>
+        <w:rPr>
+          <w:noProof/>
+        </w:rPr>
+        <w:drawing>
+          <wp:inline distT="0" distB="0" distL="0" distR="0" wp14:anchorId="1ACD7DCE" wp14:editId="585FF7A4">
+            <wp:extent cx="2721935" cy="2189621"/>
+            <wp:effectExtent l="0" t="0" r="0" b="0"/>
+            <wp:docPr id="47" name="Picture 47"/>
+            <wp:cNvGraphicFramePr>
+              <a:graphicFrameLocks xmlns:a="http://schemas.openxmlformats.org/drawingml/2006/main" noChangeAspect="1"/>
+            </wp:cNvGraphicFramePr>
+            <a:graphic xmlns:a="http://schemas.openxmlformats.org/drawingml/2006/main">
+              <a:graphicData uri="http://schemas.openxmlformats.org/drawingml/2006/picture">
+                <pic:pic xmlns:pic="http://schemas.openxmlformats.org/drawingml/2006/picture">
+                  <pic:nvPicPr>
+                    <pic:cNvPr id="1" name=""/>
+                    <pic:cNvPicPr/>
+                  </pic:nvPicPr>
+                  <pic:blipFill>
+                    <a:blip r:embed="rId38"/>
+                    <a:stretch>
+                      <a:fillRect/>
+                    </a:stretch>
+                  </pic:blipFill>
+                  <pic:spPr>
+                    <a:xfrm>
+                      <a:off x="0" y="0"/>
+                      <a:ext cx="2730146" cy="2196226"/>
+                    </a:xfrm>
+                    <a:prstGeom prst="rect">
+                      <a:avLst/>
+                    </a:prstGeom>
+                  </pic:spPr>
+                </pic:pic>
+              </a:graphicData>
+            </a:graphic>
+          </wp:inline>
+        </w:drawing>
+      </w:r>
+    </w:p>
+    <w:p>
+      <w:pPr>
+        <w:rPr>
+          <w:b/>
+          <w:bCs/>
+          <w:sz w:val="24"/>
+          <w:szCs w:val="24"/>
+        </w:rPr>
+      </w:pPr>
+      <w:r>
+        <w:rPr>
+          <w:b/>
+          <w:bCs/>
+          <w:sz w:val="24"/>
+          <w:szCs w:val="24"/>
+        </w:rPr>
+        <w:t>Code Beispiel:</w:t>
+      </w:r>
+    </w:p>
+    <w:p>
+      <w:pPr>
+        <w:rPr>
+          <w:b/>
+          <w:bCs/>
+          <w:sz w:val="24"/>
+          <w:szCs w:val="24"/>
+        </w:rPr>
+      </w:pPr>
+      <w:r>
+        <w:rPr>
+          <w:noProof/>
+        </w:rPr>
+        <w:drawing>
+          <wp:anchor distT="0" distB="0" distL="114300" distR="114300" simplePos="0" relativeHeight="251651584" behindDoc="1" locked="0" layoutInCell="1" allowOverlap="1" wp14:anchorId="74AC2412" wp14:editId="0AF0AA0C">
+            <wp:simplePos x="0" y="0"/>
+            <wp:positionH relativeFrom="column">
+              <wp:posOffset>1779491</wp:posOffset>
+            </wp:positionH>
+            <wp:positionV relativeFrom="paragraph">
+              <wp:posOffset>2428698</wp:posOffset>
+            </wp:positionV>
+            <wp:extent cx="2029581" cy="1610891"/>
+            <wp:effectExtent l="0" t="0" r="0" b="0"/>
+            <wp:wrapNone/>
+            <wp:docPr id="46" name="Picture 5">
+              <a:extLst xmlns:a="http://schemas.openxmlformats.org/drawingml/2006/main">
+                <a:ext uri="{FF2B5EF4-FFF2-40B4-BE49-F238E27FC236}">
+                  <a16:creationId xmlns:a16="http://schemas.microsoft.com/office/drawing/2014/main" id="{1E1583ED-92D0-BBBB-18B7-9ECE056A79CB}"/>
+                </a:ext>
+              </a:extLst>
+            </wp:docPr>
+            <wp:cNvGraphicFramePr>
+              <a:graphicFrameLocks xmlns:a="http://schemas.openxmlformats.org/drawingml/2006/main" noChangeAspect="1"/>
+            </wp:cNvGraphicFramePr>
+            <a:graphic xmlns:a="http://schemas.openxmlformats.org/drawingml/2006/main">
+              <a:graphicData uri="http://schemas.openxmlformats.org/drawingml/2006/picture">
+                <pic:pic xmlns:pic="http://schemas.openxmlformats.org/drawingml/2006/picture">
+                  <pic:nvPicPr>
+                    <pic:cNvPr id="6" name="Picture 5">
+                      <a:extLst>
+                        <a:ext uri="{FF2B5EF4-FFF2-40B4-BE49-F238E27FC236}">
+                          <a16:creationId xmlns:a16="http://schemas.microsoft.com/office/drawing/2014/main" id="{1E1583ED-92D0-BBBB-18B7-9ECE056A79CB}"/>
+                        </a:ext>
+                      </a:extLst>
+                    </pic:cNvPr>
+                    <pic:cNvPicPr>
+                      <a:picLocks noChangeAspect="1"/>
+                    </pic:cNvPicPr>
+                  </pic:nvPicPr>
+                  <pic:blipFill>
+                    <a:blip r:embed="rId39">
+                      <a:extLst>
+                        <a:ext uri="{28A0092B-C50C-407E-A947-70E740481C1C}">
+                          <a14:useLocalDpi xmlns:a14="http://schemas.microsoft.com/office/drawing/2010/main" val="0"/>
+                        </a:ext>
+                      </a:extLst>
+                    </a:blip>
+                    <a:stretch>
+                      <a:fillRect/>
+                    </a:stretch>
+                  </pic:blipFill>
+                  <pic:spPr>
+                    <a:xfrm>
+                      <a:off x="0" y="0"/>
+                      <a:ext cx="2029581" cy="1610891"/>
+                    </a:xfrm>
+                    <a:prstGeom prst="rect">
+                      <a:avLst/>
+                    </a:prstGeom>
+                  </pic:spPr>
+                </pic:pic>
+              </a:graphicData>
+            </a:graphic>
+            <wp14:sizeRelH relativeFrom="margin">
+              <wp14:pctWidth>0</wp14:pctWidth>
+            </wp14:sizeRelH>
+            <wp14:sizeRelV relativeFrom="margin">
+              <wp14:pctHeight>0</wp14:pctHeight>
+            </wp14:sizeRelV>
+          </wp:anchor>
+        </w:drawing>
+      </w:r>
+      <w:r>
+        <w:rPr>
+          <w:noProof/>
+        </w:rPr>
+        <w:drawing>
+          <wp:anchor distT="0" distB="0" distL="114300" distR="114300" simplePos="0" relativeHeight="251647488" behindDoc="0" locked="0" layoutInCell="1" allowOverlap="1" wp14:anchorId="4DB84A3A" wp14:editId="320471EE">
+            <wp:simplePos x="0" y="0"/>
+            <wp:positionH relativeFrom="column">
+              <wp:posOffset>3139440</wp:posOffset>
+            </wp:positionH>
+            <wp:positionV relativeFrom="paragraph">
+              <wp:posOffset>17780</wp:posOffset>
+            </wp:positionV>
+            <wp:extent cx="2480310" cy="2296160"/>
+            <wp:effectExtent l="0" t="0" r="0" b="0"/>
+            <wp:wrapNone/>
+            <wp:docPr id="44" name="Picture 4">
+              <a:extLst xmlns:a="http://schemas.openxmlformats.org/drawingml/2006/main">
+                <a:ext uri="{FF2B5EF4-FFF2-40B4-BE49-F238E27FC236}">
+                  <a16:creationId xmlns:a16="http://schemas.microsoft.com/office/drawing/2014/main" id="{1AE0A267-3204-5370-8996-ABE0B73062AC}"/>
+                </a:ext>
+              </a:extLst>
+            </wp:docPr>
+            <wp:cNvGraphicFramePr>
+              <a:graphicFrameLocks xmlns:a="http://schemas.openxmlformats.org/drawingml/2006/main" noChangeAspect="1"/>
+            </wp:cNvGraphicFramePr>
+            <a:graphic xmlns:a="http://schemas.openxmlformats.org/drawingml/2006/main">
+              <a:graphicData uri="http://schemas.openxmlformats.org/drawingml/2006/picture">
+                <pic:pic xmlns:pic="http://schemas.openxmlformats.org/drawingml/2006/picture">
+                  <pic:nvPicPr>
+                    <pic:cNvPr id="5" name="Picture 4">
+                      <a:extLst>
+                        <a:ext uri="{FF2B5EF4-FFF2-40B4-BE49-F238E27FC236}">
+                          <a16:creationId xmlns:a16="http://schemas.microsoft.com/office/drawing/2014/main" id="{1AE0A267-3204-5370-8996-ABE0B73062AC}"/>
+                        </a:ext>
+                      </a:extLst>
+                    </pic:cNvPr>
+                    <pic:cNvPicPr>
+                      <a:picLocks noChangeAspect="1"/>
+                    </pic:cNvPicPr>
+                  </pic:nvPicPr>
+                  <pic:blipFill>
+                    <a:blip r:embed="rId40"/>
+                    <a:stretch>
+                      <a:fillRect/>
+                    </a:stretch>
+                  </pic:blipFill>
+                  <pic:spPr>
+                    <a:xfrm>
+                      <a:off x="0" y="0"/>
+                      <a:ext cx="2480310" cy="2296160"/>
+                    </a:xfrm>
+                    <a:prstGeom prst="rect">
+                      <a:avLst/>
+                    </a:prstGeom>
+                  </pic:spPr>
+                </pic:pic>
+              </a:graphicData>
+            </a:graphic>
+            <wp14:sizeRelH relativeFrom="margin">
+              <wp14:pctWidth>0</wp14:pctWidth>
+            </wp14:sizeRelH>
+            <wp14:sizeRelV relativeFrom="margin">
+              <wp14:pctHeight>0</wp14:pctHeight>
+            </wp14:sizeRelV>
+          </wp:anchor>
+        </w:drawing>
+      </w:r>
+      <w:r>
+        <w:rPr>
+          <w:noProof/>
+        </w:rPr>
+        <w:drawing>
+          <wp:anchor distT="0" distB="0" distL="114300" distR="114300" simplePos="0" relativeHeight="251649536" behindDoc="0" locked="0" layoutInCell="1" allowOverlap="1" wp14:anchorId="6F938FA6" wp14:editId="0AFACB7E">
+            <wp:simplePos x="0" y="0"/>
+            <wp:positionH relativeFrom="column">
+              <wp:posOffset>35722</wp:posOffset>
+            </wp:positionH>
+            <wp:positionV relativeFrom="paragraph">
+              <wp:posOffset>18621</wp:posOffset>
+            </wp:positionV>
+            <wp:extent cx="2360428" cy="2296441"/>
+            <wp:effectExtent l="0" t="0" r="0" b="0"/>
+            <wp:wrapNone/>
+            <wp:docPr id="45" name="Picture 7">
+              <a:extLst xmlns:a="http://schemas.openxmlformats.org/drawingml/2006/main">
+                <a:ext uri="{FF2B5EF4-FFF2-40B4-BE49-F238E27FC236}">
+                  <a16:creationId xmlns:a16="http://schemas.microsoft.com/office/drawing/2014/main" id="{623611E8-02E5-8E80-2218-2372ED0B78B3}"/>
+                </a:ext>
+              </a:extLst>
+            </wp:docPr>
+            <wp:cNvGraphicFramePr>
+              <a:graphicFrameLocks xmlns:a="http://schemas.openxmlformats.org/drawingml/2006/main" noChangeAspect="1"/>
+            </wp:cNvGraphicFramePr>
+            <a:graphic xmlns:a="http://schemas.openxmlformats.org/drawingml/2006/main">
+              <a:graphicData uri="http://schemas.openxmlformats.org/drawingml/2006/picture">
+                <pic:pic xmlns:pic="http://schemas.openxmlformats.org/drawingml/2006/picture">
+                  <pic:nvPicPr>
+                    <pic:cNvPr id="8" name="Picture 7">
+                      <a:extLst>
+                        <a:ext uri="{FF2B5EF4-FFF2-40B4-BE49-F238E27FC236}">
+                          <a16:creationId xmlns:a16="http://schemas.microsoft.com/office/drawing/2014/main" id="{623611E8-02E5-8E80-2218-2372ED0B78B3}"/>
+                        </a:ext>
+                      </a:extLst>
+                    </pic:cNvPr>
+                    <pic:cNvPicPr>
+                      <a:picLocks noChangeAspect="1"/>
+                    </pic:cNvPicPr>
+                  </pic:nvPicPr>
+                  <pic:blipFill>
+                    <a:blip r:embed="rId41"/>
+                    <a:stretch>
+                      <a:fillRect/>
+                    </a:stretch>
+                  </pic:blipFill>
+                  <pic:spPr>
+                    <a:xfrm>
+                      <a:off x="0" y="0"/>
+                      <a:ext cx="2360428" cy="2296441"/>
+                    </a:xfrm>
+                    <a:prstGeom prst="rect">
+                      <a:avLst/>
+                    </a:prstGeom>
+                  </pic:spPr>
+                </pic:pic>
+              </a:graphicData>
+            </a:graphic>
+            <wp14:sizeRelH relativeFrom="margin">
+              <wp14:pctWidth>0</wp14:pctWidth>
+            </wp14:sizeRelH>
+            <wp14:sizeRelV relativeFrom="margin">
+              <wp14:pctHeight>0</wp14:pctHeight>
+            </wp14:sizeRelV>
+          </wp:anchor>
+        </w:drawing>
+      </w:r>
+      <w:r>
+        <w:rPr>
+          <w:noProof/>
+        </w:rPr>
         <w:br w:type="page"/>
       </w:r>
     </w:p>
     <w:p>
       <w:pPr>
-        <w:rPr>
-          <w:lang w:val="en-US"/>
-        </w:rPr>
-      </w:pPr>
-    </w:p>
-    <w:p>
-      <w:pPr>
         <w:pStyle w:val="Heading1"/>
       </w:pPr>
-      <w:bookmarkStart w:id="9" w:name="_Toc169284930"/>
+      <w:bookmarkStart w:id="12" w:name="_Toc169545830"/>
       <w:r>
         <w:rPr>
           <w:noProof/>
         </w:rPr>
+        <w:lastRenderedPageBreak/>
         <w:drawing>
-          <wp:anchor distT="0" distB="0" distL="114300" distR="114300" simplePos="0" relativeHeight="251657216" behindDoc="1" locked="0" layoutInCell="1" allowOverlap="1" wp14:anchorId="3CC0C890" wp14:editId="3751D0A6">
+          <wp:anchor distT="0" distB="0" distL="114300" distR="114300" simplePos="0" relativeHeight="251628032" behindDoc="1" locked="0" layoutInCell="1" allowOverlap="1" wp14:anchorId="3CC0C890" wp14:editId="3751D0A6">
             <wp:simplePos x="0" y="0"/>
             <wp:positionH relativeFrom="column">
               <wp:posOffset>4782509</wp:posOffset>
@@ -4520,7 +5460,7 @@
                     <pic:cNvPicPr/>
                   </pic:nvPicPr>
                   <pic:blipFill>
-                    <a:blip r:embed="rId37">
+                    <a:blip r:embed="rId42">
                       <a:extLst>
                         <a:ext uri="{28A0092B-C50C-407E-A947-70E740481C1C}">
                           <a14:useLocalDpi xmlns:a14="http://schemas.microsoft.com/office/drawing/2010/main" val="0"/>
@@ -4555,20 +5495,20 @@
       <w:r>
         <w:t>Behavioral Patterns</w:t>
       </w:r>
-      <w:bookmarkEnd w:id="9"/>
+      <w:bookmarkEnd w:id="12"/>
     </w:p>
     <w:p>
       <w:pPr>
         <w:pStyle w:val="Heading2"/>
       </w:pPr>
-      <w:bookmarkStart w:id="10" w:name="_Toc169284931"/>
+      <w:bookmarkStart w:id="13" w:name="_Toc169545831"/>
       <w:r>
         <w:t>Observer</w:t>
       </w:r>
       <w:r>
         <w:t xml:space="preserve"> Muster</w:t>
       </w:r>
-      <w:bookmarkEnd w:id="10"/>
+      <w:bookmarkEnd w:id="13"/>
     </w:p>
     <w:p>
       <w:pPr>
@@ -4728,7 +5668,7 @@
                     <pic:cNvPicPr/>
                   </pic:nvPicPr>
                   <pic:blipFill>
-                    <a:blip r:embed="rId38"/>
+                    <a:blip r:embed="rId43"/>
                     <a:stretch>
                       <a:fillRect/>
                     </a:stretch>
@@ -4768,7 +5708,7 @@
           <w:u w:val="single"/>
         </w:rPr>
         <w:drawing>
-          <wp:anchor distT="0" distB="0" distL="114300" distR="114300" simplePos="0" relativeHeight="251658240" behindDoc="1" locked="0" layoutInCell="1" allowOverlap="1" wp14:anchorId="06D6498B" wp14:editId="437494CD">
+          <wp:anchor distT="0" distB="0" distL="114300" distR="114300" simplePos="0" relativeHeight="251630080" behindDoc="1" locked="0" layoutInCell="1" allowOverlap="1" wp14:anchorId="06D6498B" wp14:editId="437494CD">
             <wp:simplePos x="0" y="0"/>
             <wp:positionH relativeFrom="column">
               <wp:posOffset>2852696</wp:posOffset>
@@ -4791,7 +5731,7 @@
                     <pic:cNvPicPr/>
                   </pic:nvPicPr>
                   <pic:blipFill>
-                    <a:blip r:embed="rId39">
+                    <a:blip r:embed="rId44">
                       <a:extLst>
                         <a:ext uri="{28A0092B-C50C-407E-A947-70E740481C1C}">
                           <a14:useLocalDpi xmlns:a14="http://schemas.microsoft.com/office/drawing/2010/main" val="0"/>
@@ -4850,7 +5790,7 @@
           <w:u w:val="single"/>
         </w:rPr>
         <w:drawing>
-          <wp:anchor distT="0" distB="0" distL="114300" distR="114300" simplePos="0" relativeHeight="251659264" behindDoc="1" locked="0" layoutInCell="1" allowOverlap="1" wp14:anchorId="28758C32" wp14:editId="3CFFF0F1">
+          <wp:anchor distT="0" distB="0" distL="114300" distR="114300" simplePos="0" relativeHeight="251632128" behindDoc="1" locked="0" layoutInCell="1" allowOverlap="1" wp14:anchorId="28758C32" wp14:editId="3CFFF0F1">
             <wp:simplePos x="0" y="0"/>
             <wp:positionH relativeFrom="column">
               <wp:posOffset>2861322</wp:posOffset>
@@ -4873,7 +5813,7 @@
                     <pic:cNvPicPr/>
                   </pic:nvPicPr>
                   <pic:blipFill>
-                    <a:blip r:embed="rId40">
+                    <a:blip r:embed="rId45">
                       <a:extLst>
                         <a:ext uri="{28A0092B-C50C-407E-A947-70E740481C1C}">
                           <a14:useLocalDpi xmlns:a14="http://schemas.microsoft.com/office/drawing/2010/main" val="0"/>
@@ -4930,7 +5870,7 @@
                     <pic:cNvPicPr/>
                   </pic:nvPicPr>
                   <pic:blipFill>
-                    <a:blip r:embed="rId41"/>
+                    <a:blip r:embed="rId46"/>
                     <a:stretch>
                       <a:fillRect/>
                     </a:stretch>
@@ -4965,14 +5905,14 @@
       <w:pPr>
         <w:pStyle w:val="Heading2"/>
       </w:pPr>
-      <w:bookmarkStart w:id="11" w:name="_Toc169284932"/>
+      <w:bookmarkStart w:id="14" w:name="_Toc169545832"/>
       <w:r>
         <w:rPr>
           <w:noProof/>
         </w:rPr>
         <w:lastRenderedPageBreak/>
         <w:drawing>
-          <wp:anchor distT="0" distB="0" distL="114300" distR="114300" simplePos="0" relativeHeight="251663360" behindDoc="1" locked="0" layoutInCell="1" allowOverlap="1" wp14:anchorId="542A45CB" wp14:editId="052FBDC0">
+          <wp:anchor distT="0" distB="0" distL="114300" distR="114300" simplePos="0" relativeHeight="251643392" behindDoc="1" locked="0" layoutInCell="1" allowOverlap="1" wp14:anchorId="542A45CB" wp14:editId="052FBDC0">
             <wp:simplePos x="0" y="0"/>
             <wp:positionH relativeFrom="column">
               <wp:posOffset>4469514</wp:posOffset>
@@ -4995,7 +5935,7 @@
                     <pic:cNvPicPr/>
                   </pic:nvPicPr>
                   <pic:blipFill>
-                    <a:blip r:embed="rId42">
+                    <a:blip r:embed="rId47">
                       <a:extLst>
                         <a:ext uri="{28A0092B-C50C-407E-A947-70E740481C1C}">
                           <a14:useLocalDpi xmlns:a14="http://schemas.microsoft.com/office/drawing/2010/main" val="0"/>
@@ -5031,7 +5971,7 @@
       <w:r>
         <w:t>Strategy</w:t>
       </w:r>
-      <w:bookmarkEnd w:id="11"/>
+      <w:bookmarkEnd w:id="14"/>
       <w:proofErr w:type="spellEnd"/>
       <w:r>
         <w:rPr>
@@ -5179,424 +6119,6 @@
             <wp:extent cx="5070450" cy="2217762"/>
             <wp:effectExtent l="0" t="0" r="0" b="0"/>
             <wp:docPr id="25" name="Picture 25"/>
-            <wp:cNvGraphicFramePr>
-              <a:graphicFrameLocks xmlns:a="http://schemas.openxmlformats.org/drawingml/2006/main" noChangeAspect="1"/>
-            </wp:cNvGraphicFramePr>
-            <a:graphic xmlns:a="http://schemas.openxmlformats.org/drawingml/2006/main">
-              <a:graphicData uri="http://schemas.openxmlformats.org/drawingml/2006/picture">
-                <pic:pic xmlns:pic="http://schemas.openxmlformats.org/drawingml/2006/picture">
-                  <pic:nvPicPr>
-                    <pic:cNvPr id="1" name=""/>
-                    <pic:cNvPicPr/>
-                  </pic:nvPicPr>
-                  <pic:blipFill>
-                    <a:blip r:embed="rId43"/>
-                    <a:stretch>
-                      <a:fillRect/>
-                    </a:stretch>
-                  </pic:blipFill>
-                  <pic:spPr>
-                    <a:xfrm>
-                      <a:off x="0" y="0"/>
-                      <a:ext cx="5093874" cy="2228008"/>
-                    </a:xfrm>
-                    <a:prstGeom prst="rect">
-                      <a:avLst/>
-                    </a:prstGeom>
-                  </pic:spPr>
-                </pic:pic>
-              </a:graphicData>
-            </a:graphic>
-          </wp:inline>
-        </w:drawing>
-      </w:r>
-    </w:p>
-    <w:p>
-      <w:pPr>
-        <w:rPr>
-          <w:b/>
-          <w:bCs/>
-          <w:sz w:val="24"/>
-          <w:szCs w:val="24"/>
-        </w:rPr>
-      </w:pPr>
-    </w:p>
-    <w:p>
-      <w:pPr>
-        <w:rPr>
-          <w:b/>
-          <w:bCs/>
-          <w:sz w:val="24"/>
-          <w:szCs w:val="24"/>
-        </w:rPr>
-      </w:pPr>
-      <w:r>
-        <w:rPr>
-          <w:b/>
-          <w:bCs/>
-          <w:sz w:val="24"/>
-          <w:szCs w:val="24"/>
-        </w:rPr>
-        <w:t>Code Beispiel:</w:t>
-      </w:r>
-    </w:p>
-    <w:p>
-      <w:r>
-        <w:rPr>
-          <w:noProof/>
-        </w:rPr>
-        <w:drawing>
-          <wp:inline distT="0" distB="0" distL="0" distR="0" wp14:anchorId="2C305703" wp14:editId="6296C6A3">
-            <wp:extent cx="5760720" cy="2135505"/>
-            <wp:effectExtent l="0" t="0" r="0" b="0"/>
-            <wp:docPr id="36" name="Picture 36"/>
-            <wp:cNvGraphicFramePr>
-              <a:graphicFrameLocks xmlns:a="http://schemas.openxmlformats.org/drawingml/2006/main" noChangeAspect="1"/>
-            </wp:cNvGraphicFramePr>
-            <a:graphic xmlns:a="http://schemas.openxmlformats.org/drawingml/2006/main">
-              <a:graphicData uri="http://schemas.openxmlformats.org/drawingml/2006/picture">
-                <pic:pic xmlns:pic="http://schemas.openxmlformats.org/drawingml/2006/picture">
-                  <pic:nvPicPr>
-                    <pic:cNvPr id="1" name=""/>
-                    <pic:cNvPicPr/>
-                  </pic:nvPicPr>
-                  <pic:blipFill>
-                    <a:blip r:embed="rId44"/>
-                    <a:stretch>
-                      <a:fillRect/>
-                    </a:stretch>
-                  </pic:blipFill>
-                  <pic:spPr>
-                    <a:xfrm>
-                      <a:off x="0" y="0"/>
-                      <a:ext cx="5760720" cy="2135505"/>
-                    </a:xfrm>
-                    <a:prstGeom prst="rect">
-                      <a:avLst/>
-                    </a:prstGeom>
-                  </pic:spPr>
-                </pic:pic>
-              </a:graphicData>
-            </a:graphic>
-          </wp:inline>
-        </w:drawing>
-      </w:r>
-    </w:p>
-    <w:p>
-      <w:r>
-        <w:rPr>
-          <w:noProof/>
-        </w:rPr>
-        <w:drawing>
-          <wp:inline distT="0" distB="0" distL="0" distR="0" wp14:anchorId="6325EBF9" wp14:editId="57D64F4E">
-            <wp:extent cx="5733455" cy="1765005"/>
-            <wp:effectExtent l="0" t="0" r="0" b="0"/>
-            <wp:docPr id="37" name="Picture 37"/>
-            <wp:cNvGraphicFramePr>
-              <a:graphicFrameLocks xmlns:a="http://schemas.openxmlformats.org/drawingml/2006/main" noChangeAspect="1"/>
-            </wp:cNvGraphicFramePr>
-            <a:graphic xmlns:a="http://schemas.openxmlformats.org/drawingml/2006/main">
-              <a:graphicData uri="http://schemas.openxmlformats.org/drawingml/2006/picture">
-                <pic:pic xmlns:pic="http://schemas.openxmlformats.org/drawingml/2006/picture">
-                  <pic:nvPicPr>
-                    <pic:cNvPr id="1" name=""/>
-                    <pic:cNvPicPr/>
-                  </pic:nvPicPr>
-                  <pic:blipFill>
-                    <a:blip r:embed="rId45"/>
-                    <a:stretch>
-                      <a:fillRect/>
-                    </a:stretch>
-                  </pic:blipFill>
-                  <pic:spPr>
-                    <a:xfrm>
-                      <a:off x="0" y="0"/>
-                      <a:ext cx="5756799" cy="1772191"/>
-                    </a:xfrm>
-                    <a:prstGeom prst="rect">
-                      <a:avLst/>
-                    </a:prstGeom>
-                  </pic:spPr>
-                </pic:pic>
-              </a:graphicData>
-            </a:graphic>
-          </wp:inline>
-        </w:drawing>
-      </w:r>
-      <w:r>
-        <w:br w:type="page"/>
-      </w:r>
-    </w:p>
-    <w:p>
-      <w:pPr>
-        <w:pStyle w:val="Heading2"/>
-      </w:pPr>
-      <w:bookmarkStart w:id="12" w:name="_Toc169284933"/>
-      <w:r>
-        <w:lastRenderedPageBreak/>
-        <w:t>Repository</w:t>
-      </w:r>
-      <w:bookmarkEnd w:id="12"/>
-    </w:p>
-    <w:p>
-      <w:pPr>
-        <w:rPr>
-          <w:b/>
-          <w:bCs/>
-          <w:sz w:val="24"/>
-          <w:szCs w:val="24"/>
-        </w:rPr>
-      </w:pPr>
-      <w:r>
-        <w:rPr>
-          <w:b/>
-          <w:bCs/>
-          <w:sz w:val="24"/>
-          <w:szCs w:val="24"/>
-        </w:rPr>
-        <w:t>Beschreibung</w:t>
-      </w:r>
-      <w:r>
-        <w:rPr>
-          <w:b/>
-          <w:bCs/>
-          <w:sz w:val="24"/>
-          <w:szCs w:val="24"/>
-        </w:rPr>
-        <w:t>:</w:t>
-      </w:r>
-    </w:p>
-    <w:p>
-      <w:pPr>
-        <w:pStyle w:val="ListParagraph"/>
-        <w:numPr>
-          <w:ilvl w:val="0"/>
-          <w:numId w:val="2"/>
-        </w:numPr>
-        <w:rPr>
-          <w:sz w:val="24"/>
-          <w:szCs w:val="24"/>
-        </w:rPr>
-      </w:pPr>
-      <w:r>
-        <w:rPr>
-          <w:sz w:val="24"/>
-          <w:szCs w:val="24"/>
-        </w:rPr>
-        <w:t>Kapselung des Datenzugriffs (Trennung Data Access und Business Logic)</w:t>
-      </w:r>
-    </w:p>
-    <w:p>
-      <w:pPr>
-        <w:pStyle w:val="ListParagraph"/>
-        <w:numPr>
-          <w:ilvl w:val="0"/>
-          <w:numId w:val="2"/>
-        </w:numPr>
-        <w:rPr>
-          <w:sz w:val="24"/>
-          <w:szCs w:val="24"/>
-        </w:rPr>
-      </w:pPr>
-      <w:r>
-        <w:rPr>
-          <w:sz w:val="24"/>
-          <w:szCs w:val="24"/>
-        </w:rPr>
-        <w:t>Generisches Interfase mit CRUD Methoden</w:t>
-      </w:r>
-    </w:p>
-    <w:p>
-      <w:pPr>
-        <w:pStyle w:val="ListParagraph"/>
-        <w:numPr>
-          <w:ilvl w:val="0"/>
-          <w:numId w:val="2"/>
-        </w:numPr>
-        <w:rPr>
-          <w:sz w:val="24"/>
-          <w:szCs w:val="24"/>
-        </w:rPr>
-      </w:pPr>
-      <w:r>
-        <w:rPr>
-          <w:sz w:val="24"/>
-          <w:szCs w:val="24"/>
-        </w:rPr>
-        <w:t>Pro Datentyp wird eigenes Repository erstellt</w:t>
-      </w:r>
-    </w:p>
-    <w:p>
-      <w:pPr>
-        <w:pStyle w:val="ListParagraph"/>
-        <w:numPr>
-          <w:ilvl w:val="0"/>
-          <w:numId w:val="2"/>
-        </w:numPr>
-        <w:rPr>
-          <w:sz w:val="24"/>
-          <w:szCs w:val="24"/>
-        </w:rPr>
-      </w:pPr>
-      <w:r>
-        <w:rPr>
-          <w:sz w:val="24"/>
-          <w:szCs w:val="24"/>
-        </w:rPr>
-        <w:t>Bessere Testbarkeit</w:t>
-      </w:r>
-    </w:p>
-    <w:p>
-      <w:pPr>
-        <w:rPr>
-          <w:b/>
-          <w:bCs/>
-          <w:sz w:val="24"/>
-          <w:szCs w:val="24"/>
-        </w:rPr>
-      </w:pPr>
-      <w:r>
-        <w:rPr>
-          <w:b/>
-          <w:bCs/>
-          <w:sz w:val="24"/>
-          <w:szCs w:val="24"/>
-        </w:rPr>
-        <w:t>Diagramm</w:t>
-      </w:r>
-    </w:p>
-    <w:p>
-      <w:pPr>
-        <w:rPr>
-          <w:b/>
-          <w:bCs/>
-          <w:sz w:val="24"/>
-          <w:szCs w:val="24"/>
-        </w:rPr>
-      </w:pPr>
-      <w:r>
-        <w:rPr>
-          <w:noProof/>
-        </w:rPr>
-        <w:drawing>
-          <wp:inline distT="0" distB="0" distL="0" distR="0" wp14:anchorId="3C4D9F3D" wp14:editId="2FC392EF">
-            <wp:extent cx="3761117" cy="2260733"/>
-            <wp:effectExtent l="0" t="0" r="0" b="6350"/>
-            <wp:docPr id="7" name="Picture 7"/>
-            <wp:cNvGraphicFramePr>
-              <a:graphicFrameLocks xmlns:a="http://schemas.openxmlformats.org/drawingml/2006/main" noChangeAspect="1"/>
-            </wp:cNvGraphicFramePr>
-            <a:graphic xmlns:a="http://schemas.openxmlformats.org/drawingml/2006/main">
-              <a:graphicData uri="http://schemas.openxmlformats.org/drawingml/2006/picture">
-                <pic:pic xmlns:pic="http://schemas.openxmlformats.org/drawingml/2006/picture">
-                  <pic:nvPicPr>
-                    <pic:cNvPr id="1" name=""/>
-                    <pic:cNvPicPr/>
-                  </pic:nvPicPr>
-                  <pic:blipFill>
-                    <a:blip r:embed="rId46"/>
-                    <a:stretch>
-                      <a:fillRect/>
-                    </a:stretch>
-                  </pic:blipFill>
-                  <pic:spPr>
-                    <a:xfrm>
-                      <a:off x="0" y="0"/>
-                      <a:ext cx="3775390" cy="2269313"/>
-                    </a:xfrm>
-                    <a:prstGeom prst="rect">
-                      <a:avLst/>
-                    </a:prstGeom>
-                  </pic:spPr>
-                </pic:pic>
-              </a:graphicData>
-            </a:graphic>
-          </wp:inline>
-        </w:drawing>
-      </w:r>
-    </w:p>
-    <w:p>
-      <w:pPr>
-        <w:rPr>
-          <w:b/>
-          <w:bCs/>
-          <w:sz w:val="24"/>
-          <w:szCs w:val="24"/>
-        </w:rPr>
-      </w:pPr>
-    </w:p>
-    <w:p>
-      <w:pPr>
-        <w:rPr>
-          <w:b/>
-          <w:bCs/>
-          <w:sz w:val="24"/>
-          <w:szCs w:val="24"/>
-        </w:rPr>
-      </w:pPr>
-      <w:r>
-        <w:rPr>
-          <w:b/>
-          <w:bCs/>
-          <w:sz w:val="24"/>
-          <w:szCs w:val="24"/>
-        </w:rPr>
-        <w:t>Code Beispiel:</w:t>
-      </w:r>
-    </w:p>
-    <w:p>
-      <w:r>
-        <w:rPr>
-          <w:noProof/>
-        </w:rPr>
-        <w:drawing>
-          <wp:inline distT="0" distB="0" distL="0" distR="0" wp14:anchorId="6E07E5A7" wp14:editId="6B736A7A">
-            <wp:extent cx="3881887" cy="1739085"/>
-            <wp:effectExtent l="0" t="0" r="4445" b="0"/>
-            <wp:docPr id="8" name="Picture 8"/>
-            <wp:cNvGraphicFramePr>
-              <a:graphicFrameLocks xmlns:a="http://schemas.openxmlformats.org/drawingml/2006/main" noChangeAspect="1"/>
-            </wp:cNvGraphicFramePr>
-            <a:graphic xmlns:a="http://schemas.openxmlformats.org/drawingml/2006/main">
-              <a:graphicData uri="http://schemas.openxmlformats.org/drawingml/2006/picture">
-                <pic:pic xmlns:pic="http://schemas.openxmlformats.org/drawingml/2006/picture">
-                  <pic:nvPicPr>
-                    <pic:cNvPr id="1" name=""/>
-                    <pic:cNvPicPr/>
-                  </pic:nvPicPr>
-                  <pic:blipFill>
-                    <a:blip r:embed="rId47"/>
-                    <a:stretch>
-                      <a:fillRect/>
-                    </a:stretch>
-                  </pic:blipFill>
-                  <pic:spPr>
-                    <a:xfrm>
-                      <a:off x="0" y="0"/>
-                      <a:ext cx="3893343" cy="1744217"/>
-                    </a:xfrm>
-                    <a:prstGeom prst="rect">
-                      <a:avLst/>
-                    </a:prstGeom>
-                  </pic:spPr>
-                </pic:pic>
-              </a:graphicData>
-            </a:graphic>
-          </wp:inline>
-        </w:drawing>
-      </w:r>
-    </w:p>
-    <w:p/>
-    <w:p>
-      <w:r>
-        <w:rPr>
-          <w:noProof/>
-        </w:rPr>
-        <w:drawing>
-          <wp:inline distT="0" distB="0" distL="0" distR="0" wp14:anchorId="3AED7A45" wp14:editId="76B23CD1">
-            <wp:extent cx="5760720" cy="1699404"/>
-            <wp:effectExtent l="0" t="0" r="0" b="0"/>
-            <wp:docPr id="10" name="Picture 10"/>
             <wp:cNvGraphicFramePr>
               <a:graphicFrameLocks xmlns:a="http://schemas.openxmlformats.org/drawingml/2006/main" noChangeAspect="1"/>
             </wp:cNvGraphicFramePr>
@@ -5616,6 +6138,424 @@
                   <pic:spPr>
                     <a:xfrm>
                       <a:off x="0" y="0"/>
+                      <a:ext cx="5093874" cy="2228008"/>
+                    </a:xfrm>
+                    <a:prstGeom prst="rect">
+                      <a:avLst/>
+                    </a:prstGeom>
+                  </pic:spPr>
+                </pic:pic>
+              </a:graphicData>
+            </a:graphic>
+          </wp:inline>
+        </w:drawing>
+      </w:r>
+    </w:p>
+    <w:p>
+      <w:pPr>
+        <w:rPr>
+          <w:b/>
+          <w:bCs/>
+          <w:sz w:val="24"/>
+          <w:szCs w:val="24"/>
+        </w:rPr>
+      </w:pPr>
+    </w:p>
+    <w:p>
+      <w:pPr>
+        <w:rPr>
+          <w:b/>
+          <w:bCs/>
+          <w:sz w:val="24"/>
+          <w:szCs w:val="24"/>
+        </w:rPr>
+      </w:pPr>
+      <w:r>
+        <w:rPr>
+          <w:b/>
+          <w:bCs/>
+          <w:sz w:val="24"/>
+          <w:szCs w:val="24"/>
+        </w:rPr>
+        <w:t>Code Beispiel:</w:t>
+      </w:r>
+    </w:p>
+    <w:p>
+      <w:r>
+        <w:rPr>
+          <w:noProof/>
+        </w:rPr>
+        <w:drawing>
+          <wp:inline distT="0" distB="0" distL="0" distR="0" wp14:anchorId="2C305703" wp14:editId="6296C6A3">
+            <wp:extent cx="5760720" cy="2135505"/>
+            <wp:effectExtent l="0" t="0" r="0" b="0"/>
+            <wp:docPr id="36" name="Picture 36"/>
+            <wp:cNvGraphicFramePr>
+              <a:graphicFrameLocks xmlns:a="http://schemas.openxmlformats.org/drawingml/2006/main" noChangeAspect="1"/>
+            </wp:cNvGraphicFramePr>
+            <a:graphic xmlns:a="http://schemas.openxmlformats.org/drawingml/2006/main">
+              <a:graphicData uri="http://schemas.openxmlformats.org/drawingml/2006/picture">
+                <pic:pic xmlns:pic="http://schemas.openxmlformats.org/drawingml/2006/picture">
+                  <pic:nvPicPr>
+                    <pic:cNvPr id="1" name=""/>
+                    <pic:cNvPicPr/>
+                  </pic:nvPicPr>
+                  <pic:blipFill>
+                    <a:blip r:embed="rId49"/>
+                    <a:stretch>
+                      <a:fillRect/>
+                    </a:stretch>
+                  </pic:blipFill>
+                  <pic:spPr>
+                    <a:xfrm>
+                      <a:off x="0" y="0"/>
+                      <a:ext cx="5760720" cy="2135505"/>
+                    </a:xfrm>
+                    <a:prstGeom prst="rect">
+                      <a:avLst/>
+                    </a:prstGeom>
+                  </pic:spPr>
+                </pic:pic>
+              </a:graphicData>
+            </a:graphic>
+          </wp:inline>
+        </w:drawing>
+      </w:r>
+    </w:p>
+    <w:p>
+      <w:r>
+        <w:rPr>
+          <w:noProof/>
+        </w:rPr>
+        <w:drawing>
+          <wp:inline distT="0" distB="0" distL="0" distR="0" wp14:anchorId="6325EBF9" wp14:editId="57D64F4E">
+            <wp:extent cx="5733455" cy="1765005"/>
+            <wp:effectExtent l="0" t="0" r="0" b="0"/>
+            <wp:docPr id="37" name="Picture 37"/>
+            <wp:cNvGraphicFramePr>
+              <a:graphicFrameLocks xmlns:a="http://schemas.openxmlformats.org/drawingml/2006/main" noChangeAspect="1"/>
+            </wp:cNvGraphicFramePr>
+            <a:graphic xmlns:a="http://schemas.openxmlformats.org/drawingml/2006/main">
+              <a:graphicData uri="http://schemas.openxmlformats.org/drawingml/2006/picture">
+                <pic:pic xmlns:pic="http://schemas.openxmlformats.org/drawingml/2006/picture">
+                  <pic:nvPicPr>
+                    <pic:cNvPr id="1" name=""/>
+                    <pic:cNvPicPr/>
+                  </pic:nvPicPr>
+                  <pic:blipFill>
+                    <a:blip r:embed="rId50"/>
+                    <a:stretch>
+                      <a:fillRect/>
+                    </a:stretch>
+                  </pic:blipFill>
+                  <pic:spPr>
+                    <a:xfrm>
+                      <a:off x="0" y="0"/>
+                      <a:ext cx="5756799" cy="1772191"/>
+                    </a:xfrm>
+                    <a:prstGeom prst="rect">
+                      <a:avLst/>
+                    </a:prstGeom>
+                  </pic:spPr>
+                </pic:pic>
+              </a:graphicData>
+            </a:graphic>
+          </wp:inline>
+        </w:drawing>
+      </w:r>
+      <w:r>
+        <w:br w:type="page"/>
+      </w:r>
+    </w:p>
+    <w:p>
+      <w:pPr>
+        <w:pStyle w:val="Heading2"/>
+      </w:pPr>
+      <w:bookmarkStart w:id="15" w:name="_Toc169545833"/>
+      <w:r>
+        <w:lastRenderedPageBreak/>
+        <w:t>Repository</w:t>
+      </w:r>
+      <w:bookmarkEnd w:id="15"/>
+    </w:p>
+    <w:p>
+      <w:pPr>
+        <w:rPr>
+          <w:b/>
+          <w:bCs/>
+          <w:sz w:val="24"/>
+          <w:szCs w:val="24"/>
+        </w:rPr>
+      </w:pPr>
+      <w:r>
+        <w:rPr>
+          <w:b/>
+          <w:bCs/>
+          <w:sz w:val="24"/>
+          <w:szCs w:val="24"/>
+        </w:rPr>
+        <w:t>Beschreibung</w:t>
+      </w:r>
+      <w:r>
+        <w:rPr>
+          <w:b/>
+          <w:bCs/>
+          <w:sz w:val="24"/>
+          <w:szCs w:val="24"/>
+        </w:rPr>
+        <w:t>:</w:t>
+      </w:r>
+    </w:p>
+    <w:p>
+      <w:pPr>
+        <w:pStyle w:val="ListParagraph"/>
+        <w:numPr>
+          <w:ilvl w:val="0"/>
+          <w:numId w:val="2"/>
+        </w:numPr>
+        <w:rPr>
+          <w:sz w:val="24"/>
+          <w:szCs w:val="24"/>
+        </w:rPr>
+      </w:pPr>
+      <w:r>
+        <w:rPr>
+          <w:sz w:val="24"/>
+          <w:szCs w:val="24"/>
+        </w:rPr>
+        <w:t>Kapselung des Datenzugriffs (Trennung Data Access und Business Logic)</w:t>
+      </w:r>
+    </w:p>
+    <w:p>
+      <w:pPr>
+        <w:pStyle w:val="ListParagraph"/>
+        <w:numPr>
+          <w:ilvl w:val="0"/>
+          <w:numId w:val="2"/>
+        </w:numPr>
+        <w:rPr>
+          <w:sz w:val="24"/>
+          <w:szCs w:val="24"/>
+        </w:rPr>
+      </w:pPr>
+      <w:r>
+        <w:rPr>
+          <w:sz w:val="24"/>
+          <w:szCs w:val="24"/>
+        </w:rPr>
+        <w:t>Generisches Interfase mit CRUD Methoden</w:t>
+      </w:r>
+    </w:p>
+    <w:p>
+      <w:pPr>
+        <w:pStyle w:val="ListParagraph"/>
+        <w:numPr>
+          <w:ilvl w:val="0"/>
+          <w:numId w:val="2"/>
+        </w:numPr>
+        <w:rPr>
+          <w:sz w:val="24"/>
+          <w:szCs w:val="24"/>
+        </w:rPr>
+      </w:pPr>
+      <w:r>
+        <w:rPr>
+          <w:sz w:val="24"/>
+          <w:szCs w:val="24"/>
+        </w:rPr>
+        <w:t>Pro Datentyp wird eigenes Repository erstellt</w:t>
+      </w:r>
+    </w:p>
+    <w:p>
+      <w:pPr>
+        <w:pStyle w:val="ListParagraph"/>
+        <w:numPr>
+          <w:ilvl w:val="0"/>
+          <w:numId w:val="2"/>
+        </w:numPr>
+        <w:rPr>
+          <w:sz w:val="24"/>
+          <w:szCs w:val="24"/>
+        </w:rPr>
+      </w:pPr>
+      <w:r>
+        <w:rPr>
+          <w:sz w:val="24"/>
+          <w:szCs w:val="24"/>
+        </w:rPr>
+        <w:t>Bessere Testbarkeit</w:t>
+      </w:r>
+    </w:p>
+    <w:p>
+      <w:pPr>
+        <w:rPr>
+          <w:b/>
+          <w:bCs/>
+          <w:sz w:val="24"/>
+          <w:szCs w:val="24"/>
+        </w:rPr>
+      </w:pPr>
+      <w:r>
+        <w:rPr>
+          <w:b/>
+          <w:bCs/>
+          <w:sz w:val="24"/>
+          <w:szCs w:val="24"/>
+        </w:rPr>
+        <w:t>Diagramm</w:t>
+      </w:r>
+    </w:p>
+    <w:p>
+      <w:pPr>
+        <w:rPr>
+          <w:b/>
+          <w:bCs/>
+          <w:sz w:val="24"/>
+          <w:szCs w:val="24"/>
+        </w:rPr>
+      </w:pPr>
+      <w:r>
+        <w:rPr>
+          <w:noProof/>
+        </w:rPr>
+        <w:drawing>
+          <wp:inline distT="0" distB="0" distL="0" distR="0" wp14:anchorId="3C4D9F3D" wp14:editId="2BD4CF49">
+            <wp:extent cx="3962353" cy="2381693"/>
+            <wp:effectExtent l="0" t="0" r="0" b="0"/>
+            <wp:docPr id="7" name="Picture 7"/>
+            <wp:cNvGraphicFramePr>
+              <a:graphicFrameLocks xmlns:a="http://schemas.openxmlformats.org/drawingml/2006/main" noChangeAspect="1"/>
+            </wp:cNvGraphicFramePr>
+            <a:graphic xmlns:a="http://schemas.openxmlformats.org/drawingml/2006/main">
+              <a:graphicData uri="http://schemas.openxmlformats.org/drawingml/2006/picture">
+                <pic:pic xmlns:pic="http://schemas.openxmlformats.org/drawingml/2006/picture">
+                  <pic:nvPicPr>
+                    <pic:cNvPr id="1" name=""/>
+                    <pic:cNvPicPr/>
+                  </pic:nvPicPr>
+                  <pic:blipFill>
+                    <a:blip r:embed="rId51"/>
+                    <a:stretch>
+                      <a:fillRect/>
+                    </a:stretch>
+                  </pic:blipFill>
+                  <pic:spPr>
+                    <a:xfrm>
+                      <a:off x="0" y="0"/>
+                      <a:ext cx="3995138" cy="2401400"/>
+                    </a:xfrm>
+                    <a:prstGeom prst="rect">
+                      <a:avLst/>
+                    </a:prstGeom>
+                  </pic:spPr>
+                </pic:pic>
+              </a:graphicData>
+            </a:graphic>
+          </wp:inline>
+        </w:drawing>
+      </w:r>
+    </w:p>
+    <w:p>
+      <w:pPr>
+        <w:rPr>
+          <w:b/>
+          <w:bCs/>
+          <w:sz w:val="24"/>
+          <w:szCs w:val="24"/>
+        </w:rPr>
+      </w:pPr>
+    </w:p>
+    <w:p>
+      <w:pPr>
+        <w:rPr>
+          <w:b/>
+          <w:bCs/>
+          <w:sz w:val="24"/>
+          <w:szCs w:val="24"/>
+        </w:rPr>
+      </w:pPr>
+      <w:r>
+        <w:rPr>
+          <w:b/>
+          <w:bCs/>
+          <w:sz w:val="24"/>
+          <w:szCs w:val="24"/>
+        </w:rPr>
+        <w:t>Code Beispiel:</w:t>
+      </w:r>
+    </w:p>
+    <w:p>
+      <w:r>
+        <w:rPr>
+          <w:noProof/>
+        </w:rPr>
+        <w:drawing>
+          <wp:inline distT="0" distB="0" distL="0" distR="0" wp14:anchorId="6E07E5A7" wp14:editId="6B736A7A">
+            <wp:extent cx="3881887" cy="1739085"/>
+            <wp:effectExtent l="0" t="0" r="4445" b="0"/>
+            <wp:docPr id="8" name="Picture 8"/>
+            <wp:cNvGraphicFramePr>
+              <a:graphicFrameLocks xmlns:a="http://schemas.openxmlformats.org/drawingml/2006/main" noChangeAspect="1"/>
+            </wp:cNvGraphicFramePr>
+            <a:graphic xmlns:a="http://schemas.openxmlformats.org/drawingml/2006/main">
+              <a:graphicData uri="http://schemas.openxmlformats.org/drawingml/2006/picture">
+                <pic:pic xmlns:pic="http://schemas.openxmlformats.org/drawingml/2006/picture">
+                  <pic:nvPicPr>
+                    <pic:cNvPr id="1" name=""/>
+                    <pic:cNvPicPr/>
+                  </pic:nvPicPr>
+                  <pic:blipFill>
+                    <a:blip r:embed="rId52"/>
+                    <a:stretch>
+                      <a:fillRect/>
+                    </a:stretch>
+                  </pic:blipFill>
+                  <pic:spPr>
+                    <a:xfrm>
+                      <a:off x="0" y="0"/>
+                      <a:ext cx="3893343" cy="1744217"/>
+                    </a:xfrm>
+                    <a:prstGeom prst="rect">
+                      <a:avLst/>
+                    </a:prstGeom>
+                  </pic:spPr>
+                </pic:pic>
+              </a:graphicData>
+            </a:graphic>
+          </wp:inline>
+        </w:drawing>
+      </w:r>
+    </w:p>
+    <w:p/>
+    <w:p>
+      <w:r>
+        <w:rPr>
+          <w:noProof/>
+        </w:rPr>
+        <w:drawing>
+          <wp:inline distT="0" distB="0" distL="0" distR="0" wp14:anchorId="3AED7A45" wp14:editId="76B23CD1">
+            <wp:extent cx="5760720" cy="1699404"/>
+            <wp:effectExtent l="0" t="0" r="0" b="0"/>
+            <wp:docPr id="10" name="Picture 10"/>
+            <wp:cNvGraphicFramePr>
+              <a:graphicFrameLocks xmlns:a="http://schemas.openxmlformats.org/drawingml/2006/main" noChangeAspect="1"/>
+            </wp:cNvGraphicFramePr>
+            <a:graphic xmlns:a="http://schemas.openxmlformats.org/drawingml/2006/main">
+              <a:graphicData uri="http://schemas.openxmlformats.org/drawingml/2006/picture">
+                <pic:pic xmlns:pic="http://schemas.openxmlformats.org/drawingml/2006/picture">
+                  <pic:nvPicPr>
+                    <pic:cNvPr id="1" name=""/>
+                    <pic:cNvPicPr/>
+                  </pic:nvPicPr>
+                  <pic:blipFill>
+                    <a:blip r:embed="rId53"/>
+                    <a:stretch>
+                      <a:fillRect/>
+                    </a:stretch>
+                  </pic:blipFill>
+                  <pic:spPr>
+                    <a:xfrm>
+                      <a:off x="0" y="0"/>
                       <a:ext cx="5762802" cy="1700018"/>
                     </a:xfrm>
                     <a:prstGeom prst="rect">
@@ -5628,6 +6568,8 @@
           </wp:inline>
         </w:drawing>
       </w:r>
+    </w:p>
+    <w:p>
       <w:r>
         <w:br w:type="page"/>
       </w:r>

</xml_diff>

<commit_message>
[General Skills] Added composite design pattern
</commit_message>
<xml_diff>
--- a/General Skills/Design Patterns/Design Patters Beschreibung.docx
+++ b/General Skills/Design Patterns/Design Patters Beschreibung.docx
@@ -111,7 +111,7 @@
             </w:rPr>
             <w:fldChar w:fldCharType="separate"/>
           </w:r>
-          <w:hyperlink w:anchor="_Toc169545818" w:history="1">
+          <w:hyperlink w:anchor="_Toc169606305" w:history="1">
             <w:r>
               <w:rPr>
                 <w:rStyle w:val="Hyperlink"/>
@@ -138,7 +138,7 @@
                 <w:noProof/>
                 <w:webHidden/>
               </w:rPr>
-              <w:instrText xml:space="preserve"> PAGEREF _Toc169545818 \h </w:instrText>
+              <w:instrText xml:space="preserve"> PAGEREF _Toc169606305 \h </w:instrText>
             </w:r>
             <w:r>
               <w:rPr>
@@ -186,7 +186,7 @@
               <w14:ligatures w14:val="standardContextual"/>
             </w:rPr>
           </w:pPr>
-          <w:hyperlink w:anchor="_Toc169545819" w:history="1">
+          <w:hyperlink w:anchor="_Toc169606306" w:history="1">
             <w:r>
               <w:rPr>
                 <w:rStyle w:val="Hyperlink"/>
@@ -213,7 +213,7 @@
                 <w:noProof/>
                 <w:webHidden/>
               </w:rPr>
-              <w:instrText xml:space="preserve"> PAGEREF _Toc169545819 \h </w:instrText>
+              <w:instrText xml:space="preserve"> PAGEREF _Toc169606306 \h </w:instrText>
             </w:r>
             <w:r>
               <w:rPr>
@@ -261,7 +261,7 @@
               <w14:ligatures w14:val="standardContextual"/>
             </w:rPr>
           </w:pPr>
-          <w:hyperlink w:anchor="_Toc169545820" w:history="1">
+          <w:hyperlink w:anchor="_Toc169606307" w:history="1">
             <w:r>
               <w:rPr>
                 <w:rStyle w:val="Hyperlink"/>
@@ -288,7 +288,7 @@
                 <w:noProof/>
                 <w:webHidden/>
               </w:rPr>
-              <w:instrText xml:space="preserve"> PAGEREF _Toc169545820 \h </w:instrText>
+              <w:instrText xml:space="preserve"> PAGEREF _Toc169606307 \h </w:instrText>
             </w:r>
             <w:r>
               <w:rPr>
@@ -336,7 +336,7 @@
               <w14:ligatures w14:val="standardContextual"/>
             </w:rPr>
           </w:pPr>
-          <w:hyperlink w:anchor="_Toc169545821" w:history="1">
+          <w:hyperlink w:anchor="_Toc169606308" w:history="1">
             <w:r>
               <w:rPr>
                 <w:rStyle w:val="Hyperlink"/>
@@ -363,7 +363,7 @@
                 <w:noProof/>
                 <w:webHidden/>
               </w:rPr>
-              <w:instrText xml:space="preserve"> PAGEREF _Toc169545821 \h </w:instrText>
+              <w:instrText xml:space="preserve"> PAGEREF _Toc169606308 \h </w:instrText>
             </w:r>
             <w:r>
               <w:rPr>
@@ -411,7 +411,7 @@
               <w14:ligatures w14:val="standardContextual"/>
             </w:rPr>
           </w:pPr>
-          <w:hyperlink w:anchor="_Toc169545822" w:history="1">
+          <w:hyperlink w:anchor="_Toc169606309" w:history="1">
             <w:r>
               <w:rPr>
                 <w:rStyle w:val="Hyperlink"/>
@@ -438,7 +438,7 @@
                 <w:noProof/>
                 <w:webHidden/>
               </w:rPr>
-              <w:instrText xml:space="preserve"> PAGEREF _Toc169545822 \h </w:instrText>
+              <w:instrText xml:space="preserve"> PAGEREF _Toc169606309 \h </w:instrText>
             </w:r>
             <w:r>
               <w:rPr>
@@ -486,7 +486,7 @@
               <w14:ligatures w14:val="standardContextual"/>
             </w:rPr>
           </w:pPr>
-          <w:hyperlink w:anchor="_Toc169545823" w:history="1">
+          <w:hyperlink w:anchor="_Toc169606310" w:history="1">
             <w:r>
               <w:rPr>
                 <w:rStyle w:val="Hyperlink"/>
@@ -513,7 +513,7 @@
                 <w:noProof/>
                 <w:webHidden/>
               </w:rPr>
-              <w:instrText xml:space="preserve"> PAGEREF _Toc169545823 \h </w:instrText>
+              <w:instrText xml:space="preserve"> PAGEREF _Toc169606310 \h </w:instrText>
             </w:r>
             <w:r>
               <w:rPr>
@@ -534,6 +534,81 @@
                 <w:webHidden/>
               </w:rPr>
               <w:t>6</w:t>
+            </w:r>
+            <w:r>
+              <w:rPr>
+                <w:noProof/>
+                <w:webHidden/>
+              </w:rPr>
+              <w:fldChar w:fldCharType="end"/>
+            </w:r>
+          </w:hyperlink>
+        </w:p>
+        <w:p>
+          <w:pPr>
+            <w:pStyle w:val="TOC2"/>
+            <w:tabs>
+              <w:tab w:val="right" w:pos="9062"/>
+            </w:tabs>
+            <w:rPr>
+              <w:rFonts w:eastAsiaTheme="minorEastAsia" w:cstheme="minorBidi"/>
+              <w:b w:val="0"/>
+              <w:bCs w:val="0"/>
+              <w:smallCaps w:val="0"/>
+              <w:noProof/>
+              <w:kern w:val="2"/>
+              <w:lang w:eastAsia="de-DE"/>
+              <w14:ligatures w14:val="standardContextual"/>
+            </w:rPr>
+          </w:pPr>
+          <w:hyperlink w:anchor="_Toc169606311" w:history="1">
+            <w:r>
+              <w:rPr>
+                <w:rStyle w:val="Hyperlink"/>
+                <w:noProof/>
+              </w:rPr>
+              <w:t>Composite</w:t>
+            </w:r>
+            <w:r>
+              <w:rPr>
+                <w:noProof/>
+                <w:webHidden/>
+              </w:rPr>
+              <w:tab/>
+            </w:r>
+            <w:r>
+              <w:rPr>
+                <w:noProof/>
+                <w:webHidden/>
+              </w:rPr>
+              <w:fldChar w:fldCharType="begin"/>
+            </w:r>
+            <w:r>
+              <w:rPr>
+                <w:noProof/>
+                <w:webHidden/>
+              </w:rPr>
+              <w:instrText xml:space="preserve"> PAGEREF _Toc169606311 \h </w:instrText>
+            </w:r>
+            <w:r>
+              <w:rPr>
+                <w:noProof/>
+                <w:webHidden/>
+              </w:rPr>
+            </w:r>
+            <w:r>
+              <w:rPr>
+                <w:noProof/>
+                <w:webHidden/>
+              </w:rPr>
+              <w:fldChar w:fldCharType="separate"/>
+            </w:r>
+            <w:r>
+              <w:rPr>
+                <w:noProof/>
+                <w:webHidden/>
+              </w:rPr>
+              <w:t>7</w:t>
             </w:r>
             <w:r>
               <w:rPr>
@@ -562,7 +637,7 @@
               <w14:ligatures w14:val="standardContextual"/>
             </w:rPr>
           </w:pPr>
-          <w:hyperlink w:anchor="_Toc169545824" w:history="1">
+          <w:hyperlink w:anchor="_Toc169606312" w:history="1">
             <w:r>
               <w:rPr>
                 <w:rStyle w:val="Hyperlink"/>
@@ -589,7 +664,7 @@
                 <w:noProof/>
                 <w:webHidden/>
               </w:rPr>
-              <w:instrText xml:space="preserve"> PAGEREF _Toc169545824 \h </w:instrText>
+              <w:instrText xml:space="preserve"> PAGEREF _Toc169606312 \h </w:instrText>
             </w:r>
             <w:r>
               <w:rPr>
@@ -609,7 +684,7 @@
                 <w:noProof/>
                 <w:webHidden/>
               </w:rPr>
-              <w:t>7</w:t>
+              <w:t>9</w:t>
             </w:r>
             <w:r>
               <w:rPr>
@@ -637,7 +712,7 @@
               <w14:ligatures w14:val="standardContextual"/>
             </w:rPr>
           </w:pPr>
-          <w:hyperlink w:anchor="_Toc169545825" w:history="1">
+          <w:hyperlink w:anchor="_Toc169606313" w:history="1">
             <w:r>
               <w:rPr>
                 <w:rStyle w:val="Hyperlink"/>
@@ -664,7 +739,7 @@
                 <w:noProof/>
                 <w:webHidden/>
               </w:rPr>
-              <w:instrText xml:space="preserve"> PAGEREF _Toc169545825 \h </w:instrText>
+              <w:instrText xml:space="preserve"> PAGEREF _Toc169606313 \h </w:instrText>
             </w:r>
             <w:r>
               <w:rPr>
@@ -684,7 +759,7 @@
                 <w:noProof/>
                 <w:webHidden/>
               </w:rPr>
-              <w:t>7</w:t>
+              <w:t>9</w:t>
             </w:r>
             <w:r>
               <w:rPr>
@@ -712,7 +787,7 @@
               <w14:ligatures w14:val="standardContextual"/>
             </w:rPr>
           </w:pPr>
-          <w:hyperlink w:anchor="_Toc169545826" w:history="1">
+          <w:hyperlink w:anchor="_Toc169606314" w:history="1">
             <w:r>
               <w:rPr>
                 <w:rStyle w:val="Hyperlink"/>
@@ -739,7 +814,7 @@
                 <w:noProof/>
                 <w:webHidden/>
               </w:rPr>
-              <w:instrText xml:space="preserve"> PAGEREF _Toc169545826 \h </w:instrText>
+              <w:instrText xml:space="preserve"> PAGEREF _Toc169606314 \h </w:instrText>
             </w:r>
             <w:r>
               <w:rPr>
@@ -759,7 +834,7 @@
                 <w:noProof/>
                 <w:webHidden/>
               </w:rPr>
-              <w:t>8</w:t>
+              <w:t>10</w:t>
             </w:r>
             <w:r>
               <w:rPr>
@@ -787,7 +862,7 @@
               <w14:ligatures w14:val="standardContextual"/>
             </w:rPr>
           </w:pPr>
-          <w:hyperlink w:anchor="_Toc169545827" w:history="1">
+          <w:hyperlink w:anchor="_Toc169606315" w:history="1">
             <w:r>
               <w:rPr>
                 <w:rStyle w:val="Hyperlink"/>
@@ -814,7 +889,7 @@
                 <w:noProof/>
                 <w:webHidden/>
               </w:rPr>
-              <w:instrText xml:space="preserve"> PAGEREF _Toc169545827 \h </w:instrText>
+              <w:instrText xml:space="preserve"> PAGEREF _Toc169606315 \h </w:instrText>
             </w:r>
             <w:r>
               <w:rPr>
@@ -834,7 +909,7 @@
                 <w:noProof/>
                 <w:webHidden/>
               </w:rPr>
-              <w:t>9</w:t>
+              <w:t>11</w:t>
             </w:r>
             <w:r>
               <w:rPr>
@@ -862,7 +937,7 @@
               <w14:ligatures w14:val="standardContextual"/>
             </w:rPr>
           </w:pPr>
-          <w:hyperlink w:anchor="_Toc169545828" w:history="1">
+          <w:hyperlink w:anchor="_Toc169606316" w:history="1">
             <w:r>
               <w:rPr>
                 <w:rStyle w:val="Hyperlink"/>
@@ -889,7 +964,7 @@
                 <w:noProof/>
                 <w:webHidden/>
               </w:rPr>
-              <w:instrText xml:space="preserve"> PAGEREF _Toc169545828 \h </w:instrText>
+              <w:instrText xml:space="preserve"> PAGEREF _Toc169606316 \h </w:instrText>
             </w:r>
             <w:r>
               <w:rPr>
@@ -909,7 +984,7 @@
                 <w:noProof/>
                 <w:webHidden/>
               </w:rPr>
-              <w:t>10</w:t>
+              <w:t>12</w:t>
             </w:r>
             <w:r>
               <w:rPr>
@@ -937,7 +1012,7 @@
               <w14:ligatures w14:val="standardContextual"/>
             </w:rPr>
           </w:pPr>
-          <w:hyperlink w:anchor="_Toc169545829" w:history="1">
+          <w:hyperlink w:anchor="_Toc169606317" w:history="1">
             <w:r>
               <w:rPr>
                 <w:rStyle w:val="Hyperlink"/>
@@ -964,7 +1039,7 @@
                 <w:noProof/>
                 <w:webHidden/>
               </w:rPr>
-              <w:instrText xml:space="preserve"> PAGEREF _Toc169545829 \h </w:instrText>
+              <w:instrText xml:space="preserve"> PAGEREF _Toc169606317 \h </w:instrText>
             </w:r>
             <w:r>
               <w:rPr>
@@ -984,7 +1059,7 @@
                 <w:noProof/>
                 <w:webHidden/>
               </w:rPr>
-              <w:t>11</w:t>
+              <w:t>13</w:t>
             </w:r>
             <w:r>
               <w:rPr>
@@ -1013,7 +1088,7 @@
               <w14:ligatures w14:val="standardContextual"/>
             </w:rPr>
           </w:pPr>
-          <w:hyperlink w:anchor="_Toc169545830" w:history="1">
+          <w:hyperlink w:anchor="_Toc169606318" w:history="1">
             <w:r>
               <w:rPr>
                 <w:rStyle w:val="Hyperlink"/>
@@ -1040,7 +1115,7 @@
                 <w:noProof/>
                 <w:webHidden/>
               </w:rPr>
-              <w:instrText xml:space="preserve"> PAGEREF _Toc169545830 \h </w:instrText>
+              <w:instrText xml:space="preserve"> PAGEREF _Toc169606318 \h </w:instrText>
             </w:r>
             <w:r>
               <w:rPr>
@@ -1060,7 +1135,7 @@
                 <w:noProof/>
                 <w:webHidden/>
               </w:rPr>
-              <w:t>12</w:t>
+              <w:t>14</w:t>
             </w:r>
             <w:r>
               <w:rPr>
@@ -1088,7 +1163,7 @@
               <w14:ligatures w14:val="standardContextual"/>
             </w:rPr>
           </w:pPr>
-          <w:hyperlink w:anchor="_Toc169545831" w:history="1">
+          <w:hyperlink w:anchor="_Toc169606319" w:history="1">
             <w:r>
               <w:rPr>
                 <w:rStyle w:val="Hyperlink"/>
@@ -1115,7 +1190,7 @@
                 <w:noProof/>
                 <w:webHidden/>
               </w:rPr>
-              <w:instrText xml:space="preserve"> PAGEREF _Toc169545831 \h </w:instrText>
+              <w:instrText xml:space="preserve"> PAGEREF _Toc169606319 \h </w:instrText>
             </w:r>
             <w:r>
               <w:rPr>
@@ -1135,7 +1210,7 @@
                 <w:noProof/>
                 <w:webHidden/>
               </w:rPr>
-              <w:t>12</w:t>
+              <w:t>14</w:t>
             </w:r>
             <w:r>
               <w:rPr>
@@ -1163,7 +1238,7 @@
               <w14:ligatures w14:val="standardContextual"/>
             </w:rPr>
           </w:pPr>
-          <w:hyperlink w:anchor="_Toc169545832" w:history="1">
+          <w:hyperlink w:anchor="_Toc169606320" w:history="1">
             <w:r>
               <w:rPr>
                 <w:rStyle w:val="Hyperlink"/>
@@ -1190,7 +1265,7 @@
                 <w:noProof/>
                 <w:webHidden/>
               </w:rPr>
-              <w:instrText xml:space="preserve"> PAGEREF _Toc169545832 \h </w:instrText>
+              <w:instrText xml:space="preserve"> PAGEREF _Toc169606320 \h </w:instrText>
             </w:r>
             <w:r>
               <w:rPr>
@@ -1210,7 +1285,7 @@
                 <w:noProof/>
                 <w:webHidden/>
               </w:rPr>
-              <w:t>13</w:t>
+              <w:t>15</w:t>
             </w:r>
             <w:r>
               <w:rPr>
@@ -1238,7 +1313,7 @@
               <w14:ligatures w14:val="standardContextual"/>
             </w:rPr>
           </w:pPr>
-          <w:hyperlink w:anchor="_Toc169545833" w:history="1">
+          <w:hyperlink w:anchor="_Toc169606321" w:history="1">
             <w:r>
               <w:rPr>
                 <w:rStyle w:val="Hyperlink"/>
@@ -1265,7 +1340,7 @@
                 <w:noProof/>
                 <w:webHidden/>
               </w:rPr>
-              <w:instrText xml:space="preserve"> PAGEREF _Toc169545833 \h </w:instrText>
+              <w:instrText xml:space="preserve"> PAGEREF _Toc169606321 \h </w:instrText>
             </w:r>
             <w:r>
               <w:rPr>
@@ -1285,7 +1360,7 @@
                 <w:noProof/>
                 <w:webHidden/>
               </w:rPr>
-              <w:t>14</w:t>
+              <w:t>16</w:t>
             </w:r>
             <w:r>
               <w:rPr>
@@ -1321,14 +1396,14 @@
       <w:pPr>
         <w:pStyle w:val="Heading1"/>
       </w:pPr>
-      <w:bookmarkStart w:id="0" w:name="_Toc169545818"/>
+      <w:bookmarkStart w:id="0" w:name="_Toc169606305"/>
       <w:r>
         <w:rPr>
           <w:noProof/>
         </w:rPr>
         <w:lastRenderedPageBreak/>
         <w:drawing>
-          <wp:anchor distT="0" distB="0" distL="114300" distR="114300" simplePos="0" relativeHeight="251615744" behindDoc="1" locked="0" layoutInCell="1" allowOverlap="1" wp14:anchorId="20BF471F" wp14:editId="67E745F6">
+          <wp:anchor distT="0" distB="0" distL="114300" distR="114300" simplePos="0" relativeHeight="251645952" behindDoc="1" locked="0" layoutInCell="1" allowOverlap="1" wp14:anchorId="20BF471F" wp14:editId="67E745F6">
             <wp:simplePos x="0" y="0"/>
             <wp:positionH relativeFrom="column">
               <wp:posOffset>4802242</wp:posOffset>
@@ -1386,7 +1461,7 @@
       <w:pPr>
         <w:pStyle w:val="Heading2"/>
       </w:pPr>
-      <w:bookmarkStart w:id="1" w:name="_Toc169545819"/>
+      <w:bookmarkStart w:id="1" w:name="_Toc169606306"/>
       <w:r>
         <w:t>Decorator</w:t>
       </w:r>
@@ -1416,15 +1491,7 @@
         <w:pStyle w:val="NoSpacing"/>
       </w:pPr>
       <w:r>
-        <w:t xml:space="preserve">- Erweitern die Funktionalität einer Klasse / </w:t>
-      </w:r>
-      <w:proofErr w:type="gramStart"/>
-      <w:r>
-        <w:t>Interfaces</w:t>
-      </w:r>
-      <w:proofErr w:type="gramEnd"/>
-      <w:r>
-        <w:t xml:space="preserve"> ohne diese zu ändern</w:t>
+        <w:t>- Erweitern die Funktionalität einer Klasse / Interfaces ohne diese zu ändern</w:t>
       </w:r>
     </w:p>
     <w:p>
@@ -1617,91 +1684,104 @@
         <w:pStyle w:val="NoSpacing"/>
         <w:rPr>
           <w:color w:val="538135" w:themeColor="accent6" w:themeShade="BF"/>
-        </w:rPr>
-      </w:pPr>
-      <w:r>
-        <w:rPr>
-          <w:color w:val="538135" w:themeColor="accent6" w:themeShade="BF"/>
-        </w:rPr>
-        <w:t xml:space="preserve">IDrink coffee = new </w:t>
-      </w:r>
-      <w:proofErr w:type="gramStart"/>
-      <w:r>
-        <w:rPr>
-          <w:color w:val="538135" w:themeColor="accent6" w:themeShade="BF"/>
-        </w:rPr>
-        <w:t>Coffee(</w:t>
-      </w:r>
-      <w:proofErr w:type="gramEnd"/>
-      <w:r>
-        <w:rPr>
-          <w:color w:val="538135" w:themeColor="accent6" w:themeShade="BF"/>
-        </w:rPr>
-        <w:t>);</w:t>
-      </w:r>
-    </w:p>
-    <w:p>
-      <w:pPr>
-        <w:pStyle w:val="NoSpacing"/>
+          <w:lang w:val="en-US"/>
+        </w:rPr>
+      </w:pPr>
+      <w:proofErr w:type="spellStart"/>
+      <w:r>
         <w:rPr>
           <w:color w:val="538135" w:themeColor="accent6" w:themeShade="BF"/>
           <w:lang w:val="en-US"/>
         </w:rPr>
-      </w:pPr>
+        <w:t>IDrink</w:t>
+      </w:r>
+      <w:proofErr w:type="spellEnd"/>
       <w:r>
         <w:rPr>
           <w:color w:val="538135" w:themeColor="accent6" w:themeShade="BF"/>
           <w:lang w:val="en-US"/>
         </w:rPr>
-        <w:t>coffee = new Sugar(coffee</w:t>
-      </w:r>
-      <w:proofErr w:type="gramStart"/>
-      <w:r>
+        <w:t xml:space="preserve"> coffee = new Coffee();</w:t>
+      </w:r>
+    </w:p>
+    <w:p>
+      <w:pPr>
+        <w:pStyle w:val="NoSpacing"/>
         <w:rPr>
           <w:color w:val="538135" w:themeColor="accent6" w:themeShade="BF"/>
           <w:lang w:val="en-US"/>
         </w:rPr>
-        <w:t>);</w:t>
-      </w:r>
-      <w:proofErr w:type="gramEnd"/>
-    </w:p>
-    <w:p>
-      <w:pPr>
-        <w:pStyle w:val="NoSpacing"/>
+      </w:pPr>
+      <w:r>
         <w:rPr>
           <w:color w:val="538135" w:themeColor="accent6" w:themeShade="BF"/>
           <w:lang w:val="en-US"/>
         </w:rPr>
-      </w:pPr>
-      <w:r>
+        <w:t>coffee = new Sugar(coffee);</w:t>
+      </w:r>
+    </w:p>
+    <w:p>
+      <w:pPr>
+        <w:pStyle w:val="NoSpacing"/>
         <w:rPr>
           <w:color w:val="538135" w:themeColor="accent6" w:themeShade="BF"/>
-          <w:lang w:val="en-US"/>
-        </w:rPr>
-        <w:t>coffee = new Milk(coffee</w:t>
-      </w:r>
-      <w:proofErr w:type="gramStart"/>
+        </w:rPr>
+      </w:pPr>
+      <w:proofErr w:type="spellStart"/>
       <w:r>
         <w:rPr>
           <w:color w:val="538135" w:themeColor="accent6" w:themeShade="BF"/>
-          <w:lang w:val="en-US"/>
+        </w:rPr>
+        <w:t>coffee</w:t>
+      </w:r>
+      <w:proofErr w:type="spellEnd"/>
+      <w:r>
+        <w:rPr>
+          <w:color w:val="538135" w:themeColor="accent6" w:themeShade="BF"/>
+        </w:rPr>
+        <w:t xml:space="preserve"> = </w:t>
+      </w:r>
+      <w:proofErr w:type="spellStart"/>
+      <w:r>
+        <w:rPr>
+          <w:color w:val="538135" w:themeColor="accent6" w:themeShade="BF"/>
+        </w:rPr>
+        <w:t>new</w:t>
+      </w:r>
+      <w:proofErr w:type="spellEnd"/>
+      <w:r>
+        <w:rPr>
+          <w:color w:val="538135" w:themeColor="accent6" w:themeShade="BF"/>
+        </w:rPr>
+        <w:t xml:space="preserve"> Milk(</w:t>
+      </w:r>
+      <w:proofErr w:type="spellStart"/>
+      <w:r>
+        <w:rPr>
+          <w:color w:val="538135" w:themeColor="accent6" w:themeShade="BF"/>
+        </w:rPr>
+        <w:t>coffee</w:t>
+      </w:r>
+      <w:proofErr w:type="spellEnd"/>
+      <w:r>
+        <w:rPr>
+          <w:color w:val="538135" w:themeColor="accent6" w:themeShade="BF"/>
         </w:rPr>
         <w:t>);</w:t>
       </w:r>
-      <w:proofErr w:type="gramEnd"/>
     </w:p>
     <w:p>
       <w:pPr>
         <w:pStyle w:val="Heading2"/>
       </w:pPr>
-      <w:bookmarkStart w:id="2" w:name="_Toc169545820"/>
+      <w:bookmarkStart w:id="2" w:name="_Toc169606307"/>
       <w:r>
         <w:rPr>
           <w:noProof/>
         </w:rPr>
         <w:lastRenderedPageBreak/>
         <w:drawing>
-          <wp:anchor distT="0" distB="0" distL="114300" distR="114300" simplePos="0" relativeHeight="251636224" behindDoc="1" locked="0" layoutInCell="1" allowOverlap="1" wp14:anchorId="4EA5BBA1" wp14:editId="471BF2D8">
+          <wp:anchor distT="0" distB="0" distL="114300" distR="114300" simplePos="0" relativeHeight="251654144" behindDoc="1" locked="0" layoutInCell="1" allowOverlap="1" wp14:anchorId="4EA5BBA1" wp14:editId="471BF2D8">
             <wp:simplePos x="0" y="0"/>
             <wp:positionH relativeFrom="column">
               <wp:posOffset>4775775</wp:posOffset>
@@ -1795,15 +1875,7 @@
         <w:pStyle w:val="NoSpacing"/>
       </w:pPr>
       <w:r>
-        <w:t xml:space="preserve"> - Sowohl die </w:t>
-      </w:r>
-      <w:proofErr w:type="gramStart"/>
-      <w:r>
-        <w:t>Original Klasse</w:t>
-      </w:r>
-      <w:proofErr w:type="gramEnd"/>
-      <w:r>
-        <w:t xml:space="preserve"> als auch ihre Proxyklasse implementieren das gleiche Interface</w:t>
+        <w:t xml:space="preserve"> - Sowohl die Original Klasse als auch ihre Proxyklasse implementieren das gleiche Interface</w:t>
       </w:r>
     </w:p>
     <w:p>
@@ -1811,15 +1883,7 @@
         <w:pStyle w:val="NoSpacing"/>
       </w:pPr>
       <w:r>
-        <w:t xml:space="preserve">- Proxy wird häufig für Lazy Initialization, Access Control, </w:t>
-      </w:r>
-      <w:proofErr w:type="gramStart"/>
-      <w:r>
-        <w:t>DB Zugriffsmanagement</w:t>
-      </w:r>
-      <w:proofErr w:type="gramEnd"/>
-      <w:r>
-        <w:t xml:space="preserve"> usw. verwendet</w:t>
+        <w:t>- Proxy wird häufig für Lazy Initialization, Access Control, DB Zugriffsmanagement usw. verwendet</w:t>
       </w:r>
     </w:p>
     <w:p>
@@ -1961,14 +2025,14 @@
       <w:pPr>
         <w:pStyle w:val="Heading2"/>
       </w:pPr>
-      <w:bookmarkStart w:id="3" w:name="_Toc169545821"/>
+      <w:bookmarkStart w:id="3" w:name="_Toc169606308"/>
       <w:r>
         <w:rPr>
           <w:noProof/>
         </w:rPr>
         <w:lastRenderedPageBreak/>
         <w:drawing>
-          <wp:anchor distT="0" distB="0" distL="114300" distR="114300" simplePos="0" relativeHeight="251617792" behindDoc="1" locked="0" layoutInCell="1" allowOverlap="1" wp14:anchorId="3F95F62E" wp14:editId="0158127F">
+          <wp:anchor distT="0" distB="0" distL="114300" distR="114300" simplePos="0" relativeHeight="251646976" behindDoc="1" locked="0" layoutInCell="1" allowOverlap="1" wp14:anchorId="3F95F62E" wp14:editId="0158127F">
             <wp:simplePos x="0" y="0"/>
             <wp:positionH relativeFrom="column">
               <wp:posOffset>4655125</wp:posOffset>
@@ -2338,7 +2402,7 @@
           <w:color w:val="538135" w:themeColor="accent6" w:themeShade="BF"/>
         </w:rPr>
         <w:drawing>
-          <wp:anchor distT="0" distB="0" distL="114300" distR="114300" simplePos="0" relativeHeight="251699712" behindDoc="1" locked="0" layoutInCell="1" allowOverlap="1" wp14:anchorId="4CB829EB" wp14:editId="4D4831C9">
+          <wp:anchor distT="0" distB="0" distL="114300" distR="114300" simplePos="0" relativeHeight="251665408" behindDoc="1" locked="0" layoutInCell="1" allowOverlap="1" wp14:anchorId="4CB829EB" wp14:editId="4D4831C9">
             <wp:simplePos x="0" y="0"/>
             <wp:positionH relativeFrom="column">
               <wp:posOffset>3559308</wp:posOffset>
@@ -2424,7 +2488,7 @@
           <w:color w:val="538135" w:themeColor="accent6" w:themeShade="BF"/>
         </w:rPr>
         <w:drawing>
-          <wp:anchor distT="0" distB="0" distL="114300" distR="114300" simplePos="0" relativeHeight="251701760" behindDoc="1" locked="0" layoutInCell="1" allowOverlap="1" wp14:anchorId="7CD4872B" wp14:editId="19FA5EBD">
+          <wp:anchor distT="0" distB="0" distL="114300" distR="114300" simplePos="0" relativeHeight="251666432" behindDoc="1" locked="0" layoutInCell="1" allowOverlap="1" wp14:anchorId="7CD4872B" wp14:editId="19FA5EBD">
             <wp:simplePos x="0" y="0"/>
             <wp:positionH relativeFrom="column">
               <wp:posOffset>3810</wp:posOffset>
@@ -2533,7 +2597,7 @@
       <w:pPr>
         <w:pStyle w:val="Heading2"/>
       </w:pPr>
-      <w:bookmarkStart w:id="4" w:name="_Toc169545822"/>
+      <w:bookmarkStart w:id="4" w:name="_Toc169606309"/>
       <w:r>
         <w:rPr>
           <w:bCs/>
@@ -2543,7 +2607,7 @@
         </w:rPr>
         <w:lastRenderedPageBreak/>
         <w:drawing>
-          <wp:anchor distT="0" distB="0" distL="114300" distR="114300" simplePos="0" relativeHeight="251641344" behindDoc="1" locked="0" layoutInCell="1" allowOverlap="1" wp14:anchorId="07181EC8" wp14:editId="43618997">
+          <wp:anchor distT="0" distB="0" distL="114300" distR="114300" simplePos="0" relativeHeight="251655168" behindDoc="1" locked="0" layoutInCell="1" allowOverlap="1" wp14:anchorId="07181EC8" wp14:editId="43618997">
             <wp:simplePos x="0" y="0"/>
             <wp:positionH relativeFrom="column">
               <wp:posOffset>4724628</wp:posOffset>
@@ -2854,11 +2918,14 @@
       <w:pPr>
         <w:pStyle w:val="Heading2"/>
       </w:pPr>
-      <w:bookmarkStart w:id="5" w:name="_Toc169545823"/>
-      <w:r>
+      <w:bookmarkStart w:id="5" w:name="_Toc169606310"/>
+      <w:r>
+        <w:rPr>
+          <w:noProof/>
+        </w:rPr>
         <w:lastRenderedPageBreak/>
         <w:drawing>
-          <wp:anchor distT="0" distB="0" distL="114300" distR="114300" simplePos="0" relativeHeight="251654656" behindDoc="1" locked="0" layoutInCell="1" allowOverlap="1" wp14:anchorId="3A79A92D" wp14:editId="00B3BCAD">
+          <wp:anchor distT="0" distB="0" distL="114300" distR="114300" simplePos="0" relativeHeight="251661312" behindDoc="1" locked="0" layoutInCell="1" allowOverlap="1" wp14:anchorId="3A79A92D" wp14:editId="00B3BCAD">
             <wp:simplePos x="0" y="0"/>
             <wp:positionH relativeFrom="column">
               <wp:posOffset>4777991</wp:posOffset>
@@ -3019,21 +3086,12 @@
         </w:rPr>
         <w:t xml:space="preserve">, </w:t>
       </w:r>
-      <w:proofErr w:type="gramStart"/>
-      <w:r>
-        <w:rPr>
-          <w:sz w:val="24"/>
-          <w:szCs w:val="24"/>
-        </w:rPr>
-        <w:t>das</w:t>
-      </w:r>
-      <w:proofErr w:type="gramEnd"/>
-      <w:r>
-        <w:rPr>
-          <w:sz w:val="24"/>
-          <w:szCs w:val="24"/>
-        </w:rPr>
-        <w:t xml:space="preserve"> </w:t>
+      <w:r>
+        <w:rPr>
+          <w:sz w:val="24"/>
+          <w:szCs w:val="24"/>
+        </w:rPr>
+        <w:t xml:space="preserve">das </w:t>
       </w:r>
       <w:r>
         <w:rPr>
@@ -3160,36 +3218,28 @@
           <w:sz w:val="24"/>
           <w:szCs w:val="24"/>
         </w:rPr>
-        <w:t>Code Beispiel</w:t>
-      </w:r>
-      <w:r>
-        <w:rPr>
-          <w:b/>
-          <w:bCs/>
-          <w:sz w:val="24"/>
-          <w:szCs w:val="24"/>
-        </w:rPr>
-        <w:t>:</w:t>
-      </w:r>
-    </w:p>
-    <w:p>
-      <w:pPr>
-        <w:rPr>
-          <w:b/>
-          <w:bCs/>
-          <w:sz w:val="24"/>
-          <w:szCs w:val="24"/>
-        </w:rPr>
-      </w:pPr>
-      <w:r>
-        <w:rPr>
-          <w:b/>
-          <w:bCs/>
+        <w:t>Code Beispiel:</w:t>
+      </w:r>
+    </w:p>
+    <w:p>
+      <w:pPr>
+        <w:rPr>
+          <w:b/>
+          <w:bCs/>
+          <w:sz w:val="24"/>
+          <w:szCs w:val="24"/>
+        </w:rPr>
+      </w:pPr>
+      <w:r>
+        <w:rPr>
+          <w:b/>
+          <w:bCs/>
+          <w:noProof/>
           <w:sz w:val="24"/>
           <w:szCs w:val="24"/>
         </w:rPr>
         <w:drawing>
-          <wp:anchor distT="0" distB="0" distL="114300" distR="114300" simplePos="0" relativeHeight="251667968" behindDoc="1" locked="0" layoutInCell="1" allowOverlap="1" wp14:anchorId="0E0129C2" wp14:editId="3EE3234A">
+          <wp:anchor distT="0" distB="0" distL="114300" distR="114300" simplePos="0" relativeHeight="251662336" behindDoc="1" locked="0" layoutInCell="1" allowOverlap="1" wp14:anchorId="0E0129C2" wp14:editId="3EE3234A">
             <wp:simplePos x="0" y="0"/>
             <wp:positionH relativeFrom="column">
               <wp:posOffset>3973</wp:posOffset>
@@ -3280,11 +3330,12 @@
         <w:rPr>
           <w:b/>
           <w:bCs/>
+          <w:noProof/>
           <w:sz w:val="24"/>
           <w:szCs w:val="24"/>
         </w:rPr>
         <w:drawing>
-          <wp:anchor distT="0" distB="0" distL="114300" distR="114300" simplePos="0" relativeHeight="251692544" behindDoc="1" locked="0" layoutInCell="1" allowOverlap="1" wp14:anchorId="64183175" wp14:editId="1EB56558">
+          <wp:anchor distT="0" distB="0" distL="114300" distR="114300" simplePos="0" relativeHeight="251664384" behindDoc="1" locked="0" layoutInCell="1" allowOverlap="1" wp14:anchorId="64183175" wp14:editId="1EB56558">
             <wp:simplePos x="0" y="0"/>
             <wp:positionH relativeFrom="column">
               <wp:posOffset>2927350</wp:posOffset>
@@ -3380,8 +3431,11 @@
     <w:p/>
     <w:p>
       <w:r>
+        <w:rPr>
+          <w:noProof/>
+        </w:rPr>
         <w:drawing>
-          <wp:anchor distT="0" distB="0" distL="114300" distR="114300" simplePos="0" relativeHeight="251686400" behindDoc="1" locked="0" layoutInCell="1" allowOverlap="1" wp14:anchorId="6C8A48A1" wp14:editId="6EBBE6DC">
+          <wp:anchor distT="0" distB="0" distL="114300" distR="114300" simplePos="0" relativeHeight="251663360" behindDoc="1" locked="0" layoutInCell="1" allowOverlap="1" wp14:anchorId="6C8A48A1" wp14:editId="6EBBE6DC">
             <wp:simplePos x="0" y="0"/>
             <wp:positionH relativeFrom="column">
               <wp:posOffset>29534</wp:posOffset>
@@ -3471,16 +3525,539 @@
     </w:p>
     <w:p>
       <w:pPr>
-        <w:pStyle w:val="Heading1"/>
-      </w:pPr>
-      <w:bookmarkStart w:id="6" w:name="_Toc169545824"/>
-      <w:r>
-        <w:rPr>
-          <w:noProof/>
-        </w:rPr>
+        <w:pStyle w:val="Heading2"/>
+      </w:pPr>
+      <w:bookmarkStart w:id="6" w:name="_Toc169606311"/>
+      <w:r>
         <w:lastRenderedPageBreak/>
         <w:drawing>
-          <wp:anchor distT="0" distB="0" distL="114300" distR="114300" simplePos="0" relativeHeight="251612672" behindDoc="1" locked="0" layoutInCell="1" allowOverlap="1" wp14:anchorId="399690C8" wp14:editId="65561858">
+          <wp:anchor distT="0" distB="0" distL="114300" distR="114300" simplePos="0" relativeHeight="251671552" behindDoc="1" locked="0" layoutInCell="1" allowOverlap="1" wp14:anchorId="439E6489" wp14:editId="6C77FA06">
+            <wp:simplePos x="0" y="0"/>
+            <wp:positionH relativeFrom="column">
+              <wp:posOffset>4735298</wp:posOffset>
+            </wp:positionH>
+            <wp:positionV relativeFrom="paragraph">
+              <wp:posOffset>-400227</wp:posOffset>
+            </wp:positionV>
+            <wp:extent cx="1314633" cy="866896"/>
+            <wp:effectExtent l="0" t="0" r="0" b="0"/>
+            <wp:wrapNone/>
+            <wp:docPr id="50" name="Picture 50"/>
+            <wp:cNvGraphicFramePr>
+              <a:graphicFrameLocks xmlns:a="http://schemas.openxmlformats.org/drawingml/2006/main" noChangeAspect="1"/>
+            </wp:cNvGraphicFramePr>
+            <a:graphic xmlns:a="http://schemas.openxmlformats.org/drawingml/2006/main">
+              <a:graphicData uri="http://schemas.openxmlformats.org/drawingml/2006/picture">
+                <pic:pic xmlns:pic="http://schemas.openxmlformats.org/drawingml/2006/picture">
+                  <pic:nvPicPr>
+                    <pic:cNvPr id="1" name=""/>
+                    <pic:cNvPicPr/>
+                  </pic:nvPicPr>
+                  <pic:blipFill>
+                    <a:blip r:embed="rId24">
+                      <a:extLst>
+                        <a:ext uri="{28A0092B-C50C-407E-A947-70E740481C1C}">
+                          <a14:useLocalDpi xmlns:a14="http://schemas.microsoft.com/office/drawing/2010/main" val="0"/>
+                        </a:ext>
+                      </a:extLst>
+                    </a:blip>
+                    <a:stretch>
+                      <a:fillRect/>
+                    </a:stretch>
+                  </pic:blipFill>
+                  <pic:spPr>
+                    <a:xfrm>
+                      <a:off x="0" y="0"/>
+                      <a:ext cx="1314633" cy="866896"/>
+                    </a:xfrm>
+                    <a:prstGeom prst="rect">
+                      <a:avLst/>
+                    </a:prstGeom>
+                  </pic:spPr>
+                </pic:pic>
+              </a:graphicData>
+            </a:graphic>
+          </wp:anchor>
+        </w:drawing>
+      </w:r>
+      <w:r>
+        <w:t>Composite</w:t>
+      </w:r>
+      <w:bookmarkEnd w:id="6"/>
+    </w:p>
+    <w:p>
+      <w:pPr>
+        <w:rPr>
+          <w:b/>
+          <w:bCs/>
+          <w:sz w:val="24"/>
+          <w:szCs w:val="24"/>
+        </w:rPr>
+      </w:pPr>
+      <w:r>
+        <w:rPr>
+          <w:b/>
+          <w:bCs/>
+          <w:sz w:val="24"/>
+          <w:szCs w:val="24"/>
+        </w:rPr>
+        <w:t>Beschreibung</w:t>
+      </w:r>
+      <w:r>
+        <w:rPr>
+          <w:b/>
+          <w:bCs/>
+          <w:sz w:val="24"/>
+          <w:szCs w:val="24"/>
+        </w:rPr>
+        <w:t>:</w:t>
+      </w:r>
+      <w:r>
+        <w:rPr>
+          <w:noProof/>
+        </w:rPr>
+        <w:t xml:space="preserve"> </w:t>
+      </w:r>
+    </w:p>
+    <w:p>
+      <w:pPr>
+        <w:pStyle w:val="ListParagraph"/>
+        <w:numPr>
+          <w:ilvl w:val="0"/>
+          <w:numId w:val="2"/>
+        </w:numPr>
+        <w:rPr>
+          <w:sz w:val="24"/>
+          <w:szCs w:val="24"/>
+        </w:rPr>
+      </w:pPr>
+      <w:r>
+        <w:rPr>
+          <w:sz w:val="24"/>
+          <w:szCs w:val="24"/>
+        </w:rPr>
+        <w:t>Nur möglich für hierarchische Strukturen</w:t>
+      </w:r>
+    </w:p>
+    <w:p>
+      <w:pPr>
+        <w:pStyle w:val="ListParagraph"/>
+        <w:numPr>
+          <w:ilvl w:val="0"/>
+          <w:numId w:val="2"/>
+        </w:numPr>
+        <w:rPr>
+          <w:sz w:val="24"/>
+          <w:szCs w:val="24"/>
+        </w:rPr>
+      </w:pPr>
+      <w:r>
+        <w:rPr>
+          <w:sz w:val="24"/>
+          <w:szCs w:val="24"/>
+        </w:rPr>
+        <w:t>Gruppierung von Objekten</w:t>
+      </w:r>
+    </w:p>
+    <w:p>
+      <w:pPr>
+        <w:pStyle w:val="ListParagraph"/>
+        <w:numPr>
+          <w:ilvl w:val="0"/>
+          <w:numId w:val="2"/>
+        </w:numPr>
+        <w:rPr>
+          <w:sz w:val="24"/>
+          <w:szCs w:val="24"/>
+        </w:rPr>
+      </w:pPr>
+      <w:r>
+        <w:rPr>
+          <w:sz w:val="24"/>
+          <w:szCs w:val="24"/>
+        </w:rPr>
+        <w:t xml:space="preserve">Alle Klasse in der Gruppe müssen </w:t>
+      </w:r>
+      <w:r>
+        <w:rPr>
+          <w:sz w:val="24"/>
+          <w:szCs w:val="24"/>
+        </w:rPr>
+        <w:t>das gleiche Interface oder die gleiche abstrakte Klasse implementieren.</w:t>
+      </w:r>
+    </w:p>
+    <w:p>
+      <w:pPr>
+        <w:pStyle w:val="ListParagraph"/>
+        <w:numPr>
+          <w:ilvl w:val="0"/>
+          <w:numId w:val="2"/>
+        </w:numPr>
+        <w:rPr>
+          <w:sz w:val="24"/>
+          <w:szCs w:val="24"/>
+        </w:rPr>
+      </w:pPr>
+      <w:r>
+        <w:rPr>
+          <w:sz w:val="24"/>
+          <w:szCs w:val="24"/>
+        </w:rPr>
+        <w:t xml:space="preserve">3 Komponenten: </w:t>
+      </w:r>
+    </w:p>
+    <w:p>
+      <w:pPr>
+        <w:pStyle w:val="ListParagraph"/>
+        <w:numPr>
+          <w:ilvl w:val="1"/>
+          <w:numId w:val="2"/>
+        </w:numPr>
+        <w:rPr>
+          <w:sz w:val="24"/>
+          <w:szCs w:val="24"/>
+        </w:rPr>
+      </w:pPr>
+      <w:proofErr w:type="spellStart"/>
+      <w:r>
+        <w:rPr>
+          <w:sz w:val="24"/>
+          <w:szCs w:val="24"/>
+        </w:rPr>
+        <w:t>Component</w:t>
+      </w:r>
+      <w:proofErr w:type="spellEnd"/>
+      <w:r>
+        <w:rPr>
+          <w:sz w:val="24"/>
+          <w:szCs w:val="24"/>
+        </w:rPr>
+        <w:t xml:space="preserve"> Interface</w:t>
+      </w:r>
+    </w:p>
+    <w:p>
+      <w:pPr>
+        <w:pStyle w:val="ListParagraph"/>
+        <w:numPr>
+          <w:ilvl w:val="1"/>
+          <w:numId w:val="2"/>
+        </w:numPr>
+        <w:rPr>
+          <w:sz w:val="24"/>
+          <w:szCs w:val="24"/>
+        </w:rPr>
+      </w:pPr>
+      <w:r>
+        <w:rPr>
+          <w:sz w:val="24"/>
+          <w:szCs w:val="24"/>
+        </w:rPr>
+        <w:t xml:space="preserve">Leaf (implementieren Interface, haben </w:t>
+      </w:r>
+      <w:r>
+        <w:rPr>
+          <w:sz w:val="24"/>
+          <w:szCs w:val="24"/>
+          <w:u w:val="single"/>
+        </w:rPr>
+        <w:t>keine</w:t>
+      </w:r>
+      <w:r>
+        <w:rPr>
+          <w:sz w:val="24"/>
+          <w:szCs w:val="24"/>
+        </w:rPr>
+        <w:t xml:space="preserve"> Kinder)</w:t>
+      </w:r>
+    </w:p>
+    <w:p>
+      <w:pPr>
+        <w:pStyle w:val="ListParagraph"/>
+        <w:numPr>
+          <w:ilvl w:val="1"/>
+          <w:numId w:val="2"/>
+        </w:numPr>
+        <w:rPr>
+          <w:sz w:val="24"/>
+          <w:szCs w:val="24"/>
+        </w:rPr>
+      </w:pPr>
+      <w:r>
+        <w:rPr>
+          <w:sz w:val="24"/>
+          <w:szCs w:val="24"/>
+        </w:rPr>
+        <w:t>Composite (Implementieren Interface, können Kinder wie Leafs oder Composites haben)</w:t>
+      </w:r>
+    </w:p>
+    <w:p>
+      <w:pPr>
+        <w:pStyle w:val="ListParagraph"/>
+        <w:numPr>
+          <w:ilvl w:val="0"/>
+          <w:numId w:val="2"/>
+        </w:numPr>
+        <w:rPr>
+          <w:sz w:val="24"/>
+          <w:szCs w:val="24"/>
+        </w:rPr>
+      </w:pPr>
+      <w:r>
+        <w:rPr>
+          <w:sz w:val="24"/>
+          <w:szCs w:val="24"/>
+        </w:rPr>
+        <w:t>Beispiel</w:t>
+      </w:r>
+      <w:r>
+        <w:rPr>
+          <w:sz w:val="24"/>
+          <w:szCs w:val="24"/>
+        </w:rPr>
+        <w:t>e</w:t>
+      </w:r>
+      <w:r>
+        <w:rPr>
+          <w:sz w:val="24"/>
+          <w:szCs w:val="24"/>
+        </w:rPr>
+        <w:t>: Verschachtelung von Controls in UI</w:t>
+      </w:r>
+      <w:r>
+        <w:rPr>
+          <w:sz w:val="24"/>
+          <w:szCs w:val="24"/>
+        </w:rPr>
+        <w:t>, Verzeichnisstrukturen, Organisationen</w:t>
+      </w:r>
+    </w:p>
+    <w:p>
+      <w:pPr>
+        <w:pStyle w:val="ListParagraph"/>
+        <w:rPr>
+          <w:sz w:val="24"/>
+          <w:szCs w:val="24"/>
+        </w:rPr>
+      </w:pPr>
+    </w:p>
+    <w:p>
+      <w:pPr>
+        <w:rPr>
+          <w:b/>
+          <w:bCs/>
+          <w:sz w:val="24"/>
+          <w:szCs w:val="24"/>
+        </w:rPr>
+      </w:pPr>
+      <w:r>
+        <w:rPr>
+          <w:b/>
+          <w:bCs/>
+          <w:sz w:val="24"/>
+          <w:szCs w:val="24"/>
+        </w:rPr>
+        <w:t>Diagramm</w:t>
+      </w:r>
+      <w:r>
+        <w:rPr>
+          <w:b/>
+          <w:bCs/>
+          <w:sz w:val="24"/>
+          <w:szCs w:val="24"/>
+        </w:rPr>
+        <w:t>:</w:t>
+      </w:r>
+    </w:p>
+    <w:p>
+      <w:pPr>
+        <w:rPr>
+          <w:b/>
+          <w:bCs/>
+          <w:sz w:val="24"/>
+          <w:szCs w:val="24"/>
+        </w:rPr>
+      </w:pPr>
+      <w:r>
+        <w:rPr>
+          <w:noProof/>
+        </w:rPr>
+        <w:drawing>
+          <wp:inline distT="0" distB="0" distL="0" distR="0" wp14:anchorId="5920CFA1" wp14:editId="171E9216">
+            <wp:extent cx="4888850" cy="2752673"/>
+            <wp:effectExtent l="0" t="0" r="0" b="0"/>
+            <wp:docPr id="58" name="Picture 58"/>
+            <wp:cNvGraphicFramePr>
+              <a:graphicFrameLocks xmlns:a="http://schemas.openxmlformats.org/drawingml/2006/main" noChangeAspect="1"/>
+            </wp:cNvGraphicFramePr>
+            <a:graphic xmlns:a="http://schemas.openxmlformats.org/drawingml/2006/main">
+              <a:graphicData uri="http://schemas.openxmlformats.org/drawingml/2006/picture">
+                <pic:pic xmlns:pic="http://schemas.openxmlformats.org/drawingml/2006/picture">
+                  <pic:nvPicPr>
+                    <pic:cNvPr id="1" name=""/>
+                    <pic:cNvPicPr/>
+                  </pic:nvPicPr>
+                  <pic:blipFill>
+                    <a:blip r:embed="rId25"/>
+                    <a:stretch>
+                      <a:fillRect/>
+                    </a:stretch>
+                  </pic:blipFill>
+                  <pic:spPr>
+                    <a:xfrm>
+                      <a:off x="0" y="0"/>
+                      <a:ext cx="4896252" cy="2756841"/>
+                    </a:xfrm>
+                    <a:prstGeom prst="rect">
+                      <a:avLst/>
+                    </a:prstGeom>
+                  </pic:spPr>
+                </pic:pic>
+              </a:graphicData>
+            </a:graphic>
+          </wp:inline>
+        </w:drawing>
+      </w:r>
+    </w:p>
+    <w:p>
+      <w:pPr>
+        <w:rPr>
+          <w:b/>
+          <w:bCs/>
+          <w:sz w:val="24"/>
+          <w:szCs w:val="24"/>
+        </w:rPr>
+      </w:pPr>
+      <w:r>
+        <w:rPr>
+          <w:b/>
+          <w:bCs/>
+          <w:sz w:val="24"/>
+          <w:szCs w:val="24"/>
+        </w:rPr>
+        <w:t>Code Beispiel:</w:t>
+      </w:r>
+    </w:p>
+    <w:p>
+      <w:pPr>
+        <w:rPr>
+          <w:b/>
+          <w:bCs/>
+          <w:sz w:val="24"/>
+          <w:szCs w:val="24"/>
+        </w:rPr>
+      </w:pPr>
+      <w:r>
+        <w:rPr>
+          <w:b/>
+          <w:bCs/>
+          <w:sz w:val="24"/>
+          <w:szCs w:val="24"/>
+        </w:rPr>
+        <w:drawing>
+          <wp:inline distT="0" distB="0" distL="0" distR="0" wp14:anchorId="132E821A" wp14:editId="42BF2CC1">
+            <wp:extent cx="5760720" cy="1260475"/>
+            <wp:effectExtent l="0" t="0" r="0" b="0"/>
+            <wp:docPr id="55" name="Picture 55"/>
+            <wp:cNvGraphicFramePr>
+              <a:graphicFrameLocks xmlns:a="http://schemas.openxmlformats.org/drawingml/2006/main" noChangeAspect="1"/>
+            </wp:cNvGraphicFramePr>
+            <a:graphic xmlns:a="http://schemas.openxmlformats.org/drawingml/2006/main">
+              <a:graphicData uri="http://schemas.openxmlformats.org/drawingml/2006/picture">
+                <pic:pic xmlns:pic="http://schemas.openxmlformats.org/drawingml/2006/picture">
+                  <pic:nvPicPr>
+                    <pic:cNvPr id="1" name=""/>
+                    <pic:cNvPicPr/>
+                  </pic:nvPicPr>
+                  <pic:blipFill>
+                    <a:blip r:embed="rId26"/>
+                    <a:stretch>
+                      <a:fillRect/>
+                    </a:stretch>
+                  </pic:blipFill>
+                  <pic:spPr>
+                    <a:xfrm>
+                      <a:off x="0" y="0"/>
+                      <a:ext cx="5760720" cy="1260475"/>
+                    </a:xfrm>
+                    <a:prstGeom prst="rect">
+                      <a:avLst/>
+                    </a:prstGeom>
+                  </pic:spPr>
+                </pic:pic>
+              </a:graphicData>
+            </a:graphic>
+          </wp:inline>
+        </w:drawing>
+      </w:r>
+    </w:p>
+    <w:p>
+      <w:pPr>
+        <w:rPr>
+          <w:b/>
+          <w:bCs/>
+          <w:sz w:val="24"/>
+          <w:szCs w:val="24"/>
+        </w:rPr>
+      </w:pPr>
+      <w:r>
+        <w:rPr>
+          <w:b/>
+          <w:bCs/>
+          <w:sz w:val="24"/>
+          <w:szCs w:val="24"/>
+        </w:rPr>
+        <w:drawing>
+          <wp:inline distT="0" distB="0" distL="0" distR="0" wp14:anchorId="3DB3AC2C" wp14:editId="077F80DE">
+            <wp:extent cx="2817628" cy="1297382"/>
+            <wp:effectExtent l="0" t="0" r="0" b="0"/>
+            <wp:docPr id="56" name="Picture 56"/>
+            <wp:cNvGraphicFramePr>
+              <a:graphicFrameLocks xmlns:a="http://schemas.openxmlformats.org/drawingml/2006/main" noChangeAspect="1"/>
+            </wp:cNvGraphicFramePr>
+            <a:graphic xmlns:a="http://schemas.openxmlformats.org/drawingml/2006/main">
+              <a:graphicData uri="http://schemas.openxmlformats.org/drawingml/2006/picture">
+                <pic:pic xmlns:pic="http://schemas.openxmlformats.org/drawingml/2006/picture">
+                  <pic:nvPicPr>
+                    <pic:cNvPr id="1" name=""/>
+                    <pic:cNvPicPr/>
+                  </pic:nvPicPr>
+                  <pic:blipFill>
+                    <a:blip r:embed="rId27"/>
+                    <a:stretch>
+                      <a:fillRect/>
+                    </a:stretch>
+                  </pic:blipFill>
+                  <pic:spPr>
+                    <a:xfrm>
+                      <a:off x="0" y="0"/>
+                      <a:ext cx="2829170" cy="1302696"/>
+                    </a:xfrm>
+                    <a:prstGeom prst="rect">
+                      <a:avLst/>
+                    </a:prstGeom>
+                  </pic:spPr>
+                </pic:pic>
+              </a:graphicData>
+            </a:graphic>
+          </wp:inline>
+        </w:drawing>
+      </w:r>
+      <w:r>
+        <w:br w:type="page"/>
+      </w:r>
+    </w:p>
+    <w:p>
+      <w:pPr>
+        <w:pStyle w:val="Heading1"/>
+      </w:pPr>
+      <w:bookmarkStart w:id="7" w:name="_Toc169606312"/>
+      <w:r>
+        <w:rPr>
+          <w:noProof/>
+        </w:rPr>
+        <w:lastRenderedPageBreak/>
+        <w:drawing>
+          <wp:anchor distT="0" distB="0" distL="114300" distR="114300" simplePos="0" relativeHeight="251644928" behindDoc="1" locked="0" layoutInCell="1" allowOverlap="1" wp14:anchorId="399690C8" wp14:editId="65561858">
             <wp:simplePos x="0" y="0"/>
             <wp:positionH relativeFrom="column">
               <wp:posOffset>4293522</wp:posOffset>
@@ -3505,7 +4082,7 @@
                     </pic:cNvPicPr>
                   </pic:nvPicPr>
                   <pic:blipFill>
-                    <a:blip r:embed="rId24" cstate="print">
+                    <a:blip r:embed="rId28" cstate="print">
                       <a:extLst>
                         <a:ext uri="{28A0092B-C50C-407E-A947-70E740481C1C}">
                           <a14:useLocalDpi xmlns:a14="http://schemas.microsoft.com/office/drawing/2010/main" val="0"/>
@@ -3550,17 +4127,17 @@
       <w:r>
         <w:t xml:space="preserve"> Patterns</w:t>
       </w:r>
-      <w:bookmarkEnd w:id="6"/>
+      <w:bookmarkEnd w:id="7"/>
     </w:p>
     <w:p>
       <w:pPr>
         <w:pStyle w:val="Heading2"/>
       </w:pPr>
-      <w:bookmarkStart w:id="7" w:name="_Toc169545825"/>
+      <w:bookmarkStart w:id="8" w:name="_Toc169606313"/>
       <w:r>
         <w:t>Singleton</w:t>
       </w:r>
-      <w:bookmarkEnd w:id="7"/>
+      <w:bookmarkEnd w:id="8"/>
     </w:p>
     <w:p>
       <w:pPr>
@@ -3687,23 +4264,7 @@
           <w:sz w:val="24"/>
           <w:szCs w:val="24"/>
         </w:rPr>
-        <w:t xml:space="preserve">Wir häufig als Anti-Pattern bezeichnet (Verletzung </w:t>
-      </w:r>
-      <w:proofErr w:type="gramStart"/>
-      <w:r>
-        <w:rPr>
-          <w:sz w:val="24"/>
-          <w:szCs w:val="24"/>
-        </w:rPr>
-        <w:t>Single Responsibility Prinzip</w:t>
-      </w:r>
-      <w:proofErr w:type="gramEnd"/>
-      <w:r>
-        <w:rPr>
-          <w:sz w:val="24"/>
-          <w:szCs w:val="24"/>
-        </w:rPr>
-        <w:t>, schwierige Testbarkeit, Einschränkung bei Parallelität…)</w:t>
+        <w:t>Wir häufig als Anti-Pattern bezeichnet (Verletzung Single Responsibility Prinzip, schwierige Testbarkeit, Einschränkung bei Parallelität…)</w:t>
       </w:r>
     </w:p>
     <w:p>
@@ -3763,7 +4324,7 @@
                     <pic:cNvPicPr/>
                   </pic:nvPicPr>
                   <pic:blipFill>
-                    <a:blip r:embed="rId25"/>
+                    <a:blip r:embed="rId29"/>
                     <a:stretch>
                       <a:fillRect/>
                     </a:stretch>
@@ -3836,7 +4397,7 @@
                     <pic:cNvPicPr/>
                   </pic:nvPicPr>
                   <pic:blipFill>
-                    <a:blip r:embed="rId26"/>
+                    <a:blip r:embed="rId30"/>
                     <a:stretch>
                       <a:fillRect/>
                     </a:stretch>
@@ -3871,14 +4432,14 @@
       <w:pPr>
         <w:pStyle w:val="Heading2"/>
       </w:pPr>
-      <w:bookmarkStart w:id="8" w:name="_Toc169545826"/>
+      <w:bookmarkStart w:id="9" w:name="_Toc169606314"/>
       <w:r>
         <w:rPr>
           <w:noProof/>
         </w:rPr>
         <w:lastRenderedPageBreak/>
         <w:drawing>
-          <wp:anchor distT="0" distB="0" distL="114300" distR="114300" simplePos="0" relativeHeight="251619840" behindDoc="1" locked="0" layoutInCell="1" allowOverlap="1" wp14:anchorId="70D2300A" wp14:editId="2B6CC720">
+          <wp:anchor distT="0" distB="0" distL="114300" distR="114300" simplePos="0" relativeHeight="251648000" behindDoc="1" locked="0" layoutInCell="1" allowOverlap="1" wp14:anchorId="70D2300A" wp14:editId="2B6CC720">
             <wp:simplePos x="0" y="0"/>
             <wp:positionH relativeFrom="column">
               <wp:posOffset>4594621</wp:posOffset>
@@ -3901,7 +4462,7 @@
                     <pic:cNvPicPr/>
                   </pic:nvPicPr>
                   <pic:blipFill>
-                    <a:blip r:embed="rId27">
+                    <a:blip r:embed="rId31">
                       <a:extLst>
                         <a:ext uri="{28A0092B-C50C-407E-A947-70E740481C1C}">
                           <a14:useLocalDpi xmlns:a14="http://schemas.microsoft.com/office/drawing/2010/main" val="0"/>
@@ -3930,7 +4491,7 @@
       <w:r>
         <w:t>Factory Method</w:t>
       </w:r>
-      <w:bookmarkEnd w:id="8"/>
+      <w:bookmarkEnd w:id="9"/>
     </w:p>
     <w:p>
       <w:pPr>
@@ -4084,7 +4645,7 @@
                     <pic:cNvPicPr/>
                   </pic:nvPicPr>
                   <pic:blipFill>
-                    <a:blip r:embed="rId28"/>
+                    <a:blip r:embed="rId32"/>
                     <a:stretch>
                       <a:fillRect/>
                     </a:stretch>
@@ -4145,7 +4706,7 @@
                     <pic:cNvPicPr/>
                   </pic:nvPicPr>
                   <pic:blipFill>
-                    <a:blip r:embed="rId29"/>
+                    <a:blip r:embed="rId33"/>
                     <a:stretch>
                       <a:fillRect/>
                     </a:stretch>
@@ -4176,14 +4737,14 @@
       <w:pPr>
         <w:pStyle w:val="Heading2"/>
       </w:pPr>
-      <w:bookmarkStart w:id="9" w:name="_Toc169545827"/>
+      <w:bookmarkStart w:id="10" w:name="_Toc169606315"/>
       <w:r>
         <w:rPr>
           <w:noProof/>
         </w:rPr>
         <w:lastRenderedPageBreak/>
         <w:drawing>
-          <wp:anchor distT="0" distB="0" distL="114300" distR="114300" simplePos="0" relativeHeight="251621888" behindDoc="1" locked="0" layoutInCell="1" allowOverlap="1" wp14:anchorId="23524D3C" wp14:editId="01F03159">
+          <wp:anchor distT="0" distB="0" distL="114300" distR="114300" simplePos="0" relativeHeight="251649024" behindDoc="1" locked="0" layoutInCell="1" allowOverlap="1" wp14:anchorId="23524D3C" wp14:editId="01F03159">
             <wp:simplePos x="0" y="0"/>
             <wp:positionH relativeFrom="column">
               <wp:posOffset>4491523</wp:posOffset>
@@ -4206,7 +4767,7 @@
                     <pic:cNvPicPr/>
                   </pic:nvPicPr>
                   <pic:blipFill>
-                    <a:blip r:embed="rId30">
+                    <a:blip r:embed="rId34">
                       <a:extLst>
                         <a:ext uri="{28A0092B-C50C-407E-A947-70E740481C1C}">
                           <a14:useLocalDpi xmlns:a14="http://schemas.microsoft.com/office/drawing/2010/main" val="0"/>
@@ -4235,7 +4796,7 @@
       <w:r>
         <w:t>Abstract Factory</w:t>
       </w:r>
-      <w:bookmarkEnd w:id="9"/>
+      <w:bookmarkEnd w:id="10"/>
     </w:p>
     <w:p>
       <w:pPr>
@@ -4292,15 +4853,7 @@
         <w:pStyle w:val="NoSpacing"/>
       </w:pPr>
       <w:r>
-        <w:t xml:space="preserve">- Der Client sieht </w:t>
-      </w:r>
-      <w:proofErr w:type="gramStart"/>
-      <w:r>
-        <w:t>nur</w:t>
-      </w:r>
-      <w:proofErr w:type="gramEnd"/>
-      <w:r>
-        <w:t xml:space="preserve"> was im Fabrik Interface definiert ist</w:t>
+        <w:t>- Der Client sieht nur was im Fabrik Interface definiert ist</w:t>
       </w:r>
     </w:p>
     <w:p>
@@ -4369,7 +4922,7 @@
                     <pic:cNvPicPr/>
                   </pic:nvPicPr>
                   <pic:blipFill>
-                    <a:blip r:embed="rId31"/>
+                    <a:blip r:embed="rId35"/>
                     <a:stretch>
                       <a:fillRect/>
                     </a:stretch>
@@ -4430,7 +4983,7 @@
                     <pic:cNvPicPr/>
                   </pic:nvPicPr>
                   <pic:blipFill>
-                    <a:blip r:embed="rId32"/>
+                    <a:blip r:embed="rId36"/>
                     <a:stretch>
                       <a:fillRect/>
                     </a:stretch>
@@ -4472,7 +5025,7 @@
                     <pic:cNvPicPr/>
                   </pic:nvPicPr>
                   <pic:blipFill>
-                    <a:blip r:embed="rId33"/>
+                    <a:blip r:embed="rId37"/>
                     <a:stretch>
                       <a:fillRect/>
                     </a:stretch>
@@ -4510,14 +5063,14 @@
       <w:pPr>
         <w:pStyle w:val="Heading2"/>
       </w:pPr>
-      <w:bookmarkStart w:id="10" w:name="_Toc169545828"/>
+      <w:bookmarkStart w:id="11" w:name="_Toc169606316"/>
       <w:r>
         <w:rPr>
           <w:noProof/>
         </w:rPr>
         <w:lastRenderedPageBreak/>
         <w:drawing>
-          <wp:anchor distT="0" distB="0" distL="114300" distR="114300" simplePos="0" relativeHeight="251634176" behindDoc="1" locked="0" layoutInCell="1" allowOverlap="1" wp14:anchorId="02FEB65B" wp14:editId="3856B4C2">
+          <wp:anchor distT="0" distB="0" distL="114300" distR="114300" simplePos="0" relativeHeight="251653120" behindDoc="1" locked="0" layoutInCell="1" allowOverlap="1" wp14:anchorId="02FEB65B" wp14:editId="3856B4C2">
             <wp:simplePos x="0" y="0"/>
             <wp:positionH relativeFrom="column">
               <wp:posOffset>4654844</wp:posOffset>
@@ -4542,7 +5095,7 @@
                     </pic:cNvPicPr>
                   </pic:nvPicPr>
                   <pic:blipFill>
-                    <a:blip r:embed="rId34">
+                    <a:blip r:embed="rId38">
                       <a:extLst>
                         <a:ext uri="{28A0092B-C50C-407E-A947-70E740481C1C}">
                           <a14:useLocalDpi xmlns:a14="http://schemas.microsoft.com/office/drawing/2010/main" val="0"/>
@@ -4582,7 +5135,7 @@
       <w:r>
         <w:t>Prototype</w:t>
       </w:r>
-      <w:bookmarkEnd w:id="10"/>
+      <w:bookmarkEnd w:id="11"/>
     </w:p>
     <w:p>
       <w:pPr>
@@ -4625,15 +5178,7 @@
         <w:pStyle w:val="NoSpacing"/>
       </w:pPr>
       <w:r>
-        <w:t xml:space="preserve">- Die </w:t>
-      </w:r>
-      <w:proofErr w:type="gramStart"/>
-      <w:r>
-        <w:t>Original Klasse</w:t>
-      </w:r>
-      <w:proofErr w:type="gramEnd"/>
-      <w:r>
-        <w:t xml:space="preserve"> kümmert sich selbst um das Kopieren von sich selbst</w:t>
+        <w:t>- Die Original Klasse kümmert sich selbst um das Kopieren von sich selbst</w:t>
       </w:r>
     </w:p>
     <w:p>
@@ -4686,15 +5231,7 @@
         <w:t xml:space="preserve"> oder </w:t>
       </w:r>
       <w:r>
-        <w:t xml:space="preserve">wenn eine exakte Kopie </w:t>
-      </w:r>
-      <w:proofErr w:type="gramStart"/>
-      <w:r>
-        <w:t>benötigt</w:t>
-      </w:r>
-      <w:proofErr w:type="gramEnd"/>
-      <w:r>
-        <w:t xml:space="preserve"> wird</w:t>
+        <w:t>wenn eine exakte Kopie benötigt wird</w:t>
       </w:r>
     </w:p>
     <w:p>
@@ -4702,15 +5239,7 @@
         <w:pStyle w:val="NoSpacing"/>
       </w:pPr>
       <w:r>
-        <w:t xml:space="preserve">- Umsetzung erfolgt oft durch Implementierung einer </w:t>
-      </w:r>
-      <w:proofErr w:type="gramStart"/>
-      <w:r>
-        <w:t>Clone(</w:t>
-      </w:r>
-      <w:proofErr w:type="gramEnd"/>
-      <w:r>
-        <w:t>) Methode</w:t>
+        <w:t>- Umsetzung erfolgt oft durch Implementierung einer Clone() Methode</w:t>
       </w:r>
     </w:p>
     <w:p>
@@ -4771,7 +5300,7 @@
                     <pic:cNvPicPr/>
                   </pic:nvPicPr>
                   <pic:blipFill>
-                    <a:blip r:embed="rId35"/>
+                    <a:blip r:embed="rId39"/>
                     <a:stretch>
                       <a:fillRect/>
                     </a:stretch>
@@ -4832,7 +5361,7 @@
                     <pic:cNvPicPr/>
                   </pic:nvPicPr>
                   <pic:blipFill>
-                    <a:blip r:embed="rId36"/>
+                    <a:blip r:embed="rId40"/>
                     <a:stretch>
                       <a:fillRect/>
                     </a:stretch>
@@ -4857,14 +5386,14 @@
       <w:pPr>
         <w:pStyle w:val="Heading2"/>
       </w:pPr>
-      <w:bookmarkStart w:id="11" w:name="_Toc169545829"/>
+      <w:bookmarkStart w:id="12" w:name="_Toc169606317"/>
       <w:r>
         <w:rPr>
           <w:noProof/>
         </w:rPr>
         <w:lastRenderedPageBreak/>
         <w:drawing>
-          <wp:anchor distT="0" distB="0" distL="114300" distR="114300" simplePos="0" relativeHeight="251645440" behindDoc="1" locked="0" layoutInCell="1" allowOverlap="1" wp14:anchorId="640EEEF9" wp14:editId="2BF2C071">
+          <wp:anchor distT="0" distB="0" distL="114300" distR="114300" simplePos="0" relativeHeight="251657216" behindDoc="1" locked="0" layoutInCell="1" allowOverlap="1" wp14:anchorId="640EEEF9" wp14:editId="2BF2C071">
             <wp:simplePos x="0" y="0"/>
             <wp:positionH relativeFrom="column">
               <wp:posOffset>5142570</wp:posOffset>
@@ -4887,7 +5416,7 @@
                     <pic:cNvPicPr/>
                   </pic:nvPicPr>
                   <pic:blipFill>
-                    <a:blip r:embed="rId37">
+                    <a:blip r:embed="rId41">
                       <a:extLst>
                         <a:ext uri="{28A0092B-C50C-407E-A947-70E740481C1C}">
                           <a14:useLocalDpi xmlns:a14="http://schemas.microsoft.com/office/drawing/2010/main" val="0"/>
@@ -4923,7 +5452,7 @@
       <w:r>
         <w:t>Builder</w:t>
       </w:r>
-      <w:bookmarkEnd w:id="11"/>
+      <w:bookmarkEnd w:id="12"/>
       <w:proofErr w:type="spellEnd"/>
     </w:p>
     <w:p>
@@ -5024,23 +5553,7 @@
           <w:sz w:val="24"/>
           <w:szCs w:val="24"/>
         </w:rPr>
-        <w:t xml:space="preserve">Nicht alle </w:t>
-      </w:r>
-      <w:proofErr w:type="gramStart"/>
-      <w:r>
-        <w:rPr>
-          <w:sz w:val="24"/>
-          <w:szCs w:val="24"/>
-        </w:rPr>
-        <w:t>verfügbare Parametern</w:t>
-      </w:r>
-      <w:proofErr w:type="gramEnd"/>
-      <w:r>
-        <w:rPr>
-          <w:sz w:val="24"/>
-          <w:szCs w:val="24"/>
-        </w:rPr>
-        <w:t xml:space="preserve"> müssen zwingend für die Konstruktion verwendet werden, nur diejenigen, die gebraucht werden</w:t>
+        <w:t>Nicht alle verfügbare Parametern müssen zwingend für die Konstruktion verwendet werden, nur diejenigen, die gebraucht werden</w:t>
       </w:r>
     </w:p>
     <w:p>
@@ -5160,7 +5673,7 @@
                     <pic:cNvPicPr/>
                   </pic:nvPicPr>
                   <pic:blipFill>
-                    <a:blip r:embed="rId38"/>
+                    <a:blip r:embed="rId42"/>
                     <a:stretch>
                       <a:fillRect/>
                     </a:stretch>
@@ -5214,7 +5727,7 @@
           <w:noProof/>
         </w:rPr>
         <w:drawing>
-          <wp:anchor distT="0" distB="0" distL="114300" distR="114300" simplePos="0" relativeHeight="251651584" behindDoc="1" locked="0" layoutInCell="1" allowOverlap="1" wp14:anchorId="74AC2412" wp14:editId="0AF0AA0C">
+          <wp:anchor distT="0" distB="0" distL="114300" distR="114300" simplePos="0" relativeHeight="251660288" behindDoc="1" locked="0" layoutInCell="1" allowOverlap="1" wp14:anchorId="74AC2412" wp14:editId="0AF0AA0C">
             <wp:simplePos x="0" y="0"/>
             <wp:positionH relativeFrom="column">
               <wp:posOffset>1779491</wp:posOffset>
@@ -5251,7 +5764,7 @@
                     </pic:cNvPicPr>
                   </pic:nvPicPr>
                   <pic:blipFill>
-                    <a:blip r:embed="rId39">
+                    <a:blip r:embed="rId43">
                       <a:extLst>
                         <a:ext uri="{28A0092B-C50C-407E-A947-70E740481C1C}">
                           <a14:useLocalDpi xmlns:a14="http://schemas.microsoft.com/office/drawing/2010/main" val="0"/>
@@ -5288,7 +5801,7 @@
           <w:noProof/>
         </w:rPr>
         <w:drawing>
-          <wp:anchor distT="0" distB="0" distL="114300" distR="114300" simplePos="0" relativeHeight="251647488" behindDoc="0" locked="0" layoutInCell="1" allowOverlap="1" wp14:anchorId="4DB84A3A" wp14:editId="320471EE">
+          <wp:anchor distT="0" distB="0" distL="114300" distR="114300" simplePos="0" relativeHeight="251658240" behindDoc="0" locked="0" layoutInCell="1" allowOverlap="1" wp14:anchorId="4DB84A3A" wp14:editId="320471EE">
             <wp:simplePos x="0" y="0"/>
             <wp:positionH relativeFrom="column">
               <wp:posOffset>3139440</wp:posOffset>
@@ -5325,7 +5838,7 @@
                     </pic:cNvPicPr>
                   </pic:nvPicPr>
                   <pic:blipFill>
-                    <a:blip r:embed="rId40"/>
+                    <a:blip r:embed="rId44"/>
                     <a:stretch>
                       <a:fillRect/>
                     </a:stretch>
@@ -5356,7 +5869,7 @@
           <w:noProof/>
         </w:rPr>
         <w:drawing>
-          <wp:anchor distT="0" distB="0" distL="114300" distR="114300" simplePos="0" relativeHeight="251649536" behindDoc="0" locked="0" layoutInCell="1" allowOverlap="1" wp14:anchorId="6F938FA6" wp14:editId="0AFACB7E">
+          <wp:anchor distT="0" distB="0" distL="114300" distR="114300" simplePos="0" relativeHeight="251659264" behindDoc="0" locked="0" layoutInCell="1" allowOverlap="1" wp14:anchorId="6F938FA6" wp14:editId="0AFACB7E">
             <wp:simplePos x="0" y="0"/>
             <wp:positionH relativeFrom="column">
               <wp:posOffset>35722</wp:posOffset>
@@ -5393,7 +5906,7 @@
                     </pic:cNvPicPr>
                   </pic:nvPicPr>
                   <pic:blipFill>
-                    <a:blip r:embed="rId41"/>
+                    <a:blip r:embed="rId45"/>
                     <a:stretch>
                       <a:fillRect/>
                     </a:stretch>
@@ -5430,14 +5943,14 @@
       <w:pPr>
         <w:pStyle w:val="Heading1"/>
       </w:pPr>
-      <w:bookmarkStart w:id="12" w:name="_Toc169545830"/>
+      <w:bookmarkStart w:id="13" w:name="_Toc169606318"/>
       <w:r>
         <w:rPr>
           <w:noProof/>
         </w:rPr>
         <w:lastRenderedPageBreak/>
         <w:drawing>
-          <wp:anchor distT="0" distB="0" distL="114300" distR="114300" simplePos="0" relativeHeight="251628032" behindDoc="1" locked="0" layoutInCell="1" allowOverlap="1" wp14:anchorId="3CC0C890" wp14:editId="3751D0A6">
+          <wp:anchor distT="0" distB="0" distL="114300" distR="114300" simplePos="0" relativeHeight="251650048" behindDoc="1" locked="0" layoutInCell="1" allowOverlap="1" wp14:anchorId="3CC0C890" wp14:editId="3751D0A6">
             <wp:simplePos x="0" y="0"/>
             <wp:positionH relativeFrom="column">
               <wp:posOffset>4782509</wp:posOffset>
@@ -5460,7 +5973,7 @@
                     <pic:cNvPicPr/>
                   </pic:nvPicPr>
                   <pic:blipFill>
-                    <a:blip r:embed="rId42">
+                    <a:blip r:embed="rId46">
                       <a:extLst>
                         <a:ext uri="{28A0092B-C50C-407E-A947-70E740481C1C}">
                           <a14:useLocalDpi xmlns:a14="http://schemas.microsoft.com/office/drawing/2010/main" val="0"/>
@@ -5495,20 +6008,20 @@
       <w:r>
         <w:t>Behavioral Patterns</w:t>
       </w:r>
-      <w:bookmarkEnd w:id="12"/>
+      <w:bookmarkEnd w:id="13"/>
     </w:p>
     <w:p>
       <w:pPr>
         <w:pStyle w:val="Heading2"/>
       </w:pPr>
-      <w:bookmarkStart w:id="13" w:name="_Toc169545831"/>
+      <w:bookmarkStart w:id="14" w:name="_Toc169606319"/>
       <w:r>
         <w:t>Observer</w:t>
       </w:r>
       <w:r>
         <w:t xml:space="preserve"> Muster</w:t>
       </w:r>
-      <w:bookmarkEnd w:id="13"/>
+      <w:bookmarkEnd w:id="14"/>
     </w:p>
     <w:p>
       <w:pPr>
@@ -5668,7 +6181,7 @@
                     <pic:cNvPicPr/>
                   </pic:nvPicPr>
                   <pic:blipFill>
-                    <a:blip r:embed="rId43"/>
+                    <a:blip r:embed="rId47"/>
                     <a:stretch>
                       <a:fillRect/>
                     </a:stretch>
@@ -5708,7 +6221,7 @@
           <w:u w:val="single"/>
         </w:rPr>
         <w:drawing>
-          <wp:anchor distT="0" distB="0" distL="114300" distR="114300" simplePos="0" relativeHeight="251630080" behindDoc="1" locked="0" layoutInCell="1" allowOverlap="1" wp14:anchorId="06D6498B" wp14:editId="437494CD">
+          <wp:anchor distT="0" distB="0" distL="114300" distR="114300" simplePos="0" relativeHeight="251651072" behindDoc="1" locked="0" layoutInCell="1" allowOverlap="1" wp14:anchorId="06D6498B" wp14:editId="437494CD">
             <wp:simplePos x="0" y="0"/>
             <wp:positionH relativeFrom="column">
               <wp:posOffset>2852696</wp:posOffset>
@@ -5731,7 +6244,7 @@
                     <pic:cNvPicPr/>
                   </pic:nvPicPr>
                   <pic:blipFill>
-                    <a:blip r:embed="rId44">
+                    <a:blip r:embed="rId48">
                       <a:extLst>
                         <a:ext uri="{28A0092B-C50C-407E-A947-70E740481C1C}">
                           <a14:useLocalDpi xmlns:a14="http://schemas.microsoft.com/office/drawing/2010/main" val="0"/>
@@ -5790,7 +6303,7 @@
           <w:u w:val="single"/>
         </w:rPr>
         <w:drawing>
-          <wp:anchor distT="0" distB="0" distL="114300" distR="114300" simplePos="0" relativeHeight="251632128" behindDoc="1" locked="0" layoutInCell="1" allowOverlap="1" wp14:anchorId="28758C32" wp14:editId="3CFFF0F1">
+          <wp:anchor distT="0" distB="0" distL="114300" distR="114300" simplePos="0" relativeHeight="251652096" behindDoc="1" locked="0" layoutInCell="1" allowOverlap="1" wp14:anchorId="28758C32" wp14:editId="3CFFF0F1">
             <wp:simplePos x="0" y="0"/>
             <wp:positionH relativeFrom="column">
               <wp:posOffset>2861322</wp:posOffset>
@@ -5813,7 +6326,7 @@
                     <pic:cNvPicPr/>
                   </pic:nvPicPr>
                   <pic:blipFill>
-                    <a:blip r:embed="rId45">
+                    <a:blip r:embed="rId49">
                       <a:extLst>
                         <a:ext uri="{28A0092B-C50C-407E-A947-70E740481C1C}">
                           <a14:useLocalDpi xmlns:a14="http://schemas.microsoft.com/office/drawing/2010/main" val="0"/>
@@ -5870,7 +6383,7 @@
                     <pic:cNvPicPr/>
                   </pic:nvPicPr>
                   <pic:blipFill>
-                    <a:blip r:embed="rId46"/>
+                    <a:blip r:embed="rId50"/>
                     <a:stretch>
                       <a:fillRect/>
                     </a:stretch>
@@ -5905,14 +6418,14 @@
       <w:pPr>
         <w:pStyle w:val="Heading2"/>
       </w:pPr>
-      <w:bookmarkStart w:id="14" w:name="_Toc169545832"/>
+      <w:bookmarkStart w:id="15" w:name="_Toc169606320"/>
       <w:r>
         <w:rPr>
           <w:noProof/>
         </w:rPr>
         <w:lastRenderedPageBreak/>
         <w:drawing>
-          <wp:anchor distT="0" distB="0" distL="114300" distR="114300" simplePos="0" relativeHeight="251643392" behindDoc="1" locked="0" layoutInCell="1" allowOverlap="1" wp14:anchorId="542A45CB" wp14:editId="052FBDC0">
+          <wp:anchor distT="0" distB="0" distL="114300" distR="114300" simplePos="0" relativeHeight="251656192" behindDoc="1" locked="0" layoutInCell="1" allowOverlap="1" wp14:anchorId="542A45CB" wp14:editId="052FBDC0">
             <wp:simplePos x="0" y="0"/>
             <wp:positionH relativeFrom="column">
               <wp:posOffset>4469514</wp:posOffset>
@@ -5935,7 +6448,7 @@
                     <pic:cNvPicPr/>
                   </pic:nvPicPr>
                   <pic:blipFill>
-                    <a:blip r:embed="rId47">
+                    <a:blip r:embed="rId51">
                       <a:extLst>
                         <a:ext uri="{28A0092B-C50C-407E-A947-70E740481C1C}">
                           <a14:useLocalDpi xmlns:a14="http://schemas.microsoft.com/office/drawing/2010/main" val="0"/>
@@ -5971,7 +6484,7 @@
       <w:r>
         <w:t>Strategy</w:t>
       </w:r>
-      <w:bookmarkEnd w:id="14"/>
+      <w:bookmarkEnd w:id="15"/>
       <w:proofErr w:type="spellEnd"/>
       <w:r>
         <w:rPr>
@@ -6119,381 +6632,6 @@
             <wp:extent cx="5070450" cy="2217762"/>
             <wp:effectExtent l="0" t="0" r="0" b="0"/>
             <wp:docPr id="25" name="Picture 25"/>
-            <wp:cNvGraphicFramePr>
-              <a:graphicFrameLocks xmlns:a="http://schemas.openxmlformats.org/drawingml/2006/main" noChangeAspect="1"/>
-            </wp:cNvGraphicFramePr>
-            <a:graphic xmlns:a="http://schemas.openxmlformats.org/drawingml/2006/main">
-              <a:graphicData uri="http://schemas.openxmlformats.org/drawingml/2006/picture">
-                <pic:pic xmlns:pic="http://schemas.openxmlformats.org/drawingml/2006/picture">
-                  <pic:nvPicPr>
-                    <pic:cNvPr id="1" name=""/>
-                    <pic:cNvPicPr/>
-                  </pic:nvPicPr>
-                  <pic:blipFill>
-                    <a:blip r:embed="rId48"/>
-                    <a:stretch>
-                      <a:fillRect/>
-                    </a:stretch>
-                  </pic:blipFill>
-                  <pic:spPr>
-                    <a:xfrm>
-                      <a:off x="0" y="0"/>
-                      <a:ext cx="5093874" cy="2228008"/>
-                    </a:xfrm>
-                    <a:prstGeom prst="rect">
-                      <a:avLst/>
-                    </a:prstGeom>
-                  </pic:spPr>
-                </pic:pic>
-              </a:graphicData>
-            </a:graphic>
-          </wp:inline>
-        </w:drawing>
-      </w:r>
-    </w:p>
-    <w:p>
-      <w:pPr>
-        <w:rPr>
-          <w:b/>
-          <w:bCs/>
-          <w:sz w:val="24"/>
-          <w:szCs w:val="24"/>
-        </w:rPr>
-      </w:pPr>
-    </w:p>
-    <w:p>
-      <w:pPr>
-        <w:rPr>
-          <w:b/>
-          <w:bCs/>
-          <w:sz w:val="24"/>
-          <w:szCs w:val="24"/>
-        </w:rPr>
-      </w:pPr>
-      <w:r>
-        <w:rPr>
-          <w:b/>
-          <w:bCs/>
-          <w:sz w:val="24"/>
-          <w:szCs w:val="24"/>
-        </w:rPr>
-        <w:t>Code Beispiel:</w:t>
-      </w:r>
-    </w:p>
-    <w:p>
-      <w:r>
-        <w:rPr>
-          <w:noProof/>
-        </w:rPr>
-        <w:drawing>
-          <wp:inline distT="0" distB="0" distL="0" distR="0" wp14:anchorId="2C305703" wp14:editId="6296C6A3">
-            <wp:extent cx="5760720" cy="2135505"/>
-            <wp:effectExtent l="0" t="0" r="0" b="0"/>
-            <wp:docPr id="36" name="Picture 36"/>
-            <wp:cNvGraphicFramePr>
-              <a:graphicFrameLocks xmlns:a="http://schemas.openxmlformats.org/drawingml/2006/main" noChangeAspect="1"/>
-            </wp:cNvGraphicFramePr>
-            <a:graphic xmlns:a="http://schemas.openxmlformats.org/drawingml/2006/main">
-              <a:graphicData uri="http://schemas.openxmlformats.org/drawingml/2006/picture">
-                <pic:pic xmlns:pic="http://schemas.openxmlformats.org/drawingml/2006/picture">
-                  <pic:nvPicPr>
-                    <pic:cNvPr id="1" name=""/>
-                    <pic:cNvPicPr/>
-                  </pic:nvPicPr>
-                  <pic:blipFill>
-                    <a:blip r:embed="rId49"/>
-                    <a:stretch>
-                      <a:fillRect/>
-                    </a:stretch>
-                  </pic:blipFill>
-                  <pic:spPr>
-                    <a:xfrm>
-                      <a:off x="0" y="0"/>
-                      <a:ext cx="5760720" cy="2135505"/>
-                    </a:xfrm>
-                    <a:prstGeom prst="rect">
-                      <a:avLst/>
-                    </a:prstGeom>
-                  </pic:spPr>
-                </pic:pic>
-              </a:graphicData>
-            </a:graphic>
-          </wp:inline>
-        </w:drawing>
-      </w:r>
-    </w:p>
-    <w:p>
-      <w:r>
-        <w:rPr>
-          <w:noProof/>
-        </w:rPr>
-        <w:drawing>
-          <wp:inline distT="0" distB="0" distL="0" distR="0" wp14:anchorId="6325EBF9" wp14:editId="57D64F4E">
-            <wp:extent cx="5733455" cy="1765005"/>
-            <wp:effectExtent l="0" t="0" r="0" b="0"/>
-            <wp:docPr id="37" name="Picture 37"/>
-            <wp:cNvGraphicFramePr>
-              <a:graphicFrameLocks xmlns:a="http://schemas.openxmlformats.org/drawingml/2006/main" noChangeAspect="1"/>
-            </wp:cNvGraphicFramePr>
-            <a:graphic xmlns:a="http://schemas.openxmlformats.org/drawingml/2006/main">
-              <a:graphicData uri="http://schemas.openxmlformats.org/drawingml/2006/picture">
-                <pic:pic xmlns:pic="http://schemas.openxmlformats.org/drawingml/2006/picture">
-                  <pic:nvPicPr>
-                    <pic:cNvPr id="1" name=""/>
-                    <pic:cNvPicPr/>
-                  </pic:nvPicPr>
-                  <pic:blipFill>
-                    <a:blip r:embed="rId50"/>
-                    <a:stretch>
-                      <a:fillRect/>
-                    </a:stretch>
-                  </pic:blipFill>
-                  <pic:spPr>
-                    <a:xfrm>
-                      <a:off x="0" y="0"/>
-                      <a:ext cx="5756799" cy="1772191"/>
-                    </a:xfrm>
-                    <a:prstGeom prst="rect">
-                      <a:avLst/>
-                    </a:prstGeom>
-                  </pic:spPr>
-                </pic:pic>
-              </a:graphicData>
-            </a:graphic>
-          </wp:inline>
-        </w:drawing>
-      </w:r>
-      <w:r>
-        <w:br w:type="page"/>
-      </w:r>
-    </w:p>
-    <w:p>
-      <w:pPr>
-        <w:pStyle w:val="Heading2"/>
-      </w:pPr>
-      <w:bookmarkStart w:id="15" w:name="_Toc169545833"/>
-      <w:r>
-        <w:lastRenderedPageBreak/>
-        <w:t>Repository</w:t>
-      </w:r>
-      <w:bookmarkEnd w:id="15"/>
-    </w:p>
-    <w:p>
-      <w:pPr>
-        <w:rPr>
-          <w:b/>
-          <w:bCs/>
-          <w:sz w:val="24"/>
-          <w:szCs w:val="24"/>
-        </w:rPr>
-      </w:pPr>
-      <w:r>
-        <w:rPr>
-          <w:b/>
-          <w:bCs/>
-          <w:sz w:val="24"/>
-          <w:szCs w:val="24"/>
-        </w:rPr>
-        <w:t>Beschreibung</w:t>
-      </w:r>
-      <w:r>
-        <w:rPr>
-          <w:b/>
-          <w:bCs/>
-          <w:sz w:val="24"/>
-          <w:szCs w:val="24"/>
-        </w:rPr>
-        <w:t>:</w:t>
-      </w:r>
-    </w:p>
-    <w:p>
-      <w:pPr>
-        <w:pStyle w:val="ListParagraph"/>
-        <w:numPr>
-          <w:ilvl w:val="0"/>
-          <w:numId w:val="2"/>
-        </w:numPr>
-        <w:rPr>
-          <w:sz w:val="24"/>
-          <w:szCs w:val="24"/>
-        </w:rPr>
-      </w:pPr>
-      <w:r>
-        <w:rPr>
-          <w:sz w:val="24"/>
-          <w:szCs w:val="24"/>
-        </w:rPr>
-        <w:t>Kapselung des Datenzugriffs (Trennung Data Access und Business Logic)</w:t>
-      </w:r>
-    </w:p>
-    <w:p>
-      <w:pPr>
-        <w:pStyle w:val="ListParagraph"/>
-        <w:numPr>
-          <w:ilvl w:val="0"/>
-          <w:numId w:val="2"/>
-        </w:numPr>
-        <w:rPr>
-          <w:sz w:val="24"/>
-          <w:szCs w:val="24"/>
-        </w:rPr>
-      </w:pPr>
-      <w:r>
-        <w:rPr>
-          <w:sz w:val="24"/>
-          <w:szCs w:val="24"/>
-        </w:rPr>
-        <w:t>Generisches Interfase mit CRUD Methoden</w:t>
-      </w:r>
-    </w:p>
-    <w:p>
-      <w:pPr>
-        <w:pStyle w:val="ListParagraph"/>
-        <w:numPr>
-          <w:ilvl w:val="0"/>
-          <w:numId w:val="2"/>
-        </w:numPr>
-        <w:rPr>
-          <w:sz w:val="24"/>
-          <w:szCs w:val="24"/>
-        </w:rPr>
-      </w:pPr>
-      <w:r>
-        <w:rPr>
-          <w:sz w:val="24"/>
-          <w:szCs w:val="24"/>
-        </w:rPr>
-        <w:t>Pro Datentyp wird eigenes Repository erstellt</w:t>
-      </w:r>
-    </w:p>
-    <w:p>
-      <w:pPr>
-        <w:pStyle w:val="ListParagraph"/>
-        <w:numPr>
-          <w:ilvl w:val="0"/>
-          <w:numId w:val="2"/>
-        </w:numPr>
-        <w:rPr>
-          <w:sz w:val="24"/>
-          <w:szCs w:val="24"/>
-        </w:rPr>
-      </w:pPr>
-      <w:r>
-        <w:rPr>
-          <w:sz w:val="24"/>
-          <w:szCs w:val="24"/>
-        </w:rPr>
-        <w:t>Bessere Testbarkeit</w:t>
-      </w:r>
-    </w:p>
-    <w:p>
-      <w:pPr>
-        <w:rPr>
-          <w:b/>
-          <w:bCs/>
-          <w:sz w:val="24"/>
-          <w:szCs w:val="24"/>
-        </w:rPr>
-      </w:pPr>
-      <w:r>
-        <w:rPr>
-          <w:b/>
-          <w:bCs/>
-          <w:sz w:val="24"/>
-          <w:szCs w:val="24"/>
-        </w:rPr>
-        <w:t>Diagramm</w:t>
-      </w:r>
-    </w:p>
-    <w:p>
-      <w:pPr>
-        <w:rPr>
-          <w:b/>
-          <w:bCs/>
-          <w:sz w:val="24"/>
-          <w:szCs w:val="24"/>
-        </w:rPr>
-      </w:pPr>
-      <w:r>
-        <w:rPr>
-          <w:noProof/>
-        </w:rPr>
-        <w:drawing>
-          <wp:inline distT="0" distB="0" distL="0" distR="0" wp14:anchorId="3C4D9F3D" wp14:editId="2BD4CF49">
-            <wp:extent cx="3962353" cy="2381693"/>
-            <wp:effectExtent l="0" t="0" r="0" b="0"/>
-            <wp:docPr id="7" name="Picture 7"/>
-            <wp:cNvGraphicFramePr>
-              <a:graphicFrameLocks xmlns:a="http://schemas.openxmlformats.org/drawingml/2006/main" noChangeAspect="1"/>
-            </wp:cNvGraphicFramePr>
-            <a:graphic xmlns:a="http://schemas.openxmlformats.org/drawingml/2006/main">
-              <a:graphicData uri="http://schemas.openxmlformats.org/drawingml/2006/picture">
-                <pic:pic xmlns:pic="http://schemas.openxmlformats.org/drawingml/2006/picture">
-                  <pic:nvPicPr>
-                    <pic:cNvPr id="1" name=""/>
-                    <pic:cNvPicPr/>
-                  </pic:nvPicPr>
-                  <pic:blipFill>
-                    <a:blip r:embed="rId51"/>
-                    <a:stretch>
-                      <a:fillRect/>
-                    </a:stretch>
-                  </pic:blipFill>
-                  <pic:spPr>
-                    <a:xfrm>
-                      <a:off x="0" y="0"/>
-                      <a:ext cx="3995138" cy="2401400"/>
-                    </a:xfrm>
-                    <a:prstGeom prst="rect">
-                      <a:avLst/>
-                    </a:prstGeom>
-                  </pic:spPr>
-                </pic:pic>
-              </a:graphicData>
-            </a:graphic>
-          </wp:inline>
-        </w:drawing>
-      </w:r>
-    </w:p>
-    <w:p>
-      <w:pPr>
-        <w:rPr>
-          <w:b/>
-          <w:bCs/>
-          <w:sz w:val="24"/>
-          <w:szCs w:val="24"/>
-        </w:rPr>
-      </w:pPr>
-    </w:p>
-    <w:p>
-      <w:pPr>
-        <w:rPr>
-          <w:b/>
-          <w:bCs/>
-          <w:sz w:val="24"/>
-          <w:szCs w:val="24"/>
-        </w:rPr>
-      </w:pPr>
-      <w:r>
-        <w:rPr>
-          <w:b/>
-          <w:bCs/>
-          <w:sz w:val="24"/>
-          <w:szCs w:val="24"/>
-        </w:rPr>
-        <w:t>Code Beispiel:</w:t>
-      </w:r>
-    </w:p>
-    <w:p>
-      <w:r>
-        <w:rPr>
-          <w:noProof/>
-        </w:rPr>
-        <w:drawing>
-          <wp:inline distT="0" distB="0" distL="0" distR="0" wp14:anchorId="6E07E5A7" wp14:editId="6B736A7A">
-            <wp:extent cx="3881887" cy="1739085"/>
-            <wp:effectExtent l="0" t="0" r="4445" b="0"/>
-            <wp:docPr id="8" name="Picture 8"/>
             <wp:cNvGraphicFramePr>
               <a:graphicFrameLocks xmlns:a="http://schemas.openxmlformats.org/drawingml/2006/main" noChangeAspect="1"/>
             </wp:cNvGraphicFramePr>
@@ -6513,6 +6651,381 @@
                   <pic:spPr>
                     <a:xfrm>
                       <a:off x="0" y="0"/>
+                      <a:ext cx="5093874" cy="2228008"/>
+                    </a:xfrm>
+                    <a:prstGeom prst="rect">
+                      <a:avLst/>
+                    </a:prstGeom>
+                  </pic:spPr>
+                </pic:pic>
+              </a:graphicData>
+            </a:graphic>
+          </wp:inline>
+        </w:drawing>
+      </w:r>
+    </w:p>
+    <w:p>
+      <w:pPr>
+        <w:rPr>
+          <w:b/>
+          <w:bCs/>
+          <w:sz w:val="24"/>
+          <w:szCs w:val="24"/>
+        </w:rPr>
+      </w:pPr>
+    </w:p>
+    <w:p>
+      <w:pPr>
+        <w:rPr>
+          <w:b/>
+          <w:bCs/>
+          <w:sz w:val="24"/>
+          <w:szCs w:val="24"/>
+        </w:rPr>
+      </w:pPr>
+      <w:r>
+        <w:rPr>
+          <w:b/>
+          <w:bCs/>
+          <w:sz w:val="24"/>
+          <w:szCs w:val="24"/>
+        </w:rPr>
+        <w:t>Code Beispiel:</w:t>
+      </w:r>
+    </w:p>
+    <w:p>
+      <w:r>
+        <w:rPr>
+          <w:noProof/>
+        </w:rPr>
+        <w:drawing>
+          <wp:inline distT="0" distB="0" distL="0" distR="0" wp14:anchorId="2C305703" wp14:editId="6296C6A3">
+            <wp:extent cx="5760720" cy="2135505"/>
+            <wp:effectExtent l="0" t="0" r="0" b="0"/>
+            <wp:docPr id="36" name="Picture 36"/>
+            <wp:cNvGraphicFramePr>
+              <a:graphicFrameLocks xmlns:a="http://schemas.openxmlformats.org/drawingml/2006/main" noChangeAspect="1"/>
+            </wp:cNvGraphicFramePr>
+            <a:graphic xmlns:a="http://schemas.openxmlformats.org/drawingml/2006/main">
+              <a:graphicData uri="http://schemas.openxmlformats.org/drawingml/2006/picture">
+                <pic:pic xmlns:pic="http://schemas.openxmlformats.org/drawingml/2006/picture">
+                  <pic:nvPicPr>
+                    <pic:cNvPr id="1" name=""/>
+                    <pic:cNvPicPr/>
+                  </pic:nvPicPr>
+                  <pic:blipFill>
+                    <a:blip r:embed="rId53"/>
+                    <a:stretch>
+                      <a:fillRect/>
+                    </a:stretch>
+                  </pic:blipFill>
+                  <pic:spPr>
+                    <a:xfrm>
+                      <a:off x="0" y="0"/>
+                      <a:ext cx="5760720" cy="2135505"/>
+                    </a:xfrm>
+                    <a:prstGeom prst="rect">
+                      <a:avLst/>
+                    </a:prstGeom>
+                  </pic:spPr>
+                </pic:pic>
+              </a:graphicData>
+            </a:graphic>
+          </wp:inline>
+        </w:drawing>
+      </w:r>
+    </w:p>
+    <w:p>
+      <w:r>
+        <w:rPr>
+          <w:noProof/>
+        </w:rPr>
+        <w:drawing>
+          <wp:inline distT="0" distB="0" distL="0" distR="0" wp14:anchorId="6325EBF9" wp14:editId="57D64F4E">
+            <wp:extent cx="5733455" cy="1765005"/>
+            <wp:effectExtent l="0" t="0" r="0" b="0"/>
+            <wp:docPr id="37" name="Picture 37"/>
+            <wp:cNvGraphicFramePr>
+              <a:graphicFrameLocks xmlns:a="http://schemas.openxmlformats.org/drawingml/2006/main" noChangeAspect="1"/>
+            </wp:cNvGraphicFramePr>
+            <a:graphic xmlns:a="http://schemas.openxmlformats.org/drawingml/2006/main">
+              <a:graphicData uri="http://schemas.openxmlformats.org/drawingml/2006/picture">
+                <pic:pic xmlns:pic="http://schemas.openxmlformats.org/drawingml/2006/picture">
+                  <pic:nvPicPr>
+                    <pic:cNvPr id="1" name=""/>
+                    <pic:cNvPicPr/>
+                  </pic:nvPicPr>
+                  <pic:blipFill>
+                    <a:blip r:embed="rId54"/>
+                    <a:stretch>
+                      <a:fillRect/>
+                    </a:stretch>
+                  </pic:blipFill>
+                  <pic:spPr>
+                    <a:xfrm>
+                      <a:off x="0" y="0"/>
+                      <a:ext cx="5756799" cy="1772191"/>
+                    </a:xfrm>
+                    <a:prstGeom prst="rect">
+                      <a:avLst/>
+                    </a:prstGeom>
+                  </pic:spPr>
+                </pic:pic>
+              </a:graphicData>
+            </a:graphic>
+          </wp:inline>
+        </w:drawing>
+      </w:r>
+      <w:r>
+        <w:br w:type="page"/>
+      </w:r>
+    </w:p>
+    <w:p>
+      <w:pPr>
+        <w:pStyle w:val="Heading2"/>
+      </w:pPr>
+      <w:bookmarkStart w:id="16" w:name="_Toc169606321"/>
+      <w:r>
+        <w:lastRenderedPageBreak/>
+        <w:t>Repository</w:t>
+      </w:r>
+      <w:bookmarkEnd w:id="16"/>
+    </w:p>
+    <w:p>
+      <w:pPr>
+        <w:rPr>
+          <w:b/>
+          <w:bCs/>
+          <w:sz w:val="24"/>
+          <w:szCs w:val="24"/>
+        </w:rPr>
+      </w:pPr>
+      <w:r>
+        <w:rPr>
+          <w:b/>
+          <w:bCs/>
+          <w:sz w:val="24"/>
+          <w:szCs w:val="24"/>
+        </w:rPr>
+        <w:t>Beschreibung</w:t>
+      </w:r>
+      <w:r>
+        <w:rPr>
+          <w:b/>
+          <w:bCs/>
+          <w:sz w:val="24"/>
+          <w:szCs w:val="24"/>
+        </w:rPr>
+        <w:t>:</w:t>
+      </w:r>
+    </w:p>
+    <w:p>
+      <w:pPr>
+        <w:pStyle w:val="ListParagraph"/>
+        <w:numPr>
+          <w:ilvl w:val="0"/>
+          <w:numId w:val="2"/>
+        </w:numPr>
+        <w:rPr>
+          <w:sz w:val="24"/>
+          <w:szCs w:val="24"/>
+        </w:rPr>
+      </w:pPr>
+      <w:r>
+        <w:rPr>
+          <w:sz w:val="24"/>
+          <w:szCs w:val="24"/>
+        </w:rPr>
+        <w:t>Kapselung des Datenzugriffs (Trennung Data Access und Business Logic)</w:t>
+      </w:r>
+    </w:p>
+    <w:p>
+      <w:pPr>
+        <w:pStyle w:val="ListParagraph"/>
+        <w:numPr>
+          <w:ilvl w:val="0"/>
+          <w:numId w:val="2"/>
+        </w:numPr>
+        <w:rPr>
+          <w:sz w:val="24"/>
+          <w:szCs w:val="24"/>
+        </w:rPr>
+      </w:pPr>
+      <w:r>
+        <w:rPr>
+          <w:sz w:val="24"/>
+          <w:szCs w:val="24"/>
+        </w:rPr>
+        <w:t>Generisches Interfase mit CRUD Methoden</w:t>
+      </w:r>
+    </w:p>
+    <w:p>
+      <w:pPr>
+        <w:pStyle w:val="ListParagraph"/>
+        <w:numPr>
+          <w:ilvl w:val="0"/>
+          <w:numId w:val="2"/>
+        </w:numPr>
+        <w:rPr>
+          <w:sz w:val="24"/>
+          <w:szCs w:val="24"/>
+        </w:rPr>
+      </w:pPr>
+      <w:r>
+        <w:rPr>
+          <w:sz w:val="24"/>
+          <w:szCs w:val="24"/>
+        </w:rPr>
+        <w:t>Pro Datentyp wird eigenes Repository erstellt</w:t>
+      </w:r>
+    </w:p>
+    <w:p>
+      <w:pPr>
+        <w:pStyle w:val="ListParagraph"/>
+        <w:numPr>
+          <w:ilvl w:val="0"/>
+          <w:numId w:val="2"/>
+        </w:numPr>
+        <w:rPr>
+          <w:sz w:val="24"/>
+          <w:szCs w:val="24"/>
+        </w:rPr>
+      </w:pPr>
+      <w:r>
+        <w:rPr>
+          <w:sz w:val="24"/>
+          <w:szCs w:val="24"/>
+        </w:rPr>
+        <w:t>Bessere Testbarkeit</w:t>
+      </w:r>
+    </w:p>
+    <w:p>
+      <w:pPr>
+        <w:rPr>
+          <w:b/>
+          <w:bCs/>
+          <w:sz w:val="24"/>
+          <w:szCs w:val="24"/>
+        </w:rPr>
+      </w:pPr>
+      <w:r>
+        <w:rPr>
+          <w:b/>
+          <w:bCs/>
+          <w:sz w:val="24"/>
+          <w:szCs w:val="24"/>
+        </w:rPr>
+        <w:t>Diagramm</w:t>
+      </w:r>
+    </w:p>
+    <w:p>
+      <w:pPr>
+        <w:rPr>
+          <w:b/>
+          <w:bCs/>
+          <w:sz w:val="24"/>
+          <w:szCs w:val="24"/>
+        </w:rPr>
+      </w:pPr>
+      <w:r>
+        <w:rPr>
+          <w:noProof/>
+        </w:rPr>
+        <w:drawing>
+          <wp:inline distT="0" distB="0" distL="0" distR="0" wp14:anchorId="3C4D9F3D" wp14:editId="2BD4CF49">
+            <wp:extent cx="3962353" cy="2381693"/>
+            <wp:effectExtent l="0" t="0" r="0" b="0"/>
+            <wp:docPr id="7" name="Picture 7"/>
+            <wp:cNvGraphicFramePr>
+              <a:graphicFrameLocks xmlns:a="http://schemas.openxmlformats.org/drawingml/2006/main" noChangeAspect="1"/>
+            </wp:cNvGraphicFramePr>
+            <a:graphic xmlns:a="http://schemas.openxmlformats.org/drawingml/2006/main">
+              <a:graphicData uri="http://schemas.openxmlformats.org/drawingml/2006/picture">
+                <pic:pic xmlns:pic="http://schemas.openxmlformats.org/drawingml/2006/picture">
+                  <pic:nvPicPr>
+                    <pic:cNvPr id="1" name=""/>
+                    <pic:cNvPicPr/>
+                  </pic:nvPicPr>
+                  <pic:blipFill>
+                    <a:blip r:embed="rId55"/>
+                    <a:stretch>
+                      <a:fillRect/>
+                    </a:stretch>
+                  </pic:blipFill>
+                  <pic:spPr>
+                    <a:xfrm>
+                      <a:off x="0" y="0"/>
+                      <a:ext cx="3995138" cy="2401400"/>
+                    </a:xfrm>
+                    <a:prstGeom prst="rect">
+                      <a:avLst/>
+                    </a:prstGeom>
+                  </pic:spPr>
+                </pic:pic>
+              </a:graphicData>
+            </a:graphic>
+          </wp:inline>
+        </w:drawing>
+      </w:r>
+    </w:p>
+    <w:p>
+      <w:pPr>
+        <w:rPr>
+          <w:b/>
+          <w:bCs/>
+          <w:sz w:val="24"/>
+          <w:szCs w:val="24"/>
+        </w:rPr>
+      </w:pPr>
+    </w:p>
+    <w:p>
+      <w:pPr>
+        <w:rPr>
+          <w:b/>
+          <w:bCs/>
+          <w:sz w:val="24"/>
+          <w:szCs w:val="24"/>
+        </w:rPr>
+      </w:pPr>
+      <w:r>
+        <w:rPr>
+          <w:b/>
+          <w:bCs/>
+          <w:sz w:val="24"/>
+          <w:szCs w:val="24"/>
+        </w:rPr>
+        <w:t>Code Beispiel:</w:t>
+      </w:r>
+    </w:p>
+    <w:p>
+      <w:r>
+        <w:rPr>
+          <w:noProof/>
+        </w:rPr>
+        <w:drawing>
+          <wp:inline distT="0" distB="0" distL="0" distR="0" wp14:anchorId="6E07E5A7" wp14:editId="6B736A7A">
+            <wp:extent cx="3881887" cy="1739085"/>
+            <wp:effectExtent l="0" t="0" r="4445" b="0"/>
+            <wp:docPr id="8" name="Picture 8"/>
+            <wp:cNvGraphicFramePr>
+              <a:graphicFrameLocks xmlns:a="http://schemas.openxmlformats.org/drawingml/2006/main" noChangeAspect="1"/>
+            </wp:cNvGraphicFramePr>
+            <a:graphic xmlns:a="http://schemas.openxmlformats.org/drawingml/2006/main">
+              <a:graphicData uri="http://schemas.openxmlformats.org/drawingml/2006/picture">
+                <pic:pic xmlns:pic="http://schemas.openxmlformats.org/drawingml/2006/picture">
+                  <pic:nvPicPr>
+                    <pic:cNvPr id="1" name=""/>
+                    <pic:cNvPicPr/>
+                  </pic:nvPicPr>
+                  <pic:blipFill>
+                    <a:blip r:embed="rId56"/>
+                    <a:stretch>
+                      <a:fillRect/>
+                    </a:stretch>
+                  </pic:blipFill>
+                  <pic:spPr>
+                    <a:xfrm>
+                      <a:off x="0" y="0"/>
                       <a:ext cx="3893343" cy="1744217"/>
                     </a:xfrm>
                     <a:prstGeom prst="rect">
@@ -6548,7 +7061,7 @@
                     <pic:cNvPicPr/>
                   </pic:nvPicPr>
                   <pic:blipFill>
-                    <a:blip r:embed="rId53"/>
+                    <a:blip r:embed="rId57"/>
                     <a:stretch>
                       <a:fillRect/>
                     </a:stretch>
@@ -6963,7 +7476,7 @@
         <w:rFonts w:ascii="Calibri" w:eastAsiaTheme="minorHAnsi" w:hAnsi="Calibri" w:cs="Calibri" w:hint="default"/>
       </w:rPr>
     </w:lvl>
-    <w:lvl w:ilvl="1" w:tplc="04070003" w:tentative="1">
+    <w:lvl w:ilvl="1" w:tplc="04070003">
       <w:start w:val="1"/>
       <w:numFmt w:val="bullet"/>
       <w:lvlText w:val="o"/>
@@ -7635,6 +8148,7 @@
   <w:style w:type="character" w:default="1" w:styleId="DefaultParagraphFont">
     <w:name w:val="Default Paragraph Font"/>
     <w:uiPriority w:val="1"/>
+    <w:semiHidden/>
     <w:unhideWhenUsed/>
   </w:style>
   <w:style w:type="table" w:default="1" w:styleId="TableNormal">

</xml_diff>

<commit_message>
[General Skills] Added chain of responsibility pattern
</commit_message>
<xml_diff>
--- a/General Skills/Design Patterns/Design Patters Beschreibung.docx
+++ b/General Skills/Design Patterns/Design Patters Beschreibung.docx
@@ -1491,7 +1491,15 @@
         <w:pStyle w:val="NoSpacing"/>
       </w:pPr>
       <w:r>
-        <w:t>- Erweitern die Funktionalität einer Klasse / Interfaces ohne diese zu ändern</w:t>
+        <w:t xml:space="preserve">- Erweitern die Funktionalität einer Klasse / </w:t>
+      </w:r>
+      <w:proofErr w:type="gramStart"/>
+      <w:r>
+        <w:t>Interfaces</w:t>
+      </w:r>
+      <w:proofErr w:type="gramEnd"/>
+      <w:r>
+        <w:t xml:space="preserve"> ohne diese zu ändern</w:t>
       </w:r>
     </w:p>
     <w:p>
@@ -1684,91 +1692,114 @@
         <w:pStyle w:val="NoSpacing"/>
         <w:rPr>
           <w:color w:val="538135" w:themeColor="accent6" w:themeShade="BF"/>
-          <w:lang w:val="en-US"/>
         </w:rPr>
       </w:pPr>
       <w:proofErr w:type="spellStart"/>
       <w:r>
+        <w:rPr>
+          <w:color w:val="538135" w:themeColor="accent6" w:themeShade="BF"/>
+        </w:rPr>
+        <w:t>IDrink</w:t>
+      </w:r>
+      <w:proofErr w:type="spellEnd"/>
+      <w:r>
+        <w:rPr>
+          <w:color w:val="538135" w:themeColor="accent6" w:themeShade="BF"/>
+        </w:rPr>
+        <w:t xml:space="preserve"> </w:t>
+      </w:r>
+      <w:proofErr w:type="spellStart"/>
+      <w:r>
+        <w:rPr>
+          <w:color w:val="538135" w:themeColor="accent6" w:themeShade="BF"/>
+        </w:rPr>
+        <w:t>coffee</w:t>
+      </w:r>
+      <w:proofErr w:type="spellEnd"/>
+      <w:r>
+        <w:rPr>
+          <w:color w:val="538135" w:themeColor="accent6" w:themeShade="BF"/>
+        </w:rPr>
+        <w:t xml:space="preserve"> = </w:t>
+      </w:r>
+      <w:proofErr w:type="spellStart"/>
+      <w:r>
+        <w:rPr>
+          <w:color w:val="538135" w:themeColor="accent6" w:themeShade="BF"/>
+        </w:rPr>
+        <w:t>new</w:t>
+      </w:r>
+      <w:proofErr w:type="spellEnd"/>
+      <w:r>
+        <w:rPr>
+          <w:color w:val="538135" w:themeColor="accent6" w:themeShade="BF"/>
+        </w:rPr>
+        <w:t xml:space="preserve"> </w:t>
+      </w:r>
+      <w:proofErr w:type="gramStart"/>
+      <w:r>
+        <w:rPr>
+          <w:color w:val="538135" w:themeColor="accent6" w:themeShade="BF"/>
+        </w:rPr>
+        <w:t>Coffee(</w:t>
+      </w:r>
+      <w:proofErr w:type="gramEnd"/>
+      <w:r>
+        <w:rPr>
+          <w:color w:val="538135" w:themeColor="accent6" w:themeShade="BF"/>
+        </w:rPr>
+        <w:t>);</w:t>
+      </w:r>
+    </w:p>
+    <w:p>
+      <w:pPr>
+        <w:pStyle w:val="NoSpacing"/>
         <w:rPr>
           <w:color w:val="538135" w:themeColor="accent6" w:themeShade="BF"/>
           <w:lang w:val="en-US"/>
         </w:rPr>
-        <w:t>IDrink</w:t>
-      </w:r>
-      <w:proofErr w:type="spellEnd"/>
+      </w:pPr>
       <w:r>
         <w:rPr>
           <w:color w:val="538135" w:themeColor="accent6" w:themeShade="BF"/>
           <w:lang w:val="en-US"/>
         </w:rPr>
-        <w:t xml:space="preserve"> coffee = new Coffee();</w:t>
-      </w:r>
-    </w:p>
-    <w:p>
-      <w:pPr>
-        <w:pStyle w:val="NoSpacing"/>
+        <w:t>coffee = new Sugar(coffee</w:t>
+      </w:r>
+      <w:proofErr w:type="gramStart"/>
+      <w:r>
         <w:rPr>
           <w:color w:val="538135" w:themeColor="accent6" w:themeShade="BF"/>
           <w:lang w:val="en-US"/>
         </w:rPr>
-      </w:pPr>
-      <w:r>
+        <w:t>);</w:t>
+      </w:r>
+      <w:proofErr w:type="gramEnd"/>
+    </w:p>
+    <w:p>
+      <w:pPr>
+        <w:pStyle w:val="NoSpacing"/>
         <w:rPr>
           <w:color w:val="538135" w:themeColor="accent6" w:themeShade="BF"/>
           <w:lang w:val="en-US"/>
         </w:rPr>
-        <w:t>coffee = new Sugar(coffee);</w:t>
-      </w:r>
-    </w:p>
-    <w:p>
-      <w:pPr>
-        <w:pStyle w:val="NoSpacing"/>
+      </w:pPr>
+      <w:r>
         <w:rPr>
           <w:color w:val="538135" w:themeColor="accent6" w:themeShade="BF"/>
-        </w:rPr>
-      </w:pPr>
-      <w:proofErr w:type="spellStart"/>
+          <w:lang w:val="en-US"/>
+        </w:rPr>
+        <w:t>coffee = new Milk(coffee</w:t>
+      </w:r>
+      <w:proofErr w:type="gramStart"/>
       <w:r>
         <w:rPr>
           <w:color w:val="538135" w:themeColor="accent6" w:themeShade="BF"/>
-        </w:rPr>
-        <w:t>coffee</w:t>
-      </w:r>
-      <w:proofErr w:type="spellEnd"/>
-      <w:r>
-        <w:rPr>
-          <w:color w:val="538135" w:themeColor="accent6" w:themeShade="BF"/>
-        </w:rPr>
-        <w:t xml:space="preserve"> = </w:t>
-      </w:r>
-      <w:proofErr w:type="spellStart"/>
-      <w:r>
-        <w:rPr>
-          <w:color w:val="538135" w:themeColor="accent6" w:themeShade="BF"/>
-        </w:rPr>
-        <w:t>new</w:t>
-      </w:r>
-      <w:proofErr w:type="spellEnd"/>
-      <w:r>
-        <w:rPr>
-          <w:color w:val="538135" w:themeColor="accent6" w:themeShade="BF"/>
-        </w:rPr>
-        <w:t xml:space="preserve"> Milk(</w:t>
-      </w:r>
-      <w:proofErr w:type="spellStart"/>
-      <w:r>
-        <w:rPr>
-          <w:color w:val="538135" w:themeColor="accent6" w:themeShade="BF"/>
-        </w:rPr>
-        <w:t>coffee</w:t>
-      </w:r>
-      <w:proofErr w:type="spellEnd"/>
-      <w:r>
-        <w:rPr>
-          <w:color w:val="538135" w:themeColor="accent6" w:themeShade="BF"/>
+          <w:lang w:val="en-US"/>
         </w:rPr>
         <w:t>);</w:t>
       </w:r>
+      <w:proofErr w:type="gramEnd"/>
     </w:p>
     <w:p>
       <w:pPr>
@@ -1875,7 +1906,15 @@
         <w:pStyle w:val="NoSpacing"/>
       </w:pPr>
       <w:r>
-        <w:t xml:space="preserve"> - Sowohl die Original Klasse als auch ihre Proxyklasse implementieren das gleiche Interface</w:t>
+        <w:t xml:space="preserve"> - Sowohl die </w:t>
+      </w:r>
+      <w:proofErr w:type="gramStart"/>
+      <w:r>
+        <w:t>Original Klasse</w:t>
+      </w:r>
+      <w:proofErr w:type="gramEnd"/>
+      <w:r>
+        <w:t xml:space="preserve"> als auch ihre Proxyklasse implementieren das gleiche Interface</w:t>
       </w:r>
     </w:p>
     <w:p>
@@ -1883,7 +1922,15 @@
         <w:pStyle w:val="NoSpacing"/>
       </w:pPr>
       <w:r>
-        <w:t>- Proxy wird häufig für Lazy Initialization, Access Control, DB Zugriffsmanagement usw. verwendet</w:t>
+        <w:t xml:space="preserve">- Proxy wird häufig für Lazy Initialization, Access Control, </w:t>
+      </w:r>
+      <w:proofErr w:type="gramStart"/>
+      <w:r>
+        <w:t>DB Zugriffsmanagement</w:t>
+      </w:r>
+      <w:proofErr w:type="gramEnd"/>
+      <w:r>
+        <w:t xml:space="preserve"> usw. verwendet</w:t>
       </w:r>
     </w:p>
     <w:p>
@@ -3086,12 +3133,21 @@
         </w:rPr>
         <w:t xml:space="preserve">, </w:t>
       </w:r>
-      <w:r>
-        <w:rPr>
-          <w:sz w:val="24"/>
-          <w:szCs w:val="24"/>
-        </w:rPr>
-        <w:t xml:space="preserve">das </w:t>
+      <w:proofErr w:type="gramStart"/>
+      <w:r>
+        <w:rPr>
+          <w:sz w:val="24"/>
+          <w:szCs w:val="24"/>
+        </w:rPr>
+        <w:t>das</w:t>
+      </w:r>
+      <w:proofErr w:type="gramEnd"/>
+      <w:r>
+        <w:rPr>
+          <w:sz w:val="24"/>
+          <w:szCs w:val="24"/>
+        </w:rPr>
+        <w:t xml:space="preserve"> </w:t>
       </w:r>
       <w:r>
         <w:rPr>
@@ -3529,6 +3585,9 @@
       </w:pPr>
       <w:bookmarkStart w:id="6" w:name="_Toc169606311"/>
       <w:r>
+        <w:rPr>
+          <w:noProof/>
+        </w:rPr>
         <w:lastRenderedPageBreak/>
         <w:drawing>
           <wp:anchor distT="0" distB="0" distL="114300" distR="114300" simplePos="0" relativeHeight="251671552" behindDoc="1" locked="0" layoutInCell="1" allowOverlap="1" wp14:anchorId="439E6489" wp14:editId="6C77FA06">
@@ -3676,14 +3735,7 @@
           <w:sz w:val="24"/>
           <w:szCs w:val="24"/>
         </w:rPr>
-        <w:t xml:space="preserve">Alle Klasse in der Gruppe müssen </w:t>
-      </w:r>
-      <w:r>
-        <w:rPr>
-          <w:sz w:val="24"/>
-          <w:szCs w:val="24"/>
-        </w:rPr>
-        <w:t>das gleiche Interface oder die gleiche abstrakte Klasse implementieren.</w:t>
+        <w:t>Alle Klasse in der Gruppe müssen das gleiche Interface oder die gleiche abstrakte Klasse implementieren.</w:t>
       </w:r>
     </w:p>
     <w:p>
@@ -3950,6 +4002,7 @@
         <w:rPr>
           <w:b/>
           <w:bCs/>
+          <w:noProof/>
           <w:sz w:val="24"/>
           <w:szCs w:val="24"/>
         </w:rPr>
@@ -4003,6 +4056,7 @@
         <w:rPr>
           <w:b/>
           <w:bCs/>
+          <w:noProof/>
           <w:sz w:val="24"/>
           <w:szCs w:val="24"/>
         </w:rPr>
@@ -4264,7 +4318,23 @@
           <w:sz w:val="24"/>
           <w:szCs w:val="24"/>
         </w:rPr>
-        <w:t>Wir häufig als Anti-Pattern bezeichnet (Verletzung Single Responsibility Prinzip, schwierige Testbarkeit, Einschränkung bei Parallelität…)</w:t>
+        <w:t xml:space="preserve">Wir häufig als Anti-Pattern bezeichnet (Verletzung </w:t>
+      </w:r>
+      <w:proofErr w:type="gramStart"/>
+      <w:r>
+        <w:rPr>
+          <w:sz w:val="24"/>
+          <w:szCs w:val="24"/>
+        </w:rPr>
+        <w:t>Single Responsibility Prinzip</w:t>
+      </w:r>
+      <w:proofErr w:type="gramEnd"/>
+      <w:r>
+        <w:rPr>
+          <w:sz w:val="24"/>
+          <w:szCs w:val="24"/>
+        </w:rPr>
+        <w:t>, schwierige Testbarkeit, Einschränkung bei Parallelität…)</w:t>
       </w:r>
     </w:p>
     <w:p>
@@ -4853,7 +4923,15 @@
         <w:pStyle w:val="NoSpacing"/>
       </w:pPr>
       <w:r>
-        <w:t>- Der Client sieht nur was im Fabrik Interface definiert ist</w:t>
+        <w:t xml:space="preserve">- Der Client sieht </w:t>
+      </w:r>
+      <w:proofErr w:type="gramStart"/>
+      <w:r>
+        <w:t>nur</w:t>
+      </w:r>
+      <w:proofErr w:type="gramEnd"/>
+      <w:r>
+        <w:t xml:space="preserve"> was im Fabrik Interface definiert ist</w:t>
       </w:r>
     </w:p>
     <w:p>
@@ -5178,7 +5256,15 @@
         <w:pStyle w:val="NoSpacing"/>
       </w:pPr>
       <w:r>
-        <w:t>- Die Original Klasse kümmert sich selbst um das Kopieren von sich selbst</w:t>
+        <w:t xml:space="preserve">- Die </w:t>
+      </w:r>
+      <w:proofErr w:type="gramStart"/>
+      <w:r>
+        <w:t>Original Klasse</w:t>
+      </w:r>
+      <w:proofErr w:type="gramEnd"/>
+      <w:r>
+        <w:t xml:space="preserve"> kümmert sich selbst um das Kopieren von sich selbst</w:t>
       </w:r>
     </w:p>
     <w:p>
@@ -5231,7 +5317,15 @@
         <w:t xml:space="preserve"> oder </w:t>
       </w:r>
       <w:r>
-        <w:t>wenn eine exakte Kopie benötigt wird</w:t>
+        <w:t xml:space="preserve">wenn eine exakte Kopie </w:t>
+      </w:r>
+      <w:proofErr w:type="gramStart"/>
+      <w:r>
+        <w:t>benötigt</w:t>
+      </w:r>
+      <w:proofErr w:type="gramEnd"/>
+      <w:r>
+        <w:t xml:space="preserve"> wird</w:t>
       </w:r>
     </w:p>
     <w:p>
@@ -5239,7 +5333,15 @@
         <w:pStyle w:val="NoSpacing"/>
       </w:pPr>
       <w:r>
-        <w:t>- Umsetzung erfolgt oft durch Implementierung einer Clone() Methode</w:t>
+        <w:t xml:space="preserve">- Umsetzung erfolgt oft durch Implementierung einer </w:t>
+      </w:r>
+      <w:proofErr w:type="gramStart"/>
+      <w:r>
+        <w:t>Clone(</w:t>
+      </w:r>
+      <w:proofErr w:type="gramEnd"/>
+      <w:r>
+        <w:t>) Methode</w:t>
       </w:r>
     </w:p>
     <w:p>
@@ -5553,7 +5655,23 @@
           <w:sz w:val="24"/>
           <w:szCs w:val="24"/>
         </w:rPr>
-        <w:t>Nicht alle verfügbare Parametern müssen zwingend für die Konstruktion verwendet werden, nur diejenigen, die gebraucht werden</w:t>
+        <w:t xml:space="preserve">Nicht alle </w:t>
+      </w:r>
+      <w:proofErr w:type="gramStart"/>
+      <w:r>
+        <w:rPr>
+          <w:sz w:val="24"/>
+          <w:szCs w:val="24"/>
+        </w:rPr>
+        <w:t>verfügbare Parametern</w:t>
+      </w:r>
+      <w:proofErr w:type="gramEnd"/>
+      <w:r>
+        <w:rPr>
+          <w:sz w:val="24"/>
+          <w:szCs w:val="24"/>
+        </w:rPr>
+        <w:t xml:space="preserve"> müssen zwingend für die Konstruktion verwendet werden, nur diejenigen, die gebraucht werden</w:t>
       </w:r>
     </w:p>
     <w:p>
@@ -6425,7 +6543,7 @@
         </w:rPr>
         <w:lastRenderedPageBreak/>
         <w:drawing>
-          <wp:anchor distT="0" distB="0" distL="114300" distR="114300" simplePos="0" relativeHeight="251656192" behindDoc="1" locked="0" layoutInCell="1" allowOverlap="1" wp14:anchorId="542A45CB" wp14:editId="052FBDC0">
+          <wp:anchor distT="0" distB="0" distL="114300" distR="114300" simplePos="0" relativeHeight="251654144" behindDoc="1" locked="0" layoutInCell="1" allowOverlap="1" wp14:anchorId="542A45CB" wp14:editId="052FBDC0">
             <wp:simplePos x="0" y="0"/>
             <wp:positionH relativeFrom="column">
               <wp:posOffset>4469514</wp:posOffset>
@@ -6787,155 +6905,19 @@
       <w:bookmarkStart w:id="16" w:name="_Toc169606321"/>
       <w:r>
         <w:lastRenderedPageBreak/>
-        <w:t>Repository</w:t>
-      </w:r>
-      <w:bookmarkEnd w:id="16"/>
-    </w:p>
-    <w:p>
-      <w:pPr>
-        <w:rPr>
-          <w:b/>
-          <w:bCs/>
-          <w:sz w:val="24"/>
-          <w:szCs w:val="24"/>
-        </w:rPr>
-      </w:pPr>
-      <w:r>
-        <w:rPr>
-          <w:b/>
-          <w:bCs/>
-          <w:sz w:val="24"/>
-          <w:szCs w:val="24"/>
-        </w:rPr>
-        <w:t>Beschreibung</w:t>
-      </w:r>
-      <w:r>
-        <w:rPr>
-          <w:b/>
-          <w:bCs/>
-          <w:sz w:val="24"/>
-          <w:szCs w:val="24"/>
-        </w:rPr>
-        <w:t>:</w:t>
-      </w:r>
-    </w:p>
-    <w:p>
-      <w:pPr>
-        <w:pStyle w:val="ListParagraph"/>
-        <w:numPr>
-          <w:ilvl w:val="0"/>
-          <w:numId w:val="2"/>
-        </w:numPr>
-        <w:rPr>
-          <w:sz w:val="24"/>
-          <w:szCs w:val="24"/>
-        </w:rPr>
-      </w:pPr>
-      <w:r>
-        <w:rPr>
-          <w:sz w:val="24"/>
-          <w:szCs w:val="24"/>
-        </w:rPr>
-        <w:t>Kapselung des Datenzugriffs (Trennung Data Access und Business Logic)</w:t>
-      </w:r>
-    </w:p>
-    <w:p>
-      <w:pPr>
-        <w:pStyle w:val="ListParagraph"/>
-        <w:numPr>
-          <w:ilvl w:val="0"/>
-          <w:numId w:val="2"/>
-        </w:numPr>
-        <w:rPr>
-          <w:sz w:val="24"/>
-          <w:szCs w:val="24"/>
-        </w:rPr>
-      </w:pPr>
-      <w:r>
-        <w:rPr>
-          <w:sz w:val="24"/>
-          <w:szCs w:val="24"/>
-        </w:rPr>
-        <w:t>Generisches Interfase mit CRUD Methoden</w:t>
-      </w:r>
-    </w:p>
-    <w:p>
-      <w:pPr>
-        <w:pStyle w:val="ListParagraph"/>
-        <w:numPr>
-          <w:ilvl w:val="0"/>
-          <w:numId w:val="2"/>
-        </w:numPr>
-        <w:rPr>
-          <w:sz w:val="24"/>
-          <w:szCs w:val="24"/>
-        </w:rPr>
-      </w:pPr>
-      <w:r>
-        <w:rPr>
-          <w:sz w:val="24"/>
-          <w:szCs w:val="24"/>
-        </w:rPr>
-        <w:t>Pro Datentyp wird eigenes Repository erstellt</w:t>
-      </w:r>
-    </w:p>
-    <w:p>
-      <w:pPr>
-        <w:pStyle w:val="ListParagraph"/>
-        <w:numPr>
-          <w:ilvl w:val="0"/>
-          <w:numId w:val="2"/>
-        </w:numPr>
-        <w:rPr>
-          <w:sz w:val="24"/>
-          <w:szCs w:val="24"/>
-        </w:rPr>
-      </w:pPr>
-      <w:r>
-        <w:rPr>
-          <w:sz w:val="24"/>
-          <w:szCs w:val="24"/>
-        </w:rPr>
-        <w:t>Bessere Testbarkeit</w:t>
-      </w:r>
-    </w:p>
-    <w:p>
-      <w:pPr>
-        <w:rPr>
-          <w:b/>
-          <w:bCs/>
-          <w:sz w:val="24"/>
-          <w:szCs w:val="24"/>
-        </w:rPr>
-      </w:pPr>
-      <w:r>
-        <w:rPr>
-          <w:b/>
-          <w:bCs/>
-          <w:sz w:val="24"/>
-          <w:szCs w:val="24"/>
-        </w:rPr>
-        <w:t>Diagramm</w:t>
-      </w:r>
-    </w:p>
-    <w:p>
-      <w:pPr>
-        <w:rPr>
-          <w:b/>
-          <w:bCs/>
-          <w:sz w:val="24"/>
-          <w:szCs w:val="24"/>
-        </w:rPr>
-      </w:pPr>
-      <w:r>
-        <w:rPr>
-          <w:noProof/>
-        </w:rPr>
         <w:drawing>
-          <wp:inline distT="0" distB="0" distL="0" distR="0" wp14:anchorId="3C4D9F3D" wp14:editId="2BD4CF49">
-            <wp:extent cx="3962353" cy="2381693"/>
+          <wp:anchor distT="0" distB="0" distL="114300" distR="114300" simplePos="0" relativeHeight="251672576" behindDoc="1" locked="0" layoutInCell="1" allowOverlap="1" wp14:anchorId="3127A818" wp14:editId="7A0CF9BC">
+            <wp:simplePos x="0" y="0"/>
+            <wp:positionH relativeFrom="column">
+              <wp:posOffset>4926685</wp:posOffset>
+            </wp:positionH>
+            <wp:positionV relativeFrom="paragraph">
+              <wp:posOffset>-389594</wp:posOffset>
+            </wp:positionV>
+            <wp:extent cx="1247949" cy="724001"/>
             <wp:effectExtent l="0" t="0" r="0" b="0"/>
-            <wp:docPr id="7" name="Picture 7"/>
+            <wp:wrapNone/>
+            <wp:docPr id="49" name="Picture 49"/>
             <wp:cNvGraphicFramePr>
               <a:graphicFrameLocks xmlns:a="http://schemas.openxmlformats.org/drawingml/2006/main" noChangeAspect="1"/>
             </wp:cNvGraphicFramePr>
@@ -6947,7 +6929,13 @@
                     <pic:cNvPicPr/>
                   </pic:nvPicPr>
                   <pic:blipFill>
-                    <a:blip r:embed="rId55"/>
+                    <a:blip r:embed="rId55">
+                      <a:extLst>
+                        <a:ext uri="{28A0092B-C50C-407E-A947-70E740481C1C}">
+                          <a14:useLocalDpi xmlns:a14="http://schemas.microsoft.com/office/drawing/2010/main" val="0"/>
+                        </a:ext>
+                      </a:extLst>
+                    </a:blip>
                     <a:stretch>
                       <a:fillRect/>
                     </a:stretch>
@@ -6955,7 +6943,7 @@
                   <pic:spPr>
                     <a:xfrm>
                       <a:off x="0" y="0"/>
-                      <a:ext cx="3995138" cy="2401400"/>
+                      <a:ext cx="1247949" cy="724001"/>
                     </a:xfrm>
                     <a:prstGeom prst="rect">
                       <a:avLst/>
@@ -6964,49 +6952,140 @@
                 </pic:pic>
               </a:graphicData>
             </a:graphic>
-          </wp:inline>
+          </wp:anchor>
         </w:drawing>
       </w:r>
-    </w:p>
-    <w:p>
-      <w:pPr>
-        <w:rPr>
-          <w:b/>
-          <w:bCs/>
-          <w:sz w:val="24"/>
-          <w:szCs w:val="24"/>
-        </w:rPr>
-      </w:pPr>
-    </w:p>
-    <w:p>
-      <w:pPr>
-        <w:rPr>
-          <w:b/>
-          <w:bCs/>
-          <w:sz w:val="24"/>
-          <w:szCs w:val="24"/>
-        </w:rPr>
-      </w:pPr>
-      <w:r>
-        <w:rPr>
-          <w:b/>
-          <w:bCs/>
-          <w:sz w:val="24"/>
-          <w:szCs w:val="24"/>
-        </w:rPr>
-        <w:t>Code Beispiel:</w:t>
-      </w:r>
-    </w:p>
-    <w:p>
+      <w:r>
+        <w:t xml:space="preserve">Chain </w:t>
+      </w:r>
+      <w:proofErr w:type="spellStart"/>
+      <w:r>
+        <w:t>of</w:t>
+      </w:r>
+      <w:proofErr w:type="spellEnd"/>
+      <w:r>
+        <w:t xml:space="preserve"> </w:t>
+      </w:r>
+      <w:proofErr w:type="spellStart"/>
+      <w:r>
+        <w:t>Responsibility</w:t>
+      </w:r>
+      <w:proofErr w:type="spellEnd"/>
+    </w:p>
+    <w:p>
+      <w:pPr>
+        <w:rPr>
+          <w:b/>
+          <w:bCs/>
+          <w:sz w:val="24"/>
+          <w:szCs w:val="24"/>
+        </w:rPr>
+      </w:pPr>
+      <w:r>
+        <w:rPr>
+          <w:b/>
+          <w:bCs/>
+          <w:sz w:val="24"/>
+          <w:szCs w:val="24"/>
+        </w:rPr>
+        <w:t>Beschreibung</w:t>
+      </w:r>
+      <w:r>
+        <w:rPr>
+          <w:b/>
+          <w:bCs/>
+          <w:sz w:val="24"/>
+          <w:szCs w:val="24"/>
+        </w:rPr>
+        <w:t>:</w:t>
+      </w:r>
+    </w:p>
+    <w:p>
+      <w:pPr>
+        <w:pStyle w:val="ListParagraph"/>
+        <w:numPr>
+          <w:ilvl w:val="0"/>
+          <w:numId w:val="2"/>
+        </w:numPr>
+        <w:rPr>
+          <w:sz w:val="24"/>
+          <w:szCs w:val="24"/>
+        </w:rPr>
+      </w:pPr>
+      <w:r>
+        <w:rPr>
+          <w:sz w:val="24"/>
+          <w:szCs w:val="24"/>
+        </w:rPr>
+        <w:t>Kette von Objekten (Handler), die eine Anfrage nacheinander verarbeiten</w:t>
+      </w:r>
+    </w:p>
+    <w:p>
+      <w:pPr>
+        <w:pStyle w:val="ListParagraph"/>
+        <w:numPr>
+          <w:ilvl w:val="0"/>
+          <w:numId w:val="2"/>
+        </w:numPr>
+        <w:rPr>
+          <w:sz w:val="24"/>
+          <w:szCs w:val="24"/>
+        </w:rPr>
+      </w:pPr>
+      <w:proofErr w:type="gramStart"/>
+      <w:r>
+        <w:rPr>
+          <w:sz w:val="24"/>
+          <w:szCs w:val="24"/>
+        </w:rPr>
+        <w:t>Jede Handler</w:t>
+      </w:r>
+      <w:proofErr w:type="gramEnd"/>
+      <w:r>
+        <w:rPr>
+          <w:sz w:val="24"/>
+          <w:szCs w:val="24"/>
+        </w:rPr>
+        <w:t xml:space="preserve"> entscheidet, ob die Verarbeitung weitergehen darf</w:t>
+      </w:r>
+    </w:p>
+    <w:p>
+      <w:pPr>
+        <w:rPr>
+          <w:b/>
+          <w:bCs/>
+          <w:sz w:val="24"/>
+          <w:szCs w:val="24"/>
+        </w:rPr>
+      </w:pPr>
+      <w:r>
+        <w:rPr>
+          <w:b/>
+          <w:bCs/>
+          <w:sz w:val="24"/>
+          <w:szCs w:val="24"/>
+        </w:rPr>
+        <w:t>Diagramm</w:t>
+      </w:r>
+    </w:p>
+    <w:p>
+      <w:pPr>
+        <w:rPr>
+          <w:b/>
+          <w:bCs/>
+          <w:sz w:val="24"/>
+          <w:szCs w:val="24"/>
+        </w:rPr>
+      </w:pPr>
       <w:r>
         <w:rPr>
           <w:noProof/>
         </w:rPr>
         <w:drawing>
-          <wp:inline distT="0" distB="0" distL="0" distR="0" wp14:anchorId="6E07E5A7" wp14:editId="6B736A7A">
-            <wp:extent cx="3881887" cy="1739085"/>
-            <wp:effectExtent l="0" t="0" r="4445" b="0"/>
-            <wp:docPr id="8" name="Picture 8"/>
+          <wp:inline distT="0" distB="0" distL="0" distR="0" wp14:anchorId="31EAAE8A" wp14:editId="6B6017D5">
+            <wp:extent cx="4583875" cy="2731529"/>
+            <wp:effectExtent l="0" t="0" r="0" b="0"/>
+            <wp:docPr id="61" name="Picture 61"/>
             <wp:cNvGraphicFramePr>
               <a:graphicFrameLocks xmlns:a="http://schemas.openxmlformats.org/drawingml/2006/main" noChangeAspect="1"/>
             </wp:cNvGraphicFramePr>
@@ -7026,6 +7105,428 @@
                   <pic:spPr>
                     <a:xfrm>
                       <a:off x="0" y="0"/>
+                      <a:ext cx="4613500" cy="2749183"/>
+                    </a:xfrm>
+                    <a:prstGeom prst="rect">
+                      <a:avLst/>
+                    </a:prstGeom>
+                  </pic:spPr>
+                </pic:pic>
+              </a:graphicData>
+            </a:graphic>
+          </wp:inline>
+        </w:drawing>
+      </w:r>
+    </w:p>
+    <w:p>
+      <w:pPr>
+        <w:rPr>
+          <w:b/>
+          <w:bCs/>
+          <w:sz w:val="24"/>
+          <w:szCs w:val="24"/>
+        </w:rPr>
+      </w:pPr>
+      <w:r>
+        <w:rPr>
+          <w:b/>
+          <w:bCs/>
+          <w:sz w:val="24"/>
+          <w:szCs w:val="24"/>
+        </w:rPr>
+        <w:t>Code Beispiel:</w:t>
+      </w:r>
+    </w:p>
+    <w:p>
+      <w:pPr>
+        <w:rPr>
+          <w:b/>
+          <w:bCs/>
+          <w:sz w:val="24"/>
+          <w:szCs w:val="24"/>
+        </w:rPr>
+      </w:pPr>
+      <w:r>
+        <w:rPr>
+          <w:noProof/>
+        </w:rPr>
+        <w:drawing>
+          <wp:anchor distT="0" distB="0" distL="114300" distR="114300" simplePos="0" relativeHeight="251659264" behindDoc="1" locked="0" layoutInCell="1" allowOverlap="1" wp14:anchorId="1A22F2EE" wp14:editId="3B528CFC">
+            <wp:simplePos x="0" y="0"/>
+            <wp:positionH relativeFrom="column">
+              <wp:posOffset>3811</wp:posOffset>
+            </wp:positionH>
+            <wp:positionV relativeFrom="paragraph">
+              <wp:posOffset>9629</wp:posOffset>
+            </wp:positionV>
+            <wp:extent cx="3905795" cy="1467055"/>
+            <wp:effectExtent l="0" t="0" r="0" b="0"/>
+            <wp:wrapNone/>
+            <wp:docPr id="59" name="Picture 59"/>
+            <wp:cNvGraphicFramePr>
+              <a:graphicFrameLocks xmlns:a="http://schemas.openxmlformats.org/drawingml/2006/main" noChangeAspect="1"/>
+            </wp:cNvGraphicFramePr>
+            <a:graphic xmlns:a="http://schemas.openxmlformats.org/drawingml/2006/main">
+              <a:graphicData uri="http://schemas.openxmlformats.org/drawingml/2006/picture">
+                <pic:pic xmlns:pic="http://schemas.openxmlformats.org/drawingml/2006/picture">
+                  <pic:nvPicPr>
+                    <pic:cNvPr id="1" name=""/>
+                    <pic:cNvPicPr/>
+                  </pic:nvPicPr>
+                  <pic:blipFill>
+                    <a:blip r:embed="rId57">
+                      <a:extLst>
+                        <a:ext uri="{28A0092B-C50C-407E-A947-70E740481C1C}">
+                          <a14:useLocalDpi xmlns:a14="http://schemas.microsoft.com/office/drawing/2010/main" val="0"/>
+                        </a:ext>
+                      </a:extLst>
+                    </a:blip>
+                    <a:stretch>
+                      <a:fillRect/>
+                    </a:stretch>
+                  </pic:blipFill>
+                  <pic:spPr>
+                    <a:xfrm>
+                      <a:off x="0" y="0"/>
+                      <a:ext cx="3905795" cy="1467055"/>
+                    </a:xfrm>
+                    <a:prstGeom prst="rect">
+                      <a:avLst/>
+                    </a:prstGeom>
+                  </pic:spPr>
+                </pic:pic>
+              </a:graphicData>
+            </a:graphic>
+          </wp:anchor>
+        </w:drawing>
+      </w:r>
+    </w:p>
+    <w:p>
+      <w:pPr>
+        <w:rPr>
+          <w:noProof/>
+        </w:rPr>
+      </w:pPr>
+    </w:p>
+    <w:p>
+      <w:pPr>
+        <w:pStyle w:val="Heading2"/>
+      </w:pPr>
+      <w:r>
+        <w:drawing>
+          <wp:anchor distT="0" distB="0" distL="114300" distR="114300" simplePos="0" relativeHeight="251674624" behindDoc="1" locked="0" layoutInCell="1" allowOverlap="1" wp14:anchorId="3B483F91" wp14:editId="0DD9F83A">
+            <wp:simplePos x="0" y="0"/>
+            <wp:positionH relativeFrom="column">
+              <wp:posOffset>4682</wp:posOffset>
+            </wp:positionH>
+            <wp:positionV relativeFrom="paragraph">
+              <wp:posOffset>994927</wp:posOffset>
+            </wp:positionV>
+            <wp:extent cx="4986670" cy="3240346"/>
+            <wp:effectExtent l="0" t="0" r="0" b="0"/>
+            <wp:wrapNone/>
+            <wp:docPr id="60" name="Picture 60"/>
+            <wp:cNvGraphicFramePr>
+              <a:graphicFrameLocks xmlns:a="http://schemas.openxmlformats.org/drawingml/2006/main" noChangeAspect="1"/>
+            </wp:cNvGraphicFramePr>
+            <a:graphic xmlns:a="http://schemas.openxmlformats.org/drawingml/2006/main">
+              <a:graphicData uri="http://schemas.openxmlformats.org/drawingml/2006/picture">
+                <pic:pic xmlns:pic="http://schemas.openxmlformats.org/drawingml/2006/picture">
+                  <pic:nvPicPr>
+                    <pic:cNvPr id="1" name=""/>
+                    <pic:cNvPicPr/>
+                  </pic:nvPicPr>
+                  <pic:blipFill>
+                    <a:blip r:embed="rId58">
+                      <a:extLst>
+                        <a:ext uri="{28A0092B-C50C-407E-A947-70E740481C1C}">
+                          <a14:useLocalDpi xmlns:a14="http://schemas.microsoft.com/office/drawing/2010/main" val="0"/>
+                        </a:ext>
+                      </a:extLst>
+                    </a:blip>
+                    <a:stretch>
+                      <a:fillRect/>
+                    </a:stretch>
+                  </pic:blipFill>
+                  <pic:spPr>
+                    <a:xfrm>
+                      <a:off x="0" y="0"/>
+                      <a:ext cx="4986670" cy="3240346"/>
+                    </a:xfrm>
+                    <a:prstGeom prst="rect">
+                      <a:avLst/>
+                    </a:prstGeom>
+                  </pic:spPr>
+                </pic:pic>
+              </a:graphicData>
+            </a:graphic>
+            <wp14:sizeRelH relativeFrom="margin">
+              <wp14:pctWidth>0</wp14:pctWidth>
+            </wp14:sizeRelH>
+            <wp14:sizeRelV relativeFrom="margin">
+              <wp14:pctHeight>0</wp14:pctHeight>
+            </wp14:sizeRelV>
+          </wp:anchor>
+        </w:drawing>
+      </w:r>
+      <w:r>
+        <w:br w:type="page"/>
+      </w:r>
+    </w:p>
+    <w:p>
+      <w:pPr>
+        <w:pStyle w:val="Heading2"/>
+      </w:pPr>
+      <w:r>
+        <w:lastRenderedPageBreak/>
+        <w:t>Repository</w:t>
+      </w:r>
+      <w:bookmarkEnd w:id="16"/>
+    </w:p>
+    <w:p>
+      <w:pPr>
+        <w:rPr>
+          <w:b/>
+          <w:bCs/>
+          <w:sz w:val="24"/>
+          <w:szCs w:val="24"/>
+        </w:rPr>
+      </w:pPr>
+      <w:r>
+        <w:rPr>
+          <w:b/>
+          <w:bCs/>
+          <w:sz w:val="24"/>
+          <w:szCs w:val="24"/>
+        </w:rPr>
+        <w:t>Beschreibung</w:t>
+      </w:r>
+      <w:r>
+        <w:rPr>
+          <w:b/>
+          <w:bCs/>
+          <w:sz w:val="24"/>
+          <w:szCs w:val="24"/>
+        </w:rPr>
+        <w:t>:</w:t>
+      </w:r>
+    </w:p>
+    <w:p>
+      <w:pPr>
+        <w:pStyle w:val="ListParagraph"/>
+        <w:numPr>
+          <w:ilvl w:val="0"/>
+          <w:numId w:val="2"/>
+        </w:numPr>
+        <w:rPr>
+          <w:sz w:val="24"/>
+          <w:szCs w:val="24"/>
+        </w:rPr>
+      </w:pPr>
+      <w:r>
+        <w:rPr>
+          <w:sz w:val="24"/>
+          <w:szCs w:val="24"/>
+        </w:rPr>
+        <w:t>Kapselung des Datenzugriffs (Trennung Data Access und Business Logic)</w:t>
+      </w:r>
+    </w:p>
+    <w:p>
+      <w:pPr>
+        <w:pStyle w:val="ListParagraph"/>
+        <w:numPr>
+          <w:ilvl w:val="0"/>
+          <w:numId w:val="2"/>
+        </w:numPr>
+        <w:rPr>
+          <w:sz w:val="24"/>
+          <w:szCs w:val="24"/>
+        </w:rPr>
+      </w:pPr>
+      <w:r>
+        <w:rPr>
+          <w:sz w:val="24"/>
+          <w:szCs w:val="24"/>
+        </w:rPr>
+        <w:t xml:space="preserve">Generisches Interfase mit </w:t>
+      </w:r>
+      <w:proofErr w:type="gramStart"/>
+      <w:r>
+        <w:rPr>
+          <w:sz w:val="24"/>
+          <w:szCs w:val="24"/>
+        </w:rPr>
+        <w:t>CRUD Methoden</w:t>
+      </w:r>
+      <w:proofErr w:type="gramEnd"/>
+    </w:p>
+    <w:p>
+      <w:pPr>
+        <w:pStyle w:val="ListParagraph"/>
+        <w:numPr>
+          <w:ilvl w:val="0"/>
+          <w:numId w:val="2"/>
+        </w:numPr>
+        <w:rPr>
+          <w:sz w:val="24"/>
+          <w:szCs w:val="24"/>
+        </w:rPr>
+      </w:pPr>
+      <w:r>
+        <w:rPr>
+          <w:sz w:val="24"/>
+          <w:szCs w:val="24"/>
+        </w:rPr>
+        <w:t>Pro Datentyp wird eigenes Repository erstellt</w:t>
+      </w:r>
+    </w:p>
+    <w:p>
+      <w:pPr>
+        <w:pStyle w:val="ListParagraph"/>
+        <w:numPr>
+          <w:ilvl w:val="0"/>
+          <w:numId w:val="2"/>
+        </w:numPr>
+        <w:rPr>
+          <w:sz w:val="24"/>
+          <w:szCs w:val="24"/>
+        </w:rPr>
+      </w:pPr>
+      <w:r>
+        <w:rPr>
+          <w:sz w:val="24"/>
+          <w:szCs w:val="24"/>
+        </w:rPr>
+        <w:t>Bessere Testbarkeit</w:t>
+      </w:r>
+    </w:p>
+    <w:p>
+      <w:pPr>
+        <w:rPr>
+          <w:b/>
+          <w:bCs/>
+          <w:sz w:val="24"/>
+          <w:szCs w:val="24"/>
+        </w:rPr>
+      </w:pPr>
+      <w:r>
+        <w:rPr>
+          <w:b/>
+          <w:bCs/>
+          <w:sz w:val="24"/>
+          <w:szCs w:val="24"/>
+        </w:rPr>
+        <w:t>Diagramm</w:t>
+      </w:r>
+    </w:p>
+    <w:p>
+      <w:pPr>
+        <w:rPr>
+          <w:b/>
+          <w:bCs/>
+          <w:sz w:val="24"/>
+          <w:szCs w:val="24"/>
+        </w:rPr>
+      </w:pPr>
+      <w:r>
+        <w:rPr>
+          <w:noProof/>
+        </w:rPr>
+        <w:drawing>
+          <wp:inline distT="0" distB="0" distL="0" distR="0" wp14:anchorId="3C4D9F3D" wp14:editId="2BD4CF49">
+            <wp:extent cx="3962353" cy="2381693"/>
+            <wp:effectExtent l="0" t="0" r="0" b="0"/>
+            <wp:docPr id="7" name="Picture 7"/>
+            <wp:cNvGraphicFramePr>
+              <a:graphicFrameLocks xmlns:a="http://schemas.openxmlformats.org/drawingml/2006/main" noChangeAspect="1"/>
+            </wp:cNvGraphicFramePr>
+            <a:graphic xmlns:a="http://schemas.openxmlformats.org/drawingml/2006/main">
+              <a:graphicData uri="http://schemas.openxmlformats.org/drawingml/2006/picture">
+                <pic:pic xmlns:pic="http://schemas.openxmlformats.org/drawingml/2006/picture">
+                  <pic:nvPicPr>
+                    <pic:cNvPr id="1" name=""/>
+                    <pic:cNvPicPr/>
+                  </pic:nvPicPr>
+                  <pic:blipFill>
+                    <a:blip r:embed="rId59"/>
+                    <a:stretch>
+                      <a:fillRect/>
+                    </a:stretch>
+                  </pic:blipFill>
+                  <pic:spPr>
+                    <a:xfrm>
+                      <a:off x="0" y="0"/>
+                      <a:ext cx="3995138" cy="2401400"/>
+                    </a:xfrm>
+                    <a:prstGeom prst="rect">
+                      <a:avLst/>
+                    </a:prstGeom>
+                  </pic:spPr>
+                </pic:pic>
+              </a:graphicData>
+            </a:graphic>
+          </wp:inline>
+        </w:drawing>
+      </w:r>
+    </w:p>
+    <w:p>
+      <w:pPr>
+        <w:rPr>
+          <w:b/>
+          <w:bCs/>
+          <w:sz w:val="24"/>
+          <w:szCs w:val="24"/>
+        </w:rPr>
+      </w:pPr>
+    </w:p>
+    <w:p>
+      <w:pPr>
+        <w:rPr>
+          <w:b/>
+          <w:bCs/>
+          <w:sz w:val="24"/>
+          <w:szCs w:val="24"/>
+        </w:rPr>
+      </w:pPr>
+      <w:r>
+        <w:rPr>
+          <w:b/>
+          <w:bCs/>
+          <w:sz w:val="24"/>
+          <w:szCs w:val="24"/>
+        </w:rPr>
+        <w:t>Code Beispiel:</w:t>
+      </w:r>
+    </w:p>
+    <w:p>
+      <w:r>
+        <w:rPr>
+          <w:noProof/>
+        </w:rPr>
+        <w:drawing>
+          <wp:inline distT="0" distB="0" distL="0" distR="0" wp14:anchorId="6E07E5A7" wp14:editId="6B736A7A">
+            <wp:extent cx="3881887" cy="1739085"/>
+            <wp:effectExtent l="0" t="0" r="4445" b="0"/>
+            <wp:docPr id="8" name="Picture 8"/>
+            <wp:cNvGraphicFramePr>
+              <a:graphicFrameLocks xmlns:a="http://schemas.openxmlformats.org/drawingml/2006/main" noChangeAspect="1"/>
+            </wp:cNvGraphicFramePr>
+            <a:graphic xmlns:a="http://schemas.openxmlformats.org/drawingml/2006/main">
+              <a:graphicData uri="http://schemas.openxmlformats.org/drawingml/2006/picture">
+                <pic:pic xmlns:pic="http://schemas.openxmlformats.org/drawingml/2006/picture">
+                  <pic:nvPicPr>
+                    <pic:cNvPr id="1" name=""/>
+                    <pic:cNvPicPr/>
+                  </pic:nvPicPr>
+                  <pic:blipFill>
+                    <a:blip r:embed="rId60"/>
+                    <a:stretch>
+                      <a:fillRect/>
+                    </a:stretch>
+                  </pic:blipFill>
+                  <pic:spPr>
+                    <a:xfrm>
+                      <a:off x="0" y="0"/>
                       <a:ext cx="3893343" cy="1744217"/>
                     </a:xfrm>
                     <a:prstGeom prst="rect">
@@ -7061,7 +7562,7 @@
                     <pic:cNvPicPr/>
                   </pic:nvPicPr>
                   <pic:blipFill>
-                    <a:blip r:embed="rId57"/>
+                    <a:blip r:embed="rId61"/>
                     <a:stretch>
                       <a:fillRect/>
                     </a:stretch>
@@ -7103,6 +7604,7 @@
           <w:u w:val="single"/>
         </w:rPr>
       </w:pPr>
+      <w:proofErr w:type="gramStart"/>
       <w:r>
         <w:rPr>
           <w:b/>
@@ -7124,6 +7626,7 @@
         </w:rPr>
         <w:t xml:space="preserve"> Muster</w:t>
       </w:r>
+      <w:proofErr w:type="gramEnd"/>
     </w:p>
     <w:p>
       <w:pPr>

</xml_diff>

<commit_message>
[General Skills] Added state design pattern
</commit_message>
<xml_diff>
--- a/General Skills/Design Patterns/Design Patters Beschreibung.docx
+++ b/General Skills/Design Patterns/Design Patters Beschreibung.docx
@@ -111,7 +111,7 @@
             </w:rPr>
             <w:fldChar w:fldCharType="separate"/>
           </w:r>
-          <w:hyperlink w:anchor="_Toc169606305" w:history="1">
+          <w:hyperlink w:anchor="_Toc169637718" w:history="1">
             <w:r>
               <w:rPr>
                 <w:rStyle w:val="Hyperlink"/>
@@ -138,7 +138,7 @@
                 <w:noProof/>
                 <w:webHidden/>
               </w:rPr>
-              <w:instrText xml:space="preserve"> PAGEREF _Toc169606305 \h </w:instrText>
+              <w:instrText xml:space="preserve"> PAGEREF _Toc169637718 \h </w:instrText>
             </w:r>
             <w:r>
               <w:rPr>
@@ -186,7 +186,7 @@
               <w14:ligatures w14:val="standardContextual"/>
             </w:rPr>
           </w:pPr>
-          <w:hyperlink w:anchor="_Toc169606306" w:history="1">
+          <w:hyperlink w:anchor="_Toc169637719" w:history="1">
             <w:r>
               <w:rPr>
                 <w:rStyle w:val="Hyperlink"/>
@@ -213,7 +213,7 @@
                 <w:noProof/>
                 <w:webHidden/>
               </w:rPr>
-              <w:instrText xml:space="preserve"> PAGEREF _Toc169606306 \h </w:instrText>
+              <w:instrText xml:space="preserve"> PAGEREF _Toc169637719 \h </w:instrText>
             </w:r>
             <w:r>
               <w:rPr>
@@ -261,7 +261,7 @@
               <w14:ligatures w14:val="standardContextual"/>
             </w:rPr>
           </w:pPr>
-          <w:hyperlink w:anchor="_Toc169606307" w:history="1">
+          <w:hyperlink w:anchor="_Toc169637720" w:history="1">
             <w:r>
               <w:rPr>
                 <w:rStyle w:val="Hyperlink"/>
@@ -288,7 +288,7 @@
                 <w:noProof/>
                 <w:webHidden/>
               </w:rPr>
-              <w:instrText xml:space="preserve"> PAGEREF _Toc169606307 \h </w:instrText>
+              <w:instrText xml:space="preserve"> PAGEREF _Toc169637720 \h </w:instrText>
             </w:r>
             <w:r>
               <w:rPr>
@@ -336,7 +336,7 @@
               <w14:ligatures w14:val="standardContextual"/>
             </w:rPr>
           </w:pPr>
-          <w:hyperlink w:anchor="_Toc169606308" w:history="1">
+          <w:hyperlink w:anchor="_Toc169637721" w:history="1">
             <w:r>
               <w:rPr>
                 <w:rStyle w:val="Hyperlink"/>
@@ -363,7 +363,7 @@
                 <w:noProof/>
                 <w:webHidden/>
               </w:rPr>
-              <w:instrText xml:space="preserve"> PAGEREF _Toc169606308 \h </w:instrText>
+              <w:instrText xml:space="preserve"> PAGEREF _Toc169637721 \h </w:instrText>
             </w:r>
             <w:r>
               <w:rPr>
@@ -411,7 +411,7 @@
               <w14:ligatures w14:val="standardContextual"/>
             </w:rPr>
           </w:pPr>
-          <w:hyperlink w:anchor="_Toc169606309" w:history="1">
+          <w:hyperlink w:anchor="_Toc169637722" w:history="1">
             <w:r>
               <w:rPr>
                 <w:rStyle w:val="Hyperlink"/>
@@ -438,7 +438,7 @@
                 <w:noProof/>
                 <w:webHidden/>
               </w:rPr>
-              <w:instrText xml:space="preserve"> PAGEREF _Toc169606309 \h </w:instrText>
+              <w:instrText xml:space="preserve"> PAGEREF _Toc169637722 \h </w:instrText>
             </w:r>
             <w:r>
               <w:rPr>
@@ -486,7 +486,7 @@
               <w14:ligatures w14:val="standardContextual"/>
             </w:rPr>
           </w:pPr>
-          <w:hyperlink w:anchor="_Toc169606310" w:history="1">
+          <w:hyperlink w:anchor="_Toc169637723" w:history="1">
             <w:r>
               <w:rPr>
                 <w:rStyle w:val="Hyperlink"/>
@@ -513,7 +513,7 @@
                 <w:noProof/>
                 <w:webHidden/>
               </w:rPr>
-              <w:instrText xml:space="preserve"> PAGEREF _Toc169606310 \h </w:instrText>
+              <w:instrText xml:space="preserve"> PAGEREF _Toc169637723 \h </w:instrText>
             </w:r>
             <w:r>
               <w:rPr>
@@ -561,7 +561,7 @@
               <w14:ligatures w14:val="standardContextual"/>
             </w:rPr>
           </w:pPr>
-          <w:hyperlink w:anchor="_Toc169606311" w:history="1">
+          <w:hyperlink w:anchor="_Toc169637724" w:history="1">
             <w:r>
               <w:rPr>
                 <w:rStyle w:val="Hyperlink"/>
@@ -588,7 +588,7 @@
                 <w:noProof/>
                 <w:webHidden/>
               </w:rPr>
-              <w:instrText xml:space="preserve"> PAGEREF _Toc169606311 \h </w:instrText>
+              <w:instrText xml:space="preserve"> PAGEREF _Toc169637724 \h </w:instrText>
             </w:r>
             <w:r>
               <w:rPr>
@@ -637,7 +637,7 @@
               <w14:ligatures w14:val="standardContextual"/>
             </w:rPr>
           </w:pPr>
-          <w:hyperlink w:anchor="_Toc169606312" w:history="1">
+          <w:hyperlink w:anchor="_Toc169637725" w:history="1">
             <w:r>
               <w:rPr>
                 <w:rStyle w:val="Hyperlink"/>
@@ -664,7 +664,7 @@
                 <w:noProof/>
                 <w:webHidden/>
               </w:rPr>
-              <w:instrText xml:space="preserve"> PAGEREF _Toc169606312 \h </w:instrText>
+              <w:instrText xml:space="preserve"> PAGEREF _Toc169637725 \h </w:instrText>
             </w:r>
             <w:r>
               <w:rPr>
@@ -684,7 +684,7 @@
                 <w:noProof/>
                 <w:webHidden/>
               </w:rPr>
-              <w:t>9</w:t>
+              <w:t>8</w:t>
             </w:r>
             <w:r>
               <w:rPr>
@@ -712,7 +712,7 @@
               <w14:ligatures w14:val="standardContextual"/>
             </w:rPr>
           </w:pPr>
-          <w:hyperlink w:anchor="_Toc169606313" w:history="1">
+          <w:hyperlink w:anchor="_Toc169637726" w:history="1">
             <w:r>
               <w:rPr>
                 <w:rStyle w:val="Hyperlink"/>
@@ -739,7 +739,7 @@
                 <w:noProof/>
                 <w:webHidden/>
               </w:rPr>
-              <w:instrText xml:space="preserve"> PAGEREF _Toc169606313 \h </w:instrText>
+              <w:instrText xml:space="preserve"> PAGEREF _Toc169637726 \h </w:instrText>
             </w:r>
             <w:r>
               <w:rPr>
@@ -759,7 +759,7 @@
                 <w:noProof/>
                 <w:webHidden/>
               </w:rPr>
-              <w:t>9</w:t>
+              <w:t>8</w:t>
             </w:r>
             <w:r>
               <w:rPr>
@@ -787,7 +787,7 @@
               <w14:ligatures w14:val="standardContextual"/>
             </w:rPr>
           </w:pPr>
-          <w:hyperlink w:anchor="_Toc169606314" w:history="1">
+          <w:hyperlink w:anchor="_Toc169637727" w:history="1">
             <w:r>
               <w:rPr>
                 <w:rStyle w:val="Hyperlink"/>
@@ -814,7 +814,7 @@
                 <w:noProof/>
                 <w:webHidden/>
               </w:rPr>
-              <w:instrText xml:space="preserve"> PAGEREF _Toc169606314 \h </w:instrText>
+              <w:instrText xml:space="preserve"> PAGEREF _Toc169637727 \h </w:instrText>
             </w:r>
             <w:r>
               <w:rPr>
@@ -834,7 +834,7 @@
                 <w:noProof/>
                 <w:webHidden/>
               </w:rPr>
-              <w:t>10</w:t>
+              <w:t>9</w:t>
             </w:r>
             <w:r>
               <w:rPr>
@@ -862,7 +862,7 @@
               <w14:ligatures w14:val="standardContextual"/>
             </w:rPr>
           </w:pPr>
-          <w:hyperlink w:anchor="_Toc169606315" w:history="1">
+          <w:hyperlink w:anchor="_Toc169637728" w:history="1">
             <w:r>
               <w:rPr>
                 <w:rStyle w:val="Hyperlink"/>
@@ -889,7 +889,7 @@
                 <w:noProof/>
                 <w:webHidden/>
               </w:rPr>
-              <w:instrText xml:space="preserve"> PAGEREF _Toc169606315 \h </w:instrText>
+              <w:instrText xml:space="preserve"> PAGEREF _Toc169637728 \h </w:instrText>
             </w:r>
             <w:r>
               <w:rPr>
@@ -909,7 +909,7 @@
                 <w:noProof/>
                 <w:webHidden/>
               </w:rPr>
-              <w:t>11</w:t>
+              <w:t>10</w:t>
             </w:r>
             <w:r>
               <w:rPr>
@@ -937,7 +937,7 @@
               <w14:ligatures w14:val="standardContextual"/>
             </w:rPr>
           </w:pPr>
-          <w:hyperlink w:anchor="_Toc169606316" w:history="1">
+          <w:hyperlink w:anchor="_Toc169637729" w:history="1">
             <w:r>
               <w:rPr>
                 <w:rStyle w:val="Hyperlink"/>
@@ -964,7 +964,7 @@
                 <w:noProof/>
                 <w:webHidden/>
               </w:rPr>
-              <w:instrText xml:space="preserve"> PAGEREF _Toc169606316 \h </w:instrText>
+              <w:instrText xml:space="preserve"> PAGEREF _Toc169637729 \h </w:instrText>
             </w:r>
             <w:r>
               <w:rPr>
@@ -984,7 +984,7 @@
                 <w:noProof/>
                 <w:webHidden/>
               </w:rPr>
-              <w:t>12</w:t>
+              <w:t>11</w:t>
             </w:r>
             <w:r>
               <w:rPr>
@@ -1012,7 +1012,7 @@
               <w14:ligatures w14:val="standardContextual"/>
             </w:rPr>
           </w:pPr>
-          <w:hyperlink w:anchor="_Toc169606317" w:history="1">
+          <w:hyperlink w:anchor="_Toc169637730" w:history="1">
             <w:r>
               <w:rPr>
                 <w:rStyle w:val="Hyperlink"/>
@@ -1039,7 +1039,7 @@
                 <w:noProof/>
                 <w:webHidden/>
               </w:rPr>
-              <w:instrText xml:space="preserve"> PAGEREF _Toc169606317 \h </w:instrText>
+              <w:instrText xml:space="preserve"> PAGEREF _Toc169637730 \h </w:instrText>
             </w:r>
             <w:r>
               <w:rPr>
@@ -1059,7 +1059,7 @@
                 <w:noProof/>
                 <w:webHidden/>
               </w:rPr>
-              <w:t>13</w:t>
+              <w:t>12</w:t>
             </w:r>
             <w:r>
               <w:rPr>
@@ -1088,7 +1088,7 @@
               <w14:ligatures w14:val="standardContextual"/>
             </w:rPr>
           </w:pPr>
-          <w:hyperlink w:anchor="_Toc169606318" w:history="1">
+          <w:hyperlink w:anchor="_Toc169637731" w:history="1">
             <w:r>
               <w:rPr>
                 <w:rStyle w:val="Hyperlink"/>
@@ -1115,7 +1115,7 @@
                 <w:noProof/>
                 <w:webHidden/>
               </w:rPr>
-              <w:instrText xml:space="preserve"> PAGEREF _Toc169606318 \h </w:instrText>
+              <w:instrText xml:space="preserve"> PAGEREF _Toc169637731 \h </w:instrText>
             </w:r>
             <w:r>
               <w:rPr>
@@ -1135,7 +1135,7 @@
                 <w:noProof/>
                 <w:webHidden/>
               </w:rPr>
-              <w:t>14</w:t>
+              <w:t>13</w:t>
             </w:r>
             <w:r>
               <w:rPr>
@@ -1163,7 +1163,7 @@
               <w14:ligatures w14:val="standardContextual"/>
             </w:rPr>
           </w:pPr>
-          <w:hyperlink w:anchor="_Toc169606319" w:history="1">
+          <w:hyperlink w:anchor="_Toc169637732" w:history="1">
             <w:r>
               <w:rPr>
                 <w:rStyle w:val="Hyperlink"/>
@@ -1190,7 +1190,7 @@
                 <w:noProof/>
                 <w:webHidden/>
               </w:rPr>
-              <w:instrText xml:space="preserve"> PAGEREF _Toc169606319 \h </w:instrText>
+              <w:instrText xml:space="preserve"> PAGEREF _Toc169637732 \h </w:instrText>
             </w:r>
             <w:r>
               <w:rPr>
@@ -1210,7 +1210,7 @@
                 <w:noProof/>
                 <w:webHidden/>
               </w:rPr>
-              <w:t>14</w:t>
+              <w:t>13</w:t>
             </w:r>
             <w:r>
               <w:rPr>
@@ -1238,7 +1238,7 @@
               <w14:ligatures w14:val="standardContextual"/>
             </w:rPr>
           </w:pPr>
-          <w:hyperlink w:anchor="_Toc169606320" w:history="1">
+          <w:hyperlink w:anchor="_Toc169637733" w:history="1">
             <w:r>
               <w:rPr>
                 <w:rStyle w:val="Hyperlink"/>
@@ -1265,7 +1265,7 @@
                 <w:noProof/>
                 <w:webHidden/>
               </w:rPr>
-              <w:instrText xml:space="preserve"> PAGEREF _Toc169606320 \h </w:instrText>
+              <w:instrText xml:space="preserve"> PAGEREF _Toc169637733 \h </w:instrText>
             </w:r>
             <w:r>
               <w:rPr>
@@ -1285,7 +1285,7 @@
                 <w:noProof/>
                 <w:webHidden/>
               </w:rPr>
-              <w:t>15</w:t>
+              <w:t>14</w:t>
             </w:r>
             <w:r>
               <w:rPr>
@@ -1313,12 +1313,394 @@
               <w14:ligatures w14:val="standardContextual"/>
             </w:rPr>
           </w:pPr>
-          <w:hyperlink w:anchor="_Toc169606321" w:history="1">
+          <w:hyperlink w:anchor="_Toc169637734" w:history="1">
             <w:r>
               <w:rPr>
                 <w:rStyle w:val="Hyperlink"/>
                 <w:noProof/>
               </w:rPr>
+              <w:t>Chain o</w:t>
+            </w:r>
+            <w:r>
+              <w:rPr>
+                <w:rStyle w:val="Hyperlink"/>
+                <w:noProof/>
+              </w:rPr>
+              <w:t>f</w:t>
+            </w:r>
+            <w:r>
+              <w:rPr>
+                <w:rStyle w:val="Hyperlink"/>
+                <w:noProof/>
+              </w:rPr>
+              <w:t xml:space="preserve"> Responsibility</w:t>
+            </w:r>
+            <w:r>
+              <w:rPr>
+                <w:noProof/>
+                <w:webHidden/>
+              </w:rPr>
+              <w:tab/>
+            </w:r>
+            <w:r>
+              <w:rPr>
+                <w:noProof/>
+                <w:webHidden/>
+              </w:rPr>
+              <w:fldChar w:fldCharType="begin"/>
+            </w:r>
+            <w:r>
+              <w:rPr>
+                <w:noProof/>
+                <w:webHidden/>
+              </w:rPr>
+              <w:instrText xml:space="preserve"> PAGEREF _Toc169637734 \h </w:instrText>
+            </w:r>
+            <w:r>
+              <w:rPr>
+                <w:noProof/>
+                <w:webHidden/>
+              </w:rPr>
+            </w:r>
+            <w:r>
+              <w:rPr>
+                <w:noProof/>
+                <w:webHidden/>
+              </w:rPr>
+              <w:fldChar w:fldCharType="separate"/>
+            </w:r>
+            <w:r>
+              <w:rPr>
+                <w:noProof/>
+                <w:webHidden/>
+              </w:rPr>
+              <w:t>15</w:t>
+            </w:r>
+            <w:r>
+              <w:rPr>
+                <w:noProof/>
+                <w:webHidden/>
+              </w:rPr>
+              <w:fldChar w:fldCharType="end"/>
+            </w:r>
+          </w:hyperlink>
+        </w:p>
+        <w:p>
+          <w:pPr>
+            <w:pStyle w:val="TOC2"/>
+            <w:tabs>
+              <w:tab w:val="right" w:pos="9062"/>
+            </w:tabs>
+            <w:rPr>
+              <w:rFonts w:eastAsiaTheme="minorEastAsia" w:cstheme="minorBidi"/>
+              <w:b w:val="0"/>
+              <w:bCs w:val="0"/>
+              <w:smallCaps w:val="0"/>
+              <w:noProof/>
+              <w:kern w:val="2"/>
+              <w:lang w:eastAsia="de-DE"/>
+              <w14:ligatures w14:val="standardContextual"/>
+            </w:rPr>
+          </w:pPr>
+          <w:hyperlink w:anchor="_Toc169637735" w:history="1">
+            <w:r>
+              <w:rPr>
+                <w:noProof/>
+                <w:webHidden/>
+              </w:rPr>
+              <w:tab/>
+            </w:r>
+            <w:r>
+              <w:rPr>
+                <w:noProof/>
+                <w:webHidden/>
+              </w:rPr>
+              <w:fldChar w:fldCharType="begin"/>
+            </w:r>
+            <w:r>
+              <w:rPr>
+                <w:noProof/>
+                <w:webHidden/>
+              </w:rPr>
+              <w:instrText xml:space="preserve"> PAGEREF _Toc169637735 \h </w:instrText>
+            </w:r>
+            <w:r>
+              <w:rPr>
+                <w:noProof/>
+                <w:webHidden/>
+              </w:rPr>
+            </w:r>
+            <w:r>
+              <w:rPr>
+                <w:noProof/>
+                <w:webHidden/>
+              </w:rPr>
+              <w:fldChar w:fldCharType="separate"/>
+            </w:r>
+            <w:r>
+              <w:rPr>
+                <w:noProof/>
+                <w:webHidden/>
+              </w:rPr>
+              <w:t>15</w:t>
+            </w:r>
+            <w:r>
+              <w:rPr>
+                <w:noProof/>
+                <w:webHidden/>
+              </w:rPr>
+              <w:fldChar w:fldCharType="end"/>
+            </w:r>
+          </w:hyperlink>
+        </w:p>
+        <w:p>
+          <w:pPr>
+            <w:pStyle w:val="TOC2"/>
+            <w:tabs>
+              <w:tab w:val="right" w:pos="9062"/>
+            </w:tabs>
+            <w:rPr>
+              <w:rFonts w:eastAsiaTheme="minorEastAsia" w:cstheme="minorBidi"/>
+              <w:b w:val="0"/>
+              <w:bCs w:val="0"/>
+              <w:smallCaps w:val="0"/>
+              <w:noProof/>
+              <w:kern w:val="2"/>
+              <w:lang w:eastAsia="de-DE"/>
+              <w14:ligatures w14:val="standardContextual"/>
+            </w:rPr>
+          </w:pPr>
+          <w:hyperlink w:anchor="_Toc169637736" w:history="1">
+            <w:r>
+              <w:rPr>
+                <w:rStyle w:val="Hyperlink"/>
+                <w:noProof/>
+              </w:rPr>
+              <w:t>State</w:t>
+            </w:r>
+            <w:r>
+              <w:rPr>
+                <w:noProof/>
+                <w:webHidden/>
+              </w:rPr>
+              <w:tab/>
+            </w:r>
+            <w:r>
+              <w:rPr>
+                <w:noProof/>
+                <w:webHidden/>
+              </w:rPr>
+              <w:fldChar w:fldCharType="begin"/>
+            </w:r>
+            <w:r>
+              <w:rPr>
+                <w:noProof/>
+                <w:webHidden/>
+              </w:rPr>
+              <w:instrText xml:space="preserve"> PAGEREF _Toc169637736 \h </w:instrText>
+            </w:r>
+            <w:r>
+              <w:rPr>
+                <w:noProof/>
+                <w:webHidden/>
+              </w:rPr>
+            </w:r>
+            <w:r>
+              <w:rPr>
+                <w:noProof/>
+                <w:webHidden/>
+              </w:rPr>
+              <w:fldChar w:fldCharType="separate"/>
+            </w:r>
+            <w:r>
+              <w:rPr>
+                <w:noProof/>
+                <w:webHidden/>
+              </w:rPr>
+              <w:t>16</w:t>
+            </w:r>
+            <w:r>
+              <w:rPr>
+                <w:noProof/>
+                <w:webHidden/>
+              </w:rPr>
+              <w:fldChar w:fldCharType="end"/>
+            </w:r>
+          </w:hyperlink>
+        </w:p>
+        <w:p>
+          <w:pPr>
+            <w:pStyle w:val="TOC2"/>
+            <w:tabs>
+              <w:tab w:val="right" w:pos="9062"/>
+            </w:tabs>
+            <w:rPr>
+              <w:rFonts w:eastAsiaTheme="minorEastAsia" w:cstheme="minorBidi"/>
+              <w:b w:val="0"/>
+              <w:bCs w:val="0"/>
+              <w:smallCaps w:val="0"/>
+              <w:noProof/>
+              <w:kern w:val="2"/>
+              <w:lang w:eastAsia="de-DE"/>
+              <w14:ligatures w14:val="standardContextual"/>
+            </w:rPr>
+          </w:pPr>
+          <w:hyperlink w:anchor="_Toc169637737" w:history="1">
+            <w:r>
+              <w:rPr>
+                <w:rStyle w:val="Hyperlink"/>
+                <w:noProof/>
+              </w:rPr>
+              <w:t>Pattern</w:t>
+            </w:r>
+            <w:r>
+              <w:rPr>
+                <w:noProof/>
+                <w:webHidden/>
+              </w:rPr>
+              <w:tab/>
+            </w:r>
+            <w:r>
+              <w:rPr>
+                <w:noProof/>
+                <w:webHidden/>
+              </w:rPr>
+              <w:fldChar w:fldCharType="begin"/>
+            </w:r>
+            <w:r>
+              <w:rPr>
+                <w:noProof/>
+                <w:webHidden/>
+              </w:rPr>
+              <w:instrText xml:space="preserve"> PAGEREF _Toc169637737 \h </w:instrText>
+            </w:r>
+            <w:r>
+              <w:rPr>
+                <w:noProof/>
+                <w:webHidden/>
+              </w:rPr>
+            </w:r>
+            <w:r>
+              <w:rPr>
+                <w:noProof/>
+                <w:webHidden/>
+              </w:rPr>
+              <w:fldChar w:fldCharType="separate"/>
+            </w:r>
+            <w:r>
+              <w:rPr>
+                <w:noProof/>
+                <w:webHidden/>
+              </w:rPr>
+              <w:t>17</w:t>
+            </w:r>
+            <w:r>
+              <w:rPr>
+                <w:noProof/>
+                <w:webHidden/>
+              </w:rPr>
+              <w:fldChar w:fldCharType="end"/>
+            </w:r>
+          </w:hyperlink>
+        </w:p>
+        <w:p>
+          <w:pPr>
+            <w:pStyle w:val="TOC2"/>
+            <w:tabs>
+              <w:tab w:val="right" w:pos="9062"/>
+            </w:tabs>
+            <w:rPr>
+              <w:rFonts w:eastAsiaTheme="minorEastAsia" w:cstheme="minorBidi"/>
+              <w:b w:val="0"/>
+              <w:bCs w:val="0"/>
+              <w:smallCaps w:val="0"/>
+              <w:noProof/>
+              <w:kern w:val="2"/>
+              <w:lang w:eastAsia="de-DE"/>
+              <w14:ligatures w14:val="standardContextual"/>
+            </w:rPr>
+          </w:pPr>
+          <w:hyperlink w:anchor="_Toc169637738" w:history="1">
+            <w:r>
+              <w:rPr>
+                <w:rStyle w:val="Hyperlink"/>
+                <w:noProof/>
+              </w:rPr>
+              <w:t>Pattern</w:t>
+            </w:r>
+            <w:r>
+              <w:rPr>
+                <w:noProof/>
+                <w:webHidden/>
+              </w:rPr>
+              <w:tab/>
+            </w:r>
+            <w:r>
+              <w:rPr>
+                <w:noProof/>
+                <w:webHidden/>
+              </w:rPr>
+              <w:fldChar w:fldCharType="begin"/>
+            </w:r>
+            <w:r>
+              <w:rPr>
+                <w:noProof/>
+                <w:webHidden/>
+              </w:rPr>
+              <w:instrText xml:space="preserve"> PAGEREF _Toc169637738 \h </w:instrText>
+            </w:r>
+            <w:r>
+              <w:rPr>
+                <w:noProof/>
+                <w:webHidden/>
+              </w:rPr>
+            </w:r>
+            <w:r>
+              <w:rPr>
+                <w:noProof/>
+                <w:webHidden/>
+              </w:rPr>
+              <w:fldChar w:fldCharType="separate"/>
+            </w:r>
+            <w:r>
+              <w:rPr>
+                <w:noProof/>
+                <w:webHidden/>
+              </w:rPr>
+              <w:t>18</w:t>
+            </w:r>
+            <w:r>
+              <w:rPr>
+                <w:noProof/>
+                <w:webHidden/>
+              </w:rPr>
+              <w:fldChar w:fldCharType="end"/>
+            </w:r>
+          </w:hyperlink>
+        </w:p>
+        <w:p>
+          <w:pPr>
+            <w:pStyle w:val="TOC2"/>
+            <w:tabs>
+              <w:tab w:val="right" w:pos="9062"/>
+            </w:tabs>
+            <w:rPr>
+              <w:rFonts w:eastAsiaTheme="minorEastAsia" w:cstheme="minorBidi"/>
+              <w:b w:val="0"/>
+              <w:bCs w:val="0"/>
+              <w:smallCaps w:val="0"/>
+              <w:noProof/>
+              <w:kern w:val="2"/>
+              <w:lang w:eastAsia="de-DE"/>
+              <w14:ligatures w14:val="standardContextual"/>
+            </w:rPr>
+          </w:pPr>
+          <w:hyperlink w:anchor="_Toc169637739" w:history="1">
+            <w:r>
+              <w:rPr>
+                <w:rStyle w:val="Hyperlink"/>
+                <w:noProof/>
+              </w:rPr>
               <w:t>Repository</w:t>
             </w:r>
             <w:r>
@@ -1340,7 +1722,7 @@
                 <w:noProof/>
                 <w:webHidden/>
               </w:rPr>
-              <w:instrText xml:space="preserve"> PAGEREF _Toc169606321 \h </w:instrText>
+              <w:instrText xml:space="preserve"> PAGEREF _Toc169637739 \h </w:instrText>
             </w:r>
             <w:r>
               <w:rPr>
@@ -1360,7 +1742,7 @@
                 <w:noProof/>
                 <w:webHidden/>
               </w:rPr>
-              <w:t>16</w:t>
+              <w:t>19</w:t>
             </w:r>
             <w:r>
               <w:rPr>
@@ -1396,14 +1778,14 @@
       <w:pPr>
         <w:pStyle w:val="Heading1"/>
       </w:pPr>
-      <w:bookmarkStart w:id="0" w:name="_Toc169606305"/>
+      <w:bookmarkStart w:id="0" w:name="_Toc169637718"/>
       <w:r>
         <w:rPr>
           <w:noProof/>
         </w:rPr>
         <w:lastRenderedPageBreak/>
         <w:drawing>
-          <wp:anchor distT="0" distB="0" distL="114300" distR="114300" simplePos="0" relativeHeight="251645952" behindDoc="1" locked="0" layoutInCell="1" allowOverlap="1" wp14:anchorId="20BF471F" wp14:editId="67E745F6">
+          <wp:anchor distT="0" distB="0" distL="114300" distR="114300" simplePos="0" relativeHeight="251638272" behindDoc="1" locked="0" layoutInCell="1" allowOverlap="1" wp14:anchorId="20BF471F" wp14:editId="67E745F6">
             <wp:simplePos x="0" y="0"/>
             <wp:positionH relativeFrom="column">
               <wp:posOffset>4802242</wp:posOffset>
@@ -1461,7 +1843,7 @@
       <w:pPr>
         <w:pStyle w:val="Heading2"/>
       </w:pPr>
-      <w:bookmarkStart w:id="1" w:name="_Toc169606306"/>
+      <w:bookmarkStart w:id="1" w:name="_Toc169637719"/>
       <w:r>
         <w:t>Decorator</w:t>
       </w:r>
@@ -1692,79 +2074,24 @@
         <w:pStyle w:val="NoSpacing"/>
         <w:rPr>
           <w:color w:val="538135" w:themeColor="accent6" w:themeShade="BF"/>
+          <w:lang w:val="en-US"/>
         </w:rPr>
       </w:pPr>
       <w:proofErr w:type="spellStart"/>
       <w:r>
-        <w:rPr>
-          <w:color w:val="538135" w:themeColor="accent6" w:themeShade="BF"/>
-        </w:rPr>
-        <w:t>IDrink</w:t>
-      </w:r>
-      <w:proofErr w:type="spellEnd"/>
-      <w:r>
-        <w:rPr>
-          <w:color w:val="538135" w:themeColor="accent6" w:themeShade="BF"/>
-        </w:rPr>
-        <w:t xml:space="preserve"> </w:t>
-      </w:r>
-      <w:proofErr w:type="spellStart"/>
-      <w:r>
-        <w:rPr>
-          <w:color w:val="538135" w:themeColor="accent6" w:themeShade="BF"/>
-        </w:rPr>
-        <w:t>coffee</w:t>
-      </w:r>
-      <w:proofErr w:type="spellEnd"/>
-      <w:r>
-        <w:rPr>
-          <w:color w:val="538135" w:themeColor="accent6" w:themeShade="BF"/>
-        </w:rPr>
-        <w:t xml:space="preserve"> = </w:t>
-      </w:r>
-      <w:proofErr w:type="spellStart"/>
-      <w:r>
-        <w:rPr>
-          <w:color w:val="538135" w:themeColor="accent6" w:themeShade="BF"/>
-        </w:rPr>
-        <w:t>new</w:t>
-      </w:r>
-      <w:proofErr w:type="spellEnd"/>
-      <w:r>
-        <w:rPr>
-          <w:color w:val="538135" w:themeColor="accent6" w:themeShade="BF"/>
-        </w:rPr>
-        <w:t xml:space="preserve"> </w:t>
-      </w:r>
-      <w:proofErr w:type="gramStart"/>
-      <w:r>
-        <w:rPr>
-          <w:color w:val="538135" w:themeColor="accent6" w:themeShade="BF"/>
-        </w:rPr>
-        <w:t>Coffee(</w:t>
-      </w:r>
-      <w:proofErr w:type="gramEnd"/>
-      <w:r>
-        <w:rPr>
-          <w:color w:val="538135" w:themeColor="accent6" w:themeShade="BF"/>
-        </w:rPr>
-        <w:t>);</w:t>
-      </w:r>
-    </w:p>
-    <w:p>
-      <w:pPr>
-        <w:pStyle w:val="NoSpacing"/>
         <w:rPr>
           <w:color w:val="538135" w:themeColor="accent6" w:themeShade="BF"/>
           <w:lang w:val="en-US"/>
         </w:rPr>
-      </w:pPr>
+        <w:t>IDrink</w:t>
+      </w:r>
+      <w:proofErr w:type="spellEnd"/>
       <w:r>
         <w:rPr>
           <w:color w:val="538135" w:themeColor="accent6" w:themeShade="BF"/>
           <w:lang w:val="en-US"/>
         </w:rPr>
-        <w:t>coffee = new Sugar(coffee</w:t>
+        <w:t xml:space="preserve"> coffee = new </w:t>
       </w:r>
       <w:proofErr w:type="gramStart"/>
       <w:r>
@@ -1772,47 +2099,104 @@
           <w:color w:val="538135" w:themeColor="accent6" w:themeShade="BF"/>
           <w:lang w:val="en-US"/>
         </w:rPr>
-        <w:t>);</w:t>
+        <w:t>Coffee(</w:t>
       </w:r>
       <w:proofErr w:type="gramEnd"/>
-    </w:p>
-    <w:p>
-      <w:pPr>
-        <w:pStyle w:val="NoSpacing"/>
+      <w:r>
         <w:rPr>
           <w:color w:val="538135" w:themeColor="accent6" w:themeShade="BF"/>
           <w:lang w:val="en-US"/>
         </w:rPr>
-      </w:pPr>
-      <w:r>
+        <w:t>);</w:t>
+      </w:r>
+    </w:p>
+    <w:p>
+      <w:pPr>
+        <w:pStyle w:val="NoSpacing"/>
         <w:rPr>
           <w:color w:val="538135" w:themeColor="accent6" w:themeShade="BF"/>
           <w:lang w:val="en-US"/>
         </w:rPr>
-        <w:t>coffee = new Milk(coffee</w:t>
-      </w:r>
-      <w:proofErr w:type="gramStart"/>
+      </w:pPr>
       <w:r>
         <w:rPr>
           <w:color w:val="538135" w:themeColor="accent6" w:themeShade="BF"/>
           <w:lang w:val="en-US"/>
         </w:rPr>
+        <w:t>coffee = new Sugar(coffee</w:t>
+      </w:r>
+      <w:proofErr w:type="gramStart"/>
+      <w:r>
+        <w:rPr>
+          <w:color w:val="538135" w:themeColor="accent6" w:themeShade="BF"/>
+          <w:lang w:val="en-US"/>
+        </w:rPr>
         <w:t>);</w:t>
       </w:r>
       <w:proofErr w:type="gramEnd"/>
     </w:p>
     <w:p>
       <w:pPr>
+        <w:pStyle w:val="NoSpacing"/>
+        <w:rPr>
+          <w:color w:val="538135" w:themeColor="accent6" w:themeShade="BF"/>
+        </w:rPr>
+      </w:pPr>
+      <w:proofErr w:type="spellStart"/>
+      <w:r>
+        <w:rPr>
+          <w:color w:val="538135" w:themeColor="accent6" w:themeShade="BF"/>
+        </w:rPr>
+        <w:t>coffee</w:t>
+      </w:r>
+      <w:proofErr w:type="spellEnd"/>
+      <w:r>
+        <w:rPr>
+          <w:color w:val="538135" w:themeColor="accent6" w:themeShade="BF"/>
+        </w:rPr>
+        <w:t xml:space="preserve"> = </w:t>
+      </w:r>
+      <w:proofErr w:type="spellStart"/>
+      <w:r>
+        <w:rPr>
+          <w:color w:val="538135" w:themeColor="accent6" w:themeShade="BF"/>
+        </w:rPr>
+        <w:t>new</w:t>
+      </w:r>
+      <w:proofErr w:type="spellEnd"/>
+      <w:r>
+        <w:rPr>
+          <w:color w:val="538135" w:themeColor="accent6" w:themeShade="BF"/>
+        </w:rPr>
+        <w:t xml:space="preserve"> Milk(</w:t>
+      </w:r>
+      <w:proofErr w:type="spellStart"/>
+      <w:r>
+        <w:rPr>
+          <w:color w:val="538135" w:themeColor="accent6" w:themeShade="BF"/>
+        </w:rPr>
+        <w:t>coffee</w:t>
+      </w:r>
+      <w:proofErr w:type="spellEnd"/>
+      <w:r>
+        <w:rPr>
+          <w:color w:val="538135" w:themeColor="accent6" w:themeShade="BF"/>
+        </w:rPr>
+        <w:t>);</w:t>
+      </w:r>
+    </w:p>
+    <w:p>
+      <w:pPr>
         <w:pStyle w:val="Heading2"/>
       </w:pPr>
-      <w:bookmarkStart w:id="2" w:name="_Toc169606307"/>
+      <w:bookmarkStart w:id="2" w:name="_Toc169637720"/>
       <w:r>
         <w:rPr>
           <w:noProof/>
         </w:rPr>
         <w:lastRenderedPageBreak/>
         <w:drawing>
-          <wp:anchor distT="0" distB="0" distL="114300" distR="114300" simplePos="0" relativeHeight="251654144" behindDoc="1" locked="0" layoutInCell="1" allowOverlap="1" wp14:anchorId="4EA5BBA1" wp14:editId="471BF2D8">
+          <wp:anchor distT="0" distB="0" distL="114300" distR="114300" simplePos="0" relativeHeight="251646464" behindDoc="1" locked="0" layoutInCell="1" allowOverlap="1" wp14:anchorId="4EA5BBA1" wp14:editId="471BF2D8">
             <wp:simplePos x="0" y="0"/>
             <wp:positionH relativeFrom="column">
               <wp:posOffset>4775775</wp:posOffset>
@@ -2072,14 +2456,14 @@
       <w:pPr>
         <w:pStyle w:val="Heading2"/>
       </w:pPr>
-      <w:bookmarkStart w:id="3" w:name="_Toc169606308"/>
+      <w:bookmarkStart w:id="3" w:name="_Toc169637721"/>
       <w:r>
         <w:rPr>
           <w:noProof/>
         </w:rPr>
         <w:lastRenderedPageBreak/>
         <w:drawing>
-          <wp:anchor distT="0" distB="0" distL="114300" distR="114300" simplePos="0" relativeHeight="251646976" behindDoc="1" locked="0" layoutInCell="1" allowOverlap="1" wp14:anchorId="3F95F62E" wp14:editId="0158127F">
+          <wp:anchor distT="0" distB="0" distL="114300" distR="114300" simplePos="0" relativeHeight="251639296" behindDoc="1" locked="0" layoutInCell="1" allowOverlap="1" wp14:anchorId="3F95F62E" wp14:editId="0158127F">
             <wp:simplePos x="0" y="0"/>
             <wp:positionH relativeFrom="column">
               <wp:posOffset>4655125</wp:posOffset>
@@ -2449,7 +2833,7 @@
           <w:color w:val="538135" w:themeColor="accent6" w:themeShade="BF"/>
         </w:rPr>
         <w:drawing>
-          <wp:anchor distT="0" distB="0" distL="114300" distR="114300" simplePos="0" relativeHeight="251665408" behindDoc="1" locked="0" layoutInCell="1" allowOverlap="1" wp14:anchorId="4CB829EB" wp14:editId="4D4831C9">
+          <wp:anchor distT="0" distB="0" distL="114300" distR="114300" simplePos="0" relativeHeight="251658752" behindDoc="1" locked="0" layoutInCell="1" allowOverlap="1" wp14:anchorId="4CB829EB" wp14:editId="4D4831C9">
             <wp:simplePos x="0" y="0"/>
             <wp:positionH relativeFrom="column">
               <wp:posOffset>3559308</wp:posOffset>
@@ -2535,7 +2919,7 @@
           <w:color w:val="538135" w:themeColor="accent6" w:themeShade="BF"/>
         </w:rPr>
         <w:drawing>
-          <wp:anchor distT="0" distB="0" distL="114300" distR="114300" simplePos="0" relativeHeight="251666432" behindDoc="1" locked="0" layoutInCell="1" allowOverlap="1" wp14:anchorId="7CD4872B" wp14:editId="19FA5EBD">
+          <wp:anchor distT="0" distB="0" distL="114300" distR="114300" simplePos="0" relativeHeight="251659776" behindDoc="1" locked="0" layoutInCell="1" allowOverlap="1" wp14:anchorId="7CD4872B" wp14:editId="19FA5EBD">
             <wp:simplePos x="0" y="0"/>
             <wp:positionH relativeFrom="column">
               <wp:posOffset>3810</wp:posOffset>
@@ -2644,7 +3028,7 @@
       <w:pPr>
         <w:pStyle w:val="Heading2"/>
       </w:pPr>
-      <w:bookmarkStart w:id="4" w:name="_Toc169606309"/>
+      <w:bookmarkStart w:id="4" w:name="_Toc169637722"/>
       <w:r>
         <w:rPr>
           <w:bCs/>
@@ -2654,7 +3038,7 @@
         </w:rPr>
         <w:lastRenderedPageBreak/>
         <w:drawing>
-          <wp:anchor distT="0" distB="0" distL="114300" distR="114300" simplePos="0" relativeHeight="251655168" behindDoc="1" locked="0" layoutInCell="1" allowOverlap="1" wp14:anchorId="07181EC8" wp14:editId="43618997">
+          <wp:anchor distT="0" distB="0" distL="114300" distR="114300" simplePos="0" relativeHeight="251648512" behindDoc="1" locked="0" layoutInCell="1" allowOverlap="1" wp14:anchorId="07181EC8" wp14:editId="43618997">
             <wp:simplePos x="0" y="0"/>
             <wp:positionH relativeFrom="column">
               <wp:posOffset>4724628</wp:posOffset>
@@ -2965,14 +3349,14 @@
       <w:pPr>
         <w:pStyle w:val="Heading2"/>
       </w:pPr>
-      <w:bookmarkStart w:id="5" w:name="_Toc169606310"/>
+      <w:bookmarkStart w:id="5" w:name="_Toc169637723"/>
       <w:r>
         <w:rPr>
           <w:noProof/>
         </w:rPr>
         <w:lastRenderedPageBreak/>
         <w:drawing>
-          <wp:anchor distT="0" distB="0" distL="114300" distR="114300" simplePos="0" relativeHeight="251661312" behindDoc="1" locked="0" layoutInCell="1" allowOverlap="1" wp14:anchorId="3A79A92D" wp14:editId="00B3BCAD">
+          <wp:anchor distT="0" distB="0" distL="114300" distR="114300" simplePos="0" relativeHeight="251654656" behindDoc="1" locked="0" layoutInCell="1" allowOverlap="1" wp14:anchorId="3A79A92D" wp14:editId="00B3BCAD">
             <wp:simplePos x="0" y="0"/>
             <wp:positionH relativeFrom="column">
               <wp:posOffset>4777991</wp:posOffset>
@@ -3295,7 +3679,7 @@
           <w:szCs w:val="24"/>
         </w:rPr>
         <w:drawing>
-          <wp:anchor distT="0" distB="0" distL="114300" distR="114300" simplePos="0" relativeHeight="251662336" behindDoc="1" locked="0" layoutInCell="1" allowOverlap="1" wp14:anchorId="0E0129C2" wp14:editId="3EE3234A">
+          <wp:anchor distT="0" distB="0" distL="114300" distR="114300" simplePos="0" relativeHeight="251655680" behindDoc="1" locked="0" layoutInCell="1" allowOverlap="1" wp14:anchorId="0E0129C2" wp14:editId="3EE3234A">
             <wp:simplePos x="0" y="0"/>
             <wp:positionH relativeFrom="column">
               <wp:posOffset>3973</wp:posOffset>
@@ -3391,7 +3775,7 @@
           <w:szCs w:val="24"/>
         </w:rPr>
         <w:drawing>
-          <wp:anchor distT="0" distB="0" distL="114300" distR="114300" simplePos="0" relativeHeight="251664384" behindDoc="1" locked="0" layoutInCell="1" allowOverlap="1" wp14:anchorId="64183175" wp14:editId="1EB56558">
+          <wp:anchor distT="0" distB="0" distL="114300" distR="114300" simplePos="0" relativeHeight="251657728" behindDoc="1" locked="0" layoutInCell="1" allowOverlap="1" wp14:anchorId="64183175" wp14:editId="1EB56558">
             <wp:simplePos x="0" y="0"/>
             <wp:positionH relativeFrom="column">
               <wp:posOffset>2927350</wp:posOffset>
@@ -3491,7 +3875,7 @@
           <w:noProof/>
         </w:rPr>
         <w:drawing>
-          <wp:anchor distT="0" distB="0" distL="114300" distR="114300" simplePos="0" relativeHeight="251663360" behindDoc="1" locked="0" layoutInCell="1" allowOverlap="1" wp14:anchorId="6C8A48A1" wp14:editId="6EBBE6DC">
+          <wp:anchor distT="0" distB="0" distL="114300" distR="114300" simplePos="0" relativeHeight="251656704" behindDoc="1" locked="0" layoutInCell="1" allowOverlap="1" wp14:anchorId="6C8A48A1" wp14:editId="6EBBE6DC">
             <wp:simplePos x="0" y="0"/>
             <wp:positionH relativeFrom="column">
               <wp:posOffset>29534</wp:posOffset>
@@ -3583,14 +3967,14 @@
       <w:pPr>
         <w:pStyle w:val="Heading2"/>
       </w:pPr>
-      <w:bookmarkStart w:id="6" w:name="_Toc169606311"/>
+      <w:bookmarkStart w:id="6" w:name="_Toc169637724"/>
       <w:r>
         <w:rPr>
           <w:noProof/>
         </w:rPr>
         <w:lastRenderedPageBreak/>
         <w:drawing>
-          <wp:anchor distT="0" distB="0" distL="114300" distR="114300" simplePos="0" relativeHeight="251671552" behindDoc="1" locked="0" layoutInCell="1" allowOverlap="1" wp14:anchorId="439E6489" wp14:editId="6C77FA06">
+          <wp:anchor distT="0" distB="0" distL="114300" distR="114300" simplePos="0" relativeHeight="251660800" behindDoc="1" locked="0" layoutInCell="1" allowOverlap="1" wp14:anchorId="439E6489" wp14:editId="6C77FA06">
             <wp:simplePos x="0" y="0"/>
             <wp:positionH relativeFrom="column">
               <wp:posOffset>4735298</wp:posOffset>
@@ -4104,14 +4488,14 @@
       <w:pPr>
         <w:pStyle w:val="Heading1"/>
       </w:pPr>
-      <w:bookmarkStart w:id="7" w:name="_Toc169606312"/>
+      <w:bookmarkStart w:id="7" w:name="_Toc169637725"/>
       <w:r>
         <w:rPr>
           <w:noProof/>
         </w:rPr>
         <w:lastRenderedPageBreak/>
         <w:drawing>
-          <wp:anchor distT="0" distB="0" distL="114300" distR="114300" simplePos="0" relativeHeight="251644928" behindDoc="1" locked="0" layoutInCell="1" allowOverlap="1" wp14:anchorId="399690C8" wp14:editId="65561858">
+          <wp:anchor distT="0" distB="0" distL="114300" distR="114300" simplePos="0" relativeHeight="251637248" behindDoc="1" locked="0" layoutInCell="1" allowOverlap="1" wp14:anchorId="399690C8" wp14:editId="65561858">
             <wp:simplePos x="0" y="0"/>
             <wp:positionH relativeFrom="column">
               <wp:posOffset>4293522</wp:posOffset>
@@ -4187,7 +4571,7 @@
       <w:pPr>
         <w:pStyle w:val="Heading2"/>
       </w:pPr>
-      <w:bookmarkStart w:id="8" w:name="_Toc169606313"/>
+      <w:bookmarkStart w:id="8" w:name="_Toc169637726"/>
       <w:r>
         <w:t>Singleton</w:t>
       </w:r>
@@ -4502,14 +4886,14 @@
       <w:pPr>
         <w:pStyle w:val="Heading2"/>
       </w:pPr>
-      <w:bookmarkStart w:id="9" w:name="_Toc169606314"/>
+      <w:bookmarkStart w:id="9" w:name="_Toc169637727"/>
       <w:r>
         <w:rPr>
           <w:noProof/>
         </w:rPr>
         <w:lastRenderedPageBreak/>
         <w:drawing>
-          <wp:anchor distT="0" distB="0" distL="114300" distR="114300" simplePos="0" relativeHeight="251648000" behindDoc="1" locked="0" layoutInCell="1" allowOverlap="1" wp14:anchorId="70D2300A" wp14:editId="2B6CC720">
+          <wp:anchor distT="0" distB="0" distL="114300" distR="114300" simplePos="0" relativeHeight="251640320" behindDoc="1" locked="0" layoutInCell="1" allowOverlap="1" wp14:anchorId="70D2300A" wp14:editId="2B6CC720">
             <wp:simplePos x="0" y="0"/>
             <wp:positionH relativeFrom="column">
               <wp:posOffset>4594621</wp:posOffset>
@@ -4807,14 +5191,14 @@
       <w:pPr>
         <w:pStyle w:val="Heading2"/>
       </w:pPr>
-      <w:bookmarkStart w:id="10" w:name="_Toc169606315"/>
+      <w:bookmarkStart w:id="10" w:name="_Toc169637728"/>
       <w:r>
         <w:rPr>
           <w:noProof/>
         </w:rPr>
         <w:lastRenderedPageBreak/>
         <w:drawing>
-          <wp:anchor distT="0" distB="0" distL="114300" distR="114300" simplePos="0" relativeHeight="251649024" behindDoc="1" locked="0" layoutInCell="1" allowOverlap="1" wp14:anchorId="23524D3C" wp14:editId="01F03159">
+          <wp:anchor distT="0" distB="0" distL="114300" distR="114300" simplePos="0" relativeHeight="251641344" behindDoc="1" locked="0" layoutInCell="1" allowOverlap="1" wp14:anchorId="23524D3C" wp14:editId="01F03159">
             <wp:simplePos x="0" y="0"/>
             <wp:positionH relativeFrom="column">
               <wp:posOffset>4491523</wp:posOffset>
@@ -5141,14 +5525,14 @@
       <w:pPr>
         <w:pStyle w:val="Heading2"/>
       </w:pPr>
-      <w:bookmarkStart w:id="11" w:name="_Toc169606316"/>
+      <w:bookmarkStart w:id="11" w:name="_Toc169637729"/>
       <w:r>
         <w:rPr>
           <w:noProof/>
         </w:rPr>
         <w:lastRenderedPageBreak/>
         <w:drawing>
-          <wp:anchor distT="0" distB="0" distL="114300" distR="114300" simplePos="0" relativeHeight="251653120" behindDoc="1" locked="0" layoutInCell="1" allowOverlap="1" wp14:anchorId="02FEB65B" wp14:editId="3856B4C2">
+          <wp:anchor distT="0" distB="0" distL="114300" distR="114300" simplePos="0" relativeHeight="251645440" behindDoc="1" locked="0" layoutInCell="1" allowOverlap="1" wp14:anchorId="02FEB65B" wp14:editId="3856B4C2">
             <wp:simplePos x="0" y="0"/>
             <wp:positionH relativeFrom="column">
               <wp:posOffset>4654844</wp:posOffset>
@@ -5488,14 +5872,14 @@
       <w:pPr>
         <w:pStyle w:val="Heading2"/>
       </w:pPr>
-      <w:bookmarkStart w:id="12" w:name="_Toc169606317"/>
+      <w:bookmarkStart w:id="12" w:name="_Toc169637730"/>
       <w:r>
         <w:rPr>
           <w:noProof/>
         </w:rPr>
         <w:lastRenderedPageBreak/>
         <w:drawing>
-          <wp:anchor distT="0" distB="0" distL="114300" distR="114300" simplePos="0" relativeHeight="251657216" behindDoc="1" locked="0" layoutInCell="1" allowOverlap="1" wp14:anchorId="640EEEF9" wp14:editId="2BF2C071">
+          <wp:anchor distT="0" distB="0" distL="114300" distR="114300" simplePos="0" relativeHeight="251649536" behindDoc="1" locked="0" layoutInCell="1" allowOverlap="1" wp14:anchorId="640EEEF9" wp14:editId="2BF2C071">
             <wp:simplePos x="0" y="0"/>
             <wp:positionH relativeFrom="column">
               <wp:posOffset>5142570</wp:posOffset>
@@ -5845,7 +6229,7 @@
           <w:noProof/>
         </w:rPr>
         <w:drawing>
-          <wp:anchor distT="0" distB="0" distL="114300" distR="114300" simplePos="0" relativeHeight="251660288" behindDoc="1" locked="0" layoutInCell="1" allowOverlap="1" wp14:anchorId="74AC2412" wp14:editId="0AF0AA0C">
+          <wp:anchor distT="0" distB="0" distL="114300" distR="114300" simplePos="0" relativeHeight="251653632" behindDoc="1" locked="0" layoutInCell="1" allowOverlap="1" wp14:anchorId="74AC2412" wp14:editId="0AF0AA0C">
             <wp:simplePos x="0" y="0"/>
             <wp:positionH relativeFrom="column">
               <wp:posOffset>1779491</wp:posOffset>
@@ -5919,7 +6303,7 @@
           <w:noProof/>
         </w:rPr>
         <w:drawing>
-          <wp:anchor distT="0" distB="0" distL="114300" distR="114300" simplePos="0" relativeHeight="251658240" behindDoc="0" locked="0" layoutInCell="1" allowOverlap="1" wp14:anchorId="4DB84A3A" wp14:editId="320471EE">
+          <wp:anchor distT="0" distB="0" distL="114300" distR="114300" simplePos="0" relativeHeight="251650560" behindDoc="0" locked="0" layoutInCell="1" allowOverlap="1" wp14:anchorId="4DB84A3A" wp14:editId="320471EE">
             <wp:simplePos x="0" y="0"/>
             <wp:positionH relativeFrom="column">
               <wp:posOffset>3139440</wp:posOffset>
@@ -5987,7 +6371,7 @@
           <w:noProof/>
         </w:rPr>
         <w:drawing>
-          <wp:anchor distT="0" distB="0" distL="114300" distR="114300" simplePos="0" relativeHeight="251659264" behindDoc="0" locked="0" layoutInCell="1" allowOverlap="1" wp14:anchorId="6F938FA6" wp14:editId="0AFACB7E">
+          <wp:anchor distT="0" distB="0" distL="114300" distR="114300" simplePos="0" relativeHeight="251651584" behindDoc="0" locked="0" layoutInCell="1" allowOverlap="1" wp14:anchorId="6F938FA6" wp14:editId="0AFACB7E">
             <wp:simplePos x="0" y="0"/>
             <wp:positionH relativeFrom="column">
               <wp:posOffset>35722</wp:posOffset>
@@ -6061,14 +6445,14 @@
       <w:pPr>
         <w:pStyle w:val="Heading1"/>
       </w:pPr>
-      <w:bookmarkStart w:id="13" w:name="_Toc169606318"/>
+      <w:bookmarkStart w:id="13" w:name="_Toc169637731"/>
       <w:r>
         <w:rPr>
           <w:noProof/>
         </w:rPr>
         <w:lastRenderedPageBreak/>
         <w:drawing>
-          <wp:anchor distT="0" distB="0" distL="114300" distR="114300" simplePos="0" relativeHeight="251650048" behindDoc="1" locked="0" layoutInCell="1" allowOverlap="1" wp14:anchorId="3CC0C890" wp14:editId="3751D0A6">
+          <wp:anchor distT="0" distB="0" distL="114300" distR="114300" simplePos="0" relativeHeight="251642368" behindDoc="1" locked="0" layoutInCell="1" allowOverlap="1" wp14:anchorId="3CC0C890" wp14:editId="3751D0A6">
             <wp:simplePos x="0" y="0"/>
             <wp:positionH relativeFrom="column">
               <wp:posOffset>4782509</wp:posOffset>
@@ -6132,7 +6516,7 @@
       <w:pPr>
         <w:pStyle w:val="Heading2"/>
       </w:pPr>
-      <w:bookmarkStart w:id="14" w:name="_Toc169606319"/>
+      <w:bookmarkStart w:id="14" w:name="_Toc169637732"/>
       <w:r>
         <w:t>Observer</w:t>
       </w:r>
@@ -6339,7 +6723,7 @@
           <w:u w:val="single"/>
         </w:rPr>
         <w:drawing>
-          <wp:anchor distT="0" distB="0" distL="114300" distR="114300" simplePos="0" relativeHeight="251651072" behindDoc="1" locked="0" layoutInCell="1" allowOverlap="1" wp14:anchorId="06D6498B" wp14:editId="437494CD">
+          <wp:anchor distT="0" distB="0" distL="114300" distR="114300" simplePos="0" relativeHeight="251643392" behindDoc="1" locked="0" layoutInCell="1" allowOverlap="1" wp14:anchorId="06D6498B" wp14:editId="437494CD">
             <wp:simplePos x="0" y="0"/>
             <wp:positionH relativeFrom="column">
               <wp:posOffset>2852696</wp:posOffset>
@@ -6421,7 +6805,7 @@
           <w:u w:val="single"/>
         </w:rPr>
         <w:drawing>
-          <wp:anchor distT="0" distB="0" distL="114300" distR="114300" simplePos="0" relativeHeight="251652096" behindDoc="1" locked="0" layoutInCell="1" allowOverlap="1" wp14:anchorId="28758C32" wp14:editId="3CFFF0F1">
+          <wp:anchor distT="0" distB="0" distL="114300" distR="114300" simplePos="0" relativeHeight="251644416" behindDoc="1" locked="0" layoutInCell="1" allowOverlap="1" wp14:anchorId="28758C32" wp14:editId="3CFFF0F1">
             <wp:simplePos x="0" y="0"/>
             <wp:positionH relativeFrom="column">
               <wp:posOffset>2861322</wp:posOffset>
@@ -6536,14 +6920,14 @@
       <w:pPr>
         <w:pStyle w:val="Heading2"/>
       </w:pPr>
-      <w:bookmarkStart w:id="15" w:name="_Toc169606320"/>
+      <w:bookmarkStart w:id="15" w:name="_Toc169637733"/>
       <w:r>
         <w:rPr>
           <w:noProof/>
         </w:rPr>
         <w:lastRenderedPageBreak/>
         <w:drawing>
-          <wp:anchor distT="0" distB="0" distL="114300" distR="114300" simplePos="0" relativeHeight="251654144" behindDoc="1" locked="0" layoutInCell="1" allowOverlap="1" wp14:anchorId="542A45CB" wp14:editId="052FBDC0">
+          <wp:anchor distT="0" distB="0" distL="114300" distR="114300" simplePos="0" relativeHeight="251647488" behindDoc="1" locked="0" layoutInCell="1" allowOverlap="1" wp14:anchorId="542A45CB" wp14:editId="052FBDC0">
             <wp:simplePos x="0" y="0"/>
             <wp:positionH relativeFrom="column">
               <wp:posOffset>4469514</wp:posOffset>
@@ -6902,11 +7286,14 @@
       <w:pPr>
         <w:pStyle w:val="Heading2"/>
       </w:pPr>
-      <w:bookmarkStart w:id="16" w:name="_Toc169606321"/>
-      <w:r>
+      <w:bookmarkStart w:id="16" w:name="_Toc169637734"/>
+      <w:r>
+        <w:rPr>
+          <w:noProof/>
+        </w:rPr>
         <w:lastRenderedPageBreak/>
         <w:drawing>
-          <wp:anchor distT="0" distB="0" distL="114300" distR="114300" simplePos="0" relativeHeight="251672576" behindDoc="1" locked="0" layoutInCell="1" allowOverlap="1" wp14:anchorId="3127A818" wp14:editId="7A0CF9BC">
+          <wp:anchor distT="0" distB="0" distL="114300" distR="114300" simplePos="0" relativeHeight="251662848" behindDoc="1" locked="0" layoutInCell="1" allowOverlap="1" wp14:anchorId="3127A818" wp14:editId="2E10FC80">
             <wp:simplePos x="0" y="0"/>
             <wp:positionH relativeFrom="column">
               <wp:posOffset>4926685</wp:posOffset>
@@ -6970,6 +7357,7 @@
       <w:r>
         <w:t>Responsibility</w:t>
       </w:r>
+      <w:bookmarkEnd w:id="16"/>
       <w:proofErr w:type="spellEnd"/>
     </w:p>
     <w:p>
@@ -7082,7 +7470,7 @@
           <w:noProof/>
         </w:rPr>
         <w:drawing>
-          <wp:inline distT="0" distB="0" distL="0" distR="0" wp14:anchorId="31EAAE8A" wp14:editId="6B6017D5">
+          <wp:inline distT="0" distB="0" distL="0" distR="0" wp14:anchorId="31EAAE8A" wp14:editId="0BBA2E65">
             <wp:extent cx="4583875" cy="2731529"/>
             <wp:effectExtent l="0" t="0" r="0" b="0"/>
             <wp:docPr id="61" name="Picture 61"/>
@@ -7151,7 +7539,7 @@
           <w:noProof/>
         </w:rPr>
         <w:drawing>
-          <wp:anchor distT="0" distB="0" distL="114300" distR="114300" simplePos="0" relativeHeight="251659264" behindDoc="1" locked="0" layoutInCell="1" allowOverlap="1" wp14:anchorId="1A22F2EE" wp14:editId="3B528CFC">
+          <wp:anchor distT="0" distB="0" distL="114300" distR="114300" simplePos="0" relativeHeight="251652608" behindDoc="1" locked="0" layoutInCell="1" allowOverlap="1" wp14:anchorId="1A22F2EE" wp14:editId="060EAA8B">
             <wp:simplePos x="0" y="0"/>
             <wp:positionH relativeFrom="column">
               <wp:posOffset>3811</wp:posOffset>
@@ -7212,9 +7600,13 @@
       <w:pPr>
         <w:pStyle w:val="Heading2"/>
       </w:pPr>
-      <w:r>
+      <w:bookmarkStart w:id="17" w:name="_Toc169637735"/>
+      <w:r>
+        <w:rPr>
+          <w:noProof/>
+        </w:rPr>
         <w:drawing>
-          <wp:anchor distT="0" distB="0" distL="114300" distR="114300" simplePos="0" relativeHeight="251674624" behindDoc="1" locked="0" layoutInCell="1" allowOverlap="1" wp14:anchorId="3B483F91" wp14:editId="0DD9F83A">
+          <wp:anchor distT="0" distB="0" distL="114300" distR="114300" simplePos="0" relativeHeight="251663872" behindDoc="1" locked="0" layoutInCell="1" allowOverlap="1" wp14:anchorId="3B483F91" wp14:editId="0DD9F83A">
             <wp:simplePos x="0" y="0"/>
             <wp:positionH relativeFrom="column">
               <wp:posOffset>4682</wp:posOffset>
@@ -7269,6 +7661,7 @@
           </wp:anchor>
         </w:drawing>
       </w:r>
+      <w:bookmarkEnd w:id="17"/>
       <w:r>
         <w:br w:type="page"/>
       </w:r>
@@ -7277,166 +7670,22 @@
       <w:pPr>
         <w:pStyle w:val="Heading2"/>
       </w:pPr>
+      <w:bookmarkStart w:id="18" w:name="_Toc169637736"/>
       <w:r>
         <w:lastRenderedPageBreak/>
-        <w:t>Repository</w:t>
-      </w:r>
-      <w:bookmarkEnd w:id="16"/>
-    </w:p>
-    <w:p>
-      <w:pPr>
-        <w:rPr>
-          <w:b/>
-          <w:bCs/>
-          <w:sz w:val="24"/>
-          <w:szCs w:val="24"/>
-        </w:rPr>
-      </w:pPr>
-      <w:r>
-        <w:rPr>
-          <w:b/>
-          <w:bCs/>
-          <w:sz w:val="24"/>
-          <w:szCs w:val="24"/>
-        </w:rPr>
-        <w:t>Beschreibung</w:t>
-      </w:r>
-      <w:r>
-        <w:rPr>
-          <w:b/>
-          <w:bCs/>
-          <w:sz w:val="24"/>
-          <w:szCs w:val="24"/>
-        </w:rPr>
-        <w:t>:</w:t>
-      </w:r>
-    </w:p>
-    <w:p>
-      <w:pPr>
-        <w:pStyle w:val="ListParagraph"/>
-        <w:numPr>
-          <w:ilvl w:val="0"/>
-          <w:numId w:val="2"/>
-        </w:numPr>
-        <w:rPr>
-          <w:sz w:val="24"/>
-          <w:szCs w:val="24"/>
-        </w:rPr>
-      </w:pPr>
-      <w:r>
-        <w:rPr>
-          <w:sz w:val="24"/>
-          <w:szCs w:val="24"/>
-        </w:rPr>
-        <w:t>Kapselung des Datenzugriffs (Trennung Data Access und Business Logic)</w:t>
-      </w:r>
-    </w:p>
-    <w:p>
-      <w:pPr>
-        <w:pStyle w:val="ListParagraph"/>
-        <w:numPr>
-          <w:ilvl w:val="0"/>
-          <w:numId w:val="2"/>
-        </w:numPr>
-        <w:rPr>
-          <w:sz w:val="24"/>
-          <w:szCs w:val="24"/>
-        </w:rPr>
-      </w:pPr>
-      <w:r>
-        <w:rPr>
-          <w:sz w:val="24"/>
-          <w:szCs w:val="24"/>
-        </w:rPr>
-        <w:t xml:space="preserve">Generisches Interfase mit </w:t>
-      </w:r>
-      <w:proofErr w:type="gramStart"/>
-      <w:r>
-        <w:rPr>
-          <w:sz w:val="24"/>
-          <w:szCs w:val="24"/>
-        </w:rPr>
-        <w:t>CRUD Methoden</w:t>
-      </w:r>
-      <w:proofErr w:type="gramEnd"/>
-    </w:p>
-    <w:p>
-      <w:pPr>
-        <w:pStyle w:val="ListParagraph"/>
-        <w:numPr>
-          <w:ilvl w:val="0"/>
-          <w:numId w:val="2"/>
-        </w:numPr>
-        <w:rPr>
-          <w:sz w:val="24"/>
-          <w:szCs w:val="24"/>
-        </w:rPr>
-      </w:pPr>
-      <w:r>
-        <w:rPr>
-          <w:sz w:val="24"/>
-          <w:szCs w:val="24"/>
-        </w:rPr>
-        <w:t>Pro Datentyp wird eigenes Repository erstellt</w:t>
-      </w:r>
-    </w:p>
-    <w:p>
-      <w:pPr>
-        <w:pStyle w:val="ListParagraph"/>
-        <w:numPr>
-          <w:ilvl w:val="0"/>
-          <w:numId w:val="2"/>
-        </w:numPr>
-        <w:rPr>
-          <w:sz w:val="24"/>
-          <w:szCs w:val="24"/>
-        </w:rPr>
-      </w:pPr>
-      <w:r>
-        <w:rPr>
-          <w:sz w:val="24"/>
-          <w:szCs w:val="24"/>
-        </w:rPr>
-        <w:t>Bessere Testbarkeit</w:t>
-      </w:r>
-    </w:p>
-    <w:p>
-      <w:pPr>
-        <w:rPr>
-          <w:b/>
-          <w:bCs/>
-          <w:sz w:val="24"/>
-          <w:szCs w:val="24"/>
-        </w:rPr>
-      </w:pPr>
-      <w:r>
-        <w:rPr>
-          <w:b/>
-          <w:bCs/>
-          <w:sz w:val="24"/>
-          <w:szCs w:val="24"/>
-        </w:rPr>
-        <w:t>Diagramm</w:t>
-      </w:r>
-    </w:p>
-    <w:p>
-      <w:pPr>
-        <w:rPr>
-          <w:b/>
-          <w:bCs/>
-          <w:sz w:val="24"/>
-          <w:szCs w:val="24"/>
-        </w:rPr>
-      </w:pPr>
-      <w:r>
-        <w:rPr>
-          <w:noProof/>
-        </w:rPr>
         <w:drawing>
-          <wp:inline distT="0" distB="0" distL="0" distR="0" wp14:anchorId="3C4D9F3D" wp14:editId="2BD4CF49">
-            <wp:extent cx="3962353" cy="2381693"/>
+          <wp:anchor distT="0" distB="0" distL="114300" distR="114300" simplePos="0" relativeHeight="251678208" behindDoc="1" locked="0" layoutInCell="1" allowOverlap="1" wp14:anchorId="5A393518" wp14:editId="0794A16B">
+            <wp:simplePos x="0" y="0"/>
+            <wp:positionH relativeFrom="column">
+              <wp:posOffset>4981575</wp:posOffset>
+            </wp:positionH>
+            <wp:positionV relativeFrom="paragraph">
+              <wp:posOffset>-480695</wp:posOffset>
+            </wp:positionV>
+            <wp:extent cx="1200150" cy="914400"/>
             <wp:effectExtent l="0" t="0" r="0" b="0"/>
-            <wp:docPr id="7" name="Picture 7"/>
+            <wp:wrapNone/>
+            <wp:docPr id="124" name="Picture 124"/>
             <wp:cNvGraphicFramePr>
               <a:graphicFrameLocks xmlns:a="http://schemas.openxmlformats.org/drawingml/2006/main" noChangeAspect="1"/>
             </wp:cNvGraphicFramePr>
@@ -7448,7 +7697,13 @@
                     <pic:cNvPicPr/>
                   </pic:nvPicPr>
                   <pic:blipFill>
-                    <a:blip r:embed="rId59"/>
+                    <a:blip r:embed="rId59">
+                      <a:extLst>
+                        <a:ext uri="{28A0092B-C50C-407E-A947-70E740481C1C}">
+                          <a14:useLocalDpi xmlns:a14="http://schemas.microsoft.com/office/drawing/2010/main" val="0"/>
+                        </a:ext>
+                      </a:extLst>
+                    </a:blip>
                     <a:stretch>
                       <a:fillRect/>
                     </a:stretch>
@@ -7456,7 +7711,7 @@
                   <pic:spPr>
                     <a:xfrm>
                       <a:off x="0" y="0"/>
-                      <a:ext cx="3995138" cy="2401400"/>
+                      <a:ext cx="1200150" cy="914400"/>
                     </a:xfrm>
                     <a:prstGeom prst="rect">
                       <a:avLst/>
@@ -7465,49 +7720,270 @@
                 </pic:pic>
               </a:graphicData>
             </a:graphic>
-          </wp:inline>
+          </wp:anchor>
         </w:drawing>
       </w:r>
-    </w:p>
-    <w:p>
-      <w:pPr>
-        <w:rPr>
-          <w:b/>
-          <w:bCs/>
-          <w:sz w:val="24"/>
-          <w:szCs w:val="24"/>
-        </w:rPr>
-      </w:pPr>
-    </w:p>
-    <w:p>
-      <w:pPr>
-        <w:rPr>
-          <w:b/>
-          <w:bCs/>
-          <w:sz w:val="24"/>
-          <w:szCs w:val="24"/>
-        </w:rPr>
-      </w:pPr>
-      <w:r>
-        <w:rPr>
-          <w:b/>
-          <w:bCs/>
-          <w:sz w:val="24"/>
-          <w:szCs w:val="24"/>
-        </w:rPr>
-        <w:t>Code Beispiel:</w:t>
-      </w:r>
-    </w:p>
-    <w:p>
+      <w:r>
+        <w:t>State</w:t>
+      </w:r>
+      <w:bookmarkEnd w:id="18"/>
+    </w:p>
+    <w:p>
+      <w:pPr>
+        <w:rPr>
+          <w:b/>
+          <w:bCs/>
+          <w:sz w:val="24"/>
+          <w:szCs w:val="24"/>
+        </w:rPr>
+      </w:pPr>
+      <w:r>
+        <w:rPr>
+          <w:b/>
+          <w:bCs/>
+          <w:sz w:val="24"/>
+          <w:szCs w:val="24"/>
+        </w:rPr>
+        <w:t>Beschreibung</w:t>
+      </w:r>
+      <w:r>
+        <w:rPr>
+          <w:b/>
+          <w:bCs/>
+          <w:sz w:val="24"/>
+          <w:szCs w:val="24"/>
+        </w:rPr>
+        <w:t>:</w:t>
+      </w:r>
+    </w:p>
+    <w:p>
+      <w:pPr>
+        <w:pStyle w:val="ListParagraph"/>
+        <w:numPr>
+          <w:ilvl w:val="0"/>
+          <w:numId w:val="2"/>
+        </w:numPr>
+        <w:rPr>
+          <w:sz w:val="24"/>
+          <w:szCs w:val="24"/>
+        </w:rPr>
+      </w:pPr>
+      <w:r>
+        <w:rPr>
+          <w:sz w:val="24"/>
+          <w:szCs w:val="24"/>
+        </w:rPr>
+        <w:t>Objekt</w:t>
+      </w:r>
+      <w:r>
+        <w:rPr>
+          <w:sz w:val="24"/>
+          <w:szCs w:val="24"/>
+        </w:rPr>
+        <w:t xml:space="preserve"> kann</w:t>
+      </w:r>
+      <w:r>
+        <w:rPr>
+          <w:sz w:val="24"/>
+          <w:szCs w:val="24"/>
+        </w:rPr>
+        <w:t xml:space="preserve"> sein Verhalten zu ändern, wenn sich sein interner Zustand ändert.</w:t>
+      </w:r>
+    </w:p>
+    <w:p>
+      <w:pPr>
+        <w:pStyle w:val="ListParagraph"/>
+        <w:numPr>
+          <w:ilvl w:val="0"/>
+          <w:numId w:val="2"/>
+        </w:numPr>
+        <w:rPr>
+          <w:sz w:val="24"/>
+          <w:szCs w:val="24"/>
+        </w:rPr>
+      </w:pPr>
+      <w:r>
+        <w:rPr>
+          <w:sz w:val="24"/>
+          <w:szCs w:val="24"/>
+        </w:rPr>
+        <w:t>Das Objekt erscheint so, als hätte es seine Klasse gewechselt.</w:t>
+      </w:r>
+    </w:p>
+    <w:p>
+      <w:pPr>
+        <w:pStyle w:val="ListParagraph"/>
+        <w:numPr>
+          <w:ilvl w:val="0"/>
+          <w:numId w:val="2"/>
+        </w:numPr>
+        <w:rPr>
+          <w:sz w:val="24"/>
+          <w:szCs w:val="24"/>
+        </w:rPr>
+      </w:pPr>
+      <w:r>
+        <w:rPr>
+          <w:sz w:val="24"/>
+          <w:szCs w:val="24"/>
+        </w:rPr>
+        <w:t>Struktur:</w:t>
+      </w:r>
+    </w:p>
+    <w:p>
+      <w:pPr>
+        <w:pStyle w:val="ListParagraph"/>
+        <w:numPr>
+          <w:ilvl w:val="1"/>
+          <w:numId w:val="2"/>
+        </w:numPr>
+        <w:rPr>
+          <w:sz w:val="24"/>
+          <w:szCs w:val="24"/>
+        </w:rPr>
+      </w:pPr>
+      <w:proofErr w:type="spellStart"/>
+      <w:r>
+        <w:rPr>
+          <w:sz w:val="24"/>
+          <w:szCs w:val="24"/>
+        </w:rPr>
+        <w:t>Context</w:t>
+      </w:r>
+      <w:proofErr w:type="spellEnd"/>
+      <w:r>
+        <w:rPr>
+          <w:sz w:val="24"/>
+          <w:szCs w:val="24"/>
+        </w:rPr>
+        <w:t xml:space="preserve"> (Klasse, welches ihr Verhalten ändern kann)</w:t>
+      </w:r>
+      <w:r>
+        <w:t xml:space="preserve"> </w:t>
+      </w:r>
+    </w:p>
+    <w:p>
+      <w:pPr>
+        <w:pStyle w:val="ListParagraph"/>
+        <w:numPr>
+          <w:ilvl w:val="1"/>
+          <w:numId w:val="2"/>
+        </w:numPr>
+        <w:rPr>
+          <w:sz w:val="24"/>
+          <w:szCs w:val="24"/>
+        </w:rPr>
+      </w:pPr>
+      <w:r>
+        <w:rPr>
+          <w:sz w:val="24"/>
+          <w:szCs w:val="24"/>
+        </w:rPr>
+        <w:t>State (Interface für die Zustände)</w:t>
+      </w:r>
+    </w:p>
+    <w:p>
+      <w:pPr>
+        <w:pStyle w:val="ListParagraph"/>
+        <w:numPr>
+          <w:ilvl w:val="1"/>
+          <w:numId w:val="2"/>
+        </w:numPr>
+        <w:rPr>
+          <w:sz w:val="24"/>
+          <w:szCs w:val="24"/>
+        </w:rPr>
+      </w:pPr>
+      <w:proofErr w:type="spellStart"/>
+      <w:r>
+        <w:rPr>
+          <w:sz w:val="24"/>
+          <w:szCs w:val="24"/>
+        </w:rPr>
+        <w:t>ConcreteState</w:t>
+      </w:r>
+      <w:proofErr w:type="spellEnd"/>
+      <w:r>
+        <w:rPr>
+          <w:sz w:val="24"/>
+          <w:szCs w:val="24"/>
+        </w:rPr>
+        <w:t xml:space="preserve"> (Klassen, die Verhalten für bestimmten Zustand festlegen)</w:t>
+      </w:r>
+    </w:p>
+    <w:p>
+      <w:pPr>
+        <w:pStyle w:val="ListParagraph"/>
+        <w:numPr>
+          <w:ilvl w:val="0"/>
+          <w:numId w:val="2"/>
+        </w:numPr>
+        <w:rPr>
+          <w:sz w:val="24"/>
+          <w:szCs w:val="24"/>
+        </w:rPr>
+      </w:pPr>
+      <w:r>
+        <w:rPr>
+          <w:sz w:val="24"/>
+          <w:szCs w:val="24"/>
+        </w:rPr>
+        <w:t xml:space="preserve">Ähnlich zu </w:t>
+      </w:r>
+      <w:proofErr w:type="spellStart"/>
+      <w:r>
+        <w:rPr>
+          <w:sz w:val="24"/>
+          <w:szCs w:val="24"/>
+        </w:rPr>
+        <w:t>Strategy</w:t>
+      </w:r>
+      <w:proofErr w:type="spellEnd"/>
+      <w:r>
+        <w:rPr>
+          <w:sz w:val="24"/>
+          <w:szCs w:val="24"/>
+        </w:rPr>
+        <w:t xml:space="preserve"> mit dem Unterschied, dass die States untereinander sichtbar sind</w:t>
+      </w:r>
+    </w:p>
+    <w:p>
+      <w:pPr>
+        <w:rPr>
+          <w:b/>
+          <w:bCs/>
+          <w:sz w:val="24"/>
+          <w:szCs w:val="24"/>
+        </w:rPr>
+      </w:pPr>
+      <w:r>
+        <w:rPr>
+          <w:b/>
+          <w:bCs/>
+          <w:sz w:val="24"/>
+          <w:szCs w:val="24"/>
+        </w:rPr>
+        <w:t>Diagramm</w:t>
+      </w:r>
+    </w:p>
+    <w:p>
+      <w:pPr>
+        <w:rPr>
+          <w:b/>
+          <w:bCs/>
+          <w:sz w:val="24"/>
+          <w:szCs w:val="24"/>
+        </w:rPr>
+      </w:pPr>
       <w:r>
         <w:rPr>
           <w:noProof/>
         </w:rPr>
         <w:drawing>
-          <wp:inline distT="0" distB="0" distL="0" distR="0" wp14:anchorId="6E07E5A7" wp14:editId="6B736A7A">
-            <wp:extent cx="3881887" cy="1739085"/>
-            <wp:effectExtent l="0" t="0" r="4445" b="0"/>
-            <wp:docPr id="8" name="Picture 8"/>
+          <wp:inline distT="0" distB="0" distL="0" distR="0" wp14:anchorId="4FF3E9DC" wp14:editId="408E32A7">
+            <wp:extent cx="5760720" cy="2152015"/>
+            <wp:effectExtent l="0" t="0" r="0" b="0"/>
+            <wp:docPr id="62" name="Picture 62"/>
             <wp:cNvGraphicFramePr>
               <a:graphicFrameLocks xmlns:a="http://schemas.openxmlformats.org/drawingml/2006/main" noChangeAspect="1"/>
             </wp:cNvGraphicFramePr>
@@ -7527,6 +8003,593 @@
                   <pic:spPr>
                     <a:xfrm>
                       <a:off x="0" y="0"/>
+                      <a:ext cx="5760720" cy="2152015"/>
+                    </a:xfrm>
+                    <a:prstGeom prst="rect">
+                      <a:avLst/>
+                    </a:prstGeom>
+                  </pic:spPr>
+                </pic:pic>
+              </a:graphicData>
+            </a:graphic>
+          </wp:inline>
+        </w:drawing>
+      </w:r>
+    </w:p>
+    <w:p>
+      <w:pPr>
+        <w:rPr>
+          <w:b/>
+          <w:bCs/>
+          <w:sz w:val="24"/>
+          <w:szCs w:val="24"/>
+        </w:rPr>
+      </w:pPr>
+      <w:r>
+        <w:rPr>
+          <w:b/>
+          <w:bCs/>
+          <w:sz w:val="24"/>
+          <w:szCs w:val="24"/>
+        </w:rPr>
+        <w:t>Code Beispiel:</w:t>
+      </w:r>
+    </w:p>
+    <w:p>
+      <w:pPr>
+        <w:rPr>
+          <w:b/>
+          <w:bCs/>
+          <w:sz w:val="24"/>
+          <w:szCs w:val="24"/>
+        </w:rPr>
+      </w:pPr>
+      <w:r>
+        <w:drawing>
+          <wp:anchor distT="0" distB="0" distL="114300" distR="114300" simplePos="0" relativeHeight="251673088" behindDoc="1" locked="0" layoutInCell="1" allowOverlap="1" wp14:anchorId="203592B0" wp14:editId="6659D50E">
+            <wp:simplePos x="0" y="0"/>
+            <wp:positionH relativeFrom="column">
+              <wp:posOffset>3163246</wp:posOffset>
+            </wp:positionH>
+            <wp:positionV relativeFrom="paragraph">
+              <wp:posOffset>300965</wp:posOffset>
+            </wp:positionV>
+            <wp:extent cx="2550511" cy="1509623"/>
+            <wp:effectExtent l="0" t="0" r="0" b="0"/>
+            <wp:wrapNone/>
+            <wp:docPr id="48" name="Picture 48"/>
+            <wp:cNvGraphicFramePr>
+              <a:graphicFrameLocks xmlns:a="http://schemas.openxmlformats.org/drawingml/2006/main" noChangeAspect="1"/>
+            </wp:cNvGraphicFramePr>
+            <a:graphic xmlns:a="http://schemas.openxmlformats.org/drawingml/2006/main">
+              <a:graphicData uri="http://schemas.openxmlformats.org/drawingml/2006/picture">
+                <pic:pic xmlns:pic="http://schemas.openxmlformats.org/drawingml/2006/picture">
+                  <pic:nvPicPr>
+                    <pic:cNvPr id="1" name=""/>
+                    <pic:cNvPicPr/>
+                  </pic:nvPicPr>
+                  <pic:blipFill>
+                    <a:blip r:embed="rId61">
+                      <a:extLst>
+                        <a:ext uri="{28A0092B-C50C-407E-A947-70E740481C1C}">
+                          <a14:useLocalDpi xmlns:a14="http://schemas.microsoft.com/office/drawing/2010/main" val="0"/>
+                        </a:ext>
+                      </a:extLst>
+                    </a:blip>
+                    <a:stretch>
+                      <a:fillRect/>
+                    </a:stretch>
+                  </pic:blipFill>
+                  <pic:spPr>
+                    <a:xfrm>
+                      <a:off x="0" y="0"/>
+                      <a:ext cx="2552818" cy="1510988"/>
+                    </a:xfrm>
+                    <a:prstGeom prst="rect">
+                      <a:avLst/>
+                    </a:prstGeom>
+                  </pic:spPr>
+                </pic:pic>
+              </a:graphicData>
+            </a:graphic>
+            <wp14:sizeRelH relativeFrom="margin">
+              <wp14:pctWidth>0</wp14:pctWidth>
+            </wp14:sizeRelH>
+            <wp14:sizeRelV relativeFrom="margin">
+              <wp14:pctHeight>0</wp14:pctHeight>
+            </wp14:sizeRelV>
+          </wp:anchor>
+        </w:drawing>
+      </w:r>
+    </w:p>
+    <w:p>
+      <w:pPr>
+        <w:rPr>
+          <w:noProof/>
+        </w:rPr>
+      </w:pPr>
+      <w:r>
+        <w:rPr>
+          <w:noProof/>
+        </w:rPr>
+        <w:drawing>
+          <wp:inline distT="0" distB="0" distL="0" distR="0" wp14:anchorId="6649EBDB" wp14:editId="41E26ACC">
+            <wp:extent cx="2932981" cy="3735901"/>
+            <wp:effectExtent l="0" t="0" r="0" b="0"/>
+            <wp:docPr id="57" name="Picture 57"/>
+            <wp:cNvGraphicFramePr>
+              <a:graphicFrameLocks xmlns:a="http://schemas.openxmlformats.org/drawingml/2006/main" noChangeAspect="1"/>
+            </wp:cNvGraphicFramePr>
+            <a:graphic xmlns:a="http://schemas.openxmlformats.org/drawingml/2006/main">
+              <a:graphicData uri="http://schemas.openxmlformats.org/drawingml/2006/picture">
+                <pic:pic xmlns:pic="http://schemas.openxmlformats.org/drawingml/2006/picture">
+                  <pic:nvPicPr>
+                    <pic:cNvPr id="1" name=""/>
+                    <pic:cNvPicPr/>
+                  </pic:nvPicPr>
+                  <pic:blipFill>
+                    <a:blip r:embed="rId62"/>
+                    <a:stretch>
+                      <a:fillRect/>
+                    </a:stretch>
+                  </pic:blipFill>
+                  <pic:spPr>
+                    <a:xfrm>
+                      <a:off x="0" y="0"/>
+                      <a:ext cx="2945812" cy="3752245"/>
+                    </a:xfrm>
+                    <a:prstGeom prst="rect">
+                      <a:avLst/>
+                    </a:prstGeom>
+                  </pic:spPr>
+                </pic:pic>
+              </a:graphicData>
+            </a:graphic>
+          </wp:inline>
+        </w:drawing>
+      </w:r>
+    </w:p>
+    <w:p>
+      <w:pPr>
+        <w:pStyle w:val="Heading2"/>
+      </w:pPr>
+      <w:bookmarkStart w:id="19" w:name="_Toc169637737"/>
+      <w:r>
+        <w:lastRenderedPageBreak/>
+        <w:t>Pattern</w:t>
+      </w:r>
+      <w:bookmarkEnd w:id="19"/>
+    </w:p>
+    <w:p>
+      <w:pPr>
+        <w:rPr>
+          <w:b/>
+          <w:bCs/>
+          <w:sz w:val="24"/>
+          <w:szCs w:val="24"/>
+        </w:rPr>
+      </w:pPr>
+      <w:r>
+        <w:rPr>
+          <w:b/>
+          <w:bCs/>
+          <w:sz w:val="24"/>
+          <w:szCs w:val="24"/>
+        </w:rPr>
+        <w:t>Beschreibung</w:t>
+      </w:r>
+      <w:r>
+        <w:rPr>
+          <w:b/>
+          <w:bCs/>
+          <w:sz w:val="24"/>
+          <w:szCs w:val="24"/>
+        </w:rPr>
+        <w:t>:</w:t>
+      </w:r>
+    </w:p>
+    <w:p>
+      <w:pPr>
+        <w:rPr>
+          <w:b/>
+          <w:bCs/>
+          <w:sz w:val="24"/>
+          <w:szCs w:val="24"/>
+        </w:rPr>
+      </w:pPr>
+      <w:r>
+        <w:rPr>
+          <w:b/>
+          <w:bCs/>
+          <w:sz w:val="24"/>
+          <w:szCs w:val="24"/>
+        </w:rPr>
+        <w:t>Diagramm</w:t>
+      </w:r>
+    </w:p>
+    <w:p>
+      <w:pPr>
+        <w:rPr>
+          <w:b/>
+          <w:bCs/>
+          <w:sz w:val="24"/>
+          <w:szCs w:val="24"/>
+        </w:rPr>
+      </w:pPr>
+      <w:r>
+        <w:rPr>
+          <w:b/>
+          <w:bCs/>
+          <w:sz w:val="24"/>
+          <w:szCs w:val="24"/>
+        </w:rPr>
+        <w:t>Code Beispiel:</w:t>
+      </w:r>
+    </w:p>
+    <w:p>
+      <w:pPr>
+        <w:rPr>
+          <w:b/>
+          <w:bCs/>
+          <w:sz w:val="24"/>
+          <w:szCs w:val="24"/>
+        </w:rPr>
+      </w:pPr>
+    </w:p>
+    <w:p>
+      <w:pPr>
+        <w:pStyle w:val="Heading2"/>
+      </w:pPr>
+      <w:r>
+        <w:br w:type="page"/>
+      </w:r>
+    </w:p>
+    <w:p>
+      <w:pPr>
+        <w:pStyle w:val="Heading2"/>
+      </w:pPr>
+      <w:bookmarkStart w:id="20" w:name="_Toc169637738"/>
+      <w:r>
+        <w:lastRenderedPageBreak/>
+        <w:t>Pattern</w:t>
+      </w:r>
+      <w:bookmarkEnd w:id="20"/>
+    </w:p>
+    <w:p>
+      <w:pPr>
+        <w:rPr>
+          <w:b/>
+          <w:bCs/>
+          <w:sz w:val="24"/>
+          <w:szCs w:val="24"/>
+        </w:rPr>
+      </w:pPr>
+      <w:r>
+        <w:rPr>
+          <w:b/>
+          <w:bCs/>
+          <w:sz w:val="24"/>
+          <w:szCs w:val="24"/>
+        </w:rPr>
+        <w:t>Beschreibung</w:t>
+      </w:r>
+      <w:r>
+        <w:rPr>
+          <w:b/>
+          <w:bCs/>
+          <w:sz w:val="24"/>
+          <w:szCs w:val="24"/>
+        </w:rPr>
+        <w:t>:</w:t>
+      </w:r>
+    </w:p>
+    <w:p>
+      <w:pPr>
+        <w:rPr>
+          <w:b/>
+          <w:bCs/>
+          <w:sz w:val="24"/>
+          <w:szCs w:val="24"/>
+        </w:rPr>
+      </w:pPr>
+      <w:r>
+        <w:rPr>
+          <w:b/>
+          <w:bCs/>
+          <w:sz w:val="24"/>
+          <w:szCs w:val="24"/>
+        </w:rPr>
+        <w:t>Diagramm</w:t>
+      </w:r>
+    </w:p>
+    <w:p>
+      <w:pPr>
+        <w:rPr>
+          <w:b/>
+          <w:bCs/>
+          <w:sz w:val="24"/>
+          <w:szCs w:val="24"/>
+        </w:rPr>
+      </w:pPr>
+      <w:r>
+        <w:rPr>
+          <w:b/>
+          <w:bCs/>
+          <w:sz w:val="24"/>
+          <w:szCs w:val="24"/>
+        </w:rPr>
+        <w:t>Code Beispiel:</w:t>
+      </w:r>
+    </w:p>
+    <w:p>
+      <w:pPr>
+        <w:rPr>
+          <w:rFonts w:eastAsiaTheme="majorEastAsia" w:cstheme="majorBidi"/>
+          <w:b/>
+          <w:color w:val="2F5496" w:themeColor="accent1" w:themeShade="BF"/>
+          <w:sz w:val="28"/>
+          <w:szCs w:val="26"/>
+        </w:rPr>
+      </w:pPr>
+      <w:r>
+        <w:br w:type="page"/>
+      </w:r>
+    </w:p>
+    <w:p>
+      <w:pPr>
+        <w:pStyle w:val="Heading2"/>
+      </w:pPr>
+      <w:bookmarkStart w:id="21" w:name="_Toc169637739"/>
+      <w:r>
+        <w:lastRenderedPageBreak/>
+        <w:t>Repository</w:t>
+      </w:r>
+      <w:bookmarkEnd w:id="21"/>
+    </w:p>
+    <w:p>
+      <w:pPr>
+        <w:rPr>
+          <w:b/>
+          <w:bCs/>
+          <w:sz w:val="24"/>
+          <w:szCs w:val="24"/>
+        </w:rPr>
+      </w:pPr>
+      <w:r>
+        <w:rPr>
+          <w:b/>
+          <w:bCs/>
+          <w:sz w:val="24"/>
+          <w:szCs w:val="24"/>
+        </w:rPr>
+        <w:t>Beschreibung</w:t>
+      </w:r>
+      <w:r>
+        <w:rPr>
+          <w:b/>
+          <w:bCs/>
+          <w:sz w:val="24"/>
+          <w:szCs w:val="24"/>
+        </w:rPr>
+        <w:t>:</w:t>
+      </w:r>
+    </w:p>
+    <w:p>
+      <w:pPr>
+        <w:pStyle w:val="ListParagraph"/>
+        <w:numPr>
+          <w:ilvl w:val="0"/>
+          <w:numId w:val="2"/>
+        </w:numPr>
+        <w:rPr>
+          <w:sz w:val="24"/>
+          <w:szCs w:val="24"/>
+        </w:rPr>
+      </w:pPr>
+      <w:r>
+        <w:rPr>
+          <w:sz w:val="24"/>
+          <w:szCs w:val="24"/>
+        </w:rPr>
+        <w:t>Kapselung des Datenzugriffs (Trennung Data Access und Business Logic)</w:t>
+      </w:r>
+    </w:p>
+    <w:p>
+      <w:pPr>
+        <w:pStyle w:val="ListParagraph"/>
+        <w:numPr>
+          <w:ilvl w:val="0"/>
+          <w:numId w:val="2"/>
+        </w:numPr>
+        <w:rPr>
+          <w:sz w:val="24"/>
+          <w:szCs w:val="24"/>
+        </w:rPr>
+      </w:pPr>
+      <w:r>
+        <w:rPr>
+          <w:sz w:val="24"/>
+          <w:szCs w:val="24"/>
+        </w:rPr>
+        <w:t xml:space="preserve">Generisches Interfase mit </w:t>
+      </w:r>
+      <w:proofErr w:type="gramStart"/>
+      <w:r>
+        <w:rPr>
+          <w:sz w:val="24"/>
+          <w:szCs w:val="24"/>
+        </w:rPr>
+        <w:t>CRUD Methoden</w:t>
+      </w:r>
+      <w:proofErr w:type="gramEnd"/>
+    </w:p>
+    <w:p>
+      <w:pPr>
+        <w:pStyle w:val="ListParagraph"/>
+        <w:numPr>
+          <w:ilvl w:val="0"/>
+          <w:numId w:val="2"/>
+        </w:numPr>
+        <w:rPr>
+          <w:sz w:val="24"/>
+          <w:szCs w:val="24"/>
+        </w:rPr>
+      </w:pPr>
+      <w:r>
+        <w:rPr>
+          <w:sz w:val="24"/>
+          <w:szCs w:val="24"/>
+        </w:rPr>
+        <w:t>Pro Datentyp wird eigenes Repository erstellt</w:t>
+      </w:r>
+    </w:p>
+    <w:p>
+      <w:pPr>
+        <w:pStyle w:val="ListParagraph"/>
+        <w:numPr>
+          <w:ilvl w:val="0"/>
+          <w:numId w:val="2"/>
+        </w:numPr>
+        <w:rPr>
+          <w:sz w:val="24"/>
+          <w:szCs w:val="24"/>
+        </w:rPr>
+      </w:pPr>
+      <w:r>
+        <w:rPr>
+          <w:sz w:val="24"/>
+          <w:szCs w:val="24"/>
+        </w:rPr>
+        <w:t>Bessere Testbarkeit</w:t>
+      </w:r>
+    </w:p>
+    <w:p>
+      <w:pPr>
+        <w:rPr>
+          <w:b/>
+          <w:bCs/>
+          <w:sz w:val="24"/>
+          <w:szCs w:val="24"/>
+        </w:rPr>
+      </w:pPr>
+      <w:r>
+        <w:rPr>
+          <w:b/>
+          <w:bCs/>
+          <w:sz w:val="24"/>
+          <w:szCs w:val="24"/>
+        </w:rPr>
+        <w:t>Diagramm</w:t>
+      </w:r>
+    </w:p>
+    <w:p>
+      <w:pPr>
+        <w:rPr>
+          <w:b/>
+          <w:bCs/>
+          <w:sz w:val="24"/>
+          <w:szCs w:val="24"/>
+        </w:rPr>
+      </w:pPr>
+      <w:r>
+        <w:rPr>
+          <w:noProof/>
+        </w:rPr>
+        <w:drawing>
+          <wp:inline distT="0" distB="0" distL="0" distR="0" wp14:anchorId="3C4D9F3D" wp14:editId="2BD4CF49">
+            <wp:extent cx="3962353" cy="2381693"/>
+            <wp:effectExtent l="0" t="0" r="0" b="0"/>
+            <wp:docPr id="7" name="Picture 7"/>
+            <wp:cNvGraphicFramePr>
+              <a:graphicFrameLocks xmlns:a="http://schemas.openxmlformats.org/drawingml/2006/main" noChangeAspect="1"/>
+            </wp:cNvGraphicFramePr>
+            <a:graphic xmlns:a="http://schemas.openxmlformats.org/drawingml/2006/main">
+              <a:graphicData uri="http://schemas.openxmlformats.org/drawingml/2006/picture">
+                <pic:pic xmlns:pic="http://schemas.openxmlformats.org/drawingml/2006/picture">
+                  <pic:nvPicPr>
+                    <pic:cNvPr id="1" name=""/>
+                    <pic:cNvPicPr/>
+                  </pic:nvPicPr>
+                  <pic:blipFill>
+                    <a:blip r:embed="rId63"/>
+                    <a:stretch>
+                      <a:fillRect/>
+                    </a:stretch>
+                  </pic:blipFill>
+                  <pic:spPr>
+                    <a:xfrm>
+                      <a:off x="0" y="0"/>
+                      <a:ext cx="3995138" cy="2401400"/>
+                    </a:xfrm>
+                    <a:prstGeom prst="rect">
+                      <a:avLst/>
+                    </a:prstGeom>
+                  </pic:spPr>
+                </pic:pic>
+              </a:graphicData>
+            </a:graphic>
+          </wp:inline>
+        </w:drawing>
+      </w:r>
+    </w:p>
+    <w:p>
+      <w:pPr>
+        <w:rPr>
+          <w:b/>
+          <w:bCs/>
+          <w:sz w:val="24"/>
+          <w:szCs w:val="24"/>
+        </w:rPr>
+      </w:pPr>
+    </w:p>
+    <w:p>
+      <w:pPr>
+        <w:rPr>
+          <w:b/>
+          <w:bCs/>
+          <w:sz w:val="24"/>
+          <w:szCs w:val="24"/>
+        </w:rPr>
+      </w:pPr>
+      <w:r>
+        <w:rPr>
+          <w:b/>
+          <w:bCs/>
+          <w:sz w:val="24"/>
+          <w:szCs w:val="24"/>
+        </w:rPr>
+        <w:t>Code Beispiel:</w:t>
+      </w:r>
+    </w:p>
+    <w:p>
+      <w:r>
+        <w:rPr>
+          <w:noProof/>
+        </w:rPr>
+        <w:drawing>
+          <wp:inline distT="0" distB="0" distL="0" distR="0" wp14:anchorId="6E07E5A7" wp14:editId="6B736A7A">
+            <wp:extent cx="3881887" cy="1739085"/>
+            <wp:effectExtent l="0" t="0" r="4445" b="0"/>
+            <wp:docPr id="8" name="Picture 8"/>
+            <wp:cNvGraphicFramePr>
+              <a:graphicFrameLocks xmlns:a="http://schemas.openxmlformats.org/drawingml/2006/main" noChangeAspect="1"/>
+            </wp:cNvGraphicFramePr>
+            <a:graphic xmlns:a="http://schemas.openxmlformats.org/drawingml/2006/main">
+              <a:graphicData uri="http://schemas.openxmlformats.org/drawingml/2006/picture">
+                <pic:pic xmlns:pic="http://schemas.openxmlformats.org/drawingml/2006/picture">
+                  <pic:nvPicPr>
+                    <pic:cNvPr id="1" name=""/>
+                    <pic:cNvPicPr/>
+                  </pic:nvPicPr>
+                  <pic:blipFill>
+                    <a:blip r:embed="rId64"/>
+                    <a:stretch>
+                      <a:fillRect/>
+                    </a:stretch>
+                  </pic:blipFill>
+                  <pic:spPr>
+                    <a:xfrm>
+                      <a:off x="0" y="0"/>
                       <a:ext cx="3893343" cy="1744217"/>
                     </a:xfrm>
                     <a:prstGeom prst="rect">
@@ -7562,7 +8625,7 @@
                     <pic:cNvPicPr/>
                   </pic:nvPicPr>
                   <pic:blipFill>
-                    <a:blip r:embed="rId61"/>
+                    <a:blip r:embed="rId65"/>
                     <a:stretch>
                       <a:fillRect/>
                     </a:stretch>
@@ -7581,113 +8644,6 @@
             </a:graphic>
           </wp:inline>
         </w:drawing>
-      </w:r>
-    </w:p>
-    <w:p>
-      <w:r>
-        <w:br w:type="page"/>
-      </w:r>
-    </w:p>
-    <w:p>
-      <w:r>
-        <w:lastRenderedPageBreak/>
-        <w:br w:type="page"/>
-      </w:r>
-    </w:p>
-    <w:p>
-      <w:pPr>
-        <w:rPr>
-          <w:b/>
-          <w:bCs/>
-          <w:sz w:val="28"/>
-          <w:szCs w:val="28"/>
-          <w:u w:val="single"/>
-        </w:rPr>
-      </w:pPr>
-      <w:proofErr w:type="gramStart"/>
-      <w:r>
-        <w:rPr>
-          <w:b/>
-          <w:bCs/>
-          <w:sz w:val="28"/>
-          <w:szCs w:val="28"/>
-          <w:u w:val="single"/>
-        </w:rPr>
-        <w:lastRenderedPageBreak/>
-        <w:t>XXX</w:t>
-      </w:r>
-      <w:r>
-        <w:rPr>
-          <w:b/>
-          <w:bCs/>
-          <w:sz w:val="28"/>
-          <w:szCs w:val="28"/>
-          <w:u w:val="single"/>
-        </w:rPr>
-        <w:t xml:space="preserve"> Muster</w:t>
-      </w:r>
-      <w:proofErr w:type="gramEnd"/>
-    </w:p>
-    <w:p>
-      <w:pPr>
-        <w:rPr>
-          <w:b/>
-          <w:bCs/>
-          <w:sz w:val="24"/>
-          <w:szCs w:val="24"/>
-        </w:rPr>
-      </w:pPr>
-      <w:r>
-        <w:rPr>
-          <w:b/>
-          <w:bCs/>
-          <w:sz w:val="24"/>
-          <w:szCs w:val="24"/>
-        </w:rPr>
-        <w:t>Beschreibung</w:t>
-      </w:r>
-    </w:p>
-    <w:p>
-      <w:pPr>
-        <w:rPr>
-          <w:b/>
-          <w:bCs/>
-          <w:sz w:val="24"/>
-          <w:szCs w:val="24"/>
-        </w:rPr>
-      </w:pPr>
-      <w:r>
-        <w:rPr>
-          <w:b/>
-          <w:bCs/>
-          <w:sz w:val="24"/>
-          <w:szCs w:val="24"/>
-        </w:rPr>
-        <w:t>Diagramm</w:t>
-      </w:r>
-    </w:p>
-    <w:p>
-      <w:pPr>
-        <w:rPr>
-          <w:b/>
-          <w:bCs/>
-          <w:sz w:val="24"/>
-          <w:szCs w:val="24"/>
-        </w:rPr>
-      </w:pPr>
-      <w:r>
-        <w:rPr>
-          <w:b/>
-          <w:bCs/>
-          <w:sz w:val="24"/>
-          <w:szCs w:val="24"/>
-        </w:rPr>
-        <w:t>Code Beispiel:</w:t>
-      </w:r>
-    </w:p>
-    <w:p>
-      <w:r>
-        <w:br w:type="page"/>
       </w:r>
     </w:p>
     <w:p/>

</xml_diff>

<commit_message>
[General Skills] Added template design pattern
</commit_message>
<xml_diff>
--- a/General Skills/Design Patterns/Design Patters Beschreibung.docx
+++ b/General Skills/Design Patterns/Design Patters Beschreibung.docx
@@ -1319,21 +1319,7 @@
                 <w:rStyle w:val="Hyperlink"/>
                 <w:noProof/>
               </w:rPr>
-              <w:t>Chain o</w:t>
-            </w:r>
-            <w:r>
-              <w:rPr>
-                <w:rStyle w:val="Hyperlink"/>
-                <w:noProof/>
-              </w:rPr>
-              <w:t>f</w:t>
-            </w:r>
-            <w:r>
-              <w:rPr>
-                <w:rStyle w:val="Hyperlink"/>
-                <w:noProof/>
-              </w:rPr>
-              <w:t xml:space="preserve"> Responsibility</w:t>
+              <w:t>Chain of Responsibility</w:t>
             </w:r>
             <w:r>
               <w:rPr>
@@ -7590,23 +7576,12 @@
       </w:r>
     </w:p>
     <w:p>
-      <w:pPr>
-        <w:rPr>
-          <w:noProof/>
-        </w:rPr>
-      </w:pPr>
-    </w:p>
-    <w:p>
-      <w:pPr>
-        <w:pStyle w:val="Heading2"/>
-      </w:pPr>
       <w:bookmarkStart w:id="17" w:name="_Toc169637735"/>
-      <w:r>
-        <w:rPr>
-          <w:noProof/>
-        </w:rPr>
+    </w:p>
+    <w:p>
+      <w:r>
         <w:drawing>
-          <wp:anchor distT="0" distB="0" distL="114300" distR="114300" simplePos="0" relativeHeight="251663872" behindDoc="1" locked="0" layoutInCell="1" allowOverlap="1" wp14:anchorId="3B483F91" wp14:editId="0DD9F83A">
+          <wp:anchor distT="0" distB="0" distL="114300" distR="114300" simplePos="0" relativeHeight="251644928" behindDoc="1" locked="0" layoutInCell="1" allowOverlap="1" wp14:anchorId="3B483F91" wp14:editId="0DD9F83A">
             <wp:simplePos x="0" y="0"/>
             <wp:positionH relativeFrom="column">
               <wp:posOffset>4682</wp:posOffset>
@@ -7662,19 +7637,31 @@
         </w:drawing>
       </w:r>
       <w:bookmarkEnd w:id="17"/>
-      <w:r>
-        <w:br w:type="page"/>
-      </w:r>
-    </w:p>
+    </w:p>
+    <w:p/>
+    <w:p/>
+    <w:p/>
+    <w:p/>
+    <w:p/>
+    <w:p/>
+    <w:p/>
+    <w:p/>
+    <w:p/>
+    <w:p/>
+    <w:p/>
+    <w:p/>
     <w:p>
       <w:pPr>
         <w:pStyle w:val="Heading2"/>
       </w:pPr>
       <w:bookmarkStart w:id="18" w:name="_Toc169637736"/>
       <w:r>
+        <w:rPr>
+          <w:noProof/>
+        </w:rPr>
         <w:lastRenderedPageBreak/>
         <w:drawing>
-          <wp:anchor distT="0" distB="0" distL="114300" distR="114300" simplePos="0" relativeHeight="251678208" behindDoc="1" locked="0" layoutInCell="1" allowOverlap="1" wp14:anchorId="5A393518" wp14:editId="0794A16B">
+          <wp:anchor distT="0" distB="0" distL="114300" distR="114300" simplePos="0" relativeHeight="251650048" behindDoc="1" locked="0" layoutInCell="1" allowOverlap="1" wp14:anchorId="5A393518" wp14:editId="0794A16B">
             <wp:simplePos x="0" y="0"/>
             <wp:positionH relativeFrom="column">
               <wp:posOffset>4981575</wp:posOffset>
@@ -8045,6 +8032,9 @@
         </w:rPr>
       </w:pPr>
       <w:r>
+        <w:rPr>
+          <w:noProof/>
+        </w:rPr>
         <w:drawing>
           <wp:anchor distT="0" distB="0" distL="114300" distR="114300" simplePos="0" relativeHeight="251673088" behindDoc="1" locked="0" layoutInCell="1" allowOverlap="1" wp14:anchorId="203592B0" wp14:editId="6659D50E">
             <wp:simplePos x="0" y="0"/>
@@ -8153,353 +8143,25 @@
       <w:pPr>
         <w:pStyle w:val="Heading2"/>
       </w:pPr>
-      <w:bookmarkStart w:id="19" w:name="_Toc169637737"/>
-      <w:r>
+      <w:r>
+        <w:rPr>
+          <w:sz w:val="24"/>
+          <w:szCs w:val="24"/>
+        </w:rPr>
         <w:lastRenderedPageBreak/>
-        <w:t>Pattern</w:t>
-      </w:r>
-      <w:bookmarkEnd w:id="19"/>
-    </w:p>
-    <w:p>
-      <w:pPr>
-        <w:rPr>
-          <w:b/>
-          <w:bCs/>
-          <w:sz w:val="24"/>
-          <w:szCs w:val="24"/>
-        </w:rPr>
-      </w:pPr>
-      <w:r>
-        <w:rPr>
-          <w:b/>
-          <w:bCs/>
-          <w:sz w:val="24"/>
-          <w:szCs w:val="24"/>
-        </w:rPr>
-        <w:t>Beschreibung</w:t>
-      </w:r>
-      <w:r>
-        <w:rPr>
-          <w:b/>
-          <w:bCs/>
-          <w:sz w:val="24"/>
-          <w:szCs w:val="24"/>
-        </w:rPr>
-        <w:t>:</w:t>
-      </w:r>
-    </w:p>
-    <w:p>
-      <w:pPr>
-        <w:rPr>
-          <w:b/>
-          <w:bCs/>
-          <w:sz w:val="24"/>
-          <w:szCs w:val="24"/>
-        </w:rPr>
-      </w:pPr>
-      <w:r>
-        <w:rPr>
-          <w:b/>
-          <w:bCs/>
-          <w:sz w:val="24"/>
-          <w:szCs w:val="24"/>
-        </w:rPr>
-        <w:t>Diagramm</w:t>
-      </w:r>
-    </w:p>
-    <w:p>
-      <w:pPr>
-        <w:rPr>
-          <w:b/>
-          <w:bCs/>
-          <w:sz w:val="24"/>
-          <w:szCs w:val="24"/>
-        </w:rPr>
-      </w:pPr>
-      <w:r>
-        <w:rPr>
-          <w:b/>
-          <w:bCs/>
-          <w:sz w:val="24"/>
-          <w:szCs w:val="24"/>
-        </w:rPr>
-        <w:t>Code Beispiel:</w:t>
-      </w:r>
-    </w:p>
-    <w:p>
-      <w:pPr>
-        <w:rPr>
-          <w:b/>
-          <w:bCs/>
-          <w:sz w:val="24"/>
-          <w:szCs w:val="24"/>
-        </w:rPr>
-      </w:pPr>
-    </w:p>
-    <w:p>
-      <w:pPr>
-        <w:pStyle w:val="Heading2"/>
-      </w:pPr>
-      <w:r>
-        <w:br w:type="page"/>
-      </w:r>
-    </w:p>
-    <w:p>
-      <w:pPr>
-        <w:pStyle w:val="Heading2"/>
-      </w:pPr>
-      <w:bookmarkStart w:id="20" w:name="_Toc169637738"/>
-      <w:r>
-        <w:lastRenderedPageBreak/>
-        <w:t>Pattern</w:t>
-      </w:r>
-      <w:bookmarkEnd w:id="20"/>
-    </w:p>
-    <w:p>
-      <w:pPr>
-        <w:rPr>
-          <w:b/>
-          <w:bCs/>
-          <w:sz w:val="24"/>
-          <w:szCs w:val="24"/>
-        </w:rPr>
-      </w:pPr>
-      <w:r>
-        <w:rPr>
-          <w:b/>
-          <w:bCs/>
-          <w:sz w:val="24"/>
-          <w:szCs w:val="24"/>
-        </w:rPr>
-        <w:t>Beschreibung</w:t>
-      </w:r>
-      <w:r>
-        <w:rPr>
-          <w:b/>
-          <w:bCs/>
-          <w:sz w:val="24"/>
-          <w:szCs w:val="24"/>
-        </w:rPr>
-        <w:t>:</w:t>
-      </w:r>
-    </w:p>
-    <w:p>
-      <w:pPr>
-        <w:rPr>
-          <w:b/>
-          <w:bCs/>
-          <w:sz w:val="24"/>
-          <w:szCs w:val="24"/>
-        </w:rPr>
-      </w:pPr>
-      <w:r>
-        <w:rPr>
-          <w:b/>
-          <w:bCs/>
-          <w:sz w:val="24"/>
-          <w:szCs w:val="24"/>
-        </w:rPr>
-        <w:t>Diagramm</w:t>
-      </w:r>
-    </w:p>
-    <w:p>
-      <w:pPr>
-        <w:rPr>
-          <w:b/>
-          <w:bCs/>
-          <w:sz w:val="24"/>
-          <w:szCs w:val="24"/>
-        </w:rPr>
-      </w:pPr>
-      <w:r>
-        <w:rPr>
-          <w:b/>
-          <w:bCs/>
-          <w:sz w:val="24"/>
-          <w:szCs w:val="24"/>
-        </w:rPr>
-        <w:t>Code Beispiel:</w:t>
-      </w:r>
-    </w:p>
-    <w:p>
-      <w:pPr>
-        <w:rPr>
-          <w:rFonts w:eastAsiaTheme="majorEastAsia" w:cstheme="majorBidi"/>
-          <w:b/>
-          <w:color w:val="2F5496" w:themeColor="accent1" w:themeShade="BF"/>
-          <w:sz w:val="28"/>
-          <w:szCs w:val="26"/>
-        </w:rPr>
-      </w:pPr>
-      <w:r>
-        <w:br w:type="page"/>
-      </w:r>
-    </w:p>
-    <w:p>
-      <w:pPr>
-        <w:pStyle w:val="Heading2"/>
-      </w:pPr>
-      <w:bookmarkStart w:id="21" w:name="_Toc169637739"/>
-      <w:r>
-        <w:lastRenderedPageBreak/>
-        <w:t>Repository</w:t>
-      </w:r>
-      <w:bookmarkEnd w:id="21"/>
-    </w:p>
-    <w:p>
-      <w:pPr>
-        <w:rPr>
-          <w:b/>
-          <w:bCs/>
-          <w:sz w:val="24"/>
-          <w:szCs w:val="24"/>
-        </w:rPr>
-      </w:pPr>
-      <w:r>
-        <w:rPr>
-          <w:b/>
-          <w:bCs/>
-          <w:sz w:val="24"/>
-          <w:szCs w:val="24"/>
-        </w:rPr>
-        <w:t>Beschreibung</w:t>
-      </w:r>
-      <w:r>
-        <w:rPr>
-          <w:b/>
-          <w:bCs/>
-          <w:sz w:val="24"/>
-          <w:szCs w:val="24"/>
-        </w:rPr>
-        <w:t>:</w:t>
-      </w:r>
-    </w:p>
-    <w:p>
-      <w:pPr>
-        <w:pStyle w:val="ListParagraph"/>
-        <w:numPr>
-          <w:ilvl w:val="0"/>
-          <w:numId w:val="2"/>
-        </w:numPr>
-        <w:rPr>
-          <w:sz w:val="24"/>
-          <w:szCs w:val="24"/>
-        </w:rPr>
-      </w:pPr>
-      <w:r>
-        <w:rPr>
-          <w:sz w:val="24"/>
-          <w:szCs w:val="24"/>
-        </w:rPr>
-        <w:t>Kapselung des Datenzugriffs (Trennung Data Access und Business Logic)</w:t>
-      </w:r>
-    </w:p>
-    <w:p>
-      <w:pPr>
-        <w:pStyle w:val="ListParagraph"/>
-        <w:numPr>
-          <w:ilvl w:val="0"/>
-          <w:numId w:val="2"/>
-        </w:numPr>
-        <w:rPr>
-          <w:sz w:val="24"/>
-          <w:szCs w:val="24"/>
-        </w:rPr>
-      </w:pPr>
-      <w:r>
-        <w:rPr>
-          <w:sz w:val="24"/>
-          <w:szCs w:val="24"/>
-        </w:rPr>
-        <w:t xml:space="preserve">Generisches Interfase mit </w:t>
-      </w:r>
-      <w:proofErr w:type="gramStart"/>
-      <w:r>
-        <w:rPr>
-          <w:sz w:val="24"/>
-          <w:szCs w:val="24"/>
-        </w:rPr>
-        <w:t>CRUD Methoden</w:t>
-      </w:r>
-      <w:proofErr w:type="gramEnd"/>
-    </w:p>
-    <w:p>
-      <w:pPr>
-        <w:pStyle w:val="ListParagraph"/>
-        <w:numPr>
-          <w:ilvl w:val="0"/>
-          <w:numId w:val="2"/>
-        </w:numPr>
-        <w:rPr>
-          <w:sz w:val="24"/>
-          <w:szCs w:val="24"/>
-        </w:rPr>
-      </w:pPr>
-      <w:r>
-        <w:rPr>
-          <w:sz w:val="24"/>
-          <w:szCs w:val="24"/>
-        </w:rPr>
-        <w:t>Pro Datentyp wird eigenes Repository erstellt</w:t>
-      </w:r>
-    </w:p>
-    <w:p>
-      <w:pPr>
-        <w:pStyle w:val="ListParagraph"/>
-        <w:numPr>
-          <w:ilvl w:val="0"/>
-          <w:numId w:val="2"/>
-        </w:numPr>
-        <w:rPr>
-          <w:sz w:val="24"/>
-          <w:szCs w:val="24"/>
-        </w:rPr>
-      </w:pPr>
-      <w:r>
-        <w:rPr>
-          <w:sz w:val="24"/>
-          <w:szCs w:val="24"/>
-        </w:rPr>
-        <w:t>Bessere Testbarkeit</w:t>
-      </w:r>
-    </w:p>
-    <w:p>
-      <w:pPr>
-        <w:rPr>
-          <w:b/>
-          <w:bCs/>
-          <w:sz w:val="24"/>
-          <w:szCs w:val="24"/>
-        </w:rPr>
-      </w:pPr>
-      <w:r>
-        <w:rPr>
-          <w:b/>
-          <w:bCs/>
-          <w:sz w:val="24"/>
-          <w:szCs w:val="24"/>
-        </w:rPr>
-        <w:t>Diagramm</w:t>
-      </w:r>
-    </w:p>
-    <w:p>
-      <w:pPr>
-        <w:rPr>
-          <w:b/>
-          <w:bCs/>
-          <w:sz w:val="24"/>
-          <w:szCs w:val="24"/>
-        </w:rPr>
-      </w:pPr>
-      <w:r>
-        <w:rPr>
-          <w:noProof/>
-        </w:rPr>
         <w:drawing>
-          <wp:inline distT="0" distB="0" distL="0" distR="0" wp14:anchorId="3C4D9F3D" wp14:editId="2BD4CF49">
-            <wp:extent cx="3962353" cy="2381693"/>
+          <wp:anchor distT="0" distB="0" distL="114300" distR="114300" simplePos="0" relativeHeight="251676672" behindDoc="1" locked="0" layoutInCell="1" allowOverlap="1" wp14:anchorId="02B9F612" wp14:editId="20BECDC6">
+            <wp:simplePos x="0" y="0"/>
+            <wp:positionH relativeFrom="column">
+              <wp:posOffset>4843780</wp:posOffset>
+            </wp:positionH>
+            <wp:positionV relativeFrom="paragraph">
+              <wp:posOffset>-499745</wp:posOffset>
+            </wp:positionV>
+            <wp:extent cx="1190625" cy="962025"/>
             <wp:effectExtent l="0" t="0" r="0" b="0"/>
-            <wp:docPr id="7" name="Picture 7"/>
+            <wp:wrapNone/>
+            <wp:docPr id="99" name="Picture 99"/>
             <wp:cNvGraphicFramePr>
               <a:graphicFrameLocks xmlns:a="http://schemas.openxmlformats.org/drawingml/2006/main" noChangeAspect="1"/>
             </wp:cNvGraphicFramePr>
@@ -8511,7 +8173,13 @@
                     <pic:cNvPicPr/>
                   </pic:nvPicPr>
                   <pic:blipFill>
-                    <a:blip r:embed="rId63"/>
+                    <a:blip r:embed="rId63">
+                      <a:extLst>
+                        <a:ext uri="{28A0092B-C50C-407E-A947-70E740481C1C}">
+                          <a14:useLocalDpi xmlns:a14="http://schemas.microsoft.com/office/drawing/2010/main" val="0"/>
+                        </a:ext>
+                      </a:extLst>
+                    </a:blip>
                     <a:stretch>
                       <a:fillRect/>
                     </a:stretch>
@@ -8519,7 +8187,7 @@
                   <pic:spPr>
                     <a:xfrm>
                       <a:off x="0" y="0"/>
-                      <a:ext cx="3995138" cy="2401400"/>
+                      <a:ext cx="1190625" cy="962025"/>
                     </a:xfrm>
                     <a:prstGeom prst="rect">
                       <a:avLst/>
@@ -8528,49 +8196,163 @@
                 </pic:pic>
               </a:graphicData>
             </a:graphic>
-          </wp:inline>
+          </wp:anchor>
         </w:drawing>
       </w:r>
-    </w:p>
-    <w:p>
-      <w:pPr>
-        <w:rPr>
-          <w:b/>
-          <w:bCs/>
-          <w:sz w:val="24"/>
-          <w:szCs w:val="24"/>
-        </w:rPr>
-      </w:pPr>
-    </w:p>
-    <w:p>
-      <w:pPr>
-        <w:rPr>
-          <w:b/>
-          <w:bCs/>
-          <w:sz w:val="24"/>
-          <w:szCs w:val="24"/>
-        </w:rPr>
-      </w:pPr>
-      <w:r>
-        <w:rPr>
-          <w:b/>
-          <w:bCs/>
-          <w:sz w:val="24"/>
-          <w:szCs w:val="24"/>
-        </w:rPr>
-        <w:t>Code Beispiel:</w:t>
-      </w:r>
-    </w:p>
-    <w:p>
+      <w:r>
+        <w:t>Template</w:t>
+      </w:r>
+    </w:p>
+    <w:p>
+      <w:pPr>
+        <w:rPr>
+          <w:b/>
+          <w:bCs/>
+          <w:sz w:val="24"/>
+          <w:szCs w:val="24"/>
+        </w:rPr>
+      </w:pPr>
+      <w:r>
+        <w:rPr>
+          <w:b/>
+          <w:bCs/>
+          <w:sz w:val="24"/>
+          <w:szCs w:val="24"/>
+        </w:rPr>
+        <w:t>Beschreibung</w:t>
+      </w:r>
+      <w:r>
+        <w:rPr>
+          <w:b/>
+          <w:bCs/>
+          <w:sz w:val="24"/>
+          <w:szCs w:val="24"/>
+        </w:rPr>
+        <w:t>:</w:t>
+      </w:r>
+    </w:p>
+    <w:p>
+      <w:pPr>
+        <w:pStyle w:val="ListParagraph"/>
+        <w:numPr>
+          <w:ilvl w:val="0"/>
+          <w:numId w:val="2"/>
+        </w:numPr>
+        <w:rPr>
+          <w:sz w:val="24"/>
+          <w:szCs w:val="24"/>
+        </w:rPr>
+      </w:pPr>
+      <w:r>
+        <w:rPr>
+          <w:sz w:val="24"/>
+          <w:szCs w:val="24"/>
+        </w:rPr>
+        <w:t xml:space="preserve">Eine abstrakte </w:t>
+      </w:r>
+      <w:r>
+        <w:rPr>
+          <w:sz w:val="24"/>
+          <w:szCs w:val="24"/>
+        </w:rPr>
+        <w:t>Hauptk</w:t>
+      </w:r>
+      <w:r>
+        <w:rPr>
+          <w:sz w:val="24"/>
+          <w:szCs w:val="24"/>
+        </w:rPr>
+        <w:t>lasse, die gemeinsame Logik implementiert</w:t>
+      </w:r>
+      <w:r>
+        <w:rPr>
+          <w:sz w:val="24"/>
+          <w:szCs w:val="24"/>
+        </w:rPr>
+        <w:t>,</w:t>
+      </w:r>
+      <w:r>
+        <w:rPr>
+          <w:sz w:val="24"/>
+          <w:szCs w:val="24"/>
+        </w:rPr>
+        <w:t xml:space="preserve"> und weitere Klasse</w:t>
+      </w:r>
+      <w:r>
+        <w:rPr>
+          <w:sz w:val="24"/>
+          <w:szCs w:val="24"/>
+        </w:rPr>
+        <w:t>n,</w:t>
+      </w:r>
+      <w:r>
+        <w:rPr>
+          <w:sz w:val="24"/>
+          <w:szCs w:val="24"/>
+        </w:rPr>
+        <w:t xml:space="preserve"> die jeweils eigene spezielle </w:t>
+      </w:r>
+      <w:r>
+        <w:rPr>
+          <w:sz w:val="24"/>
+          <w:szCs w:val="24"/>
+        </w:rPr>
+        <w:t>Logik</w:t>
+      </w:r>
+      <w:r>
+        <w:rPr>
+          <w:sz w:val="24"/>
+          <w:szCs w:val="24"/>
+        </w:rPr>
+        <w:t xml:space="preserve"> haben</w:t>
+      </w:r>
+    </w:p>
+    <w:p>
+      <w:pPr>
+        <w:ind w:left="360"/>
+        <w:rPr>
+          <w:sz w:val="24"/>
+          <w:szCs w:val="24"/>
+        </w:rPr>
+      </w:pPr>
+    </w:p>
+    <w:p>
+      <w:pPr>
+        <w:rPr>
+          <w:b/>
+          <w:bCs/>
+          <w:sz w:val="24"/>
+          <w:szCs w:val="24"/>
+        </w:rPr>
+      </w:pPr>
+      <w:r>
+        <w:rPr>
+          <w:b/>
+          <w:bCs/>
+          <w:sz w:val="24"/>
+          <w:szCs w:val="24"/>
+        </w:rPr>
+        <w:t>Diagramm</w:t>
+      </w:r>
+    </w:p>
+    <w:p>
+      <w:pPr>
+        <w:rPr>
+          <w:b/>
+          <w:bCs/>
+          <w:sz w:val="24"/>
+          <w:szCs w:val="24"/>
+        </w:rPr>
+      </w:pPr>
       <w:r>
         <w:rPr>
           <w:noProof/>
         </w:rPr>
         <w:drawing>
-          <wp:inline distT="0" distB="0" distL="0" distR="0" wp14:anchorId="6E07E5A7" wp14:editId="6B736A7A">
-            <wp:extent cx="3881887" cy="1739085"/>
-            <wp:effectExtent l="0" t="0" r="4445" b="0"/>
-            <wp:docPr id="8" name="Picture 8"/>
+          <wp:inline distT="0" distB="0" distL="0" distR="0" wp14:anchorId="0FCABCDB" wp14:editId="706CC38F">
+            <wp:extent cx="5086350" cy="3244006"/>
+            <wp:effectExtent l="0" t="0" r="0" b="0"/>
+            <wp:docPr id="98" name="Picture 98"/>
             <wp:cNvGraphicFramePr>
               <a:graphicFrameLocks xmlns:a="http://schemas.openxmlformats.org/drawingml/2006/main" noChangeAspect="1"/>
             </wp:cNvGraphicFramePr>
@@ -8590,6 +8372,595 @@
                   <pic:spPr>
                     <a:xfrm>
                       <a:off x="0" y="0"/>
+                      <a:ext cx="5094374" cy="3249124"/>
+                    </a:xfrm>
+                    <a:prstGeom prst="rect">
+                      <a:avLst/>
+                    </a:prstGeom>
+                  </pic:spPr>
+                </pic:pic>
+              </a:graphicData>
+            </a:graphic>
+          </wp:inline>
+        </w:drawing>
+      </w:r>
+    </w:p>
+    <w:p>
+      <w:pPr>
+        <w:rPr>
+          <w:b/>
+          <w:bCs/>
+          <w:sz w:val="24"/>
+          <w:szCs w:val="24"/>
+        </w:rPr>
+      </w:pPr>
+      <w:r>
+        <w:rPr>
+          <w:b/>
+          <w:bCs/>
+          <w:sz w:val="24"/>
+          <w:szCs w:val="24"/>
+        </w:rPr>
+        <w:drawing>
+          <wp:anchor distT="0" distB="0" distL="114300" distR="114300" simplePos="0" relativeHeight="251674624" behindDoc="1" locked="0" layoutInCell="1" allowOverlap="1" wp14:anchorId="314213FE" wp14:editId="47086370">
+            <wp:simplePos x="0" y="0"/>
+            <wp:positionH relativeFrom="column">
+              <wp:posOffset>-4444</wp:posOffset>
+            </wp:positionH>
+            <wp:positionV relativeFrom="paragraph">
+              <wp:posOffset>303530</wp:posOffset>
+            </wp:positionV>
+            <wp:extent cx="3323542" cy="3162300"/>
+            <wp:effectExtent l="0" t="0" r="0" b="0"/>
+            <wp:wrapNone/>
+            <wp:docPr id="97" name="Picture 97"/>
+            <wp:cNvGraphicFramePr>
+              <a:graphicFrameLocks xmlns:a="http://schemas.openxmlformats.org/drawingml/2006/main" noChangeAspect="1"/>
+            </wp:cNvGraphicFramePr>
+            <a:graphic xmlns:a="http://schemas.openxmlformats.org/drawingml/2006/main">
+              <a:graphicData uri="http://schemas.openxmlformats.org/drawingml/2006/picture">
+                <pic:pic xmlns:pic="http://schemas.openxmlformats.org/drawingml/2006/picture">
+                  <pic:nvPicPr>
+                    <pic:cNvPr id="1" name=""/>
+                    <pic:cNvPicPr/>
+                  </pic:nvPicPr>
+                  <pic:blipFill>
+                    <a:blip r:embed="rId65">
+                      <a:extLst>
+                        <a:ext uri="{28A0092B-C50C-407E-A947-70E740481C1C}">
+                          <a14:useLocalDpi xmlns:a14="http://schemas.microsoft.com/office/drawing/2010/main" val="0"/>
+                        </a:ext>
+                      </a:extLst>
+                    </a:blip>
+                    <a:stretch>
+                      <a:fillRect/>
+                    </a:stretch>
+                  </pic:blipFill>
+                  <pic:spPr>
+                    <a:xfrm>
+                      <a:off x="0" y="0"/>
+                      <a:ext cx="3328403" cy="3166925"/>
+                    </a:xfrm>
+                    <a:prstGeom prst="rect">
+                      <a:avLst/>
+                    </a:prstGeom>
+                  </pic:spPr>
+                </pic:pic>
+              </a:graphicData>
+            </a:graphic>
+            <wp14:sizeRelH relativeFrom="margin">
+              <wp14:pctWidth>0</wp14:pctWidth>
+            </wp14:sizeRelH>
+            <wp14:sizeRelV relativeFrom="margin">
+              <wp14:pctHeight>0</wp14:pctHeight>
+            </wp14:sizeRelV>
+          </wp:anchor>
+        </w:drawing>
+      </w:r>
+      <w:r>
+        <w:rPr>
+          <w:b/>
+          <w:bCs/>
+          <w:sz w:val="24"/>
+          <w:szCs w:val="24"/>
+        </w:rPr>
+        <w:drawing>
+          <wp:anchor distT="0" distB="0" distL="114300" distR="114300" simplePos="0" relativeHeight="251667456" behindDoc="1" locked="0" layoutInCell="1" allowOverlap="1" wp14:anchorId="62A1772E" wp14:editId="612965C9">
+            <wp:simplePos x="0" y="0"/>
+            <wp:positionH relativeFrom="column">
+              <wp:posOffset>3395980</wp:posOffset>
+            </wp:positionH>
+            <wp:positionV relativeFrom="paragraph">
+              <wp:posOffset>303530</wp:posOffset>
+            </wp:positionV>
+            <wp:extent cx="2831465" cy="1454198"/>
+            <wp:effectExtent l="0" t="0" r="0" b="0"/>
+            <wp:wrapNone/>
+            <wp:docPr id="15" name="Picture 15"/>
+            <wp:cNvGraphicFramePr>
+              <a:graphicFrameLocks xmlns:a="http://schemas.openxmlformats.org/drawingml/2006/main" noChangeAspect="1"/>
+            </wp:cNvGraphicFramePr>
+            <a:graphic xmlns:a="http://schemas.openxmlformats.org/drawingml/2006/main">
+              <a:graphicData uri="http://schemas.openxmlformats.org/drawingml/2006/picture">
+                <pic:pic xmlns:pic="http://schemas.openxmlformats.org/drawingml/2006/picture">
+                  <pic:nvPicPr>
+                    <pic:cNvPr id="1" name=""/>
+                    <pic:cNvPicPr/>
+                  </pic:nvPicPr>
+                  <pic:blipFill>
+                    <a:blip r:embed="rId66">
+                      <a:extLst>
+                        <a:ext uri="{28A0092B-C50C-407E-A947-70E740481C1C}">
+                          <a14:useLocalDpi xmlns:a14="http://schemas.microsoft.com/office/drawing/2010/main" val="0"/>
+                        </a:ext>
+                      </a:extLst>
+                    </a:blip>
+                    <a:stretch>
+                      <a:fillRect/>
+                    </a:stretch>
+                  </pic:blipFill>
+                  <pic:spPr>
+                    <a:xfrm>
+                      <a:off x="0" y="0"/>
+                      <a:ext cx="2834281" cy="1455644"/>
+                    </a:xfrm>
+                    <a:prstGeom prst="rect">
+                      <a:avLst/>
+                    </a:prstGeom>
+                  </pic:spPr>
+                </pic:pic>
+              </a:graphicData>
+            </a:graphic>
+            <wp14:sizeRelH relativeFrom="margin">
+              <wp14:pctWidth>0</wp14:pctWidth>
+            </wp14:sizeRelH>
+            <wp14:sizeRelV relativeFrom="margin">
+              <wp14:pctHeight>0</wp14:pctHeight>
+            </wp14:sizeRelV>
+          </wp:anchor>
+        </w:drawing>
+      </w:r>
+      <w:r>
+        <w:rPr>
+          <w:b/>
+          <w:bCs/>
+          <w:sz w:val="24"/>
+          <w:szCs w:val="24"/>
+        </w:rPr>
+        <w:t>Code Beispiel:</w:t>
+      </w:r>
+    </w:p>
+    <w:p>
+      <w:pPr>
+        <w:rPr>
+          <w:b/>
+          <w:bCs/>
+          <w:sz w:val="24"/>
+          <w:szCs w:val="24"/>
+        </w:rPr>
+      </w:pPr>
+      <w:r>
+        <w:drawing>
+          <wp:anchor distT="0" distB="0" distL="114300" distR="114300" simplePos="0" relativeHeight="251671552" behindDoc="1" locked="0" layoutInCell="1" allowOverlap="1" wp14:anchorId="1E7E3135" wp14:editId="7CDCFBCA">
+            <wp:simplePos x="0" y="0"/>
+            <wp:positionH relativeFrom="column">
+              <wp:posOffset>3395980</wp:posOffset>
+            </wp:positionH>
+            <wp:positionV relativeFrom="paragraph">
+              <wp:posOffset>1649095</wp:posOffset>
+            </wp:positionV>
+            <wp:extent cx="2840355" cy="533400"/>
+            <wp:effectExtent l="0" t="0" r="0" b="0"/>
+            <wp:wrapNone/>
+            <wp:docPr id="96" name="Picture 96"/>
+            <wp:cNvGraphicFramePr>
+              <a:graphicFrameLocks xmlns:a="http://schemas.openxmlformats.org/drawingml/2006/main" noChangeAspect="1"/>
+            </wp:cNvGraphicFramePr>
+            <a:graphic xmlns:a="http://schemas.openxmlformats.org/drawingml/2006/main">
+              <a:graphicData uri="http://schemas.openxmlformats.org/drawingml/2006/picture">
+                <pic:pic xmlns:pic="http://schemas.openxmlformats.org/drawingml/2006/picture">
+                  <pic:nvPicPr>
+                    <pic:cNvPr id="1" name=""/>
+                    <pic:cNvPicPr/>
+                  </pic:nvPicPr>
+                  <pic:blipFill>
+                    <a:blip r:embed="rId67">
+                      <a:extLst>
+                        <a:ext uri="{28A0092B-C50C-407E-A947-70E740481C1C}">
+                          <a14:useLocalDpi xmlns:a14="http://schemas.microsoft.com/office/drawing/2010/main" val="0"/>
+                        </a:ext>
+                      </a:extLst>
+                    </a:blip>
+                    <a:stretch>
+                      <a:fillRect/>
+                    </a:stretch>
+                  </pic:blipFill>
+                  <pic:spPr>
+                    <a:xfrm>
+                      <a:off x="0" y="0"/>
+                      <a:ext cx="2842561" cy="533814"/>
+                    </a:xfrm>
+                    <a:prstGeom prst="rect">
+                      <a:avLst/>
+                    </a:prstGeom>
+                  </pic:spPr>
+                </pic:pic>
+              </a:graphicData>
+            </a:graphic>
+            <wp14:sizeRelH relativeFrom="margin">
+              <wp14:pctWidth>0</wp14:pctWidth>
+            </wp14:sizeRelH>
+            <wp14:sizeRelV relativeFrom="margin">
+              <wp14:pctHeight>0</wp14:pctHeight>
+            </wp14:sizeRelV>
+          </wp:anchor>
+        </w:drawing>
+      </w:r>
+    </w:p>
+    <w:p>
+      <w:pPr>
+        <w:rPr>
+          <w:b/>
+          <w:bCs/>
+          <w:sz w:val="24"/>
+          <w:szCs w:val="24"/>
+        </w:rPr>
+      </w:pPr>
+    </w:p>
+    <w:p>
+      <w:pPr>
+        <w:pStyle w:val="Heading2"/>
+      </w:pPr>
+      <w:r>
+        <w:br w:type="page"/>
+      </w:r>
+    </w:p>
+    <w:p>
+      <w:pPr>
+        <w:pStyle w:val="Heading2"/>
+      </w:pPr>
+      <w:bookmarkStart w:id="19" w:name="_Toc169637738"/>
+      <w:r>
+        <w:lastRenderedPageBreak/>
+        <w:t>Pattern</w:t>
+      </w:r>
+      <w:bookmarkEnd w:id="19"/>
+    </w:p>
+    <w:p>
+      <w:pPr>
+        <w:rPr>
+          <w:b/>
+          <w:bCs/>
+          <w:sz w:val="24"/>
+          <w:szCs w:val="24"/>
+        </w:rPr>
+      </w:pPr>
+      <w:r>
+        <w:rPr>
+          <w:b/>
+          <w:bCs/>
+          <w:sz w:val="24"/>
+          <w:szCs w:val="24"/>
+        </w:rPr>
+        <w:t>Beschreibung</w:t>
+      </w:r>
+      <w:r>
+        <w:rPr>
+          <w:b/>
+          <w:bCs/>
+          <w:sz w:val="24"/>
+          <w:szCs w:val="24"/>
+        </w:rPr>
+        <w:t>:</w:t>
+      </w:r>
+    </w:p>
+    <w:p>
+      <w:pPr>
+        <w:rPr>
+          <w:b/>
+          <w:bCs/>
+          <w:sz w:val="24"/>
+          <w:szCs w:val="24"/>
+        </w:rPr>
+      </w:pPr>
+      <w:r>
+        <w:rPr>
+          <w:b/>
+          <w:bCs/>
+          <w:sz w:val="24"/>
+          <w:szCs w:val="24"/>
+        </w:rPr>
+        <w:t>Diagramm</w:t>
+      </w:r>
+    </w:p>
+    <w:p>
+      <w:pPr>
+        <w:rPr>
+          <w:b/>
+          <w:bCs/>
+          <w:sz w:val="24"/>
+          <w:szCs w:val="24"/>
+        </w:rPr>
+      </w:pPr>
+      <w:r>
+        <w:rPr>
+          <w:b/>
+          <w:bCs/>
+          <w:sz w:val="24"/>
+          <w:szCs w:val="24"/>
+        </w:rPr>
+        <w:t>Code Beispiel:</w:t>
+      </w:r>
+    </w:p>
+    <w:p>
+      <w:pPr>
+        <w:rPr>
+          <w:rFonts w:eastAsiaTheme="majorEastAsia" w:cstheme="majorBidi"/>
+          <w:b/>
+          <w:color w:val="2F5496" w:themeColor="accent1" w:themeShade="BF"/>
+          <w:sz w:val="28"/>
+          <w:szCs w:val="26"/>
+        </w:rPr>
+      </w:pPr>
+      <w:r>
+        <w:br w:type="page"/>
+      </w:r>
+    </w:p>
+    <w:p>
+      <w:pPr>
+        <w:pStyle w:val="Heading2"/>
+      </w:pPr>
+      <w:bookmarkStart w:id="20" w:name="_Toc169637739"/>
+      <w:r>
+        <w:lastRenderedPageBreak/>
+        <w:t>Repository</w:t>
+      </w:r>
+      <w:bookmarkEnd w:id="20"/>
+    </w:p>
+    <w:p>
+      <w:pPr>
+        <w:rPr>
+          <w:b/>
+          <w:bCs/>
+          <w:sz w:val="24"/>
+          <w:szCs w:val="24"/>
+        </w:rPr>
+      </w:pPr>
+      <w:r>
+        <w:rPr>
+          <w:b/>
+          <w:bCs/>
+          <w:sz w:val="24"/>
+          <w:szCs w:val="24"/>
+        </w:rPr>
+        <w:t>Beschreibung</w:t>
+      </w:r>
+      <w:r>
+        <w:rPr>
+          <w:b/>
+          <w:bCs/>
+          <w:sz w:val="24"/>
+          <w:szCs w:val="24"/>
+        </w:rPr>
+        <w:t>:</w:t>
+      </w:r>
+    </w:p>
+    <w:p>
+      <w:pPr>
+        <w:pStyle w:val="ListParagraph"/>
+        <w:numPr>
+          <w:ilvl w:val="0"/>
+          <w:numId w:val="2"/>
+        </w:numPr>
+        <w:rPr>
+          <w:sz w:val="24"/>
+          <w:szCs w:val="24"/>
+        </w:rPr>
+      </w:pPr>
+      <w:r>
+        <w:rPr>
+          <w:sz w:val="24"/>
+          <w:szCs w:val="24"/>
+        </w:rPr>
+        <w:t>Kapselung des Datenzugriffs (Trennung Data Access und Business Logic)</w:t>
+      </w:r>
+    </w:p>
+    <w:p>
+      <w:pPr>
+        <w:pStyle w:val="ListParagraph"/>
+        <w:numPr>
+          <w:ilvl w:val="0"/>
+          <w:numId w:val="2"/>
+        </w:numPr>
+        <w:rPr>
+          <w:sz w:val="24"/>
+          <w:szCs w:val="24"/>
+        </w:rPr>
+      </w:pPr>
+      <w:r>
+        <w:rPr>
+          <w:sz w:val="24"/>
+          <w:szCs w:val="24"/>
+        </w:rPr>
+        <w:t xml:space="preserve">Generisches Interfase mit </w:t>
+      </w:r>
+      <w:proofErr w:type="gramStart"/>
+      <w:r>
+        <w:rPr>
+          <w:sz w:val="24"/>
+          <w:szCs w:val="24"/>
+        </w:rPr>
+        <w:t>CRUD Methoden</w:t>
+      </w:r>
+      <w:proofErr w:type="gramEnd"/>
+    </w:p>
+    <w:p>
+      <w:pPr>
+        <w:pStyle w:val="ListParagraph"/>
+        <w:numPr>
+          <w:ilvl w:val="0"/>
+          <w:numId w:val="2"/>
+        </w:numPr>
+        <w:rPr>
+          <w:sz w:val="24"/>
+          <w:szCs w:val="24"/>
+        </w:rPr>
+      </w:pPr>
+      <w:r>
+        <w:rPr>
+          <w:sz w:val="24"/>
+          <w:szCs w:val="24"/>
+        </w:rPr>
+        <w:t>Pro Datentyp wird eigenes Repository erstellt</w:t>
+      </w:r>
+    </w:p>
+    <w:p>
+      <w:pPr>
+        <w:pStyle w:val="ListParagraph"/>
+        <w:numPr>
+          <w:ilvl w:val="0"/>
+          <w:numId w:val="2"/>
+        </w:numPr>
+        <w:rPr>
+          <w:sz w:val="24"/>
+          <w:szCs w:val="24"/>
+        </w:rPr>
+      </w:pPr>
+      <w:r>
+        <w:rPr>
+          <w:sz w:val="24"/>
+          <w:szCs w:val="24"/>
+        </w:rPr>
+        <w:t>Bessere Testbarkeit</w:t>
+      </w:r>
+    </w:p>
+    <w:p>
+      <w:pPr>
+        <w:rPr>
+          <w:b/>
+          <w:bCs/>
+          <w:sz w:val="24"/>
+          <w:szCs w:val="24"/>
+        </w:rPr>
+      </w:pPr>
+      <w:r>
+        <w:rPr>
+          <w:b/>
+          <w:bCs/>
+          <w:sz w:val="24"/>
+          <w:szCs w:val="24"/>
+        </w:rPr>
+        <w:t>Diagramm</w:t>
+      </w:r>
+    </w:p>
+    <w:p>
+      <w:pPr>
+        <w:rPr>
+          <w:b/>
+          <w:bCs/>
+          <w:sz w:val="24"/>
+          <w:szCs w:val="24"/>
+        </w:rPr>
+      </w:pPr>
+      <w:r>
+        <w:rPr>
+          <w:noProof/>
+        </w:rPr>
+        <w:drawing>
+          <wp:inline distT="0" distB="0" distL="0" distR="0" wp14:anchorId="3C4D9F3D" wp14:editId="2BD4CF49">
+            <wp:extent cx="3962353" cy="2381693"/>
+            <wp:effectExtent l="0" t="0" r="0" b="0"/>
+            <wp:docPr id="7" name="Picture 7"/>
+            <wp:cNvGraphicFramePr>
+              <a:graphicFrameLocks xmlns:a="http://schemas.openxmlformats.org/drawingml/2006/main" noChangeAspect="1"/>
+            </wp:cNvGraphicFramePr>
+            <a:graphic xmlns:a="http://schemas.openxmlformats.org/drawingml/2006/main">
+              <a:graphicData uri="http://schemas.openxmlformats.org/drawingml/2006/picture">
+                <pic:pic xmlns:pic="http://schemas.openxmlformats.org/drawingml/2006/picture">
+                  <pic:nvPicPr>
+                    <pic:cNvPr id="1" name=""/>
+                    <pic:cNvPicPr/>
+                  </pic:nvPicPr>
+                  <pic:blipFill>
+                    <a:blip r:embed="rId68"/>
+                    <a:stretch>
+                      <a:fillRect/>
+                    </a:stretch>
+                  </pic:blipFill>
+                  <pic:spPr>
+                    <a:xfrm>
+                      <a:off x="0" y="0"/>
+                      <a:ext cx="3995138" cy="2401400"/>
+                    </a:xfrm>
+                    <a:prstGeom prst="rect">
+                      <a:avLst/>
+                    </a:prstGeom>
+                  </pic:spPr>
+                </pic:pic>
+              </a:graphicData>
+            </a:graphic>
+          </wp:inline>
+        </w:drawing>
+      </w:r>
+    </w:p>
+    <w:p>
+      <w:pPr>
+        <w:rPr>
+          <w:b/>
+          <w:bCs/>
+          <w:sz w:val="24"/>
+          <w:szCs w:val="24"/>
+        </w:rPr>
+      </w:pPr>
+    </w:p>
+    <w:p>
+      <w:pPr>
+        <w:rPr>
+          <w:b/>
+          <w:bCs/>
+          <w:sz w:val="24"/>
+          <w:szCs w:val="24"/>
+        </w:rPr>
+      </w:pPr>
+      <w:r>
+        <w:rPr>
+          <w:b/>
+          <w:bCs/>
+          <w:sz w:val="24"/>
+          <w:szCs w:val="24"/>
+        </w:rPr>
+        <w:t>Code Beispiel:</w:t>
+      </w:r>
+    </w:p>
+    <w:p>
+      <w:r>
+        <w:rPr>
+          <w:noProof/>
+        </w:rPr>
+        <w:drawing>
+          <wp:inline distT="0" distB="0" distL="0" distR="0" wp14:anchorId="6E07E5A7" wp14:editId="6B736A7A">
+            <wp:extent cx="3881887" cy="1739085"/>
+            <wp:effectExtent l="0" t="0" r="4445" b="0"/>
+            <wp:docPr id="8" name="Picture 8"/>
+            <wp:cNvGraphicFramePr>
+              <a:graphicFrameLocks xmlns:a="http://schemas.openxmlformats.org/drawingml/2006/main" noChangeAspect="1"/>
+            </wp:cNvGraphicFramePr>
+            <a:graphic xmlns:a="http://schemas.openxmlformats.org/drawingml/2006/main">
+              <a:graphicData uri="http://schemas.openxmlformats.org/drawingml/2006/picture">
+                <pic:pic xmlns:pic="http://schemas.openxmlformats.org/drawingml/2006/picture">
+                  <pic:nvPicPr>
+                    <pic:cNvPr id="1" name=""/>
+                    <pic:cNvPicPr/>
+                  </pic:nvPicPr>
+                  <pic:blipFill>
+                    <a:blip r:embed="rId69"/>
+                    <a:stretch>
+                      <a:fillRect/>
+                    </a:stretch>
+                  </pic:blipFill>
+                  <pic:spPr>
+                    <a:xfrm>
+                      <a:off x="0" y="0"/>
                       <a:ext cx="3893343" cy="1744217"/>
                     </a:xfrm>
                     <a:prstGeom prst="rect">
@@ -8625,7 +8996,7 @@
                     <pic:cNvPicPr/>
                   </pic:nvPicPr>
                   <pic:blipFill>
-                    <a:blip r:embed="rId65"/>
+                    <a:blip r:embed="rId70"/>
                     <a:stretch>
                       <a:fillRect/>
                     </a:stretch>

</xml_diff>

<commit_message>
[General Skills] Added command design pattern
</commit_message>
<xml_diff>
--- a/General Skills/Design Patterns/Design Patters Beschreibung.docx
+++ b/General Skills/Design Patterns/Design Patters Beschreibung.docx
@@ -111,7 +111,7 @@
             </w:rPr>
             <w:fldChar w:fldCharType="separate"/>
           </w:r>
-          <w:hyperlink w:anchor="_Toc169637718" w:history="1">
+          <w:hyperlink w:anchor="_Toc169787687" w:history="1">
             <w:r>
               <w:rPr>
                 <w:rStyle w:val="Hyperlink"/>
@@ -138,7 +138,7 @@
                 <w:noProof/>
                 <w:webHidden/>
               </w:rPr>
-              <w:instrText xml:space="preserve"> PAGEREF _Toc169637718 \h </w:instrText>
+              <w:instrText xml:space="preserve"> PAGEREF _Toc169787687 \h </w:instrText>
             </w:r>
             <w:r>
               <w:rPr>
@@ -186,7 +186,7 @@
               <w14:ligatures w14:val="standardContextual"/>
             </w:rPr>
           </w:pPr>
-          <w:hyperlink w:anchor="_Toc169637719" w:history="1">
+          <w:hyperlink w:anchor="_Toc169787688" w:history="1">
             <w:r>
               <w:rPr>
                 <w:rStyle w:val="Hyperlink"/>
@@ -213,7 +213,7 @@
                 <w:noProof/>
                 <w:webHidden/>
               </w:rPr>
-              <w:instrText xml:space="preserve"> PAGEREF _Toc169637719 \h </w:instrText>
+              <w:instrText xml:space="preserve"> PAGEREF _Toc169787688 \h </w:instrText>
             </w:r>
             <w:r>
               <w:rPr>
@@ -261,7 +261,7 @@
               <w14:ligatures w14:val="standardContextual"/>
             </w:rPr>
           </w:pPr>
-          <w:hyperlink w:anchor="_Toc169637720" w:history="1">
+          <w:hyperlink w:anchor="_Toc169787689" w:history="1">
             <w:r>
               <w:rPr>
                 <w:rStyle w:val="Hyperlink"/>
@@ -288,7 +288,7 @@
                 <w:noProof/>
                 <w:webHidden/>
               </w:rPr>
-              <w:instrText xml:space="preserve"> PAGEREF _Toc169637720 \h </w:instrText>
+              <w:instrText xml:space="preserve"> PAGEREF _Toc169787689 \h </w:instrText>
             </w:r>
             <w:r>
               <w:rPr>
@@ -336,7 +336,7 @@
               <w14:ligatures w14:val="standardContextual"/>
             </w:rPr>
           </w:pPr>
-          <w:hyperlink w:anchor="_Toc169637721" w:history="1">
+          <w:hyperlink w:anchor="_Toc169787690" w:history="1">
             <w:r>
               <w:rPr>
                 <w:rStyle w:val="Hyperlink"/>
@@ -363,7 +363,7 @@
                 <w:noProof/>
                 <w:webHidden/>
               </w:rPr>
-              <w:instrText xml:space="preserve"> PAGEREF _Toc169637721 \h </w:instrText>
+              <w:instrText xml:space="preserve"> PAGEREF _Toc169787690 \h </w:instrText>
             </w:r>
             <w:r>
               <w:rPr>
@@ -411,7 +411,7 @@
               <w14:ligatures w14:val="standardContextual"/>
             </w:rPr>
           </w:pPr>
-          <w:hyperlink w:anchor="_Toc169637722" w:history="1">
+          <w:hyperlink w:anchor="_Toc169787691" w:history="1">
             <w:r>
               <w:rPr>
                 <w:rStyle w:val="Hyperlink"/>
@@ -438,7 +438,7 @@
                 <w:noProof/>
                 <w:webHidden/>
               </w:rPr>
-              <w:instrText xml:space="preserve"> PAGEREF _Toc169637722 \h </w:instrText>
+              <w:instrText xml:space="preserve"> PAGEREF _Toc169787691 \h </w:instrText>
             </w:r>
             <w:r>
               <w:rPr>
@@ -486,7 +486,7 @@
               <w14:ligatures w14:val="standardContextual"/>
             </w:rPr>
           </w:pPr>
-          <w:hyperlink w:anchor="_Toc169637723" w:history="1">
+          <w:hyperlink w:anchor="_Toc169787692" w:history="1">
             <w:r>
               <w:rPr>
                 <w:rStyle w:val="Hyperlink"/>
@@ -513,7 +513,7 @@
                 <w:noProof/>
                 <w:webHidden/>
               </w:rPr>
-              <w:instrText xml:space="preserve"> PAGEREF _Toc169637723 \h </w:instrText>
+              <w:instrText xml:space="preserve"> PAGEREF _Toc169787692 \h </w:instrText>
             </w:r>
             <w:r>
               <w:rPr>
@@ -561,7 +561,7 @@
               <w14:ligatures w14:val="standardContextual"/>
             </w:rPr>
           </w:pPr>
-          <w:hyperlink w:anchor="_Toc169637724" w:history="1">
+          <w:hyperlink w:anchor="_Toc169787693" w:history="1">
             <w:r>
               <w:rPr>
                 <w:rStyle w:val="Hyperlink"/>
@@ -588,7 +588,7 @@
                 <w:noProof/>
                 <w:webHidden/>
               </w:rPr>
-              <w:instrText xml:space="preserve"> PAGEREF _Toc169637724 \h </w:instrText>
+              <w:instrText xml:space="preserve"> PAGEREF _Toc169787693 \h </w:instrText>
             </w:r>
             <w:r>
               <w:rPr>
@@ -637,7 +637,7 @@
               <w14:ligatures w14:val="standardContextual"/>
             </w:rPr>
           </w:pPr>
-          <w:hyperlink w:anchor="_Toc169637725" w:history="1">
+          <w:hyperlink w:anchor="_Toc169787694" w:history="1">
             <w:r>
               <w:rPr>
                 <w:rStyle w:val="Hyperlink"/>
@@ -664,7 +664,7 @@
                 <w:noProof/>
                 <w:webHidden/>
               </w:rPr>
-              <w:instrText xml:space="preserve"> PAGEREF _Toc169637725 \h </w:instrText>
+              <w:instrText xml:space="preserve"> PAGEREF _Toc169787694 \h </w:instrText>
             </w:r>
             <w:r>
               <w:rPr>
@@ -712,7 +712,7 @@
               <w14:ligatures w14:val="standardContextual"/>
             </w:rPr>
           </w:pPr>
-          <w:hyperlink w:anchor="_Toc169637726" w:history="1">
+          <w:hyperlink w:anchor="_Toc169787695" w:history="1">
             <w:r>
               <w:rPr>
                 <w:rStyle w:val="Hyperlink"/>
@@ -739,7 +739,7 @@
                 <w:noProof/>
                 <w:webHidden/>
               </w:rPr>
-              <w:instrText xml:space="preserve"> PAGEREF _Toc169637726 \h </w:instrText>
+              <w:instrText xml:space="preserve"> PAGEREF _Toc169787695 \h </w:instrText>
             </w:r>
             <w:r>
               <w:rPr>
@@ -787,7 +787,7 @@
               <w14:ligatures w14:val="standardContextual"/>
             </w:rPr>
           </w:pPr>
-          <w:hyperlink w:anchor="_Toc169637727" w:history="1">
+          <w:hyperlink w:anchor="_Toc169787696" w:history="1">
             <w:r>
               <w:rPr>
                 <w:rStyle w:val="Hyperlink"/>
@@ -814,7 +814,7 @@
                 <w:noProof/>
                 <w:webHidden/>
               </w:rPr>
-              <w:instrText xml:space="preserve"> PAGEREF _Toc169637727 \h </w:instrText>
+              <w:instrText xml:space="preserve"> PAGEREF _Toc169787696 \h </w:instrText>
             </w:r>
             <w:r>
               <w:rPr>
@@ -862,7 +862,7 @@
               <w14:ligatures w14:val="standardContextual"/>
             </w:rPr>
           </w:pPr>
-          <w:hyperlink w:anchor="_Toc169637728" w:history="1">
+          <w:hyperlink w:anchor="_Toc169787697" w:history="1">
             <w:r>
               <w:rPr>
                 <w:rStyle w:val="Hyperlink"/>
@@ -889,7 +889,7 @@
                 <w:noProof/>
                 <w:webHidden/>
               </w:rPr>
-              <w:instrText xml:space="preserve"> PAGEREF _Toc169637728 \h </w:instrText>
+              <w:instrText xml:space="preserve"> PAGEREF _Toc169787697 \h </w:instrText>
             </w:r>
             <w:r>
               <w:rPr>
@@ -937,7 +937,7 @@
               <w14:ligatures w14:val="standardContextual"/>
             </w:rPr>
           </w:pPr>
-          <w:hyperlink w:anchor="_Toc169637729" w:history="1">
+          <w:hyperlink w:anchor="_Toc169787698" w:history="1">
             <w:r>
               <w:rPr>
                 <w:rStyle w:val="Hyperlink"/>
@@ -964,7 +964,7 @@
                 <w:noProof/>
                 <w:webHidden/>
               </w:rPr>
-              <w:instrText xml:space="preserve"> PAGEREF _Toc169637729 \h </w:instrText>
+              <w:instrText xml:space="preserve"> PAGEREF _Toc169787698 \h </w:instrText>
             </w:r>
             <w:r>
               <w:rPr>
@@ -1012,7 +1012,7 @@
               <w14:ligatures w14:val="standardContextual"/>
             </w:rPr>
           </w:pPr>
-          <w:hyperlink w:anchor="_Toc169637730" w:history="1">
+          <w:hyperlink w:anchor="_Toc169787699" w:history="1">
             <w:r>
               <w:rPr>
                 <w:rStyle w:val="Hyperlink"/>
@@ -1039,7 +1039,7 @@
                 <w:noProof/>
                 <w:webHidden/>
               </w:rPr>
-              <w:instrText xml:space="preserve"> PAGEREF _Toc169637730 \h </w:instrText>
+              <w:instrText xml:space="preserve"> PAGEREF _Toc169787699 \h </w:instrText>
             </w:r>
             <w:r>
               <w:rPr>
@@ -1088,7 +1088,7 @@
               <w14:ligatures w14:val="standardContextual"/>
             </w:rPr>
           </w:pPr>
-          <w:hyperlink w:anchor="_Toc169637731" w:history="1">
+          <w:hyperlink w:anchor="_Toc169787700" w:history="1">
             <w:r>
               <w:rPr>
                 <w:rStyle w:val="Hyperlink"/>
@@ -1115,7 +1115,7 @@
                 <w:noProof/>
                 <w:webHidden/>
               </w:rPr>
-              <w:instrText xml:space="preserve"> PAGEREF _Toc169637731 \h </w:instrText>
+              <w:instrText xml:space="preserve"> PAGEREF _Toc169787700 \h </w:instrText>
             </w:r>
             <w:r>
               <w:rPr>
@@ -1163,7 +1163,7 @@
               <w14:ligatures w14:val="standardContextual"/>
             </w:rPr>
           </w:pPr>
-          <w:hyperlink w:anchor="_Toc169637732" w:history="1">
+          <w:hyperlink w:anchor="_Toc169787701" w:history="1">
             <w:r>
               <w:rPr>
                 <w:rStyle w:val="Hyperlink"/>
@@ -1190,7 +1190,7 @@
                 <w:noProof/>
                 <w:webHidden/>
               </w:rPr>
-              <w:instrText xml:space="preserve"> PAGEREF _Toc169637732 \h </w:instrText>
+              <w:instrText xml:space="preserve"> PAGEREF _Toc169787701 \h </w:instrText>
             </w:r>
             <w:r>
               <w:rPr>
@@ -1238,7 +1238,7 @@
               <w14:ligatures w14:val="standardContextual"/>
             </w:rPr>
           </w:pPr>
-          <w:hyperlink w:anchor="_Toc169637733" w:history="1">
+          <w:hyperlink w:anchor="_Toc169787702" w:history="1">
             <w:r>
               <w:rPr>
                 <w:rStyle w:val="Hyperlink"/>
@@ -1265,7 +1265,7 @@
                 <w:noProof/>
                 <w:webHidden/>
               </w:rPr>
-              <w:instrText xml:space="preserve"> PAGEREF _Toc169637733 \h </w:instrText>
+              <w:instrText xml:space="preserve"> PAGEREF _Toc169787702 \h </w:instrText>
             </w:r>
             <w:r>
               <w:rPr>
@@ -1313,7 +1313,7 @@
               <w14:ligatures w14:val="standardContextual"/>
             </w:rPr>
           </w:pPr>
-          <w:hyperlink w:anchor="_Toc169637734" w:history="1">
+          <w:hyperlink w:anchor="_Toc169787703" w:history="1">
             <w:r>
               <w:rPr>
                 <w:rStyle w:val="Hyperlink"/>
@@ -1340,7 +1340,7 @@
                 <w:noProof/>
                 <w:webHidden/>
               </w:rPr>
-              <w:instrText xml:space="preserve"> PAGEREF _Toc169637734 \h </w:instrText>
+              <w:instrText xml:space="preserve"> PAGEREF _Toc169787703 \h </w:instrText>
             </w:r>
             <w:r>
               <w:rPr>
@@ -1388,7 +1388,14 @@
               <w14:ligatures w14:val="standardContextual"/>
             </w:rPr>
           </w:pPr>
-          <w:hyperlink w:anchor="_Toc169637735" w:history="1">
+          <w:hyperlink w:anchor="_Toc169787704" w:history="1">
+            <w:r>
+              <w:rPr>
+                <w:rStyle w:val="Hyperlink"/>
+                <w:noProof/>
+              </w:rPr>
+              <w:t>State</w:t>
+            </w:r>
             <w:r>
               <w:rPr>
                 <w:noProof/>
@@ -1408,7 +1415,7 @@
                 <w:noProof/>
                 <w:webHidden/>
               </w:rPr>
-              <w:instrText xml:space="preserve"> PAGEREF _Toc169637735 \h </w:instrText>
+              <w:instrText xml:space="preserve"> PAGEREF _Toc169787704 \h </w:instrText>
             </w:r>
             <w:r>
               <w:rPr>
@@ -1428,7 +1435,7 @@
                 <w:noProof/>
                 <w:webHidden/>
               </w:rPr>
-              <w:t>15</w:t>
+              <w:t>16</w:t>
             </w:r>
             <w:r>
               <w:rPr>
@@ -1456,13 +1463,13 @@
               <w14:ligatures w14:val="standardContextual"/>
             </w:rPr>
           </w:pPr>
-          <w:hyperlink w:anchor="_Toc169637736" w:history="1">
+          <w:hyperlink w:anchor="_Toc169787705" w:history="1">
             <w:r>
               <w:rPr>
                 <w:rStyle w:val="Hyperlink"/>
                 <w:noProof/>
               </w:rPr>
-              <w:t>State</w:t>
+              <w:t>Template</w:t>
             </w:r>
             <w:r>
               <w:rPr>
@@ -1483,7 +1490,7 @@
                 <w:noProof/>
                 <w:webHidden/>
               </w:rPr>
-              <w:instrText xml:space="preserve"> PAGEREF _Toc169637736 \h </w:instrText>
+              <w:instrText xml:space="preserve"> PAGEREF _Toc169787705 \h </w:instrText>
             </w:r>
             <w:r>
               <w:rPr>
@@ -1503,7 +1510,7 @@
                 <w:noProof/>
                 <w:webHidden/>
               </w:rPr>
-              <w:t>16</w:t>
+              <w:t>17</w:t>
             </w:r>
             <w:r>
               <w:rPr>
@@ -1531,13 +1538,13 @@
               <w14:ligatures w14:val="standardContextual"/>
             </w:rPr>
           </w:pPr>
-          <w:hyperlink w:anchor="_Toc169637737" w:history="1">
+          <w:hyperlink w:anchor="_Toc169787706" w:history="1">
             <w:r>
               <w:rPr>
                 <w:rStyle w:val="Hyperlink"/>
                 <w:noProof/>
               </w:rPr>
-              <w:t>Pattern</w:t>
+              <w:t>Command</w:t>
             </w:r>
             <w:r>
               <w:rPr>
@@ -1558,7 +1565,7 @@
                 <w:noProof/>
                 <w:webHidden/>
               </w:rPr>
-              <w:instrText xml:space="preserve"> PAGEREF _Toc169637737 \h </w:instrText>
+              <w:instrText xml:space="preserve"> PAGEREF _Toc169787706 \h </w:instrText>
             </w:r>
             <w:r>
               <w:rPr>
@@ -1578,7 +1585,7 @@
                 <w:noProof/>
                 <w:webHidden/>
               </w:rPr>
-              <w:t>17</w:t>
+              <w:t>18</w:t>
             </w:r>
             <w:r>
               <w:rPr>
@@ -1606,7 +1613,7 @@
               <w14:ligatures w14:val="standardContextual"/>
             </w:rPr>
           </w:pPr>
-          <w:hyperlink w:anchor="_Toc169637738" w:history="1">
+          <w:hyperlink w:anchor="_Toc169787707" w:history="1">
             <w:r>
               <w:rPr>
                 <w:rStyle w:val="Hyperlink"/>
@@ -1633,7 +1640,7 @@
                 <w:noProof/>
                 <w:webHidden/>
               </w:rPr>
-              <w:instrText xml:space="preserve"> PAGEREF _Toc169637738 \h </w:instrText>
+              <w:instrText xml:space="preserve"> PAGEREF _Toc169787707 \h </w:instrText>
             </w:r>
             <w:r>
               <w:rPr>
@@ -1653,7 +1660,7 @@
                 <w:noProof/>
                 <w:webHidden/>
               </w:rPr>
-              <w:t>18</w:t>
+              <w:t>19</w:t>
             </w:r>
             <w:r>
               <w:rPr>
@@ -1681,7 +1688,7 @@
               <w14:ligatures w14:val="standardContextual"/>
             </w:rPr>
           </w:pPr>
-          <w:hyperlink w:anchor="_Toc169637739" w:history="1">
+          <w:hyperlink w:anchor="_Toc169787708" w:history="1">
             <w:r>
               <w:rPr>
                 <w:rStyle w:val="Hyperlink"/>
@@ -1708,7 +1715,7 @@
                 <w:noProof/>
                 <w:webHidden/>
               </w:rPr>
-              <w:instrText xml:space="preserve"> PAGEREF _Toc169637739 \h </w:instrText>
+              <w:instrText xml:space="preserve"> PAGEREF _Toc169787708 \h </w:instrText>
             </w:r>
             <w:r>
               <w:rPr>
@@ -1728,7 +1735,7 @@
                 <w:noProof/>
                 <w:webHidden/>
               </w:rPr>
-              <w:t>19</w:t>
+              <w:t>20</w:t>
             </w:r>
             <w:r>
               <w:rPr>
@@ -1764,14 +1771,14 @@
       <w:pPr>
         <w:pStyle w:val="Heading1"/>
       </w:pPr>
-      <w:bookmarkStart w:id="0" w:name="_Toc169637718"/>
+      <w:bookmarkStart w:id="0" w:name="_Toc169787687"/>
       <w:r>
         <w:rPr>
           <w:noProof/>
         </w:rPr>
         <w:lastRenderedPageBreak/>
         <w:drawing>
-          <wp:anchor distT="0" distB="0" distL="114300" distR="114300" simplePos="0" relativeHeight="251638272" behindDoc="1" locked="0" layoutInCell="1" allowOverlap="1" wp14:anchorId="20BF471F" wp14:editId="67E745F6">
+          <wp:anchor distT="0" distB="0" distL="114300" distR="114300" simplePos="0" relativeHeight="251604480" behindDoc="1" locked="0" layoutInCell="1" allowOverlap="1" wp14:anchorId="20BF471F" wp14:editId="67E745F6">
             <wp:simplePos x="0" y="0"/>
             <wp:positionH relativeFrom="column">
               <wp:posOffset>4802242</wp:posOffset>
@@ -1829,7 +1836,7 @@
       <w:pPr>
         <w:pStyle w:val="Heading2"/>
       </w:pPr>
-      <w:bookmarkStart w:id="1" w:name="_Toc169637719"/>
+      <w:bookmarkStart w:id="1" w:name="_Toc169787688"/>
       <w:r>
         <w:t>Decorator</w:t>
       </w:r>
@@ -2175,14 +2182,14 @@
       <w:pPr>
         <w:pStyle w:val="Heading2"/>
       </w:pPr>
-      <w:bookmarkStart w:id="2" w:name="_Toc169637720"/>
+      <w:bookmarkStart w:id="2" w:name="_Toc169787689"/>
       <w:r>
         <w:rPr>
           <w:noProof/>
         </w:rPr>
         <w:lastRenderedPageBreak/>
         <w:drawing>
-          <wp:anchor distT="0" distB="0" distL="114300" distR="114300" simplePos="0" relativeHeight="251646464" behindDoc="1" locked="0" layoutInCell="1" allowOverlap="1" wp14:anchorId="4EA5BBA1" wp14:editId="471BF2D8">
+          <wp:anchor distT="0" distB="0" distL="114300" distR="114300" simplePos="0" relativeHeight="251625984" behindDoc="1" locked="0" layoutInCell="1" allowOverlap="1" wp14:anchorId="4EA5BBA1" wp14:editId="471BF2D8">
             <wp:simplePos x="0" y="0"/>
             <wp:positionH relativeFrom="column">
               <wp:posOffset>4775775</wp:posOffset>
@@ -2442,14 +2449,14 @@
       <w:pPr>
         <w:pStyle w:val="Heading2"/>
       </w:pPr>
-      <w:bookmarkStart w:id="3" w:name="_Toc169637721"/>
+      <w:bookmarkStart w:id="3" w:name="_Toc169787690"/>
       <w:r>
         <w:rPr>
           <w:noProof/>
         </w:rPr>
         <w:lastRenderedPageBreak/>
         <w:drawing>
-          <wp:anchor distT="0" distB="0" distL="114300" distR="114300" simplePos="0" relativeHeight="251639296" behindDoc="1" locked="0" layoutInCell="1" allowOverlap="1" wp14:anchorId="3F95F62E" wp14:editId="0158127F">
+          <wp:anchor distT="0" distB="0" distL="114300" distR="114300" simplePos="0" relativeHeight="251606528" behindDoc="1" locked="0" layoutInCell="1" allowOverlap="1" wp14:anchorId="3F95F62E" wp14:editId="0158127F">
             <wp:simplePos x="0" y="0"/>
             <wp:positionH relativeFrom="column">
               <wp:posOffset>4655125</wp:posOffset>
@@ -2819,7 +2826,7 @@
           <w:color w:val="538135" w:themeColor="accent6" w:themeShade="BF"/>
         </w:rPr>
         <w:drawing>
-          <wp:anchor distT="0" distB="0" distL="114300" distR="114300" simplePos="0" relativeHeight="251658752" behindDoc="1" locked="0" layoutInCell="1" allowOverlap="1" wp14:anchorId="4CB829EB" wp14:editId="4D4831C9">
+          <wp:anchor distT="0" distB="0" distL="114300" distR="114300" simplePos="0" relativeHeight="251654656" behindDoc="1" locked="0" layoutInCell="1" allowOverlap="1" wp14:anchorId="4CB829EB" wp14:editId="4D4831C9">
             <wp:simplePos x="0" y="0"/>
             <wp:positionH relativeFrom="column">
               <wp:posOffset>3559308</wp:posOffset>
@@ -2905,7 +2912,7 @@
           <w:color w:val="538135" w:themeColor="accent6" w:themeShade="BF"/>
         </w:rPr>
         <w:drawing>
-          <wp:anchor distT="0" distB="0" distL="114300" distR="114300" simplePos="0" relativeHeight="251659776" behindDoc="1" locked="0" layoutInCell="1" allowOverlap="1" wp14:anchorId="7CD4872B" wp14:editId="19FA5EBD">
+          <wp:anchor distT="0" distB="0" distL="114300" distR="114300" simplePos="0" relativeHeight="251656704" behindDoc="1" locked="0" layoutInCell="1" allowOverlap="1" wp14:anchorId="7CD4872B" wp14:editId="19FA5EBD">
             <wp:simplePos x="0" y="0"/>
             <wp:positionH relativeFrom="column">
               <wp:posOffset>3810</wp:posOffset>
@@ -3014,7 +3021,7 @@
       <w:pPr>
         <w:pStyle w:val="Heading2"/>
       </w:pPr>
-      <w:bookmarkStart w:id="4" w:name="_Toc169637722"/>
+      <w:bookmarkStart w:id="4" w:name="_Toc169787691"/>
       <w:r>
         <w:rPr>
           <w:bCs/>
@@ -3024,7 +3031,7 @@
         </w:rPr>
         <w:lastRenderedPageBreak/>
         <w:drawing>
-          <wp:anchor distT="0" distB="0" distL="114300" distR="114300" simplePos="0" relativeHeight="251648512" behindDoc="1" locked="0" layoutInCell="1" allowOverlap="1" wp14:anchorId="07181EC8" wp14:editId="43618997">
+          <wp:anchor distT="0" distB="0" distL="114300" distR="114300" simplePos="0" relativeHeight="251630080" behindDoc="1" locked="0" layoutInCell="1" allowOverlap="1" wp14:anchorId="07181EC8" wp14:editId="43618997">
             <wp:simplePos x="0" y="0"/>
             <wp:positionH relativeFrom="column">
               <wp:posOffset>4724628</wp:posOffset>
@@ -3335,14 +3342,14 @@
       <w:pPr>
         <w:pStyle w:val="Heading2"/>
       </w:pPr>
-      <w:bookmarkStart w:id="5" w:name="_Toc169637723"/>
+      <w:bookmarkStart w:id="5" w:name="_Toc169787692"/>
       <w:r>
         <w:rPr>
           <w:noProof/>
         </w:rPr>
         <w:lastRenderedPageBreak/>
         <w:drawing>
-          <wp:anchor distT="0" distB="0" distL="114300" distR="114300" simplePos="0" relativeHeight="251654656" behindDoc="1" locked="0" layoutInCell="1" allowOverlap="1" wp14:anchorId="3A79A92D" wp14:editId="00B3BCAD">
+          <wp:anchor distT="0" distB="0" distL="114300" distR="114300" simplePos="0" relativeHeight="251646464" behindDoc="1" locked="0" layoutInCell="1" allowOverlap="1" wp14:anchorId="3A79A92D" wp14:editId="00B3BCAD">
             <wp:simplePos x="0" y="0"/>
             <wp:positionH relativeFrom="column">
               <wp:posOffset>4777991</wp:posOffset>
@@ -3665,7 +3672,7 @@
           <w:szCs w:val="24"/>
         </w:rPr>
         <w:drawing>
-          <wp:anchor distT="0" distB="0" distL="114300" distR="114300" simplePos="0" relativeHeight="251655680" behindDoc="1" locked="0" layoutInCell="1" allowOverlap="1" wp14:anchorId="0E0129C2" wp14:editId="3EE3234A">
+          <wp:anchor distT="0" distB="0" distL="114300" distR="114300" simplePos="0" relativeHeight="251648512" behindDoc="1" locked="0" layoutInCell="1" allowOverlap="1" wp14:anchorId="0E0129C2" wp14:editId="3EE3234A">
             <wp:simplePos x="0" y="0"/>
             <wp:positionH relativeFrom="column">
               <wp:posOffset>3973</wp:posOffset>
@@ -3761,7 +3768,7 @@
           <w:szCs w:val="24"/>
         </w:rPr>
         <w:drawing>
-          <wp:anchor distT="0" distB="0" distL="114300" distR="114300" simplePos="0" relativeHeight="251657728" behindDoc="1" locked="0" layoutInCell="1" allowOverlap="1" wp14:anchorId="64183175" wp14:editId="1EB56558">
+          <wp:anchor distT="0" distB="0" distL="114300" distR="114300" simplePos="0" relativeHeight="251652608" behindDoc="1" locked="0" layoutInCell="1" allowOverlap="1" wp14:anchorId="64183175" wp14:editId="1EB56558">
             <wp:simplePos x="0" y="0"/>
             <wp:positionH relativeFrom="column">
               <wp:posOffset>2927350</wp:posOffset>
@@ -3861,7 +3868,7 @@
           <w:noProof/>
         </w:rPr>
         <w:drawing>
-          <wp:anchor distT="0" distB="0" distL="114300" distR="114300" simplePos="0" relativeHeight="251656704" behindDoc="1" locked="0" layoutInCell="1" allowOverlap="1" wp14:anchorId="6C8A48A1" wp14:editId="6EBBE6DC">
+          <wp:anchor distT="0" distB="0" distL="114300" distR="114300" simplePos="0" relativeHeight="251650560" behindDoc="1" locked="0" layoutInCell="1" allowOverlap="1" wp14:anchorId="6C8A48A1" wp14:editId="6EBBE6DC">
             <wp:simplePos x="0" y="0"/>
             <wp:positionH relativeFrom="column">
               <wp:posOffset>29534</wp:posOffset>
@@ -3953,14 +3960,14 @@
       <w:pPr>
         <w:pStyle w:val="Heading2"/>
       </w:pPr>
-      <w:bookmarkStart w:id="6" w:name="_Toc169637724"/>
+      <w:bookmarkStart w:id="6" w:name="_Toc169787693"/>
       <w:r>
         <w:rPr>
           <w:noProof/>
         </w:rPr>
         <w:lastRenderedPageBreak/>
         <w:drawing>
-          <wp:anchor distT="0" distB="0" distL="114300" distR="114300" simplePos="0" relativeHeight="251660800" behindDoc="1" locked="0" layoutInCell="1" allowOverlap="1" wp14:anchorId="439E6489" wp14:editId="6C77FA06">
+          <wp:anchor distT="0" distB="0" distL="114300" distR="114300" simplePos="0" relativeHeight="251658752" behindDoc="1" locked="0" layoutInCell="1" allowOverlap="1" wp14:anchorId="439E6489" wp14:editId="6C77FA06">
             <wp:simplePos x="0" y="0"/>
             <wp:positionH relativeFrom="column">
               <wp:posOffset>4735298</wp:posOffset>
@@ -4474,14 +4481,14 @@
       <w:pPr>
         <w:pStyle w:val="Heading1"/>
       </w:pPr>
-      <w:bookmarkStart w:id="7" w:name="_Toc169637725"/>
+      <w:bookmarkStart w:id="7" w:name="_Toc169787694"/>
       <w:r>
         <w:rPr>
           <w:noProof/>
         </w:rPr>
         <w:lastRenderedPageBreak/>
         <w:drawing>
-          <wp:anchor distT="0" distB="0" distL="114300" distR="114300" simplePos="0" relativeHeight="251637248" behindDoc="1" locked="0" layoutInCell="1" allowOverlap="1" wp14:anchorId="399690C8" wp14:editId="65561858">
+          <wp:anchor distT="0" distB="0" distL="114300" distR="114300" simplePos="0" relativeHeight="251602432" behindDoc="1" locked="0" layoutInCell="1" allowOverlap="1" wp14:anchorId="399690C8" wp14:editId="65561858">
             <wp:simplePos x="0" y="0"/>
             <wp:positionH relativeFrom="column">
               <wp:posOffset>4293522</wp:posOffset>
@@ -4557,7 +4564,7 @@
       <w:pPr>
         <w:pStyle w:val="Heading2"/>
       </w:pPr>
-      <w:bookmarkStart w:id="8" w:name="_Toc169637726"/>
+      <w:bookmarkStart w:id="8" w:name="_Toc169787695"/>
       <w:r>
         <w:t>Singleton</w:t>
       </w:r>
@@ -4872,14 +4879,14 @@
       <w:pPr>
         <w:pStyle w:val="Heading2"/>
       </w:pPr>
-      <w:bookmarkStart w:id="9" w:name="_Toc169637727"/>
+      <w:bookmarkStart w:id="9" w:name="_Toc169787696"/>
       <w:r>
         <w:rPr>
           <w:noProof/>
         </w:rPr>
         <w:lastRenderedPageBreak/>
         <w:drawing>
-          <wp:anchor distT="0" distB="0" distL="114300" distR="114300" simplePos="0" relativeHeight="251640320" behindDoc="1" locked="0" layoutInCell="1" allowOverlap="1" wp14:anchorId="70D2300A" wp14:editId="2B6CC720">
+          <wp:anchor distT="0" distB="0" distL="114300" distR="114300" simplePos="0" relativeHeight="251608576" behindDoc="1" locked="0" layoutInCell="1" allowOverlap="1" wp14:anchorId="70D2300A" wp14:editId="2B6CC720">
             <wp:simplePos x="0" y="0"/>
             <wp:positionH relativeFrom="column">
               <wp:posOffset>4594621</wp:posOffset>
@@ -5177,14 +5184,14 @@
       <w:pPr>
         <w:pStyle w:val="Heading2"/>
       </w:pPr>
-      <w:bookmarkStart w:id="10" w:name="_Toc169637728"/>
+      <w:bookmarkStart w:id="10" w:name="_Toc169787697"/>
       <w:r>
         <w:rPr>
           <w:noProof/>
         </w:rPr>
         <w:lastRenderedPageBreak/>
         <w:drawing>
-          <wp:anchor distT="0" distB="0" distL="114300" distR="114300" simplePos="0" relativeHeight="251641344" behindDoc="1" locked="0" layoutInCell="1" allowOverlap="1" wp14:anchorId="23524D3C" wp14:editId="01F03159">
+          <wp:anchor distT="0" distB="0" distL="114300" distR="114300" simplePos="0" relativeHeight="251610624" behindDoc="1" locked="0" layoutInCell="1" allowOverlap="1" wp14:anchorId="23524D3C" wp14:editId="01F03159">
             <wp:simplePos x="0" y="0"/>
             <wp:positionH relativeFrom="column">
               <wp:posOffset>4491523</wp:posOffset>
@@ -5511,14 +5518,14 @@
       <w:pPr>
         <w:pStyle w:val="Heading2"/>
       </w:pPr>
-      <w:bookmarkStart w:id="11" w:name="_Toc169637729"/>
+      <w:bookmarkStart w:id="11" w:name="_Toc169787698"/>
       <w:r>
         <w:rPr>
           <w:noProof/>
         </w:rPr>
         <w:lastRenderedPageBreak/>
         <w:drawing>
-          <wp:anchor distT="0" distB="0" distL="114300" distR="114300" simplePos="0" relativeHeight="251645440" behindDoc="1" locked="0" layoutInCell="1" allowOverlap="1" wp14:anchorId="02FEB65B" wp14:editId="3856B4C2">
+          <wp:anchor distT="0" distB="0" distL="114300" distR="114300" simplePos="0" relativeHeight="251623936" behindDoc="1" locked="0" layoutInCell="1" allowOverlap="1" wp14:anchorId="02FEB65B" wp14:editId="3856B4C2">
             <wp:simplePos x="0" y="0"/>
             <wp:positionH relativeFrom="column">
               <wp:posOffset>4654844</wp:posOffset>
@@ -5858,14 +5865,14 @@
       <w:pPr>
         <w:pStyle w:val="Heading2"/>
       </w:pPr>
-      <w:bookmarkStart w:id="12" w:name="_Toc169637730"/>
+      <w:bookmarkStart w:id="12" w:name="_Toc169787699"/>
       <w:r>
         <w:rPr>
           <w:noProof/>
         </w:rPr>
         <w:lastRenderedPageBreak/>
         <w:drawing>
-          <wp:anchor distT="0" distB="0" distL="114300" distR="114300" simplePos="0" relativeHeight="251649536" behindDoc="1" locked="0" layoutInCell="1" allowOverlap="1" wp14:anchorId="640EEEF9" wp14:editId="2BF2C071">
+          <wp:anchor distT="0" distB="0" distL="114300" distR="114300" simplePos="0" relativeHeight="251632128" behindDoc="1" locked="0" layoutInCell="1" allowOverlap="1" wp14:anchorId="640EEEF9" wp14:editId="2BF2C071">
             <wp:simplePos x="0" y="0"/>
             <wp:positionH relativeFrom="column">
               <wp:posOffset>5142570</wp:posOffset>
@@ -6215,7 +6222,7 @@
           <w:noProof/>
         </w:rPr>
         <w:drawing>
-          <wp:anchor distT="0" distB="0" distL="114300" distR="114300" simplePos="0" relativeHeight="251653632" behindDoc="1" locked="0" layoutInCell="1" allowOverlap="1" wp14:anchorId="74AC2412" wp14:editId="0AF0AA0C">
+          <wp:anchor distT="0" distB="0" distL="114300" distR="114300" simplePos="0" relativeHeight="251644416" behindDoc="1" locked="0" layoutInCell="1" allowOverlap="1" wp14:anchorId="74AC2412" wp14:editId="0AF0AA0C">
             <wp:simplePos x="0" y="0"/>
             <wp:positionH relativeFrom="column">
               <wp:posOffset>1779491</wp:posOffset>
@@ -6289,7 +6296,7 @@
           <w:noProof/>
         </w:rPr>
         <w:drawing>
-          <wp:anchor distT="0" distB="0" distL="114300" distR="114300" simplePos="0" relativeHeight="251650560" behindDoc="0" locked="0" layoutInCell="1" allowOverlap="1" wp14:anchorId="4DB84A3A" wp14:editId="320471EE">
+          <wp:anchor distT="0" distB="0" distL="114300" distR="114300" simplePos="0" relativeHeight="251638272" behindDoc="0" locked="0" layoutInCell="1" allowOverlap="1" wp14:anchorId="4DB84A3A" wp14:editId="320471EE">
             <wp:simplePos x="0" y="0"/>
             <wp:positionH relativeFrom="column">
               <wp:posOffset>3139440</wp:posOffset>
@@ -6357,7 +6364,7 @@
           <w:noProof/>
         </w:rPr>
         <w:drawing>
-          <wp:anchor distT="0" distB="0" distL="114300" distR="114300" simplePos="0" relativeHeight="251651584" behindDoc="0" locked="0" layoutInCell="1" allowOverlap="1" wp14:anchorId="6F938FA6" wp14:editId="0AFACB7E">
+          <wp:anchor distT="0" distB="0" distL="114300" distR="114300" simplePos="0" relativeHeight="251640320" behindDoc="0" locked="0" layoutInCell="1" allowOverlap="1" wp14:anchorId="6F938FA6" wp14:editId="0AFACB7E">
             <wp:simplePos x="0" y="0"/>
             <wp:positionH relativeFrom="column">
               <wp:posOffset>35722</wp:posOffset>
@@ -6431,14 +6438,14 @@
       <w:pPr>
         <w:pStyle w:val="Heading1"/>
       </w:pPr>
-      <w:bookmarkStart w:id="13" w:name="_Toc169637731"/>
+      <w:bookmarkStart w:id="13" w:name="_Toc169787700"/>
       <w:r>
         <w:rPr>
           <w:noProof/>
         </w:rPr>
         <w:lastRenderedPageBreak/>
         <w:drawing>
-          <wp:anchor distT="0" distB="0" distL="114300" distR="114300" simplePos="0" relativeHeight="251642368" behindDoc="1" locked="0" layoutInCell="1" allowOverlap="1" wp14:anchorId="3CC0C890" wp14:editId="3751D0A6">
+          <wp:anchor distT="0" distB="0" distL="114300" distR="114300" simplePos="0" relativeHeight="251612672" behindDoc="1" locked="0" layoutInCell="1" allowOverlap="1" wp14:anchorId="3CC0C890" wp14:editId="3751D0A6">
             <wp:simplePos x="0" y="0"/>
             <wp:positionH relativeFrom="column">
               <wp:posOffset>4782509</wp:posOffset>
@@ -6502,7 +6509,7 @@
       <w:pPr>
         <w:pStyle w:val="Heading2"/>
       </w:pPr>
-      <w:bookmarkStart w:id="14" w:name="_Toc169637732"/>
+      <w:bookmarkStart w:id="14" w:name="_Toc169787701"/>
       <w:r>
         <w:t>Observer</w:t>
       </w:r>
@@ -6709,7 +6716,7 @@
           <w:u w:val="single"/>
         </w:rPr>
         <w:drawing>
-          <wp:anchor distT="0" distB="0" distL="114300" distR="114300" simplePos="0" relativeHeight="251643392" behindDoc="1" locked="0" layoutInCell="1" allowOverlap="1" wp14:anchorId="06D6498B" wp14:editId="437494CD">
+          <wp:anchor distT="0" distB="0" distL="114300" distR="114300" simplePos="0" relativeHeight="251614720" behindDoc="1" locked="0" layoutInCell="1" allowOverlap="1" wp14:anchorId="06D6498B" wp14:editId="437494CD">
             <wp:simplePos x="0" y="0"/>
             <wp:positionH relativeFrom="column">
               <wp:posOffset>2852696</wp:posOffset>
@@ -6791,7 +6798,7 @@
           <w:u w:val="single"/>
         </w:rPr>
         <w:drawing>
-          <wp:anchor distT="0" distB="0" distL="114300" distR="114300" simplePos="0" relativeHeight="251644416" behindDoc="1" locked="0" layoutInCell="1" allowOverlap="1" wp14:anchorId="28758C32" wp14:editId="3CFFF0F1">
+          <wp:anchor distT="0" distB="0" distL="114300" distR="114300" simplePos="0" relativeHeight="251616768" behindDoc="1" locked="0" layoutInCell="1" allowOverlap="1" wp14:anchorId="28758C32" wp14:editId="3CFFF0F1">
             <wp:simplePos x="0" y="0"/>
             <wp:positionH relativeFrom="column">
               <wp:posOffset>2861322</wp:posOffset>
@@ -6906,14 +6913,14 @@
       <w:pPr>
         <w:pStyle w:val="Heading2"/>
       </w:pPr>
-      <w:bookmarkStart w:id="15" w:name="_Toc169637733"/>
+      <w:bookmarkStart w:id="15" w:name="_Toc169787702"/>
       <w:r>
         <w:rPr>
           <w:noProof/>
         </w:rPr>
         <w:lastRenderedPageBreak/>
         <w:drawing>
-          <wp:anchor distT="0" distB="0" distL="114300" distR="114300" simplePos="0" relativeHeight="251647488" behindDoc="1" locked="0" layoutInCell="1" allowOverlap="1" wp14:anchorId="542A45CB" wp14:editId="052FBDC0">
+          <wp:anchor distT="0" distB="0" distL="114300" distR="114300" simplePos="0" relativeHeight="251628032" behindDoc="1" locked="0" layoutInCell="1" allowOverlap="1" wp14:anchorId="542A45CB" wp14:editId="052FBDC0">
             <wp:simplePos x="0" y="0"/>
             <wp:positionH relativeFrom="column">
               <wp:posOffset>4469514</wp:posOffset>
@@ -7272,14 +7279,14 @@
       <w:pPr>
         <w:pStyle w:val="Heading2"/>
       </w:pPr>
-      <w:bookmarkStart w:id="16" w:name="_Toc169637734"/>
+      <w:bookmarkStart w:id="16" w:name="_Toc169787703"/>
       <w:r>
         <w:rPr>
           <w:noProof/>
         </w:rPr>
         <w:lastRenderedPageBreak/>
         <w:drawing>
-          <wp:anchor distT="0" distB="0" distL="114300" distR="114300" simplePos="0" relativeHeight="251662848" behindDoc="1" locked="0" layoutInCell="1" allowOverlap="1" wp14:anchorId="3127A818" wp14:editId="2E10FC80">
+          <wp:anchor distT="0" distB="0" distL="114300" distR="114300" simplePos="0" relativeHeight="251660800" behindDoc="1" locked="0" layoutInCell="1" allowOverlap="1" wp14:anchorId="3127A818" wp14:editId="2E10FC80">
             <wp:simplePos x="0" y="0"/>
             <wp:positionH relativeFrom="column">
               <wp:posOffset>4926685</wp:posOffset>
@@ -7456,7 +7463,7 @@
           <w:noProof/>
         </w:rPr>
         <w:drawing>
-          <wp:inline distT="0" distB="0" distL="0" distR="0" wp14:anchorId="31EAAE8A" wp14:editId="0BBA2E65">
+          <wp:inline distT="0" distB="0" distL="0" distR="0" wp14:anchorId="31EAAE8A" wp14:editId="035275F1">
             <wp:extent cx="4583875" cy="2731529"/>
             <wp:effectExtent l="0" t="0" r="0" b="0"/>
             <wp:docPr id="61" name="Picture 61"/>
@@ -7525,15 +7532,15 @@
           <w:noProof/>
         </w:rPr>
         <w:drawing>
-          <wp:anchor distT="0" distB="0" distL="114300" distR="114300" simplePos="0" relativeHeight="251652608" behindDoc="1" locked="0" layoutInCell="1" allowOverlap="1" wp14:anchorId="1A22F2EE" wp14:editId="060EAA8B">
+          <wp:anchor distT="0" distB="0" distL="114300" distR="114300" simplePos="0" relativeHeight="251642368" behindDoc="1" locked="0" layoutInCell="1" allowOverlap="1" wp14:anchorId="1A22F2EE" wp14:editId="5FD4672C">
             <wp:simplePos x="0" y="0"/>
             <wp:positionH relativeFrom="column">
-              <wp:posOffset>3811</wp:posOffset>
+              <wp:posOffset>5080</wp:posOffset>
             </wp:positionH>
             <wp:positionV relativeFrom="paragraph">
-              <wp:posOffset>9629</wp:posOffset>
+              <wp:posOffset>8890</wp:posOffset>
             </wp:positionV>
-            <wp:extent cx="3905795" cy="1467055"/>
+            <wp:extent cx="3305175" cy="1241456"/>
             <wp:effectExtent l="0" t="0" r="0" b="0"/>
             <wp:wrapNone/>
             <wp:docPr id="59" name="Picture 59"/>
@@ -7562,7 +7569,7 @@
                   <pic:spPr>
                     <a:xfrm>
                       <a:off x="0" y="0"/>
-                      <a:ext cx="3905795" cy="1467055"/>
+                      <a:ext cx="3320601" cy="1247250"/>
                     </a:xfrm>
                     <a:prstGeom prst="rect">
                       <a:avLst/>
@@ -7571,25 +7578,34 @@
                 </pic:pic>
               </a:graphicData>
             </a:graphic>
+            <wp14:sizeRelH relativeFrom="margin">
+              <wp14:pctWidth>0</wp14:pctWidth>
+            </wp14:sizeRelH>
+            <wp14:sizeRelV relativeFrom="margin">
+              <wp14:pctHeight>0</wp14:pctHeight>
+            </wp14:sizeRelV>
           </wp:anchor>
         </w:drawing>
       </w:r>
     </w:p>
-    <w:p>
-      <w:bookmarkStart w:id="17" w:name="_Toc169637735"/>
-    </w:p>
-    <w:p>
-      <w:r>
+    <w:p/>
+    <w:p/>
+    <w:p/>
+    <w:p>
+      <w:r>
+        <w:rPr>
+          <w:noProof/>
+        </w:rPr>
         <w:drawing>
-          <wp:anchor distT="0" distB="0" distL="114300" distR="114300" simplePos="0" relativeHeight="251644928" behindDoc="1" locked="0" layoutInCell="1" allowOverlap="1" wp14:anchorId="3B483F91" wp14:editId="0DD9F83A">
+          <wp:anchor distT="0" distB="0" distL="114300" distR="114300" simplePos="0" relativeHeight="251621888" behindDoc="1" locked="0" layoutInCell="1" allowOverlap="1" wp14:anchorId="3B483F91" wp14:editId="5F966B0A">
             <wp:simplePos x="0" y="0"/>
             <wp:positionH relativeFrom="column">
-              <wp:posOffset>4682</wp:posOffset>
+              <wp:posOffset>5080</wp:posOffset>
             </wp:positionH>
             <wp:positionV relativeFrom="paragraph">
-              <wp:posOffset>994927</wp:posOffset>
+              <wp:posOffset>221615</wp:posOffset>
             </wp:positionV>
-            <wp:extent cx="4986670" cy="3240346"/>
+            <wp:extent cx="4348665" cy="3057525"/>
             <wp:effectExtent l="0" t="0" r="0" b="0"/>
             <wp:wrapNone/>
             <wp:docPr id="60" name="Picture 60"/>
@@ -7618,7 +7634,7 @@
                   <pic:spPr>
                     <a:xfrm>
                       <a:off x="0" y="0"/>
-                      <a:ext cx="4986670" cy="3240346"/>
+                      <a:ext cx="4356963" cy="3063360"/>
                     </a:xfrm>
                     <a:prstGeom prst="rect">
                       <a:avLst/>
@@ -7636,7 +7652,6 @@
           </wp:anchor>
         </w:drawing>
       </w:r>
-      <w:bookmarkEnd w:id="17"/>
     </w:p>
     <w:p/>
     <w:p/>
@@ -7648,20 +7663,23 @@
     <w:p/>
     <w:p/>
     <w:p/>
-    <w:p/>
-    <w:p/>
+    <w:p>
+      <w:r>
+        <w:br w:type="page"/>
+      </w:r>
+    </w:p>
     <w:p>
       <w:pPr>
         <w:pStyle w:val="Heading2"/>
       </w:pPr>
-      <w:bookmarkStart w:id="18" w:name="_Toc169637736"/>
+      <w:bookmarkStart w:id="17" w:name="_Toc169787704"/>
       <w:r>
         <w:rPr>
           <w:noProof/>
         </w:rPr>
         <w:lastRenderedPageBreak/>
         <w:drawing>
-          <wp:anchor distT="0" distB="0" distL="114300" distR="114300" simplePos="0" relativeHeight="251650048" behindDoc="1" locked="0" layoutInCell="1" allowOverlap="1" wp14:anchorId="5A393518" wp14:editId="0794A16B">
+          <wp:anchor distT="0" distB="0" distL="114300" distR="114300" simplePos="0" relativeHeight="251636224" behindDoc="1" locked="0" layoutInCell="1" allowOverlap="1" wp14:anchorId="5A393518" wp14:editId="19B66DEE">
             <wp:simplePos x="0" y="0"/>
             <wp:positionH relativeFrom="column">
               <wp:posOffset>4981575</wp:posOffset>
@@ -7713,7 +7731,7 @@
       <w:r>
         <w:t>State</w:t>
       </w:r>
-      <w:bookmarkEnd w:id="18"/>
+      <w:bookmarkEnd w:id="17"/>
     </w:p>
     <w:p>
       <w:pPr>
@@ -8036,7 +8054,7 @@
           <w:noProof/>
         </w:rPr>
         <w:drawing>
-          <wp:anchor distT="0" distB="0" distL="114300" distR="114300" simplePos="0" relativeHeight="251673088" behindDoc="1" locked="0" layoutInCell="1" allowOverlap="1" wp14:anchorId="203592B0" wp14:editId="6659D50E">
+          <wp:anchor distT="0" distB="0" distL="114300" distR="114300" simplePos="0" relativeHeight="251666944" behindDoc="1" locked="0" layoutInCell="1" allowOverlap="1" wp14:anchorId="203592B0" wp14:editId="6659D50E">
             <wp:simplePos x="0" y="0"/>
             <wp:positionH relativeFrom="column">
               <wp:posOffset>3163246</wp:posOffset>
@@ -8143,14 +8161,16 @@
       <w:pPr>
         <w:pStyle w:val="Heading2"/>
       </w:pPr>
-      <w:r>
-        <w:rPr>
+      <w:bookmarkStart w:id="18" w:name="_Toc169787705"/>
+      <w:r>
+        <w:rPr>
+          <w:noProof/>
           <w:sz w:val="24"/>
           <w:szCs w:val="24"/>
         </w:rPr>
         <w:lastRenderedPageBreak/>
         <w:drawing>
-          <wp:anchor distT="0" distB="0" distL="114300" distR="114300" simplePos="0" relativeHeight="251676672" behindDoc="1" locked="0" layoutInCell="1" allowOverlap="1" wp14:anchorId="02B9F612" wp14:editId="20BECDC6">
+          <wp:anchor distT="0" distB="0" distL="114300" distR="114300" simplePos="0" relativeHeight="251671040" behindDoc="1" locked="0" layoutInCell="1" allowOverlap="1" wp14:anchorId="02B9F612" wp14:editId="20BECDC6">
             <wp:simplePos x="0" y="0"/>
             <wp:positionH relativeFrom="column">
               <wp:posOffset>4843780</wp:posOffset>
@@ -8202,6 +8222,7 @@
       <w:r>
         <w:t>Template</w:t>
       </w:r>
+      <w:bookmarkEnd w:id="18"/>
     </w:p>
     <w:p>
       <w:pPr>
@@ -8398,11 +8419,12 @@
         <w:rPr>
           <w:b/>
           <w:bCs/>
+          <w:noProof/>
           <w:sz w:val="24"/>
           <w:szCs w:val="24"/>
         </w:rPr>
         <w:drawing>
-          <wp:anchor distT="0" distB="0" distL="114300" distR="114300" simplePos="0" relativeHeight="251674624" behindDoc="1" locked="0" layoutInCell="1" allowOverlap="1" wp14:anchorId="314213FE" wp14:editId="47086370">
+          <wp:anchor distT="0" distB="0" distL="114300" distR="114300" simplePos="0" relativeHeight="251668992" behindDoc="1" locked="0" layoutInCell="1" allowOverlap="1" wp14:anchorId="314213FE" wp14:editId="47086370">
             <wp:simplePos x="0" y="0"/>
             <wp:positionH relativeFrom="column">
               <wp:posOffset>-4444</wp:posOffset>
@@ -8461,11 +8483,12 @@
         <w:rPr>
           <w:b/>
           <w:bCs/>
+          <w:noProof/>
           <w:sz w:val="24"/>
           <w:szCs w:val="24"/>
         </w:rPr>
         <w:drawing>
-          <wp:anchor distT="0" distB="0" distL="114300" distR="114300" simplePos="0" relativeHeight="251667456" behindDoc="1" locked="0" layoutInCell="1" allowOverlap="1" wp14:anchorId="62A1772E" wp14:editId="612965C9">
+          <wp:anchor distT="0" distB="0" distL="114300" distR="114300" simplePos="0" relativeHeight="251662848" behindDoc="1" locked="0" layoutInCell="1" allowOverlap="1" wp14:anchorId="62A1772E" wp14:editId="612965C9">
             <wp:simplePos x="0" y="0"/>
             <wp:positionH relativeFrom="column">
               <wp:posOffset>3395980</wp:posOffset>
@@ -8540,8 +8563,11 @@
         </w:rPr>
       </w:pPr>
       <w:r>
+        <w:rPr>
+          <w:noProof/>
+        </w:rPr>
         <w:drawing>
-          <wp:anchor distT="0" distB="0" distL="114300" distR="114300" simplePos="0" relativeHeight="251671552" behindDoc="1" locked="0" layoutInCell="1" allowOverlap="1" wp14:anchorId="1E7E3135" wp14:editId="7CDCFBCA">
+          <wp:anchor distT="0" distB="0" distL="114300" distR="114300" simplePos="0" relativeHeight="251664896" behindDoc="1" locked="0" layoutInCell="1" allowOverlap="1" wp14:anchorId="1E7E3135" wp14:editId="7CDCFBCA">
             <wp:simplePos x="0" y="0"/>
             <wp:positionH relativeFrom="column">
               <wp:posOffset>3395980</wp:posOffset>
@@ -8619,103 +8645,12 @@
       <w:pPr>
         <w:pStyle w:val="Heading2"/>
       </w:pPr>
-      <w:bookmarkStart w:id="19" w:name="_Toc169637738"/>
+      <w:bookmarkStart w:id="19" w:name="_Toc169787706"/>
       <w:r>
         <w:lastRenderedPageBreak/>
-        <w:t>Pattern</w:t>
+        <w:t>Command</w:t>
       </w:r>
       <w:bookmarkEnd w:id="19"/>
-    </w:p>
-    <w:p>
-      <w:pPr>
-        <w:rPr>
-          <w:b/>
-          <w:bCs/>
-          <w:sz w:val="24"/>
-          <w:szCs w:val="24"/>
-        </w:rPr>
-      </w:pPr>
-      <w:r>
-        <w:rPr>
-          <w:b/>
-          <w:bCs/>
-          <w:sz w:val="24"/>
-          <w:szCs w:val="24"/>
-        </w:rPr>
-        <w:t>Beschreibung</w:t>
-      </w:r>
-      <w:r>
-        <w:rPr>
-          <w:b/>
-          <w:bCs/>
-          <w:sz w:val="24"/>
-          <w:szCs w:val="24"/>
-        </w:rPr>
-        <w:t>:</w:t>
-      </w:r>
-    </w:p>
-    <w:p>
-      <w:pPr>
-        <w:rPr>
-          <w:b/>
-          <w:bCs/>
-          <w:sz w:val="24"/>
-          <w:szCs w:val="24"/>
-        </w:rPr>
-      </w:pPr>
-      <w:r>
-        <w:rPr>
-          <w:b/>
-          <w:bCs/>
-          <w:sz w:val="24"/>
-          <w:szCs w:val="24"/>
-        </w:rPr>
-        <w:t>Diagramm</w:t>
-      </w:r>
-    </w:p>
-    <w:p>
-      <w:pPr>
-        <w:rPr>
-          <w:b/>
-          <w:bCs/>
-          <w:sz w:val="24"/>
-          <w:szCs w:val="24"/>
-        </w:rPr>
-      </w:pPr>
-      <w:r>
-        <w:rPr>
-          <w:b/>
-          <w:bCs/>
-          <w:sz w:val="24"/>
-          <w:szCs w:val="24"/>
-        </w:rPr>
-        <w:t>Code Beispiel:</w:t>
-      </w:r>
-    </w:p>
-    <w:p>
-      <w:pPr>
-        <w:rPr>
-          <w:rFonts w:eastAsiaTheme="majorEastAsia" w:cstheme="majorBidi"/>
-          <w:b/>
-          <w:color w:val="2F5496" w:themeColor="accent1" w:themeShade="BF"/>
-          <w:sz w:val="28"/>
-          <w:szCs w:val="26"/>
-        </w:rPr>
-      </w:pPr>
-      <w:r>
-        <w:br w:type="page"/>
-      </w:r>
-    </w:p>
-    <w:p>
-      <w:pPr>
-        <w:pStyle w:val="Heading2"/>
-      </w:pPr>
-      <w:bookmarkStart w:id="20" w:name="_Toc169637739"/>
-      <w:r>
-        <w:lastRenderedPageBreak/>
-        <w:t>Repository</w:t>
-      </w:r>
-      <w:bookmarkEnd w:id="20"/>
     </w:p>
     <w:p>
       <w:pPr>
@@ -8753,16 +8688,20 @@
           <w:numId w:val="2"/>
         </w:numPr>
         <w:rPr>
-          <w:sz w:val="24"/>
-          <w:szCs w:val="24"/>
-        </w:rPr>
-      </w:pPr>
-      <w:r>
-        <w:rPr>
-          <w:sz w:val="24"/>
-          <w:szCs w:val="24"/>
-        </w:rPr>
-        <w:t>Kapselung des Datenzugriffs (Trennung Data Access und Business Logic)</w:t>
+          <w:b/>
+          <w:bCs/>
+          <w:sz w:val="24"/>
+          <w:szCs w:val="24"/>
+        </w:rPr>
+      </w:pPr>
+      <w:r>
+        <w:t>Kapselung von Befehlen (oder Operationen)</w:t>
+      </w:r>
+      <w:r>
+        <w:t>, inkl. Argumente</w:t>
+      </w:r>
+      <w:r>
+        <w:t xml:space="preserve"> in Objekte</w:t>
       </w:r>
     </w:p>
     <w:p>
@@ -8773,26 +8712,18 @@
           <w:numId w:val="2"/>
         </w:numPr>
         <w:rPr>
-          <w:sz w:val="24"/>
-          <w:szCs w:val="24"/>
-        </w:rPr>
-      </w:pPr>
-      <w:r>
-        <w:rPr>
-          <w:sz w:val="24"/>
-          <w:szCs w:val="24"/>
-        </w:rPr>
-        <w:t xml:space="preserve">Generisches Interfase mit </w:t>
-      </w:r>
-      <w:proofErr w:type="gramStart"/>
-      <w:r>
-        <w:rPr>
-          <w:sz w:val="24"/>
-          <w:szCs w:val="24"/>
-        </w:rPr>
-        <w:t>CRUD Methoden</w:t>
-      </w:r>
-      <w:proofErr w:type="gramEnd"/>
+          <w:b/>
+          <w:bCs/>
+          <w:sz w:val="24"/>
+          <w:szCs w:val="24"/>
+        </w:rPr>
+      </w:pPr>
+      <w:r>
+        <w:t xml:space="preserve">Analogie: </w:t>
+      </w:r>
+      <w:r>
+        <w:t>Bestellung auf Papier im Restaurant ist eine Command für den Koch</w:t>
+      </w:r>
     </w:p>
     <w:p>
       <w:pPr>
@@ -8802,36 +8733,114 @@
           <w:numId w:val="2"/>
         </w:numPr>
         <w:rPr>
-          <w:sz w:val="24"/>
-          <w:szCs w:val="24"/>
-        </w:rPr>
-      </w:pPr>
-      <w:r>
-        <w:rPr>
-          <w:sz w:val="24"/>
-          <w:szCs w:val="24"/>
-        </w:rPr>
-        <w:t>Pro Datentyp wird eigenes Repository erstellt</w:t>
+          <w:b/>
+          <w:bCs/>
+          <w:sz w:val="24"/>
+          <w:szCs w:val="24"/>
+        </w:rPr>
+      </w:pPr>
+      <w:r>
+        <w:t>4 Komponenten:</w:t>
       </w:r>
     </w:p>
     <w:p>
       <w:pPr>
         <w:pStyle w:val="ListParagraph"/>
         <w:numPr>
-          <w:ilvl w:val="0"/>
+          <w:ilvl w:val="1"/>
           <w:numId w:val="2"/>
         </w:numPr>
         <w:rPr>
-          <w:sz w:val="24"/>
-          <w:szCs w:val="24"/>
-        </w:rPr>
-      </w:pPr>
-      <w:r>
-        <w:rPr>
-          <w:sz w:val="24"/>
-          <w:szCs w:val="24"/>
-        </w:rPr>
-        <w:t>Bessere Testbarkeit</w:t>
+          <w:b/>
+          <w:bCs/>
+          <w:sz w:val="24"/>
+          <w:szCs w:val="24"/>
+        </w:rPr>
+      </w:pPr>
+      <w:proofErr w:type="spellStart"/>
+      <w:r>
+        <w:t>ICommand</w:t>
+      </w:r>
+      <w:proofErr w:type="spellEnd"/>
+      <w:r>
+        <w:t>: definiert normallerweise eine „Execute“ und eine „</w:t>
+      </w:r>
+      <w:proofErr w:type="spellStart"/>
+      <w:r>
+        <w:t>Undo</w:t>
+      </w:r>
+      <w:proofErr w:type="spellEnd"/>
+      <w:r>
+        <w:t>“ Methode</w:t>
+      </w:r>
+    </w:p>
+    <w:p>
+      <w:pPr>
+        <w:pStyle w:val="ListParagraph"/>
+        <w:numPr>
+          <w:ilvl w:val="1"/>
+          <w:numId w:val="2"/>
+        </w:numPr>
+        <w:rPr>
+          <w:b/>
+          <w:bCs/>
+          <w:sz w:val="24"/>
+          <w:szCs w:val="24"/>
+        </w:rPr>
+      </w:pPr>
+      <w:proofErr w:type="spellStart"/>
+      <w:r>
+        <w:t>ConcreteCommand</w:t>
+      </w:r>
+      <w:proofErr w:type="spellEnd"/>
+    </w:p>
+    <w:p>
+      <w:pPr>
+        <w:pStyle w:val="ListParagraph"/>
+        <w:numPr>
+          <w:ilvl w:val="1"/>
+          <w:numId w:val="2"/>
+        </w:numPr>
+        <w:rPr>
+          <w:b/>
+          <w:bCs/>
+          <w:sz w:val="24"/>
+          <w:szCs w:val="24"/>
+        </w:rPr>
+      </w:pPr>
+      <w:proofErr w:type="spellStart"/>
+      <w:r>
+        <w:t>Invoker</w:t>
+      </w:r>
+      <w:proofErr w:type="spellEnd"/>
+      <w:r>
+        <w:t>: Beinhaltet die Command-Objekte und steuert deren Reihenfolge</w:t>
+      </w:r>
+    </w:p>
+    <w:p>
+      <w:pPr>
+        <w:pStyle w:val="ListParagraph"/>
+        <w:numPr>
+          <w:ilvl w:val="1"/>
+          <w:numId w:val="2"/>
+        </w:numPr>
+        <w:rPr>
+          <w:b/>
+          <w:bCs/>
+          <w:sz w:val="24"/>
+          <w:szCs w:val="24"/>
+        </w:rPr>
+      </w:pPr>
+      <w:r>
+        <w:t xml:space="preserve">Receiver: Objekt, welche </w:t>
+      </w:r>
+      <w:proofErr w:type="gramStart"/>
+      <w:r>
+        <w:t>die tatsächlich Arbeit</w:t>
+      </w:r>
+      <w:proofErr w:type="gramEnd"/>
+      <w:r>
+        <w:t xml:space="preserve"> einer Command verrichtet</w:t>
       </w:r>
     </w:p>
     <w:p>
@@ -8867,10 +8876,10 @@
           <w:noProof/>
         </w:rPr>
         <w:drawing>
-          <wp:inline distT="0" distB="0" distL="0" distR="0" wp14:anchorId="3C4D9F3D" wp14:editId="2BD4CF49">
-            <wp:extent cx="3962353" cy="2381693"/>
+          <wp:inline distT="0" distB="0" distL="0" distR="0" wp14:anchorId="06E1D1E8" wp14:editId="6004D410">
+            <wp:extent cx="4791075" cy="2649562"/>
             <wp:effectExtent l="0" t="0" r="0" b="0"/>
-            <wp:docPr id="7" name="Picture 7"/>
+            <wp:docPr id="102" name="Picture 102"/>
             <wp:cNvGraphicFramePr>
               <a:graphicFrameLocks xmlns:a="http://schemas.openxmlformats.org/drawingml/2006/main" noChangeAspect="1"/>
             </wp:cNvGraphicFramePr>
@@ -8890,6 +8899,464 @@
                   <pic:spPr>
                     <a:xfrm>
                       <a:off x="0" y="0"/>
+                      <a:ext cx="4801770" cy="2655477"/>
+                    </a:xfrm>
+                    <a:prstGeom prst="rect">
+                      <a:avLst/>
+                    </a:prstGeom>
+                  </pic:spPr>
+                </pic:pic>
+              </a:graphicData>
+            </a:graphic>
+          </wp:inline>
+        </w:drawing>
+      </w:r>
+    </w:p>
+    <w:p>
+      <w:pPr>
+        <w:rPr>
+          <w:b/>
+          <w:bCs/>
+          <w:sz w:val="24"/>
+          <w:szCs w:val="24"/>
+        </w:rPr>
+      </w:pPr>
+      <w:r>
+        <w:rPr>
+          <w:b/>
+          <w:bCs/>
+          <w:sz w:val="24"/>
+          <w:szCs w:val="24"/>
+        </w:rPr>
+        <w:drawing>
+          <wp:anchor distT="0" distB="0" distL="114300" distR="114300" simplePos="0" relativeHeight="251683328" behindDoc="1" locked="0" layoutInCell="1" allowOverlap="1" wp14:anchorId="02A53C8A" wp14:editId="419EAD1E">
+            <wp:simplePos x="0" y="0"/>
+            <wp:positionH relativeFrom="column">
+              <wp:posOffset>157480</wp:posOffset>
+            </wp:positionH>
+            <wp:positionV relativeFrom="paragraph">
+              <wp:posOffset>271780</wp:posOffset>
+            </wp:positionV>
+            <wp:extent cx="2590800" cy="1978197"/>
+            <wp:effectExtent l="0" t="0" r="0" b="0"/>
+            <wp:wrapNone/>
+            <wp:docPr id="42" name="Picture 42"/>
+            <wp:cNvGraphicFramePr>
+              <a:graphicFrameLocks xmlns:a="http://schemas.openxmlformats.org/drawingml/2006/main" noChangeAspect="1"/>
+            </wp:cNvGraphicFramePr>
+            <a:graphic xmlns:a="http://schemas.openxmlformats.org/drawingml/2006/main">
+              <a:graphicData uri="http://schemas.openxmlformats.org/drawingml/2006/picture">
+                <pic:pic xmlns:pic="http://schemas.openxmlformats.org/drawingml/2006/picture">
+                  <pic:nvPicPr>
+                    <pic:cNvPr id="1" name=""/>
+                    <pic:cNvPicPr/>
+                  </pic:nvPicPr>
+                  <pic:blipFill>
+                    <a:blip r:embed="rId69">
+                      <a:extLst>
+                        <a:ext uri="{28A0092B-C50C-407E-A947-70E740481C1C}">
+                          <a14:useLocalDpi xmlns:a14="http://schemas.microsoft.com/office/drawing/2010/main" val="0"/>
+                        </a:ext>
+                      </a:extLst>
+                    </a:blip>
+                    <a:stretch>
+                      <a:fillRect/>
+                    </a:stretch>
+                  </pic:blipFill>
+                  <pic:spPr>
+                    <a:xfrm>
+                      <a:off x="0" y="0"/>
+                      <a:ext cx="2590800" cy="1978197"/>
+                    </a:xfrm>
+                    <a:prstGeom prst="rect">
+                      <a:avLst/>
+                    </a:prstGeom>
+                  </pic:spPr>
+                </pic:pic>
+              </a:graphicData>
+            </a:graphic>
+            <wp14:sizeRelH relativeFrom="margin">
+              <wp14:pctWidth>0</wp14:pctWidth>
+            </wp14:sizeRelH>
+            <wp14:sizeRelV relativeFrom="margin">
+              <wp14:pctHeight>0</wp14:pctHeight>
+            </wp14:sizeRelV>
+          </wp:anchor>
+        </w:drawing>
+      </w:r>
+      <w:r>
+        <w:rPr>
+          <w:b/>
+          <w:bCs/>
+          <w:sz w:val="24"/>
+          <w:szCs w:val="24"/>
+        </w:rPr>
+        <w:t>Code Beispiel:</w:t>
+      </w:r>
+    </w:p>
+    <w:p>
+      <w:pPr>
+        <w:rPr>
+          <w:b/>
+          <w:bCs/>
+          <w:sz w:val="24"/>
+          <w:szCs w:val="24"/>
+        </w:rPr>
+      </w:pPr>
+      <w:r>
+        <w:rPr>
+          <w:noProof/>
+        </w:rPr>
+        <w:t xml:space="preserve"> </w:t>
+      </w:r>
+    </w:p>
+    <w:p>
+      <w:r>
+        <w:drawing>
+          <wp:anchor distT="0" distB="0" distL="114300" distR="114300" simplePos="0" relativeHeight="251714048" behindDoc="1" locked="0" layoutInCell="1" allowOverlap="1" wp14:anchorId="642B7FBD" wp14:editId="3A35DF6A">
+            <wp:simplePos x="0" y="0"/>
+            <wp:positionH relativeFrom="column">
+              <wp:posOffset>157480</wp:posOffset>
+            </wp:positionH>
+            <wp:positionV relativeFrom="paragraph">
+              <wp:posOffset>1741170</wp:posOffset>
+            </wp:positionV>
+            <wp:extent cx="3829680" cy="1819275"/>
+            <wp:effectExtent l="0" t="0" r="0" b="0"/>
+            <wp:wrapNone/>
+            <wp:docPr id="100" name="Picture 100"/>
+            <wp:cNvGraphicFramePr>
+              <a:graphicFrameLocks xmlns:a="http://schemas.openxmlformats.org/drawingml/2006/main" noChangeAspect="1"/>
+            </wp:cNvGraphicFramePr>
+            <a:graphic xmlns:a="http://schemas.openxmlformats.org/drawingml/2006/main">
+              <a:graphicData uri="http://schemas.openxmlformats.org/drawingml/2006/picture">
+                <pic:pic xmlns:pic="http://schemas.openxmlformats.org/drawingml/2006/picture">
+                  <pic:nvPicPr>
+                    <pic:cNvPr id="1" name=""/>
+                    <pic:cNvPicPr/>
+                  </pic:nvPicPr>
+                  <pic:blipFill>
+                    <a:blip r:embed="rId70">
+                      <a:extLst>
+                        <a:ext uri="{28A0092B-C50C-407E-A947-70E740481C1C}">
+                          <a14:useLocalDpi xmlns:a14="http://schemas.microsoft.com/office/drawing/2010/main" val="0"/>
+                        </a:ext>
+                      </a:extLst>
+                    </a:blip>
+                    <a:stretch>
+                      <a:fillRect/>
+                    </a:stretch>
+                  </pic:blipFill>
+                  <pic:spPr>
+                    <a:xfrm>
+                      <a:off x="0" y="0"/>
+                      <a:ext cx="3839486" cy="1823933"/>
+                    </a:xfrm>
+                    <a:prstGeom prst="rect">
+                      <a:avLst/>
+                    </a:prstGeom>
+                  </pic:spPr>
+                </pic:pic>
+              </a:graphicData>
+            </a:graphic>
+            <wp14:sizeRelH relativeFrom="margin">
+              <wp14:pctWidth>0</wp14:pctWidth>
+            </wp14:sizeRelH>
+            <wp14:sizeRelV relativeFrom="margin">
+              <wp14:pctHeight>0</wp14:pctHeight>
+            </wp14:sizeRelV>
+          </wp:anchor>
+        </w:drawing>
+      </w:r>
+      <w:r>
+        <w:br w:type="page"/>
+      </w:r>
+    </w:p>
+    <w:p>
+      <w:pPr>
+        <w:pStyle w:val="Heading2"/>
+      </w:pPr>
+      <w:bookmarkStart w:id="20" w:name="_Toc169787707"/>
+      <w:r>
+        <w:lastRenderedPageBreak/>
+        <w:t>Pattern</w:t>
+      </w:r>
+      <w:bookmarkEnd w:id="20"/>
+    </w:p>
+    <w:p>
+      <w:pPr>
+        <w:rPr>
+          <w:b/>
+          <w:bCs/>
+          <w:sz w:val="24"/>
+          <w:szCs w:val="24"/>
+        </w:rPr>
+      </w:pPr>
+      <w:r>
+        <w:rPr>
+          <w:b/>
+          <w:bCs/>
+          <w:sz w:val="24"/>
+          <w:szCs w:val="24"/>
+        </w:rPr>
+        <w:t>Beschreibung</w:t>
+      </w:r>
+      <w:r>
+        <w:rPr>
+          <w:b/>
+          <w:bCs/>
+          <w:sz w:val="24"/>
+          <w:szCs w:val="24"/>
+        </w:rPr>
+        <w:t>:</w:t>
+      </w:r>
+    </w:p>
+    <w:p>
+      <w:pPr>
+        <w:rPr>
+          <w:b/>
+          <w:bCs/>
+          <w:sz w:val="24"/>
+          <w:szCs w:val="24"/>
+        </w:rPr>
+      </w:pPr>
+      <w:r>
+        <w:rPr>
+          <w:b/>
+          <w:bCs/>
+          <w:sz w:val="24"/>
+          <w:szCs w:val="24"/>
+        </w:rPr>
+        <w:t>Diagramm</w:t>
+      </w:r>
+    </w:p>
+    <w:p>
+      <w:pPr>
+        <w:rPr>
+          <w:b/>
+          <w:bCs/>
+          <w:sz w:val="24"/>
+          <w:szCs w:val="24"/>
+        </w:rPr>
+      </w:pPr>
+      <w:r>
+        <w:rPr>
+          <w:b/>
+          <w:bCs/>
+          <w:sz w:val="24"/>
+          <w:szCs w:val="24"/>
+        </w:rPr>
+        <w:t>Code Beispiel:</w:t>
+      </w:r>
+    </w:p>
+    <w:p>
+      <w:pPr>
+        <w:rPr>
+          <w:rFonts w:eastAsiaTheme="majorEastAsia" w:cstheme="majorBidi"/>
+          <w:b/>
+          <w:color w:val="2F5496" w:themeColor="accent1" w:themeShade="BF"/>
+          <w:sz w:val="28"/>
+          <w:szCs w:val="26"/>
+        </w:rPr>
+      </w:pPr>
+      <w:r>
+        <w:br w:type="page"/>
+      </w:r>
+    </w:p>
+    <w:p>
+      <w:pPr>
+        <w:rPr>
+          <w:rFonts w:eastAsiaTheme="majorEastAsia" w:cstheme="majorBidi"/>
+          <w:b/>
+          <w:color w:val="2F5496" w:themeColor="accent1" w:themeShade="BF"/>
+          <w:sz w:val="28"/>
+          <w:szCs w:val="26"/>
+        </w:rPr>
+      </w:pPr>
+    </w:p>
+    <w:p>
+      <w:pPr>
+        <w:pStyle w:val="Heading2"/>
+      </w:pPr>
+      <w:bookmarkStart w:id="21" w:name="_Toc169787708"/>
+      <w:r>
+        <w:t>Repository</w:t>
+      </w:r>
+      <w:bookmarkEnd w:id="21"/>
+    </w:p>
+    <w:p>
+      <w:pPr>
+        <w:rPr>
+          <w:b/>
+          <w:bCs/>
+          <w:sz w:val="24"/>
+          <w:szCs w:val="24"/>
+        </w:rPr>
+      </w:pPr>
+      <w:r>
+        <w:rPr>
+          <w:b/>
+          <w:bCs/>
+          <w:sz w:val="24"/>
+          <w:szCs w:val="24"/>
+        </w:rPr>
+        <w:t>Beschreibung</w:t>
+      </w:r>
+      <w:r>
+        <w:rPr>
+          <w:b/>
+          <w:bCs/>
+          <w:sz w:val="24"/>
+          <w:szCs w:val="24"/>
+        </w:rPr>
+        <w:t>:</w:t>
+      </w:r>
+    </w:p>
+    <w:p>
+      <w:pPr>
+        <w:pStyle w:val="ListParagraph"/>
+        <w:numPr>
+          <w:ilvl w:val="0"/>
+          <w:numId w:val="2"/>
+        </w:numPr>
+        <w:rPr>
+          <w:sz w:val="24"/>
+          <w:szCs w:val="24"/>
+        </w:rPr>
+      </w:pPr>
+      <w:r>
+        <w:rPr>
+          <w:sz w:val="24"/>
+          <w:szCs w:val="24"/>
+        </w:rPr>
+        <w:t>Kapselung des Datenzugriffs (Trennung Data Access und Business Logic)</w:t>
+      </w:r>
+    </w:p>
+    <w:p>
+      <w:pPr>
+        <w:pStyle w:val="ListParagraph"/>
+        <w:numPr>
+          <w:ilvl w:val="0"/>
+          <w:numId w:val="2"/>
+        </w:numPr>
+        <w:rPr>
+          <w:sz w:val="24"/>
+          <w:szCs w:val="24"/>
+        </w:rPr>
+      </w:pPr>
+      <w:r>
+        <w:rPr>
+          <w:sz w:val="24"/>
+          <w:szCs w:val="24"/>
+        </w:rPr>
+        <w:t xml:space="preserve">Generisches Interfase mit </w:t>
+      </w:r>
+      <w:proofErr w:type="gramStart"/>
+      <w:r>
+        <w:rPr>
+          <w:sz w:val="24"/>
+          <w:szCs w:val="24"/>
+        </w:rPr>
+        <w:t>CRUD Methoden</w:t>
+      </w:r>
+      <w:proofErr w:type="gramEnd"/>
+    </w:p>
+    <w:p>
+      <w:pPr>
+        <w:pStyle w:val="ListParagraph"/>
+        <w:numPr>
+          <w:ilvl w:val="0"/>
+          <w:numId w:val="2"/>
+        </w:numPr>
+        <w:rPr>
+          <w:sz w:val="24"/>
+          <w:szCs w:val="24"/>
+        </w:rPr>
+      </w:pPr>
+      <w:r>
+        <w:rPr>
+          <w:sz w:val="24"/>
+          <w:szCs w:val="24"/>
+        </w:rPr>
+        <w:t>Pro Datentyp wird eigenes Repository erstellt</w:t>
+      </w:r>
+    </w:p>
+    <w:p>
+      <w:pPr>
+        <w:pStyle w:val="ListParagraph"/>
+        <w:numPr>
+          <w:ilvl w:val="0"/>
+          <w:numId w:val="2"/>
+        </w:numPr>
+        <w:rPr>
+          <w:sz w:val="24"/>
+          <w:szCs w:val="24"/>
+        </w:rPr>
+      </w:pPr>
+      <w:r>
+        <w:rPr>
+          <w:sz w:val="24"/>
+          <w:szCs w:val="24"/>
+        </w:rPr>
+        <w:t>Bessere Testbarkeit</w:t>
+      </w:r>
+    </w:p>
+    <w:p>
+      <w:pPr>
+        <w:rPr>
+          <w:b/>
+          <w:bCs/>
+          <w:sz w:val="24"/>
+          <w:szCs w:val="24"/>
+        </w:rPr>
+      </w:pPr>
+      <w:r>
+        <w:rPr>
+          <w:b/>
+          <w:bCs/>
+          <w:sz w:val="24"/>
+          <w:szCs w:val="24"/>
+        </w:rPr>
+        <w:t>Diagramm</w:t>
+      </w:r>
+    </w:p>
+    <w:p>
+      <w:pPr>
+        <w:rPr>
+          <w:b/>
+          <w:bCs/>
+          <w:sz w:val="24"/>
+          <w:szCs w:val="24"/>
+        </w:rPr>
+      </w:pPr>
+      <w:r>
+        <w:rPr>
+          <w:noProof/>
+        </w:rPr>
+        <w:drawing>
+          <wp:inline distT="0" distB="0" distL="0" distR="0" wp14:anchorId="3C4D9F3D" wp14:editId="2BD4CF49">
+            <wp:extent cx="3962353" cy="2381693"/>
+            <wp:effectExtent l="0" t="0" r="0" b="0"/>
+            <wp:docPr id="7" name="Picture 7"/>
+            <wp:cNvGraphicFramePr>
+              <a:graphicFrameLocks xmlns:a="http://schemas.openxmlformats.org/drawingml/2006/main" noChangeAspect="1"/>
+            </wp:cNvGraphicFramePr>
+            <a:graphic xmlns:a="http://schemas.openxmlformats.org/drawingml/2006/main">
+              <a:graphicData uri="http://schemas.openxmlformats.org/drawingml/2006/picture">
+                <pic:pic xmlns:pic="http://schemas.openxmlformats.org/drawingml/2006/picture">
+                  <pic:nvPicPr>
+                    <pic:cNvPr id="1" name=""/>
+                    <pic:cNvPicPr/>
+                  </pic:nvPicPr>
+                  <pic:blipFill>
+                    <a:blip r:embed="rId71"/>
+                    <a:stretch>
+                      <a:fillRect/>
+                    </a:stretch>
+                  </pic:blipFill>
+                  <pic:spPr>
+                    <a:xfrm>
+                      <a:off x="0" y="0"/>
                       <a:ext cx="3995138" cy="2401400"/>
                     </a:xfrm>
                     <a:prstGeom prst="rect">
@@ -8953,7 +9420,7 @@
                     <pic:cNvPicPr/>
                   </pic:nvPicPr>
                   <pic:blipFill>
-                    <a:blip r:embed="rId69"/>
+                    <a:blip r:embed="rId72"/>
                     <a:stretch>
                       <a:fillRect/>
                     </a:stretch>
@@ -8980,6 +9447,7 @@
         <w:rPr>
           <w:noProof/>
         </w:rPr>
+        <w:lastRenderedPageBreak/>
         <w:drawing>
           <wp:inline distT="0" distB="0" distL="0" distR="0" wp14:anchorId="3AED7A45" wp14:editId="76B23CD1">
             <wp:extent cx="5760720" cy="1699404"/>
@@ -8996,7 +9464,7 @@
                     <pic:cNvPicPr/>
                   </pic:nvPicPr>
                   <pic:blipFill>
-                    <a:blip r:embed="rId70"/>
+                    <a:blip r:embed="rId73"/>
                     <a:stretch>
                       <a:fillRect/>
                     </a:stretch>

</xml_diff>

<commit_message>
[GeneralSkills] Added mediator design pattern
</commit_message>
<xml_diff>
--- a/General Skills/Design Patterns/Design Patters Beschreibung.docx
+++ b/General Skills/Design Patterns/Design Patters Beschreibung.docx
@@ -111,7 +111,7 @@
             </w:rPr>
             <w:fldChar w:fldCharType="separate"/>
           </w:r>
-          <w:hyperlink w:anchor="_Toc169787687" w:history="1">
+          <w:hyperlink w:anchor="_Toc169866016" w:history="1">
             <w:r>
               <w:rPr>
                 <w:rStyle w:val="Hyperlink"/>
@@ -138,7 +138,7 @@
                 <w:noProof/>
                 <w:webHidden/>
               </w:rPr>
-              <w:instrText xml:space="preserve"> PAGEREF _Toc169787687 \h </w:instrText>
+              <w:instrText xml:space="preserve"> PAGEREF _Toc169866016 \h </w:instrText>
             </w:r>
             <w:r>
               <w:rPr>
@@ -186,7 +186,7 @@
               <w14:ligatures w14:val="standardContextual"/>
             </w:rPr>
           </w:pPr>
-          <w:hyperlink w:anchor="_Toc169787688" w:history="1">
+          <w:hyperlink w:anchor="_Toc169866017" w:history="1">
             <w:r>
               <w:rPr>
                 <w:rStyle w:val="Hyperlink"/>
@@ -213,7 +213,7 @@
                 <w:noProof/>
                 <w:webHidden/>
               </w:rPr>
-              <w:instrText xml:space="preserve"> PAGEREF _Toc169787688 \h </w:instrText>
+              <w:instrText xml:space="preserve"> PAGEREF _Toc169866017 \h </w:instrText>
             </w:r>
             <w:r>
               <w:rPr>
@@ -261,7 +261,7 @@
               <w14:ligatures w14:val="standardContextual"/>
             </w:rPr>
           </w:pPr>
-          <w:hyperlink w:anchor="_Toc169787689" w:history="1">
+          <w:hyperlink w:anchor="_Toc169866018" w:history="1">
             <w:r>
               <w:rPr>
                 <w:rStyle w:val="Hyperlink"/>
@@ -288,7 +288,7 @@
                 <w:noProof/>
                 <w:webHidden/>
               </w:rPr>
-              <w:instrText xml:space="preserve"> PAGEREF _Toc169787689 \h </w:instrText>
+              <w:instrText xml:space="preserve"> PAGEREF _Toc169866018 \h </w:instrText>
             </w:r>
             <w:r>
               <w:rPr>
@@ -336,7 +336,7 @@
               <w14:ligatures w14:val="standardContextual"/>
             </w:rPr>
           </w:pPr>
-          <w:hyperlink w:anchor="_Toc169787690" w:history="1">
+          <w:hyperlink w:anchor="_Toc169866019" w:history="1">
             <w:r>
               <w:rPr>
                 <w:rStyle w:val="Hyperlink"/>
@@ -363,7 +363,7 @@
                 <w:noProof/>
                 <w:webHidden/>
               </w:rPr>
-              <w:instrText xml:space="preserve"> PAGEREF _Toc169787690 \h </w:instrText>
+              <w:instrText xml:space="preserve"> PAGEREF _Toc169866019 \h </w:instrText>
             </w:r>
             <w:r>
               <w:rPr>
@@ -411,7 +411,7 @@
               <w14:ligatures w14:val="standardContextual"/>
             </w:rPr>
           </w:pPr>
-          <w:hyperlink w:anchor="_Toc169787691" w:history="1">
+          <w:hyperlink w:anchor="_Toc169866020" w:history="1">
             <w:r>
               <w:rPr>
                 <w:rStyle w:val="Hyperlink"/>
@@ -438,7 +438,7 @@
                 <w:noProof/>
                 <w:webHidden/>
               </w:rPr>
-              <w:instrText xml:space="preserve"> PAGEREF _Toc169787691 \h </w:instrText>
+              <w:instrText xml:space="preserve"> PAGEREF _Toc169866020 \h </w:instrText>
             </w:r>
             <w:r>
               <w:rPr>
@@ -486,7 +486,7 @@
               <w14:ligatures w14:val="standardContextual"/>
             </w:rPr>
           </w:pPr>
-          <w:hyperlink w:anchor="_Toc169787692" w:history="1">
+          <w:hyperlink w:anchor="_Toc169866021" w:history="1">
             <w:r>
               <w:rPr>
                 <w:rStyle w:val="Hyperlink"/>
@@ -513,7 +513,7 @@
                 <w:noProof/>
                 <w:webHidden/>
               </w:rPr>
-              <w:instrText xml:space="preserve"> PAGEREF _Toc169787692 \h </w:instrText>
+              <w:instrText xml:space="preserve"> PAGEREF _Toc169866021 \h </w:instrText>
             </w:r>
             <w:r>
               <w:rPr>
@@ -561,7 +561,7 @@
               <w14:ligatures w14:val="standardContextual"/>
             </w:rPr>
           </w:pPr>
-          <w:hyperlink w:anchor="_Toc169787693" w:history="1">
+          <w:hyperlink w:anchor="_Toc169866022" w:history="1">
             <w:r>
               <w:rPr>
                 <w:rStyle w:val="Hyperlink"/>
@@ -588,7 +588,7 @@
                 <w:noProof/>
                 <w:webHidden/>
               </w:rPr>
-              <w:instrText xml:space="preserve"> PAGEREF _Toc169787693 \h </w:instrText>
+              <w:instrText xml:space="preserve"> PAGEREF _Toc169866022 \h </w:instrText>
             </w:r>
             <w:r>
               <w:rPr>
@@ -637,7 +637,7 @@
               <w14:ligatures w14:val="standardContextual"/>
             </w:rPr>
           </w:pPr>
-          <w:hyperlink w:anchor="_Toc169787694" w:history="1">
+          <w:hyperlink w:anchor="_Toc169866023" w:history="1">
             <w:r>
               <w:rPr>
                 <w:rStyle w:val="Hyperlink"/>
@@ -664,7 +664,7 @@
                 <w:noProof/>
                 <w:webHidden/>
               </w:rPr>
-              <w:instrText xml:space="preserve"> PAGEREF _Toc169787694 \h </w:instrText>
+              <w:instrText xml:space="preserve"> PAGEREF _Toc169866023 \h </w:instrText>
             </w:r>
             <w:r>
               <w:rPr>
@@ -712,7 +712,7 @@
               <w14:ligatures w14:val="standardContextual"/>
             </w:rPr>
           </w:pPr>
-          <w:hyperlink w:anchor="_Toc169787695" w:history="1">
+          <w:hyperlink w:anchor="_Toc169866024" w:history="1">
             <w:r>
               <w:rPr>
                 <w:rStyle w:val="Hyperlink"/>
@@ -739,7 +739,7 @@
                 <w:noProof/>
                 <w:webHidden/>
               </w:rPr>
-              <w:instrText xml:space="preserve"> PAGEREF _Toc169787695 \h </w:instrText>
+              <w:instrText xml:space="preserve"> PAGEREF _Toc169866024 \h </w:instrText>
             </w:r>
             <w:r>
               <w:rPr>
@@ -787,7 +787,7 @@
               <w14:ligatures w14:val="standardContextual"/>
             </w:rPr>
           </w:pPr>
-          <w:hyperlink w:anchor="_Toc169787696" w:history="1">
+          <w:hyperlink w:anchor="_Toc169866025" w:history="1">
             <w:r>
               <w:rPr>
                 <w:rStyle w:val="Hyperlink"/>
@@ -814,7 +814,7 @@
                 <w:noProof/>
                 <w:webHidden/>
               </w:rPr>
-              <w:instrText xml:space="preserve"> PAGEREF _Toc169787696 \h </w:instrText>
+              <w:instrText xml:space="preserve"> PAGEREF _Toc169866025 \h </w:instrText>
             </w:r>
             <w:r>
               <w:rPr>
@@ -862,7 +862,7 @@
               <w14:ligatures w14:val="standardContextual"/>
             </w:rPr>
           </w:pPr>
-          <w:hyperlink w:anchor="_Toc169787697" w:history="1">
+          <w:hyperlink w:anchor="_Toc169866026" w:history="1">
             <w:r>
               <w:rPr>
                 <w:rStyle w:val="Hyperlink"/>
@@ -889,7 +889,7 @@
                 <w:noProof/>
                 <w:webHidden/>
               </w:rPr>
-              <w:instrText xml:space="preserve"> PAGEREF _Toc169787697 \h </w:instrText>
+              <w:instrText xml:space="preserve"> PAGEREF _Toc169866026 \h </w:instrText>
             </w:r>
             <w:r>
               <w:rPr>
@@ -937,7 +937,7 @@
               <w14:ligatures w14:val="standardContextual"/>
             </w:rPr>
           </w:pPr>
-          <w:hyperlink w:anchor="_Toc169787698" w:history="1">
+          <w:hyperlink w:anchor="_Toc169866027" w:history="1">
             <w:r>
               <w:rPr>
                 <w:rStyle w:val="Hyperlink"/>
@@ -964,7 +964,7 @@
                 <w:noProof/>
                 <w:webHidden/>
               </w:rPr>
-              <w:instrText xml:space="preserve"> PAGEREF _Toc169787698 \h </w:instrText>
+              <w:instrText xml:space="preserve"> PAGEREF _Toc169866027 \h </w:instrText>
             </w:r>
             <w:r>
               <w:rPr>
@@ -1012,7 +1012,7 @@
               <w14:ligatures w14:val="standardContextual"/>
             </w:rPr>
           </w:pPr>
-          <w:hyperlink w:anchor="_Toc169787699" w:history="1">
+          <w:hyperlink w:anchor="_Toc169866028" w:history="1">
             <w:r>
               <w:rPr>
                 <w:rStyle w:val="Hyperlink"/>
@@ -1039,7 +1039,7 @@
                 <w:noProof/>
                 <w:webHidden/>
               </w:rPr>
-              <w:instrText xml:space="preserve"> PAGEREF _Toc169787699 \h </w:instrText>
+              <w:instrText xml:space="preserve"> PAGEREF _Toc169866028 \h </w:instrText>
             </w:r>
             <w:r>
               <w:rPr>
@@ -1088,7 +1088,7 @@
               <w14:ligatures w14:val="standardContextual"/>
             </w:rPr>
           </w:pPr>
-          <w:hyperlink w:anchor="_Toc169787700" w:history="1">
+          <w:hyperlink w:anchor="_Toc169866029" w:history="1">
             <w:r>
               <w:rPr>
                 <w:rStyle w:val="Hyperlink"/>
@@ -1115,7 +1115,7 @@
                 <w:noProof/>
                 <w:webHidden/>
               </w:rPr>
-              <w:instrText xml:space="preserve"> PAGEREF _Toc169787700 \h </w:instrText>
+              <w:instrText xml:space="preserve"> PAGEREF _Toc169866029 \h </w:instrText>
             </w:r>
             <w:r>
               <w:rPr>
@@ -1163,7 +1163,7 @@
               <w14:ligatures w14:val="standardContextual"/>
             </w:rPr>
           </w:pPr>
-          <w:hyperlink w:anchor="_Toc169787701" w:history="1">
+          <w:hyperlink w:anchor="_Toc169866030" w:history="1">
             <w:r>
               <w:rPr>
                 <w:rStyle w:val="Hyperlink"/>
@@ -1190,7 +1190,7 @@
                 <w:noProof/>
                 <w:webHidden/>
               </w:rPr>
-              <w:instrText xml:space="preserve"> PAGEREF _Toc169787701 \h </w:instrText>
+              <w:instrText xml:space="preserve"> PAGEREF _Toc169866030 \h </w:instrText>
             </w:r>
             <w:r>
               <w:rPr>
@@ -1238,7 +1238,7 @@
               <w14:ligatures w14:val="standardContextual"/>
             </w:rPr>
           </w:pPr>
-          <w:hyperlink w:anchor="_Toc169787702" w:history="1">
+          <w:hyperlink w:anchor="_Toc169866031" w:history="1">
             <w:r>
               <w:rPr>
                 <w:rStyle w:val="Hyperlink"/>
@@ -1265,7 +1265,7 @@
                 <w:noProof/>
                 <w:webHidden/>
               </w:rPr>
-              <w:instrText xml:space="preserve"> PAGEREF _Toc169787702 \h </w:instrText>
+              <w:instrText xml:space="preserve"> PAGEREF _Toc169866031 \h </w:instrText>
             </w:r>
             <w:r>
               <w:rPr>
@@ -1313,7 +1313,7 @@
               <w14:ligatures w14:val="standardContextual"/>
             </w:rPr>
           </w:pPr>
-          <w:hyperlink w:anchor="_Toc169787703" w:history="1">
+          <w:hyperlink w:anchor="_Toc169866032" w:history="1">
             <w:r>
               <w:rPr>
                 <w:rStyle w:val="Hyperlink"/>
@@ -1340,7 +1340,7 @@
                 <w:noProof/>
                 <w:webHidden/>
               </w:rPr>
-              <w:instrText xml:space="preserve"> PAGEREF _Toc169787703 \h </w:instrText>
+              <w:instrText xml:space="preserve"> PAGEREF _Toc169866032 \h </w:instrText>
             </w:r>
             <w:r>
               <w:rPr>
@@ -1388,7 +1388,7 @@
               <w14:ligatures w14:val="standardContextual"/>
             </w:rPr>
           </w:pPr>
-          <w:hyperlink w:anchor="_Toc169787704" w:history="1">
+          <w:hyperlink w:anchor="_Toc169866033" w:history="1">
             <w:r>
               <w:rPr>
                 <w:rStyle w:val="Hyperlink"/>
@@ -1415,7 +1415,7 @@
                 <w:noProof/>
                 <w:webHidden/>
               </w:rPr>
-              <w:instrText xml:space="preserve"> PAGEREF _Toc169787704 \h </w:instrText>
+              <w:instrText xml:space="preserve"> PAGEREF _Toc169866033 \h </w:instrText>
             </w:r>
             <w:r>
               <w:rPr>
@@ -1463,7 +1463,7 @@
               <w14:ligatures w14:val="standardContextual"/>
             </w:rPr>
           </w:pPr>
-          <w:hyperlink w:anchor="_Toc169787705" w:history="1">
+          <w:hyperlink w:anchor="_Toc169866034" w:history="1">
             <w:r>
               <w:rPr>
                 <w:rStyle w:val="Hyperlink"/>
@@ -1490,7 +1490,7 @@
                 <w:noProof/>
                 <w:webHidden/>
               </w:rPr>
-              <w:instrText xml:space="preserve"> PAGEREF _Toc169787705 \h </w:instrText>
+              <w:instrText xml:space="preserve"> PAGEREF _Toc169866034 \h </w:instrText>
             </w:r>
             <w:r>
               <w:rPr>
@@ -1538,7 +1538,7 @@
               <w14:ligatures w14:val="standardContextual"/>
             </w:rPr>
           </w:pPr>
-          <w:hyperlink w:anchor="_Toc169787706" w:history="1">
+          <w:hyperlink w:anchor="_Toc169866035" w:history="1">
             <w:r>
               <w:rPr>
                 <w:rStyle w:val="Hyperlink"/>
@@ -1565,7 +1565,7 @@
                 <w:noProof/>
                 <w:webHidden/>
               </w:rPr>
-              <w:instrText xml:space="preserve"> PAGEREF _Toc169787706 \h </w:instrText>
+              <w:instrText xml:space="preserve"> PAGEREF _Toc169866035 \h </w:instrText>
             </w:r>
             <w:r>
               <w:rPr>
@@ -1613,13 +1613,13 @@
               <w14:ligatures w14:val="standardContextual"/>
             </w:rPr>
           </w:pPr>
-          <w:hyperlink w:anchor="_Toc169787707" w:history="1">
+          <w:hyperlink w:anchor="_Toc169866036" w:history="1">
             <w:r>
               <w:rPr>
                 <w:rStyle w:val="Hyperlink"/>
                 <w:noProof/>
               </w:rPr>
-              <w:t>Pattern</w:t>
+              <w:t>Mediator</w:t>
             </w:r>
             <w:r>
               <w:rPr>
@@ -1640,7 +1640,7 @@
                 <w:noProof/>
                 <w:webHidden/>
               </w:rPr>
-              <w:instrText xml:space="preserve"> PAGEREF _Toc169787707 \h </w:instrText>
+              <w:instrText xml:space="preserve"> PAGEREF _Toc169866036 \h </w:instrText>
             </w:r>
             <w:r>
               <w:rPr>
@@ -1688,12 +1688,87 @@
               <w14:ligatures w14:val="standardContextual"/>
             </w:rPr>
           </w:pPr>
-          <w:hyperlink w:anchor="_Toc169787708" w:history="1">
+          <w:hyperlink w:anchor="_Toc169866037" w:history="1">
             <w:r>
               <w:rPr>
                 <w:rStyle w:val="Hyperlink"/>
                 <w:noProof/>
               </w:rPr>
+              <w:t>Pattern</w:t>
+            </w:r>
+            <w:r>
+              <w:rPr>
+                <w:noProof/>
+                <w:webHidden/>
+              </w:rPr>
+              <w:tab/>
+            </w:r>
+            <w:r>
+              <w:rPr>
+                <w:noProof/>
+                <w:webHidden/>
+              </w:rPr>
+              <w:fldChar w:fldCharType="begin"/>
+            </w:r>
+            <w:r>
+              <w:rPr>
+                <w:noProof/>
+                <w:webHidden/>
+              </w:rPr>
+              <w:instrText xml:space="preserve"> PAGEREF _Toc169866037 \h </w:instrText>
+            </w:r>
+            <w:r>
+              <w:rPr>
+                <w:noProof/>
+                <w:webHidden/>
+              </w:rPr>
+            </w:r>
+            <w:r>
+              <w:rPr>
+                <w:noProof/>
+                <w:webHidden/>
+              </w:rPr>
+              <w:fldChar w:fldCharType="separate"/>
+            </w:r>
+            <w:r>
+              <w:rPr>
+                <w:noProof/>
+                <w:webHidden/>
+              </w:rPr>
+              <w:t>20</w:t>
+            </w:r>
+            <w:r>
+              <w:rPr>
+                <w:noProof/>
+                <w:webHidden/>
+              </w:rPr>
+              <w:fldChar w:fldCharType="end"/>
+            </w:r>
+          </w:hyperlink>
+        </w:p>
+        <w:p>
+          <w:pPr>
+            <w:pStyle w:val="TOC2"/>
+            <w:tabs>
+              <w:tab w:val="right" w:pos="9062"/>
+            </w:tabs>
+            <w:rPr>
+              <w:rFonts w:eastAsiaTheme="minorEastAsia" w:cstheme="minorBidi"/>
+              <w:b w:val="0"/>
+              <w:bCs w:val="0"/>
+              <w:smallCaps w:val="0"/>
+              <w:noProof/>
+              <w:kern w:val="2"/>
+              <w:lang w:eastAsia="de-DE"/>
+              <w14:ligatures w14:val="standardContextual"/>
+            </w:rPr>
+          </w:pPr>
+          <w:hyperlink w:anchor="_Toc169866038" w:history="1">
+            <w:r>
+              <w:rPr>
+                <w:rStyle w:val="Hyperlink"/>
+                <w:noProof/>
+              </w:rPr>
               <w:t>Repository</w:t>
             </w:r>
             <w:r>
@@ -1715,7 +1790,7 @@
                 <w:noProof/>
                 <w:webHidden/>
               </w:rPr>
-              <w:instrText xml:space="preserve"> PAGEREF _Toc169787708 \h </w:instrText>
+              <w:instrText xml:space="preserve"> PAGEREF _Toc169866038 \h </w:instrText>
             </w:r>
             <w:r>
               <w:rPr>
@@ -1735,7 +1810,7 @@
                 <w:noProof/>
                 <w:webHidden/>
               </w:rPr>
-              <w:t>20</w:t>
+              <w:t>21</w:t>
             </w:r>
             <w:r>
               <w:rPr>
@@ -1771,14 +1846,14 @@
       <w:pPr>
         <w:pStyle w:val="Heading1"/>
       </w:pPr>
-      <w:bookmarkStart w:id="0" w:name="_Toc169787687"/>
+      <w:bookmarkStart w:id="0" w:name="_Toc169866016"/>
       <w:r>
         <w:rPr>
           <w:noProof/>
         </w:rPr>
         <w:lastRenderedPageBreak/>
         <w:drawing>
-          <wp:anchor distT="0" distB="0" distL="114300" distR="114300" simplePos="0" relativeHeight="251604480" behindDoc="1" locked="0" layoutInCell="1" allowOverlap="1" wp14:anchorId="20BF471F" wp14:editId="67E745F6">
+          <wp:anchor distT="0" distB="0" distL="114300" distR="114300" simplePos="0" relativeHeight="251627520" behindDoc="1" locked="0" layoutInCell="1" allowOverlap="1" wp14:anchorId="20BF471F" wp14:editId="67E745F6">
             <wp:simplePos x="0" y="0"/>
             <wp:positionH relativeFrom="column">
               <wp:posOffset>4802242</wp:posOffset>
@@ -1836,7 +1911,7 @@
       <w:pPr>
         <w:pStyle w:val="Heading2"/>
       </w:pPr>
-      <w:bookmarkStart w:id="1" w:name="_Toc169787688"/>
+      <w:bookmarkStart w:id="1" w:name="_Toc169866017"/>
       <w:r>
         <w:t>Decorator</w:t>
       </w:r>
@@ -1866,15 +1941,7 @@
         <w:pStyle w:val="NoSpacing"/>
       </w:pPr>
       <w:r>
-        <w:t xml:space="preserve">- Erweitern die Funktionalität einer Klasse / </w:t>
-      </w:r>
-      <w:proofErr w:type="gramStart"/>
-      <w:r>
-        <w:t>Interfaces</w:t>
-      </w:r>
-      <w:proofErr w:type="gramEnd"/>
-      <w:r>
-        <w:t xml:space="preserve"> ohne diese zu ändern</w:t>
+        <w:t>- Erweitern die Funktionalität einer Klasse / Interfaces ohne diese zu ändern</w:t>
       </w:r>
     </w:p>
     <w:p>
@@ -2070,126 +2137,56 @@
           <w:lang w:val="en-US"/>
         </w:rPr>
       </w:pPr>
-      <w:proofErr w:type="spellStart"/>
       <w:r>
         <w:rPr>
           <w:color w:val="538135" w:themeColor="accent6" w:themeShade="BF"/>
           <w:lang w:val="en-US"/>
         </w:rPr>
-        <w:t>IDrink</w:t>
-      </w:r>
-      <w:proofErr w:type="spellEnd"/>
-      <w:r>
+        <w:t>IDrink coffee = new Coffee();</w:t>
+      </w:r>
+    </w:p>
+    <w:p>
+      <w:pPr>
+        <w:pStyle w:val="NoSpacing"/>
         <w:rPr>
           <w:color w:val="538135" w:themeColor="accent6" w:themeShade="BF"/>
           <w:lang w:val="en-US"/>
         </w:rPr>
-        <w:t xml:space="preserve"> coffee = new </w:t>
-      </w:r>
-      <w:proofErr w:type="gramStart"/>
+      </w:pPr>
       <w:r>
         <w:rPr>
           <w:color w:val="538135" w:themeColor="accent6" w:themeShade="BF"/>
           <w:lang w:val="en-US"/>
         </w:rPr>
-        <w:t>Coffee(</w:t>
-      </w:r>
-      <w:proofErr w:type="gramEnd"/>
-      <w:r>
+        <w:t>coffee = new Sugar(coffee);</w:t>
+      </w:r>
+    </w:p>
+    <w:p>
+      <w:pPr>
+        <w:pStyle w:val="NoSpacing"/>
         <w:rPr>
           <w:color w:val="538135" w:themeColor="accent6" w:themeShade="BF"/>
-          <w:lang w:val="en-US"/>
-        </w:rPr>
-        <w:t>);</w:t>
-      </w:r>
-    </w:p>
-    <w:p>
-      <w:pPr>
-        <w:pStyle w:val="NoSpacing"/>
+        </w:rPr>
+      </w:pPr>
+      <w:r>
         <w:rPr>
           <w:color w:val="538135" w:themeColor="accent6" w:themeShade="BF"/>
-          <w:lang w:val="en-US"/>
-        </w:rPr>
-      </w:pPr>
-      <w:r>
-        <w:rPr>
-          <w:color w:val="538135" w:themeColor="accent6" w:themeShade="BF"/>
-          <w:lang w:val="en-US"/>
-        </w:rPr>
-        <w:t>coffee = new Sugar(coffee</w:t>
-      </w:r>
-      <w:proofErr w:type="gramStart"/>
-      <w:r>
-        <w:rPr>
-          <w:color w:val="538135" w:themeColor="accent6" w:themeShade="BF"/>
-          <w:lang w:val="en-US"/>
-        </w:rPr>
-        <w:t>);</w:t>
-      </w:r>
-      <w:proofErr w:type="gramEnd"/>
-    </w:p>
-    <w:p>
-      <w:pPr>
-        <w:pStyle w:val="NoSpacing"/>
-        <w:rPr>
-          <w:color w:val="538135" w:themeColor="accent6" w:themeShade="BF"/>
-        </w:rPr>
-      </w:pPr>
-      <w:proofErr w:type="spellStart"/>
-      <w:r>
-        <w:rPr>
-          <w:color w:val="538135" w:themeColor="accent6" w:themeShade="BF"/>
-        </w:rPr>
-        <w:t>coffee</w:t>
-      </w:r>
-      <w:proofErr w:type="spellEnd"/>
-      <w:r>
-        <w:rPr>
-          <w:color w:val="538135" w:themeColor="accent6" w:themeShade="BF"/>
-        </w:rPr>
-        <w:t xml:space="preserve"> = </w:t>
-      </w:r>
-      <w:proofErr w:type="spellStart"/>
-      <w:r>
-        <w:rPr>
-          <w:color w:val="538135" w:themeColor="accent6" w:themeShade="BF"/>
-        </w:rPr>
-        <w:t>new</w:t>
-      </w:r>
-      <w:proofErr w:type="spellEnd"/>
-      <w:r>
-        <w:rPr>
-          <w:color w:val="538135" w:themeColor="accent6" w:themeShade="BF"/>
-        </w:rPr>
-        <w:t xml:space="preserve"> Milk(</w:t>
-      </w:r>
-      <w:proofErr w:type="spellStart"/>
-      <w:r>
-        <w:rPr>
-          <w:color w:val="538135" w:themeColor="accent6" w:themeShade="BF"/>
-        </w:rPr>
-        <w:t>coffee</w:t>
-      </w:r>
-      <w:proofErr w:type="spellEnd"/>
-      <w:r>
-        <w:rPr>
-          <w:color w:val="538135" w:themeColor="accent6" w:themeShade="BF"/>
-        </w:rPr>
-        <w:t>);</w:t>
+        </w:rPr>
+        <w:t>coffee = new Milk(coffee);</w:t>
       </w:r>
     </w:p>
     <w:p>
       <w:pPr>
         <w:pStyle w:val="Heading2"/>
       </w:pPr>
-      <w:bookmarkStart w:id="2" w:name="_Toc169787689"/>
+      <w:bookmarkStart w:id="2" w:name="_Toc169866018"/>
       <w:r>
         <w:rPr>
           <w:noProof/>
         </w:rPr>
         <w:lastRenderedPageBreak/>
         <w:drawing>
-          <wp:anchor distT="0" distB="0" distL="114300" distR="114300" simplePos="0" relativeHeight="251625984" behindDoc="1" locked="0" layoutInCell="1" allowOverlap="1" wp14:anchorId="4EA5BBA1" wp14:editId="471BF2D8">
+          <wp:anchor distT="0" distB="0" distL="114300" distR="114300" simplePos="0" relativeHeight="251636736" behindDoc="1" locked="0" layoutInCell="1" allowOverlap="1" wp14:anchorId="4EA5BBA1" wp14:editId="471BF2D8">
             <wp:simplePos x="0" y="0"/>
             <wp:positionH relativeFrom="column">
               <wp:posOffset>4775775</wp:posOffset>
@@ -2283,15 +2280,7 @@
         <w:pStyle w:val="NoSpacing"/>
       </w:pPr>
       <w:r>
-        <w:t xml:space="preserve"> - Sowohl die </w:t>
-      </w:r>
-      <w:proofErr w:type="gramStart"/>
-      <w:r>
-        <w:t>Original Klasse</w:t>
-      </w:r>
-      <w:proofErr w:type="gramEnd"/>
-      <w:r>
-        <w:t xml:space="preserve"> als auch ihre Proxyklasse implementieren das gleiche Interface</w:t>
+        <w:t xml:space="preserve"> - Sowohl die Original Klasse als auch ihre Proxyklasse implementieren das gleiche Interface</w:t>
       </w:r>
     </w:p>
     <w:p>
@@ -2299,15 +2288,7 @@
         <w:pStyle w:val="NoSpacing"/>
       </w:pPr>
       <w:r>
-        <w:t xml:space="preserve">- Proxy wird häufig für Lazy Initialization, Access Control, </w:t>
-      </w:r>
-      <w:proofErr w:type="gramStart"/>
-      <w:r>
-        <w:t>DB Zugriffsmanagement</w:t>
-      </w:r>
-      <w:proofErr w:type="gramEnd"/>
-      <w:r>
-        <w:t xml:space="preserve"> usw. verwendet</w:t>
+        <w:t>- Proxy wird häufig für Lazy Initialization, Access Control, DB Zugriffsmanagement usw. verwendet</w:t>
       </w:r>
     </w:p>
     <w:p>
@@ -2449,14 +2430,14 @@
       <w:pPr>
         <w:pStyle w:val="Heading2"/>
       </w:pPr>
-      <w:bookmarkStart w:id="3" w:name="_Toc169787690"/>
+      <w:bookmarkStart w:id="3" w:name="_Toc169866019"/>
       <w:r>
         <w:rPr>
           <w:noProof/>
         </w:rPr>
         <w:lastRenderedPageBreak/>
         <w:drawing>
-          <wp:anchor distT="0" distB="0" distL="114300" distR="114300" simplePos="0" relativeHeight="251606528" behindDoc="1" locked="0" layoutInCell="1" allowOverlap="1" wp14:anchorId="3F95F62E" wp14:editId="0158127F">
+          <wp:anchor distT="0" distB="0" distL="114300" distR="114300" simplePos="0" relativeHeight="251628544" behindDoc="1" locked="0" layoutInCell="1" allowOverlap="1" wp14:anchorId="3F95F62E" wp14:editId="0158127F">
             <wp:simplePos x="0" y="0"/>
             <wp:positionH relativeFrom="column">
               <wp:posOffset>4655125</wp:posOffset>
@@ -2826,7 +2807,7 @@
           <w:color w:val="538135" w:themeColor="accent6" w:themeShade="BF"/>
         </w:rPr>
         <w:drawing>
-          <wp:anchor distT="0" distB="0" distL="114300" distR="114300" simplePos="0" relativeHeight="251654656" behindDoc="1" locked="0" layoutInCell="1" allowOverlap="1" wp14:anchorId="4CB829EB" wp14:editId="4D4831C9">
+          <wp:anchor distT="0" distB="0" distL="114300" distR="114300" simplePos="0" relativeHeight="251650048" behindDoc="1" locked="0" layoutInCell="1" allowOverlap="1" wp14:anchorId="4CB829EB" wp14:editId="4D4831C9">
             <wp:simplePos x="0" y="0"/>
             <wp:positionH relativeFrom="column">
               <wp:posOffset>3559308</wp:posOffset>
@@ -2912,7 +2893,7 @@
           <w:color w:val="538135" w:themeColor="accent6" w:themeShade="BF"/>
         </w:rPr>
         <w:drawing>
-          <wp:anchor distT="0" distB="0" distL="114300" distR="114300" simplePos="0" relativeHeight="251656704" behindDoc="1" locked="0" layoutInCell="1" allowOverlap="1" wp14:anchorId="7CD4872B" wp14:editId="19FA5EBD">
+          <wp:anchor distT="0" distB="0" distL="114300" distR="114300" simplePos="0" relativeHeight="251651072" behindDoc="1" locked="0" layoutInCell="1" allowOverlap="1" wp14:anchorId="7CD4872B" wp14:editId="19FA5EBD">
             <wp:simplePos x="0" y="0"/>
             <wp:positionH relativeFrom="column">
               <wp:posOffset>3810</wp:posOffset>
@@ -3021,7 +3002,7 @@
       <w:pPr>
         <w:pStyle w:val="Heading2"/>
       </w:pPr>
-      <w:bookmarkStart w:id="4" w:name="_Toc169787691"/>
+      <w:bookmarkStart w:id="4" w:name="_Toc169866020"/>
       <w:r>
         <w:rPr>
           <w:bCs/>
@@ -3031,7 +3012,7 @@
         </w:rPr>
         <w:lastRenderedPageBreak/>
         <w:drawing>
-          <wp:anchor distT="0" distB="0" distL="114300" distR="114300" simplePos="0" relativeHeight="251630080" behindDoc="1" locked="0" layoutInCell="1" allowOverlap="1" wp14:anchorId="07181EC8" wp14:editId="43618997">
+          <wp:anchor distT="0" distB="0" distL="114300" distR="114300" simplePos="0" relativeHeight="251638784" behindDoc="1" locked="0" layoutInCell="1" allowOverlap="1" wp14:anchorId="07181EC8" wp14:editId="43618997">
             <wp:simplePos x="0" y="0"/>
             <wp:positionH relativeFrom="column">
               <wp:posOffset>4724628</wp:posOffset>
@@ -3080,12 +3061,10 @@
           </wp:anchor>
         </w:drawing>
       </w:r>
-      <w:proofErr w:type="spellStart"/>
       <w:r>
         <w:t>Facade</w:t>
       </w:r>
       <w:bookmarkEnd w:id="4"/>
-      <w:proofErr w:type="spellEnd"/>
     </w:p>
     <w:p>
       <w:pPr>
@@ -3342,14 +3321,14 @@
       <w:pPr>
         <w:pStyle w:val="Heading2"/>
       </w:pPr>
-      <w:bookmarkStart w:id="5" w:name="_Toc169787692"/>
+      <w:bookmarkStart w:id="5" w:name="_Toc169866021"/>
       <w:r>
         <w:rPr>
           <w:noProof/>
         </w:rPr>
         <w:lastRenderedPageBreak/>
         <w:drawing>
-          <wp:anchor distT="0" distB="0" distL="114300" distR="114300" simplePos="0" relativeHeight="251646464" behindDoc="1" locked="0" layoutInCell="1" allowOverlap="1" wp14:anchorId="3A79A92D" wp14:editId="00B3BCAD">
+          <wp:anchor distT="0" distB="0" distL="114300" distR="114300" simplePos="0" relativeHeight="251645952" behindDoc="1" locked="0" layoutInCell="1" allowOverlap="1" wp14:anchorId="3A79A92D" wp14:editId="00B3BCAD">
             <wp:simplePos x="0" y="0"/>
             <wp:positionH relativeFrom="column">
               <wp:posOffset>4777991</wp:posOffset>
@@ -3510,21 +3489,12 @@
         </w:rPr>
         <w:t xml:space="preserve">, </w:t>
       </w:r>
-      <w:proofErr w:type="gramStart"/>
-      <w:r>
-        <w:rPr>
-          <w:sz w:val="24"/>
-          <w:szCs w:val="24"/>
-        </w:rPr>
-        <w:t>das</w:t>
-      </w:r>
-      <w:proofErr w:type="gramEnd"/>
-      <w:r>
-        <w:rPr>
-          <w:sz w:val="24"/>
-          <w:szCs w:val="24"/>
-        </w:rPr>
-        <w:t xml:space="preserve"> </w:t>
+      <w:r>
+        <w:rPr>
+          <w:sz w:val="24"/>
+          <w:szCs w:val="24"/>
+        </w:rPr>
+        <w:t xml:space="preserve">das </w:t>
       </w:r>
       <w:r>
         <w:rPr>
@@ -3672,7 +3642,7 @@
           <w:szCs w:val="24"/>
         </w:rPr>
         <w:drawing>
-          <wp:anchor distT="0" distB="0" distL="114300" distR="114300" simplePos="0" relativeHeight="251648512" behindDoc="1" locked="0" layoutInCell="1" allowOverlap="1" wp14:anchorId="0E0129C2" wp14:editId="3EE3234A">
+          <wp:anchor distT="0" distB="0" distL="114300" distR="114300" simplePos="0" relativeHeight="251646976" behindDoc="1" locked="0" layoutInCell="1" allowOverlap="1" wp14:anchorId="0E0129C2" wp14:editId="3EE3234A">
             <wp:simplePos x="0" y="0"/>
             <wp:positionH relativeFrom="column">
               <wp:posOffset>3973</wp:posOffset>
@@ -3768,7 +3738,7 @@
           <w:szCs w:val="24"/>
         </w:rPr>
         <w:drawing>
-          <wp:anchor distT="0" distB="0" distL="114300" distR="114300" simplePos="0" relativeHeight="251652608" behindDoc="1" locked="0" layoutInCell="1" allowOverlap="1" wp14:anchorId="64183175" wp14:editId="1EB56558">
+          <wp:anchor distT="0" distB="0" distL="114300" distR="114300" simplePos="0" relativeHeight="251649024" behindDoc="1" locked="0" layoutInCell="1" allowOverlap="1" wp14:anchorId="64183175" wp14:editId="1EB56558">
             <wp:simplePos x="0" y="0"/>
             <wp:positionH relativeFrom="column">
               <wp:posOffset>2927350</wp:posOffset>
@@ -3868,7 +3838,7 @@
           <w:noProof/>
         </w:rPr>
         <w:drawing>
-          <wp:anchor distT="0" distB="0" distL="114300" distR="114300" simplePos="0" relativeHeight="251650560" behindDoc="1" locked="0" layoutInCell="1" allowOverlap="1" wp14:anchorId="6C8A48A1" wp14:editId="6EBBE6DC">
+          <wp:anchor distT="0" distB="0" distL="114300" distR="114300" simplePos="0" relativeHeight="251648000" behindDoc="1" locked="0" layoutInCell="1" allowOverlap="1" wp14:anchorId="6C8A48A1" wp14:editId="6EBBE6DC">
             <wp:simplePos x="0" y="0"/>
             <wp:positionH relativeFrom="column">
               <wp:posOffset>29534</wp:posOffset>
@@ -3960,14 +3930,14 @@
       <w:pPr>
         <w:pStyle w:val="Heading2"/>
       </w:pPr>
-      <w:bookmarkStart w:id="6" w:name="_Toc169787693"/>
+      <w:bookmarkStart w:id="6" w:name="_Toc169866022"/>
       <w:r>
         <w:rPr>
           <w:noProof/>
         </w:rPr>
         <w:lastRenderedPageBreak/>
         <w:drawing>
-          <wp:anchor distT="0" distB="0" distL="114300" distR="114300" simplePos="0" relativeHeight="251658752" behindDoc="1" locked="0" layoutInCell="1" allowOverlap="1" wp14:anchorId="439E6489" wp14:editId="6C77FA06">
+          <wp:anchor distT="0" distB="0" distL="114300" distR="114300" simplePos="0" relativeHeight="251652096" behindDoc="1" locked="0" layoutInCell="1" allowOverlap="1" wp14:anchorId="439E6489" wp14:editId="6C77FA06">
             <wp:simplePos x="0" y="0"/>
             <wp:positionH relativeFrom="column">
               <wp:posOffset>4735298</wp:posOffset>
@@ -4147,21 +4117,12 @@
           <w:szCs w:val="24"/>
         </w:rPr>
       </w:pPr>
-      <w:proofErr w:type="spellStart"/>
-      <w:r>
-        <w:rPr>
-          <w:sz w:val="24"/>
-          <w:szCs w:val="24"/>
-        </w:rPr>
-        <w:t>Component</w:t>
-      </w:r>
-      <w:proofErr w:type="spellEnd"/>
-      <w:r>
-        <w:rPr>
-          <w:sz w:val="24"/>
-          <w:szCs w:val="24"/>
-        </w:rPr>
-        <w:t xml:space="preserve"> Interface</w:t>
+      <w:r>
+        <w:rPr>
+          <w:sz w:val="24"/>
+          <w:szCs w:val="24"/>
+        </w:rPr>
+        <w:t>Component Interface</w:t>
       </w:r>
     </w:p>
     <w:p>
@@ -4481,14 +4442,14 @@
       <w:pPr>
         <w:pStyle w:val="Heading1"/>
       </w:pPr>
-      <w:bookmarkStart w:id="7" w:name="_Toc169787694"/>
+      <w:bookmarkStart w:id="7" w:name="_Toc169866023"/>
       <w:r>
         <w:rPr>
           <w:noProof/>
         </w:rPr>
         <w:lastRenderedPageBreak/>
         <w:drawing>
-          <wp:anchor distT="0" distB="0" distL="114300" distR="114300" simplePos="0" relativeHeight="251602432" behindDoc="1" locked="0" layoutInCell="1" allowOverlap="1" wp14:anchorId="399690C8" wp14:editId="65561858">
+          <wp:anchor distT="0" distB="0" distL="114300" distR="114300" simplePos="0" relativeHeight="251626496" behindDoc="1" locked="0" layoutInCell="1" allowOverlap="1" wp14:anchorId="399690C8" wp14:editId="65561858">
             <wp:simplePos x="0" y="0"/>
             <wp:positionH relativeFrom="column">
               <wp:posOffset>4293522</wp:posOffset>
@@ -4550,13 +4511,8 @@
           </wp:anchor>
         </w:drawing>
       </w:r>
-      <w:proofErr w:type="spellStart"/>
-      <w:r>
-        <w:t>Creational</w:t>
-      </w:r>
-      <w:proofErr w:type="spellEnd"/>
-      <w:r>
-        <w:t xml:space="preserve"> Patterns</w:t>
+      <w:r>
+        <w:t>Creational Patterns</w:t>
       </w:r>
       <w:bookmarkEnd w:id="7"/>
     </w:p>
@@ -4564,7 +4520,7 @@
       <w:pPr>
         <w:pStyle w:val="Heading2"/>
       </w:pPr>
-      <w:bookmarkStart w:id="8" w:name="_Toc169787695"/>
+      <w:bookmarkStart w:id="8" w:name="_Toc169866024"/>
       <w:r>
         <w:t>Singleton</w:t>
       </w:r>
@@ -4695,23 +4651,7 @@
           <w:sz w:val="24"/>
           <w:szCs w:val="24"/>
         </w:rPr>
-        <w:t xml:space="preserve">Wir häufig als Anti-Pattern bezeichnet (Verletzung </w:t>
-      </w:r>
-      <w:proofErr w:type="gramStart"/>
-      <w:r>
-        <w:rPr>
-          <w:sz w:val="24"/>
-          <w:szCs w:val="24"/>
-        </w:rPr>
-        <w:t>Single Responsibility Prinzip</w:t>
-      </w:r>
-      <w:proofErr w:type="gramEnd"/>
-      <w:r>
-        <w:rPr>
-          <w:sz w:val="24"/>
-          <w:szCs w:val="24"/>
-        </w:rPr>
-        <w:t>, schwierige Testbarkeit, Einschränkung bei Parallelität…)</w:t>
+        <w:t>Wir häufig als Anti-Pattern bezeichnet (Verletzung Single Responsibility Prinzip, schwierige Testbarkeit, Einschränkung bei Parallelität…)</w:t>
       </w:r>
     </w:p>
     <w:p>
@@ -4879,14 +4819,14 @@
       <w:pPr>
         <w:pStyle w:val="Heading2"/>
       </w:pPr>
-      <w:bookmarkStart w:id="9" w:name="_Toc169787696"/>
+      <w:bookmarkStart w:id="9" w:name="_Toc169866025"/>
       <w:r>
         <w:rPr>
           <w:noProof/>
         </w:rPr>
         <w:lastRenderedPageBreak/>
         <w:drawing>
-          <wp:anchor distT="0" distB="0" distL="114300" distR="114300" simplePos="0" relativeHeight="251608576" behindDoc="1" locked="0" layoutInCell="1" allowOverlap="1" wp14:anchorId="70D2300A" wp14:editId="2B6CC720">
+          <wp:anchor distT="0" distB="0" distL="114300" distR="114300" simplePos="0" relativeHeight="251629568" behindDoc="1" locked="0" layoutInCell="1" allowOverlap="1" wp14:anchorId="70D2300A" wp14:editId="2B6CC720">
             <wp:simplePos x="0" y="0"/>
             <wp:positionH relativeFrom="column">
               <wp:posOffset>4594621</wp:posOffset>
@@ -5184,14 +5124,14 @@
       <w:pPr>
         <w:pStyle w:val="Heading2"/>
       </w:pPr>
-      <w:bookmarkStart w:id="10" w:name="_Toc169787697"/>
+      <w:bookmarkStart w:id="10" w:name="_Toc169866026"/>
       <w:r>
         <w:rPr>
           <w:noProof/>
         </w:rPr>
         <w:lastRenderedPageBreak/>
         <w:drawing>
-          <wp:anchor distT="0" distB="0" distL="114300" distR="114300" simplePos="0" relativeHeight="251610624" behindDoc="1" locked="0" layoutInCell="1" allowOverlap="1" wp14:anchorId="23524D3C" wp14:editId="01F03159">
+          <wp:anchor distT="0" distB="0" distL="114300" distR="114300" simplePos="0" relativeHeight="251630592" behindDoc="1" locked="0" layoutInCell="1" allowOverlap="1" wp14:anchorId="23524D3C" wp14:editId="01F03159">
             <wp:simplePos x="0" y="0"/>
             <wp:positionH relativeFrom="column">
               <wp:posOffset>4491523</wp:posOffset>
@@ -5300,15 +5240,7 @@
         <w:pStyle w:val="NoSpacing"/>
       </w:pPr>
       <w:r>
-        <w:t xml:space="preserve">- Der Client sieht </w:t>
-      </w:r>
-      <w:proofErr w:type="gramStart"/>
-      <w:r>
-        <w:t>nur</w:t>
-      </w:r>
-      <w:proofErr w:type="gramEnd"/>
-      <w:r>
-        <w:t xml:space="preserve"> was im Fabrik Interface definiert ist</w:t>
+        <w:t>- Der Client sieht nur was im Fabrik Interface definiert ist</w:t>
       </w:r>
     </w:p>
     <w:p>
@@ -5518,14 +5450,14 @@
       <w:pPr>
         <w:pStyle w:val="Heading2"/>
       </w:pPr>
-      <w:bookmarkStart w:id="11" w:name="_Toc169787698"/>
+      <w:bookmarkStart w:id="11" w:name="_Toc169866027"/>
       <w:r>
         <w:rPr>
           <w:noProof/>
         </w:rPr>
         <w:lastRenderedPageBreak/>
         <w:drawing>
-          <wp:anchor distT="0" distB="0" distL="114300" distR="114300" simplePos="0" relativeHeight="251623936" behindDoc="1" locked="0" layoutInCell="1" allowOverlap="1" wp14:anchorId="02FEB65B" wp14:editId="3856B4C2">
+          <wp:anchor distT="0" distB="0" distL="114300" distR="114300" simplePos="0" relativeHeight="251635712" behindDoc="1" locked="0" layoutInCell="1" allowOverlap="1" wp14:anchorId="02FEB65B" wp14:editId="3856B4C2">
             <wp:simplePos x="0" y="0"/>
             <wp:positionH relativeFrom="column">
               <wp:posOffset>4654844</wp:posOffset>
@@ -5633,15 +5565,7 @@
         <w:pStyle w:val="NoSpacing"/>
       </w:pPr>
       <w:r>
-        <w:t xml:space="preserve">- Die </w:t>
-      </w:r>
-      <w:proofErr w:type="gramStart"/>
-      <w:r>
-        <w:t>Original Klasse</w:t>
-      </w:r>
-      <w:proofErr w:type="gramEnd"/>
-      <w:r>
-        <w:t xml:space="preserve"> kümmert sich selbst um das Kopieren von sich selbst</w:t>
+        <w:t>- Die Original Klasse kümmert sich selbst um das Kopieren von sich selbst</w:t>
       </w:r>
     </w:p>
     <w:p>
@@ -5655,23 +5579,7 @@
         <w:t xml:space="preserve">Es wird die gesamte Info aus der Ausgangsklasse kopiert </w:t>
       </w:r>
       <w:r>
-        <w:t>(</w:t>
-      </w:r>
-      <w:proofErr w:type="spellStart"/>
-      <w:r>
-        <w:t>deep</w:t>
-      </w:r>
-      <w:proofErr w:type="spellEnd"/>
-      <w:r>
-        <w:t xml:space="preserve"> </w:t>
-      </w:r>
-      <w:proofErr w:type="spellStart"/>
-      <w:r>
-        <w:t>copy</w:t>
-      </w:r>
-      <w:proofErr w:type="spellEnd"/>
-      <w:r>
-        <w:t>)</w:t>
+        <w:t>(deep copy)</w:t>
       </w:r>
       <w:r>
         <w:t>, was von außen nicht immer möglich ist.</w:t>
@@ -5694,15 +5602,7 @@
         <w:t xml:space="preserve"> oder </w:t>
       </w:r>
       <w:r>
-        <w:t xml:space="preserve">wenn eine exakte Kopie </w:t>
-      </w:r>
-      <w:proofErr w:type="gramStart"/>
-      <w:r>
-        <w:t>benötigt</w:t>
-      </w:r>
-      <w:proofErr w:type="gramEnd"/>
-      <w:r>
-        <w:t xml:space="preserve"> wird</w:t>
+        <w:t>wenn eine exakte Kopie benötigt wird</w:t>
       </w:r>
     </w:p>
     <w:p>
@@ -5710,15 +5610,7 @@
         <w:pStyle w:val="NoSpacing"/>
       </w:pPr>
       <w:r>
-        <w:t xml:space="preserve">- Umsetzung erfolgt oft durch Implementierung einer </w:t>
-      </w:r>
-      <w:proofErr w:type="gramStart"/>
-      <w:r>
-        <w:t>Clone(</w:t>
-      </w:r>
-      <w:proofErr w:type="gramEnd"/>
-      <w:r>
-        <w:t>) Methode</w:t>
+        <w:t>- Umsetzung erfolgt oft durch Implementierung einer Clone() Methode</w:t>
       </w:r>
     </w:p>
     <w:p>
@@ -5865,14 +5757,14 @@
       <w:pPr>
         <w:pStyle w:val="Heading2"/>
       </w:pPr>
-      <w:bookmarkStart w:id="12" w:name="_Toc169787699"/>
+      <w:bookmarkStart w:id="12" w:name="_Toc169866028"/>
       <w:r>
         <w:rPr>
           <w:noProof/>
         </w:rPr>
         <w:lastRenderedPageBreak/>
         <w:drawing>
-          <wp:anchor distT="0" distB="0" distL="114300" distR="114300" simplePos="0" relativeHeight="251632128" behindDoc="1" locked="0" layoutInCell="1" allowOverlap="1" wp14:anchorId="640EEEF9" wp14:editId="2BF2C071">
+          <wp:anchor distT="0" distB="0" distL="114300" distR="114300" simplePos="0" relativeHeight="251639808" behindDoc="1" locked="0" layoutInCell="1" allowOverlap="1" wp14:anchorId="640EEEF9" wp14:editId="2BF2C071">
             <wp:simplePos x="0" y="0"/>
             <wp:positionH relativeFrom="column">
               <wp:posOffset>5142570</wp:posOffset>
@@ -5927,12 +5819,10 @@
           </wp:anchor>
         </w:drawing>
       </w:r>
-      <w:proofErr w:type="spellStart"/>
       <w:r>
         <w:t>Builder</w:t>
       </w:r>
       <w:bookmarkEnd w:id="12"/>
-      <w:proofErr w:type="spellEnd"/>
     </w:p>
     <w:p>
       <w:pPr>
@@ -6032,23 +5922,7 @@
           <w:sz w:val="24"/>
           <w:szCs w:val="24"/>
         </w:rPr>
-        <w:t xml:space="preserve">Nicht alle </w:t>
-      </w:r>
-      <w:proofErr w:type="gramStart"/>
-      <w:r>
-        <w:rPr>
-          <w:sz w:val="24"/>
-          <w:szCs w:val="24"/>
-        </w:rPr>
-        <w:t>verfügbare Parametern</w:t>
-      </w:r>
-      <w:proofErr w:type="gramEnd"/>
-      <w:r>
-        <w:rPr>
-          <w:sz w:val="24"/>
-          <w:szCs w:val="24"/>
-        </w:rPr>
-        <w:t xml:space="preserve"> müssen zwingend für die Konstruktion verwendet werden, nur diejenigen, die gebraucht werden</w:t>
+        <w:t>Nicht alle verfügbare Parametern müssen zwingend für die Konstruktion verwendet werden, nur diejenigen, die gebraucht werden</w:t>
       </w:r>
     </w:p>
     <w:p>
@@ -6068,23 +5942,7 @@
           <w:sz w:val="24"/>
           <w:szCs w:val="24"/>
         </w:rPr>
-        <w:t xml:space="preserve">Sich wiederholende Bauschrittkombinationen können optional in einer </w:t>
-      </w:r>
-      <w:proofErr w:type="spellStart"/>
-      <w:r>
-        <w:rPr>
-          <w:sz w:val="24"/>
-          <w:szCs w:val="24"/>
-        </w:rPr>
-        <w:t>Director</w:t>
-      </w:r>
-      <w:proofErr w:type="spellEnd"/>
-      <w:r>
-        <w:rPr>
-          <w:sz w:val="24"/>
-          <w:szCs w:val="24"/>
-        </w:rPr>
-        <w:t xml:space="preserve"> Klasse gespeichert werden.</w:t>
+        <w:t>Sich wiederholende Bauschrittkombinationen können optional in einer Director Klasse gespeichert werden.</w:t>
       </w:r>
     </w:p>
     <w:p>
@@ -6222,7 +6080,7 @@
           <w:noProof/>
         </w:rPr>
         <w:drawing>
-          <wp:anchor distT="0" distB="0" distL="114300" distR="114300" simplePos="0" relativeHeight="251644416" behindDoc="1" locked="0" layoutInCell="1" allowOverlap="1" wp14:anchorId="74AC2412" wp14:editId="0AF0AA0C">
+          <wp:anchor distT="0" distB="0" distL="114300" distR="114300" simplePos="0" relativeHeight="251644928" behindDoc="1" locked="0" layoutInCell="1" allowOverlap="1" wp14:anchorId="74AC2412" wp14:editId="0AF0AA0C">
             <wp:simplePos x="0" y="0"/>
             <wp:positionH relativeFrom="column">
               <wp:posOffset>1779491</wp:posOffset>
@@ -6296,7 +6154,7 @@
           <w:noProof/>
         </w:rPr>
         <w:drawing>
-          <wp:anchor distT="0" distB="0" distL="114300" distR="114300" simplePos="0" relativeHeight="251638272" behindDoc="0" locked="0" layoutInCell="1" allowOverlap="1" wp14:anchorId="4DB84A3A" wp14:editId="320471EE">
+          <wp:anchor distT="0" distB="0" distL="114300" distR="114300" simplePos="0" relativeHeight="251641856" behindDoc="0" locked="0" layoutInCell="1" allowOverlap="1" wp14:anchorId="4DB84A3A" wp14:editId="320471EE">
             <wp:simplePos x="0" y="0"/>
             <wp:positionH relativeFrom="column">
               <wp:posOffset>3139440</wp:posOffset>
@@ -6364,7 +6222,7 @@
           <w:noProof/>
         </w:rPr>
         <w:drawing>
-          <wp:anchor distT="0" distB="0" distL="114300" distR="114300" simplePos="0" relativeHeight="251640320" behindDoc="0" locked="0" layoutInCell="1" allowOverlap="1" wp14:anchorId="6F938FA6" wp14:editId="0AFACB7E">
+          <wp:anchor distT="0" distB="0" distL="114300" distR="114300" simplePos="0" relativeHeight="251642880" behindDoc="0" locked="0" layoutInCell="1" allowOverlap="1" wp14:anchorId="6F938FA6" wp14:editId="0AFACB7E">
             <wp:simplePos x="0" y="0"/>
             <wp:positionH relativeFrom="column">
               <wp:posOffset>35722</wp:posOffset>
@@ -6438,14 +6296,14 @@
       <w:pPr>
         <w:pStyle w:val="Heading1"/>
       </w:pPr>
-      <w:bookmarkStart w:id="13" w:name="_Toc169787700"/>
+      <w:bookmarkStart w:id="13" w:name="_Toc169866029"/>
       <w:r>
         <w:rPr>
           <w:noProof/>
         </w:rPr>
         <w:lastRenderedPageBreak/>
         <w:drawing>
-          <wp:anchor distT="0" distB="0" distL="114300" distR="114300" simplePos="0" relativeHeight="251612672" behindDoc="1" locked="0" layoutInCell="1" allowOverlap="1" wp14:anchorId="3CC0C890" wp14:editId="3751D0A6">
+          <wp:anchor distT="0" distB="0" distL="114300" distR="114300" simplePos="0" relativeHeight="251631616" behindDoc="1" locked="0" layoutInCell="1" allowOverlap="1" wp14:anchorId="3CC0C890" wp14:editId="3751D0A6">
             <wp:simplePos x="0" y="0"/>
             <wp:positionH relativeFrom="column">
               <wp:posOffset>4782509</wp:posOffset>
@@ -6509,7 +6367,7 @@
       <w:pPr>
         <w:pStyle w:val="Heading2"/>
       </w:pPr>
-      <w:bookmarkStart w:id="14" w:name="_Toc169787701"/>
+      <w:bookmarkStart w:id="14" w:name="_Toc169866030"/>
       <w:r>
         <w:t>Observer</w:t>
       </w:r>
@@ -6716,7 +6574,7 @@
           <w:u w:val="single"/>
         </w:rPr>
         <w:drawing>
-          <wp:anchor distT="0" distB="0" distL="114300" distR="114300" simplePos="0" relativeHeight="251614720" behindDoc="1" locked="0" layoutInCell="1" allowOverlap="1" wp14:anchorId="06D6498B" wp14:editId="437494CD">
+          <wp:anchor distT="0" distB="0" distL="114300" distR="114300" simplePos="0" relativeHeight="251632640" behindDoc="1" locked="0" layoutInCell="1" allowOverlap="1" wp14:anchorId="06D6498B" wp14:editId="437494CD">
             <wp:simplePos x="0" y="0"/>
             <wp:positionH relativeFrom="column">
               <wp:posOffset>2852696</wp:posOffset>
@@ -6798,7 +6656,7 @@
           <w:u w:val="single"/>
         </w:rPr>
         <w:drawing>
-          <wp:anchor distT="0" distB="0" distL="114300" distR="114300" simplePos="0" relativeHeight="251616768" behindDoc="1" locked="0" layoutInCell="1" allowOverlap="1" wp14:anchorId="28758C32" wp14:editId="3CFFF0F1">
+          <wp:anchor distT="0" distB="0" distL="114300" distR="114300" simplePos="0" relativeHeight="251633664" behindDoc="1" locked="0" layoutInCell="1" allowOverlap="1" wp14:anchorId="28758C32" wp14:editId="3CFFF0F1">
             <wp:simplePos x="0" y="0"/>
             <wp:positionH relativeFrom="column">
               <wp:posOffset>2861322</wp:posOffset>
@@ -6913,14 +6771,14 @@
       <w:pPr>
         <w:pStyle w:val="Heading2"/>
       </w:pPr>
-      <w:bookmarkStart w:id="15" w:name="_Toc169787702"/>
+      <w:bookmarkStart w:id="15" w:name="_Toc169866031"/>
       <w:r>
         <w:rPr>
           <w:noProof/>
         </w:rPr>
         <w:lastRenderedPageBreak/>
         <w:drawing>
-          <wp:anchor distT="0" distB="0" distL="114300" distR="114300" simplePos="0" relativeHeight="251628032" behindDoc="1" locked="0" layoutInCell="1" allowOverlap="1" wp14:anchorId="542A45CB" wp14:editId="052FBDC0">
+          <wp:anchor distT="0" distB="0" distL="114300" distR="114300" simplePos="0" relativeHeight="251637760" behindDoc="1" locked="0" layoutInCell="1" allowOverlap="1" wp14:anchorId="542A45CB" wp14:editId="052FBDC0">
             <wp:simplePos x="0" y="0"/>
             <wp:positionH relativeFrom="column">
               <wp:posOffset>4469514</wp:posOffset>
@@ -6975,12 +6833,10 @@
           </wp:anchor>
         </w:drawing>
       </w:r>
-      <w:proofErr w:type="spellStart"/>
       <w:r>
         <w:t>Strategy</w:t>
       </w:r>
       <w:bookmarkEnd w:id="15"/>
-      <w:proofErr w:type="spellEnd"/>
       <w:r>
         <w:rPr>
           <w:noProof/>
@@ -7279,14 +7135,14 @@
       <w:pPr>
         <w:pStyle w:val="Heading2"/>
       </w:pPr>
-      <w:bookmarkStart w:id="16" w:name="_Toc169787703"/>
+      <w:bookmarkStart w:id="16" w:name="_Toc169866032"/>
       <w:r>
         <w:rPr>
           <w:noProof/>
         </w:rPr>
         <w:lastRenderedPageBreak/>
         <w:drawing>
-          <wp:anchor distT="0" distB="0" distL="114300" distR="114300" simplePos="0" relativeHeight="251660800" behindDoc="1" locked="0" layoutInCell="1" allowOverlap="1" wp14:anchorId="3127A818" wp14:editId="2E10FC80">
+          <wp:anchor distT="0" distB="0" distL="114300" distR="114300" simplePos="0" relativeHeight="251653120" behindDoc="1" locked="0" layoutInCell="1" allowOverlap="1" wp14:anchorId="3127A818" wp14:editId="2E10FC80">
             <wp:simplePos x="0" y="0"/>
             <wp:positionH relativeFrom="column">
               <wp:posOffset>4926685</wp:posOffset>
@@ -7336,22 +7192,9 @@
         </w:drawing>
       </w:r>
       <w:r>
-        <w:t xml:space="preserve">Chain </w:t>
-      </w:r>
-      <w:proofErr w:type="spellStart"/>
-      <w:r>
-        <w:t>of</w:t>
-      </w:r>
-      <w:proofErr w:type="spellEnd"/>
-      <w:r>
-        <w:t xml:space="preserve"> </w:t>
-      </w:r>
-      <w:proofErr w:type="spellStart"/>
-      <w:r>
-        <w:t>Responsibility</w:t>
+        <w:t>Chain of Responsibility</w:t>
       </w:r>
       <w:bookmarkEnd w:id="16"/>
-      <w:proofErr w:type="spellEnd"/>
     </w:p>
     <w:p>
       <w:pPr>
@@ -7413,21 +7256,12 @@
           <w:szCs w:val="24"/>
         </w:rPr>
       </w:pPr>
-      <w:proofErr w:type="gramStart"/>
-      <w:r>
-        <w:rPr>
-          <w:sz w:val="24"/>
-          <w:szCs w:val="24"/>
-        </w:rPr>
-        <w:t>Jede Handler</w:t>
-      </w:r>
-      <w:proofErr w:type="gramEnd"/>
-      <w:r>
-        <w:rPr>
-          <w:sz w:val="24"/>
-          <w:szCs w:val="24"/>
-        </w:rPr>
-        <w:t xml:space="preserve"> entscheidet, ob die Verarbeitung weitergehen darf</w:t>
+      <w:r>
+        <w:rPr>
+          <w:sz w:val="24"/>
+          <w:szCs w:val="24"/>
+        </w:rPr>
+        <w:t>Jede Handler entscheidet, ob die Verarbeitung weitergehen darf</w:t>
       </w:r>
     </w:p>
     <w:p>
@@ -7532,7 +7366,7 @@
           <w:noProof/>
         </w:rPr>
         <w:drawing>
-          <wp:anchor distT="0" distB="0" distL="114300" distR="114300" simplePos="0" relativeHeight="251642368" behindDoc="1" locked="0" layoutInCell="1" allowOverlap="1" wp14:anchorId="1A22F2EE" wp14:editId="5FD4672C">
+          <wp:anchor distT="0" distB="0" distL="114300" distR="114300" simplePos="0" relativeHeight="251643904" behindDoc="1" locked="0" layoutInCell="1" allowOverlap="1" wp14:anchorId="1A22F2EE" wp14:editId="5FD4672C">
             <wp:simplePos x="0" y="0"/>
             <wp:positionH relativeFrom="column">
               <wp:posOffset>5080</wp:posOffset>
@@ -7597,7 +7431,7 @@
           <w:noProof/>
         </w:rPr>
         <w:drawing>
-          <wp:anchor distT="0" distB="0" distL="114300" distR="114300" simplePos="0" relativeHeight="251621888" behindDoc="1" locked="0" layoutInCell="1" allowOverlap="1" wp14:anchorId="3B483F91" wp14:editId="5F966B0A">
+          <wp:anchor distT="0" distB="0" distL="114300" distR="114300" simplePos="0" relativeHeight="251634688" behindDoc="1" locked="0" layoutInCell="1" allowOverlap="1" wp14:anchorId="3B483F91" wp14:editId="5F966B0A">
             <wp:simplePos x="0" y="0"/>
             <wp:positionH relativeFrom="column">
               <wp:posOffset>5080</wp:posOffset>
@@ -7672,14 +7506,14 @@
       <w:pPr>
         <w:pStyle w:val="Heading2"/>
       </w:pPr>
-      <w:bookmarkStart w:id="17" w:name="_Toc169787704"/>
+      <w:bookmarkStart w:id="17" w:name="_Toc169866033"/>
       <w:r>
         <w:rPr>
           <w:noProof/>
         </w:rPr>
         <w:lastRenderedPageBreak/>
         <w:drawing>
-          <wp:anchor distT="0" distB="0" distL="114300" distR="114300" simplePos="0" relativeHeight="251636224" behindDoc="1" locked="0" layoutInCell="1" allowOverlap="1" wp14:anchorId="5A393518" wp14:editId="19B66DEE">
+          <wp:anchor distT="0" distB="0" distL="114300" distR="114300" simplePos="0" relativeHeight="251640832" behindDoc="1" locked="0" layoutInCell="1" allowOverlap="1" wp14:anchorId="5A393518" wp14:editId="19B66DEE">
             <wp:simplePos x="0" y="0"/>
             <wp:positionH relativeFrom="column">
               <wp:posOffset>4981575</wp:posOffset>
@@ -7847,21 +7681,12 @@
           <w:szCs w:val="24"/>
         </w:rPr>
       </w:pPr>
-      <w:proofErr w:type="spellStart"/>
-      <w:r>
-        <w:rPr>
-          <w:sz w:val="24"/>
-          <w:szCs w:val="24"/>
-        </w:rPr>
-        <w:t>Context</w:t>
-      </w:r>
-      <w:proofErr w:type="spellEnd"/>
-      <w:r>
-        <w:rPr>
-          <w:sz w:val="24"/>
-          <w:szCs w:val="24"/>
-        </w:rPr>
-        <w:t xml:space="preserve"> (Klasse, welches ihr Verhalten ändern kann)</w:t>
+      <w:r>
+        <w:rPr>
+          <w:sz w:val="24"/>
+          <w:szCs w:val="24"/>
+        </w:rPr>
+        <w:t>Context (Klasse, welches ihr Verhalten ändern kann)</w:t>
       </w:r>
       <w:r>
         <w:t xml:space="preserve"> </w:t>
@@ -7899,21 +7724,12 @@
           <w:szCs w:val="24"/>
         </w:rPr>
       </w:pPr>
-      <w:proofErr w:type="spellStart"/>
-      <w:r>
-        <w:rPr>
-          <w:sz w:val="24"/>
-          <w:szCs w:val="24"/>
-        </w:rPr>
-        <w:t>ConcreteState</w:t>
-      </w:r>
-      <w:proofErr w:type="spellEnd"/>
-      <w:r>
-        <w:rPr>
-          <w:sz w:val="24"/>
-          <w:szCs w:val="24"/>
-        </w:rPr>
-        <w:t xml:space="preserve"> (Klassen, die Verhalten für bestimmten Zustand festlegen)</w:t>
+      <w:r>
+        <w:rPr>
+          <w:sz w:val="24"/>
+          <w:szCs w:val="24"/>
+        </w:rPr>
+        <w:t>ConcreteState (Klassen, die Verhalten für bestimmten Zustand festlegen)</w:t>
       </w:r>
     </w:p>
     <w:p>
@@ -7933,23 +7749,7 @@
           <w:sz w:val="24"/>
           <w:szCs w:val="24"/>
         </w:rPr>
-        <w:t xml:space="preserve">Ähnlich zu </w:t>
-      </w:r>
-      <w:proofErr w:type="spellStart"/>
-      <w:r>
-        <w:rPr>
-          <w:sz w:val="24"/>
-          <w:szCs w:val="24"/>
-        </w:rPr>
-        <w:t>Strategy</w:t>
-      </w:r>
-      <w:proofErr w:type="spellEnd"/>
-      <w:r>
-        <w:rPr>
-          <w:sz w:val="24"/>
-          <w:szCs w:val="24"/>
-        </w:rPr>
-        <w:t xml:space="preserve"> mit dem Unterschied, dass die States untereinander sichtbar sind</w:t>
+        <w:t>Ähnlich zu Strategy mit dem Unterschied, dass die States untereinander sichtbar sind</w:t>
       </w:r>
     </w:p>
     <w:p>
@@ -8054,7 +7854,7 @@
           <w:noProof/>
         </w:rPr>
         <w:drawing>
-          <wp:anchor distT="0" distB="0" distL="114300" distR="114300" simplePos="0" relativeHeight="251666944" behindDoc="1" locked="0" layoutInCell="1" allowOverlap="1" wp14:anchorId="203592B0" wp14:editId="6659D50E">
+          <wp:anchor distT="0" distB="0" distL="114300" distR="114300" simplePos="0" relativeHeight="251656192" behindDoc="1" locked="0" layoutInCell="1" allowOverlap="1" wp14:anchorId="203592B0" wp14:editId="6659D50E">
             <wp:simplePos x="0" y="0"/>
             <wp:positionH relativeFrom="column">
               <wp:posOffset>3163246</wp:posOffset>
@@ -8161,7 +7961,7 @@
       <w:pPr>
         <w:pStyle w:val="Heading2"/>
       </w:pPr>
-      <w:bookmarkStart w:id="18" w:name="_Toc169787705"/>
+      <w:bookmarkStart w:id="18" w:name="_Toc169866034"/>
       <w:r>
         <w:rPr>
           <w:noProof/>
@@ -8170,7 +7970,7 @@
         </w:rPr>
         <w:lastRenderedPageBreak/>
         <w:drawing>
-          <wp:anchor distT="0" distB="0" distL="114300" distR="114300" simplePos="0" relativeHeight="251671040" behindDoc="1" locked="0" layoutInCell="1" allowOverlap="1" wp14:anchorId="02B9F612" wp14:editId="20BECDC6">
+          <wp:anchor distT="0" distB="0" distL="114300" distR="114300" simplePos="0" relativeHeight="251658240" behindDoc="1" locked="0" layoutInCell="1" allowOverlap="1" wp14:anchorId="02B9F612" wp14:editId="20BECDC6">
             <wp:simplePos x="0" y="0"/>
             <wp:positionH relativeFrom="column">
               <wp:posOffset>4843780</wp:posOffset>
@@ -8424,7 +8224,7 @@
           <w:szCs w:val="24"/>
         </w:rPr>
         <w:drawing>
-          <wp:anchor distT="0" distB="0" distL="114300" distR="114300" simplePos="0" relativeHeight="251668992" behindDoc="1" locked="0" layoutInCell="1" allowOverlap="1" wp14:anchorId="314213FE" wp14:editId="47086370">
+          <wp:anchor distT="0" distB="0" distL="114300" distR="114300" simplePos="0" relativeHeight="251657216" behindDoc="1" locked="0" layoutInCell="1" allowOverlap="1" wp14:anchorId="314213FE" wp14:editId="47086370">
             <wp:simplePos x="0" y="0"/>
             <wp:positionH relativeFrom="column">
               <wp:posOffset>-4444</wp:posOffset>
@@ -8488,7 +8288,7 @@
           <w:szCs w:val="24"/>
         </w:rPr>
         <w:drawing>
-          <wp:anchor distT="0" distB="0" distL="114300" distR="114300" simplePos="0" relativeHeight="251662848" behindDoc="1" locked="0" layoutInCell="1" allowOverlap="1" wp14:anchorId="62A1772E" wp14:editId="612965C9">
+          <wp:anchor distT="0" distB="0" distL="114300" distR="114300" simplePos="0" relativeHeight="251654144" behindDoc="1" locked="0" layoutInCell="1" allowOverlap="1" wp14:anchorId="62A1772E" wp14:editId="612965C9">
             <wp:simplePos x="0" y="0"/>
             <wp:positionH relativeFrom="column">
               <wp:posOffset>3395980</wp:posOffset>
@@ -8567,7 +8367,7 @@
           <w:noProof/>
         </w:rPr>
         <w:drawing>
-          <wp:anchor distT="0" distB="0" distL="114300" distR="114300" simplePos="0" relativeHeight="251664896" behindDoc="1" locked="0" layoutInCell="1" allowOverlap="1" wp14:anchorId="1E7E3135" wp14:editId="7CDCFBCA">
+          <wp:anchor distT="0" distB="0" distL="114300" distR="114300" simplePos="0" relativeHeight="251655168" behindDoc="1" locked="0" layoutInCell="1" allowOverlap="1" wp14:anchorId="1E7E3135" wp14:editId="7CDCFBCA">
             <wp:simplePos x="0" y="0"/>
             <wp:positionH relativeFrom="column">
               <wp:posOffset>3395980</wp:posOffset>
@@ -8645,7 +8445,7 @@
       <w:pPr>
         <w:pStyle w:val="Heading2"/>
       </w:pPr>
-      <w:bookmarkStart w:id="19" w:name="_Toc169787706"/>
+      <w:bookmarkStart w:id="19" w:name="_Toc169866035"/>
       <w:r>
         <w:lastRenderedPageBreak/>
         <w:t>Command</w:t>
@@ -8695,13 +8495,7 @@
         </w:rPr>
       </w:pPr>
       <w:r>
-        <w:t>Kapselung von Befehlen (oder Operationen)</w:t>
-      </w:r>
-      <w:r>
-        <w:t>, inkl. Argumente</w:t>
-      </w:r>
-      <w:r>
-        <w:t xml:space="preserve"> in Objekte</w:t>
+        <w:t>Kapselung von Befehlen (oder Operationen), inkl. Argumente in Objekte</w:t>
       </w:r>
     </w:p>
     <w:p>
@@ -8757,21 +8551,8 @@
           <w:szCs w:val="24"/>
         </w:rPr>
       </w:pPr>
-      <w:proofErr w:type="spellStart"/>
-      <w:r>
-        <w:t>ICommand</w:t>
-      </w:r>
-      <w:proofErr w:type="spellEnd"/>
-      <w:r>
-        <w:t>: definiert normallerweise eine „Execute“ und eine „</w:t>
-      </w:r>
-      <w:proofErr w:type="spellStart"/>
-      <w:r>
-        <w:t>Undo</w:t>
-      </w:r>
-      <w:proofErr w:type="spellEnd"/>
-      <w:r>
-        <w:t>“ Methode</w:t>
+      <w:r>
+        <w:t>ICommand: definiert normallerweise eine „Execute“ und eine „Undo“ Methode</w:t>
       </w:r>
     </w:p>
     <w:p>
@@ -8788,11 +8569,9 @@
           <w:szCs w:val="24"/>
         </w:rPr>
       </w:pPr>
-      <w:proofErr w:type="spellStart"/>
       <w:r>
         <w:t>ConcreteCommand</w:t>
       </w:r>
-      <w:proofErr w:type="spellEnd"/>
     </w:p>
     <w:p>
       <w:pPr>
@@ -8808,13 +8587,8 @@
           <w:szCs w:val="24"/>
         </w:rPr>
       </w:pPr>
-      <w:proofErr w:type="spellStart"/>
-      <w:r>
-        <w:t>Invoker</w:t>
-      </w:r>
-      <w:proofErr w:type="spellEnd"/>
-      <w:r>
-        <w:t>: Beinhaltet die Command-Objekte und steuert deren Reihenfolge</w:t>
+      <w:r>
+        <w:t>Invoker: Beinhaltet die Command-Objekte und steuert deren Reihenfolge</w:t>
       </w:r>
     </w:p>
     <w:p>
@@ -8832,15 +8606,7 @@
         </w:rPr>
       </w:pPr>
       <w:r>
-        <w:t xml:space="preserve">Receiver: Objekt, welche </w:t>
-      </w:r>
-      <w:proofErr w:type="gramStart"/>
-      <w:r>
-        <w:t>die tatsächlich Arbeit</w:t>
-      </w:r>
-      <w:proofErr w:type="gramEnd"/>
-      <w:r>
-        <w:t xml:space="preserve"> einer Command verrichtet</w:t>
+        <w:t>Receiver: Objekt, welche die tatsächlich Arbeit einer Command verrichtet</w:t>
       </w:r>
     </w:p>
     <w:p>
@@ -8925,11 +8691,12 @@
         <w:rPr>
           <w:b/>
           <w:bCs/>
+          <w:noProof/>
           <w:sz w:val="24"/>
           <w:szCs w:val="24"/>
         </w:rPr>
         <w:drawing>
-          <wp:anchor distT="0" distB="0" distL="114300" distR="114300" simplePos="0" relativeHeight="251683328" behindDoc="1" locked="0" layoutInCell="1" allowOverlap="1" wp14:anchorId="02A53C8A" wp14:editId="419EAD1E">
+          <wp:anchor distT="0" distB="0" distL="114300" distR="114300" simplePos="0" relativeHeight="251659264" behindDoc="1" locked="0" layoutInCell="1" allowOverlap="1" wp14:anchorId="02A53C8A" wp14:editId="419EAD1E">
             <wp:simplePos x="0" y="0"/>
             <wp:positionH relativeFrom="column">
               <wp:posOffset>157480</wp:posOffset>
@@ -9012,8 +8779,11 @@
     </w:p>
     <w:p>
       <w:r>
+        <w:rPr>
+          <w:noProof/>
+        </w:rPr>
         <w:drawing>
-          <wp:anchor distT="0" distB="0" distL="114300" distR="114300" simplePos="0" relativeHeight="251714048" behindDoc="1" locked="0" layoutInCell="1" allowOverlap="1" wp14:anchorId="642B7FBD" wp14:editId="3A35DF6A">
+          <wp:anchor distT="0" distB="0" distL="114300" distR="114300" simplePos="0" relativeHeight="251660288" behindDoc="1" locked="0" layoutInCell="1" allowOverlap="1" wp14:anchorId="642B7FBD" wp14:editId="3A35DF6A">
             <wp:simplePos x="0" y="0"/>
             <wp:positionH relativeFrom="column">
               <wp:posOffset>157480</wp:posOffset>
@@ -9076,268 +8846,22 @@
       <w:pPr>
         <w:pStyle w:val="Heading2"/>
       </w:pPr>
-      <w:bookmarkStart w:id="20" w:name="_Toc169787707"/>
+      <w:bookmarkStart w:id="20" w:name="_Toc169866036"/>
       <w:r>
         <w:lastRenderedPageBreak/>
-        <w:t>Pattern</w:t>
-      </w:r>
-      <w:bookmarkEnd w:id="20"/>
-    </w:p>
-    <w:p>
-      <w:pPr>
-        <w:rPr>
-          <w:b/>
-          <w:bCs/>
-          <w:sz w:val="24"/>
-          <w:szCs w:val="24"/>
-        </w:rPr>
-      </w:pPr>
-      <w:r>
-        <w:rPr>
-          <w:b/>
-          <w:bCs/>
-          <w:sz w:val="24"/>
-          <w:szCs w:val="24"/>
-        </w:rPr>
-        <w:t>Beschreibung</w:t>
-      </w:r>
-      <w:r>
-        <w:rPr>
-          <w:b/>
-          <w:bCs/>
-          <w:sz w:val="24"/>
-          <w:szCs w:val="24"/>
-        </w:rPr>
-        <w:t>:</w:t>
-      </w:r>
-    </w:p>
-    <w:p>
-      <w:pPr>
-        <w:rPr>
-          <w:b/>
-          <w:bCs/>
-          <w:sz w:val="24"/>
-          <w:szCs w:val="24"/>
-        </w:rPr>
-      </w:pPr>
-      <w:r>
-        <w:rPr>
-          <w:b/>
-          <w:bCs/>
-          <w:sz w:val="24"/>
-          <w:szCs w:val="24"/>
-        </w:rPr>
-        <w:t>Diagramm</w:t>
-      </w:r>
-    </w:p>
-    <w:p>
-      <w:pPr>
-        <w:rPr>
-          <w:b/>
-          <w:bCs/>
-          <w:sz w:val="24"/>
-          <w:szCs w:val="24"/>
-        </w:rPr>
-      </w:pPr>
-      <w:r>
-        <w:rPr>
-          <w:b/>
-          <w:bCs/>
-          <w:sz w:val="24"/>
-          <w:szCs w:val="24"/>
-        </w:rPr>
-        <w:t>Code Beispiel:</w:t>
-      </w:r>
-    </w:p>
-    <w:p>
-      <w:pPr>
-        <w:rPr>
-          <w:rFonts w:eastAsiaTheme="majorEastAsia" w:cstheme="majorBidi"/>
-          <w:b/>
-          <w:color w:val="2F5496" w:themeColor="accent1" w:themeShade="BF"/>
-          <w:sz w:val="28"/>
-          <w:szCs w:val="26"/>
-        </w:rPr>
-      </w:pPr>
-      <w:r>
-        <w:br w:type="page"/>
-      </w:r>
-    </w:p>
-    <w:p>
-      <w:pPr>
-        <w:rPr>
-          <w:rFonts w:eastAsiaTheme="majorEastAsia" w:cstheme="majorBidi"/>
-          <w:b/>
-          <w:color w:val="2F5496" w:themeColor="accent1" w:themeShade="BF"/>
-          <w:sz w:val="28"/>
-          <w:szCs w:val="26"/>
-        </w:rPr>
-      </w:pPr>
-    </w:p>
-    <w:p>
-      <w:pPr>
-        <w:pStyle w:val="Heading2"/>
-      </w:pPr>
-      <w:bookmarkStart w:id="21" w:name="_Toc169787708"/>
-      <w:r>
-        <w:t>Repository</w:t>
-      </w:r>
-      <w:bookmarkEnd w:id="21"/>
-    </w:p>
-    <w:p>
-      <w:pPr>
-        <w:rPr>
-          <w:b/>
-          <w:bCs/>
-          <w:sz w:val="24"/>
-          <w:szCs w:val="24"/>
-        </w:rPr>
-      </w:pPr>
-      <w:r>
-        <w:rPr>
-          <w:b/>
-          <w:bCs/>
-          <w:sz w:val="24"/>
-          <w:szCs w:val="24"/>
-        </w:rPr>
-        <w:t>Beschreibung</w:t>
-      </w:r>
-      <w:r>
-        <w:rPr>
-          <w:b/>
-          <w:bCs/>
-          <w:sz w:val="24"/>
-          <w:szCs w:val="24"/>
-        </w:rPr>
-        <w:t>:</w:t>
-      </w:r>
-    </w:p>
-    <w:p>
-      <w:pPr>
-        <w:pStyle w:val="ListParagraph"/>
-        <w:numPr>
-          <w:ilvl w:val="0"/>
-          <w:numId w:val="2"/>
-        </w:numPr>
-        <w:rPr>
-          <w:sz w:val="24"/>
-          <w:szCs w:val="24"/>
-        </w:rPr>
-      </w:pPr>
-      <w:r>
-        <w:rPr>
-          <w:sz w:val="24"/>
-          <w:szCs w:val="24"/>
-        </w:rPr>
-        <w:t>Kapselung des Datenzugriffs (Trennung Data Access und Business Logic)</w:t>
-      </w:r>
-    </w:p>
-    <w:p>
-      <w:pPr>
-        <w:pStyle w:val="ListParagraph"/>
-        <w:numPr>
-          <w:ilvl w:val="0"/>
-          <w:numId w:val="2"/>
-        </w:numPr>
-        <w:rPr>
-          <w:sz w:val="24"/>
-          <w:szCs w:val="24"/>
-        </w:rPr>
-      </w:pPr>
-      <w:r>
-        <w:rPr>
-          <w:sz w:val="24"/>
-          <w:szCs w:val="24"/>
-        </w:rPr>
-        <w:t xml:space="preserve">Generisches Interfase mit </w:t>
-      </w:r>
-      <w:proofErr w:type="gramStart"/>
-      <w:r>
-        <w:rPr>
-          <w:sz w:val="24"/>
-          <w:szCs w:val="24"/>
-        </w:rPr>
-        <w:t>CRUD Methoden</w:t>
-      </w:r>
-      <w:proofErr w:type="gramEnd"/>
-    </w:p>
-    <w:p>
-      <w:pPr>
-        <w:pStyle w:val="ListParagraph"/>
-        <w:numPr>
-          <w:ilvl w:val="0"/>
-          <w:numId w:val="2"/>
-        </w:numPr>
-        <w:rPr>
-          <w:sz w:val="24"/>
-          <w:szCs w:val="24"/>
-        </w:rPr>
-      </w:pPr>
-      <w:r>
-        <w:rPr>
-          <w:sz w:val="24"/>
-          <w:szCs w:val="24"/>
-        </w:rPr>
-        <w:t>Pro Datentyp wird eigenes Repository erstellt</w:t>
-      </w:r>
-    </w:p>
-    <w:p>
-      <w:pPr>
-        <w:pStyle w:val="ListParagraph"/>
-        <w:numPr>
-          <w:ilvl w:val="0"/>
-          <w:numId w:val="2"/>
-        </w:numPr>
-        <w:rPr>
-          <w:sz w:val="24"/>
-          <w:szCs w:val="24"/>
-        </w:rPr>
-      </w:pPr>
-      <w:r>
-        <w:rPr>
-          <w:sz w:val="24"/>
-          <w:szCs w:val="24"/>
-        </w:rPr>
-        <w:t>Bessere Testbarkeit</w:t>
-      </w:r>
-    </w:p>
-    <w:p>
-      <w:pPr>
-        <w:rPr>
-          <w:b/>
-          <w:bCs/>
-          <w:sz w:val="24"/>
-          <w:szCs w:val="24"/>
-        </w:rPr>
-      </w:pPr>
-      <w:r>
-        <w:rPr>
-          <w:b/>
-          <w:bCs/>
-          <w:sz w:val="24"/>
-          <w:szCs w:val="24"/>
-        </w:rPr>
-        <w:t>Diagramm</w:t>
-      </w:r>
-    </w:p>
-    <w:p>
-      <w:pPr>
-        <w:rPr>
-          <w:b/>
-          <w:bCs/>
-          <w:sz w:val="24"/>
-          <w:szCs w:val="24"/>
-        </w:rPr>
-      </w:pPr>
-      <w:r>
-        <w:rPr>
-          <w:noProof/>
-        </w:rPr>
         <w:drawing>
-          <wp:inline distT="0" distB="0" distL="0" distR="0" wp14:anchorId="3C4D9F3D" wp14:editId="2BD4CF49">
-            <wp:extent cx="3962353" cy="2381693"/>
+          <wp:anchor distT="0" distB="0" distL="114300" distR="114300" simplePos="0" relativeHeight="251666432" behindDoc="1" locked="0" layoutInCell="1" allowOverlap="1" wp14:anchorId="168C9B3C" wp14:editId="5A4F61C0">
+            <wp:simplePos x="0" y="0"/>
+            <wp:positionH relativeFrom="column">
+              <wp:posOffset>4370705</wp:posOffset>
+            </wp:positionH>
+            <wp:positionV relativeFrom="paragraph">
+              <wp:posOffset>-461645</wp:posOffset>
+            </wp:positionV>
+            <wp:extent cx="1768143" cy="1009650"/>
             <wp:effectExtent l="0" t="0" r="0" b="0"/>
-            <wp:docPr id="7" name="Picture 7"/>
+            <wp:wrapNone/>
+            <wp:docPr id="63" name="Picture 63"/>
             <wp:cNvGraphicFramePr>
               <a:graphicFrameLocks xmlns:a="http://schemas.openxmlformats.org/drawingml/2006/main" noChangeAspect="1"/>
             </wp:cNvGraphicFramePr>
@@ -9349,7 +8873,13 @@
                     <pic:cNvPicPr/>
                   </pic:nvPicPr>
                   <pic:blipFill>
-                    <a:blip r:embed="rId71"/>
+                    <a:blip r:embed="rId71">
+                      <a:extLst>
+                        <a:ext uri="{28A0092B-C50C-407E-A947-70E740481C1C}">
+                          <a14:useLocalDpi xmlns:a14="http://schemas.microsoft.com/office/drawing/2010/main" val="0"/>
+                        </a:ext>
+                      </a:extLst>
+                    </a:blip>
                     <a:stretch>
                       <a:fillRect/>
                     </a:stretch>
@@ -9357,7 +8887,7 @@
                   <pic:spPr>
                     <a:xfrm>
                       <a:off x="0" y="0"/>
-                      <a:ext cx="3995138" cy="2401400"/>
+                      <a:ext cx="1768143" cy="1009650"/>
                     </a:xfrm>
                     <a:prstGeom prst="rect">
                       <a:avLst/>
@@ -9366,49 +8896,134 @@
                 </pic:pic>
               </a:graphicData>
             </a:graphic>
-          </wp:inline>
+            <wp14:sizeRelH relativeFrom="margin">
+              <wp14:pctWidth>0</wp14:pctWidth>
+            </wp14:sizeRelH>
+            <wp14:sizeRelV relativeFrom="margin">
+              <wp14:pctHeight>0</wp14:pctHeight>
+            </wp14:sizeRelV>
+          </wp:anchor>
         </w:drawing>
       </w:r>
-    </w:p>
-    <w:p>
-      <w:pPr>
-        <w:rPr>
-          <w:b/>
-          <w:bCs/>
-          <w:sz w:val="24"/>
-          <w:szCs w:val="24"/>
-        </w:rPr>
-      </w:pPr>
-    </w:p>
-    <w:p>
-      <w:pPr>
-        <w:rPr>
-          <w:b/>
-          <w:bCs/>
-          <w:sz w:val="24"/>
-          <w:szCs w:val="24"/>
-        </w:rPr>
-      </w:pPr>
-      <w:r>
-        <w:rPr>
-          <w:b/>
-          <w:bCs/>
-          <w:sz w:val="24"/>
-          <w:szCs w:val="24"/>
-        </w:rPr>
-        <w:t>Code Beispiel:</w:t>
-      </w:r>
-    </w:p>
-    <w:p>
+      <w:r>
+        <w:t>Mediator</w:t>
+      </w:r>
+      <w:bookmarkEnd w:id="20"/>
+    </w:p>
+    <w:p>
+      <w:pPr>
+        <w:rPr>
+          <w:b/>
+          <w:bCs/>
+          <w:sz w:val="24"/>
+          <w:szCs w:val="24"/>
+        </w:rPr>
+      </w:pPr>
+      <w:r>
+        <w:rPr>
+          <w:b/>
+          <w:bCs/>
+          <w:sz w:val="24"/>
+          <w:szCs w:val="24"/>
+        </w:rPr>
+        <w:t>Beschreibung</w:t>
+      </w:r>
+      <w:r>
+        <w:rPr>
+          <w:b/>
+          <w:bCs/>
+          <w:sz w:val="24"/>
+          <w:szCs w:val="24"/>
+        </w:rPr>
+        <w:t>:</w:t>
+      </w:r>
+    </w:p>
+    <w:p>
+      <w:pPr>
+        <w:pStyle w:val="ListParagraph"/>
+        <w:numPr>
+          <w:ilvl w:val="0"/>
+          <w:numId w:val="2"/>
+        </w:numPr>
+        <w:rPr>
+          <w:sz w:val="24"/>
+          <w:szCs w:val="24"/>
+        </w:rPr>
+      </w:pPr>
+      <w:r>
+        <w:rPr>
+          <w:sz w:val="24"/>
+          <w:szCs w:val="24"/>
+        </w:rPr>
+        <w:t>Reduziert die chaotischen Beziehungen zw. Objekten, in dem eine direkte Kommunikation durch ein Mediator Objekt ersetzt wird</w:t>
+      </w:r>
+    </w:p>
+    <w:p>
+      <w:pPr>
+        <w:pStyle w:val="ListParagraph"/>
+        <w:numPr>
+          <w:ilvl w:val="0"/>
+          <w:numId w:val="2"/>
+        </w:numPr>
+        <w:rPr>
+          <w:sz w:val="24"/>
+          <w:szCs w:val="24"/>
+        </w:rPr>
+      </w:pPr>
+      <w:r>
+        <w:rPr>
+          <w:sz w:val="24"/>
+          <w:szCs w:val="24"/>
+        </w:rPr>
+        <w:t>Mediator koordiniert die Kommunikation</w:t>
+      </w:r>
+    </w:p>
+    <w:p>
+      <w:pPr>
+        <w:pStyle w:val="ListParagraph"/>
+        <w:rPr>
+          <w:sz w:val="24"/>
+          <w:szCs w:val="24"/>
+        </w:rPr>
+      </w:pPr>
+    </w:p>
+    <w:p>
+      <w:pPr>
+        <w:rPr>
+          <w:b/>
+          <w:bCs/>
+          <w:sz w:val="24"/>
+          <w:szCs w:val="24"/>
+        </w:rPr>
+      </w:pPr>
+      <w:r>
+        <w:rPr>
+          <w:b/>
+          <w:bCs/>
+          <w:sz w:val="24"/>
+          <w:szCs w:val="24"/>
+        </w:rPr>
+        <w:t>Diagramm</w:t>
+      </w:r>
+    </w:p>
+    <w:p>
+      <w:pPr>
+        <w:rPr>
+          <w:b/>
+          <w:bCs/>
+          <w:sz w:val="24"/>
+          <w:szCs w:val="24"/>
+        </w:rPr>
+      </w:pPr>
       <w:r>
         <w:rPr>
           <w:noProof/>
         </w:rPr>
         <w:drawing>
-          <wp:inline distT="0" distB="0" distL="0" distR="0" wp14:anchorId="6E07E5A7" wp14:editId="6B736A7A">
-            <wp:extent cx="3881887" cy="1739085"/>
-            <wp:effectExtent l="0" t="0" r="4445" b="0"/>
-            <wp:docPr id="8" name="Picture 8"/>
+          <wp:inline distT="0" distB="0" distL="0" distR="0" wp14:anchorId="60DD874C" wp14:editId="1AC6A582">
+            <wp:extent cx="4981575" cy="2295852"/>
+            <wp:effectExtent l="0" t="0" r="0" b="0"/>
+            <wp:docPr id="101" name="Picture 101"/>
             <wp:cNvGraphicFramePr>
               <a:graphicFrameLocks xmlns:a="http://schemas.openxmlformats.org/drawingml/2006/main" noChangeAspect="1"/>
             </wp:cNvGraphicFramePr>
@@ -9428,6 +9043,595 @@
                   <pic:spPr>
                     <a:xfrm>
                       <a:off x="0" y="0"/>
+                      <a:ext cx="4991631" cy="2300487"/>
+                    </a:xfrm>
+                    <a:prstGeom prst="rect">
+                      <a:avLst/>
+                    </a:prstGeom>
+                  </pic:spPr>
+                </pic:pic>
+              </a:graphicData>
+            </a:graphic>
+          </wp:inline>
+        </w:drawing>
+      </w:r>
+    </w:p>
+    <w:p>
+      <w:pPr>
+        <w:rPr>
+          <w:b/>
+          <w:bCs/>
+          <w:sz w:val="24"/>
+          <w:szCs w:val="24"/>
+        </w:rPr>
+      </w:pPr>
+      <w:r>
+        <w:drawing>
+          <wp:anchor distT="0" distB="0" distL="114300" distR="114300" simplePos="0" relativeHeight="251673600" behindDoc="1" locked="0" layoutInCell="1" allowOverlap="1" wp14:anchorId="7E37BD04" wp14:editId="061DF6AD">
+            <wp:simplePos x="0" y="0"/>
+            <wp:positionH relativeFrom="column">
+              <wp:posOffset>3338830</wp:posOffset>
+            </wp:positionH>
+            <wp:positionV relativeFrom="paragraph">
+              <wp:posOffset>288289</wp:posOffset>
+            </wp:positionV>
+            <wp:extent cx="2607655" cy="2787015"/>
+            <wp:effectExtent l="0" t="0" r="0" b="0"/>
+            <wp:wrapNone/>
+            <wp:docPr id="105" name="Picture 105"/>
+            <wp:cNvGraphicFramePr>
+              <a:graphicFrameLocks xmlns:a="http://schemas.openxmlformats.org/drawingml/2006/main" noChangeAspect="1"/>
+            </wp:cNvGraphicFramePr>
+            <a:graphic xmlns:a="http://schemas.openxmlformats.org/drawingml/2006/main">
+              <a:graphicData uri="http://schemas.openxmlformats.org/drawingml/2006/picture">
+                <pic:pic xmlns:pic="http://schemas.openxmlformats.org/drawingml/2006/picture">
+                  <pic:nvPicPr>
+                    <pic:cNvPr id="1" name=""/>
+                    <pic:cNvPicPr/>
+                  </pic:nvPicPr>
+                  <pic:blipFill>
+                    <a:blip r:embed="rId73">
+                      <a:extLst>
+                        <a:ext uri="{28A0092B-C50C-407E-A947-70E740481C1C}">
+                          <a14:useLocalDpi xmlns:a14="http://schemas.microsoft.com/office/drawing/2010/main" val="0"/>
+                        </a:ext>
+                      </a:extLst>
+                    </a:blip>
+                    <a:stretch>
+                      <a:fillRect/>
+                    </a:stretch>
+                  </pic:blipFill>
+                  <pic:spPr>
+                    <a:xfrm>
+                      <a:off x="0" y="0"/>
+                      <a:ext cx="2610617" cy="2790181"/>
+                    </a:xfrm>
+                    <a:prstGeom prst="rect">
+                      <a:avLst/>
+                    </a:prstGeom>
+                  </pic:spPr>
+                </pic:pic>
+              </a:graphicData>
+            </a:graphic>
+            <wp14:sizeRelH relativeFrom="margin">
+              <wp14:pctWidth>0</wp14:pctWidth>
+            </wp14:sizeRelH>
+            <wp14:sizeRelV relativeFrom="margin">
+              <wp14:pctHeight>0</wp14:pctHeight>
+            </wp14:sizeRelV>
+          </wp:anchor>
+        </w:drawing>
+      </w:r>
+      <w:r>
+        <w:rPr>
+          <w:b/>
+          <w:bCs/>
+          <w:sz w:val="24"/>
+          <w:szCs w:val="24"/>
+        </w:rPr>
+        <w:drawing>
+          <wp:anchor distT="0" distB="0" distL="114300" distR="114300" simplePos="0" relativeHeight="251681792" behindDoc="1" locked="0" layoutInCell="1" allowOverlap="1" wp14:anchorId="35CA2B08" wp14:editId="7A47509A">
+            <wp:simplePos x="0" y="0"/>
+            <wp:positionH relativeFrom="column">
+              <wp:posOffset>-80645</wp:posOffset>
+            </wp:positionH>
+            <wp:positionV relativeFrom="paragraph">
+              <wp:posOffset>288290</wp:posOffset>
+            </wp:positionV>
+            <wp:extent cx="3248025" cy="2787015"/>
+            <wp:effectExtent l="0" t="0" r="0" b="0"/>
+            <wp:wrapNone/>
+            <wp:docPr id="106" name="Picture 106"/>
+            <wp:cNvGraphicFramePr>
+              <a:graphicFrameLocks xmlns:a="http://schemas.openxmlformats.org/drawingml/2006/main" noChangeAspect="1"/>
+            </wp:cNvGraphicFramePr>
+            <a:graphic xmlns:a="http://schemas.openxmlformats.org/drawingml/2006/main">
+              <a:graphicData uri="http://schemas.openxmlformats.org/drawingml/2006/picture">
+                <pic:pic xmlns:pic="http://schemas.openxmlformats.org/drawingml/2006/picture">
+                  <pic:nvPicPr>
+                    <pic:cNvPr id="1" name=""/>
+                    <pic:cNvPicPr/>
+                  </pic:nvPicPr>
+                  <pic:blipFill>
+                    <a:blip r:embed="rId74">
+                      <a:extLst>
+                        <a:ext uri="{28A0092B-C50C-407E-A947-70E740481C1C}">
+                          <a14:useLocalDpi xmlns:a14="http://schemas.microsoft.com/office/drawing/2010/main" val="0"/>
+                        </a:ext>
+                      </a:extLst>
+                    </a:blip>
+                    <a:stretch>
+                      <a:fillRect/>
+                    </a:stretch>
+                  </pic:blipFill>
+                  <pic:spPr>
+                    <a:xfrm>
+                      <a:off x="0" y="0"/>
+                      <a:ext cx="3248025" cy="2787015"/>
+                    </a:xfrm>
+                    <a:prstGeom prst="rect">
+                      <a:avLst/>
+                    </a:prstGeom>
+                  </pic:spPr>
+                </pic:pic>
+              </a:graphicData>
+            </a:graphic>
+          </wp:anchor>
+        </w:drawing>
+      </w:r>
+      <w:r>
+        <w:rPr>
+          <w:b/>
+          <w:bCs/>
+          <w:sz w:val="24"/>
+          <w:szCs w:val="24"/>
+        </w:rPr>
+        <w:t>Code Beispiel:</w:t>
+      </w:r>
+    </w:p>
+    <w:p>
+      <w:pPr>
+        <w:rPr>
+          <w:b/>
+          <w:bCs/>
+          <w:sz w:val="24"/>
+          <w:szCs w:val="24"/>
+        </w:rPr>
+      </w:pPr>
+    </w:p>
+    <w:p>
+      <w:pPr>
+        <w:rPr>
+          <w:b/>
+          <w:bCs/>
+          <w:sz w:val="24"/>
+          <w:szCs w:val="24"/>
+        </w:rPr>
+      </w:pPr>
+    </w:p>
+    <w:p>
+      <w:r>
+        <w:rPr>
+          <w:b/>
+          <w:bCs/>
+          <w:sz w:val="24"/>
+          <w:szCs w:val="24"/>
+        </w:rPr>
+        <w:drawing>
+          <wp:anchor distT="0" distB="0" distL="114300" distR="114300" simplePos="0" relativeHeight="251688960" behindDoc="1" locked="0" layoutInCell="1" allowOverlap="1" wp14:anchorId="6AC818D7" wp14:editId="45131427">
+            <wp:simplePos x="0" y="0"/>
+            <wp:positionH relativeFrom="column">
+              <wp:posOffset>2033905</wp:posOffset>
+            </wp:positionH>
+            <wp:positionV relativeFrom="paragraph">
+              <wp:posOffset>2447925</wp:posOffset>
+            </wp:positionV>
+            <wp:extent cx="2657475" cy="1231323"/>
+            <wp:effectExtent l="0" t="0" r="0" b="0"/>
+            <wp:wrapNone/>
+            <wp:docPr id="104" name="Picture 104"/>
+            <wp:cNvGraphicFramePr>
+              <a:graphicFrameLocks xmlns:a="http://schemas.openxmlformats.org/drawingml/2006/main" noChangeAspect="1"/>
+            </wp:cNvGraphicFramePr>
+            <a:graphic xmlns:a="http://schemas.openxmlformats.org/drawingml/2006/main">
+              <a:graphicData uri="http://schemas.openxmlformats.org/drawingml/2006/picture">
+                <pic:pic xmlns:pic="http://schemas.openxmlformats.org/drawingml/2006/picture">
+                  <pic:nvPicPr>
+                    <pic:cNvPr id="1" name=""/>
+                    <pic:cNvPicPr/>
+                  </pic:nvPicPr>
+                  <pic:blipFill>
+                    <a:blip r:embed="rId75">
+                      <a:extLst>
+                        <a:ext uri="{28A0092B-C50C-407E-A947-70E740481C1C}">
+                          <a14:useLocalDpi xmlns:a14="http://schemas.microsoft.com/office/drawing/2010/main" val="0"/>
+                        </a:ext>
+                      </a:extLst>
+                    </a:blip>
+                    <a:stretch>
+                      <a:fillRect/>
+                    </a:stretch>
+                  </pic:blipFill>
+                  <pic:spPr>
+                    <a:xfrm>
+                      <a:off x="0" y="0"/>
+                      <a:ext cx="2657475" cy="1231323"/>
+                    </a:xfrm>
+                    <a:prstGeom prst="rect">
+                      <a:avLst/>
+                    </a:prstGeom>
+                  </pic:spPr>
+                </pic:pic>
+              </a:graphicData>
+            </a:graphic>
+            <wp14:sizeRelH relativeFrom="margin">
+              <wp14:pctWidth>0</wp14:pctWidth>
+            </wp14:sizeRelH>
+            <wp14:sizeRelV relativeFrom="margin">
+              <wp14:pctHeight>0</wp14:pctHeight>
+            </wp14:sizeRelV>
+          </wp:anchor>
+        </w:drawing>
+      </w:r>
+      <w:r>
+        <w:br w:type="page"/>
+      </w:r>
+    </w:p>
+    <w:p>
+      <w:pPr>
+        <w:pStyle w:val="Heading2"/>
+      </w:pPr>
+      <w:bookmarkStart w:id="21" w:name="_Toc169866037"/>
+      <w:r>
+        <w:lastRenderedPageBreak/>
+        <w:t>Pattern</w:t>
+      </w:r>
+      <w:bookmarkEnd w:id="21"/>
+    </w:p>
+    <w:p>
+      <w:pPr>
+        <w:rPr>
+          <w:b/>
+          <w:bCs/>
+          <w:sz w:val="24"/>
+          <w:szCs w:val="24"/>
+        </w:rPr>
+      </w:pPr>
+      <w:r>
+        <w:rPr>
+          <w:b/>
+          <w:bCs/>
+          <w:sz w:val="24"/>
+          <w:szCs w:val="24"/>
+        </w:rPr>
+        <w:t>Beschreibung</w:t>
+      </w:r>
+      <w:r>
+        <w:rPr>
+          <w:b/>
+          <w:bCs/>
+          <w:sz w:val="24"/>
+          <w:szCs w:val="24"/>
+        </w:rPr>
+        <w:t>:</w:t>
+      </w:r>
+    </w:p>
+    <w:p>
+      <w:pPr>
+        <w:rPr>
+          <w:b/>
+          <w:bCs/>
+          <w:sz w:val="24"/>
+          <w:szCs w:val="24"/>
+        </w:rPr>
+      </w:pPr>
+      <w:r>
+        <w:rPr>
+          <w:b/>
+          <w:bCs/>
+          <w:sz w:val="24"/>
+          <w:szCs w:val="24"/>
+        </w:rPr>
+        <w:t>Diagramm</w:t>
+      </w:r>
+    </w:p>
+    <w:p>
+      <w:pPr>
+        <w:rPr>
+          <w:b/>
+          <w:bCs/>
+          <w:sz w:val="24"/>
+          <w:szCs w:val="24"/>
+        </w:rPr>
+      </w:pPr>
+      <w:r>
+        <w:rPr>
+          <w:b/>
+          <w:bCs/>
+          <w:sz w:val="24"/>
+          <w:szCs w:val="24"/>
+        </w:rPr>
+        <w:t>Code Beispiel:</w:t>
+      </w:r>
+    </w:p>
+    <w:p>
+      <w:pPr>
+        <w:rPr>
+          <w:rFonts w:eastAsiaTheme="majorEastAsia" w:cstheme="majorBidi"/>
+          <w:b/>
+          <w:color w:val="2F5496" w:themeColor="accent1" w:themeShade="BF"/>
+          <w:sz w:val="28"/>
+          <w:szCs w:val="26"/>
+        </w:rPr>
+      </w:pPr>
+    </w:p>
+    <w:p>
+      <w:pPr>
+        <w:rPr>
+          <w:rFonts w:eastAsiaTheme="majorEastAsia" w:cstheme="majorBidi"/>
+          <w:b/>
+          <w:color w:val="2F5496" w:themeColor="accent1" w:themeShade="BF"/>
+          <w:sz w:val="28"/>
+          <w:szCs w:val="26"/>
+        </w:rPr>
+      </w:pPr>
+      <w:r>
+        <w:rPr>
+          <w:rFonts w:eastAsiaTheme="majorEastAsia" w:cstheme="majorBidi"/>
+          <w:b/>
+          <w:color w:val="2F5496" w:themeColor="accent1" w:themeShade="BF"/>
+          <w:sz w:val="28"/>
+          <w:szCs w:val="26"/>
+        </w:rPr>
+        <w:br w:type="page"/>
+      </w:r>
+    </w:p>
+    <w:p>
+      <w:pPr>
+        <w:pStyle w:val="Heading2"/>
+      </w:pPr>
+      <w:bookmarkStart w:id="22" w:name="_Toc169866038"/>
+      <w:r>
+        <w:lastRenderedPageBreak/>
+        <w:t>Repository</w:t>
+      </w:r>
+      <w:bookmarkEnd w:id="22"/>
+    </w:p>
+    <w:p>
+      <w:pPr>
+        <w:rPr>
+          <w:b/>
+          <w:bCs/>
+          <w:sz w:val="24"/>
+          <w:szCs w:val="24"/>
+        </w:rPr>
+      </w:pPr>
+      <w:r>
+        <w:rPr>
+          <w:b/>
+          <w:bCs/>
+          <w:sz w:val="24"/>
+          <w:szCs w:val="24"/>
+        </w:rPr>
+        <w:t>Beschreibung</w:t>
+      </w:r>
+      <w:r>
+        <w:rPr>
+          <w:b/>
+          <w:bCs/>
+          <w:sz w:val="24"/>
+          <w:szCs w:val="24"/>
+        </w:rPr>
+        <w:t>:</w:t>
+      </w:r>
+    </w:p>
+    <w:p>
+      <w:pPr>
+        <w:pStyle w:val="ListParagraph"/>
+        <w:numPr>
+          <w:ilvl w:val="0"/>
+          <w:numId w:val="2"/>
+        </w:numPr>
+        <w:rPr>
+          <w:sz w:val="24"/>
+          <w:szCs w:val="24"/>
+        </w:rPr>
+      </w:pPr>
+      <w:r>
+        <w:rPr>
+          <w:sz w:val="24"/>
+          <w:szCs w:val="24"/>
+        </w:rPr>
+        <w:t>Kapselung des Datenzugriffs (Trennung Data Access und Business Logic)</w:t>
+      </w:r>
+    </w:p>
+    <w:p>
+      <w:pPr>
+        <w:pStyle w:val="ListParagraph"/>
+        <w:numPr>
+          <w:ilvl w:val="0"/>
+          <w:numId w:val="2"/>
+        </w:numPr>
+        <w:rPr>
+          <w:sz w:val="24"/>
+          <w:szCs w:val="24"/>
+        </w:rPr>
+      </w:pPr>
+      <w:r>
+        <w:rPr>
+          <w:sz w:val="24"/>
+          <w:szCs w:val="24"/>
+        </w:rPr>
+        <w:t>Generisches Interfase mit CRUD Methoden</w:t>
+      </w:r>
+    </w:p>
+    <w:p>
+      <w:pPr>
+        <w:pStyle w:val="ListParagraph"/>
+        <w:numPr>
+          <w:ilvl w:val="0"/>
+          <w:numId w:val="2"/>
+        </w:numPr>
+        <w:rPr>
+          <w:sz w:val="24"/>
+          <w:szCs w:val="24"/>
+        </w:rPr>
+      </w:pPr>
+      <w:r>
+        <w:rPr>
+          <w:sz w:val="24"/>
+          <w:szCs w:val="24"/>
+        </w:rPr>
+        <w:t>Pro Datentyp wird eigenes Repository erstellt</w:t>
+      </w:r>
+    </w:p>
+    <w:p>
+      <w:pPr>
+        <w:pStyle w:val="ListParagraph"/>
+        <w:numPr>
+          <w:ilvl w:val="0"/>
+          <w:numId w:val="2"/>
+        </w:numPr>
+        <w:rPr>
+          <w:sz w:val="24"/>
+          <w:szCs w:val="24"/>
+        </w:rPr>
+      </w:pPr>
+      <w:r>
+        <w:rPr>
+          <w:sz w:val="24"/>
+          <w:szCs w:val="24"/>
+        </w:rPr>
+        <w:t>Bessere Testbarkeit</w:t>
+      </w:r>
+    </w:p>
+    <w:p>
+      <w:pPr>
+        <w:rPr>
+          <w:b/>
+          <w:bCs/>
+          <w:sz w:val="24"/>
+          <w:szCs w:val="24"/>
+        </w:rPr>
+      </w:pPr>
+      <w:r>
+        <w:rPr>
+          <w:b/>
+          <w:bCs/>
+          <w:sz w:val="24"/>
+          <w:szCs w:val="24"/>
+        </w:rPr>
+        <w:t>Diagramm</w:t>
+      </w:r>
+    </w:p>
+    <w:p>
+      <w:pPr>
+        <w:rPr>
+          <w:b/>
+          <w:bCs/>
+          <w:sz w:val="24"/>
+          <w:szCs w:val="24"/>
+        </w:rPr>
+      </w:pPr>
+      <w:r>
+        <w:rPr>
+          <w:noProof/>
+        </w:rPr>
+        <w:drawing>
+          <wp:inline distT="0" distB="0" distL="0" distR="0" wp14:anchorId="3C4D9F3D" wp14:editId="2BD4CF49">
+            <wp:extent cx="3962353" cy="2381693"/>
+            <wp:effectExtent l="0" t="0" r="0" b="0"/>
+            <wp:docPr id="7" name="Picture 7"/>
+            <wp:cNvGraphicFramePr>
+              <a:graphicFrameLocks xmlns:a="http://schemas.openxmlformats.org/drawingml/2006/main" noChangeAspect="1"/>
+            </wp:cNvGraphicFramePr>
+            <a:graphic xmlns:a="http://schemas.openxmlformats.org/drawingml/2006/main">
+              <a:graphicData uri="http://schemas.openxmlformats.org/drawingml/2006/picture">
+                <pic:pic xmlns:pic="http://schemas.openxmlformats.org/drawingml/2006/picture">
+                  <pic:nvPicPr>
+                    <pic:cNvPr id="1" name=""/>
+                    <pic:cNvPicPr/>
+                  </pic:nvPicPr>
+                  <pic:blipFill>
+                    <a:blip r:embed="rId76"/>
+                    <a:stretch>
+                      <a:fillRect/>
+                    </a:stretch>
+                  </pic:blipFill>
+                  <pic:spPr>
+                    <a:xfrm>
+                      <a:off x="0" y="0"/>
+                      <a:ext cx="3995138" cy="2401400"/>
+                    </a:xfrm>
+                    <a:prstGeom prst="rect">
+                      <a:avLst/>
+                    </a:prstGeom>
+                  </pic:spPr>
+                </pic:pic>
+              </a:graphicData>
+            </a:graphic>
+          </wp:inline>
+        </w:drawing>
+      </w:r>
+    </w:p>
+    <w:p>
+      <w:pPr>
+        <w:rPr>
+          <w:b/>
+          <w:bCs/>
+          <w:sz w:val="24"/>
+          <w:szCs w:val="24"/>
+        </w:rPr>
+      </w:pPr>
+    </w:p>
+    <w:p>
+      <w:pPr>
+        <w:rPr>
+          <w:b/>
+          <w:bCs/>
+          <w:sz w:val="24"/>
+          <w:szCs w:val="24"/>
+        </w:rPr>
+      </w:pPr>
+      <w:r>
+        <w:rPr>
+          <w:b/>
+          <w:bCs/>
+          <w:sz w:val="24"/>
+          <w:szCs w:val="24"/>
+        </w:rPr>
+        <w:t>Code Beispiel:</w:t>
+      </w:r>
+    </w:p>
+    <w:p>
+      <w:r>
+        <w:rPr>
+          <w:noProof/>
+        </w:rPr>
+        <w:drawing>
+          <wp:inline distT="0" distB="0" distL="0" distR="0" wp14:anchorId="6E07E5A7" wp14:editId="6B736A7A">
+            <wp:extent cx="3881887" cy="1739085"/>
+            <wp:effectExtent l="0" t="0" r="4445" b="0"/>
+            <wp:docPr id="8" name="Picture 8"/>
+            <wp:cNvGraphicFramePr>
+              <a:graphicFrameLocks xmlns:a="http://schemas.openxmlformats.org/drawingml/2006/main" noChangeAspect="1"/>
+            </wp:cNvGraphicFramePr>
+            <a:graphic xmlns:a="http://schemas.openxmlformats.org/drawingml/2006/main">
+              <a:graphicData uri="http://schemas.openxmlformats.org/drawingml/2006/picture">
+                <pic:pic xmlns:pic="http://schemas.openxmlformats.org/drawingml/2006/picture">
+                  <pic:nvPicPr>
+                    <pic:cNvPr id="1" name=""/>
+                    <pic:cNvPicPr/>
+                  </pic:nvPicPr>
+                  <pic:blipFill>
+                    <a:blip r:embed="rId77"/>
+                    <a:stretch>
+                      <a:fillRect/>
+                    </a:stretch>
+                  </pic:blipFill>
+                  <pic:spPr>
+                    <a:xfrm>
+                      <a:off x="0" y="0"/>
                       <a:ext cx="3893343" cy="1744217"/>
                     </a:xfrm>
                     <a:prstGeom prst="rect">
@@ -9447,7 +9651,6 @@
         <w:rPr>
           <w:noProof/>
         </w:rPr>
-        <w:lastRenderedPageBreak/>
         <w:drawing>
           <wp:inline distT="0" distB="0" distL="0" distR="0" wp14:anchorId="3AED7A45" wp14:editId="76B23CD1">
             <wp:extent cx="5760720" cy="1699404"/>
@@ -9464,7 +9667,7 @@
                     <pic:cNvPicPr/>
                   </pic:nvPicPr>
                   <pic:blipFill>
-                    <a:blip r:embed="rId73"/>
+                    <a:blip r:embed="rId78"/>
                     <a:stretch>
                       <a:fillRect/>
                     </a:stretch>

</xml_diff>